<commit_message>
Updated test driven section
</commit_message>
<xml_diff>
--- a/Literature Review.docx
+++ b/Literature Review.docx
@@ -12,7 +12,13 @@
     </w:p>
     <w:p>
       <w:r>
-        <w:t>Throughout this review, the research will aim to define what the test-driven approach to development is and why it will be useful for developing an iterative learning platform for beginner programmers in comparison to other methodologies. The research will explore the implementations of such learning platforms by various lecturers around the world, the technologies they used to implement such a platform and what they gained from the experience. The project will then delve into what technologies could be used to develop such a system, exploring what they do and how they will integrate to develop a learning platform.</w:t>
+        <w:t xml:space="preserve">Throughout this review, the research will aim to define what the test-driven approach to development is and why it will be useful for developing an iterative learning platform for beginner programmers in comparison to other methodologies. The research will explore the </w:t>
+      </w:r>
+      <w:r>
+        <w:t xml:space="preserve">issues that can develop in novice programmers and the techniques that can be utilised to prevent or mitigate said issues, the </w:t>
+      </w:r>
+      <w:r>
+        <w:t>implementations of such learning platforms by various lecturers around the world, the technologies they used to implement such a platform and what they gained from the experience. The project will then delve into what technologies could be used to develop such a system, exploring what they do and how they will integrate to develop a learning platform.</w:t>
       </w:r>
     </w:p>
     <w:p>
@@ -23,134 +29,331 @@
         <w:t xml:space="preserve">2.1 </w:t>
       </w:r>
       <w:r>
-        <w:t>Test-driven development</w:t>
+        <w:t>Test</w:t>
+      </w:r>
+      <w:r>
+        <w:t xml:space="preserve"> </w:t>
+      </w:r>
+      <w:r>
+        <w:t>driven development</w:t>
       </w:r>
     </w:p>
     <w:p>
       <w:r>
         <w:t>First popularised by Kent Beck</w:t>
       </w:r>
-    </w:p>
-    <w:p>
-      <w:pPr>
-        <w:pStyle w:val="Heading3"/>
-      </w:pPr>
-      <w:r>
-        <w:t xml:space="preserve">2.1.1 </w:t>
-      </w:r>
-      <w:r>
-        <w:t>Comparison of TDD with other forms of Agile development</w:t>
-      </w:r>
-    </w:p>
-    <w:p>
-      <w:r>
-        <w:t>Believe it would be great to talk about the other forms and again reiterate why we’ve went with TDD</w:t>
+      <w:r>
+        <w:t xml:space="preserve">, 2002, the </w:t>
+      </w:r>
+      <w:r>
+        <w:t>test d</w:t>
+      </w:r>
+      <w:r>
+        <w:t>riven approach</w:t>
+      </w:r>
+      <w:r>
+        <w:t xml:space="preserve"> is a form of the agile framework</w:t>
+      </w:r>
+      <w:r>
+        <w:t xml:space="preserve"> to development</w:t>
+      </w:r>
+      <w:r>
+        <w:t xml:space="preserve"> that</w:t>
+      </w:r>
+      <w:r>
+        <w:t xml:space="preserve"> is the amalgamation of the test-first approach where </w:t>
+      </w:r>
+      <w:r>
+        <w:t xml:space="preserve">you </w:t>
+      </w:r>
+      <w:r>
+        <w:t>write the test</w:t>
+      </w:r>
+      <w:r>
+        <w:t xml:space="preserve"> cases </w:t>
+      </w:r>
+      <w:r>
+        <w:t xml:space="preserve">required </w:t>
+      </w:r>
+      <w:r>
+        <w:t xml:space="preserve">at </w:t>
+      </w:r>
+      <w:r>
+        <w:t xml:space="preserve">the </w:t>
+      </w:r>
+      <w:r>
+        <w:t>start before any production level code has been written</w:t>
       </w:r>
       <w:r>
         <w:t xml:space="preserve"> </w:t>
       </w:r>
-    </w:p>
-    <w:p>
-      <w:pPr>
-        <w:pStyle w:val="Heading3"/>
-      </w:pPr>
-      <w:r>
-        <w:t xml:space="preserve">2.1.2 </w:t>
-      </w:r>
-      <w:r>
-        <w:t xml:space="preserve">Comparison of the Test-driven approach with other prominent approaches to software development </w:t>
-      </w:r>
-    </w:p>
-    <w:p>
-      <w:r>
-        <w:t xml:space="preserve">Compare with the usual waterfall methodology and whatever – remember that TDD is a </w:t>
-      </w:r>
-      <w:r>
-        <w:t xml:space="preserve">form of Agile </w:t>
-      </w:r>
-      <w:r>
-        <w:t>–</w:t>
-      </w:r>
-    </w:p>
-    <w:p>
-      <w:pPr>
-        <w:pStyle w:val="Heading2"/>
-      </w:pPr>
-      <w:r>
-        <w:t xml:space="preserve">2.2 Exploration of the difficulty’s students </w:t>
-      </w:r>
-      <w:r>
-        <w:t xml:space="preserve">face </w:t>
-      </w:r>
-      <w:r>
-        <w:t>when learning to program</w:t>
-      </w:r>
-    </w:p>
-    <w:p>
-      <w:r>
-        <w:t xml:space="preserve">Could first explain the issues that students have faced before </w:t>
-      </w:r>
-    </w:p>
-    <w:p>
-      <w:pPr>
-        <w:pStyle w:val="Heading3"/>
-      </w:pPr>
-      <w:r>
-        <w:t>2.2.1 Ways of alleviating the issues</w:t>
-      </w:r>
-    </w:p>
-    <w:p>
-      <w:r>
-        <w:t>See what has been found by researchers which we could look to implement in our platform</w:t>
-      </w:r>
-    </w:p>
-    <w:p>
-      <w:pPr>
-        <w:pStyle w:val="Heading2"/>
-      </w:pPr>
-      <w:r>
-        <w:t>2.</w:t>
-      </w:r>
-      <w:r>
-        <w:t>3</w:t>
+      <w:r>
+        <w:t xml:space="preserve">then refactoring the code </w:t>
+      </w:r>
+      <w:r>
+        <w:t xml:space="preserve">until it passes </w:t>
+      </w:r>
+      <w:r>
+        <w:t>said tests.</w:t>
       </w:r>
       <w:r>
         <w:t xml:space="preserve"> </w:t>
       </w:r>
       <w:r>
-        <w:t>Exploration of learning platforms utilising the TDD approach</w:t>
-      </w:r>
-    </w:p>
-    <w:p>
-      <w:r>
-        <w:t>Talk about implementations in research papers here – what they discovered from their findings</w:t>
-      </w:r>
-    </w:p>
-    <w:p>
-      <w:r>
-        <w:t>2.</w:t>
-      </w:r>
-      <w:r>
-        <w:t>3</w:t>
-      </w:r>
-      <w:r>
-        <w:t xml:space="preserve">.1 </w:t>
-      </w:r>
-    </w:p>
-    <w:p>
-      <w:pPr>
-        <w:pStyle w:val="Heading2"/>
-      </w:pPr>
-      <w:r>
-        <w:t>2.4 Underlying technologies used in the development of a learning platform</w:t>
-      </w:r>
-    </w:p>
-    <w:p>
-      <w:r>
-        <w:t>Bananas</w:t>
+        <w:t xml:space="preserve">The basis </w:t>
+      </w:r>
+      <w:r>
+        <w:t xml:space="preserve">of which </w:t>
       </w:r>
       <w:bookmarkStart w:id="0" w:name="_GoBack"/>
       <w:bookmarkEnd w:id="0"/>
+      <w:r>
+        <w:t>is that you gradually iterate upon the code</w:t>
+      </w:r>
+      <w:r>
+        <w:t>, improving it with each new attempt</w:t>
+      </w:r>
+      <w:r>
+        <w:t xml:space="preserve"> until it passes the tests written.</w:t>
+      </w:r>
+      <w:r>
+        <w:t xml:space="preserve"> </w:t>
+      </w:r>
+    </w:p>
+    <w:p>
+      <w:pPr>
+        <w:jc w:val="center"/>
+      </w:pPr>
+      <w:r>
+        <w:rPr>
+          <w:noProof/>
+        </w:rPr>
+        <w:drawing>
+          <wp:inline distT="0" distB="0" distL="0" distR="0" wp14:anchorId="20A7A813" wp14:editId="3BC7BEB5">
+            <wp:extent cx="2028825" cy="3908160"/>
+            <wp:effectExtent l="0" t="0" r="0" b="0"/>
+            <wp:docPr id="1" name="Picture 1"/>
+            <wp:cNvGraphicFramePr>
+              <a:graphicFrameLocks xmlns:a="http://schemas.openxmlformats.org/drawingml/2006/main" noChangeAspect="1"/>
+            </wp:cNvGraphicFramePr>
+            <a:graphic xmlns:a="http://schemas.openxmlformats.org/drawingml/2006/main">
+              <a:graphicData uri="http://schemas.openxmlformats.org/drawingml/2006/picture">
+                <pic:pic xmlns:pic="http://schemas.openxmlformats.org/drawingml/2006/picture">
+                  <pic:nvPicPr>
+                    <pic:cNvPr id="0" name="Picture 1"/>
+                    <pic:cNvPicPr>
+                      <a:picLocks noChangeAspect="1" noChangeArrowheads="1"/>
+                    </pic:cNvPicPr>
+                  </pic:nvPicPr>
+                  <pic:blipFill>
+                    <a:blip r:embed="rId4">
+                      <a:extLst>
+                        <a:ext uri="{28A0092B-C50C-407E-A947-70E740481C1C}">
+                          <a14:useLocalDpi xmlns:a14="http://schemas.microsoft.com/office/drawing/2010/main" val="0"/>
+                        </a:ext>
+                      </a:extLst>
+                    </a:blip>
+                    <a:srcRect/>
+                    <a:stretch>
+                      <a:fillRect/>
+                    </a:stretch>
+                  </pic:blipFill>
+                  <pic:spPr bwMode="auto">
+                    <a:xfrm>
+                      <a:off x="0" y="0"/>
+                      <a:ext cx="2041201" cy="3932000"/>
+                    </a:xfrm>
+                    <a:prstGeom prst="rect">
+                      <a:avLst/>
+                    </a:prstGeom>
+                    <a:noFill/>
+                    <a:ln>
+                      <a:noFill/>
+                    </a:ln>
+                  </pic:spPr>
+                </pic:pic>
+              </a:graphicData>
+            </a:graphic>
+          </wp:inline>
+        </w:drawing>
+      </w:r>
+    </w:p>
+    <w:p>
+      <w:pPr>
+        <w:pStyle w:val="Heading3"/>
+      </w:pPr>
+      <w:r>
+        <w:t>Why use TDD?</w:t>
+      </w:r>
+    </w:p>
+    <w:p>
+      <w:r>
+        <w:t>Maybe insert something here?</w:t>
+      </w:r>
+    </w:p>
+    <w:p>
+      <w:pPr>
+        <w:pStyle w:val="Heading3"/>
+      </w:pPr>
+      <w:r>
+        <w:t xml:space="preserve">2.1.1 </w:t>
+      </w:r>
+      <w:r>
+        <w:t>Comparison of TDD with other forms of Agile development</w:t>
+      </w:r>
+    </w:p>
+    <w:p>
+      <w:r>
+        <w:t>Believe it would be great to talk about the other forms and again reiterate why we’ve went with TDD</w:t>
+      </w:r>
+      <w:r>
+        <w:t xml:space="preserve"> </w:t>
+      </w:r>
+    </w:p>
+    <w:p>
+      <w:pPr>
+        <w:pStyle w:val="Heading3"/>
+      </w:pPr>
+      <w:r>
+        <w:lastRenderedPageBreak/>
+        <w:t xml:space="preserve">2.1.2 </w:t>
+      </w:r>
+      <w:r>
+        <w:t xml:space="preserve">Comparison of the Test-driven approach with other prominent approaches to software development </w:t>
+      </w:r>
+    </w:p>
+    <w:p>
+      <w:r>
+        <w:t xml:space="preserve">Compare with the usual waterfall methodology and whatever – remember that TDD is a </w:t>
+      </w:r>
+      <w:r>
+        <w:t xml:space="preserve">form of Agile </w:t>
+      </w:r>
+      <w:r>
+        <w:t>–</w:t>
+      </w:r>
+    </w:p>
+    <w:p>
+      <w:pPr>
+        <w:pStyle w:val="Heading2"/>
+      </w:pPr>
+      <w:r>
+        <w:t xml:space="preserve">2.2 Exploration of the difficulty’s students </w:t>
+      </w:r>
+      <w:r>
+        <w:t xml:space="preserve">face </w:t>
+      </w:r>
+      <w:r>
+        <w:t>when learning to program</w:t>
+      </w:r>
+    </w:p>
+    <w:p>
+      <w:r>
+        <w:t xml:space="preserve">Could first explain the issues that students have faced before </w:t>
+      </w:r>
+    </w:p>
+    <w:p>
+      <w:pPr>
+        <w:pStyle w:val="Heading3"/>
+      </w:pPr>
+      <w:r>
+        <w:t>2.2.1 Ways of alleviating the issues</w:t>
+      </w:r>
+    </w:p>
+    <w:p>
+      <w:r>
+        <w:t>See what has been found by researchers which we could look to implement in our platform</w:t>
+      </w:r>
+    </w:p>
+    <w:p>
+      <w:pPr>
+        <w:pStyle w:val="Heading2"/>
+      </w:pPr>
+      <w:r>
+        <w:t>2.</w:t>
+      </w:r>
+      <w:r>
+        <w:t>3</w:t>
+      </w:r>
+      <w:r>
+        <w:t xml:space="preserve"> </w:t>
+      </w:r>
+      <w:r>
+        <w:t>Exploration of learning platforms utilising the TDD approach</w:t>
+      </w:r>
+    </w:p>
+    <w:p>
+      <w:r>
+        <w:t>Talk about implementations in research papers here – what they discovered from their findings</w:t>
+      </w:r>
+    </w:p>
+    <w:p>
+      <w:pPr>
+        <w:pStyle w:val="Heading3"/>
+      </w:pPr>
+      <w:r>
+        <w:t>2.3.1 Benefits of developing a learning platfor</w:t>
+      </w:r>
+      <w:r>
+        <w:t>m</w:t>
+      </w:r>
+    </w:p>
+    <w:p>
+      <w:r>
+        <w:t>Might split this into two – one sub section for lecturer’s and one for students</w:t>
+      </w:r>
+    </w:p>
+    <w:p>
+      <w:pPr>
+        <w:pStyle w:val="Heading3"/>
+      </w:pPr>
+      <w:r>
+        <w:t>2.</w:t>
+      </w:r>
+      <w:r>
+        <w:t>3</w:t>
+      </w:r>
+      <w:r>
+        <w:t>.</w:t>
+      </w:r>
+      <w:r>
+        <w:t>2</w:t>
+      </w:r>
+      <w:r>
+        <w:t xml:space="preserve"> </w:t>
+      </w:r>
+      <w:r>
+        <w:t xml:space="preserve">Not sure on a title – Comparisons made between </w:t>
+      </w:r>
+      <w:r>
+        <w:t>lecturers’</w:t>
+      </w:r>
+      <w:r>
+        <w:t xml:space="preserve"> implementations – Blogs</w:t>
+      </w:r>
+    </w:p>
+    <w:p>
+      <w:r>
+        <w:t>This is where I want to talk about the findings found around the world that have been noted on their personal blogs</w:t>
+      </w:r>
+    </w:p>
+    <w:p>
+      <w:r>
+        <w:t xml:space="preserve">2.3.2 </w:t>
+      </w:r>
+    </w:p>
+    <w:p>
+      <w:pPr>
+        <w:pStyle w:val="Heading2"/>
+      </w:pPr>
+      <w:r>
+        <w:t>2.4 Underlying technologies used in the development of a learning platform</w:t>
+      </w:r>
+    </w:p>
+    <w:p>
+      <w:r>
+        <w:t xml:space="preserve">Here we can go into the tech used </w:t>
+      </w:r>
     </w:p>
     <w:sectPr>
       <w:pgSz w:w="11906" w:h="16838"/>

</xml_diff>

<commit_message>
Update to literature review
Began write-up of why we should use TDD and have also added new headers for the underlying technologies section.
</commit_message>
<xml_diff>
--- a/Literature Review.docx
+++ b/Literature Review.docx
@@ -7,6 +7,9 @@
         <w:pStyle w:val="Heading1"/>
       </w:pPr>
       <w:r>
+        <w:t xml:space="preserve">2 </w:t>
+      </w:r>
+      <w:r>
         <w:t>Literature Review</w:t>
       </w:r>
     </w:p>
@@ -32,96 +35,139 @@
         <w:t>Test</w:t>
       </w:r>
       <w:r>
+        <w:t>-</w:t>
+      </w:r>
+      <w:r>
+        <w:t>driven development</w:t>
+      </w:r>
+    </w:p>
+    <w:p>
+      <w:r>
+        <w:t>First popularised by Kent Beck</w:t>
+      </w:r>
+      <w:r>
+        <w:t xml:space="preserve">, 2002, the </w:t>
+      </w:r>
+      <w:r>
+        <w:t>test</w:t>
+      </w:r>
+      <w:r>
+        <w:t>-</w:t>
+      </w:r>
+      <w:r>
+        <w:t>d</w:t>
+      </w:r>
+      <w:r>
+        <w:t>riven approach</w:t>
+      </w:r>
+      <w:r>
+        <w:t xml:space="preserve"> is a form of the agile framework</w:t>
+      </w:r>
+      <w:r>
+        <w:t xml:space="preserve"> to development</w:t>
+      </w:r>
+      <w:r>
+        <w:t xml:space="preserve"> that</w:t>
+      </w:r>
+      <w:r>
+        <w:t xml:space="preserve"> is the amalgamation of the test-first approach where </w:t>
+      </w:r>
+      <w:r>
+        <w:t xml:space="preserve">you </w:t>
+      </w:r>
+      <w:r>
+        <w:t>write the test</w:t>
+      </w:r>
+      <w:r>
+        <w:t xml:space="preserve"> cases </w:t>
+      </w:r>
+      <w:r>
+        <w:t xml:space="preserve">required </w:t>
+      </w:r>
+      <w:r>
+        <w:t xml:space="preserve">at </w:t>
+      </w:r>
+      <w:r>
+        <w:t xml:space="preserve">the </w:t>
+      </w:r>
+      <w:r>
+        <w:t>beginning</w:t>
+      </w:r>
+      <w:r>
+        <w:t xml:space="preserve"> before any production level code has been written</w:t>
+      </w:r>
+      <w:r>
         <w:t xml:space="preserve"> </w:t>
       </w:r>
       <w:r>
-        <w:t>driven development</w:t>
-      </w:r>
-    </w:p>
-    <w:p>
-      <w:r>
-        <w:t>First popularised by Kent Beck</w:t>
-      </w:r>
-      <w:r>
-        <w:t xml:space="preserve">, 2002, the </w:t>
-      </w:r>
-      <w:r>
-        <w:t>test d</w:t>
-      </w:r>
-      <w:r>
-        <w:t>riven approach</w:t>
-      </w:r>
-      <w:r>
-        <w:t xml:space="preserve"> is a form of the agile framework</w:t>
-      </w:r>
-      <w:r>
-        <w:t xml:space="preserve"> to development</w:t>
-      </w:r>
-      <w:r>
-        <w:t xml:space="preserve"> that</w:t>
-      </w:r>
-      <w:r>
-        <w:t xml:space="preserve"> is the amalgamation of the test-first approach where </w:t>
-      </w:r>
-      <w:r>
-        <w:t xml:space="preserve">you </w:t>
-      </w:r>
-      <w:r>
-        <w:t>write the test</w:t>
-      </w:r>
-      <w:r>
-        <w:t xml:space="preserve"> cases </w:t>
-      </w:r>
-      <w:r>
-        <w:t xml:space="preserve">required </w:t>
-      </w:r>
-      <w:r>
-        <w:t xml:space="preserve">at </w:t>
-      </w:r>
-      <w:r>
-        <w:t xml:space="preserve">the </w:t>
-      </w:r>
-      <w:r>
-        <w:t>start before any production level code has been written</w:t>
+        <w:t xml:space="preserve">then refactoring the code </w:t>
+      </w:r>
+      <w:r>
+        <w:t xml:space="preserve">until it passes </w:t>
+      </w:r>
+      <w:r>
+        <w:t>said tests.</w:t>
       </w:r>
       <w:r>
         <w:t xml:space="preserve"> </w:t>
       </w:r>
       <w:r>
-        <w:t xml:space="preserve">then refactoring the code </w:t>
-      </w:r>
-      <w:r>
-        <w:t xml:space="preserve">until it passes </w:t>
-      </w:r>
-      <w:r>
-        <w:t>said tests.</w:t>
+        <w:t xml:space="preserve">The basis </w:t>
+      </w:r>
+      <w:r>
+        <w:t xml:space="preserve">of which </w:t>
+      </w:r>
+      <w:r>
+        <w:t xml:space="preserve">is that </w:t>
+      </w:r>
+      <w:r>
+        <w:t>by</w:t>
+      </w:r>
+      <w:r>
+        <w:t xml:space="preserve"> gradually iterat</w:t>
+      </w:r>
+      <w:r>
+        <w:t>ing</w:t>
+      </w:r>
+      <w:r>
+        <w:t xml:space="preserve"> upon the code</w:t>
+      </w:r>
+      <w:r>
+        <w:t>, improving it with each new attempt</w:t>
+      </w:r>
+      <w:r>
+        <w:t xml:space="preserve"> until it passes the tests written</w:t>
+      </w:r>
+      <w:r>
+        <w:t xml:space="preserve"> as shown in figure 1.1</w:t>
+      </w:r>
+      <w:r>
+        <w:t>.</w:t>
       </w:r>
       <w:r>
         <w:t xml:space="preserve"> </w:t>
       </w:r>
-      <w:r>
-        <w:t xml:space="preserve">The basis </w:t>
-      </w:r>
-      <w:r>
-        <w:t xml:space="preserve">of which </w:t>
+    </w:p>
+    <w:p>
+      <w:pPr>
+        <w:pStyle w:val="ListParagraph"/>
+        <w:numPr>
+          <w:ilvl w:val="0"/>
+          <w:numId w:val="1"/>
+        </w:numPr>
+      </w:pPr>
+      <w:r>
+        <w:t>Think I need to go into how test cases are based around small sections of the software you are developing/maintaining</w:t>
+      </w:r>
+      <w:r>
+        <w:t xml:space="preserve"> and probably need to go into further detail of the figure.</w:t>
       </w:r>
       <w:bookmarkStart w:id="0" w:name="_GoBack"/>
       <w:bookmarkEnd w:id="0"/>
-      <w:r>
-        <w:t>is that you gradually iterate upon the code</w:t>
-      </w:r>
-      <w:r>
-        <w:t>, improving it with each new attempt</w:t>
-      </w:r>
-      <w:r>
-        <w:t xml:space="preserve"> until it passes the tests written.</w:t>
-      </w:r>
-      <w:r>
-        <w:t xml:space="preserve"> </w:t>
-      </w:r>
-    </w:p>
-    <w:p>
-      <w:pPr>
+    </w:p>
+    <w:p>
+      <w:pPr>
+        <w:keepNext/>
         <w:jc w:val="center"/>
       </w:pPr>
       <w:r>
@@ -129,10 +175,10 @@
           <w:noProof/>
         </w:rPr>
         <w:drawing>
-          <wp:inline distT="0" distB="0" distL="0" distR="0" wp14:anchorId="20A7A813" wp14:editId="3BC7BEB5">
-            <wp:extent cx="2028825" cy="3908160"/>
-            <wp:effectExtent l="0" t="0" r="0" b="0"/>
-            <wp:docPr id="1" name="Picture 1"/>
+          <wp:inline distT="0" distB="0" distL="0" distR="0" wp14:anchorId="7C09076D" wp14:editId="22387D8B">
+            <wp:extent cx="3000375" cy="3600450"/>
+            <wp:effectExtent l="0" t="0" r="9525" b="0"/>
+            <wp:docPr id="2" name="Picture 2"/>
             <wp:cNvGraphicFramePr>
               <a:graphicFrameLocks xmlns:a="http://schemas.openxmlformats.org/drawingml/2006/main" noChangeAspect="1"/>
             </wp:cNvGraphicFramePr>
@@ -146,7 +192,7 @@
                     </pic:cNvPicPr>
                   </pic:nvPicPr>
                   <pic:blipFill>
-                    <a:blip r:embed="rId4">
+                    <a:blip r:embed="rId5">
                       <a:extLst>
                         <a:ext uri="{28A0092B-C50C-407E-A947-70E740481C1C}">
                           <a14:useLocalDpi xmlns:a14="http://schemas.microsoft.com/office/drawing/2010/main" val="0"/>
@@ -161,7 +207,7 @@
                   <pic:spPr bwMode="auto">
                     <a:xfrm>
                       <a:off x="0" y="0"/>
-                      <a:ext cx="2041201" cy="3932000"/>
+                      <a:ext cx="3000375" cy="3600450"/>
                     </a:xfrm>
                     <a:prstGeom prst="rect">
                       <a:avLst/>
@@ -180,15 +226,154 @@
     </w:p>
     <w:p>
       <w:pPr>
+        <w:pStyle w:val="Caption"/>
+        <w:jc w:val="center"/>
+      </w:pPr>
+      <w:r>
+        <w:t xml:space="preserve">Figure </w:t>
+      </w:r>
+      <w:fldSimple w:instr=" SEQ Figure \* ARABIC ">
+        <w:r>
+          <w:rPr>
+            <w:noProof/>
+          </w:rPr>
+          <w:t>1</w:t>
+        </w:r>
+      </w:fldSimple>
+      <w:r>
+        <w:t>.1 Test-driven development cycle</w:t>
+      </w:r>
+      <w:r>
+        <w:t xml:space="preserve"> (Scott Ambler, 2007)</w:t>
+      </w:r>
+    </w:p>
+    <w:p>
+      <w:pPr>
         <w:pStyle w:val="Heading3"/>
       </w:pPr>
       <w:r>
+        <w:t xml:space="preserve">2.1.1 </w:t>
+      </w:r>
+      <w:r>
         <w:t>Why use TDD?</w:t>
       </w:r>
     </w:p>
     <w:p>
       <w:r>
-        <w:t>Maybe insert something here?</w:t>
+        <w:t xml:space="preserve">The overall goal of test-driven development is that by iterating </w:t>
+      </w:r>
+      <w:r>
+        <w:t xml:space="preserve">and reiterating </w:t>
+      </w:r>
+      <w:r>
+        <w:t>on the code you</w:t>
+      </w:r>
+      <w:r>
+        <w:t xml:space="preserve"> </w:t>
+      </w:r>
+      <w:r>
+        <w:t xml:space="preserve">produce </w:t>
+      </w:r>
+      <w:r>
+        <w:t xml:space="preserve">should lead to </w:t>
+      </w:r>
+      <w:r>
+        <w:t>a cleaner</w:t>
+      </w:r>
+      <w:r>
+        <w:t xml:space="preserve"> and bug-free</w:t>
+      </w:r>
+      <w:r>
+        <w:t xml:space="preserve"> solution</w:t>
+      </w:r>
+      <w:r>
+        <w:t xml:space="preserve"> (Scott Ambler, 2007)</w:t>
+      </w:r>
+      <w:r>
+        <w:t>. The benefit from using such a system is that by thoroughly testing every modification to the code</w:t>
+      </w:r>
+      <w:r>
+        <w:t xml:space="preserve"> base, you are mitigating the potential for any errors to be missed and pushed to the live service (David </w:t>
+      </w:r>
+      <w:proofErr w:type="spellStart"/>
+      <w:r>
+        <w:t>Astels</w:t>
+      </w:r>
+      <w:proofErr w:type="spellEnd"/>
+      <w:r>
+        <w:t>, 2003)</w:t>
+      </w:r>
+      <w:r>
+        <w:t>.</w:t>
+      </w:r>
+      <w:r>
+        <w:t xml:space="preserve"> </w:t>
+      </w:r>
+      <w:r>
+        <w:t xml:space="preserve">Interesting and somewhat unnerving cases of such a scenario have arisen over the years where such </w:t>
+      </w:r>
+      <w:r>
+        <w:lastRenderedPageBreak/>
+        <w:t>errors</w:t>
+      </w:r>
+      <w:r>
+        <w:t>, that could have been avoided,</w:t>
+      </w:r>
+      <w:r>
+        <w:t xml:space="preserve"> ranging</w:t>
+      </w:r>
+      <w:r>
+        <w:t xml:space="preserve"> from increasing severity from costing companies and governments millions to hundreds of millions of dollars</w:t>
+      </w:r>
+      <w:r>
+        <w:t xml:space="preserve"> [</w:t>
+      </w:r>
+      <w:r>
+        <w:t>NASA’s Mars Climate Orbiter</w:t>
+      </w:r>
+      <w:r>
+        <w:t xml:space="preserve"> and the opening of Heather Terminal 5] </w:t>
+      </w:r>
+      <w:r>
+        <w:t>to the potential loss of millions of human lives</w:t>
+      </w:r>
+      <w:r>
+        <w:t xml:space="preserve"> [Soviet Early-Warning System False Alarm]</w:t>
+      </w:r>
+      <w:r>
+        <w:t xml:space="preserve">. </w:t>
+      </w:r>
+    </w:p>
+    <w:p>
+      <w:r>
+        <w:t xml:space="preserve">* </w:t>
+      </w:r>
+      <w:proofErr w:type="gramStart"/>
+      <w:r>
+        <w:t>Definitely need</w:t>
+      </w:r>
+      <w:proofErr w:type="gramEnd"/>
+      <w:r>
+        <w:t xml:space="preserve"> to speak about the costs of maintaining code are and prove why TDD is great basically</w:t>
+      </w:r>
+      <w:r>
+        <w:t xml:space="preserve"> – The cost of errors in software development: evidence from industry.</w:t>
+      </w:r>
+    </w:p>
+    <w:p>
+      <w:r>
+        <w:t xml:space="preserve">* </w:t>
+      </w:r>
+      <w:proofErr w:type="gramStart"/>
+      <w:r>
+        <w:t>Definitely need</w:t>
+      </w:r>
+      <w:proofErr w:type="gramEnd"/>
+      <w:r>
+        <w:t xml:space="preserve"> to speak about why TDD is perfect for beginners</w:t>
+      </w:r>
+      <w:r>
+        <w:t xml:space="preserve"> – might be better after the comparisons below</w:t>
       </w:r>
     </w:p>
     <w:p>
@@ -196,7 +381,13 @@
         <w:pStyle w:val="Heading3"/>
       </w:pPr>
       <w:r>
-        <w:t xml:space="preserve">2.1.1 </w:t>
+        <w:t>2.1.</w:t>
+      </w:r>
+      <w:r>
+        <w:t>2</w:t>
+      </w:r>
+      <w:r>
+        <w:t xml:space="preserve"> </w:t>
       </w:r>
       <w:r>
         <w:t>Comparison of TDD with other forms of Agile development</w:t>
@@ -207,152 +398,266 @@
         <w:t>Believe it would be great to talk about the other forms and again reiterate why we’ve went with TDD</w:t>
       </w:r>
       <w:r>
+        <w:t xml:space="preserve"> – Should </w:t>
+      </w:r>
+      <w:proofErr w:type="gramStart"/>
+      <w:r>
+        <w:t>look into</w:t>
+      </w:r>
+      <w:proofErr w:type="gramEnd"/>
+      <w:r>
+        <w:t xml:space="preserve"> the cost of maintaining code as</w:t>
+      </w:r>
+      <w:r>
+        <w:t xml:space="preserve"> a justification for using TDD as code quality should be much better – need proof.</w:t>
+      </w:r>
+    </w:p>
+    <w:p>
+      <w:pPr>
+        <w:pStyle w:val="Heading3"/>
+      </w:pPr>
+      <w:r>
+        <w:t>2.1.</w:t>
+      </w:r>
+      <w:r>
+        <w:t>3</w:t>
+      </w:r>
+      <w:r>
         <w:t xml:space="preserve"> </w:t>
       </w:r>
+      <w:r>
+        <w:t xml:space="preserve">Comparison of the Test-driven approach with other prominent approaches to software development </w:t>
+      </w:r>
+    </w:p>
+    <w:p>
+      <w:r>
+        <w:t xml:space="preserve">Compare with the usual waterfall methodology and whatever – remember that TDD is a </w:t>
+      </w:r>
+      <w:r>
+        <w:t xml:space="preserve">form of Agile </w:t>
+      </w:r>
+      <w:r>
+        <w:t>–</w:t>
+      </w:r>
+    </w:p>
+    <w:p>
+      <w:pPr>
+        <w:pStyle w:val="Heading2"/>
+      </w:pPr>
+      <w:r>
+        <w:t xml:space="preserve">2.2 Exploration of the difficulty’s students </w:t>
+      </w:r>
+      <w:r>
+        <w:t xml:space="preserve">face </w:t>
+      </w:r>
+      <w:r>
+        <w:t>when learning to program</w:t>
+      </w:r>
+    </w:p>
+    <w:p>
+      <w:r>
+        <w:t xml:space="preserve">Could first explain the issues that students have faced before </w:t>
+      </w:r>
     </w:p>
     <w:p>
       <w:pPr>
         <w:pStyle w:val="Heading3"/>
       </w:pPr>
       <w:r>
+        <w:t>2.2.1 Ways of alleviating the issues</w:t>
+      </w:r>
+    </w:p>
+    <w:p>
+      <w:r>
+        <w:t>See what has been found by researchers which we could look to implement in our platform</w:t>
+      </w:r>
+    </w:p>
+    <w:p>
+      <w:pPr>
+        <w:pStyle w:val="Heading2"/>
+      </w:pPr>
+      <w:r>
+        <w:t>2.</w:t>
+      </w:r>
+      <w:r>
+        <w:t>3</w:t>
+      </w:r>
+      <w:r>
+        <w:t xml:space="preserve"> </w:t>
+      </w:r>
+      <w:r>
+        <w:t>Exploration of learning platforms utilising the TDD approach</w:t>
+      </w:r>
+    </w:p>
+    <w:p>
+      <w:r>
+        <w:t>Talk about implementations in research papers here – what they discovered from their findings</w:t>
+      </w:r>
+    </w:p>
+    <w:p>
+      <w:pPr>
+        <w:pStyle w:val="Heading3"/>
+      </w:pPr>
+      <w:r>
+        <w:t>2.3.1 Benefits of developing a learning platfor</w:t>
+      </w:r>
+      <w:r>
+        <w:t>m</w:t>
+      </w:r>
+    </w:p>
+    <w:p>
+      <w:r>
+        <w:t>Might split this into two – one sub section for lecturer’s and one for students</w:t>
+      </w:r>
+    </w:p>
+    <w:p>
+      <w:pPr>
+        <w:pStyle w:val="Heading3"/>
+      </w:pPr>
+      <w:r>
+        <w:t>2.</w:t>
+      </w:r>
+      <w:r>
+        <w:t>3</w:t>
+      </w:r>
+      <w:r>
+        <w:t>.</w:t>
+      </w:r>
+      <w:r>
+        <w:t>2</w:t>
+      </w:r>
+      <w:r>
+        <w:t xml:space="preserve"> </w:t>
+      </w:r>
+      <w:r>
+        <w:t xml:space="preserve">Not sure on a title – Comparisons made between </w:t>
+      </w:r>
+      <w:r>
+        <w:t>lecturers’</w:t>
+      </w:r>
+      <w:r>
+        <w:t xml:space="preserve"> implementations – Blogs</w:t>
+      </w:r>
+    </w:p>
+    <w:p>
+      <w:r>
+        <w:t>This is where I want to talk about the findings found around the world that have been noted on their personal blogs</w:t>
+      </w:r>
+    </w:p>
+    <w:p>
+      <w:r>
+        <w:t xml:space="preserve">2.3.2 </w:t>
+      </w:r>
+    </w:p>
+    <w:p>
+      <w:pPr>
+        <w:pStyle w:val="Heading2"/>
+      </w:pPr>
+      <w:r>
+        <w:t>2.4 Underlying technologies used in the development of a learning platform</w:t>
+      </w:r>
+    </w:p>
+    <w:p>
+      <w:r>
+        <w:t xml:space="preserve">Here we can go into the tech used </w:t>
+      </w:r>
+    </w:p>
+    <w:p>
+      <w:pPr>
+        <w:pStyle w:val="Heading3"/>
+      </w:pPr>
+      <w:r>
+        <w:t xml:space="preserve">2.4.1 </w:t>
+      </w:r>
+      <w:proofErr w:type="spellStart"/>
+      <w:r>
+        <w:t>Github</w:t>
+      </w:r>
+      <w:proofErr w:type="spellEnd"/>
+      <w:r>
+        <w:t xml:space="preserve"> Classroom</w:t>
+      </w:r>
+    </w:p>
+    <w:p>
+      <w:r>
+        <w:t xml:space="preserve">Intro to </w:t>
+      </w:r>
+      <w:proofErr w:type="spellStart"/>
+      <w:r>
+        <w:t>Github</w:t>
+      </w:r>
+      <w:proofErr w:type="spellEnd"/>
+      <w:r>
+        <w:t xml:space="preserve"> – </w:t>
+      </w:r>
+      <w:r>
+        <w:t xml:space="preserve">what is </w:t>
+      </w:r>
+      <w:proofErr w:type="spellStart"/>
+      <w:r>
+        <w:t>is</w:t>
+      </w:r>
+      <w:proofErr w:type="spellEnd"/>
+      <w:r>
+        <w:t>, what it does &amp; why use it – what benefits will students and lecturers get from using it?</w:t>
+      </w:r>
+    </w:p>
+    <w:p>
+      <w:pPr>
+        <w:pStyle w:val="Heading3"/>
+      </w:pPr>
+      <w:r>
+        <w:t>2.4.2 Travis CI</w:t>
+      </w:r>
+    </w:p>
+    <w:p>
+      <w:r>
+        <w:t xml:space="preserve">Intro Travis CI – what is </w:t>
+      </w:r>
+      <w:proofErr w:type="spellStart"/>
+      <w:r>
+        <w:t>is</w:t>
+      </w:r>
+      <w:proofErr w:type="spellEnd"/>
+      <w:r>
+        <w:t>, what it does &amp; why use it</w:t>
+      </w:r>
+      <w:r>
+        <w:t xml:space="preserve"> – what benefits will students and lecturers get from using it?</w:t>
+      </w:r>
+    </w:p>
+    <w:p>
+      <w:pPr>
+        <w:pStyle w:val="Heading3"/>
+      </w:pPr>
+      <w:r>
+        <w:t xml:space="preserve">2.4.3 </w:t>
+      </w:r>
+      <w:proofErr w:type="spellStart"/>
+      <w:r>
+        <w:t>Github</w:t>
+      </w:r>
+      <w:proofErr w:type="spellEnd"/>
+      <w:r>
+        <w:t xml:space="preserve"> </w:t>
+      </w:r>
+      <w:proofErr w:type="spellStart"/>
+      <w:r>
+        <w:t>Probot</w:t>
+      </w:r>
+      <w:proofErr w:type="spellEnd"/>
+      <w:r>
+        <w:t xml:space="preserve"> – Need to check with John as it really depends if I can find papers that also utilise this, otherwise goes to summary</w:t>
+      </w:r>
+    </w:p>
+    <w:p/>
+    <w:p>
+      <w:pPr>
+        <w:pStyle w:val="Heading2"/>
+      </w:pPr>
+      <w:r>
         <w:lastRenderedPageBreak/>
-        <w:t xml:space="preserve">2.1.2 </w:t>
-      </w:r>
-      <w:r>
-        <w:t xml:space="preserve">Comparison of the Test-driven approach with other prominent approaches to software development </w:t>
-      </w:r>
-    </w:p>
-    <w:p>
-      <w:r>
-        <w:t xml:space="preserve">Compare with the usual waterfall methodology and whatever – remember that TDD is a </w:t>
-      </w:r>
-      <w:r>
-        <w:t xml:space="preserve">form of Agile </w:t>
-      </w:r>
-      <w:r>
-        <w:t>–</w:t>
-      </w:r>
-    </w:p>
-    <w:p>
-      <w:pPr>
-        <w:pStyle w:val="Heading2"/>
-      </w:pPr>
-      <w:r>
-        <w:t xml:space="preserve">2.2 Exploration of the difficulty’s students </w:t>
-      </w:r>
-      <w:r>
-        <w:t xml:space="preserve">face </w:t>
-      </w:r>
-      <w:r>
-        <w:t>when learning to program</w:t>
-      </w:r>
-    </w:p>
-    <w:p>
-      <w:r>
-        <w:t xml:space="preserve">Could first explain the issues that students have faced before </w:t>
-      </w:r>
-    </w:p>
-    <w:p>
-      <w:pPr>
-        <w:pStyle w:val="Heading3"/>
-      </w:pPr>
-      <w:r>
-        <w:t>2.2.1 Ways of alleviating the issues</w:t>
-      </w:r>
-    </w:p>
-    <w:p>
-      <w:r>
-        <w:t>See what has been found by researchers which we could look to implement in our platform</w:t>
-      </w:r>
-    </w:p>
-    <w:p>
-      <w:pPr>
-        <w:pStyle w:val="Heading2"/>
-      </w:pPr>
-      <w:r>
-        <w:t>2.</w:t>
-      </w:r>
-      <w:r>
-        <w:t>3</w:t>
-      </w:r>
-      <w:r>
-        <w:t xml:space="preserve"> </w:t>
-      </w:r>
-      <w:r>
-        <w:t>Exploration of learning platforms utilising the TDD approach</w:t>
-      </w:r>
-    </w:p>
-    <w:p>
-      <w:r>
-        <w:t>Talk about implementations in research papers here – what they discovered from their findings</w:t>
-      </w:r>
-    </w:p>
-    <w:p>
-      <w:pPr>
-        <w:pStyle w:val="Heading3"/>
-      </w:pPr>
-      <w:r>
-        <w:t>2.3.1 Benefits of developing a learning platfor</w:t>
-      </w:r>
-      <w:r>
-        <w:t>m</w:t>
-      </w:r>
-    </w:p>
-    <w:p>
-      <w:r>
-        <w:t>Might split this into two – one sub section for lecturer’s and one for students</w:t>
-      </w:r>
-    </w:p>
-    <w:p>
-      <w:pPr>
-        <w:pStyle w:val="Heading3"/>
-      </w:pPr>
-      <w:r>
-        <w:t>2.</w:t>
-      </w:r>
-      <w:r>
-        <w:t>3</w:t>
-      </w:r>
-      <w:r>
-        <w:t>.</w:t>
-      </w:r>
-      <w:r>
-        <w:t>2</w:t>
-      </w:r>
-      <w:r>
-        <w:t xml:space="preserve"> </w:t>
-      </w:r>
-      <w:r>
-        <w:t xml:space="preserve">Not sure on a title – Comparisons made between </w:t>
-      </w:r>
-      <w:r>
-        <w:t>lecturers’</w:t>
-      </w:r>
-      <w:r>
-        <w:t xml:space="preserve"> implementations – Blogs</w:t>
-      </w:r>
-    </w:p>
-    <w:p>
-      <w:r>
-        <w:t>This is where I want to talk about the findings found around the world that have been noted on their personal blogs</w:t>
-      </w:r>
-    </w:p>
-    <w:p>
-      <w:r>
-        <w:t xml:space="preserve">2.3.2 </w:t>
-      </w:r>
-    </w:p>
-    <w:p>
-      <w:pPr>
-        <w:pStyle w:val="Heading2"/>
-      </w:pPr>
-      <w:r>
-        <w:t>2.4 Underlying technologies used in the development of a learning platform</w:t>
-      </w:r>
-    </w:p>
-    <w:p>
-      <w:r>
-        <w:t xml:space="preserve">Here we can go into the tech used </w:t>
+        <w:t>2.5 Summary of Literature Review</w:t>
       </w:r>
     </w:p>
     <w:sectPr>
@@ -363,6 +668,127 @@
     </w:sectPr>
   </w:body>
 </w:document>
+</file>
+
+<file path=word/numbering.xml><?xml version="1.0" encoding="utf-8"?>
+<w:numbering xmlns:wpc="http://schemas.microsoft.com/office/word/2010/wordprocessingCanvas" xmlns:cx="http://schemas.microsoft.com/office/drawing/2014/chartex" xmlns:cx1="http://schemas.microsoft.com/office/drawing/2015/9/8/chartex" xmlns:cx2="http://schemas.microsoft.com/office/drawing/2015/10/21/chartex" xmlns:cx3="http://schemas.microsoft.com/office/drawing/2016/5/9/chartex" xmlns:cx4="http://schemas.microsoft.com/office/drawing/2016/5/10/chartex" xmlns:cx5="http://schemas.microsoft.com/office/drawing/2016/5/11/chartex" xmlns:cx6="http://schemas.microsoft.com/office/drawing/2016/5/12/chartex" xmlns:cx7="http://schemas.microsoft.com/office/drawing/2016/5/13/chartex" xmlns:cx8="http://schemas.microsoft.com/office/drawing/2016/5/14/chartex" xmlns:mc="http://schemas.openxmlformats.org/markup-compatibility/2006" xmlns:aink="http://schemas.microsoft.com/office/drawing/2016/ink" xmlns:am3d="http://schemas.microsoft.com/office/drawing/2017/model3d" xmlns:o="urn:schemas-microsoft-com:office:office" xmlns:r="http://schemas.openxmlformats.org/officeDocument/2006/relationships" xmlns:m="http://schemas.openxmlformats.org/officeDocument/2006/math" xmlns:v="urn:schemas-microsoft-com:vml" xmlns:wp14="http://schemas.microsoft.com/office/word/2010/wordprocessingDrawing" xmlns:wp="http://schemas.openxmlformats.org/drawingml/2006/wordprocessingDrawing" xmlns:w10="urn:schemas-microsoft-com:office:word" xmlns:w="http://schemas.openxmlformats.org/wordprocessingml/2006/main" xmlns:w14="http://schemas.microsoft.com/office/word/2010/wordml" xmlns:w15="http://schemas.microsoft.com/office/word/2012/wordml" xmlns:w16cid="http://schemas.microsoft.com/office/word/2016/wordml/cid" xmlns:w16se="http://schemas.microsoft.com/office/word/2015/wordml/symex" xmlns:wpg="http://schemas.microsoft.com/office/word/2010/wordprocessingGroup" xmlns:wpi="http://schemas.microsoft.com/office/word/2010/wordprocessingInk" xmlns:wne="http://schemas.microsoft.com/office/word/2006/wordml" xmlns:wps="http://schemas.microsoft.com/office/word/2010/wordprocessingShape" mc:Ignorable="w14 w15 w16se w16cid wp14">
+  <w:abstractNum w:abstractNumId="0" w15:restartNumberingAfterBreak="0">
+    <w:nsid w:val="0FFB3B02"/>
+    <w:multiLevelType w:val="hybridMultilevel"/>
+    <w:tmpl w:val="DB969AD6"/>
+    <w:lvl w:ilvl="0" w:tplc="511278EE">
+      <w:start w:val="2"/>
+      <w:numFmt w:val="bullet"/>
+      <w:lvlText w:val=""/>
+      <w:lvlJc w:val="left"/>
+      <w:pPr>
+        <w:ind w:left="720" w:hanging="360"/>
+      </w:pPr>
+      <w:rPr>
+        <w:rFonts w:ascii="Symbol" w:eastAsiaTheme="minorHAnsi" w:hAnsi="Symbol" w:cstheme="minorBidi" w:hint="default"/>
+      </w:rPr>
+    </w:lvl>
+    <w:lvl w:ilvl="1" w:tplc="08090003" w:tentative="1">
+      <w:start w:val="1"/>
+      <w:numFmt w:val="bullet"/>
+      <w:lvlText w:val="o"/>
+      <w:lvlJc w:val="left"/>
+      <w:pPr>
+        <w:ind w:left="1440" w:hanging="360"/>
+      </w:pPr>
+      <w:rPr>
+        <w:rFonts w:ascii="Courier New" w:hAnsi="Courier New" w:cs="Courier New" w:hint="default"/>
+      </w:rPr>
+    </w:lvl>
+    <w:lvl w:ilvl="2" w:tplc="08090005" w:tentative="1">
+      <w:start w:val="1"/>
+      <w:numFmt w:val="bullet"/>
+      <w:lvlText w:val=""/>
+      <w:lvlJc w:val="left"/>
+      <w:pPr>
+        <w:ind w:left="2160" w:hanging="360"/>
+      </w:pPr>
+      <w:rPr>
+        <w:rFonts w:ascii="Wingdings" w:hAnsi="Wingdings" w:hint="default"/>
+      </w:rPr>
+    </w:lvl>
+    <w:lvl w:ilvl="3" w:tplc="08090001" w:tentative="1">
+      <w:start w:val="1"/>
+      <w:numFmt w:val="bullet"/>
+      <w:lvlText w:val=""/>
+      <w:lvlJc w:val="left"/>
+      <w:pPr>
+        <w:ind w:left="2880" w:hanging="360"/>
+      </w:pPr>
+      <w:rPr>
+        <w:rFonts w:ascii="Symbol" w:hAnsi="Symbol" w:hint="default"/>
+      </w:rPr>
+    </w:lvl>
+    <w:lvl w:ilvl="4" w:tplc="08090003" w:tentative="1">
+      <w:start w:val="1"/>
+      <w:numFmt w:val="bullet"/>
+      <w:lvlText w:val="o"/>
+      <w:lvlJc w:val="left"/>
+      <w:pPr>
+        <w:ind w:left="3600" w:hanging="360"/>
+      </w:pPr>
+      <w:rPr>
+        <w:rFonts w:ascii="Courier New" w:hAnsi="Courier New" w:cs="Courier New" w:hint="default"/>
+      </w:rPr>
+    </w:lvl>
+    <w:lvl w:ilvl="5" w:tplc="08090005" w:tentative="1">
+      <w:start w:val="1"/>
+      <w:numFmt w:val="bullet"/>
+      <w:lvlText w:val=""/>
+      <w:lvlJc w:val="left"/>
+      <w:pPr>
+        <w:ind w:left="4320" w:hanging="360"/>
+      </w:pPr>
+      <w:rPr>
+        <w:rFonts w:ascii="Wingdings" w:hAnsi="Wingdings" w:hint="default"/>
+      </w:rPr>
+    </w:lvl>
+    <w:lvl w:ilvl="6" w:tplc="08090001" w:tentative="1">
+      <w:start w:val="1"/>
+      <w:numFmt w:val="bullet"/>
+      <w:lvlText w:val=""/>
+      <w:lvlJc w:val="left"/>
+      <w:pPr>
+        <w:ind w:left="5040" w:hanging="360"/>
+      </w:pPr>
+      <w:rPr>
+        <w:rFonts w:ascii="Symbol" w:hAnsi="Symbol" w:hint="default"/>
+      </w:rPr>
+    </w:lvl>
+    <w:lvl w:ilvl="7" w:tplc="08090003" w:tentative="1">
+      <w:start w:val="1"/>
+      <w:numFmt w:val="bullet"/>
+      <w:lvlText w:val="o"/>
+      <w:lvlJc w:val="left"/>
+      <w:pPr>
+        <w:ind w:left="5760" w:hanging="360"/>
+      </w:pPr>
+      <w:rPr>
+        <w:rFonts w:ascii="Courier New" w:hAnsi="Courier New" w:cs="Courier New" w:hint="default"/>
+      </w:rPr>
+    </w:lvl>
+    <w:lvl w:ilvl="8" w:tplc="08090005" w:tentative="1">
+      <w:start w:val="1"/>
+      <w:numFmt w:val="bullet"/>
+      <w:lvlText w:val=""/>
+      <w:lvlJc w:val="left"/>
+      <w:pPr>
+        <w:ind w:left="6480" w:hanging="360"/>
+      </w:pPr>
+      <w:rPr>
+        <w:rFonts w:ascii="Wingdings" w:hAnsi="Wingdings" w:hint="default"/>
+      </w:rPr>
+    </w:lvl>
+  </w:abstractNum>
+  <w:num w:numId="1">
+    <w:abstractNumId w:val="0"/>
+  </w:num>
+</w:numbering>
 </file>
 
 <file path=word/styles.xml><?xml version="1.0" encoding="utf-8"?>
@@ -382,7 +808,7 @@
       </w:pPr>
     </w:pPrDefault>
   </w:docDefaults>
-  <w:latentStyles w:defLockedState="0" w:defUIPriority="99" w:defSemiHidden="0" w:defUnhideWhenUsed="0" w:defQFormat="0" w:count="377">
+  <w:latentStyles w:defLockedState="0" w:defUIPriority="99" w:defSemiHidden="0" w:defUnhideWhenUsed="0" w:defQFormat="0" w:count="375">
     <w:lsdException w:name="Normal" w:uiPriority="0" w:qFormat="1"/>
     <w:lsdException w:name="heading 1" w:uiPriority="9" w:qFormat="1"/>
     <w:lsdException w:name="heading 2" w:semiHidden="1" w:uiPriority="9" w:unhideWhenUsed="1" w:qFormat="1"/>
@@ -758,8 +1184,6 @@
     <w:lsdException w:name="Smart Hyperlink" w:semiHidden="1" w:unhideWhenUsed="1"/>
     <w:lsdException w:name="Hashtag" w:semiHidden="1" w:unhideWhenUsed="1"/>
     <w:lsdException w:name="Unresolved Mention" w:semiHidden="1" w:unhideWhenUsed="1"/>
-    <w:lsdException w:name="Smart Link" w:semiHidden="1" w:unhideWhenUsed="1"/>
-    <w:lsdException w:name="Smart Link Error" w:semiHidden="1" w:unhideWhenUsed="1"/>
   </w:latentStyles>
   <w:style w:type="paragraph" w:default="1" w:styleId="Normal">
     <w:name w:val="Normal"/>
@@ -895,6 +1319,66 @@
       <w:sz w:val="24"/>
       <w:szCs w:val="24"/>
     </w:rPr>
+  </w:style>
+  <w:style w:type="paragraph" w:styleId="BalloonText">
+    <w:name w:val="Balloon Text"/>
+    <w:basedOn w:val="Normal"/>
+    <w:link w:val="BalloonTextChar"/>
+    <w:uiPriority w:val="99"/>
+    <w:semiHidden/>
+    <w:unhideWhenUsed/>
+    <w:rsid w:val="00E24966"/>
+    <w:pPr>
+      <w:spacing w:after="0" w:line="240" w:lineRule="auto"/>
+    </w:pPr>
+    <w:rPr>
+      <w:rFonts w:ascii="Segoe UI" w:hAnsi="Segoe UI" w:cs="Segoe UI"/>
+      <w:sz w:val="18"/>
+      <w:szCs w:val="18"/>
+    </w:rPr>
+  </w:style>
+  <w:style w:type="character" w:customStyle="1" w:styleId="BalloonTextChar">
+    <w:name w:val="Balloon Text Char"/>
+    <w:basedOn w:val="DefaultParagraphFont"/>
+    <w:link w:val="BalloonText"/>
+    <w:uiPriority w:val="99"/>
+    <w:semiHidden/>
+    <w:rsid w:val="00E24966"/>
+    <w:rPr>
+      <w:rFonts w:ascii="Segoe UI" w:hAnsi="Segoe UI" w:cs="Segoe UI"/>
+      <w:sz w:val="18"/>
+      <w:szCs w:val="18"/>
+    </w:rPr>
+  </w:style>
+  <w:style w:type="paragraph" w:styleId="Caption">
+    <w:name w:val="caption"/>
+    <w:basedOn w:val="Normal"/>
+    <w:next w:val="Normal"/>
+    <w:uiPriority w:val="35"/>
+    <w:unhideWhenUsed/>
+    <w:qFormat/>
+    <w:rsid w:val="007F423F"/>
+    <w:pPr>
+      <w:spacing w:after="200" w:line="240" w:lineRule="auto"/>
+    </w:pPr>
+    <w:rPr>
+      <w:i/>
+      <w:iCs/>
+      <w:color w:val="44546A" w:themeColor="text2"/>
+      <w:sz w:val="18"/>
+      <w:szCs w:val="18"/>
+    </w:rPr>
+  </w:style>
+  <w:style w:type="paragraph" w:styleId="ListParagraph">
+    <w:name w:val="List Paragraph"/>
+    <w:basedOn w:val="Normal"/>
+    <w:uiPriority w:val="34"/>
+    <w:qFormat/>
+    <w:rsid w:val="000E1540"/>
+    <w:pPr>
+      <w:ind w:left="720"/>
+      <w:contextualSpacing/>
+    </w:pPr>
   </w:style>
 </w:styles>
 </file>

</xml_diff>

<commit_message>
Updated literature review after feedback from John
Have altered the underlying technologies section to explore version control and continuous integration software as a whole and aim to identify what software could be integrated together
</commit_message>
<xml_diff>
--- a/Literature Review.docx
+++ b/Literature Review.docx
@@ -153,13 +153,8 @@
         <w:t>[Insert here why TDD and more or less Agile is used</w:t>
       </w:r>
       <w:r>
-        <w:t xml:space="preserve"> - </w:t>
-      </w:r>
-      <w:r>
-        <w:t>should also go into detail that most projects requirements aren’t necessarily completely defined at the beginning – always changing – why agile is a thing]</w:t>
-      </w:r>
-      <w:bookmarkStart w:id="0" w:name="_GoBack"/>
-      <w:bookmarkEnd w:id="0"/>
+        <w:t xml:space="preserve"> - should also go into detail that most projects requirements aren’t necessarily completely defined at the beginning – always changing – why agile is a thing]</w:t>
+      </w:r>
     </w:p>
     <w:p>
       <w:pPr>
@@ -243,27 +238,14 @@
       <w:r>
         <w:t xml:space="preserve">Figure </w:t>
       </w:r>
-      <w:r>
-        <w:fldChar w:fldCharType="begin"/>
-      </w:r>
-      <w:r>
-        <w:instrText xml:space="preserve"> SEQ Figure \* ARABIC </w:instrText>
-      </w:r>
-      <w:r>
-        <w:fldChar w:fldCharType="separate"/>
-      </w:r>
-      <w:r>
-        <w:rPr>
-          <w:noProof/>
-        </w:rPr>
-        <w:t>1</w:t>
-      </w:r>
-      <w:r>
-        <w:rPr>
-          <w:noProof/>
-        </w:rPr>
-        <w:fldChar w:fldCharType="end"/>
-      </w:r>
+      <w:fldSimple w:instr=" SEQ Figure \* ARABIC ">
+        <w:r>
+          <w:rPr>
+            <w:noProof/>
+          </w:rPr>
+          <w:t>1</w:t>
+        </w:r>
+      </w:fldSimple>
       <w:r>
         <w:t>.1 Test-driven development cycle</w:t>
       </w:r>
@@ -324,15 +306,7 @@
         <w:t>. The benefit from using such a system is that by thoroughly testing every modification to the code</w:t>
       </w:r>
       <w:r>
-        <w:t xml:space="preserve"> base, you are mitigating the potential for any errors to be missed and pushed to the live service (David </w:t>
-      </w:r>
-      <w:proofErr w:type="spellStart"/>
-      <w:r>
-        <w:t>Astels</w:t>
-      </w:r>
-      <w:proofErr w:type="spellEnd"/>
-      <w:r>
-        <w:t>, 2003)</w:t>
+        <w:t xml:space="preserve"> base, you are mitigating the potential for any errors to be missed and pushed to the live service (David Astels, 2003)</w:t>
       </w:r>
       <w:r>
         <w:t>.</w:t>
@@ -340,7 +314,7 @@
       <w:r>
         <w:t xml:space="preserve"> </w:t>
       </w:r>
-      <w:commentRangeStart w:id="1"/>
+      <w:commentRangeStart w:id="0"/>
       <w:r>
         <w:t>Interesting and somewhat unnerving cases of such a scenario have arisen over the years where such errors</w:t>
       </w:r>
@@ -360,7 +334,13 @@
         <w:t>NASA’s Mars Climate Orbiter</w:t>
       </w:r>
       <w:r>
-        <w:t xml:space="preserve"> and the opening of Heather Terminal 5] </w:t>
+        <w:t xml:space="preserve"> and the opening of Heath</w:t>
+      </w:r>
+      <w:r>
+        <w:t>row</w:t>
+      </w:r>
+      <w:r>
+        <w:t xml:space="preserve"> Terminal 5] </w:t>
       </w:r>
       <w:r>
         <w:t>to the potential loss of millions of human lives</w:t>
@@ -371,12 +351,12 @@
       <w:r>
         <w:t xml:space="preserve">. </w:t>
       </w:r>
-      <w:commentRangeEnd w:id="1"/>
+      <w:commentRangeEnd w:id="0"/>
       <w:r>
         <w:rPr>
           <w:rStyle w:val="CommentReference"/>
         </w:rPr>
-        <w:commentReference w:id="1"/>
+        <w:commentReference w:id="0"/>
       </w:r>
     </w:p>
     <w:p>
@@ -629,37 +609,19 @@
       <w:r>
         <w:t xml:space="preserve">.1 </w:t>
       </w:r>
-      <w:proofErr w:type="spellStart"/>
-      <w:r>
-        <w:t>Github</w:t>
-      </w:r>
-      <w:proofErr w:type="spellEnd"/>
-      <w:r>
-        <w:t xml:space="preserve"> Classroom</w:t>
-      </w:r>
-    </w:p>
-    <w:p>
-      <w:r>
-        <w:t xml:space="preserve">Intro to </w:t>
-      </w:r>
-      <w:proofErr w:type="spellStart"/>
-      <w:r>
-        <w:t>Github</w:t>
-      </w:r>
-      <w:proofErr w:type="spellEnd"/>
-      <w:r>
-        <w:t xml:space="preserve"> – </w:t>
-      </w:r>
-      <w:r>
-        <w:t xml:space="preserve">what is </w:t>
-      </w:r>
-      <w:proofErr w:type="spellStart"/>
-      <w:r>
-        <w:t>is</w:t>
-      </w:r>
-      <w:proofErr w:type="spellEnd"/>
-      <w:r>
-        <w:t>, what it does &amp; why use it – what benefits will students and lecturers get from using it?</w:t>
+      <w:r>
+        <w:t>Version Control Software</w:t>
+      </w:r>
+    </w:p>
+    <w:p>
+      <w:r>
+        <w:t xml:space="preserve">Intro to Github – </w:t>
+      </w:r>
+      <w:r>
+        <w:t>what is is, what it does &amp; why use it – what benefits will students and lecturers get from using it?</w:t>
+      </w:r>
+      <w:r>
+        <w:t xml:space="preserve"> – need a section of other version control software and why use Classroom</w:t>
       </w:r>
     </w:p>
     <w:p>
@@ -673,20 +635,15 @@
         <w:t>5</w:t>
       </w:r>
       <w:r>
-        <w:t>.2 Travis CI</w:t>
-      </w:r>
-    </w:p>
-    <w:p>
-      <w:r>
-        <w:t xml:space="preserve">Intro Travis CI – what is </w:t>
-      </w:r>
-      <w:proofErr w:type="spellStart"/>
-      <w:r>
-        <w:t>is</w:t>
-      </w:r>
-      <w:proofErr w:type="spellEnd"/>
-      <w:r>
-        <w:t>, what it does &amp; why use it</w:t>
+        <w:t xml:space="preserve">.2 </w:t>
+      </w:r>
+      <w:r>
+        <w:t>Continuous Integration Software</w:t>
+      </w:r>
+    </w:p>
+    <w:p>
+      <w:r>
+        <w:t>Intro Travis CI – what is is, what it does &amp; why use it</w:t>
       </w:r>
       <w:r>
         <w:t xml:space="preserve"> – what benefits will students and lecturers get from using it?</w:t>
@@ -705,19 +662,9 @@
       <w:r>
         <w:t xml:space="preserve">.3 </w:t>
       </w:r>
-      <w:proofErr w:type="spellStart"/>
-      <w:r>
-        <w:t>Github</w:t>
-      </w:r>
-      <w:proofErr w:type="spellEnd"/>
-      <w:r>
-        <w:t xml:space="preserve"> </w:t>
-      </w:r>
-      <w:proofErr w:type="spellStart"/>
-      <w:r>
-        <w:t>Probot</w:t>
-      </w:r>
-      <w:proofErr w:type="spellEnd"/>
+      <w:r>
+        <w:t>Extensions</w:t>
+      </w:r>
       <w:r>
         <w:t xml:space="preserve"> – Need to check with John as it really depends if I can find papers that also utilise this, otherwise goes to summary</w:t>
       </w:r>
@@ -736,6 +683,13 @@
       <w:r>
         <w:t xml:space="preserve"> Summary of Literature Review</w:t>
       </w:r>
+    </w:p>
+    <w:p>
+      <w:r>
+        <w:t>- Can explain here why we are going to use Github Classroom – ingrained to course</w:t>
+      </w:r>
+      <w:bookmarkStart w:id="1" w:name="_GoBack"/>
+      <w:bookmarkEnd w:id="1"/>
     </w:p>
     <w:sectPr>
       <w:pgSz w:w="11906" w:h="16838"/>
@@ -749,7 +703,7 @@
 
 <file path=word/comments.xml><?xml version="1.0" encoding="utf-8"?>
 <w:comments xmlns:wpc="http://schemas.microsoft.com/office/word/2010/wordprocessingCanvas" xmlns:cx="http://schemas.microsoft.com/office/drawing/2014/chartex" xmlns:cx1="http://schemas.microsoft.com/office/drawing/2015/9/8/chartex" xmlns:cx2="http://schemas.microsoft.com/office/drawing/2015/10/21/chartex" xmlns:cx3="http://schemas.microsoft.com/office/drawing/2016/5/9/chartex" xmlns:cx4="http://schemas.microsoft.com/office/drawing/2016/5/10/chartex" xmlns:cx5="http://schemas.microsoft.com/office/drawing/2016/5/11/chartex" xmlns:cx6="http://schemas.microsoft.com/office/drawing/2016/5/12/chartex" xmlns:cx7="http://schemas.microsoft.com/office/drawing/2016/5/13/chartex" xmlns:cx8="http://schemas.microsoft.com/office/drawing/2016/5/14/chartex" xmlns:mc="http://schemas.openxmlformats.org/markup-compatibility/2006" xmlns:aink="http://schemas.microsoft.com/office/drawing/2016/ink" xmlns:am3d="http://schemas.microsoft.com/office/drawing/2017/model3d" xmlns:o="urn:schemas-microsoft-com:office:office" xmlns:r="http://schemas.openxmlformats.org/officeDocument/2006/relationships" xmlns:m="http://schemas.openxmlformats.org/officeDocument/2006/math" xmlns:v="urn:schemas-microsoft-com:vml" xmlns:wp14="http://schemas.microsoft.com/office/word/2010/wordprocessingDrawing" xmlns:wp="http://schemas.openxmlformats.org/drawingml/2006/wordprocessingDrawing" xmlns:w10="urn:schemas-microsoft-com:office:word" xmlns:w="http://schemas.openxmlformats.org/wordprocessingml/2006/main" xmlns:w14="http://schemas.microsoft.com/office/word/2010/wordml" xmlns:w15="http://schemas.microsoft.com/office/word/2012/wordml" xmlns:w16cid="http://schemas.microsoft.com/office/word/2016/wordml/cid" xmlns:w16se="http://schemas.microsoft.com/office/word/2015/wordml/symex" xmlns:wpg="http://schemas.microsoft.com/office/word/2010/wordprocessingGroup" xmlns:wpi="http://schemas.microsoft.com/office/word/2010/wordprocessingInk" xmlns:wne="http://schemas.microsoft.com/office/word/2006/wordml" xmlns:wps="http://schemas.microsoft.com/office/word/2010/wordprocessingShape" mc:Ignorable="w14 w15 w16se w16cid wp14">
-  <w:comment w:id="1" w:author="Connor Forsyth" w:date="2019-10-18T09:26:00Z" w:initials="CF">
+  <w:comment w:id="0" w:author="Connor Forsyth" w:date="2019-10-18T09:26:00Z" w:initials="CF">
     <w:p>
       <w:pPr>
         <w:pStyle w:val="CommentText"/>
@@ -1032,6 +986,7 @@
     <w:lsdException w:name="HTML Sample" w:semiHidden="1" w:unhideWhenUsed="1"/>
     <w:lsdException w:name="HTML Typewriter" w:semiHidden="1" w:unhideWhenUsed="1"/>
     <w:lsdException w:name="HTML Variable" w:semiHidden="1" w:unhideWhenUsed="1"/>
+    <w:lsdException w:name="Normal Table" w:semiHidden="1" w:unhideWhenUsed="1"/>
     <w:lsdException w:name="annotation subject" w:semiHidden="1" w:unhideWhenUsed="1"/>
     <w:lsdException w:name="No List" w:semiHidden="1" w:unhideWhenUsed="1"/>
     <w:lsdException w:name="Outline List 1" w:semiHidden="1" w:unhideWhenUsed="1"/>
@@ -1077,9 +1032,11 @@
     <w:lsdException w:name="Table Subtle 1" w:semiHidden="1" w:unhideWhenUsed="1"/>
     <w:lsdException w:name="Table Subtle 2" w:semiHidden="1" w:unhideWhenUsed="1"/>
     <w:lsdException w:name="Table Web 1" w:semiHidden="1" w:unhideWhenUsed="1"/>
+    <w:lsdException w:name="Table Web 2" w:semiHidden="1" w:unhideWhenUsed="1"/>
     <w:lsdException w:name="Table Web 3" w:semiHidden="1" w:unhideWhenUsed="1"/>
     <w:lsdException w:name="Balloon Text" w:semiHidden="1" w:unhideWhenUsed="1"/>
     <w:lsdException w:name="Table Grid" w:uiPriority="39"/>
+    <w:lsdException w:name="Table Theme" w:semiHidden="1" w:unhideWhenUsed="1"/>
     <w:lsdException w:name="Placeholder Text" w:semiHidden="1"/>
     <w:lsdException w:name="No Spacing" w:uiPriority="1" w:qFormat="1"/>
     <w:lsdException w:name="Light Shading" w:uiPriority="60"/>

</xml_diff>

<commit_message>
Added Project Plan to repo
</commit_message>
<xml_diff>
--- a/Literature Review.docx
+++ b/Literature Review.docx
@@ -238,14 +238,27 @@
       <w:r>
         <w:t xml:space="preserve">Figure </w:t>
       </w:r>
-      <w:fldSimple w:instr=" SEQ Figure \* ARABIC ">
-        <w:r>
-          <w:rPr>
-            <w:noProof/>
-          </w:rPr>
-          <w:t>1</w:t>
-        </w:r>
-      </w:fldSimple>
+      <w:r>
+        <w:fldChar w:fldCharType="begin"/>
+      </w:r>
+      <w:r>
+        <w:instrText xml:space="preserve"> SEQ Figure \* ARABIC </w:instrText>
+      </w:r>
+      <w:r>
+        <w:fldChar w:fldCharType="separate"/>
+      </w:r>
+      <w:r>
+        <w:rPr>
+          <w:noProof/>
+        </w:rPr>
+        <w:t>1</w:t>
+      </w:r>
+      <w:r>
+        <w:rPr>
+          <w:noProof/>
+        </w:rPr>
+        <w:fldChar w:fldCharType="end"/>
+      </w:r>
       <w:r>
         <w:t>.1 Test-driven development cycle</w:t>
       </w:r>
@@ -319,7 +332,7 @@
         <w:t>Interesting and somewhat unnerving cases of such a scenario have arisen over the years where such errors</w:t>
       </w:r>
       <w:r>
-        <w:t>, that could have been avoided,</w:t>
+        <w:t xml:space="preserve"> that could have been avoided,</w:t>
       </w:r>
       <w:r>
         <w:t xml:space="preserve"> ranging</w:t>
@@ -430,7 +443,15 @@
         <w:t xml:space="preserve"> </w:t>
       </w:r>
       <w:r>
-        <w:t xml:space="preserve">Comparison of the Test-driven approach with other prominent approaches to software development </w:t>
+        <w:t xml:space="preserve">Comparison of the </w:t>
+      </w:r>
+      <w:r>
+        <w:t>Agile</w:t>
+      </w:r>
+      <w:bookmarkStart w:id="1" w:name="_GoBack"/>
+      <w:bookmarkEnd w:id="1"/>
+      <w:r>
+        <w:t xml:space="preserve"> approach with other prominent approaches to software development </w:t>
       </w:r>
     </w:p>
     <w:p>
@@ -688,8 +709,6 @@
       <w:r>
         <w:t>- Can explain here why we are going to use Github Classroom – ingrained to course</w:t>
       </w:r>
-      <w:bookmarkStart w:id="1" w:name="_GoBack"/>
-      <w:bookmarkEnd w:id="1"/>
     </w:p>
     <w:sectPr>
       <w:pgSz w:w="11906" w:h="16838"/>

</xml_diff>

<commit_message>
Further progress on Literature Review
Implemented scope creep section and further developed the issues students face section.
</commit_message>
<xml_diff>
--- a/Literature Review.docx
+++ b/Literature Review.docx
@@ -237,27 +237,14 @@
       <w:r>
         <w:t xml:space="preserve">Figure </w:t>
       </w:r>
-      <w:r>
-        <w:fldChar w:fldCharType="begin"/>
-      </w:r>
-      <w:r>
-        <w:instrText xml:space="preserve"> SEQ Figure \* ARABIC </w:instrText>
-      </w:r>
-      <w:r>
-        <w:fldChar w:fldCharType="separate"/>
-      </w:r>
-      <w:r>
-        <w:rPr>
-          <w:noProof/>
-        </w:rPr>
-        <w:t>1</w:t>
-      </w:r>
-      <w:r>
-        <w:rPr>
-          <w:noProof/>
-        </w:rPr>
-        <w:fldChar w:fldCharType="end"/>
-      </w:r>
+      <w:fldSimple w:instr=" SEQ Figure \* ARABIC ">
+        <w:r>
+          <w:rPr>
+            <w:noProof/>
+          </w:rPr>
+          <w:t>1</w:t>
+        </w:r>
+      </w:fldSimple>
       <w:r>
         <w:t>.1 Test-driven development cycle</w:t>
       </w:r>
@@ -734,24 +721,14 @@
       <w:r>
         <w:t>Figure 1.</w:t>
       </w:r>
-      <w:r>
-        <w:fldChar w:fldCharType="begin"/>
-      </w:r>
-      <w:r>
-        <w:instrText xml:space="preserve"> SEQ Figure \* ARABIC </w:instrText>
-      </w:r>
-      <w:r>
-        <w:fldChar w:fldCharType="separate"/>
-      </w:r>
-      <w:r>
-        <w:rPr>
-          <w:noProof/>
-        </w:rPr>
-        <w:t>2</w:t>
-      </w:r>
-      <w:r>
-        <w:fldChar w:fldCharType="end"/>
-      </w:r>
+      <w:fldSimple w:instr=" SEQ Figure \* ARABIC ">
+        <w:r>
+          <w:rPr>
+            <w:noProof/>
+          </w:rPr>
+          <w:t>2</w:t>
+        </w:r>
+      </w:fldSimple>
       <w:r>
         <w:t xml:space="preserve"> List of factors attributed to project success (The Standish Group, 199</w:t>
       </w:r>
@@ -816,11 +793,56 @@
       <w:r>
         <w:t>Figure 1.</w:t>
       </w:r>
-      <w:r>
-        <w:fldChar w:fldCharType="begin"/>
-      </w:r>
-      <w:r>
-        <w:instrText xml:space="preserve"> SEQ Figure \* ARABIC </w:instrText>
+      <w:fldSimple w:instr=" SEQ Figure \* ARABIC ">
+        <w:r>
+          <w:rPr>
+            <w:noProof/>
+          </w:rPr>
+          <w:t>3</w:t>
+        </w:r>
+      </w:fldSimple>
+      <w:r>
+        <w:t xml:space="preserve"> List of factors attributed to project failure</w:t>
+      </w:r>
+      <w:r>
+        <w:t xml:space="preserve"> (The Standish Group, 1995)</w:t>
+      </w:r>
+    </w:p>
+    <w:p>
+      <w:pPr>
+        <w:pStyle w:val="Heading3"/>
+      </w:pPr>
+      <w:r>
+        <w:t>2.1.4 The perils of scope creep</w:t>
+      </w:r>
+    </w:p>
+    <w:p>
+      <w:r>
+        <w:t xml:space="preserve">Whilst client involvement has been shown to be a huge benefit in terms of the success of a project, it is argued that there </w:t>
+      </w:r>
+      <w:r>
+        <w:t>must</w:t>
+      </w:r>
+      <w:r>
+        <w:t xml:space="preserve"> be a balance </w:t>
+      </w:r>
+      <w:r>
+        <w:t>if</w:t>
+      </w:r>
+      <w:r>
+        <w:t xml:space="preserve"> requirements are changing regularly.</w:t>
+      </w:r>
+      <w:r>
+        <w:t xml:space="preserve"> Instances of where requirements are being added, removed and altered during the course of the project is referred to as requirement volatility</w:t>
+      </w:r>
+      <w:r>
+        <w:t xml:space="preserve"> </w:t>
+      </w:r>
+      <w:r>
+        <w:fldChar w:fldCharType="begin" w:fldLock="1"/>
+      </w:r>
+      <w:r>
+        <w:instrText>ADDIN CSL_CITATION {"citationItems":[{"id":"ITEM-1","itemData":{"id":"ITEM-1","issued":{"date-parts":[["0"]]},"title":"Impact of Scope Creep on Software Project Quality*","type":"report"},"uris":["http://www.mendeley.com/documents/?uuid=dc77a36c-6d3e-3f55-9b3c-ed27dac76ba5"]}],"mendeley":{"formattedCitation":"(&lt;i&gt;Impact of Scope Creep on Software Project Quality*&lt;/i&gt;, no date)","plainTextFormattedCitation":"(Impact of Scope Creep on Software Project Quality*, no date)"},"properties":{"noteIndex":0},"schema":"https://github.com/citation-style-language/schema/raw/master/csl-citation.json"}</w:instrText>
       </w:r>
       <w:r>
         <w:fldChar w:fldCharType="separate"/>
@@ -829,21 +851,28 @@
         <w:rPr>
           <w:noProof/>
         </w:rPr>
-        <w:t>3</w:t>
+        <w:t>(</w:t>
+      </w:r>
+      <w:r>
+        <w:rPr>
+          <w:i/>
+          <w:noProof/>
+        </w:rPr>
+        <w:t>Impact of Scope Creep on Software Project Quality*</w:t>
+      </w:r>
+      <w:r>
+        <w:rPr>
+          <w:noProof/>
+        </w:rPr>
+        <w:t>, no date)</w:t>
       </w:r>
       <w:r>
         <w:fldChar w:fldCharType="end"/>
       </w:r>
-      <w:r>
-        <w:t xml:space="preserve"> List of factors attributed to project failure</w:t>
-      </w:r>
-      <w:r>
-        <w:t xml:space="preserve"> (The Standish Group, 1995)</w:t>
-      </w:r>
-    </w:p>
-    <w:p>
-      <w:r>
-        <w:t xml:space="preserve">Whilst client involvement has been shown to be a huge benefit in terms of the success of a project, it is argued that there needs to be a balance when requirements are changing regularly. </w:t>
+      <w:bookmarkStart w:id="2" w:name="_GoBack"/>
+      <w:bookmarkEnd w:id="2"/>
+      <w:r>
+        <w:t xml:space="preserve">.  </w:t>
       </w:r>
     </w:p>
     <w:p>
@@ -883,7 +912,7 @@
         <w:t>foreign</w:t>
       </w:r>
       <w:r>
-        <w:t xml:space="preserve"> language for instance or any skill. </w:t>
+        <w:t xml:space="preserve"> language or any skill. </w:t>
       </w:r>
       <w:r>
         <w:t>In both scenarios, you</w:t>
@@ -898,7 +927,7 @@
         <w:fldChar w:fldCharType="begin" w:fldLock="1"/>
       </w:r>
       <w:r>
-        <w:instrText>ADDIN CSL_CITATION {"citationItems":[{"id":"ITEM-1","itemData":{"ISSN":"1937-4771","abstract":"A beginning programming student has much to learn in the first programming class: new editing software, correct syntax, application of the syntax, logical sequence of steps, making sense of compiler error messages, appropriate formatting, modularized functionality and complex concepts such as arrays and pointers. The professor needs to get a lot of information across to the students, but how can the bridge be built from the plethora of information to successful application of the concepts into code by the individual student? The cognitive apprenticeship learning model can be very beneficial to the novice programming student. This teaching method helps the student in better understanding the programming concepts and as a result he can become more self-reliant as the semester progresses.","author":[{"dropping-particle":"","family":"Black","given":"Toni","non-dropping-particle":"","parse-names":false,"suffix":""}],"container-title":"Journal of Computing Sciences in Colleges","id":"ITEM-1","issue":"2","issued":{"date-parts":[["2006"]]},"page":"109-114","title":"Helping novice programming students succeed","type":"article-journal","volume":"22"},"uris":["http://www.mendeley.com/documents/?uuid=dfeec389-5dd6-32ba-8a64-5c15a3332143"]}],"mendeley":{"formattedCitation":"(Black, 2006)","plainTextFormattedCitation":"(Black, 2006)","previouslyFormattedCitation":"(&lt;i&gt;Helping novice programming students succeed&lt;/i&gt;, no date)"},"properties":{"noteIndex":0},"schema":"https://github.com/citation-style-language/schema/raw/master/csl-citation.json"}</w:instrText>
+        <w:instrText>ADDIN CSL_CITATION {"citationItems":[{"id":"ITEM-1","itemData":{"ISSN":"1937-4771","abstract":"A beginning programming student has much to learn in the first programming class: new editing software, correct syntax, application of the syntax, logical sequence of steps, making sense of compiler error messages, appropriate formatting, modularized functionality and complex concepts such as arrays and pointers. The professor needs to get a lot of information across to the students, but how can the bridge be built from the plethora of information to successful application of the concepts into code by the individual student? The cognitive apprenticeship learning model can be very beneficial to the novice programming student. This teaching method helps the student in better understanding the programming concepts and as a result he can become more self-reliant as the semester progresses.","author":[{"dropping-particle":"","family":"Black","given":"Toni","non-dropping-particle":"","parse-names":false,"suffix":""}],"container-title":"Journal of Computing Sciences in Colleges","id":"ITEM-1","issue":"2","issued":{"date-parts":[["2006"]]},"page":"109-114","title":"Helping novice programming students succeed","type":"article-journal","volume":"22"},"uris":["http://www.mendeley.com/documents/?uuid=dfeec389-5dd6-32ba-8a64-5c15a3332143"]}],"mendeley":{"formattedCitation":"(Black, 2006)","plainTextFormattedCitation":"(Black, 2006)","previouslyFormattedCitation":"(Black, 2006)"},"properties":{"noteIndex":0},"schema":"https://github.com/citation-style-language/schema/raw/master/csl-citation.json"}</w:instrText>
       </w:r>
       <w:r>
         <w:fldChar w:fldCharType="separate"/>
@@ -913,10 +942,42 @@
         <w:fldChar w:fldCharType="end"/>
       </w:r>
       <w:r>
-        <w:t>. For a learning platform to succeed, the research first needs to identify the issues students may face and mitigate these issues as much as possible.</w:t>
-      </w:r>
-      <w:r>
-        <w:t xml:space="preserve"> </w:t>
+        <w:t xml:space="preserve">. </w:t>
+      </w:r>
+      <w:r>
+        <w:t>Thus</w:t>
+      </w:r>
+      <w:r>
+        <w:t>,</w:t>
+      </w:r>
+      <w:r>
+        <w:t xml:space="preserve"> f</w:t>
+      </w:r>
+      <w:r>
+        <w:t>or a learning platform to succeed</w:t>
+      </w:r>
+      <w:r>
+        <w:t xml:space="preserve"> and be effective</w:t>
+      </w:r>
+      <w:r>
+        <w:t>, the research first needs to identify the issues students may face and</w:t>
+      </w:r>
+      <w:r>
+        <w:t xml:space="preserve"> find ways to</w:t>
+      </w:r>
+      <w:r>
+        <w:t xml:space="preserve"> mitigate these issues as much as possible.</w:t>
+      </w:r>
+    </w:p>
+    <w:p>
+      <w:pPr>
+        <w:pStyle w:val="Heading3"/>
+      </w:pPr>
+      <w:r>
+        <w:t>2.2.1</w:t>
+      </w:r>
+      <w:r>
+        <w:t xml:space="preserve"> Issues faced when learning to program</w:t>
       </w:r>
     </w:p>
     <w:p>
@@ -945,34 +1006,127 @@
         <w:fldChar w:fldCharType="end"/>
       </w:r>
       <w:r>
+        <w:t xml:space="preserve"> and </w:t>
+      </w:r>
+      <w:r>
+        <w:fldChar w:fldCharType="begin" w:fldLock="1"/>
+      </w:r>
+      <w:r>
+        <w:instrText>ADDIN CSL_CITATION {"citationItems":[{"id":"ITEM-1","itemData":{"ISBN":"9781618041807","abstract":"Learning programming skills is not an easy task as supported by many research studies. Like other students around the world, the students of the University of Tabuk struggle through computer programming courses. This research investigates and analyzes the problems faced by computer programming students at the University of Tabuk with two main objectives. The first objective is to find out whether the students at the University of Tabuk face problems in computer programming similar to the ones faced by the students in different corners of the world as reported in the literature. The second objective is to study the impact of socio-cultural and environmental factors on learning computer programming skills by the students of the University of Tabuk. To perform our research, a case study and a questionnaire were designed. In order to ascertain whether our students face difficulties in programming, a case study with 10-questions test was performed. The results have shown that our students are in real difficulties. In the questionnaire, the questions reflect a wide range of views pertaining to educational facilities such as curriculum and teaching materials, lab equipments and class rooms' environment, and the adequacy and proficiency of the professors and teaching assistants. This paper analyses the results of the questionnaires. The questionnaires provide insight into the environmental and socio-cultural effects and the difficulties experienced while learning and teaching programming..","author":[{"dropping-particle":"","family":"Mhashi","given":"Mahmoud M","non-dropping-particle":"","parse-names":false,"suffix":""},{"dropping-particle":"","family":"Alakeel","given":"Ali M","non-dropping-particle":"","parse-names":false,"suffix":""}],"id":"ITEM-1","issued":{"date-parts":[["0"]]},"title":"Difficulties Facing Students in Learning Computer Programming Skills at Tabuk University","type":"book"},"uris":["http://www.mendeley.com/documents/?uuid=b431ca94-d77e-3f0b-9619-1de830d66878"]}],"mendeley":{"formattedCitation":"(Mhashi and Alakeel, no date)","manualFormatting":"(Mhashi and Alakeel, 2013)","plainTextFormattedCitation":"(Mhashi and Alakeel, no date)","previouslyFormattedCitation":"(Mhashi and Alakeel, no date)"},"properties":{"noteIndex":0},"schema":"https://github.com/citation-style-language/schema/raw/master/csl-citation.json"}</w:instrText>
+      </w:r>
+      <w:r>
+        <w:fldChar w:fldCharType="separate"/>
+      </w:r>
+      <w:r>
+        <w:rPr>
+          <w:noProof/>
+        </w:rPr>
+        <w:t xml:space="preserve">(Mhashi and Alakeel, </w:t>
+      </w:r>
+      <w:r>
+        <w:rPr>
+          <w:noProof/>
+        </w:rPr>
+        <w:t>2013</w:t>
+      </w:r>
+      <w:r>
+        <w:rPr>
+          <w:noProof/>
+        </w:rPr>
+        <w:t>)</w:t>
+      </w:r>
+      <w:r>
+        <w:fldChar w:fldCharType="end"/>
+      </w:r>
+      <w:r>
+        <w:t xml:space="preserve">, discovered that the most </w:t>
+      </w:r>
+      <w:r>
+        <w:t>challenging</w:t>
+      </w:r>
+      <w:r>
+        <w:t xml:space="preserve"> issues that novice programmers faced in terms of learning to program were i</w:t>
+      </w:r>
+      <w:r>
+        <w:t>n i</w:t>
+      </w:r>
+      <w:r>
+        <w:t>dentifying errors in their own work and fixing those faults</w:t>
+      </w:r>
+      <w:r>
+        <w:t xml:space="preserve"> and </w:t>
+      </w:r>
+      <w:r>
+        <w:t>designing a solution for a given problem</w:t>
+      </w:r>
+      <w:r>
+        <w:t>.</w:t>
+      </w:r>
+      <w:r>
         <w:t xml:space="preserve"> </w:t>
       </w:r>
       <w:r>
-        <w:t>discovered that</w:t>
-      </w:r>
-      <w:r>
-        <w:t xml:space="preserve"> the most difficult issues th</w:t>
-      </w:r>
-      <w:r>
-        <w:t>at novice programmers</w:t>
-      </w:r>
-      <w:r>
-        <w:t xml:space="preserve"> faced </w:t>
-      </w:r>
-      <w:r>
-        <w:t xml:space="preserve">in terms of learning to program were finding errors in their </w:t>
-      </w:r>
-      <w:r>
-        <w:t xml:space="preserve">own </w:t>
-      </w:r>
-      <w:r>
-        <w:t xml:space="preserve">program, designing a solution for a given problem and </w:t>
-      </w:r>
-      <w:r>
-        <w:t>dividing</w:t>
-      </w:r>
-      <w:r>
-        <w:t xml:space="preserve"> functionality into procedures. </w:t>
+        <w:t>Although</w:t>
+      </w:r>
+      <w:r>
+        <w:t xml:space="preserve"> in both studies the </w:t>
+      </w:r>
+      <w:r>
+        <w:t>importance</w:t>
+      </w:r>
+      <w:r>
+        <w:t xml:space="preserve"> of these issues </w:t>
+      </w:r>
+      <w:r>
+        <w:t>fluctuates</w:t>
+      </w:r>
+      <w:r>
+        <w:t xml:space="preserve">, the studies outline that students also suffer from issues </w:t>
+      </w:r>
+      <w:r>
+        <w:t>such as</w:t>
+      </w:r>
+      <w:r>
+        <w:t xml:space="preserve"> learning how to divide</w:t>
+      </w:r>
+      <w:r>
+        <w:t xml:space="preserve"> the</w:t>
+      </w:r>
+      <w:r>
+        <w:t xml:space="preserve"> functionality into procedures, understanding the syntax of programming languages</w:t>
+      </w:r>
+      <w:r>
+        <w:t xml:space="preserve"> and</w:t>
+      </w:r>
+      <w:r>
+        <w:t xml:space="preserve"> </w:t>
+      </w:r>
+      <w:r>
+        <w:t>understanding programming structures and having access to computers.</w:t>
+      </w:r>
+      <w:r>
+        <w:t xml:space="preserve"> </w:t>
+      </w:r>
+      <w:r>
+        <w:t xml:space="preserve">It may be </w:t>
+      </w:r>
+      <w:r>
+        <w:t xml:space="preserve">of note </w:t>
+      </w:r>
+      <w:r>
+        <w:t xml:space="preserve">that </w:t>
+      </w:r>
+      <w:r>
+        <w:t xml:space="preserve">as these studies took place in different countries that factors such as computer access may be a </w:t>
+      </w:r>
+      <w:r>
+        <w:t>more significant</w:t>
+      </w:r>
+      <w:r>
+        <w:t xml:space="preserve"> issue than in another.</w:t>
+      </w:r>
+      <w:r>
+        <w:t xml:space="preserve"> </w:t>
       </w:r>
       <w:r>
         <w:t xml:space="preserve">Understanding how to </w:t>
@@ -981,36 +1135,98 @@
         <w:t>overcome</w:t>
       </w:r>
       <w:r>
-        <w:t xml:space="preserve"> these issues are crucial for a students’ learning as if the students can discover the error in their code and fix it, it </w:t>
+        <w:t xml:space="preserve"> these issues are crucial for a students’ learning as if the students can </w:t>
+      </w:r>
+      <w:r>
+        <w:t xml:space="preserve">for instance </w:t>
+      </w:r>
+      <w:r>
+        <w:t xml:space="preserve">discover the error in their code and fix it, it </w:t>
       </w:r>
       <w:r>
         <w:t>proves</w:t>
       </w:r>
       <w:r>
-        <w:t xml:space="preserve"> that they have a better understanding of how the whole program works</w:t>
-      </w:r>
-      <w:r>
-        <w:t xml:space="preserve"> as opposed to only knowing how several sections work. </w:t>
-      </w:r>
-      <w:bookmarkStart w:id="2" w:name="_GoBack"/>
-      <w:bookmarkEnd w:id="2"/>
-    </w:p>
-    <w:p>
-      <w:pPr>
-        <w:spacing w:line="360" w:lineRule="auto"/>
-      </w:pPr>
-    </w:p>
-    <w:p>
-      <w:pPr>
-        <w:spacing w:line="360" w:lineRule="auto"/>
-      </w:pPr>
-      <w:r>
-        <w:t xml:space="preserve">Understanding these concepts are crucial for a students’ learning as it allows them to grow as a programmer and apply their new-found knowledge into the works that they produce. </w:t>
+        <w:t xml:space="preserve"> that they have a better understanding of </w:t>
+      </w:r>
+      <w:r>
+        <w:t xml:space="preserve">why the error occurred and as such improves their understanding on how their </w:t>
+      </w:r>
+      <w:r>
+        <w:t>code functions</w:t>
+      </w:r>
+      <w:r>
+        <w:t>.</w:t>
       </w:r>
     </w:p>
     <w:p>
       <w:pPr>
         <w:pStyle w:val="Heading3"/>
+      </w:pPr>
+      <w:r>
+        <w:lastRenderedPageBreak/>
+        <w:t>2.2.2 Issues faced when learning the concepts of programming</w:t>
+      </w:r>
+    </w:p>
+    <w:p>
+      <w:pPr>
+        <w:spacing w:line="360" w:lineRule="auto"/>
+      </w:pPr>
+      <w:r>
+        <w:t>The research undertaken</w:t>
+      </w:r>
+      <w:r>
+        <w:t xml:space="preserve"> by </w:t>
+      </w:r>
+      <w:r>
+        <w:fldChar w:fldCharType="begin" w:fldLock="1"/>
+      </w:r>
+      <w:r>
+        <w:instrText>ADDIN CSL_CITATION {"citationItems":[{"id":"ITEM-1","itemData":{"DOI":"10.1145/1151954.1067453","author":[{"dropping-particle":"","family":"Lahtinen","given":"Essi","non-dropping-particle":"","parse-names":false,"suffix":""},{"dropping-particle":"","family":"Ala-Mutka","given":"Kirsti","non-dropping-particle":"","parse-names":false,"suffix":""},{"dropping-particle":"","family":"Järvinen","given":"Hannu-Matti","non-dropping-particle":"","parse-names":false,"suffix":""}],"container-title":"ITiCSE`05","id":"ITEM-1","issued":{"date-parts":[["2005"]]},"page":"14-18","title":"A study of the difficulties of novice programmers: Proceedings of the 10th Annual SIGCSE Conference on Innovation and Technology in Computer Science Education, June 27-29, 2005, Monte de Caparica, Portugal","type":"chapter","volume":"37"},"uris":["http://www.mendeley.com/documents/?uuid=e37c4c96-56b8-3dc1-8fa2-6fcf6dacceb4"]}],"mendeley":{"formattedCitation":"(Lahtinen, Ala-Mutka and Järvinen, 2005)","plainTextFormattedCitation":"(Lahtinen, Ala-Mutka and Järvinen, 2005)","previouslyFormattedCitation":"(Lahtinen, Ala-Mutka and Järvinen, 2005)"},"properties":{"noteIndex":0},"schema":"https://github.com/citation-style-language/schema/raw/master/csl-citation.json"}</w:instrText>
+      </w:r>
+      <w:r>
+        <w:fldChar w:fldCharType="separate"/>
+      </w:r>
+      <w:r>
+        <w:rPr>
+          <w:noProof/>
+        </w:rPr>
+        <w:t>(Lahtinen, Ala-Mutka and Järvinen, 2005)</w:t>
+      </w:r>
+      <w:r>
+        <w:fldChar w:fldCharType="end"/>
+      </w:r>
+      <w:r>
+        <w:t xml:space="preserve"> </w:t>
+      </w:r>
+      <w:r>
+        <w:t xml:space="preserve">also </w:t>
+      </w:r>
+      <w:r>
+        <w:t>identified</w:t>
+      </w:r>
+      <w:r>
+        <w:t xml:space="preserve"> </w:t>
+      </w:r>
+      <w:r>
+        <w:t xml:space="preserve">what concepts in programming were </w:t>
+      </w:r>
+      <w:r>
+        <w:t>difficult for the</w:t>
+      </w:r>
+      <w:r>
+        <w:t xml:space="preserve"> students</w:t>
+      </w:r>
+      <w:r>
+        <w:t xml:space="preserve"> to learn</w:t>
+      </w:r>
+      <w:r>
+        <w:t xml:space="preserve"> with the highest values attributed to:</w:t>
+      </w:r>
+    </w:p>
+    <w:p>
+      <w:pPr>
+        <w:pStyle w:val="Heading3"/>
         <w:spacing w:line="360" w:lineRule="auto"/>
       </w:pPr>
       <w:r>
@@ -1034,7 +1250,6 @@
         <w:spacing w:line="360" w:lineRule="auto"/>
       </w:pPr>
       <w:r>
-        <w:lastRenderedPageBreak/>
         <w:t xml:space="preserve">2.3 Exploration of the </w:t>
       </w:r>
       <w:r>
@@ -1712,6 +1927,119 @@
       </w:rPr>
     </w:lvl>
   </w:abstractNum>
+  <w:abstractNum w:abstractNumId="3" w15:restartNumberingAfterBreak="0">
+    <w:nsid w:val="316B2411"/>
+    <w:multiLevelType w:val="hybridMultilevel"/>
+    <w:tmpl w:val="AA20198E"/>
+    <w:lvl w:ilvl="0" w:tplc="08090001">
+      <w:start w:val="1"/>
+      <w:numFmt w:val="bullet"/>
+      <w:lvlText w:val=""/>
+      <w:lvlJc w:val="left"/>
+      <w:pPr>
+        <w:ind w:left="720" w:hanging="360"/>
+      </w:pPr>
+      <w:rPr>
+        <w:rFonts w:ascii="Symbol" w:hAnsi="Symbol" w:hint="default"/>
+      </w:rPr>
+    </w:lvl>
+    <w:lvl w:ilvl="1" w:tplc="08090003" w:tentative="1">
+      <w:start w:val="1"/>
+      <w:numFmt w:val="bullet"/>
+      <w:lvlText w:val="o"/>
+      <w:lvlJc w:val="left"/>
+      <w:pPr>
+        <w:ind w:left="1440" w:hanging="360"/>
+      </w:pPr>
+      <w:rPr>
+        <w:rFonts w:ascii="Courier New" w:hAnsi="Courier New" w:cs="Courier New" w:hint="default"/>
+      </w:rPr>
+    </w:lvl>
+    <w:lvl w:ilvl="2" w:tplc="08090005" w:tentative="1">
+      <w:start w:val="1"/>
+      <w:numFmt w:val="bullet"/>
+      <w:lvlText w:val=""/>
+      <w:lvlJc w:val="left"/>
+      <w:pPr>
+        <w:ind w:left="2160" w:hanging="360"/>
+      </w:pPr>
+      <w:rPr>
+        <w:rFonts w:ascii="Wingdings" w:hAnsi="Wingdings" w:hint="default"/>
+      </w:rPr>
+    </w:lvl>
+    <w:lvl w:ilvl="3" w:tplc="08090001" w:tentative="1">
+      <w:start w:val="1"/>
+      <w:numFmt w:val="bullet"/>
+      <w:lvlText w:val=""/>
+      <w:lvlJc w:val="left"/>
+      <w:pPr>
+        <w:ind w:left="2880" w:hanging="360"/>
+      </w:pPr>
+      <w:rPr>
+        <w:rFonts w:ascii="Symbol" w:hAnsi="Symbol" w:hint="default"/>
+      </w:rPr>
+    </w:lvl>
+    <w:lvl w:ilvl="4" w:tplc="08090003" w:tentative="1">
+      <w:start w:val="1"/>
+      <w:numFmt w:val="bullet"/>
+      <w:lvlText w:val="o"/>
+      <w:lvlJc w:val="left"/>
+      <w:pPr>
+        <w:ind w:left="3600" w:hanging="360"/>
+      </w:pPr>
+      <w:rPr>
+        <w:rFonts w:ascii="Courier New" w:hAnsi="Courier New" w:cs="Courier New" w:hint="default"/>
+      </w:rPr>
+    </w:lvl>
+    <w:lvl w:ilvl="5" w:tplc="08090005" w:tentative="1">
+      <w:start w:val="1"/>
+      <w:numFmt w:val="bullet"/>
+      <w:lvlText w:val=""/>
+      <w:lvlJc w:val="left"/>
+      <w:pPr>
+        <w:ind w:left="4320" w:hanging="360"/>
+      </w:pPr>
+      <w:rPr>
+        <w:rFonts w:ascii="Wingdings" w:hAnsi="Wingdings" w:hint="default"/>
+      </w:rPr>
+    </w:lvl>
+    <w:lvl w:ilvl="6" w:tplc="08090001" w:tentative="1">
+      <w:start w:val="1"/>
+      <w:numFmt w:val="bullet"/>
+      <w:lvlText w:val=""/>
+      <w:lvlJc w:val="left"/>
+      <w:pPr>
+        <w:ind w:left="5040" w:hanging="360"/>
+      </w:pPr>
+      <w:rPr>
+        <w:rFonts w:ascii="Symbol" w:hAnsi="Symbol" w:hint="default"/>
+      </w:rPr>
+    </w:lvl>
+    <w:lvl w:ilvl="7" w:tplc="08090003" w:tentative="1">
+      <w:start w:val="1"/>
+      <w:numFmt w:val="bullet"/>
+      <w:lvlText w:val="o"/>
+      <w:lvlJc w:val="left"/>
+      <w:pPr>
+        <w:ind w:left="5760" w:hanging="360"/>
+      </w:pPr>
+      <w:rPr>
+        <w:rFonts w:ascii="Courier New" w:hAnsi="Courier New" w:cs="Courier New" w:hint="default"/>
+      </w:rPr>
+    </w:lvl>
+    <w:lvl w:ilvl="8" w:tplc="08090005" w:tentative="1">
+      <w:start w:val="1"/>
+      <w:numFmt w:val="bullet"/>
+      <w:lvlText w:val=""/>
+      <w:lvlJc w:val="left"/>
+      <w:pPr>
+        <w:ind w:left="6480" w:hanging="360"/>
+      </w:pPr>
+      <w:rPr>
+        <w:rFonts w:ascii="Wingdings" w:hAnsi="Wingdings" w:hint="default"/>
+      </w:rPr>
+    </w:lvl>
+  </w:abstractNum>
   <w:num w:numId="1">
     <w:abstractNumId w:val="1"/>
   </w:num>
@@ -1720,6 +2048,9 @@
   </w:num>
   <w:num w:numId="3">
     <w:abstractNumId w:val="0"/>
+  </w:num>
+  <w:num w:numId="4">
+    <w:abstractNumId w:val="3"/>
   </w:num>
 </w:numbering>
 </file>
@@ -2694,7 +3025,7 @@
 </file>
 
 <file path=customXml/itemProps1.xml><?xml version="1.0" encoding="utf-8"?>
-<ds:datastoreItem xmlns:ds="http://schemas.openxmlformats.org/officeDocument/2006/customXml" ds:itemID="{70460A8E-70C2-4581-BC8C-B98EA6213751}">
+<ds:datastoreItem xmlns:ds="http://schemas.openxmlformats.org/officeDocument/2006/customXml" ds:itemID="{C8E94FFC-28C6-4DBB-B2B3-3B25C3AAC694}">
   <ds:schemaRefs>
     <ds:schemaRef ds:uri="http://schemas.openxmlformats.org/officeDocument/2006/bibliography"/>
   </ds:schemaRefs>

</xml_diff>

<commit_message>
Further progress made to literature review
Implemented importance of feedback
</commit_message>
<xml_diff>
--- a/Literature Review.docx
+++ b/Literature Review.docx
@@ -237,14 +237,27 @@
       <w:r>
         <w:t xml:space="preserve">Figure </w:t>
       </w:r>
-      <w:fldSimple w:instr=" SEQ Figure \* ARABIC ">
-        <w:r>
-          <w:rPr>
-            <w:noProof/>
-          </w:rPr>
-          <w:t>1</w:t>
-        </w:r>
-      </w:fldSimple>
+      <w:r>
+        <w:fldChar w:fldCharType="begin"/>
+      </w:r>
+      <w:r>
+        <w:instrText xml:space="preserve"> SEQ Figure \* ARABIC </w:instrText>
+      </w:r>
+      <w:r>
+        <w:fldChar w:fldCharType="separate"/>
+      </w:r>
+      <w:r>
+        <w:rPr>
+          <w:noProof/>
+        </w:rPr>
+        <w:t>1</w:t>
+      </w:r>
+      <w:r>
+        <w:rPr>
+          <w:noProof/>
+        </w:rPr>
+        <w:fldChar w:fldCharType="end"/>
+      </w:r>
       <w:r>
         <w:t>.1 Test-driven development cycle</w:t>
       </w:r>
@@ -390,7 +403,10 @@
         <w:t xml:space="preserve"> code to solve a given problem</w:t>
       </w:r>
       <w:r>
-        <w:t xml:space="preserve"> [David </w:t>
+        <w:t xml:space="preserve"> </w:t>
+      </w:r>
+      <w:r>
+        <w:t xml:space="preserve">(David </w:t>
       </w:r>
       <w:proofErr w:type="spellStart"/>
       <w:r>
@@ -398,7 +414,7 @@
       </w:r>
       <w:proofErr w:type="spellEnd"/>
       <w:r>
-        <w:t xml:space="preserve"> ref]</w:t>
+        <w:t>, 2003)</w:t>
       </w:r>
       <w:r>
         <w:t xml:space="preserve">. </w:t>
@@ -413,13 +429,22 @@
         <w:t>software is already a costly process</w:t>
       </w:r>
       <w:r>
-        <w:t xml:space="preserve"> with estimations showing that roughly 90% of costs </w:t>
-      </w:r>
-      <w:r>
-        <w:t xml:space="preserve">incurred </w:t>
-      </w:r>
-      <w:r>
-        <w:t>are caused at the maintenance stage of a software’s lifecycle</w:t>
+        <w:t xml:space="preserve"> with estimations showing that roughly 90% of costs</w:t>
+      </w:r>
+      <w:r>
+        <w:t xml:space="preserve"> on a project are</w:t>
+      </w:r>
+      <w:r>
+        <w:t xml:space="preserve"> </w:t>
+      </w:r>
+      <w:r>
+        <w:t>incurred</w:t>
+      </w:r>
+      <w:r>
+        <w:t xml:space="preserve"> </w:t>
+      </w:r>
+      <w:r>
+        <w:t>at the maintenance stage of a software’s lifecycle</w:t>
       </w:r>
       <w:r>
         <w:t xml:space="preserve"> </w:t>
@@ -467,13 +492,28 @@
         <w:t xml:space="preserve"> – GET REFERENCE.</w:t>
       </w:r>
       <w:r>
-        <w:t xml:space="preserve"> Ensuring students learn to develop using this methodology, will not only result in the</w:t>
-      </w:r>
-      <w:r>
-        <w:t xml:space="preserve"> </w:t>
-      </w:r>
-      <w:r>
-        <w:t xml:space="preserve">quality of code that they produce improve, it will also result in their code becoming more highly maintainable and free from errors where we have seen that where this is not the case has </w:t>
+        <w:t xml:space="preserve"> Ensuring students learn to develop using this methodology, </w:t>
+      </w:r>
+      <w:r>
+        <w:t>should</w:t>
+      </w:r>
+      <w:r>
+        <w:t xml:space="preserve"> not only result in the</w:t>
+      </w:r>
+      <w:r>
+        <w:t xml:space="preserve"> </w:t>
+      </w:r>
+      <w:r>
+        <w:t xml:space="preserve">quality of code that they produce </w:t>
+      </w:r>
+      <w:r>
+        <w:t xml:space="preserve">to </w:t>
+      </w:r>
+      <w:r>
+        <w:t>be of higher quality</w:t>
+      </w:r>
+      <w:r>
+        <w:t xml:space="preserve">, it will also result in their code becoming more highly maintainable and free from errors where we have seen that where this is not the case has </w:t>
       </w:r>
       <w:r>
         <w:t>resulted in</w:t>
@@ -492,31 +532,6 @@
     </w:p>
     <w:p>
       <w:pPr>
-        <w:spacing w:line="360" w:lineRule="auto"/>
-      </w:pPr>
-      <w:r>
-        <w:t>[Follow up that paragraph with then how these benefits will be useful to students – quality of their code will improve &amp; should reduce the amount of errors produced</w:t>
-      </w:r>
-      <w:r>
-        <w:t xml:space="preserve"> – get HP’s survey of popularity of Agile in industry – it will be hugely beneficial to get to grips with a methodology that is widely used</w:t>
-      </w:r>
-      <w:r>
-        <w:t>]</w:t>
-      </w:r>
-    </w:p>
-    <w:p>
-      <w:pPr>
-        <w:spacing w:line="360" w:lineRule="auto"/>
-      </w:pPr>
-      <w:r>
-        <w:t>* Definitely need to speak about the costs of maintaining code are and prove why TDD is great basically</w:t>
-      </w:r>
-      <w:r>
-        <w:t xml:space="preserve"> – The cost of errors in software development: evidence from industry.</w:t>
-      </w:r>
-    </w:p>
-    <w:p>
-      <w:pPr>
         <w:pStyle w:val="Heading3"/>
         <w:spacing w:line="360" w:lineRule="auto"/>
       </w:pPr>
@@ -571,32 +586,197 @@
         <w:t>Agile</w:t>
       </w:r>
       <w:r>
-        <w:t xml:space="preserve"> approach with other prominent approaches to software development </w:t>
-      </w:r>
-    </w:p>
-    <w:p>
+        <w:t xml:space="preserve"> approach </w:t>
+      </w:r>
+      <w:r>
+        <w:t>another</w:t>
+      </w:r>
+      <w:r>
+        <w:t xml:space="preserve"> prominent</w:t>
+      </w:r>
+      <w:r>
+        <w:t xml:space="preserve"> approach</w:t>
+      </w:r>
+      <w:r>
+        <w:t xml:space="preserve"> to software development </w:t>
+      </w:r>
+      <w:r>
+        <w:t>in Waterfall</w:t>
+      </w:r>
+    </w:p>
+    <w:p>
+      <w:pPr>
+        <w:spacing w:line="360" w:lineRule="auto"/>
+      </w:pPr>
       <w:r>
         <w:t>Throughout industry, teams have over the years developed projects using differing approaches depending on the situation</w:t>
       </w:r>
       <w:r>
         <w:t xml:space="preserve"> varying from Waterfall to Agile. </w:t>
       </w:r>
-    </w:p>
-    <w:p>
+      <w:r>
+        <w:t xml:space="preserve"> </w:t>
+      </w:r>
+    </w:p>
+    <w:p>
+      <w:pPr>
+        <w:pStyle w:val="Heading4"/>
+      </w:pPr>
+      <w:r>
+        <w:t>2.1.3.1 Ability to respond to changing requirements</w:t>
+      </w:r>
+    </w:p>
+    <w:p>
+      <w:pPr>
+        <w:spacing w:line="360" w:lineRule="auto"/>
+      </w:pPr>
+      <w:r>
+        <w:t>Project requirements in industry are rarely defined and set in stone</w:t>
+      </w:r>
+      <w:r>
+        <w:t xml:space="preserve"> </w:t>
+      </w:r>
+      <w:r>
+        <w:fldChar w:fldCharType="begin" w:fldLock="1"/>
+      </w:r>
+      <w:r>
+        <w:instrText>ADDIN CSL_CITATION {"citationItems":[{"id":"ITEM-1","itemData":{"author":[{"dropping-particle":"","family":"Winters","given":"Frank","non-dropping-particle":"","parse-names":false,"suffix":""}],"id":"ITEM-1","issue":"Part 7","issued":{"date-parts":[["2003"]]},"title":"The Top Ten Reasons Projects Fail ( Part 7 ) by Frank Winters","type":"article-journal"},"uris":["http://www.mendeley.com/documents/?uuid=b575c9d4-0177-309c-b062-f6bb2edc9577"]},{"id":"ITEM-2","itemData":{"DOI":"10.1109/APSEC.2002.1182970","ISBN":"0769518508","ISSN":"15301362","abstract":"Software development is considered to be a dynamic process where demands for changes seem to be inevitable. Modifications to software are prompted by all kinds of changes including changes to the requirements. This type of changes gives rise to an intrinsic volatility, which has several impacts on the software development lifecycle. This paper describes our findings of an extensive survey based empirical study of requirement volatility (RV) and its impact on software project performance. In particular, findings reveal that requirement volatility has a significant impact on schedule overrun and cost overrun in software projects. Our investigation also examined factors that contribute to the extent of requirement volatility and found that variables such as frequent communications between users and developers and usage of a definable methodology in requirements analysis and modeling have impact on the stability of requirements.","author":[{"dropping-particle":"","family":"Zowghi","given":"D.","non-dropping-particle":"","parse-names":false,"suffix":""},{"dropping-particle":"","family":"Nurmuliani","given":"N.","non-dropping-particle":"","parse-names":false,"suffix":""}],"container-title":"Proceedings - Asia-Pacific Software Engineering Conference, APSEC","id":"ITEM-2","issued":{"date-parts":[["2002"]]},"page":"3-11","publisher":"IEEE Computer Society","title":"A study of the impact of requirements volatility on software project performance","type":"paper-conference","volume":"2002-January"},"uris":["http://www.mendeley.com/documents/?uuid=96b8e3d9-3e23-34cb-87de-f202a06ad6bc"]}],"mendeley":{"formattedCitation":"(Zowghi and Nurmuliani, 2002; Winters, 2003)","plainTextFormattedCitation":"(Zowghi and Nurmuliani, 2002; Winters, 2003)","previouslyFormattedCitation":"(Zowghi and Nurmuliani, 2002; Winters, 2003)"},"properties":{"noteIndex":0},"schema":"https://github.com/citation-style-language/schema/raw/master/csl-citation.json"}</w:instrText>
+      </w:r>
+      <w:r>
+        <w:fldChar w:fldCharType="separate"/>
+      </w:r>
+      <w:r>
+        <w:rPr>
+          <w:noProof/>
+        </w:rPr>
+        <w:t>(Zowghi and Nurmuliani, 2002; Winters, 2003)</w:t>
+      </w:r>
+      <w:r>
+        <w:fldChar w:fldCharType="end"/>
+      </w:r>
+      <w:r>
+        <w:t>. Requirements of a project can change over the course of a project’s lifecycle which can be as a result of various</w:t>
+      </w:r>
+      <w:r>
+        <w:t xml:space="preserve"> </w:t>
+      </w:r>
+      <w:r>
+        <w:t>factors</w:t>
+      </w:r>
+      <w:r>
+        <w:t xml:space="preserve"> within a developers control</w:t>
+      </w:r>
+      <w:r>
+        <w:t xml:space="preserve"> such as</w:t>
+      </w:r>
+      <w:r>
+        <w:t xml:space="preserve"> the needs of the c</w:t>
+      </w:r>
+      <w:r>
+        <w:t>lient/</w:t>
+      </w:r>
+      <w:r>
+        <w:t xml:space="preserve">stakeholder changing as the project progresses and in cases where requirements </w:t>
+      </w:r>
+      <w:r>
+        <w:t xml:space="preserve">have been </w:t>
+      </w:r>
       <w:r>
         <w:lastRenderedPageBreak/>
-        <w:t>[Need an intro for the section of what the other methodologies are and what they do – then go onto what basically makes them a hinderance in comparison to Agile – still need to note what they do better than agile though!]</w:t>
-      </w:r>
-      <w:r>
-        <w:t xml:space="preserve"> </w:t>
-      </w:r>
-    </w:p>
-    <w:p>
-      <w:pPr>
-        <w:spacing w:line="360" w:lineRule="auto"/>
-      </w:pPr>
-      <w:r>
-        <w:t xml:space="preserve">Project requirements in industry are rarely defined and set in stone [GET REFERENCE]. Requirements of a project can change over the course of a project’s lifecycle which can be as a result of various factors [GET REFERENCE]. Before agile was popularised, requirements gathering tended to be done using the waterfall method of software development. Developers would be given a problem by a client and given the task of identifying the requirements and translating those requirements into a vast word-processed document for the customer to sign off at the beginning of the project </w:t>
+        <w:t>identified to be</w:t>
+      </w:r>
+      <w:r>
+        <w:t xml:space="preserve"> unclear or incomplete </w:t>
+      </w:r>
+      <w:r>
+        <w:fldChar w:fldCharType="begin" w:fldLock="1"/>
+      </w:r>
+      <w:r>
+        <w:instrText>ADDIN CSL_CITATION {"citationItems":[{"id":"ITEM-1","itemData":{"DOI":"10.1109/APSEC.2002.1182970","ISBN":"0769518508","ISSN":"15301362","abstract":"Software development is considered to be a dynamic process where demands for changes seem to be inevitable. Modifications to software are prompted by all kinds of changes including changes to the requirements. This type of changes gives rise to an intrinsic volatility, which has several impacts on the software development lifecycle. This paper describes our findings of an extensive survey based empirical study of requirement volatility (RV) and its impact on software project performance. In particular, findings reveal that requirement volatility has a significant impact on schedule overrun and cost overrun in software projects. Our investigation also examined factors that contribute to the extent of requirement volatility and found that variables such as frequent communications between users and developers and usage of a definable methodology in requirements analysis and modeling have impact on the stability of requirements.","author":[{"dropping-particle":"","family":"Zowghi","given":"D.","non-dropping-particle":"","parse-names":false,"suffix":""},{"dropping-particle":"","family":"Nurmuliani","given":"N.","non-dropping-particle":"","parse-names":false,"suffix":""}],"container-title":"Proceedings - Asia-Pacific Software Engineering Conference, APSEC","id":"ITEM-1","issued":{"date-parts":[["2002"]]},"page":"3-11","publisher":"IEEE Computer Society","title":"A study of the impact of requirements volatility on software project performance","type":"paper-conference","volume":"2002-January"},"uris":["http://www.mendeley.com/documents/?uuid=96b8e3d9-3e23-34cb-87de-f202a06ad6bc"]}],"mendeley":{"formattedCitation":"(Zowghi and Nurmuliani, 2002)","plainTextFormattedCitation":"(Zowghi and Nurmuliani, 2002)","previouslyFormattedCitation":"(Zowghi and Nurmuliani, 2002)"},"properties":{"noteIndex":0},"schema":"https://github.com/citation-style-language/schema/raw/master/csl-citation.json"}</w:instrText>
+      </w:r>
+      <w:r>
+        <w:fldChar w:fldCharType="separate"/>
+      </w:r>
+      <w:r>
+        <w:rPr>
+          <w:noProof/>
+        </w:rPr>
+        <w:t>(Zowghi and Nurmuliani, 2002)</w:t>
+      </w:r>
+      <w:r>
+        <w:fldChar w:fldCharType="end"/>
+      </w:r>
+      <w:r>
+        <w:t>.</w:t>
+      </w:r>
+      <w:r>
+        <w:t xml:space="preserve"> U</w:t>
+      </w:r>
+      <w:r>
+        <w:t>nforeseen</w:t>
+      </w:r>
+      <w:r>
+        <w:t xml:space="preserve"> factors such as </w:t>
+      </w:r>
+      <w:r>
+        <w:t xml:space="preserve">new </w:t>
+      </w:r>
+      <w:r>
+        <w:t>government legislatio</w:t>
+      </w:r>
+      <w:r>
+        <w:t xml:space="preserve">n </w:t>
+      </w:r>
+      <w:r>
+        <w:t>that</w:t>
+      </w:r>
+      <w:r>
+        <w:t xml:space="preserve"> could results in the software needing a design overhaul to be more accessible than before to </w:t>
+      </w:r>
+      <w:r>
+        <w:t xml:space="preserve">circumstances where </w:t>
+      </w:r>
+      <w:r>
+        <w:t xml:space="preserve">the company </w:t>
+      </w:r>
+      <w:r>
+        <w:t xml:space="preserve">has been </w:t>
+      </w:r>
+      <w:r>
+        <w:t xml:space="preserve">taken over and new practices are implemented </w:t>
+      </w:r>
+      <w:r>
+        <w:t>that employees must now follow</w:t>
+      </w:r>
+      <w:r>
+        <w:t xml:space="preserve"> </w:t>
+      </w:r>
+      <w:r>
+        <w:fldChar w:fldCharType="begin" w:fldLock="1"/>
+      </w:r>
+      <w:r>
+        <w:instrText>ADDIN CSL_CITATION {"citationItems":[{"id":"ITEM-1","itemData":{"DOI":"10.1109/APSEC.2002.1182970","ISBN":"0769518508","ISSN":"15301362","abstract":"Software development is considered to be a dynamic process where demands for changes seem to be inevitable. Modifications to software are prompted by all kinds of changes including changes to the requirements. This type of changes gives rise to an intrinsic volatility, which has several impacts on the software development lifecycle. This paper describes our findings of an extensive survey based empirical study of requirement volatility (RV) and its impact on software project performance. In particular, findings reveal that requirement volatility has a significant impact on schedule overrun and cost overrun in software projects. Our investigation also examined factors that contribute to the extent of requirement volatility and found that variables such as frequent communications between users and developers and usage of a definable methodology in requirements analysis and modeling have impact on the stability of requirements.","author":[{"dropping-particle":"","family":"Zowghi","given":"D.","non-dropping-particle":"","parse-names":false,"suffix":""},{"dropping-particle":"","family":"Nurmuliani","given":"N.","non-dropping-particle":"","parse-names":false,"suffix":""}],"container-title":"Proceedings - Asia-Pacific Software Engineering Conference, APSEC","id":"ITEM-1","issued":{"date-parts":[["2002"]]},"page":"3-11","publisher":"IEEE Computer Society","title":"A study of the impact of requirements volatility on software project performance","type":"paper-conference","volume":"2002-January"},"uris":["http://www.mendeley.com/documents/?uuid=96b8e3d9-3e23-34cb-87de-f202a06ad6bc"]}],"mendeley":{"formattedCitation":"(Zowghi and Nurmuliani, 2002)","plainTextFormattedCitation":"(Zowghi and Nurmuliani, 2002)","previouslyFormattedCitation":"(Zowghi and Nurmuliani, 2002)"},"properties":{"noteIndex":0},"schema":"https://github.com/citation-style-language/schema/raw/master/csl-citation.json"}</w:instrText>
+      </w:r>
+      <w:r>
+        <w:fldChar w:fldCharType="separate"/>
+      </w:r>
+      <w:r>
+        <w:rPr>
+          <w:noProof/>
+        </w:rPr>
+        <w:t>(Zowghi and Nurmuliani, 2002)</w:t>
+      </w:r>
+      <w:r>
+        <w:fldChar w:fldCharType="end"/>
+      </w:r>
+      <w:r>
+        <w:t>.</w:t>
+      </w:r>
+      <w:r>
+        <w:t xml:space="preserve"> </w:t>
+      </w:r>
+      <w:r>
+        <w:t xml:space="preserve">Before agile was popularised, requirements gathering tended to be done using the waterfall method of software development. Developers would be given a problem by a client and given the task of identifying the requirements and translating those requirements into a vast word-processed document for the customer to sign off at the beginning of the project </w:t>
       </w:r>
       <w:r>
         <w:fldChar w:fldCharType="begin" w:fldLock="1"/>
@@ -646,10 +826,22 @@
         <w:fldChar w:fldCharType="end"/>
       </w:r>
       <w:r>
-        <w:t xml:space="preserve">. The importance of client involvement on the overall success of a project is further highlighted on the surveys displayed below that was carried out by The Standish Group where they surveyed IT executive managers for what factors they deemed for a project to succeed and </w:t>
-      </w:r>
-      <w:r>
-        <w:t>the factors that made completing a project more difficult</w:t>
+        <w:t>. The importance of client involvement on the overall success of a project is further highlighted on the surveys displayed below that was carried out by The Standish Group where they surveyed IT executive managers for what factors they deemed</w:t>
+      </w:r>
+      <w:r>
+        <w:t xml:space="preserve"> necessary</w:t>
+      </w:r>
+      <w:r>
+        <w:t xml:space="preserve"> for a project to succeed and </w:t>
+      </w:r>
+      <w:r>
+        <w:t xml:space="preserve">the factors that made completing a project </w:t>
+      </w:r>
+      <w:r>
+        <w:t xml:space="preserve">much </w:t>
+      </w:r>
+      <w:r>
+        <w:t>more difficult</w:t>
       </w:r>
       <w:r>
         <w:t xml:space="preserve">. </w:t>
@@ -717,18 +909,32 @@
     <w:p>
       <w:pPr>
         <w:pStyle w:val="Caption"/>
+        <w:spacing w:line="360" w:lineRule="auto"/>
       </w:pPr>
       <w:r>
         <w:t>Figure 1.</w:t>
       </w:r>
-      <w:fldSimple w:instr=" SEQ Figure \* ARABIC ">
-        <w:r>
-          <w:rPr>
-            <w:noProof/>
-          </w:rPr>
-          <w:t>2</w:t>
-        </w:r>
-      </w:fldSimple>
+      <w:r>
+        <w:fldChar w:fldCharType="begin"/>
+      </w:r>
+      <w:r>
+        <w:instrText xml:space="preserve"> SEQ Figure \* ARABIC </w:instrText>
+      </w:r>
+      <w:r>
+        <w:fldChar w:fldCharType="separate"/>
+      </w:r>
+      <w:r>
+        <w:rPr>
+          <w:noProof/>
+        </w:rPr>
+        <w:t>2</w:t>
+      </w:r>
+      <w:r>
+        <w:rPr>
+          <w:noProof/>
+        </w:rPr>
+        <w:fldChar w:fldCharType="end"/>
+      </w:r>
       <w:r>
         <w:t xml:space="preserve"> List of factors attributed to project success (The Standish Group, 199</w:t>
       </w:r>
@@ -789,103 +995,246 @@
     <w:p>
       <w:pPr>
         <w:pStyle w:val="Caption"/>
+        <w:spacing w:line="360" w:lineRule="auto"/>
       </w:pPr>
       <w:r>
         <w:t>Figure 1.</w:t>
+      </w:r>
+      <w:r>
+        <w:fldChar w:fldCharType="begin"/>
+      </w:r>
+      <w:r>
+        <w:instrText xml:space="preserve"> SEQ Figure \* ARABIC </w:instrText>
+      </w:r>
+      <w:r>
+        <w:fldChar w:fldCharType="separate"/>
+      </w:r>
+      <w:r>
+        <w:rPr>
+          <w:noProof/>
+        </w:rPr>
+        <w:t>3</w:t>
+      </w:r>
+      <w:r>
+        <w:rPr>
+          <w:noProof/>
+        </w:rPr>
+        <w:fldChar w:fldCharType="end"/>
+      </w:r>
+      <w:r>
+        <w:t xml:space="preserve"> List of factors attributed to project failure</w:t>
+      </w:r>
+      <w:r>
+        <w:t xml:space="preserve"> (The Standish Group, 1995)</w:t>
+      </w:r>
+    </w:p>
+    <w:p>
+      <w:pPr>
+        <w:pStyle w:val="Heading4"/>
+      </w:pPr>
+      <w:r>
+        <w:t>2.1.</w:t>
+      </w:r>
+      <w:r>
+        <w:t>3.2</w:t>
+      </w:r>
+      <w:r>
+        <w:t xml:space="preserve"> The perils of scope creep</w:t>
+      </w:r>
+    </w:p>
+    <w:p>
+      <w:pPr>
+        <w:spacing w:line="360" w:lineRule="auto"/>
+      </w:pPr>
+      <w:r>
+        <w:t xml:space="preserve">Whilst client involvement has been shown to be </w:t>
+      </w:r>
+      <w:r>
+        <w:t>one of the main factors</w:t>
+      </w:r>
+      <w:r>
+        <w:t xml:space="preserve"> in </w:t>
+      </w:r>
+      <w:r>
+        <w:t>increasing the chances</w:t>
+      </w:r>
+      <w:r>
+        <w:t xml:space="preserve"> </w:t>
+      </w:r>
+      <w:r>
+        <w:t xml:space="preserve">of a </w:t>
+      </w:r>
+      <w:r>
+        <w:t>success</w:t>
+      </w:r>
+      <w:r>
+        <w:t>ful</w:t>
+      </w:r>
+      <w:r>
+        <w:t xml:space="preserve"> project</w:t>
+      </w:r>
+      <w:r>
+        <w:t xml:space="preserve"> </w:t>
+      </w:r>
+      <w:r>
+        <w:t>[ADD STANDISH GROUP]</w:t>
+      </w:r>
+      <w:r>
+        <w:t>. I</w:t>
+      </w:r>
+      <w:r>
+        <w:t xml:space="preserve">t is argued that there </w:t>
+      </w:r>
+      <w:r>
+        <w:t>must</w:t>
+      </w:r>
+      <w:r>
+        <w:t xml:space="preserve"> be a balance</w:t>
+      </w:r>
+      <w:r>
+        <w:t>,</w:t>
+      </w:r>
+      <w:r>
+        <w:t xml:space="preserve"> </w:t>
+      </w:r>
+      <w:r>
+        <w:t>if</w:t>
+      </w:r>
+      <w:r>
+        <w:t xml:space="preserve"> requirements are changing regularly</w:t>
+      </w:r>
+      <w:r>
+        <w:t xml:space="preserve"> [NEED REF]</w:t>
+      </w:r>
+      <w:r>
+        <w:t>.</w:t>
+      </w:r>
+      <w:r>
+        <w:t xml:space="preserve"> Instances of where requirements are being added, removed and altered during the course of the project is referred to as requirement volatility</w:t>
+      </w:r>
+      <w:r>
+        <w:t xml:space="preserve"> </w:t>
+      </w:r>
+      <w:r>
+        <w:fldChar w:fldCharType="begin" w:fldLock="1"/>
+      </w:r>
+      <w:r>
+        <w:instrText>ADDIN CSL_CITATION {"citationItems":[{"id":"ITEM-1","itemData":{"ISSN":"09731954","abstract":"Generation of software requirements can occur in different ways during the course of the project, affecting the process in a widely different manner and extent. Using system dynamics modeling approach, here we study the impact of scope creep following different patterns on the project quality assurance activity. Results indicate non-uniform deviations across values of certain process parameters like quality assurance effort, error detection, etc under the experimental scenarios. Findings are expected to assist project managers in devising approaches that contribute to better quality of the final delivery. ABSTRACT FROM AUTHOR]; Copyright of Vilakshan: The XIMB Journal of Management is the property of Vilakshan: The XIMB Journal of Management and its content may not be copied or emailed to multiple sites or posted to a listserv without the copyright holder's express written permission. However, users may print, download, or email articles for individual use. This abstract may be abridged. No warranty is given about the accuracy of the copy. Users should refer to the original published version of the material for the full abstract. (Copyright applies to all Abstracts.)","author":[{"dropping-particle":"","family":"Thakurta","given":"Rahul","non-dropping-particle":"","parse-names":false,"suffix":""}],"container-title":"Vilakshan: The XIMB Journal of Management","id":"ITEM-1","issue":"1","issued":{"date-parts":[["2013"]]},"page":"37-46","title":"Impact of Scope Creep on Software Project Quality","type":"article-journal","volume":"10"},"uris":["http://www.mendeley.com/documents/?uuid=dc77a36c-6d3e-3f55-9b3c-ed27dac76ba5"]}],"mendeley":{"formattedCitation":"(Thakurta, 2013)","plainTextFormattedCitation":"(Thakurta, 2013)","previouslyFormattedCitation":"(Thakurta, 2013)"},"properties":{"noteIndex":0},"schema":"https://github.com/citation-style-language/schema/raw/master/csl-citation.json"}</w:instrText>
+      </w:r>
+      <w:r>
+        <w:fldChar w:fldCharType="separate"/>
+      </w:r>
+      <w:r>
+        <w:rPr>
+          <w:noProof/>
+        </w:rPr>
+        <w:t>(Thakurta, 2013)</w:t>
+      </w:r>
+      <w:r>
+        <w:fldChar w:fldCharType="end"/>
+      </w:r>
+      <w:r>
+        <w:t xml:space="preserve">. </w:t>
+      </w:r>
+      <w:r>
+        <w:t xml:space="preserve">Requirement volatility </w:t>
+      </w:r>
+      <w:r>
+        <w:t xml:space="preserve">is typically caused by changing </w:t>
+      </w:r>
+    </w:p>
+    <w:p>
+      <w:pPr>
+        <w:pStyle w:val="Heading4"/>
+      </w:pPr>
+      <w:r>
+        <w:t>2.1.3.3 Popularity of the methodologies within industry</w:t>
+      </w:r>
+    </w:p>
+    <w:p>
+      <w:r>
+        <w:t>Over the years, the agile methodology of development has become more and more popular with</w:t>
+      </w:r>
+      <w:r>
+        <w:t xml:space="preserve"> organisations </w:t>
+      </w:r>
+      <w:r>
+        <w:t>as outlined in the figure below.</w:t>
+      </w:r>
+    </w:p>
+    <w:p>
+      <w:pPr>
+        <w:keepNext/>
+      </w:pPr>
+      <w:r>
+        <w:rPr>
+          <w:noProof/>
+        </w:rPr>
+        <w:drawing>
+          <wp:inline distT="0" distB="0" distL="0" distR="0" wp14:anchorId="74585025" wp14:editId="7B0787C9">
+            <wp:extent cx="2324100" cy="1905000"/>
+            <wp:effectExtent l="0" t="0" r="0" b="0"/>
+            <wp:docPr id="4" name="Picture 4"/>
+            <wp:cNvGraphicFramePr>
+              <a:graphicFrameLocks xmlns:a="http://schemas.openxmlformats.org/drawingml/2006/main" noChangeAspect="1"/>
+            </wp:cNvGraphicFramePr>
+            <a:graphic xmlns:a="http://schemas.openxmlformats.org/drawingml/2006/main">
+              <a:graphicData uri="http://schemas.openxmlformats.org/drawingml/2006/picture">
+                <pic:pic xmlns:pic="http://schemas.openxmlformats.org/drawingml/2006/picture">
+                  <pic:nvPicPr>
+                    <pic:cNvPr id="1" name=""/>
+                    <pic:cNvPicPr/>
+                  </pic:nvPicPr>
+                  <pic:blipFill>
+                    <a:blip r:embed="rId12"/>
+                    <a:stretch>
+                      <a:fillRect/>
+                    </a:stretch>
+                  </pic:blipFill>
+                  <pic:spPr>
+                    <a:xfrm>
+                      <a:off x="0" y="0"/>
+                      <a:ext cx="2324100" cy="1905000"/>
+                    </a:xfrm>
+                    <a:prstGeom prst="rect">
+                      <a:avLst/>
+                    </a:prstGeom>
+                  </pic:spPr>
+                </pic:pic>
+              </a:graphicData>
+            </a:graphic>
+          </wp:inline>
+        </w:drawing>
+      </w:r>
+    </w:p>
+    <w:p>
+      <w:pPr>
+        <w:pStyle w:val="Caption"/>
+      </w:pPr>
+      <w:r>
+        <w:t xml:space="preserve">Figure </w:t>
       </w:r>
       <w:fldSimple w:instr=" SEQ Figure \* ARABIC ">
         <w:r>
           <w:rPr>
             <w:noProof/>
           </w:rPr>
-          <w:t>3</w:t>
+          <w:t>4</w:t>
         </w:r>
       </w:fldSimple>
       <w:r>
-        <w:t xml:space="preserve"> List of factors attributed to project failure</w:t>
-      </w:r>
-      <w:r>
-        <w:t xml:space="preserve"> (The Standish Group, 1995)</w:t>
-      </w:r>
-    </w:p>
-    <w:p>
-      <w:pPr>
-        <w:pStyle w:val="Heading3"/>
-      </w:pPr>
-      <w:r>
-        <w:t>2.1.4 The perils of scope creep</w:t>
-      </w:r>
-    </w:p>
-    <w:p>
-      <w:r>
-        <w:t xml:space="preserve">Whilst client involvement has been shown to be a huge benefit in terms of the success of a project, it is argued that there </w:t>
-      </w:r>
-      <w:r>
-        <w:t>must</w:t>
-      </w:r>
-      <w:r>
-        <w:t xml:space="preserve"> be a balance </w:t>
-      </w:r>
-      <w:r>
-        <w:t>if</w:t>
-      </w:r>
-      <w:r>
-        <w:t xml:space="preserve"> requirements are changing regularly.</w:t>
-      </w:r>
-      <w:r>
-        <w:t xml:space="preserve"> Instances of where requirements are being added, removed and altered during the course of the project is referred to as requirement volatility</w:t>
-      </w:r>
-      <w:r>
-        <w:t xml:space="preserve"> </w:t>
-      </w:r>
-      <w:r>
-        <w:fldChar w:fldCharType="begin" w:fldLock="1"/>
-      </w:r>
-      <w:r>
-        <w:instrText>ADDIN CSL_CITATION {"citationItems":[{"id":"ITEM-1","itemData":{"id":"ITEM-1","issued":{"date-parts":[["0"]]},"title":"Impact of Scope Creep on Software Project Quality*","type":"report"},"uris":["http://www.mendeley.com/documents/?uuid=dc77a36c-6d3e-3f55-9b3c-ed27dac76ba5"]}],"mendeley":{"formattedCitation":"(&lt;i&gt;Impact of Scope Creep on Software Project Quality*&lt;/i&gt;, no date)","plainTextFormattedCitation":"(Impact of Scope Creep on Software Project Quality*, no date)"},"properties":{"noteIndex":0},"schema":"https://github.com/citation-style-language/schema/raw/master/csl-citation.json"}</w:instrText>
-      </w:r>
-      <w:r>
-        <w:fldChar w:fldCharType="separate"/>
-      </w:r>
-      <w:r>
-        <w:rPr>
-          <w:noProof/>
-        </w:rPr>
-        <w:t>(</w:t>
-      </w:r>
-      <w:r>
-        <w:rPr>
-          <w:i/>
-          <w:noProof/>
-        </w:rPr>
-        <w:t>Impact of Scope Creep on Software Project Quality*</w:t>
-      </w:r>
-      <w:r>
-        <w:rPr>
-          <w:noProof/>
-        </w:rPr>
-        <w:t>, no date)</w:t>
-      </w:r>
-      <w:r>
-        <w:fldChar w:fldCharType="end"/>
-      </w:r>
-      <w:bookmarkStart w:id="2" w:name="_GoBack"/>
-      <w:bookmarkEnd w:id="2"/>
-      <w:r>
-        <w:t xml:space="preserve">.  </w:t>
-      </w:r>
-    </w:p>
-    <w:p>
-      <w:r>
-        <w:t>[Should then go into talking about the shortfalls of too much client involv</w:t>
-      </w:r>
-      <w:r>
-        <w:t>ement</w:t>
-      </w:r>
-      <w:r>
-        <w:t xml:space="preserve"> with scope creep and that it is necessary to identify a balance]</w:t>
-      </w:r>
-    </w:p>
+        <w:t xml:space="preserve"> Primary development method used in organisations across projects</w:t>
+      </w:r>
+      <w:r>
+        <w:t xml:space="preserve"> (Hewlett Packard Enterprise, 2014)</w:t>
+      </w:r>
+    </w:p>
+    <w:p>
+      <w:r>
+        <w:t xml:space="preserve">From the pie chart shown above, </w:t>
+      </w:r>
+    </w:p>
+    <w:p/>
     <w:p>
       <w:pPr>
         <w:pStyle w:val="Heading2"/>
@@ -957,7 +1306,11 @@
         <w:t>or a learning platform to succeed</w:t>
       </w:r>
       <w:r>
-        <w:t xml:space="preserve"> and be effective</w:t>
+        <w:t xml:space="preserve"> </w:t>
+      </w:r>
+      <w:r>
+        <w:lastRenderedPageBreak/>
+        <w:t>and be effective</w:t>
       </w:r>
       <w:r>
         <w:t>, the research first needs to identify the issues students may face and</w:t>
@@ -972,6 +1325,7 @@
     <w:p>
       <w:pPr>
         <w:pStyle w:val="Heading3"/>
+        <w:spacing w:line="360" w:lineRule="auto"/>
       </w:pPr>
       <w:r>
         <w:t>2.2.1</w:t>
@@ -1012,7 +1366,7 @@
         <w:fldChar w:fldCharType="begin" w:fldLock="1"/>
       </w:r>
       <w:r>
-        <w:instrText>ADDIN CSL_CITATION {"citationItems":[{"id":"ITEM-1","itemData":{"ISBN":"9781618041807","abstract":"Learning programming skills is not an easy task as supported by many research studies. Like other students around the world, the students of the University of Tabuk struggle through computer programming courses. This research investigates and analyzes the problems faced by computer programming students at the University of Tabuk with two main objectives. The first objective is to find out whether the students at the University of Tabuk face problems in computer programming similar to the ones faced by the students in different corners of the world as reported in the literature. The second objective is to study the impact of socio-cultural and environmental factors on learning computer programming skills by the students of the University of Tabuk. To perform our research, a case study and a questionnaire were designed. In order to ascertain whether our students face difficulties in programming, a case study with 10-questions test was performed. The results have shown that our students are in real difficulties. In the questionnaire, the questions reflect a wide range of views pertaining to educational facilities such as curriculum and teaching materials, lab equipments and class rooms' environment, and the adequacy and proficiency of the professors and teaching assistants. This paper analyses the results of the questionnaires. The questionnaires provide insight into the environmental and socio-cultural effects and the difficulties experienced while learning and teaching programming..","author":[{"dropping-particle":"","family":"Mhashi","given":"Mahmoud M","non-dropping-particle":"","parse-names":false,"suffix":""},{"dropping-particle":"","family":"Alakeel","given":"Ali M","non-dropping-particle":"","parse-names":false,"suffix":""}],"id":"ITEM-1","issued":{"date-parts":[["0"]]},"title":"Difficulties Facing Students in Learning Computer Programming Skills at Tabuk University","type":"book"},"uris":["http://www.mendeley.com/documents/?uuid=b431ca94-d77e-3f0b-9619-1de830d66878"]}],"mendeley":{"formattedCitation":"(Mhashi and Alakeel, no date)","manualFormatting":"(Mhashi and Alakeel, 2013)","plainTextFormattedCitation":"(Mhashi and Alakeel, no date)","previouslyFormattedCitation":"(Mhashi and Alakeel, no date)"},"properties":{"noteIndex":0},"schema":"https://github.com/citation-style-language/schema/raw/master/csl-citation.json"}</w:instrText>
+        <w:instrText>ADDIN CSL_CITATION {"citationItems":[{"id":"ITEM-1","itemData":{"ISBN":"9781618041807","abstract":"-Learning programming skills is not an easy task as supported by many research studies. Like other students around the world, the students of the University of Tabuk struggle through computer programming courses. This research investigates and analyzes the problems faced by computer programming students at the University of Tabuk with two main objectives. The first objective is to find out whether the students at the University of Tabuk face problems in computer programming similar to the ones faced by the students in different corners of the world as reported in the literature. The second objective is to study the impact of socio-cultural and environmental factors on learning computer programming skills by the students of the University of Tabuk. To perform our research, a case study and a questionnaire were designed. In order to ascertain whether our students face difficulties in programming, a case study with 10-questions test was performed. The results have shown that our students are in real difficulties. In the questionnaire, the questions reflect a wide range of views pertaining to educational facilities such as curriculum and teaching materials, lab equipments and class rooms' environment, and the adequacy and proficiency of the professors and teaching assistants. This paper analyses the results of the questionnaires. The questionnaires provide insight into the environmental and socio-cultural effects and the difficulties experienced while learning and teaching programming..","author":[{"dropping-particle":"","family":"Mhashi","given":"Mahmoud M","non-dropping-particle":"","parse-names":false,"suffix":""},{"dropping-particle":"","family":"Alakeel","given":"Ali L I M","non-dropping-particle":"","parse-names":false,"suffix":""}],"container-title":"Recent Advances in Modern Educational Technologies","id":"ITEM-1","issued":{"date-parts":[["2013"]]},"page":"15-24","title":"Difficulties Facing Students in Learning Computer Programming Skills at Tabuk University","type":"article-journal"},"uris":["http://www.mendeley.com/documents/?uuid=b431ca94-d77e-3f0b-9619-1de830d66878"]}],"mendeley":{"formattedCitation":"(Mhashi and Alakeel, 2013)","manualFormatting":"(Mhashi and Alakeel, 2013)","plainTextFormattedCitation":"(Mhashi and Alakeel, 2013)","previouslyFormattedCitation":"(Mhashi and Alakeel, 2013)"},"properties":{"noteIndex":0},"schema":"https://github.com/citation-style-language/schema/raw/master/csl-citation.json"}</w:instrText>
       </w:r>
       <w:r>
         <w:fldChar w:fldCharType="separate"/>
@@ -1066,10 +1420,63 @@
         <w:t xml:space="preserve"> </w:t>
       </w:r>
       <w:r>
-        <w:t>Although</w:t>
-      </w:r>
-      <w:r>
-        <w:t xml:space="preserve"> in both studies the </w:t>
+        <w:t>Understanding how to overcome these issues are crucial for a students’ learning as if the students can for instance discover the error in their code and fix it, it proves that they have a better understanding of why the error occurred and as such improve</w:t>
+      </w:r>
+      <w:r>
+        <w:t xml:space="preserve"> upon</w:t>
+      </w:r>
+      <w:r>
+        <w:t xml:space="preserve"> their understanding of how their code functions</w:t>
+      </w:r>
+      <w:r>
+        <w:t xml:space="preserve"> </w:t>
+      </w:r>
+      <w:r>
+        <w:fldChar w:fldCharType="begin" w:fldLock="1"/>
+      </w:r>
+      <w:r>
+        <w:instrText>ADDIN CSL_CITATION {"citationItems":[{"id":"ITEM-1","itemData":{"ISSN":"1937-4771","abstract":"A beginning programming student has much to learn in the first programming class: new editing software, correct syntax, application of the syntax, logical sequence of steps, making sense of compiler error messages, appropriate formatting, modularized functionality and complex concepts such as arrays and pointers. The professor needs to get a lot of information across to the students, but how can the bridge be built from the plethora of information to successful application of the concepts into code by the individual student? The cognitive apprenticeship learning model can be very beneficial to the novice programming student. This teaching method helps the student in better understanding the programming concepts and as a result he can become more self-reliant as the semester progresses.","author":[{"dropping-particle":"","family":"Black","given":"Toni","non-dropping-particle":"","parse-names":false,"suffix":""}],"container-title":"Journal of Computing Sciences in Colleges","id":"ITEM-1","issue":"2","issued":{"date-parts":[["2006"]]},"page":"109-114","title":"Helping novice programming students succeed","type":"article-journal","volume":"22"},"uris":["http://www.mendeley.com/documents/?uuid=dfeec389-5dd6-32ba-8a64-5c15a3332143"]}],"mendeley":{"formattedCitation":"(Black, 2006)","plainTextFormattedCitation":"(Black, 2006)","previouslyFormattedCitation":"(Black, 2006)"},"properties":{"noteIndex":0},"schema":"https://github.com/citation-style-language/schema/raw/master/csl-citation.json"}</w:instrText>
+      </w:r>
+      <w:r>
+        <w:fldChar w:fldCharType="separate"/>
+      </w:r>
+      <w:r>
+        <w:rPr>
+          <w:noProof/>
+        </w:rPr>
+        <w:t>(Black, 2006)</w:t>
+      </w:r>
+      <w:r>
+        <w:fldChar w:fldCharType="end"/>
+      </w:r>
+      <w:r>
+        <w:t>.</w:t>
+      </w:r>
+      <w:r>
+        <w:t xml:space="preserve"> </w:t>
+      </w:r>
+    </w:p>
+    <w:p>
+      <w:pPr>
+        <w:spacing w:line="360" w:lineRule="auto"/>
+      </w:pPr>
+      <w:r>
+        <w:t>In b</w:t>
+      </w:r>
+      <w:r>
+        <w:t xml:space="preserve">oth studies </w:t>
+      </w:r>
+      <w:r>
+        <w:t>other issues were also identified</w:t>
+      </w:r>
+      <w:r>
+        <w:t xml:space="preserve"> of which</w:t>
+      </w:r>
+      <w:r>
+        <w:t xml:space="preserve"> </w:t>
+      </w:r>
+      <w:r>
+        <w:t xml:space="preserve">the </w:t>
       </w:r>
       <w:r>
         <w:t>importance</w:t>
@@ -1081,19 +1488,31 @@
         <w:t>fluctuates</w:t>
       </w:r>
       <w:r>
-        <w:t xml:space="preserve">, the studies outline that students also suffer from issues </w:t>
+        <w:t xml:space="preserve"> based on the study</w:t>
+      </w:r>
+      <w:r>
+        <w:t>. T</w:t>
+      </w:r>
+      <w:r>
+        <w:t xml:space="preserve">he studies outline that students also suffer from issues </w:t>
       </w:r>
       <w:r>
         <w:t>such as</w:t>
       </w:r>
       <w:r>
-        <w:t xml:space="preserve"> learning how to divide</w:t>
+        <w:t xml:space="preserve"> learning how to </w:t>
+      </w:r>
+      <w:r>
+        <w:t xml:space="preserve">effectively </w:t>
+      </w:r>
+      <w:r>
+        <w:t>divide</w:t>
       </w:r>
       <w:r>
         <w:t xml:space="preserve"> the</w:t>
       </w:r>
       <w:r>
-        <w:t xml:space="preserve"> functionality into procedures, understanding the syntax of programming languages</w:t>
+        <w:t xml:space="preserve"> functionality into procedures, understand the syntax of programming languages</w:t>
       </w:r>
       <w:r>
         <w:t xml:space="preserve"> and</w:t>
@@ -1102,76 +1521,88 @@
         <w:t xml:space="preserve"> </w:t>
       </w:r>
       <w:r>
-        <w:t>understanding programming structures and having access to computers.</w:t>
-      </w:r>
-      <w:r>
-        <w:t xml:space="preserve"> </w:t>
-      </w:r>
-      <w:r>
-        <w:t xml:space="preserve">It may be </w:t>
-      </w:r>
-      <w:r>
-        <w:t xml:space="preserve">of note </w:t>
-      </w:r>
-      <w:r>
-        <w:t xml:space="preserve">that </w:t>
-      </w:r>
-      <w:r>
-        <w:t xml:space="preserve">as these studies took place in different countries that factors such as computer access may be a </w:t>
-      </w:r>
-      <w:r>
-        <w:t>more significant</w:t>
-      </w:r>
-      <w:r>
-        <w:t xml:space="preserve"> issue than in another.</w:t>
-      </w:r>
-      <w:r>
-        <w:t xml:space="preserve"> </w:t>
-      </w:r>
-      <w:r>
-        <w:t xml:space="preserve">Understanding how to </w:t>
-      </w:r>
-      <w:r>
-        <w:t>overcome</w:t>
-      </w:r>
-      <w:r>
-        <w:t xml:space="preserve"> these issues are crucial for a students’ learning as if the students can </w:t>
-      </w:r>
-      <w:r>
-        <w:t xml:space="preserve">for instance </w:t>
-      </w:r>
-      <w:r>
-        <w:t xml:space="preserve">discover the error in their code and fix it, it </w:t>
-      </w:r>
-      <w:r>
-        <w:t>proves</w:t>
-      </w:r>
-      <w:r>
-        <w:t xml:space="preserve"> that they have a better understanding of </w:t>
-      </w:r>
-      <w:r>
-        <w:t xml:space="preserve">why the error occurred and as such improves their understanding on how their </w:t>
-      </w:r>
-      <w:r>
-        <w:t>code functions</w:t>
+        <w:t xml:space="preserve">understand programming structures </w:t>
+      </w:r>
+      <w:r>
+        <w:t>and</w:t>
+      </w:r>
+      <w:r>
+        <w:t xml:space="preserve"> having access to computers.</w:t>
+      </w:r>
+      <w:r>
+        <w:t xml:space="preserve"> </w:t>
+      </w:r>
+    </w:p>
+    <w:p>
+      <w:pPr>
+        <w:pStyle w:val="Heading3"/>
+        <w:spacing w:line="360" w:lineRule="auto"/>
+      </w:pPr>
+      <w:r>
+        <w:t>2.2.2 Issues faced when learning the concepts of programming</w:t>
+      </w:r>
+    </w:p>
+    <w:p>
+      <w:pPr>
+        <w:spacing w:line="360" w:lineRule="auto"/>
+      </w:pPr>
+      <w:r>
+        <w:t>The main obstacle that students must overcome when learning the abstract concepts of programming</w:t>
+      </w:r>
+      <w:r>
+        <w:t>,</w:t>
+      </w:r>
+      <w:r>
+        <w:t xml:space="preserve"> from error handling to arrays</w:t>
+      </w:r>
+      <w:r>
+        <w:t>,</w:t>
+      </w:r>
+      <w:r>
+        <w:t xml:space="preserve"> is to t</w:t>
+      </w:r>
+      <w:r>
+        <w:t>ransfer</w:t>
+      </w:r>
+      <w:r>
+        <w:t xml:space="preserve"> these ideas </w:t>
+      </w:r>
+      <w:r>
+        <w:t xml:space="preserve">that they have learned from the lecturer </w:t>
+      </w:r>
+      <w:r>
+        <w:t>and solve a given problem programmatically</w:t>
+      </w:r>
+      <w:r>
+        <w:t xml:space="preserve"> </w:t>
+      </w:r>
+      <w:r>
+        <w:fldChar w:fldCharType="begin" w:fldLock="1"/>
+      </w:r>
+      <w:r>
+        <w:instrText>ADDIN CSL_CITATION {"citationItems":[{"id":"ITEM-1","itemData":{"ISSN":"1937-4771","abstract":"A beginning programming student has much to learn in the first programming class: new editing software, correct syntax, application of the syntax, logical sequence of steps, making sense of compiler error messages, appropriate formatting, modularized functionality and complex concepts such as arrays and pointers. The professor needs to get a lot of information across to the students, but how can the bridge be built from the plethora of information to successful application of the concepts into code by the individual student? The cognitive apprenticeship learning model can be very beneficial to the novice programming student. This teaching method helps the student in better understanding the programming concepts and as a result he can become more self-reliant as the semester progresses.","author":[{"dropping-particle":"","family":"Black","given":"Toni","non-dropping-particle":"","parse-names":false,"suffix":""}],"container-title":"Journal of Computing Sciences in Colleges","id":"ITEM-1","issue":"2","issued":{"date-parts":[["2006"]]},"page":"109-114","title":"Helping novice programming students succeed","type":"article-journal","volume":"22"},"uris":["http://www.mendeley.com/documents/?uuid=dfeec389-5dd6-32ba-8a64-5c15a3332143"]}],"mendeley":{"formattedCitation":"(Black, 2006)","plainTextFormattedCitation":"(Black, 2006)","previouslyFormattedCitation":"(Black, 2006)"},"properties":{"noteIndex":0},"schema":"https://github.com/citation-style-language/schema/raw/master/csl-citation.json"}</w:instrText>
+      </w:r>
+      <w:r>
+        <w:fldChar w:fldCharType="separate"/>
+      </w:r>
+      <w:r>
+        <w:rPr>
+          <w:noProof/>
+        </w:rPr>
+        <w:t>(Black, 2006)</w:t>
+      </w:r>
+      <w:r>
+        <w:fldChar w:fldCharType="end"/>
       </w:r>
       <w:r>
         <w:t>.</w:t>
       </w:r>
-    </w:p>
-    <w:p>
-      <w:pPr>
-        <w:pStyle w:val="Heading3"/>
-      </w:pPr>
-      <w:r>
-        <w:lastRenderedPageBreak/>
-        <w:t>2.2.2 Issues faced when learning the concepts of programming</w:t>
-      </w:r>
-    </w:p>
-    <w:p>
-      <w:pPr>
-        <w:spacing w:line="360" w:lineRule="auto"/>
-      </w:pPr>
+      <w:r>
+        <w:t xml:space="preserve"> Understanding how these concepts work in practice allows the students to become more proficient (Black, 2006).</w:t>
+      </w:r>
+      <w:r>
+        <w:t xml:space="preserve"> </w:t>
+      </w:r>
       <w:r>
         <w:t>The research undertaken</w:t>
       </w:r>
@@ -1200,16 +1631,22 @@
         <w:t xml:space="preserve"> </w:t>
       </w:r>
       <w:r>
-        <w:t xml:space="preserve">also </w:t>
-      </w:r>
-      <w:r>
-        <w:t>identified</w:t>
-      </w:r>
-      <w:r>
-        <w:t xml:space="preserve"> </w:t>
-      </w:r>
-      <w:r>
-        <w:t xml:space="preserve">what concepts in programming were </w:t>
+        <w:t>i</w:t>
+      </w:r>
+      <w:r>
+        <w:t>dentified</w:t>
+      </w:r>
+      <w:r>
+        <w:t xml:space="preserve"> </w:t>
+      </w:r>
+      <w:r>
+        <w:t>what concepts in programming were</w:t>
+      </w:r>
+      <w:r>
+        <w:t xml:space="preserve"> the most</w:t>
+      </w:r>
+      <w:r>
+        <w:t xml:space="preserve"> </w:t>
       </w:r>
       <w:r>
         <w:t>difficult for the</w:t>
@@ -1221,12 +1658,206 @@
         <w:t xml:space="preserve"> to learn</w:t>
       </w:r>
       <w:r>
-        <w:t xml:space="preserve"> with the highest values attributed to:</w:t>
+        <w:t xml:space="preserve"> </w:t>
+      </w:r>
+      <w:r>
+        <w:t xml:space="preserve"> </w:t>
+      </w:r>
+    </w:p>
+    <w:p>
+      <w:pPr>
+        <w:spacing w:line="360" w:lineRule="auto"/>
+      </w:pPr>
+      <w:r>
+        <w:t>It may be of note that as these studies took place in different countries that factors such as computer access may be a more significant issue than in another and thus adversely affect a student’s ability to reinforce their knowledge by implementing the abstract concepts learned into practice.</w:t>
+      </w:r>
+      <w:r>
+        <w:t xml:space="preserve"> </w:t>
       </w:r>
     </w:p>
     <w:p>
       <w:pPr>
         <w:pStyle w:val="Heading3"/>
+      </w:pPr>
+      <w:r>
+        <w:t>2.2.3 Importance of feedback</w:t>
+      </w:r>
+    </w:p>
+    <w:p>
+      <w:r>
+        <w:t xml:space="preserve">When learning to how to apply the abstract concepts programmatically, students must be provided feedback </w:t>
+      </w:r>
+      <w:r>
+        <w:t>through three main areas</w:t>
+      </w:r>
+      <w:r>
+        <w:t xml:space="preserve"> </w:t>
+      </w:r>
+      <w:r>
+        <w:fldChar w:fldCharType="begin" w:fldLock="1"/>
+      </w:r>
+      <w:r>
+        <w:instrText>ADDIN CSL_CITATION {"citationItems":[{"id":"ITEM-1","itemData":{"ISBN":"9789810595791","abstract":"This paper describes an investigation into the nature of the academic problems that face novice programming students. These learners are required to demonstrate competencies in high-level abstract principles of programming and logic, such as program design and OOP principles, which are conceptually difficult. During the programming task learners receive relatively high levels of feedback on low level issues, such as syntax rules, but tend to receive low levels of feedback on conceptually more difficult issues. This problem tends to be exacerbated by the trend of learners to study independently, outside the classroom or in online modes, which further reduces the options available for quality feedback on high-level issues. This paper analyses the results of a survey given to students enrolled in an introductory programming unit across three campuses at Monash University in 2007. The survey focused on student perceptions of the relative difficulty in understanding and implementing both low level-programming concepts, such as syntax and variables, and high-level concepts, such as OOP principles and efficient program design. An analysis of the approximately 150 responses has indicated that a significant percentage of students experienced difficulties in high-level concepts. Also while many students may indicate an understanding of the principles of many high level concepts more students reported experiencing difficulty in implementing such concepts. This indicates that many students may achieve a level of understanding allowing near transfer of domain knowledge but fail to reach a level of understanding that enables far transfer. © 2007 Matthew Butler and Michael Morgan.","author":[{"dropping-particle":"","family":"Butler","given":"Matthew","non-dropping-particle":"","parse-names":false,"suffix":""},{"dropping-particle":"","family":"Morgan","given":"Michael","non-dropping-particle":"","parse-names":false,"suffix":""}],"container-title":"ASCILITE 2007 - The Australasian Society for Computers in Learning in Tertiary Education","id":"ITEM-1","issued":{"date-parts":[["2007"]]},"page":"99-107","title":"Learning challenges faced by novice programming students studying high level and low feedback concepts","type":"paper-conference"},"uris":["http://www.mendeley.com/documents/?uuid=7458af48-1313-3314-b700-f092d1de1f5f"]}],"mendeley":{"formattedCitation":"(Butler and Morgan, 2007)","plainTextFormattedCitation":"(Butler and Morgan, 2007)","previouslyFormattedCitation":"(Butler and Morgan, 2007)"},"properties":{"noteIndex":0},"schema":"https://github.com/citation-style-language/schema/raw/master/csl-citation.json"}</w:instrText>
+      </w:r>
+      <w:r>
+        <w:fldChar w:fldCharType="separate"/>
+      </w:r>
+      <w:r>
+        <w:rPr>
+          <w:noProof/>
+        </w:rPr>
+        <w:t>(Butler and Morgan, 2007)</w:t>
+      </w:r>
+      <w:r>
+        <w:fldChar w:fldCharType="end"/>
+      </w:r>
+      <w:r>
+        <w:t>:</w:t>
+      </w:r>
+    </w:p>
+    <w:p>
+      <w:pPr>
+        <w:pStyle w:val="ListParagraph"/>
+        <w:numPr>
+          <w:ilvl w:val="0"/>
+          <w:numId w:val="5"/>
+        </w:numPr>
+      </w:pPr>
+      <w:r>
+        <w:t>Feedback from the teachers</w:t>
+      </w:r>
+    </w:p>
+    <w:p>
+      <w:pPr>
+        <w:pStyle w:val="ListParagraph"/>
+        <w:numPr>
+          <w:ilvl w:val="0"/>
+          <w:numId w:val="5"/>
+        </w:numPr>
+      </w:pPr>
+      <w:r>
+        <w:t>Feedback from the IDE</w:t>
+      </w:r>
+    </w:p>
+    <w:p>
+      <w:pPr>
+        <w:pStyle w:val="ListParagraph"/>
+        <w:numPr>
+          <w:ilvl w:val="0"/>
+          <w:numId w:val="5"/>
+        </w:numPr>
+      </w:pPr>
+      <w:r>
+        <w:t>Feedback from testing</w:t>
+      </w:r>
+    </w:p>
+    <w:p>
+      <w:r>
+        <w:t xml:space="preserve">Feedback from the teachers is a necessity to ensure that students are able to understand the abstract concepts from the </w:t>
+      </w:r>
+      <w:r>
+        <w:t>very start of their computer science related course</w:t>
+      </w:r>
+      <w:r>
+        <w:t xml:space="preserve"> </w:t>
+      </w:r>
+      <w:r>
+        <w:fldChar w:fldCharType="begin" w:fldLock="1"/>
+      </w:r>
+      <w:r>
+        <w:instrText>ADDIN CSL_CITATION {"citationItems":[{"id":"ITEM-1","itemData":{"ISBN":"9789810595791","abstract":"This paper describes an investigation into the nature of the academic problems that face novice programming students. These learners are required to demonstrate competencies in high-level abstract principles of programming and logic, such as program design and OOP principles, which are conceptually difficult. During the programming task learners receive relatively high levels of feedback on low level issues, such as syntax rules, but tend to receive low levels of feedback on conceptually more difficult issues. This problem tends to be exacerbated by the trend of learners to study independently, outside the classroom or in online modes, which further reduces the options available for quality feedback on high-level issues. This paper analyses the results of a survey given to students enrolled in an introductory programming unit across three campuses at Monash University in 2007. The survey focused on student perceptions of the relative difficulty in understanding and implementing both low level-programming concepts, such as syntax and variables, and high-level concepts, such as OOP principles and efficient program design. An analysis of the approximately 150 responses has indicated that a significant percentage of students experienced difficulties in high-level concepts. Also while many students may indicate an understanding of the principles of many high level concepts more students reported experiencing difficulty in implementing such concepts. This indicates that many students may achieve a level of understanding allowing near transfer of domain knowledge but fail to reach a level of understanding that enables far transfer. © 2007 Matthew Butler and Michael Morgan.","author":[{"dropping-particle":"","family":"Butler","given":"Matthew","non-dropping-particle":"","parse-names":false,"suffix":""},{"dropping-particle":"","family":"Morgan","given":"Michael","non-dropping-particle":"","parse-names":false,"suffix":""}],"container-title":"ASCILITE 2007 - The Australasian Society for Computers in Learning in Tertiary Education","id":"ITEM-1","issued":{"date-parts":[["2007"]]},"page":"99-107","title":"Learning challenges faced by novice programming students studying high level and low feedback concepts","type":"paper-conference"},"uris":["http://www.mendeley.com/documents/?uuid=7458af48-1313-3314-b700-f092d1de1f5f"]}],"mendeley":{"formattedCitation":"(Butler and Morgan, 2007)","plainTextFormattedCitation":"(Butler and Morgan, 2007)","previouslyFormattedCitation":"(Butler and Morgan, 2007)"},"properties":{"noteIndex":0},"schema":"https://github.com/citation-style-language/schema/raw/master/csl-citation.json"}</w:instrText>
+      </w:r>
+      <w:r>
+        <w:fldChar w:fldCharType="separate"/>
+      </w:r>
+      <w:r>
+        <w:rPr>
+          <w:noProof/>
+        </w:rPr>
+        <w:t>(Butler and Morgan, 2007)</w:t>
+      </w:r>
+      <w:r>
+        <w:fldChar w:fldCharType="end"/>
+      </w:r>
+      <w:r>
+        <w:t>.</w:t>
+      </w:r>
+      <w:r>
+        <w:t xml:space="preserve"> Feedback in this scenario will most likely be as a result of interactions with students in the </w:t>
+      </w:r>
+      <w:r>
+        <w:lastRenderedPageBreak/>
+        <w:t xml:space="preserve">class, answering their questions and guiding them to the correct solution in an </w:t>
+      </w:r>
+      <w:proofErr w:type="spellStart"/>
+      <w:r>
+        <w:t>excercise</w:t>
+      </w:r>
+      <w:proofErr w:type="spellEnd"/>
+      <w:r>
+        <w:t xml:space="preserve"> when they have an issue understanding an issue with their code </w:t>
+      </w:r>
+      <w:r>
+        <w:fldChar w:fldCharType="begin" w:fldLock="1"/>
+      </w:r>
+      <w:r>
+        <w:instrText>ADDIN CSL_CITATION {"citationItems":[{"id":"ITEM-1","itemData":{"ISBN":"9781618041807","abstract":"-Learning programming skills is not an easy task as supported by many research studies. Like other students around the world, the students of the University of Tabuk struggle through computer programming courses. This research investigates and analyzes the problems faced by computer programming students at the University of Tabuk with two main objectives. The first objective is to find out whether the students at the University of Tabuk face problems in computer programming similar to the ones faced by the students in different corners of the world as reported in the literature. The second objective is to study the impact of socio-cultural and environmental factors on learning computer programming skills by the students of the University of Tabuk. To perform our research, a case study and a questionnaire were designed. In order to ascertain whether our students face difficulties in programming, a case study with 10-questions test was performed. The results have shown that our students are in real difficulties. In the questionnaire, the questions reflect a wide range of views pertaining to educational facilities such as curriculum and teaching materials, lab equipments and class rooms' environment, and the adequacy and proficiency of the professors and teaching assistants. This paper analyses the results of the questionnaires. The questionnaires provide insight into the environmental and socio-cultural effects and the difficulties experienced while learning and teaching programming..","author":[{"dropping-particle":"","family":"Mhashi","given":"Mahmoud M","non-dropping-particle":"","parse-names":false,"suffix":""},{"dropping-particle":"","family":"Alakeel","given":"Ali L I M","non-dropping-particle":"","parse-names":false,"suffix":""}],"container-title":"Recent Advances in Modern Educational Technologies","id":"ITEM-1","issued":{"date-parts":[["2013"]]},"page":"15-24","title":"Difficulties Facing Students in Learning Computer Programming Skills at Tabuk University","type":"article-journal"},"uris":["http://www.mendeley.com/documents/?uuid=b431ca94-d77e-3f0b-9619-1de830d66878"]},{"id":"ITEM-2","itemData":{"ISBN":"9789810595791","abstract":"This paper describes an investigation into the nature of the academic problems that face novice programming students. These learners are required to demonstrate competencies in high-level abstract principles of programming and logic, such as program design and OOP principles, which are conceptually difficult. During the programming task learners receive relatively high levels of feedback on low level issues, such as syntax rules, but tend to receive low levels of feedback on conceptually more difficult issues. This problem tends to be exacerbated by the trend of learners to study independently, outside the classroom or in online modes, which further reduces the options available for quality feedback on high-level issues. This paper analyses the results of a survey given to students enrolled in an introductory programming unit across three campuses at Monash University in 2007. The survey focused on student perceptions of the relative difficulty in understanding and implementing both low level-programming concepts, such as syntax and variables, and high-level concepts, such as OOP principles and efficient program design. An analysis of the approximately 150 responses has indicated that a significant percentage of students experienced difficulties in high-level concepts. Also while many students may indicate an understanding of the principles of many high level concepts more students reported experiencing difficulty in implementing such concepts. This indicates that many students may achieve a level of understanding allowing near transfer of domain knowledge but fail to reach a level of understanding that enables far transfer. © 2007 Matthew Butler and Michael Morgan.","author":[{"dropping-particle":"","family":"Butler","given":"Matthew","non-dropping-particle":"","parse-names":false,"suffix":""},{"dropping-particle":"","family":"Morgan","given":"Michael","non-dropping-particle":"","parse-names":false,"suffix":""}],"container-title":"ASCILITE 2007 - The Australasian Society for Computers in Learning in Tertiary Education","id":"ITEM-2","issued":{"date-parts":[["2007"]]},"page":"99-107","title":"Learning challenges faced by novice programming students studying high level and low feedback concepts","type":"paper-conference"},"uris":["http://www.mendeley.com/documents/?uuid=7458af48-1313-3314-b700-f092d1de1f5f"]}],"mendeley":{"formattedCitation":"(Butler and Morgan, 2007; Mhashi and Alakeel, 2013)","plainTextFormattedCitation":"(Butler and Morgan, 2007; Mhashi and Alakeel, 2013)","previouslyFormattedCitation":"(Butler and Morgan, 2007; Mhashi and Alakeel, 2013)"},"properties":{"noteIndex":0},"schema":"https://github.com/citation-style-language/schema/raw/master/csl-citation.json"}</w:instrText>
+      </w:r>
+      <w:r>
+        <w:fldChar w:fldCharType="separate"/>
+      </w:r>
+      <w:r>
+        <w:rPr>
+          <w:noProof/>
+        </w:rPr>
+        <w:t>(Butler and Morgan, 2007; Mhashi and Alakeel, 2013)</w:t>
+      </w:r>
+      <w:r>
+        <w:fldChar w:fldCharType="end"/>
+      </w:r>
+      <w:r>
+        <w:t xml:space="preserve">. On the contrary, </w:t>
+      </w:r>
+      <w:r>
+        <w:fldChar w:fldCharType="begin" w:fldLock="1"/>
+      </w:r>
+      <w:r>
+        <w:instrText>ADDIN CSL_CITATION {"citationItems":[{"id":"ITEM-1","itemData":{"ISSN":"1937-4771","abstract":"A beginning programming student has much to learn in the first programming class: new editing software, correct syntax, application of the syntax, logical sequence of steps, making sense of compiler error messages, appropriate formatting, modularized functionality and complex concepts such as arrays and pointers. The professor needs to get a lot of information across to the students, but how can the bridge be built from the plethora of information to successful application of the concepts into code by the individual student? The cognitive apprenticeship learning model can be very beneficial to the novice programming student. This teaching method helps the student in better understanding the programming concepts and as a result he can become more self-reliant as the semester progresses.","author":[{"dropping-particle":"","family":"Black","given":"Toni","non-dropping-particle":"","parse-names":false,"suffix":""}],"container-title":"Journal of Computing Sciences in Colleges","id":"ITEM-1","issue":"2","issued":{"date-parts":[["2006"]]},"page":"109-114","title":"Helping novice programming students succeed","type":"article-journal","volume":"22"},"uris":["http://www.mendeley.com/documents/?uuid=dfeec389-5dd6-32ba-8a64-5c15a3332143"]}],"mendeley":{"formattedCitation":"(Black, 2006)","plainTextFormattedCitation":"(Black, 2006)"},"properties":{"noteIndex":0},"schema":"https://github.com/citation-style-language/schema/raw/master/csl-citation.json"}</w:instrText>
+      </w:r>
+      <w:r>
+        <w:fldChar w:fldCharType="separate"/>
+      </w:r>
+      <w:r>
+        <w:rPr>
+          <w:noProof/>
+        </w:rPr>
+        <w:t>(Black, 2006)</w:t>
+      </w:r>
+      <w:r>
+        <w:fldChar w:fldCharType="end"/>
+      </w:r>
+      <w:r>
+        <w:t xml:space="preserve"> argues that for a student to learn effectively, the teacher should </w:t>
+      </w:r>
+      <w:r>
+        <w:t>implement</w:t>
+      </w:r>
+      <w:r>
+        <w:t xml:space="preserve"> the “</w:t>
+      </w:r>
+      <w:r>
+        <w:t>coaching and scaffolding features of the cognitive apprenticeship model”</w:t>
+      </w:r>
+      <w:r>
+        <w:t xml:space="preserve">. </w:t>
+      </w:r>
+      <w:r>
+        <w:t xml:space="preserve">This model </w:t>
+      </w:r>
+    </w:p>
+    <w:p>
+      <w:pPr>
+        <w:pStyle w:val="Heading3"/>
         <w:spacing w:line="360" w:lineRule="auto"/>
       </w:pPr>
       <w:r>
@@ -1241,7 +1872,7 @@
         <w:spacing w:line="360" w:lineRule="auto"/>
       </w:pPr>
       <w:r>
-        <w:t>See what has been found by researchers which we could look to implement in our platform</w:t>
+        <w:t xml:space="preserve">As the research has shown, for a learning platform to succeed, the platform will need to ensure that </w:t>
       </w:r>
     </w:p>
     <w:p>
@@ -1282,7 +1913,7 @@
         <w:t xml:space="preserve"> </w:t>
       </w:r>
       <w:r>
-        <w:t>Exploration of learning platforms utilising the TDD approach</w:t>
+        <w:t>Exploration of learning platforms</w:t>
       </w:r>
     </w:p>
     <w:p>
@@ -1410,6 +2041,29 @@
       </w:r>
     </w:p>
     <w:p>
+      <w:r>
+        <w:t>What it is say here</w:t>
+      </w:r>
+      <w:bookmarkStart w:id="2" w:name="_GoBack"/>
+      <w:bookmarkEnd w:id="2"/>
+    </w:p>
+    <w:p>
+      <w:pPr>
+        <w:pStyle w:val="Heading4"/>
+      </w:pPr>
+      <w:r>
+        <w:t>2.5.1 Branching</w:t>
+      </w:r>
+    </w:p>
+    <w:p>
+      <w:pPr>
+        <w:pStyle w:val="Heading4"/>
+      </w:pPr>
+      <w:r>
+        <w:t>2.5.2 Commits</w:t>
+      </w:r>
+    </w:p>
+    <w:p>
       <w:pPr>
         <w:spacing w:line="360" w:lineRule="auto"/>
       </w:pPr>
@@ -1474,6 +2128,7 @@
         <w:spacing w:line="360" w:lineRule="auto"/>
       </w:pPr>
       <w:r>
+        <w:lastRenderedPageBreak/>
         <w:t>2.</w:t>
       </w:r>
       <w:r>
@@ -2040,6 +2695,119 @@
       </w:rPr>
     </w:lvl>
   </w:abstractNum>
+  <w:abstractNum w:abstractNumId="4" w15:restartNumberingAfterBreak="0">
+    <w:nsid w:val="63F03F8D"/>
+    <w:multiLevelType w:val="hybridMultilevel"/>
+    <w:tmpl w:val="6D82890A"/>
+    <w:lvl w:ilvl="0" w:tplc="08090001">
+      <w:start w:val="1"/>
+      <w:numFmt w:val="bullet"/>
+      <w:lvlText w:val=""/>
+      <w:lvlJc w:val="left"/>
+      <w:pPr>
+        <w:ind w:left="720" w:hanging="360"/>
+      </w:pPr>
+      <w:rPr>
+        <w:rFonts w:ascii="Symbol" w:hAnsi="Symbol" w:hint="default"/>
+      </w:rPr>
+    </w:lvl>
+    <w:lvl w:ilvl="1" w:tplc="08090003" w:tentative="1">
+      <w:start w:val="1"/>
+      <w:numFmt w:val="bullet"/>
+      <w:lvlText w:val="o"/>
+      <w:lvlJc w:val="left"/>
+      <w:pPr>
+        <w:ind w:left="1440" w:hanging="360"/>
+      </w:pPr>
+      <w:rPr>
+        <w:rFonts w:ascii="Courier New" w:hAnsi="Courier New" w:cs="Courier New" w:hint="default"/>
+      </w:rPr>
+    </w:lvl>
+    <w:lvl w:ilvl="2" w:tplc="08090005" w:tentative="1">
+      <w:start w:val="1"/>
+      <w:numFmt w:val="bullet"/>
+      <w:lvlText w:val=""/>
+      <w:lvlJc w:val="left"/>
+      <w:pPr>
+        <w:ind w:left="2160" w:hanging="360"/>
+      </w:pPr>
+      <w:rPr>
+        <w:rFonts w:ascii="Wingdings" w:hAnsi="Wingdings" w:hint="default"/>
+      </w:rPr>
+    </w:lvl>
+    <w:lvl w:ilvl="3" w:tplc="08090001" w:tentative="1">
+      <w:start w:val="1"/>
+      <w:numFmt w:val="bullet"/>
+      <w:lvlText w:val=""/>
+      <w:lvlJc w:val="left"/>
+      <w:pPr>
+        <w:ind w:left="2880" w:hanging="360"/>
+      </w:pPr>
+      <w:rPr>
+        <w:rFonts w:ascii="Symbol" w:hAnsi="Symbol" w:hint="default"/>
+      </w:rPr>
+    </w:lvl>
+    <w:lvl w:ilvl="4" w:tplc="08090003" w:tentative="1">
+      <w:start w:val="1"/>
+      <w:numFmt w:val="bullet"/>
+      <w:lvlText w:val="o"/>
+      <w:lvlJc w:val="left"/>
+      <w:pPr>
+        <w:ind w:left="3600" w:hanging="360"/>
+      </w:pPr>
+      <w:rPr>
+        <w:rFonts w:ascii="Courier New" w:hAnsi="Courier New" w:cs="Courier New" w:hint="default"/>
+      </w:rPr>
+    </w:lvl>
+    <w:lvl w:ilvl="5" w:tplc="08090005" w:tentative="1">
+      <w:start w:val="1"/>
+      <w:numFmt w:val="bullet"/>
+      <w:lvlText w:val=""/>
+      <w:lvlJc w:val="left"/>
+      <w:pPr>
+        <w:ind w:left="4320" w:hanging="360"/>
+      </w:pPr>
+      <w:rPr>
+        <w:rFonts w:ascii="Wingdings" w:hAnsi="Wingdings" w:hint="default"/>
+      </w:rPr>
+    </w:lvl>
+    <w:lvl w:ilvl="6" w:tplc="08090001" w:tentative="1">
+      <w:start w:val="1"/>
+      <w:numFmt w:val="bullet"/>
+      <w:lvlText w:val=""/>
+      <w:lvlJc w:val="left"/>
+      <w:pPr>
+        <w:ind w:left="5040" w:hanging="360"/>
+      </w:pPr>
+      <w:rPr>
+        <w:rFonts w:ascii="Symbol" w:hAnsi="Symbol" w:hint="default"/>
+      </w:rPr>
+    </w:lvl>
+    <w:lvl w:ilvl="7" w:tplc="08090003" w:tentative="1">
+      <w:start w:val="1"/>
+      <w:numFmt w:val="bullet"/>
+      <w:lvlText w:val="o"/>
+      <w:lvlJc w:val="left"/>
+      <w:pPr>
+        <w:ind w:left="5760" w:hanging="360"/>
+      </w:pPr>
+      <w:rPr>
+        <w:rFonts w:ascii="Courier New" w:hAnsi="Courier New" w:cs="Courier New" w:hint="default"/>
+      </w:rPr>
+    </w:lvl>
+    <w:lvl w:ilvl="8" w:tplc="08090005" w:tentative="1">
+      <w:start w:val="1"/>
+      <w:numFmt w:val="bullet"/>
+      <w:lvlText w:val=""/>
+      <w:lvlJc w:val="left"/>
+      <w:pPr>
+        <w:ind w:left="6480" w:hanging="360"/>
+      </w:pPr>
+      <w:rPr>
+        <w:rFonts w:ascii="Wingdings" w:hAnsi="Wingdings" w:hint="default"/>
+      </w:rPr>
+    </w:lvl>
+  </w:abstractNum>
   <w:num w:numId="1">
     <w:abstractNumId w:val="1"/>
   </w:num>
@@ -2051,6 +2819,9 @@
   </w:num>
   <w:num w:numId="4">
     <w:abstractNumId w:val="3"/>
+  </w:num>
+  <w:num w:numId="5">
+    <w:abstractNumId w:val="4"/>
   </w:num>
 </w:numbering>
 </file>
@@ -2528,6 +3299,28 @@
       <w:szCs w:val="24"/>
     </w:rPr>
   </w:style>
+  <w:style w:type="paragraph" w:styleId="Heading4">
+    <w:name w:val="heading 4"/>
+    <w:basedOn w:val="Normal"/>
+    <w:next w:val="Normal"/>
+    <w:link w:val="Heading4Char"/>
+    <w:uiPriority w:val="9"/>
+    <w:unhideWhenUsed/>
+    <w:qFormat/>
+    <w:rsid w:val="00DE6D44"/>
+    <w:pPr>
+      <w:keepNext/>
+      <w:keepLines/>
+      <w:spacing w:before="40" w:after="0"/>
+      <w:outlineLvl w:val="3"/>
+    </w:pPr>
+    <w:rPr>
+      <w:rFonts w:asciiTheme="majorHAnsi" w:eastAsiaTheme="majorEastAsia" w:hAnsiTheme="majorHAnsi" w:cstheme="majorBidi"/>
+      <w:i/>
+      <w:iCs/>
+      <w:color w:val="2F5496" w:themeColor="accent1" w:themeShade="BF"/>
+    </w:rPr>
+  </w:style>
   <w:style w:type="character" w:default="1" w:styleId="DefaultParagraphFont">
     <w:name w:val="Default Paragraph Font"/>
     <w:uiPriority w:val="1"/>
@@ -2720,6 +3513,19 @@
       <w:bCs/>
       <w:sz w:val="20"/>
       <w:szCs w:val="20"/>
+    </w:rPr>
+  </w:style>
+  <w:style w:type="character" w:customStyle="1" w:styleId="Heading4Char">
+    <w:name w:val="Heading 4 Char"/>
+    <w:basedOn w:val="DefaultParagraphFont"/>
+    <w:link w:val="Heading4"/>
+    <w:uiPriority w:val="9"/>
+    <w:rsid w:val="00DE6D44"/>
+    <w:rPr>
+      <w:rFonts w:asciiTheme="majorHAnsi" w:eastAsiaTheme="majorEastAsia" w:hAnsiTheme="majorHAnsi" w:cstheme="majorBidi"/>
+      <w:i/>
+      <w:iCs/>
+      <w:color w:val="2F5496" w:themeColor="accent1" w:themeShade="BF"/>
     </w:rPr>
   </w:style>
 </w:styles>
@@ -3021,11 +3827,11 @@
 </file>
 
 <file path=customXml/item1.xml><?xml version="1.0" encoding="utf-8"?>
-<b:Sources xmlns:b="http://schemas.openxmlformats.org/officeDocument/2006/bibliography" xmlns="http://schemas.openxmlformats.org/officeDocument/2006/bibliography" SelectedStyle="\APASixthEditionOfficeOnline.xsl" StyleName="APA" Version="6"/>
+<b:Sources xmlns:b="http://schemas.openxmlformats.org/officeDocument/2006/bibliography" xmlns="http://schemas.openxmlformats.org/officeDocument/2006/bibliography" SelectedStyle="\HarvardAnglia2008OfficeOnline.xsl" StyleName="Harvard - Anglia" Version="2008"/>
 </file>
 
 <file path=customXml/itemProps1.xml><?xml version="1.0" encoding="utf-8"?>
-<ds:datastoreItem xmlns:ds="http://schemas.openxmlformats.org/officeDocument/2006/customXml" ds:itemID="{C8E94FFC-28C6-4DBB-B2B3-3B25C3AAC694}">
+<ds:datastoreItem xmlns:ds="http://schemas.openxmlformats.org/officeDocument/2006/customXml" ds:itemID="{1231F30A-8507-4A13-B031-A3B14A66A68B}">
   <ds:schemaRefs>
     <ds:schemaRef ds:uri="http://schemas.openxmlformats.org/officeDocument/2006/bibliography"/>
   </ds:schemaRefs>

</xml_diff>

<commit_message>
Further progress made on lit review
</commit_message>
<xml_diff>
--- a/Literature Review.docx
+++ b/Literature Review.docx
@@ -27,6 +27,11 @@
       <w:r>
         <w:t>implementations of such learning platforms by various lecturers around the world, the technologies they used to implement such a platform and what they gained from the experience. The project will then delve into what technologies could be used to develop such a system, exploring what they do and how they will integrate to develop a learning platform.</w:t>
       </w:r>
+    </w:p>
+    <w:p>
+      <w:pPr>
+        <w:spacing w:line="360" w:lineRule="auto"/>
+      </w:pPr>
     </w:p>
     <w:p>
       <w:pPr>
@@ -884,6 +889,11 @@
     </w:p>
     <w:p>
       <w:pPr>
+        <w:spacing w:line="360" w:lineRule="auto"/>
+      </w:pPr>
+    </w:p>
+    <w:p>
+      <w:pPr>
         <w:pStyle w:val="Heading3"/>
         <w:spacing w:line="360" w:lineRule="auto"/>
       </w:pPr>
@@ -897,7 +907,13 @@
         <w:t xml:space="preserve"> </w:t>
       </w:r>
       <w:r>
-        <w:t>Comparison of TDD with other forms of Agile development</w:t>
+        <w:t>Comparison of TDD with other</w:t>
+      </w:r>
+      <w:r>
+        <w:t xml:space="preserve"> implementations </w:t>
+      </w:r>
+      <w:r>
+        <w:t>of Agile development</w:t>
       </w:r>
     </w:p>
     <w:p>
@@ -919,6 +935,22 @@
     </w:p>
     <w:p>
       <w:pPr>
+        <w:spacing w:line="360" w:lineRule="auto"/>
+      </w:pPr>
+      <w:r>
+        <w:t xml:space="preserve">[Speak about the lean methodology and </w:t>
+      </w:r>
+      <w:r>
+        <w:t>feature driven development – give a brief discussion of what they do then and potentially make a table comparing the three methodologies pros and cons]</w:t>
+      </w:r>
+    </w:p>
+    <w:p>
+      <w:pPr>
+        <w:spacing w:line="360" w:lineRule="auto"/>
+      </w:pPr>
+    </w:p>
+    <w:p>
+      <w:pPr>
         <w:pStyle w:val="Heading3"/>
         <w:spacing w:line="360" w:lineRule="auto"/>
       </w:pPr>
@@ -1089,12 +1121,7 @@
         <w:t>finished</w:t>
       </w:r>
       <w:r>
-        <w:t xml:space="preserve"> </w:t>
-      </w:r>
-      <w:bookmarkStart w:id="0" w:name="_GoBack"/>
-      <w:bookmarkEnd w:id="0"/>
-      <w:r>
-        <w:t xml:space="preserve">before moving onto the next one. </w:t>
+        <w:t xml:space="preserve"> before moving onto the next one. </w:t>
       </w:r>
     </w:p>
     <w:p>
@@ -1199,19 +1226,6 @@
       </w:r>
     </w:p>
     <w:p>
-      <w:r>
-        <w:t>With this cascading model the project – WHAT DOES IT DO?</w:t>
-      </w:r>
-    </w:p>
-    <w:p>
-      <w:r>
-        <w:t>One of the main issues that Waterfall faces is t</w:t>
-      </w:r>
-      <w:r>
-        <w:t>hat</w:t>
-      </w:r>
-    </w:p>
-    <w:p>
       <w:pPr>
         <w:pStyle w:val="Heading4"/>
       </w:pPr>
@@ -1405,8 +1419,11 @@
         <w:spacing w:line="360" w:lineRule="auto"/>
       </w:pPr>
       <w:r>
+        <w:t xml:space="preserve">Client involvement within a project is vital to ensuring a project’s success regardless of the industry in question. Lack of client involvement in the past as such was the case in Saudi Arabia in 2013, where at the time they had over 3000 projects delayed in the construction sector, resulted in </w:t>
+      </w:r>
+      <w:r>
         <w:lastRenderedPageBreak/>
-        <w:t xml:space="preserve">Client involvement within a project is vital to ensuring a project’s success regardless of the industry in question. Lack of client involvement in the past as such was the case in Saudi Arabia in 2013, where at the time they had over 3000 projects delayed in the construction sector, resulted in projects going over budget, over schedule and lead to increased maintenance costs </w:t>
+        <w:t xml:space="preserve">projects going over budget, over schedule and lead to increased maintenance costs </w:t>
       </w:r>
       <w:r>
         <w:fldChar w:fldCharType="begin" w:fldLock="1"/>
@@ -1602,6 +1619,7 @@
         <w:t xml:space="preserve"> (The Standish Group, 1995)</w:t>
       </w:r>
     </w:p>
+    <w:p/>
     <w:p>
       <w:pPr>
         <w:pStyle w:val="Heading4"/>
@@ -1801,58 +1819,122 @@
         <w:rPr>
           <w:noProof/>
         </w:rPr>
-        <w:t xml:space="preserve">(Dehaghani and </w:t>
-      </w:r>
-      <w:r>
-        <w:rPr>
-          <w:noProof/>
-        </w:rPr>
+        <w:t>(Dehaghani and Hajrahimi, 2013)</w:t>
+      </w:r>
+      <w:r>
+        <w:fldChar w:fldCharType="end"/>
+      </w:r>
+      <w:r>
+        <w:t xml:space="preserve">. </w:t>
+      </w:r>
+      <w:r>
+        <w:t>Learning how to balance the demands of a client with</w:t>
+      </w:r>
+      <w:r>
+        <w:t xml:space="preserve">in the time constraints of a </w:t>
+      </w:r>
+      <w:r>
         <w:lastRenderedPageBreak/>
-        <w:t>Hajrahimi, 2013)</w:t>
-      </w:r>
-      <w:r>
-        <w:fldChar w:fldCharType="end"/>
+        <w:t>given project</w:t>
+      </w:r>
+      <w:r>
+        <w:t xml:space="preserve"> is something that students will need to learn as part of their </w:t>
+      </w:r>
+      <w:r>
+        <w:t>degree</w:t>
+      </w:r>
+      <w:r>
+        <w:t xml:space="preserve"> so that they are sufficiently prepared if it occurs once they have a job in the industry [GET REFERENCE]</w:t>
       </w:r>
       <w:r>
         <w:t xml:space="preserve">. </w:t>
       </w:r>
-      <w:r>
-        <w:t>Learning how to balance the demands of a client with</w:t>
-      </w:r>
-      <w:r>
-        <w:t>in the time constraints of a given project</w:t>
-      </w:r>
-      <w:r>
-        <w:t xml:space="preserve"> is something that students will need to learn as part of their </w:t>
-      </w:r>
-      <w:r>
-        <w:t>degree</w:t>
-      </w:r>
-      <w:r>
-        <w:t xml:space="preserve"> so that they are sufficiently prepared if it occurs once they have a job in the industry [GET REFERENCE]</w:t>
+    </w:p>
+    <w:p>
+      <w:pPr>
+        <w:spacing w:line="360" w:lineRule="auto"/>
+      </w:pPr>
+    </w:p>
+    <w:p>
+      <w:pPr>
+        <w:pStyle w:val="Heading4"/>
+      </w:pPr>
+      <w:r>
+        <w:t>2.1.3.3</w:t>
+      </w:r>
+      <w:r>
+        <w:t xml:space="preserve"> Usage</w:t>
+      </w:r>
+      <w:r>
+        <w:t xml:space="preserve"> of the methodologies within industry</w:t>
+      </w:r>
+    </w:p>
+    <w:p>
+      <w:r>
+        <w:t xml:space="preserve">As the research has discussed beforehand, the Waterfall method to software development has been around for decades when </w:t>
+      </w:r>
+      <w:r>
+        <w:t>in comparison</w:t>
+      </w:r>
+      <w:r>
+        <w:t xml:space="preserve"> to the relatively new methodology of agile. </w:t>
+      </w:r>
+      <w:r>
+        <w:t>Viewing methodology usage within industry</w:t>
+      </w:r>
+      <w:r>
+        <w:t xml:space="preserve"> will be beneficial for the research to </w:t>
+      </w:r>
+      <w:r>
+        <w:t>investigate</w:t>
+      </w:r>
+      <w:r>
+        <w:t xml:space="preserve"> </w:t>
+      </w:r>
+      <w:r>
+        <w:t>as it will</w:t>
+      </w:r>
+      <w:r>
+        <w:t xml:space="preserve"> further cement the importance of agile and thusly </w:t>
+      </w:r>
+      <w:r>
+        <w:t xml:space="preserve">the </w:t>
+      </w:r>
+      <w:r>
+        <w:t>test-driven approach</w:t>
+      </w:r>
+      <w:r>
+        <w:t xml:space="preserve"> for students to learn in their degrees</w:t>
       </w:r>
       <w:r>
         <w:t xml:space="preserve">. </w:t>
       </w:r>
     </w:p>
     <w:p>
-      <w:pPr>
-        <w:pStyle w:val="Heading4"/>
-      </w:pPr>
-      <w:r>
-        <w:t>2.1.3.3 Popularity of the methodologies within industry</w:t>
-      </w:r>
-    </w:p>
-    <w:p>
-      <w:r>
-        <w:t>Over the years, the agile methodology of development has become more and more popular with</w:t>
-      </w:r>
-      <w:r>
-        <w:t xml:space="preserve"> organisations </w:t>
+      <w:r>
+        <w:t xml:space="preserve">Over the years, the agile methodology of development has become more and more </w:t>
+      </w:r>
+      <w:r>
+        <w:t>prominent</w:t>
+      </w:r>
+      <w:r>
+        <w:t xml:space="preserve"> </w:t>
+      </w:r>
+      <w:r>
+        <w:t>with</w:t>
+      </w:r>
+      <w:r>
+        <w:t xml:space="preserve">in </w:t>
+      </w:r>
+      <w:r>
+        <w:t xml:space="preserve">organisations </w:t>
       </w:r>
       <w:r>
         <w:t>as outlined in the figure below.</w:t>
       </w:r>
+      <w:r>
+        <w:t xml:space="preserve"> </w:t>
+      </w:r>
     </w:p>
     <w:p>
       <w:pPr>
@@ -1863,10 +1945,10 @@
           <w:noProof/>
         </w:rPr>
         <w:drawing>
-          <wp:inline distT="0" distB="0" distL="0" distR="0" wp14:anchorId="74585025" wp14:editId="7B0787C9">
-            <wp:extent cx="2324100" cy="1905000"/>
-            <wp:effectExtent l="0" t="0" r="0" b="0"/>
-            <wp:docPr id="4" name="Picture 4"/>
+          <wp:inline distT="0" distB="0" distL="0" distR="0" wp14:anchorId="3CA52F19" wp14:editId="280C9AD7">
+            <wp:extent cx="3438525" cy="2257425"/>
+            <wp:effectExtent l="0" t="0" r="9525" b="9525"/>
+            <wp:docPr id="6" name="Picture 6"/>
             <wp:cNvGraphicFramePr>
               <a:graphicFrameLocks xmlns:a="http://schemas.openxmlformats.org/drawingml/2006/main" noChangeAspect="1"/>
             </wp:cNvGraphicFramePr>
@@ -1886,7 +1968,7 @@
                   <pic:spPr>
                     <a:xfrm>
                       <a:off x="0" y="0"/>
-                      <a:ext cx="2324100" cy="1905000"/>
+                      <a:ext cx="3438525" cy="2257425"/>
                     </a:xfrm>
                     <a:prstGeom prst="rect">
                       <a:avLst/>
@@ -1915,1108 +1997,60 @@
         </w:r>
       </w:fldSimple>
       <w:r>
-        <w:t xml:space="preserve"> Primary development method used in organisations across projects</w:t>
-      </w:r>
-      <w:r>
-        <w:t xml:space="preserve"> (Hewlett Packard Enterprise, 2014)</w:t>
-      </w:r>
-    </w:p>
-    <w:p>
-      <w:r>
-        <w:t xml:space="preserve"> </w:t>
-      </w:r>
-    </w:p>
-    <w:p/>
-    <w:p>
-      <w:pPr>
-        <w:pStyle w:val="Heading2"/>
-        <w:spacing w:line="360" w:lineRule="auto"/>
-      </w:pPr>
-      <w:r>
-        <w:t xml:space="preserve">2.2 Exploration of the difficulty’s students </w:t>
-      </w:r>
-      <w:r>
-        <w:t xml:space="preserve">face </w:t>
-      </w:r>
-      <w:r>
-        <w:t>when learning to program</w:t>
-      </w:r>
-    </w:p>
-    <w:p>
-      <w:pPr>
-        <w:spacing w:line="360" w:lineRule="auto"/>
-      </w:pPr>
-      <w:r>
-        <w:t xml:space="preserve">Learning something completely new can be a daunting task whether that be a </w:t>
-      </w:r>
-      <w:r>
-        <w:t>foreign</w:t>
-      </w:r>
-      <w:r>
-        <w:t xml:space="preserve"> language or any skill. </w:t>
-      </w:r>
-      <w:r>
-        <w:t>In both scenarios, you</w:t>
-      </w:r>
-      <w:r>
-        <w:t xml:space="preserve"> first need to have a clear understanding </w:t>
-      </w:r>
-      <w:r>
-        <w:t xml:space="preserve">of the underlying concepts and have a goal in mind to learn effectively </w:t>
-      </w:r>
-      <w:r>
-        <w:fldChar w:fldCharType="begin" w:fldLock="1"/>
-      </w:r>
-      <w:r>
-        <w:instrText>ADDIN CSL_CITATION {"citationItems":[{"id":"ITEM-1","itemData":{"ISSN":"1937-4771","abstract":"A beginning programming student has much to learn in the first programming class: new editing software, correct syntax, application of the syntax, logical sequence of steps, making sense of compiler error messages, appropriate formatting, modularized functionality and complex concepts such as arrays and pointers. The professor needs to get a lot of information across to the students, but how can the bridge be built from the plethora of information to successful application of the concepts into code by the individual student? The cognitive apprenticeship learning model can be very beneficial to the novice programming student. This teaching method helps the student in better understanding the programming concepts and as a result he can become more self-reliant as the semester progresses.","author":[{"dropping-particle":"","family":"Black","given":"Toni","non-dropping-particle":"","parse-names":false,"suffix":""}],"container-title":"Journal of Computing Sciences in Colleges","id":"ITEM-1","issue":"2","issued":{"date-parts":[["2006"]]},"page":"109-114","title":"Helping novice programming students succeed","type":"article-journal","volume":"22"},"uris":["http://www.mendeley.com/documents/?uuid=dfeec389-5dd6-32ba-8a64-5c15a3332143"]}],"mendeley":{"formattedCitation":"(Black, 2006)","plainTextFormattedCitation":"(Black, 2006)","previouslyFormattedCitation":"(Black, 2006)"},"properties":{"noteIndex":0},"schema":"https://github.com/citation-style-language/schema/raw/master/csl-citation.json"}</w:instrText>
-      </w:r>
-      <w:r>
-        <w:fldChar w:fldCharType="separate"/>
-      </w:r>
-      <w:r>
-        <w:rPr>
-          <w:noProof/>
-        </w:rPr>
-        <w:t>(Black, 2006)</w:t>
-      </w:r>
-      <w:r>
-        <w:fldChar w:fldCharType="end"/>
+        <w:t xml:space="preserve"> Agile adoption over time (Hewlett Packard, 2014)</w:t>
+      </w:r>
+    </w:p>
+    <w:p>
+      <w:r>
+        <w:t xml:space="preserve">The figure above outlines the uptake in usage of agile with </w:t>
+      </w:r>
+      <w:r>
+        <w:t>organisations that</w:t>
+      </w:r>
+      <w:r>
+        <w:t xml:space="preserve"> had previously utilised some form of agile before. The statistics show that within these companies that agile has gr</w:t>
+      </w:r>
+      <w:r>
+        <w:t>o</w:t>
+      </w:r>
+      <w:r>
+        <w:t>w</w:t>
+      </w:r>
+      <w:r>
+        <w:t>n</w:t>
+      </w:r>
+      <w:r>
+        <w:t xml:space="preserve"> in usage over the last decade</w:t>
+      </w:r>
+      <w:r>
+        <w:t xml:space="preserve">. A factor that may have caused </w:t>
+      </w:r>
+      <w:r>
+        <w:t xml:space="preserve">an uptake in agile </w:t>
+      </w:r>
+      <w:r>
+        <w:t xml:space="preserve">may be </w:t>
+      </w:r>
+      <w:r>
+        <w:t>due to the</w:t>
+      </w:r>
+      <w:r>
+        <w:t xml:space="preserve"> higher</w:t>
+      </w:r>
+      <w:r>
+        <w:t xml:space="preserve"> success rate of projects using agile over waterfall</w:t>
+      </w:r>
+      <w:r>
+        <w:t xml:space="preserve"> which has been highlighted</w:t>
+      </w:r>
+      <w:r>
+        <w:t xml:space="preserve"> in the chaos report produced by </w:t>
+      </w:r>
+      <w:r>
+        <w:t>(The Standish Group, 2015)</w:t>
       </w:r>
       <w:r>
         <w:t xml:space="preserve">. </w:t>
-      </w:r>
-      <w:r>
-        <w:t>Thus</w:t>
-      </w:r>
-      <w:r>
-        <w:t>,</w:t>
-      </w:r>
-      <w:r>
-        <w:t xml:space="preserve"> f</w:t>
-      </w:r>
-      <w:r>
-        <w:t>or a learning platform to succeed</w:t>
-      </w:r>
-      <w:r>
-        <w:t xml:space="preserve"> and be effective</w:t>
-      </w:r>
-      <w:r>
-        <w:t>, the research first needs to identify the issues students may face and</w:t>
-      </w:r>
-      <w:r>
-        <w:t xml:space="preserve"> find ways to</w:t>
-      </w:r>
-      <w:r>
-        <w:t xml:space="preserve"> mitigate these issues as much as possible.</w:t>
-      </w:r>
-    </w:p>
-    <w:p>
-      <w:pPr>
-        <w:pStyle w:val="Heading3"/>
-        <w:spacing w:line="360" w:lineRule="auto"/>
-      </w:pPr>
-      <w:r>
-        <w:t>2.2.1</w:t>
-      </w:r>
-      <w:r>
-        <w:t xml:space="preserve"> Issues faced when learning to program</w:t>
-      </w:r>
-    </w:p>
-    <w:p>
-      <w:pPr>
-        <w:spacing w:line="360" w:lineRule="auto"/>
-      </w:pPr>
-      <w:r>
-        <w:t xml:space="preserve">Research carried out by </w:t>
-      </w:r>
-      <w:r>
-        <w:fldChar w:fldCharType="begin" w:fldLock="1"/>
-      </w:r>
-      <w:r>
-        <w:instrText>ADDIN CSL_CITATION {"citationItems":[{"id":"ITEM-1","itemData":{"DOI":"10.1145/1151954.1067453","author":[{"dropping-particle":"","family":"Lahtinen","given":"Essi","non-dropping-particle":"","parse-names":false,"suffix":""},{"dropping-particle":"","family":"Ala-Mutka","given":"Kirsti","non-dropping-particle":"","parse-names":false,"suffix":""},{"dropping-particle":"","family":"Järvinen","given":"Hannu-Matti","non-dropping-particle":"","parse-names":false,"suffix":""}],"container-title":"ITiCSE`05","id":"ITEM-1","issued":{"date-parts":[["2005"]]},"page":"14-18","title":"A study of the difficulties of novice programmers: Proceedings of the 10th Annual SIGCSE Conference on Innovation and Technology in Computer Science Education, June 27-29, 2005, Monte de Caparica, Portugal","type":"chapter","volume":"37"},"uris":["http://www.mendeley.com/documents/?uuid=e37c4c96-56b8-3dc1-8fa2-6fcf6dacceb4"]}],"mendeley":{"formattedCitation":"(Lahtinen, Ala-Mutka and Järvinen, 2005)","plainTextFormattedCitation":"(Lahtinen, Ala-Mutka and Järvinen, 2005)","previouslyFormattedCitation":"(Lahtinen, Ala-Mutka and Järvinen, 2005)"},"properties":{"noteIndex":0},"schema":"https://github.com/citation-style-language/schema/raw/master/csl-citation.json"}</w:instrText>
-      </w:r>
-      <w:r>
-        <w:fldChar w:fldCharType="separate"/>
-      </w:r>
-      <w:r>
-        <w:rPr>
-          <w:noProof/>
-        </w:rPr>
-        <w:t>(Lahtinen, Ala-Mutka and Järvinen, 2005)</w:t>
-      </w:r>
-      <w:r>
-        <w:fldChar w:fldCharType="end"/>
-      </w:r>
-      <w:r>
-        <w:t xml:space="preserve"> and </w:t>
-      </w:r>
-      <w:r>
-        <w:fldChar w:fldCharType="begin" w:fldLock="1"/>
-      </w:r>
-      <w:r>
-        <w:instrText>ADDIN CSL_CITATION {"citationItems":[{"id":"ITEM-1","itemData":{"ISBN":"9781618041807","abstract":"-Learning programming skills is not an easy task as supported by many research studies. Like other students around the world, the students of the University of Tabuk struggle through computer programming courses. This research investigates and analyzes the problems faced by computer programming students at the University of Tabuk with two main objectives. The first objective is to find out whether the students at the University of Tabuk face problems in computer programming similar to the ones faced by the students in different corners of the world as reported in the literature. The second objective is to study the impact of socio-cultural and environmental factors on learning computer programming skills by the students of the University of Tabuk. To perform our research, a case study and a questionnaire were designed. In order to ascertain whether our students face difficulties in programming, a case study with 10-questions test was performed. The results have shown that our students are in real difficulties. In the questionnaire, the questions reflect a wide range of views pertaining to educational facilities such as curriculum and teaching materials, lab equipments and class rooms' environment, and the adequacy and proficiency of the professors and teaching assistants. This paper analyses the results of the questionnaires. The questionnaires provide insight into the environmental and socio-cultural effects and the difficulties experienced while learning and teaching programming..","author":[{"dropping-particle":"","family":"Mhashi","given":"Mahmoud M","non-dropping-particle":"","parse-names":false,"suffix":""},{"dropping-particle":"","family":"Alakeel","given":"Ali L I M","non-dropping-particle":"","parse-names":false,"suffix":""}],"container-title":"Recent Advances in Modern Educational Technologies","id":"ITEM-1","issued":{"date-parts":[["2013"]]},"page":"15-24","title":"Difficulties Facing Students in Learning Computer Programming Skills at Tabuk University","type":"article-journal"},"uris":["http://www.mendeley.com/documents/?uuid=b431ca94-d77e-3f0b-9619-1de830d66878"]}],"mendeley":{"formattedCitation":"(Mhashi and Alakeel, 2013)","manualFormatting":"(Mhashi and Alakeel, 2013)","plainTextFormattedCitation":"(Mhashi and Alakeel, 2013)","previouslyFormattedCitation":"(Mhashi and Alakeel, 2013)"},"properties":{"noteIndex":0},"schema":"https://github.com/citation-style-language/schema/raw/master/csl-citation.json"}</w:instrText>
-      </w:r>
-      <w:r>
-        <w:fldChar w:fldCharType="separate"/>
-      </w:r>
-      <w:r>
-        <w:rPr>
-          <w:noProof/>
-        </w:rPr>
-        <w:t xml:space="preserve">(Mhashi and Alakeel, </w:t>
-      </w:r>
-      <w:r>
-        <w:rPr>
-          <w:noProof/>
-        </w:rPr>
-        <w:t>2013</w:t>
-      </w:r>
-      <w:r>
-        <w:rPr>
-          <w:noProof/>
-        </w:rPr>
-        <w:t>)</w:t>
-      </w:r>
-      <w:r>
-        <w:fldChar w:fldCharType="end"/>
-      </w:r>
-      <w:r>
-        <w:t xml:space="preserve">, discovered that the most </w:t>
-      </w:r>
-      <w:r>
-        <w:t>challenging</w:t>
-      </w:r>
-      <w:r>
-        <w:t xml:space="preserve"> issues that novice programmers faced in terms of learning to program were i</w:t>
-      </w:r>
-      <w:r>
-        <w:t>n i</w:t>
-      </w:r>
-      <w:r>
-        <w:t>dentifying errors in their own work and fixing those faults</w:t>
-      </w:r>
-      <w:r>
-        <w:t xml:space="preserve"> and </w:t>
-      </w:r>
-      <w:r>
-        <w:t>designing a solution for a given problem</w:t>
-      </w:r>
-      <w:r>
-        <w:t>.</w:t>
-      </w:r>
-      <w:r>
-        <w:t xml:space="preserve"> </w:t>
-      </w:r>
-      <w:r>
-        <w:t>Understanding how to overcome these issues are crucial for a students’ learning as if the students can for instance discover the error in their code and fix it, it proves that they have a better understanding of why the error occurred and as such improve</w:t>
-      </w:r>
-      <w:r>
-        <w:t xml:space="preserve"> upon</w:t>
-      </w:r>
-      <w:r>
-        <w:t xml:space="preserve"> their understanding of how their code functions </w:t>
-      </w:r>
-      <w:r>
-        <w:fldChar w:fldCharType="begin" w:fldLock="1"/>
-      </w:r>
-      <w:r>
-        <w:instrText>ADDIN CSL_CITATION {"citationItems":[{"id":"ITEM-1","itemData":{"ISSN":"1937-4771","abstract":"A beginning programming student has much to learn in the first programming class: new editing software, correct syntax, application of the syntax, logical sequence of steps, making sense of compiler error messages, appropriate formatting, modularized functionality and complex concepts such as arrays and pointers. The professor needs to get a lot of information across to the students, but how can the bridge be built from the plethora of information to successful application of the concepts into code by the individual student? The cognitive apprenticeship learning model can be very beneficial to the novice programming student. This teaching method helps the student in better understanding the programming concepts and as a result he can become more self-reliant as the semester progresses.","author":[{"dropping-particle":"","family":"Black","given":"Toni","non-dropping-particle":"","parse-names":false,"suffix":""}],"container-title":"Journal of Computing Sciences in Colleges","id":"ITEM-1","issue":"2","issued":{"date-parts":[["2006"]]},"page":"109-114","title":"Helping novice programming students succeed","type":"article-journal","volume":"22"},"uris":["http://www.mendeley.com/documents/?uuid=dfeec389-5dd6-32ba-8a64-5c15a3332143"]}],"mendeley":{"formattedCitation":"(Black, 2006)","plainTextFormattedCitation":"(Black, 2006)","previouslyFormattedCitation":"(Black, 2006)"},"properties":{"noteIndex":0},"schema":"https://github.com/citation-style-language/schema/raw/master/csl-citation.json"}</w:instrText>
-      </w:r>
-      <w:r>
-        <w:fldChar w:fldCharType="separate"/>
-      </w:r>
-      <w:r>
-        <w:rPr>
-          <w:noProof/>
-        </w:rPr>
-        <w:t>(Black, 2006)</w:t>
-      </w:r>
-      <w:r>
-        <w:fldChar w:fldCharType="end"/>
-      </w:r>
-      <w:r>
-        <w:t>.</w:t>
-      </w:r>
-      <w:r>
-        <w:t xml:space="preserve"> </w:t>
-      </w:r>
-    </w:p>
-    <w:p>
-      <w:pPr>
-        <w:spacing w:line="360" w:lineRule="auto"/>
-      </w:pPr>
-      <w:r>
-        <w:t>In b</w:t>
-      </w:r>
-      <w:r>
-        <w:t xml:space="preserve">oth studies </w:t>
-      </w:r>
-      <w:r>
-        <w:t>other issues were also identified</w:t>
-      </w:r>
-      <w:r>
-        <w:t xml:space="preserve"> of which</w:t>
-      </w:r>
-      <w:r>
-        <w:t xml:space="preserve"> </w:t>
-      </w:r>
-      <w:r>
-        <w:t xml:space="preserve">the </w:t>
-      </w:r>
-      <w:r>
-        <w:t>importance</w:t>
-      </w:r>
-      <w:r>
-        <w:t xml:space="preserve"> of these issues </w:t>
-      </w:r>
-      <w:r>
-        <w:t>fluctuates</w:t>
-      </w:r>
-      <w:r>
-        <w:t xml:space="preserve"> based on the study</w:t>
-      </w:r>
-      <w:r>
-        <w:t>. T</w:t>
-      </w:r>
-      <w:r>
-        <w:t xml:space="preserve">he studies outline that students also suffer from issues </w:t>
-      </w:r>
-      <w:r>
-        <w:t>such as</w:t>
-      </w:r>
-      <w:r>
-        <w:t xml:space="preserve"> learning how to </w:t>
-      </w:r>
-      <w:r>
-        <w:lastRenderedPageBreak/>
-        <w:t xml:space="preserve">effectively </w:t>
-      </w:r>
-      <w:r>
-        <w:t>divide</w:t>
-      </w:r>
-      <w:r>
-        <w:t xml:space="preserve"> the</w:t>
-      </w:r>
-      <w:r>
-        <w:t xml:space="preserve"> functionality into procedures, understand the syntax of programming languages</w:t>
-      </w:r>
-      <w:r>
-        <w:t xml:space="preserve"> and</w:t>
-      </w:r>
-      <w:r>
-        <w:t xml:space="preserve"> </w:t>
-      </w:r>
-      <w:r>
-        <w:t xml:space="preserve">understand programming structures </w:t>
-      </w:r>
-      <w:r>
-        <w:t>and</w:t>
-      </w:r>
-      <w:r>
-        <w:t xml:space="preserve"> having access to computers.</w:t>
-      </w:r>
-      <w:r>
-        <w:t xml:space="preserve"> </w:t>
-      </w:r>
-    </w:p>
-    <w:p>
-      <w:pPr>
-        <w:pStyle w:val="Heading3"/>
-        <w:spacing w:line="360" w:lineRule="auto"/>
-      </w:pPr>
-      <w:r>
-        <w:t>2.2.2 Issues faced when learning the concepts of programming</w:t>
-      </w:r>
-    </w:p>
-    <w:p>
-      <w:pPr>
-        <w:spacing w:line="360" w:lineRule="auto"/>
-      </w:pPr>
-      <w:r>
-        <w:t>The main obstacle that students must overcome when learning the abstract concepts of programming</w:t>
-      </w:r>
-      <w:r>
-        <w:t>,</w:t>
-      </w:r>
-      <w:r>
-        <w:t xml:space="preserve"> from error handling to arrays</w:t>
-      </w:r>
-      <w:r>
-        <w:t>,</w:t>
-      </w:r>
-      <w:r>
-        <w:t xml:space="preserve"> is to t</w:t>
-      </w:r>
-      <w:r>
-        <w:t>ransfer</w:t>
-      </w:r>
-      <w:r>
-        <w:t xml:space="preserve"> these ideas </w:t>
-      </w:r>
-      <w:r>
-        <w:t xml:space="preserve">that they have learned from the lecturer </w:t>
-      </w:r>
-      <w:r>
-        <w:t>and solve a given problem programmatically</w:t>
-      </w:r>
-      <w:r>
-        <w:t xml:space="preserve"> </w:t>
-      </w:r>
-      <w:r>
-        <w:fldChar w:fldCharType="begin" w:fldLock="1"/>
-      </w:r>
-      <w:r>
-        <w:instrText>ADDIN CSL_CITATION {"citationItems":[{"id":"ITEM-1","itemData":{"ISSN":"1937-4771","abstract":"A beginning programming student has much to learn in the first programming class: new editing software, correct syntax, application of the syntax, logical sequence of steps, making sense of compiler error messages, appropriate formatting, modularized functionality and complex concepts such as arrays and pointers. The professor needs to get a lot of information across to the students, but how can the bridge be built from the plethora of information to successful application of the concepts into code by the individual student? The cognitive apprenticeship learning model can be very beneficial to the novice programming student. This teaching method helps the student in better understanding the programming concepts and as a result he can become more self-reliant as the semester progresses.","author":[{"dropping-particle":"","family":"Black","given":"Toni","non-dropping-particle":"","parse-names":false,"suffix":""}],"container-title":"Journal of Computing Sciences in Colleges","id":"ITEM-1","issue":"2","issued":{"date-parts":[["2006"]]},"page":"109-114","title":"Helping novice programming students succeed","type":"article-journal","volume":"22"},"uris":["http://www.mendeley.com/documents/?uuid=dfeec389-5dd6-32ba-8a64-5c15a3332143"]}],"mendeley":{"formattedCitation":"(Black, 2006)","plainTextFormattedCitation":"(Black, 2006)","previouslyFormattedCitation":"(Black, 2006)"},"properties":{"noteIndex":0},"schema":"https://github.com/citation-style-language/schema/raw/master/csl-citation.json"}</w:instrText>
-      </w:r>
-      <w:r>
-        <w:fldChar w:fldCharType="separate"/>
-      </w:r>
-      <w:r>
-        <w:rPr>
-          <w:noProof/>
-        </w:rPr>
-        <w:t>(Black, 2006)</w:t>
-      </w:r>
-      <w:r>
-        <w:fldChar w:fldCharType="end"/>
-      </w:r>
-      <w:r>
-        <w:t>.</w:t>
-      </w:r>
-      <w:r>
-        <w:t xml:space="preserve"> Understanding how these concepts work in practice allows the students to become more proficient (Black, 2006).</w:t>
-      </w:r>
-      <w:r>
-        <w:t xml:space="preserve"> </w:t>
-      </w:r>
-      <w:r>
-        <w:t>The research undertaken</w:t>
-      </w:r>
-      <w:r>
-        <w:t xml:space="preserve"> by </w:t>
-      </w:r>
-      <w:r>
-        <w:fldChar w:fldCharType="begin" w:fldLock="1"/>
-      </w:r>
-      <w:r>
-        <w:instrText>ADDIN CSL_CITATION {"citationItems":[{"id":"ITEM-1","itemData":{"DOI":"10.1145/1151954.1067453","author":[{"dropping-particle":"","family":"Lahtinen","given":"Essi","non-dropping-particle":"","parse-names":false,"suffix":""},{"dropping-particle":"","family":"Ala-Mutka","given":"Kirsti","non-dropping-particle":"","parse-names":false,"suffix":""},{"dropping-particle":"","family":"Järvinen","given":"Hannu-Matti","non-dropping-particle":"","parse-names":false,"suffix":""}],"container-title":"ITiCSE`05","id":"ITEM-1","issued":{"date-parts":[["2005"]]},"page":"14-18","title":"A study of the difficulties of novice programmers: Proceedings of the 10th Annual SIGCSE Conference on Innovation and Technology in Computer Science Education, June 27-29, 2005, Monte de Caparica, Portugal","type":"chapter","volume":"37"},"uris":["http://www.mendeley.com/documents/?uuid=e37c4c96-56b8-3dc1-8fa2-6fcf6dacceb4"]}],"mendeley":{"formattedCitation":"(Lahtinen, Ala-Mutka and Järvinen, 2005)","plainTextFormattedCitation":"(Lahtinen, Ala-Mutka and Järvinen, 2005)","previouslyFormattedCitation":"(Lahtinen, Ala-Mutka and Järvinen, 2005)"},"properties":{"noteIndex":0},"schema":"https://github.com/citation-style-language/schema/raw/master/csl-citation.json"}</w:instrText>
-      </w:r>
-      <w:r>
-        <w:fldChar w:fldCharType="separate"/>
-      </w:r>
-      <w:r>
-        <w:rPr>
-          <w:noProof/>
-        </w:rPr>
-        <w:t>(Lahtinen, Ala-Mutka and Järvinen, 2005)</w:t>
-      </w:r>
-      <w:r>
-        <w:fldChar w:fldCharType="end"/>
-      </w:r>
-      <w:r>
-        <w:t xml:space="preserve"> </w:t>
-      </w:r>
-      <w:r>
-        <w:t>i</w:t>
-      </w:r>
-      <w:r>
-        <w:t>dentified</w:t>
-      </w:r>
-      <w:r>
-        <w:t xml:space="preserve"> </w:t>
-      </w:r>
-      <w:r>
-        <w:t>what concepts in programming were</w:t>
-      </w:r>
-      <w:r>
-        <w:t xml:space="preserve"> the most</w:t>
-      </w:r>
-      <w:r>
-        <w:t xml:space="preserve"> </w:t>
-      </w:r>
-      <w:r>
-        <w:t>difficult for the</w:t>
-      </w:r>
-      <w:r>
-        <w:t xml:space="preserve"> students</w:t>
-      </w:r>
-      <w:r>
-        <w:t xml:space="preserve"> to learn</w:t>
-      </w:r>
-      <w:r>
-        <w:t xml:space="preserve"> </w:t>
-      </w:r>
-      <w:r>
-        <w:t xml:space="preserve"> </w:t>
-      </w:r>
-    </w:p>
-    <w:p>
-      <w:pPr>
-        <w:spacing w:line="360" w:lineRule="auto"/>
-      </w:pPr>
-      <w:r>
-        <w:t>It may be of note that as these studies took place in different countries that factors such as computer access may be a more significant issue than in another and thus adversely affect a student’s ability to reinforce their knowledge by implementing the abstract concepts learned into practice.</w:t>
-      </w:r>
-      <w:r>
-        <w:t xml:space="preserve"> </w:t>
-      </w:r>
-    </w:p>
-    <w:p>
-      <w:pPr>
-        <w:pStyle w:val="Heading3"/>
-      </w:pPr>
-      <w:r>
-        <w:t>2.2.3 Importance of feedback</w:t>
-      </w:r>
-    </w:p>
-    <w:p>
-      <w:r>
-        <w:t xml:space="preserve">When learning to how to apply the abstract concepts programmatically, students must be provided feedback </w:t>
-      </w:r>
-      <w:r>
-        <w:t>through three main areas</w:t>
-      </w:r>
-      <w:r>
-        <w:t xml:space="preserve"> </w:t>
-      </w:r>
-      <w:r>
-        <w:fldChar w:fldCharType="begin" w:fldLock="1"/>
-      </w:r>
-      <w:r>
-        <w:instrText>ADDIN CSL_CITATION {"citationItems":[{"id":"ITEM-1","itemData":{"ISBN":"9789810595791","abstract":"This paper describes an investigation into the nature of the academic problems that face novice programming students. These learners are required to demonstrate competencies in high-level abstract principles of programming and logic, such as program design and OOP principles, which are conceptually difficult. During the programming task learners receive relatively high levels of feedback on low level issues, such as syntax rules, but tend to receive low levels of feedback on conceptually more difficult issues. This problem tends to be exacerbated by the trend of learners to study independently, outside the classroom or in online modes, which further reduces the options available for quality feedback on high-level issues. This paper analyses the results of a survey given to students enrolled in an introductory programming unit across three campuses at Monash University in 2007. The survey focused on student perceptions of the relative difficulty in understanding and implementing both low level-programming concepts, such as syntax and variables, and high-level concepts, such as OOP principles and efficient program design. An analysis of the approximately 150 responses has indicated that a significant percentage of students experienced difficulties in high-level concepts. Also while many students may indicate an understanding of the principles of many high level concepts more students reported experiencing difficulty in implementing such concepts. This indicates that many students may achieve a level of understanding allowing near transfer of domain knowledge but fail to reach a level of understanding that enables far transfer. © 2007 Matthew Butler and Michael Morgan.","author":[{"dropping-particle":"","family":"Butler","given":"Matthew","non-dropping-particle":"","parse-names":false,"suffix":""},{"dropping-particle":"","family":"Morgan","given":"Michael","non-dropping-particle":"","parse-names":false,"suffix":""}],"container-title":"ASCILITE 2007 - The Australasian Society for Computers in Learning in Tertiary Education","id":"ITEM-1","issued":{"date-parts":[["2007"]]},"page":"99-107","title":"Learning challenges faced by novice programming students studying high level and low feedback concepts","type":"paper-conference"},"uris":["http://www.mendeley.com/documents/?uuid=7458af48-1313-3314-b700-f092d1de1f5f"]}],"mendeley":{"formattedCitation":"(Butler and Morgan, 2007)","plainTextFormattedCitation":"(Butler and Morgan, 2007)","previouslyFormattedCitation":"(Butler and Morgan, 2007)"},"properties":{"noteIndex":0},"schema":"https://github.com/citation-style-language/schema/raw/master/csl-citation.json"}</w:instrText>
-      </w:r>
-      <w:r>
-        <w:fldChar w:fldCharType="separate"/>
-      </w:r>
-      <w:r>
-        <w:rPr>
-          <w:noProof/>
-        </w:rPr>
-        <w:t>(Butler and Morgan, 2007)</w:t>
-      </w:r>
-      <w:r>
-        <w:fldChar w:fldCharType="end"/>
-      </w:r>
-      <w:r>
-        <w:t>:</w:t>
-      </w:r>
-    </w:p>
-    <w:p>
-      <w:pPr>
-        <w:pStyle w:val="ListParagraph"/>
-        <w:numPr>
-          <w:ilvl w:val="0"/>
-          <w:numId w:val="5"/>
-        </w:numPr>
-      </w:pPr>
-      <w:r>
-        <w:t>Feedback from the teachers</w:t>
-      </w:r>
-    </w:p>
-    <w:p>
-      <w:pPr>
-        <w:pStyle w:val="ListParagraph"/>
-        <w:numPr>
-          <w:ilvl w:val="0"/>
-          <w:numId w:val="5"/>
-        </w:numPr>
-      </w:pPr>
-      <w:r>
-        <w:t xml:space="preserve">Feedback from the </w:t>
-      </w:r>
-      <w:r>
-        <w:t>development environment used</w:t>
-      </w:r>
-    </w:p>
-    <w:p>
-      <w:pPr>
-        <w:pStyle w:val="ListParagraph"/>
-        <w:numPr>
-          <w:ilvl w:val="0"/>
-          <w:numId w:val="5"/>
-        </w:numPr>
-      </w:pPr>
-      <w:r>
-        <w:t>Feedback from testing</w:t>
-      </w:r>
-    </w:p>
-    <w:p>
-      <w:r>
-        <w:t xml:space="preserve">Feedback from the teachers is a necessity to ensure that students are able to understand the abstract concepts from the </w:t>
-      </w:r>
-      <w:r>
-        <w:t>very start of their computer science related course</w:t>
-      </w:r>
-      <w:r>
-        <w:t xml:space="preserve"> </w:t>
-      </w:r>
-      <w:r>
-        <w:fldChar w:fldCharType="begin" w:fldLock="1"/>
-      </w:r>
-      <w:r>
-        <w:instrText>ADDIN CSL_CITATION {"citationItems":[{"id":"ITEM-1","itemData":{"ISBN":"9789810595791","abstract":"This paper describes an investigation into the nature of the academic problems that face novice programming students. These learners are required to demonstrate competencies in high-level abstract principles of programming and logic, such as program design and OOP principles, which are conceptually difficult. During the programming task learners receive relatively high levels of feedback on low level issues, such as syntax rules, but tend to receive low levels of feedback on conceptually more difficult issues. This problem tends to be exacerbated by the trend of learners to study independently, outside the classroom or in online modes, which further reduces the options available for quality feedback on high-level issues. This paper analyses the results of a survey given to students enrolled in an introductory programming unit across three campuses at Monash University in 2007. The survey focused on student perceptions of the relative difficulty in understanding and implementing both low level-programming concepts, such as syntax and variables, and high-level concepts, such as OOP principles and efficient program design. An analysis of the approximately 150 responses has indicated that a significant percentage of students experienced difficulties in high-level concepts. Also while many students may indicate an understanding of the principles of many high level concepts more students reported experiencing difficulty in implementing such concepts. This indicates that many students may achieve a level of understanding allowing near transfer of domain knowledge but fail to reach a level of understanding that enables far transfer. © 2007 Matthew Butler and Michael Morgan.","author":[{"dropping-particle":"","family":"Butler","given":"Matthew","non-dropping-particle":"","parse-names":false,"suffix":""},{"dropping-particle":"","family":"Morgan","given":"Michael","non-dropping-particle":"","parse-names":false,"suffix":""}],"container-title":"ASCILITE 2007 - The Australasian Society for Computers in Learning in Tertiary Education","id":"ITEM-1","issued":{"date-parts":[["2007"]]},"page":"99-107","title":"Learning challenges faced by novice programming students studying high level and low feedback concepts","type":"paper-conference"},"uris":["http://www.mendeley.com/documents/?uuid=7458af48-1313-3314-b700-f092d1de1f5f"]}],"mendeley":{"formattedCitation":"(Butler and Morgan, 2007)","plainTextFormattedCitation":"(Butler and Morgan, 2007)","previouslyFormattedCitation":"(Butler and Morgan, 2007)"},"properties":{"noteIndex":0},"schema":"https://github.com/citation-style-language/schema/raw/master/csl-citation.json"}</w:instrText>
-      </w:r>
-      <w:r>
-        <w:fldChar w:fldCharType="separate"/>
-      </w:r>
-      <w:r>
-        <w:rPr>
-          <w:noProof/>
-        </w:rPr>
-        <w:t>(Butler and Morgan, 2007)</w:t>
-      </w:r>
-      <w:r>
-        <w:fldChar w:fldCharType="end"/>
-      </w:r>
-      <w:r>
-        <w:t>.</w:t>
-      </w:r>
-      <w:r>
-        <w:t xml:space="preserve"> Feedback in this scenario will most likely be as a result of interactions with students in the class, answering their questions and guiding them to</w:t>
-      </w:r>
-      <w:r>
-        <w:t>wards</w:t>
-      </w:r>
-      <w:r>
-        <w:t xml:space="preserve"> the correct solution when they have a</w:t>
-      </w:r>
-      <w:r>
-        <w:t>n issue</w:t>
-      </w:r>
-      <w:r>
-        <w:t xml:space="preserve"> understanding a</w:t>
-      </w:r>
-      <w:r>
-        <w:t xml:space="preserve"> problem</w:t>
-      </w:r>
-      <w:r>
-        <w:t xml:space="preserve"> with their code</w:t>
-      </w:r>
-      <w:r>
-        <w:t xml:space="preserve"> </w:t>
-      </w:r>
-      <w:r>
-        <w:fldChar w:fldCharType="begin" w:fldLock="1"/>
-      </w:r>
-      <w:r>
-        <w:instrText>ADDIN CSL_CITATION {"citationItems":[{"id":"ITEM-1","itemData":{"ISBN":"9789810595791","abstract":"This paper describes an investigation into the nature of the academic problems that face novice programming students. These learners are required to demonstrate competencies in high-level abstract principles of programming and logic, such as program design and OOP principles, which are conceptually difficult. During the programming task learners receive relatively high levels of feedback on low level issues, such as syntax rules, but tend to receive low levels of feedback on conceptually more difficult issues. This problem tends to be exacerbated by the trend of learners to study independently, outside the classroom or in online modes, which further reduces the options available for quality feedback on high-level issues. This paper analyses the results of a survey given to students enrolled in an introductory programming unit across three campuses at Monash University in 2007. The survey focused on student perceptions of the relative difficulty in understanding and implementing both low level-programming concepts, such as syntax and variables, and high-level concepts, such as OOP principles and efficient program design. An analysis of the approximately 150 responses has indicated that a significant percentage of students experienced difficulties in high-level concepts. Also while many students may indicate an understanding of the principles of many high level concepts more students reported experiencing difficulty in implementing such concepts. This indicates that many students may achieve a level of understanding allowing near transfer of domain knowledge but fail to reach a level of understanding that enables far transfer. © 2007 Matthew Butler and Michael Morgan.","author":[{"dropping-particle":"","family":"Butler","given":"Matthew","non-dropping-particle":"","parse-names":false,"suffix":""},{"dropping-particle":"","family":"Morgan","given":"Michael","non-dropping-particle":"","parse-names":false,"suffix":""}],"container-title":"ASCILITE 2007 - The Australasian Society for Computers in Learning in Tertiary Education","id":"ITEM-1","issued":{"date-parts":[["2007"]]},"page":"99-107","title":"Learning challenges faced by novice programming students studying high level and low feedback concepts","type":"paper-conference"},"uris":["http://www.mendeley.com/documents/?uuid=7458af48-1313-3314-b700-f092d1de1f5f"]},{"id":"ITEM-2","itemData":{"ISSN":"1937-4771","abstract":"A beginning programming student has much to learn in the first programming class: new editing software, correct syntax, application of the syntax, logical sequence of steps, making sense of compiler error messages, appropriate formatting, modularized functionality and complex concepts such as arrays and pointers. The professor needs to get a lot of information across to the students, but how can the bridge be built from the plethora of information to successful application of the concepts into code by the individual student? The cognitive apprenticeship learning model can be very beneficial to the novice programming student. This teaching method helps the student in better understanding the programming concepts and as a result he can become more self-reliant as the semester progresses.","author":[{"dropping-particle":"","family":"Black","given":"Toni","non-dropping-particle":"","parse-names":false,"suffix":""}],"container-title":"Journal of Computing Sciences in Colleges","id":"ITEM-2","issue":"2","issued":{"date-parts":[["2006"]]},"page":"109-114","title":"Helping novice programming students succeed","type":"article-journal","volume":"22"},"uris":["http://www.mendeley.com/documents/?uuid=dfeec389-5dd6-32ba-8a64-5c15a3332143"]}],"mendeley":{"formattedCitation":"(Black, 2006; Butler and Morgan, 2007)","plainTextFormattedCitation":"(Black, 2006; Butler and Morgan, 2007)","previouslyFormattedCitation":"(Black, 2006; Butler and Morgan, 2007)"},"properties":{"noteIndex":0},"schema":"https://github.com/citation-style-language/schema/raw/master/csl-citation.json"}</w:instrText>
-      </w:r>
-      <w:r>
-        <w:fldChar w:fldCharType="separate"/>
-      </w:r>
-      <w:r>
-        <w:rPr>
-          <w:noProof/>
-        </w:rPr>
-        <w:t>(Black, 2006; Butler and Morgan, 2007)</w:t>
-      </w:r>
-      <w:r>
-        <w:fldChar w:fldCharType="end"/>
-      </w:r>
-      <w:r>
-        <w:t xml:space="preserve">. On the contrary, </w:t>
-      </w:r>
-      <w:r>
-        <w:fldChar w:fldCharType="begin" w:fldLock="1"/>
-      </w:r>
-      <w:r>
-        <w:instrText>ADDIN CSL_CITATION {"citationItems":[{"id":"ITEM-1","itemData":{"ISBN":"9781618041807","abstract":"-Learning programming skills is not an easy task as supported by many research studies. Like other students around the world, the students of the University of Tabuk struggle through computer programming courses. This research investigates and analyzes the problems faced by computer programming students at the University of Tabuk with two main objectives. The first objective is to find out whether the students at the University of Tabuk face problems in computer programming similar to the ones faced by the students in different corners of the world as reported in the literature. The second objective is to study the impact of socio-cultural and environmental factors on learning computer programming skills by the students of the University of Tabuk. To perform our research, a case study and a questionnaire were designed. In order to ascertain whether our students face difficulties in programming, a case study with 10-questions test was performed. The results have shown that our students are in real difficulties. In the questionnaire, the questions reflect a wide range of views pertaining to educational facilities such as curriculum and teaching materials, lab equipments and class rooms' environment, and the adequacy and proficiency of the professors and teaching assistants. This paper analyses the results of the questionnaires. The questionnaires provide insight into the environmental and socio-cultural effects and the difficulties experienced while learning and teaching programming..","author":[{"dropping-particle":"","family":"Mhashi","given":"Mahmoud M","non-dropping-particle":"","parse-names":false,"suffix":""},{"dropping-particle":"","family":"Alakeel","given":"Ali L I M","non-dropping-particle":"","parse-names":false,"suffix":""}],"container-title":"Recent Advances in Modern Educational Technologies","id":"ITEM-1","issued":{"date-parts":[["2013"]]},"page":"15-24","title":"Difficulties Facing Students in Learning Computer Programming Skills at Tabuk University","type":"article-journal"},"uris":["http://www.mendeley.com/documents/?uuid=b431ca94-d77e-3f0b-9619-1de830d66878"]}],"mendeley":{"formattedCitation":"(Mhashi and Alakeel, 2013)","plainTextFormattedCitation":"(Mhashi and Alakeel, 2013)","previouslyFormattedCitation":"(Mhashi and Alakeel, 2013)"},"properties":{"noteIndex":0},"schema":"https://github.com/citation-style-language/schema/raw/master/csl-citation.json"}</w:instrText>
-      </w:r>
-      <w:r>
-        <w:fldChar w:fldCharType="separate"/>
-      </w:r>
-      <w:r>
-        <w:rPr>
-          <w:noProof/>
-        </w:rPr>
-        <w:t>(Mhashi and Alakeel, 2013)</w:t>
-      </w:r>
-      <w:r>
-        <w:fldChar w:fldCharType="end"/>
-      </w:r>
-      <w:r>
-        <w:t xml:space="preserve"> argues that by providing more exercises and coursework’s that are relevant to the topic will reinforce the student’s knowledge</w:t>
-      </w:r>
-      <w:r>
-        <w:t xml:space="preserve"> and understanding</w:t>
-      </w:r>
-      <w:r>
-        <w:t xml:space="preserve"> and improve their </w:t>
-      </w:r>
-      <w:r>
-        <w:t xml:space="preserve">programming </w:t>
-      </w:r>
-      <w:r>
-        <w:t>skills</w:t>
-      </w:r>
-      <w:r>
-        <w:t xml:space="preserve">. </w:t>
-      </w:r>
-      <w:r>
-        <w:t xml:space="preserve">Feedback from coursework’s </w:t>
-      </w:r>
-      <w:r>
-        <w:t xml:space="preserve">to the students must ensure </w:t>
-      </w:r>
-      <w:r>
-        <w:t xml:space="preserve">that students are given the necessary feedback for not only the functionality of their program but of the quality and of the design </w:t>
-      </w:r>
-      <w:r>
-        <w:fldChar w:fldCharType="begin" w:fldLock="1"/>
-      </w:r>
-      <w:r>
-        <w:instrText>ADDIN CSL_CITATION {"citationItems":[{"id":"ITEM-1","itemData":{"ISBN":"9789810595791","abstract":"This paper describes an investigation into the nature of the academic problems that face novice programming students. These learners are required to demonstrate competencies in high-level abstract principles of programming and logic, such as program design and OOP principles, which are conceptually difficult. During the programming task learners receive relatively high levels of feedback on low level issues, such as syntax rules, but tend to receive low levels of feedback on conceptually more difficult issues. This problem tends to be exacerbated by the trend of learners to study independently, outside the classroom or in online modes, which further reduces the options available for quality feedback on high-level issues. This paper analyses the results of a survey given to students enrolled in an introductory programming unit across three campuses at Monash University in 2007. The survey focused on student perceptions of the relative difficulty in understanding and implementing both low level-programming concepts, such as syntax and variables, and high-level concepts, such as OOP principles and efficient program design. An analysis of the approximately 150 responses has indicated that a significant percentage of students experienced difficulties in high-level concepts. Also while many students may indicate an understanding of the principles of many high level concepts more students reported experiencing difficulty in implementing such concepts. This indicates that many students may achieve a level of understanding allowing near transfer of domain knowledge but fail to reach a level of understanding that enables far transfer. © 2007 Matthew Butler and Michael Morgan.","author":[{"dropping-particle":"","family":"Butler","given":"Matthew","non-dropping-particle":"","parse-names":false,"suffix":""},{"dropping-particle":"","family":"Morgan","given":"Michael","non-dropping-particle":"","parse-names":false,"suffix":""}],"container-title":"ASCILITE 2007 - The Australasian Society for Computers in Learning in Tertiary Education","id":"ITEM-1","issued":{"date-parts":[["2007"]]},"page":"99-107","title":"Learning challenges faced by novice programming students studying high level and low feedback concepts","type":"paper-conference"},"uris":["http://www.mendeley.com/documents/?uuid=7458af48-1313-3314-b700-f092d1de1f5f"]}],"mendeley":{"formattedCitation":"(Butler and Morgan, 2007)","plainTextFormattedCitation":"(Butler and Morgan, 2007)","previouslyFormattedCitation":"(Butler and Morgan, 2007)"},"properties":{"noteIndex":0},"schema":"https://github.com/citation-style-language/schema/raw/master/csl-citation.json"}</w:instrText>
-      </w:r>
-      <w:r>
-        <w:fldChar w:fldCharType="separate"/>
-      </w:r>
-      <w:r>
-        <w:rPr>
-          <w:noProof/>
-        </w:rPr>
-        <w:t>(Butler and Morgan, 2007)</w:t>
-      </w:r>
-      <w:r>
-        <w:fldChar w:fldCharType="end"/>
-      </w:r>
-      <w:r>
-        <w:t>.</w:t>
-      </w:r>
-    </w:p>
-    <w:p/>
-    <w:p>
-      <w:pPr>
-        <w:pStyle w:val="Heading3"/>
-        <w:spacing w:line="360" w:lineRule="auto"/>
-      </w:pPr>
-      <w:r>
-        <w:t>2.2.1 Ways of alleviating the issues</w:t>
-      </w:r>
-      <w:r>
-        <w:t xml:space="preserve"> novice programmers face</w:t>
-      </w:r>
-    </w:p>
-    <w:p>
-      <w:pPr>
-        <w:spacing w:line="360" w:lineRule="auto"/>
-      </w:pPr>
-      <w:r>
-        <w:t xml:space="preserve">As the research has shown, for a learning platform to succeed, the platform will need to ensure that </w:t>
-      </w:r>
-    </w:p>
-    <w:p>
-      <w:pPr>
-        <w:pStyle w:val="Heading2"/>
-        <w:spacing w:line="360" w:lineRule="auto"/>
-      </w:pPr>
-      <w:r>
-        <w:t xml:space="preserve">2.3 Exploration of the </w:t>
-      </w:r>
-      <w:r>
-        <w:t>issue’s</w:t>
-      </w:r>
-      <w:r>
-        <w:t xml:space="preserve"> teachers face</w:t>
-      </w:r>
-    </w:p>
-    <w:p>
-      <w:pPr>
-        <w:spacing w:line="360" w:lineRule="auto"/>
-      </w:pPr>
-      <w:r>
-        <w:t xml:space="preserve">Ensuring students understand the fundamentals of programming is an integral part of teaching [GET REFERENCE]. </w:t>
-      </w:r>
-    </w:p>
-    <w:p>
-      <w:pPr>
-        <w:pStyle w:val="Heading2"/>
-        <w:spacing w:line="360" w:lineRule="auto"/>
-      </w:pPr>
-      <w:r>
-        <w:lastRenderedPageBreak/>
-        <w:t>2.</w:t>
-      </w:r>
-      <w:r>
-        <w:t>4</w:t>
-      </w:r>
-      <w:r>
-        <w:t xml:space="preserve"> </w:t>
-      </w:r>
-      <w:r>
-        <w:t>Exploration of learning platforms</w:t>
-      </w:r>
-    </w:p>
-    <w:p>
-      <w:pPr>
-        <w:spacing w:line="360" w:lineRule="auto"/>
-      </w:pPr>
-      <w:r>
-        <w:t>Before developing a learning platform, the research first needs to</w:t>
-      </w:r>
-      <w:r>
-        <w:t xml:space="preserve"> identify how others around the world have implemented similar platforms and</w:t>
-      </w:r>
-      <w:r>
-        <w:t xml:space="preserve"> discover any shortcomings these platforms may have so that the research can avoid following those </w:t>
-      </w:r>
-      <w:r>
-        <w:t>missteps</w:t>
-      </w:r>
-      <w:r>
-        <w:t xml:space="preserve">. </w:t>
-      </w:r>
-      <w:r>
-        <w:t xml:space="preserve"> </w:t>
-      </w:r>
-    </w:p>
-    <w:p>
-      <w:pPr>
-        <w:spacing w:line="360" w:lineRule="auto"/>
-      </w:pPr>
-    </w:p>
-    <w:p>
-      <w:pPr>
-        <w:pStyle w:val="Heading3"/>
-        <w:spacing w:line="360" w:lineRule="auto"/>
-      </w:pPr>
-      <w:r>
-        <w:t>2.</w:t>
-      </w:r>
-      <w:r>
-        <w:t>4</w:t>
-      </w:r>
-      <w:r>
-        <w:t>.1 Benefits of developing a learning platfor</w:t>
-      </w:r>
-      <w:r>
-        <w:t>m</w:t>
-      </w:r>
-    </w:p>
-    <w:p>
-      <w:pPr>
-        <w:spacing w:line="360" w:lineRule="auto"/>
-      </w:pPr>
-      <w:r>
-        <w:t>Might split this into two – one sub section for lecturer’s and one for students</w:t>
-      </w:r>
-      <w:r>
-        <w:t xml:space="preserve"> </w:t>
-      </w:r>
-      <w:proofErr w:type="spellStart"/>
-      <w:r>
-        <w:t>whats</w:t>
-      </w:r>
-      <w:proofErr w:type="spellEnd"/>
-      <w:r>
-        <w:t xml:space="preserve"> the benefits for each side?</w:t>
-      </w:r>
-    </w:p>
-    <w:p>
-      <w:pPr>
-        <w:pStyle w:val="Heading3"/>
-        <w:spacing w:line="360" w:lineRule="auto"/>
-      </w:pPr>
-      <w:r>
-        <w:t>2.</w:t>
-      </w:r>
-      <w:r>
-        <w:t>4</w:t>
-      </w:r>
-      <w:r>
-        <w:t>.</w:t>
-      </w:r>
-      <w:r>
-        <w:t>2</w:t>
-      </w:r>
-      <w:r>
-        <w:t xml:space="preserve"> </w:t>
-      </w:r>
-      <w:r>
-        <w:t xml:space="preserve">Comparisons made between </w:t>
-      </w:r>
-      <w:r>
-        <w:t>lecturers’</w:t>
-      </w:r>
-      <w:r>
-        <w:t xml:space="preserve"> implementations – Blogs</w:t>
-      </w:r>
-    </w:p>
-    <w:p>
-      <w:pPr>
-        <w:spacing w:line="360" w:lineRule="auto"/>
-      </w:pPr>
-      <w:r>
-        <w:t>This is where I want to talk about the findings found around the world that have been noted on their personal blogs</w:t>
-      </w:r>
-    </w:p>
-    <w:p>
-      <w:pPr>
-        <w:pStyle w:val="Heading2"/>
-        <w:spacing w:line="360" w:lineRule="auto"/>
-      </w:pPr>
-      <w:r>
-        <w:t>2.</w:t>
-      </w:r>
-      <w:r>
-        <w:t>5</w:t>
-      </w:r>
-      <w:r>
-        <w:t xml:space="preserve"> Underlying technologies used in the development of a learning platform</w:t>
-      </w:r>
-    </w:p>
-    <w:p>
-      <w:pPr>
-        <w:spacing w:line="360" w:lineRule="auto"/>
-      </w:pPr>
-      <w:r>
-        <w:t>[NEED A SHORT AND SWEET INTRO]</w:t>
-      </w:r>
-    </w:p>
-    <w:p>
-      <w:pPr>
-        <w:pStyle w:val="Heading3"/>
-        <w:spacing w:line="360" w:lineRule="auto"/>
-      </w:pPr>
-      <w:r>
-        <w:t>2.</w:t>
-      </w:r>
-      <w:r>
-        <w:t>5</w:t>
-      </w:r>
-      <w:r>
-        <w:t xml:space="preserve">.1 </w:t>
-      </w:r>
-      <w:r>
-        <w:t>Version Control S</w:t>
-      </w:r>
-      <w:r>
-        <w:t>oftware</w:t>
-      </w:r>
-    </w:p>
-    <w:p>
-      <w:r>
-        <w:t>For any form of project whether that be a literature review or a cod</w:t>
-      </w:r>
-      <w:r>
-        <w:t xml:space="preserve">ing </w:t>
-      </w:r>
-      <w:r>
-        <w:t>project</w:t>
-      </w:r>
-      <w:r>
-        <w:t xml:space="preserve"> having a backup strategy is imperative to ensuring that no progress is lost in the event of a catastrophic </w:t>
-      </w:r>
-      <w:r>
-        <w:t>failure</w:t>
-      </w:r>
-      <w:r>
-        <w:t xml:space="preserve"> such as hardware failure</w:t>
-      </w:r>
-      <w:r>
-        <w:t xml:space="preserve"> </w:t>
-      </w:r>
-      <w:r>
-        <w:fldChar w:fldCharType="begin" w:fldLock="1"/>
-      </w:r>
-      <w:r>
-        <w:instrText>ADDIN CSL_CITATION {"citationItems":[{"id":"ITEM-1","itemData":{"ISBN":"1449345050","abstract":"Get up to speed on Git for tracking, branching, merging, and managing code revisions. Through a series of step-by-step tutorials, this practical guide takes you quickly from Git fundamentals to advanced techniques, and provides friendly yet rigorous advice for navigating the many functions of this open source version control system. This thoroughly revised edition also includes tips for manipulating trees, extended coverage of the reflog and stash, and a complete introduction to the GitHub repository. Git lets you manage code development in a virtually endless variety of ways, once you understand how to harness the system’s flexibility. This book shows you how. Learn how to use Git for several real-world development scenarios Gain insight into Git’s common-use cases, initial tasks, and basic functions Use the system for both centralized and distributed version control Learn how to manage merges, conflicts, patches, and diffs Apply advanced techniques such as rebasing, hooks, and ways to handle submodules Interact with Subversion (SVN) repositories—including SVN to Git conversions Navigate, use, and contribute to open source projects though GitHub","author":[{"dropping-particle":"","family":"Loeliger","given":"Jon","non-dropping-particle":"","parse-names":false,"suffix":""},{"dropping-particle":"","family":"McCullough","given":"Matthew","non-dropping-particle":"","parse-names":false,"suffix":""}],"id":"ITEM-1","issued":{"date-parts":[["2012"]]},"number-of-pages":"1 - 7","title":"Version Control with Git: Powerful Tools and Techniques for Collaborative Software Development","type":"book"},"uris":["http://www.mendeley.com/documents/?uuid=f9f23e1f-066c-3955-b309-0fc9bcedf6a6"]}],"mendeley":{"formattedCitation":"(Loeliger and McCullough, 2012)","plainTextFormattedCitation":"(Loeliger and McCullough, 2012)","previouslyFormattedCitation":"(Loeliger and McCullough, 2012)"},"properties":{"noteIndex":0},"schema":"https://github.com/citation-style-language/schema/raw/master/csl-citation.json"}</w:instrText>
-      </w:r>
-      <w:r>
-        <w:fldChar w:fldCharType="separate"/>
-      </w:r>
-      <w:r>
-        <w:rPr>
-          <w:noProof/>
-        </w:rPr>
-        <w:t>(Loeliger and McCullough, 2012)</w:t>
-      </w:r>
-      <w:r>
-        <w:fldChar w:fldCharType="end"/>
-      </w:r>
-      <w:r>
-        <w:t>.</w:t>
-      </w:r>
-      <w:r>
-        <w:t xml:space="preserve"> A typical backup strategy will utilise some form of version control where you can track </w:t>
-      </w:r>
-      <w:r>
-        <w:t xml:space="preserve">the </w:t>
-      </w:r>
-      <w:r>
-        <w:t>changes made</w:t>
-      </w:r>
-      <w:r>
-        <w:t xml:space="preserve"> and this where version control systems come into play</w:t>
-      </w:r>
-      <w:r>
-        <w:t>.</w:t>
-      </w:r>
-      <w:r>
-        <w:t xml:space="preserve"> This becomes especially important within the industry where for instance you are developing a new product. </w:t>
-      </w:r>
-      <w:r>
-        <w:t>The product will undergo changes with time</w:t>
-      </w:r>
-      <w:r>
-        <w:t>,</w:t>
-      </w:r>
-      <w:r>
-        <w:t xml:space="preserve"> whether that be for fixing errors or developing new features, </w:t>
-      </w:r>
-      <w:r>
-        <w:t xml:space="preserve">as time goes on new versions are released </w:t>
-      </w:r>
-      <w:r>
-        <w:t xml:space="preserve">and </w:t>
-      </w:r>
-      <w:r>
-        <w:t xml:space="preserve">with each release </w:t>
-      </w:r>
-      <w:r>
-        <w:t>the software slowly evolves</w:t>
-      </w:r>
-      <w:r>
-        <w:t>, the need to track these changes becomes imperative</w:t>
-      </w:r>
-      <w:r>
-        <w:t xml:space="preserve"> as the product grows in size</w:t>
-      </w:r>
-      <w:r>
-        <w:t xml:space="preserve"> </w:t>
-      </w:r>
-      <w:r>
-        <w:fldChar w:fldCharType="begin" w:fldLock="1"/>
-      </w:r>
-      <w:r>
-        <w:instrText>ADDIN CSL_CITATION {"citationItems":[{"id":"ITEM-1","itemData":{"DOI":"10.1109/32.221137","ISSN":"00985589","abstract":"We present a new approach to the control of versions of software and other hierarchically structured entities. Any part of a system, from the smallest component to a complete system, may exist in different versions. The set of all possible versions under the refinement relation forms a partial order (in fact, a lattice). The fact that version V approximates version V’ in this order means that V is relevant to V’ in this sense: when constructing version V’ of a system, we can sometimes use version V of a component if nothing more appropriate is available. More precisely, a particular version of an entire system is formed by combining the most relevant existing versions of the various components of the system. We call this the variant structure principle; it makes precise the idea that components of a given version of the system can be inherited by more refined versions of the system. We give an algebraic version language which allows histories (numbered series), subversions (or variants), and joins. In particular, the join operation is simply the lattice least upper bound. The join operation, together with the variant structure principle, provide a systematic framework for recombining divergent variants. We demonstrate the utility of this approach through lemur, a programming environment for modular C programs, which was developed using itself. Finally, we show how this notion of versions is related to the possible world semantics of intensional logic. © 1993 IEEE","author":[{"dropping-particle":"","family":"Plaice","given":"John","non-dropping-particle":"","parse-names":false,"suffix":""},{"dropping-particle":"","family":"Wadge","given":"William W.","non-dropping-particle":"","parse-names":false,"suffix":""}],"container-title":"IEEE Transactions on Software Engineering","id":"ITEM-1","issue":"3","issued":{"date-parts":[["1993"]]},"page":"268-276","title":"A New Approach to Version Control","type":"article-journal","volume":"19"},"uris":["http://www.mendeley.com/documents/?uuid=40addde4-3d16-3dc6-a795-3ce494ed8530"]}],"mendeley":{"formattedCitation":"(Plaice and Wadge, 1993)","plainTextFormattedCitation":"(Plaice and Wadge, 1993)"},"properties":{"noteIndex":0},"schema":"https://github.com/citation-style-language/schema/raw/master/csl-citation.json"}</w:instrText>
-      </w:r>
-      <w:r>
-        <w:fldChar w:fldCharType="separate"/>
-      </w:r>
-      <w:r>
-        <w:rPr>
-          <w:noProof/>
-        </w:rPr>
-        <w:t>(Plaice and Wadge, 1993)</w:t>
-      </w:r>
-      <w:r>
-        <w:fldChar w:fldCharType="end"/>
-      </w:r>
-      <w:r>
-        <w:t xml:space="preserve">. </w:t>
-      </w:r>
-    </w:p>
-    <w:p>
-      <w:r>
-        <w:t xml:space="preserve">Version control systems or VCS, are a type of software utility that allows </w:t>
-      </w:r>
-      <w:r>
-        <w:t>users</w:t>
-      </w:r>
-      <w:r>
-        <w:t xml:space="preserve"> to track and manage changes made to a project</w:t>
-      </w:r>
-      <w:r>
-        <w:t xml:space="preserve"> in a central repository</w:t>
-      </w:r>
-      <w:r>
-        <w:t xml:space="preserve"> that is typically hosted off-premises</w:t>
-      </w:r>
-      <w:r>
-        <w:t xml:space="preserve"> </w:t>
-      </w:r>
-      <w:r>
-        <w:fldChar w:fldCharType="begin" w:fldLock="1"/>
-      </w:r>
-      <w:r>
-        <w:instrText>ADDIN CSL_CITATION {"citationItems":[{"id":"ITEM-1","itemData":{"URL":"https://bitbucket.org/product/version-control-software","accessed":{"date-parts":[["2019","11","5"]]},"author":[{"dropping-particle":"","family":"Atlassian","given":"","non-dropping-particle":"","parse-names":false,"suffix":""}],"id":"ITEM-1","issued":{"date-parts":[["2019"]]},"title":"Version Control Software: An Overview | Bitbucket","type":"webpage"},"uris":["http://www.mendeley.com/documents/?uuid=230a7cba-635f-3799-9363-392c90eaf2e0"]}],"mendeley":{"formattedCitation":"(Atlassian, 2019)","plainTextFormattedCitation":"(Atlassian, 2019)","previouslyFormattedCitation":"(Atlassian, 2019)"},"properties":{"noteIndex":0},"schema":"https://github.com/citation-style-language/schema/raw/master/csl-citation.json"}</w:instrText>
-      </w:r>
-      <w:r>
-        <w:fldChar w:fldCharType="separate"/>
-      </w:r>
-      <w:r>
-        <w:rPr>
-          <w:noProof/>
-        </w:rPr>
-        <w:t>(Atlassian, 2019)</w:t>
-      </w:r>
-      <w:r>
-        <w:fldChar w:fldCharType="end"/>
-      </w:r>
-      <w:r>
-        <w:t>.</w:t>
-      </w:r>
-      <w:r>
-        <w:t xml:space="preserve"> </w:t>
-      </w:r>
-      <w:r>
-        <w:t>The files hosted on said repository can be used to backup anything from</w:t>
-      </w:r>
-      <w:r>
-        <w:t xml:space="preserve"> word</w:t>
-      </w:r>
-      <w:r>
-        <w:t xml:space="preserve"> document</w:t>
-      </w:r>
-      <w:r>
-        <w:t>s</w:t>
-      </w:r>
-      <w:r>
-        <w:t xml:space="preserve"> to </w:t>
-      </w:r>
-      <w:r>
-        <w:t>a student'</w:t>
-      </w:r>
-      <w:r>
-        <w:t>s coursework</w:t>
-      </w:r>
-      <w:r>
-        <w:t xml:space="preserve"> </w:t>
-      </w:r>
-      <w:r>
-        <w:fldChar w:fldCharType="begin" w:fldLock="1"/>
-      </w:r>
-      <w:r>
-        <w:instrText>ADDIN CSL_CITATION {"citationItems":[{"id":"ITEM-1","itemData":{"URL":"https://www.linkedin.com/pulse/what-vcs-version-control-system-7-ways-choose-perfect-nilesh-kanawade/","accessed":{"date-parts":[["2019","11","5"]]},"author":[{"dropping-particle":"","family":"Kanawade","given":"Nilesh","non-dropping-particle":"","parse-names":false,"suffix":""}],"id":"ITEM-1","issued":{"date-parts":[["2017"]]},"page":"1","title":"What is VCS (Version Control System)? 7 ways to choose perfect VCS for your project! | LinkedIn","type":"webpage"},"uris":["http://www.mendeley.com/documents/?uuid=0108b180-4305-34de-9f8c-c88f8d746726"]}],"mendeley":{"formattedCitation":"(Kanawade, 2017)","plainTextFormattedCitation":"(Kanawade, 2017)","previouslyFormattedCitation":"(Kanawade, 2017)"},"properties":{"noteIndex":0},"schema":"https://github.com/citation-style-language/schema/raw/master/csl-citation.json"}</w:instrText>
-      </w:r>
-      <w:r>
-        <w:fldChar w:fldCharType="separate"/>
-      </w:r>
-      <w:r>
-        <w:rPr>
-          <w:noProof/>
-        </w:rPr>
-        <w:t>(Kanawade, 2017)</w:t>
-      </w:r>
-      <w:r>
-        <w:fldChar w:fldCharType="end"/>
-      </w:r>
-      <w:r>
-        <w:t>.</w:t>
-      </w:r>
-      <w:r>
-        <w:t xml:space="preserve"> </w:t>
-      </w:r>
-      <w:r>
-        <w:t>On top of having the ability to securely store a backup of all the work you’ve done, version control systems offer a wide range of features</w:t>
-      </w:r>
-      <w:r>
-        <w:t xml:space="preserve"> from giving</w:t>
-      </w:r>
-      <w:r>
-        <w:t xml:space="preserve"> you further insight into </w:t>
-      </w:r>
-      <w:r>
-        <w:t>the</w:t>
-      </w:r>
-      <w:r>
-        <w:t xml:space="preserve"> changes made and allowing multiple users to </w:t>
-      </w:r>
-      <w:r>
-        <w:t>collaborate</w:t>
-      </w:r>
-      <w:r>
-        <w:t xml:space="preserve"> on the project at the same time without interfering with one another.</w:t>
       </w:r>
     </w:p>
     <w:p>
@@ -3029,10 +2063,10 @@
         </w:rPr>
         <w:lastRenderedPageBreak/>
         <w:drawing>
-          <wp:inline distT="0" distB="0" distL="0" distR="0" wp14:anchorId="7F08A9C4" wp14:editId="2CFCD262">
-            <wp:extent cx="5731510" cy="3726815"/>
-            <wp:effectExtent l="0" t="0" r="2540" b="6985"/>
-            <wp:docPr id="8" name="Picture 8"/>
+          <wp:inline distT="0" distB="0" distL="0" distR="0" wp14:anchorId="08678CD8" wp14:editId="5A282525">
+            <wp:extent cx="4196189" cy="3057525"/>
+            <wp:effectExtent l="0" t="0" r="0" b="0"/>
+            <wp:docPr id="10" name="Picture 10"/>
             <wp:cNvGraphicFramePr>
               <a:graphicFrameLocks xmlns:a="http://schemas.openxmlformats.org/drawingml/2006/main" noChangeAspect="1"/>
             </wp:cNvGraphicFramePr>
@@ -3052,6 +2086,1370 @@
                   <pic:spPr>
                     <a:xfrm>
                       <a:off x="0" y="0"/>
+                      <a:ext cx="4200879" cy="3060942"/>
+                    </a:xfrm>
+                    <a:prstGeom prst="rect">
+                      <a:avLst/>
+                    </a:prstGeom>
+                  </pic:spPr>
+                </pic:pic>
+              </a:graphicData>
+            </a:graphic>
+          </wp:inline>
+        </w:drawing>
+      </w:r>
+    </w:p>
+    <w:p>
+      <w:pPr>
+        <w:pStyle w:val="Caption"/>
+      </w:pPr>
+      <w:r>
+        <w:t xml:space="preserve">Figure </w:t>
+      </w:r>
+      <w:fldSimple w:instr=" SEQ Figure \* ARABIC ">
+        <w:r>
+          <w:rPr>
+            <w:noProof/>
+          </w:rPr>
+          <w:t>7</w:t>
+        </w:r>
+      </w:fldSimple>
+      <w:r>
+        <w:t xml:space="preserve"> Agile vs Waterfall </w:t>
+      </w:r>
+      <w:r>
+        <w:t xml:space="preserve">project </w:t>
+      </w:r>
+      <w:r>
+        <w:t>success rate (The Standish Group, 2015)</w:t>
+      </w:r>
+    </w:p>
+    <w:p>
+      <w:r>
+        <w:t xml:space="preserve">The Standish Group </w:t>
+      </w:r>
+      <w:r>
+        <w:t>defined three main outcomes based on whether a project managed to stay on schedule, stay within budget and meet all requirements</w:t>
+      </w:r>
+      <w:r>
+        <w:t>.</w:t>
+      </w:r>
+      <w:r>
+        <w:t xml:space="preserve"> If the project is able to meet all three conditions it is valued to have been a success, if a project is challenged it means that one of the three constraints have not been met and a failed project is one that is either cancelled or never utilisation upon completion.</w:t>
+      </w:r>
+      <w:r>
+        <w:t xml:space="preserve"> </w:t>
+      </w:r>
+    </w:p>
+    <w:p>
+      <w:r>
+        <w:t xml:space="preserve">The report identifies that no matter the scale of the project </w:t>
+      </w:r>
+      <w:r>
+        <w:t>that agile is proven to be much more successful in ensuring a project succeeds, with a higher success rate and lower failure rate</w:t>
+      </w:r>
+      <w:r>
+        <w:t xml:space="preserve"> when compared to waterfall. </w:t>
+      </w:r>
+      <w:r>
+        <w:t xml:space="preserve">This statistic may be an insight into the reasoning behind why more and more organisations are preferring to utilise agile over waterfall. </w:t>
+      </w:r>
+      <w:r>
+        <w:t xml:space="preserve">Although the report outlines that agile has a better success rate there is nothing to say that a project will succeed just because a project is being developed using agile. </w:t>
+      </w:r>
+      <w:r>
+        <w:t xml:space="preserve"> </w:t>
+      </w:r>
+    </w:p>
+    <w:p/>
+    <w:p>
+      <w:pPr>
+        <w:pStyle w:val="Heading2"/>
+        <w:spacing w:line="360" w:lineRule="auto"/>
+      </w:pPr>
+      <w:r>
+        <w:t xml:space="preserve">2.2 Exploration of the difficulty’s students </w:t>
+      </w:r>
+      <w:r>
+        <w:t xml:space="preserve">face </w:t>
+      </w:r>
+      <w:r>
+        <w:t>when learning to program</w:t>
+      </w:r>
+    </w:p>
+    <w:p>
+      <w:pPr>
+        <w:spacing w:line="360" w:lineRule="auto"/>
+      </w:pPr>
+      <w:r>
+        <w:t xml:space="preserve">Learning something completely new can be a daunting task whether that be a </w:t>
+      </w:r>
+      <w:r>
+        <w:t>foreign</w:t>
+      </w:r>
+      <w:r>
+        <w:t xml:space="preserve"> language or any skill. </w:t>
+      </w:r>
+      <w:r>
+        <w:t>In both scenarios, you</w:t>
+      </w:r>
+      <w:r>
+        <w:t xml:space="preserve"> first need to have a clear understanding </w:t>
+      </w:r>
+      <w:r>
+        <w:t xml:space="preserve">of the underlying concepts and have a goal in mind to learn effectively </w:t>
+      </w:r>
+      <w:r>
+        <w:fldChar w:fldCharType="begin" w:fldLock="1"/>
+      </w:r>
+      <w:r>
+        <w:instrText>ADDIN CSL_CITATION {"citationItems":[{"id":"ITEM-1","itemData":{"ISSN":"1937-4771","abstract":"A beginning programming student has much to learn in the first programming class: new editing software, correct syntax, application of the syntax, logical sequence of steps, making sense of compiler error messages, appropriate formatting, modularized functionality and complex concepts such as arrays and pointers. The professor needs to get a lot of information across to the students, but how can the bridge be built from the plethora of information to successful application of the concepts into code by the individual student? The cognitive apprenticeship learning model can be very beneficial to the novice programming student. This teaching method helps the student in better understanding the programming concepts and as a result he can become more self-reliant as the semester progresses.","author":[{"dropping-particle":"","family":"Black","given":"Toni","non-dropping-particle":"","parse-names":false,"suffix":""}],"container-title":"Journal of Computing Sciences in Colleges","id":"ITEM-1","issue":"2","issued":{"date-parts":[["2006"]]},"page":"109-114","title":"Helping novice programming students succeed","type":"article-journal","volume":"22"},"uris":["http://www.mendeley.com/documents/?uuid=dfeec389-5dd6-32ba-8a64-5c15a3332143"]}],"mendeley":{"formattedCitation":"(Black, 2006)","plainTextFormattedCitation":"(Black, 2006)","previouslyFormattedCitation":"(Black, 2006)"},"properties":{"noteIndex":0},"schema":"https://github.com/citation-style-language/schema/raw/master/csl-citation.json"}</w:instrText>
+      </w:r>
+      <w:r>
+        <w:fldChar w:fldCharType="separate"/>
+      </w:r>
+      <w:r>
+        <w:rPr>
+          <w:noProof/>
+        </w:rPr>
+        <w:t>(Black, 2006)</w:t>
+      </w:r>
+      <w:r>
+        <w:fldChar w:fldCharType="end"/>
+      </w:r>
+      <w:r>
+        <w:t xml:space="preserve">. </w:t>
+      </w:r>
+      <w:r>
+        <w:t>Thus</w:t>
+      </w:r>
+      <w:r>
+        <w:t>,</w:t>
+      </w:r>
+      <w:r>
+        <w:t xml:space="preserve"> f</w:t>
+      </w:r>
+      <w:r>
+        <w:t>or a learning platform to succeed</w:t>
+      </w:r>
+      <w:r>
+        <w:t xml:space="preserve"> and be effective</w:t>
+      </w:r>
+      <w:r>
+        <w:t>, the research first needs to identify the issues students may face and</w:t>
+      </w:r>
+      <w:r>
+        <w:t xml:space="preserve"> find ways to</w:t>
+      </w:r>
+      <w:r>
+        <w:t xml:space="preserve"> mitigate these issues as much as possible.</w:t>
+      </w:r>
+    </w:p>
+    <w:p>
+      <w:pPr>
+        <w:spacing w:line="360" w:lineRule="auto"/>
+      </w:pPr>
+    </w:p>
+    <w:p>
+      <w:pPr>
+        <w:pStyle w:val="Heading3"/>
+        <w:spacing w:line="360" w:lineRule="auto"/>
+      </w:pPr>
+      <w:r>
+        <w:t>2.2.1</w:t>
+      </w:r>
+      <w:r>
+        <w:t xml:space="preserve"> Issues faced when learning to program</w:t>
+      </w:r>
+    </w:p>
+    <w:p>
+      <w:pPr>
+        <w:spacing w:line="360" w:lineRule="auto"/>
+      </w:pPr>
+      <w:r>
+        <w:t xml:space="preserve">Research carried out by </w:t>
+      </w:r>
+      <w:r>
+        <w:fldChar w:fldCharType="begin" w:fldLock="1"/>
+      </w:r>
+      <w:r>
+        <w:instrText>ADDIN CSL_CITATION {"citationItems":[{"id":"ITEM-1","itemData":{"DOI":"10.1145/1151954.1067453","author":[{"dropping-particle":"","family":"Lahtinen","given":"Essi","non-dropping-particle":"","parse-names":false,"suffix":""},{"dropping-particle":"","family":"Ala-Mutka","given":"Kirsti","non-dropping-particle":"","parse-names":false,"suffix":""},{"dropping-particle":"","family":"Järvinen","given":"Hannu-Matti","non-dropping-particle":"","parse-names":false,"suffix":""}],"container-title":"ITiCSE`05","id":"ITEM-1","issued":{"date-parts":[["2005"]]},"page":"14-18","title":"A study of the difficulties of novice programmers: Proceedings of the 10th Annual SIGCSE Conference on Innovation and Technology in Computer Science Education, June 27-29, 2005, Monte de Caparica, Portugal","type":"chapter","volume":"37"},"uris":["http://www.mendeley.com/documents/?uuid=e37c4c96-56b8-3dc1-8fa2-6fcf6dacceb4"]}],"mendeley":{"formattedCitation":"(Lahtinen, Ala-Mutka and Järvinen, 2005)","plainTextFormattedCitation":"(Lahtinen, Ala-Mutka and Järvinen, 2005)","previouslyFormattedCitation":"(Lahtinen, Ala-Mutka and Järvinen, 2005)"},"properties":{"noteIndex":0},"schema":"https://github.com/citation-style-language/schema/raw/master/csl-citation.json"}</w:instrText>
+      </w:r>
+      <w:r>
+        <w:fldChar w:fldCharType="separate"/>
+      </w:r>
+      <w:r>
+        <w:rPr>
+          <w:noProof/>
+        </w:rPr>
+        <w:t>(Lahtinen, Ala-Mutka and Järvinen, 2005)</w:t>
+      </w:r>
+      <w:r>
+        <w:fldChar w:fldCharType="end"/>
+      </w:r>
+      <w:r>
+        <w:t xml:space="preserve"> and </w:t>
+      </w:r>
+      <w:r>
+        <w:fldChar w:fldCharType="begin" w:fldLock="1"/>
+      </w:r>
+      <w:r>
+        <w:instrText>ADDIN CSL_CITATION {"citationItems":[{"id":"ITEM-1","itemData":{"ISBN":"9781618041807","abstract":"-Learning programming skills is not an easy task as supported by many research studies. Like other students around the world, the students of the University of Tabuk struggle through computer programming courses. This research investigates and analyzes the problems faced by computer programming students at the University of Tabuk with two main objectives. The first objective is to find out whether the students at the University of Tabuk face problems in computer programming similar to the ones faced by the students in different corners of the world as reported in the literature. The second objective is to study the impact of socio-cultural and environmental factors on learning computer programming skills by the students of the University of Tabuk. To perform our research, a case study and a questionnaire were designed. In order to ascertain whether our students face difficulties in programming, a case study with 10-questions test was performed. The results have shown that our students are in real difficulties. In the questionnaire, the questions reflect a wide range of views pertaining to educational facilities such as curriculum and teaching materials, lab equipments and class rooms' environment, and the adequacy and proficiency of the professors and teaching assistants. This paper analyses the results of the questionnaires. The questionnaires provide insight into the environmental and socio-cultural effects and the difficulties experienced while learning and teaching programming..","author":[{"dropping-particle":"","family":"Mhashi","given":"Mahmoud M","non-dropping-particle":"","parse-names":false,"suffix":""},{"dropping-particle":"","family":"Alakeel","given":"Ali L I M","non-dropping-particle":"","parse-names":false,"suffix":""}],"container-title":"Recent Advances in Modern Educational Technologies","id":"ITEM-1","issued":{"date-parts":[["2013"]]},"page":"15-24","title":"Difficulties Facing Students in Learning Computer Programming Skills at Tabuk University","type":"article-journal"},"uris":["http://www.mendeley.com/documents/?uuid=b431ca94-d77e-3f0b-9619-1de830d66878"]}],"mendeley":{"formattedCitation":"(Mhashi and Alakeel, 2013)","manualFormatting":"(Mhashi and Alakeel, 2013)","plainTextFormattedCitation":"(Mhashi and Alakeel, 2013)","previouslyFormattedCitation":"(Mhashi and Alakeel, 2013)"},"properties":{"noteIndex":0},"schema":"https://github.com/citation-style-language/schema/raw/master/csl-citation.json"}</w:instrText>
+      </w:r>
+      <w:r>
+        <w:fldChar w:fldCharType="separate"/>
+      </w:r>
+      <w:r>
+        <w:rPr>
+          <w:noProof/>
+        </w:rPr>
+        <w:t xml:space="preserve">(Mhashi and Alakeel, </w:t>
+      </w:r>
+      <w:r>
+        <w:rPr>
+          <w:noProof/>
+        </w:rPr>
+        <w:t>2013</w:t>
+      </w:r>
+      <w:r>
+        <w:rPr>
+          <w:noProof/>
+        </w:rPr>
+        <w:t>)</w:t>
+      </w:r>
+      <w:r>
+        <w:fldChar w:fldCharType="end"/>
+      </w:r>
+      <w:r>
+        <w:t xml:space="preserve">, discovered that the most </w:t>
+      </w:r>
+      <w:r>
+        <w:t>challenging</w:t>
+      </w:r>
+      <w:r>
+        <w:t xml:space="preserve"> issues that novice programmers faced in terms of learning to </w:t>
+      </w:r>
+      <w:r>
+        <w:lastRenderedPageBreak/>
+        <w:t>program were i</w:t>
+      </w:r>
+      <w:r>
+        <w:t>n i</w:t>
+      </w:r>
+      <w:r>
+        <w:t>dentifying errors in their own work and fixing those faults</w:t>
+      </w:r>
+      <w:r>
+        <w:t xml:space="preserve"> and </w:t>
+      </w:r>
+      <w:r>
+        <w:t>designing a solution for a given problem</w:t>
+      </w:r>
+      <w:r>
+        <w:t>.</w:t>
+      </w:r>
+      <w:r>
+        <w:t xml:space="preserve"> </w:t>
+      </w:r>
+      <w:r>
+        <w:t>Understanding how to overcome these issues are crucial for a students’ learning as if the students can for instance discover the error in their code and fix it, it proves that they have a better understanding of why the error occurred and as such improve</w:t>
+      </w:r>
+      <w:r>
+        <w:t xml:space="preserve"> upon</w:t>
+      </w:r>
+      <w:r>
+        <w:t xml:space="preserve"> their understanding of how their code functions </w:t>
+      </w:r>
+      <w:r>
+        <w:fldChar w:fldCharType="begin" w:fldLock="1"/>
+      </w:r>
+      <w:r>
+        <w:instrText>ADDIN CSL_CITATION {"citationItems":[{"id":"ITEM-1","itemData":{"ISSN":"1937-4771","abstract":"A beginning programming student has much to learn in the first programming class: new editing software, correct syntax, application of the syntax, logical sequence of steps, making sense of compiler error messages, appropriate formatting, modularized functionality and complex concepts such as arrays and pointers. The professor needs to get a lot of information across to the students, but how can the bridge be built from the plethora of information to successful application of the concepts into code by the individual student? The cognitive apprenticeship learning model can be very beneficial to the novice programming student. This teaching method helps the student in better understanding the programming concepts and as a result he can become more self-reliant as the semester progresses.","author":[{"dropping-particle":"","family":"Black","given":"Toni","non-dropping-particle":"","parse-names":false,"suffix":""}],"container-title":"Journal of Computing Sciences in Colleges","id":"ITEM-1","issue":"2","issued":{"date-parts":[["2006"]]},"page":"109-114","title":"Helping novice programming students succeed","type":"article-journal","volume":"22"},"uris":["http://www.mendeley.com/documents/?uuid=dfeec389-5dd6-32ba-8a64-5c15a3332143"]}],"mendeley":{"formattedCitation":"(Black, 2006)","plainTextFormattedCitation":"(Black, 2006)","previouslyFormattedCitation":"(Black, 2006)"},"properties":{"noteIndex":0},"schema":"https://github.com/citation-style-language/schema/raw/master/csl-citation.json"}</w:instrText>
+      </w:r>
+      <w:r>
+        <w:fldChar w:fldCharType="separate"/>
+      </w:r>
+      <w:r>
+        <w:rPr>
+          <w:noProof/>
+        </w:rPr>
+        <w:t>(Black, 2006)</w:t>
+      </w:r>
+      <w:r>
+        <w:fldChar w:fldCharType="end"/>
+      </w:r>
+      <w:r>
+        <w:t>.</w:t>
+      </w:r>
+      <w:r>
+        <w:t xml:space="preserve"> </w:t>
+      </w:r>
+    </w:p>
+    <w:p>
+      <w:pPr>
+        <w:spacing w:line="360" w:lineRule="auto"/>
+      </w:pPr>
+      <w:r>
+        <w:t>In b</w:t>
+      </w:r>
+      <w:r>
+        <w:t xml:space="preserve">oth studies </w:t>
+      </w:r>
+      <w:r>
+        <w:t>other issues were also identified</w:t>
+      </w:r>
+      <w:r>
+        <w:t xml:space="preserve"> of which</w:t>
+      </w:r>
+      <w:r>
+        <w:t xml:space="preserve"> </w:t>
+      </w:r>
+      <w:r>
+        <w:t xml:space="preserve">the </w:t>
+      </w:r>
+      <w:r>
+        <w:t>importance</w:t>
+      </w:r>
+      <w:r>
+        <w:t xml:space="preserve"> of these issues </w:t>
+      </w:r>
+      <w:r>
+        <w:t>fluctuates</w:t>
+      </w:r>
+      <w:r>
+        <w:t xml:space="preserve"> based on the study</w:t>
+      </w:r>
+      <w:r>
+        <w:t>. T</w:t>
+      </w:r>
+      <w:r>
+        <w:t xml:space="preserve">he studies outline that students also suffer from issues </w:t>
+      </w:r>
+      <w:r>
+        <w:t>such as</w:t>
+      </w:r>
+      <w:r>
+        <w:t xml:space="preserve"> learning how to </w:t>
+      </w:r>
+      <w:r>
+        <w:t xml:space="preserve">effectively </w:t>
+      </w:r>
+      <w:r>
+        <w:t>divide</w:t>
+      </w:r>
+      <w:r>
+        <w:t xml:space="preserve"> the</w:t>
+      </w:r>
+      <w:r>
+        <w:t xml:space="preserve"> functionality into procedures, understand the syntax of programming languages</w:t>
+      </w:r>
+      <w:r>
+        <w:t xml:space="preserve"> and</w:t>
+      </w:r>
+      <w:r>
+        <w:t xml:space="preserve"> </w:t>
+      </w:r>
+      <w:r>
+        <w:t xml:space="preserve">understand programming structures </w:t>
+      </w:r>
+      <w:r>
+        <w:t>and</w:t>
+      </w:r>
+      <w:r>
+        <w:t xml:space="preserve"> having access to computers.</w:t>
+      </w:r>
+      <w:r>
+        <w:t xml:space="preserve"> </w:t>
+      </w:r>
+    </w:p>
+    <w:p>
+      <w:pPr>
+        <w:spacing w:line="360" w:lineRule="auto"/>
+      </w:pPr>
+    </w:p>
+    <w:p>
+      <w:pPr>
+        <w:pStyle w:val="Heading3"/>
+        <w:spacing w:line="360" w:lineRule="auto"/>
+      </w:pPr>
+      <w:r>
+        <w:t>2.2.2 Issues faced when learning the concepts of programming</w:t>
+      </w:r>
+    </w:p>
+    <w:p>
+      <w:pPr>
+        <w:spacing w:line="360" w:lineRule="auto"/>
+      </w:pPr>
+      <w:r>
+        <w:t>The main obstacle that students must overcome when learning the abstract concepts of programming</w:t>
+      </w:r>
+      <w:r>
+        <w:t>,</w:t>
+      </w:r>
+      <w:r>
+        <w:t xml:space="preserve"> from error handling to arrays</w:t>
+      </w:r>
+      <w:r>
+        <w:t>,</w:t>
+      </w:r>
+      <w:r>
+        <w:t xml:space="preserve"> is to t</w:t>
+      </w:r>
+      <w:r>
+        <w:t>ransfer</w:t>
+      </w:r>
+      <w:r>
+        <w:t xml:space="preserve"> these ideas </w:t>
+      </w:r>
+      <w:r>
+        <w:t xml:space="preserve">that they have learned from the lecturer </w:t>
+      </w:r>
+      <w:r>
+        <w:t>and solve a given problem programmatically</w:t>
+      </w:r>
+      <w:r>
+        <w:t xml:space="preserve"> </w:t>
+      </w:r>
+      <w:r>
+        <w:fldChar w:fldCharType="begin" w:fldLock="1"/>
+      </w:r>
+      <w:r>
+        <w:instrText>ADDIN CSL_CITATION {"citationItems":[{"id":"ITEM-1","itemData":{"ISSN":"1937-4771","abstract":"A beginning programming student has much to learn in the first programming class: new editing software, correct syntax, application of the syntax, logical sequence of steps, making sense of compiler error messages, appropriate formatting, modularized functionality and complex concepts such as arrays and pointers. The professor needs to get a lot of information across to the students, but how can the bridge be built from the plethora of information to successful application of the concepts into code by the individual student? The cognitive apprenticeship learning model can be very beneficial to the novice programming student. This teaching method helps the student in better understanding the programming concepts and as a result he can become more self-reliant as the semester progresses.","author":[{"dropping-particle":"","family":"Black","given":"Toni","non-dropping-particle":"","parse-names":false,"suffix":""}],"container-title":"Journal of Computing Sciences in Colleges","id":"ITEM-1","issue":"2","issued":{"date-parts":[["2006"]]},"page":"109-114","title":"Helping novice programming students succeed","type":"article-journal","volume":"22"},"uris":["http://www.mendeley.com/documents/?uuid=dfeec389-5dd6-32ba-8a64-5c15a3332143"]}],"mendeley":{"formattedCitation":"(Black, 2006)","plainTextFormattedCitation":"(Black, 2006)","previouslyFormattedCitation":"(Black, 2006)"},"properties":{"noteIndex":0},"schema":"https://github.com/citation-style-language/schema/raw/master/csl-citation.json"}</w:instrText>
+      </w:r>
+      <w:r>
+        <w:fldChar w:fldCharType="separate"/>
+      </w:r>
+      <w:r>
+        <w:rPr>
+          <w:noProof/>
+        </w:rPr>
+        <w:t>(Black, 2006)</w:t>
+      </w:r>
+      <w:r>
+        <w:fldChar w:fldCharType="end"/>
+      </w:r>
+      <w:r>
+        <w:t>.</w:t>
+      </w:r>
+      <w:r>
+        <w:t xml:space="preserve"> Understanding how these concepts work in practice allows the students to become more proficient (Black, 2006).</w:t>
+      </w:r>
+      <w:r>
+        <w:t xml:space="preserve"> </w:t>
+      </w:r>
+      <w:r>
+        <w:t>The research undertaken</w:t>
+      </w:r>
+      <w:r>
+        <w:t xml:space="preserve"> by </w:t>
+      </w:r>
+      <w:r>
+        <w:fldChar w:fldCharType="begin" w:fldLock="1"/>
+      </w:r>
+      <w:r>
+        <w:instrText>ADDIN CSL_CITATION {"citationItems":[{"id":"ITEM-1","itemData":{"DOI":"10.1145/1151954.1067453","author":[{"dropping-particle":"","family":"Lahtinen","given":"Essi","non-dropping-particle":"","parse-names":false,"suffix":""},{"dropping-particle":"","family":"Ala-Mutka","given":"Kirsti","non-dropping-particle":"","parse-names":false,"suffix":""},{"dropping-particle":"","family":"Järvinen","given":"Hannu-Matti","non-dropping-particle":"","parse-names":false,"suffix":""}],"container-title":"ITiCSE`05","id":"ITEM-1","issued":{"date-parts":[["2005"]]},"page":"14-18","title":"A study of the difficulties of novice programmers: Proceedings of the 10th Annual SIGCSE Conference on Innovation and Technology in Computer Science Education, June 27-29, 2005, Monte de Caparica, Portugal","type":"chapter","volume":"37"},"uris":["http://www.mendeley.com/documents/?uuid=e37c4c96-56b8-3dc1-8fa2-6fcf6dacceb4"]}],"mendeley":{"formattedCitation":"(Lahtinen, Ala-Mutka and Järvinen, 2005)","plainTextFormattedCitation":"(Lahtinen, Ala-Mutka and Järvinen, 2005)","previouslyFormattedCitation":"(Lahtinen, Ala-Mutka and Järvinen, 2005)"},"properties":{"noteIndex":0},"schema":"https://github.com/citation-style-language/schema/raw/master/csl-citation.json"}</w:instrText>
+      </w:r>
+      <w:r>
+        <w:fldChar w:fldCharType="separate"/>
+      </w:r>
+      <w:r>
+        <w:rPr>
+          <w:noProof/>
+        </w:rPr>
+        <w:t>(Lahtinen, Ala-Mutka and Järvinen, 2005)</w:t>
+      </w:r>
+      <w:r>
+        <w:fldChar w:fldCharType="end"/>
+      </w:r>
+      <w:r>
+        <w:t xml:space="preserve"> </w:t>
+      </w:r>
+      <w:r>
+        <w:t>i</w:t>
+      </w:r>
+      <w:r>
+        <w:t>dentified</w:t>
+      </w:r>
+      <w:r>
+        <w:t xml:space="preserve"> </w:t>
+      </w:r>
+      <w:r>
+        <w:t>what concepts in programming were</w:t>
+      </w:r>
+      <w:r>
+        <w:t xml:space="preserve"> the most</w:t>
+      </w:r>
+      <w:r>
+        <w:t xml:space="preserve"> </w:t>
+      </w:r>
+      <w:r>
+        <w:t>difficult for the</w:t>
+      </w:r>
+      <w:r>
+        <w:t xml:space="preserve"> students</w:t>
+      </w:r>
+      <w:r>
+        <w:t xml:space="preserve"> to learn</w:t>
+      </w:r>
+      <w:r>
+        <w:t xml:space="preserve"> </w:t>
+      </w:r>
+      <w:r>
+        <w:t xml:space="preserve"> </w:t>
+      </w:r>
+    </w:p>
+    <w:p>
+      <w:pPr>
+        <w:spacing w:line="360" w:lineRule="auto"/>
+      </w:pPr>
+      <w:r>
+        <w:t>It may be of note that as these studies took place in different countries that factors such as computer access may be a more significant issue than in another and thus adversely affect a student’s ability to reinforce their knowledge by implementing the abstract concepts learned into practice.</w:t>
+      </w:r>
+      <w:r>
+        <w:t xml:space="preserve"> </w:t>
+      </w:r>
+    </w:p>
+    <w:p>
+      <w:pPr>
+        <w:spacing w:line="360" w:lineRule="auto"/>
+      </w:pPr>
+    </w:p>
+    <w:p>
+      <w:pPr>
+        <w:pStyle w:val="Heading3"/>
+      </w:pPr>
+      <w:r>
+        <w:t>2.2.3 Importance of feedback</w:t>
+      </w:r>
+    </w:p>
+    <w:p>
+      <w:r>
+        <w:t xml:space="preserve">When learning how to apply the abstract concepts programmatically, students must be provided feedback </w:t>
+      </w:r>
+      <w:r>
+        <w:t>through three main areas</w:t>
+      </w:r>
+      <w:r>
+        <w:t xml:space="preserve"> </w:t>
+      </w:r>
+      <w:r>
+        <w:fldChar w:fldCharType="begin" w:fldLock="1"/>
+      </w:r>
+      <w:r>
+        <w:instrText>ADDIN CSL_CITATION {"citationItems":[{"id":"ITEM-1","itemData":{"ISBN":"9789810595791","abstract":"This paper describes an investigation into the nature of the academic problems that face novice programming students. These learners are required to demonstrate competencies in high-level abstract principles of programming and logic, such as program design and OOP principles, which are conceptually difficult. During the programming task learners receive relatively high levels of feedback on low level issues, such as syntax rules, but tend to receive low levels of feedback on conceptually more difficult issues. This problem tends to be exacerbated by the trend of learners to study independently, outside the classroom or in online modes, which further reduces the options available for quality feedback on high-level issues. This paper analyses the results of a survey given to students enrolled in an introductory programming unit across three campuses at Monash University in 2007. The survey focused on student perceptions of the relative difficulty in understanding and implementing both low level-programming concepts, such as syntax and variables, and high-level concepts, such as OOP principles and efficient program design. An analysis of the approximately 150 responses has indicated that a significant percentage of students experienced difficulties in high-level concepts. Also while many students may indicate an understanding of the principles of many high level concepts more students reported experiencing difficulty in implementing such concepts. This indicates that many students may achieve a level of understanding allowing near transfer of domain knowledge but fail to reach a level of understanding that enables far transfer. © 2007 Matthew Butler and Michael Morgan.","author":[{"dropping-particle":"","family":"Butler","given":"Matthew","non-dropping-particle":"","parse-names":false,"suffix":""},{"dropping-particle":"","family":"Morgan","given":"Michael","non-dropping-particle":"","parse-names":false,"suffix":""}],"container-title":"ASCILITE 2007 - The Australasian Society for Computers in Learning in Tertiary Education","id":"ITEM-1","issued":{"date-parts":[["2007"]]},"page":"99-107","title":"Learning challenges faced by novice programming students studying high level and low feedback concepts","type":"paper-conference"},"uris":["http://www.mendeley.com/documents/?uuid=7458af48-1313-3314-b700-f092d1de1f5f"]}],"mendeley":{"formattedCitation":"(Butler and Morgan, 2007)","plainTextFormattedCitation":"(Butler and Morgan, 2007)","previouslyFormattedCitation":"(Butler and Morgan, 2007)"},"properties":{"noteIndex":0},"schema":"https://github.com/citation-style-language/schema/raw/master/csl-citation.json"}</w:instrText>
+      </w:r>
+      <w:r>
+        <w:fldChar w:fldCharType="separate"/>
+      </w:r>
+      <w:r>
+        <w:rPr>
+          <w:noProof/>
+        </w:rPr>
+        <w:t>(Butler and Morgan, 2007)</w:t>
+      </w:r>
+      <w:r>
+        <w:fldChar w:fldCharType="end"/>
+      </w:r>
+      <w:r>
+        <w:t>:</w:t>
+      </w:r>
+    </w:p>
+    <w:p>
+      <w:pPr>
+        <w:pStyle w:val="ListParagraph"/>
+        <w:numPr>
+          <w:ilvl w:val="0"/>
+          <w:numId w:val="5"/>
+        </w:numPr>
+      </w:pPr>
+      <w:r>
+        <w:t>Feedback from the teachers</w:t>
+      </w:r>
+    </w:p>
+    <w:p>
+      <w:pPr>
+        <w:pStyle w:val="ListParagraph"/>
+        <w:numPr>
+          <w:ilvl w:val="0"/>
+          <w:numId w:val="5"/>
+        </w:numPr>
+      </w:pPr>
+      <w:r>
+        <w:t xml:space="preserve">Feedback from the </w:t>
+      </w:r>
+      <w:r>
+        <w:t>development environment used</w:t>
+      </w:r>
+    </w:p>
+    <w:p>
+      <w:pPr>
+        <w:pStyle w:val="ListParagraph"/>
+        <w:numPr>
+          <w:ilvl w:val="0"/>
+          <w:numId w:val="5"/>
+        </w:numPr>
+      </w:pPr>
+      <w:r>
+        <w:t>Feedback from testing</w:t>
+      </w:r>
+    </w:p>
+    <w:p>
+      <w:r>
+        <w:t xml:space="preserve">Feedback from the teachers is a necessity to ensure that students are able to understand the abstract concepts from the </w:t>
+      </w:r>
+      <w:r>
+        <w:t>very start of their computer science related course</w:t>
+      </w:r>
+      <w:r>
+        <w:t xml:space="preserve"> </w:t>
+      </w:r>
+      <w:r>
+        <w:fldChar w:fldCharType="begin" w:fldLock="1"/>
+      </w:r>
+      <w:r>
+        <w:instrText>ADDIN CSL_CITATION {"citationItems":[{"id":"ITEM-1","itemData":{"ISBN":"9789810595791","abstract":"This paper describes an investigation into the nature of the academic problems that face novice programming students. These learners are required to demonstrate competencies in high-level abstract principles of programming and logic, such as program design and OOP principles, which are conceptually difficult. During the programming task learners receive relatively high levels of feedback on low level issues, such as syntax rules, but tend to receive low levels of feedback on conceptually more difficult issues. This problem tends to be exacerbated by the trend of learners to study independently, outside the classroom or in online modes, which further reduces the options available for quality feedback on high-level issues. This paper analyses the results of a survey given to students enrolled in an introductory programming unit across three campuses at Monash University in 2007. The survey focused on student perceptions of the relative difficulty in understanding and implementing both low level-programming concepts, such as syntax and variables, and high-level concepts, such as OOP principles and efficient program design. An analysis of the approximately 150 responses has indicated that a significant percentage of students experienced difficulties in high-level concepts. Also while many students may indicate an understanding of the principles of many high level concepts more students reported experiencing difficulty in implementing such concepts. This indicates that many students may achieve a level of understanding allowing near transfer of domain knowledge but fail to reach a level of understanding that enables far transfer. © 2007 Matthew Butler and Michael Morgan.","author":[{"dropping-particle":"","family":"Butler","given":"Matthew","non-dropping-particle":"","parse-names":false,"suffix":""},{"dropping-particle":"","family":"Morgan","given":"Michael","non-dropping-particle":"","parse-names":false,"suffix":""}],"container-title":"ASCILITE 2007 - The Australasian Society for Computers in Learning in Tertiary Education","id":"ITEM-1","issued":{"date-parts":[["2007"]]},"page":"99-107","title":"Learning challenges faced by novice programming students studying high level and low feedback concepts","type":"paper-conference"},"uris":["http://www.mendeley.com/documents/?uuid=7458af48-1313-3314-b700-f092d1de1f5f"]}],"mendeley":{"formattedCitation":"(Butler and Morgan, 2007)","plainTextFormattedCitation":"(Butler and Morgan, 2007)","previouslyFormattedCitation":"(Butler and Morgan, 2007)"},"properties":{"noteIndex":0},"schema":"https://github.com/citation-style-language/schema/raw/master/csl-citation.json"}</w:instrText>
+      </w:r>
+      <w:r>
+        <w:fldChar w:fldCharType="separate"/>
+      </w:r>
+      <w:r>
+        <w:rPr>
+          <w:noProof/>
+        </w:rPr>
+        <w:t>(Butler and Morgan, 2007)</w:t>
+      </w:r>
+      <w:r>
+        <w:fldChar w:fldCharType="end"/>
+      </w:r>
+      <w:r>
+        <w:t>.</w:t>
+      </w:r>
+      <w:r>
+        <w:t xml:space="preserve"> Feedback in this scenario will most likely be as a result of interactions with students in the class, answering their questions and guiding them to</w:t>
+      </w:r>
+      <w:r>
+        <w:t>wards</w:t>
+      </w:r>
+      <w:r>
+        <w:t xml:space="preserve"> the correct solution when they have a</w:t>
+      </w:r>
+      <w:r>
+        <w:t>n issue</w:t>
+      </w:r>
+      <w:r>
+        <w:t xml:space="preserve"> understanding a</w:t>
+      </w:r>
+      <w:r>
+        <w:t xml:space="preserve"> problem</w:t>
+      </w:r>
+      <w:r>
+        <w:t xml:space="preserve"> with their code</w:t>
+      </w:r>
+      <w:r>
+        <w:t xml:space="preserve"> </w:t>
+      </w:r>
+      <w:r>
+        <w:fldChar w:fldCharType="begin" w:fldLock="1"/>
+      </w:r>
+      <w:r>
+        <w:instrText>ADDIN CSL_CITATION {"citationItems":[{"id":"ITEM-1","itemData":{"ISBN":"9789810595791","abstract":"This paper describes an investigation into the nature of the academic problems that face novice programming students. These learners are required to demonstrate competencies in high-level abstract principles of programming and logic, such as program design and OOP principles, which are conceptually difficult. During the programming task learners receive relatively high levels of feedback on low level issues, such as syntax rules, but tend to receive low levels of feedback on conceptually more difficult issues. This problem tends to be exacerbated by the trend of learners to study independently, outside the classroom or in online modes, which further reduces the options available for quality feedback on high-level issues. This paper analyses the results of a survey given to students enrolled in an introductory programming unit across three campuses at Monash University in 2007. The survey focused on student perceptions of the relative difficulty in understanding and implementing both low level-programming concepts, such as syntax and variables, and high-level concepts, such as OOP principles and efficient program design. An analysis of the approximately 150 responses has indicated that a significant percentage of students experienced difficulties in high-level concepts. Also while many students may indicate an understanding of the principles of many high level concepts more students reported experiencing difficulty in implementing such concepts. This indicates that many students may achieve a level of understanding allowing near transfer of domain knowledge but fail to reach a level of understanding that enables far transfer. © 2007 Matthew Butler and Michael Morgan.","author":[{"dropping-particle":"","family":"Butler","given":"Matthew","non-dropping-particle":"","parse-names":false,"suffix":""},{"dropping-particle":"","family":"Morgan","given":"Michael","non-dropping-particle":"","parse-names":false,"suffix":""}],"container-title":"ASCILITE 2007 - The Australasian Society for Computers in Learning in Tertiary Education","id":"ITEM-1","issued":{"date-parts":[["2007"]]},"page":"99-107","title":"Learning challenges faced by novice programming students studying high level and low feedback concepts","type":"paper-conference"},"uris":["http://www.mendeley.com/documents/?uuid=7458af48-1313-3314-b700-f092d1de1f5f"]},{"id":"ITEM-2","itemData":{"ISSN":"1937-4771","abstract":"A beginning programming student has much to learn in the first programming class: new editing software, correct syntax, application of the syntax, logical sequence of steps, making sense of compiler error messages, appropriate formatting, modularized functionality and complex concepts such as arrays and pointers. The professor needs to get a lot of information across to the students, but how can the bridge be built from the plethora of information to successful application of the concepts into code by the individual student? The cognitive apprenticeship learning model can be very beneficial to the novice programming student. This teaching method helps the student in better understanding the programming concepts and as a result he can become more self-reliant as the semester progresses.","author":[{"dropping-particle":"","family":"Black","given":"Toni","non-dropping-particle":"","parse-names":false,"suffix":""}],"container-title":"Journal of Computing Sciences in Colleges","id":"ITEM-2","issue":"2","issued":{"date-parts":[["2006"]]},"page":"109-114","title":"Helping novice programming students succeed","type":"article-journal","volume":"22"},"uris":["http://www.mendeley.com/documents/?uuid=dfeec389-5dd6-32ba-8a64-5c15a3332143"]}],"mendeley":{"formattedCitation":"(Black, 2006; Butler and Morgan, 2007)","plainTextFormattedCitation":"(Black, 2006; Butler and Morgan, 2007)","previouslyFormattedCitation":"(Black, 2006; Butler and Morgan, 2007)"},"properties":{"noteIndex":0},"schema":"https://github.com/citation-style-language/schema/raw/master/csl-citation.json"}</w:instrText>
+      </w:r>
+      <w:r>
+        <w:fldChar w:fldCharType="separate"/>
+      </w:r>
+      <w:r>
+        <w:rPr>
+          <w:noProof/>
+        </w:rPr>
+        <w:t>(Black, 2006; Butler and Morgan, 2007)</w:t>
+      </w:r>
+      <w:r>
+        <w:fldChar w:fldCharType="end"/>
+      </w:r>
+      <w:r>
+        <w:t xml:space="preserve">. On the contrary, </w:t>
+      </w:r>
+      <w:r>
+        <w:fldChar w:fldCharType="begin" w:fldLock="1"/>
+      </w:r>
+      <w:r>
+        <w:instrText>ADDIN CSL_CITATION {"citationItems":[{"id":"ITEM-1","itemData":{"ISBN":"9781618041807","abstract":"-Learning programming skills is not an easy task as supported by many research studies. Like other students around the world, the students of the University of Tabuk struggle through computer programming courses. This research investigates and analyzes the problems faced by computer programming students at the University of Tabuk with two main objectives. The first objective is to find out whether the students at the University of Tabuk face problems in computer programming similar to the ones faced by the students in different corners of the world as reported in the literature. The second objective is to study the impact of socio-cultural and environmental factors on learning computer programming skills by the students of the University of Tabuk. To perform our research, a case study and a questionnaire were designed. In order to ascertain whether our students face difficulties in programming, a case study with 10-questions test was performed. The results have shown that our students are in real difficulties. In the questionnaire, the questions reflect a wide range of views pertaining to educational facilities such as curriculum and teaching materials, lab equipments and class rooms' environment, and the adequacy and proficiency of the professors and teaching assistants. This paper analyses the results of the questionnaires. The questionnaires provide insight into the environmental and socio-cultural effects and the difficulties experienced while learning and teaching programming..","author":[{"dropping-particle":"","family":"Mhashi","given":"Mahmoud M","non-dropping-particle":"","parse-names":false,"suffix":""},{"dropping-particle":"","family":"Alakeel","given":"Ali L I M","non-dropping-particle":"","parse-names":false,"suffix":""}],"container-title":"Recent Advances in Modern Educational Technologies","id":"ITEM-1","issued":{"date-parts":[["2013"]]},"page":"15-24","title":"Difficulties Facing Students in Learning Computer Programming Skills at Tabuk University","type":"article-journal"},"uris":["http://www.mendeley.com/documents/?uuid=b431ca94-d77e-3f0b-9619-1de830d66878"]}],"mendeley":{"formattedCitation":"(Mhashi and Alakeel, 2013)","plainTextFormattedCitation":"(Mhashi and Alakeel, 2013)","previouslyFormattedCitation":"(Mhashi and Alakeel, 2013)"},"properties":{"noteIndex":0},"schema":"https://github.com/citation-style-language/schema/raw/master/csl-citation.json"}</w:instrText>
+      </w:r>
+      <w:r>
+        <w:fldChar w:fldCharType="separate"/>
+      </w:r>
+      <w:r>
+        <w:rPr>
+          <w:noProof/>
+        </w:rPr>
+        <w:t>(Mhashi and Alakeel, 2013)</w:t>
+      </w:r>
+      <w:r>
+        <w:fldChar w:fldCharType="end"/>
+      </w:r>
+      <w:r>
+        <w:t xml:space="preserve"> argues that by providing more exercises and coursework’s that </w:t>
+      </w:r>
+      <w:r>
+        <w:lastRenderedPageBreak/>
+        <w:t>are relevant to the topic will reinforce the student’s knowledge</w:t>
+      </w:r>
+      <w:r>
+        <w:t xml:space="preserve"> and understanding</w:t>
+      </w:r>
+      <w:r>
+        <w:t xml:space="preserve"> and</w:t>
+      </w:r>
+      <w:r>
+        <w:t xml:space="preserve"> thus</w:t>
+      </w:r>
+      <w:r>
+        <w:t xml:space="preserve"> improve their </w:t>
+      </w:r>
+      <w:r>
+        <w:t xml:space="preserve">programming </w:t>
+      </w:r>
+      <w:r>
+        <w:t>skills</w:t>
+      </w:r>
+      <w:r>
+        <w:t xml:space="preserve">. </w:t>
+      </w:r>
+      <w:r>
+        <w:t xml:space="preserve">Feedback from coursework’s </w:t>
+      </w:r>
+      <w:r>
+        <w:t xml:space="preserve">to the students must ensure </w:t>
+      </w:r>
+      <w:r>
+        <w:t xml:space="preserve">that students are given the necessary feedback for not only the functionality of their program but of the quality and of the design </w:t>
+      </w:r>
+      <w:r>
+        <w:fldChar w:fldCharType="begin" w:fldLock="1"/>
+      </w:r>
+      <w:r>
+        <w:instrText>ADDIN CSL_CITATION {"citationItems":[{"id":"ITEM-1","itemData":{"ISBN":"9789810595791","abstract":"This paper describes an investigation into the nature of the academic problems that face novice programming students. These learners are required to demonstrate competencies in high-level abstract principles of programming and logic, such as program design and OOP principles, which are conceptually difficult. During the programming task learners receive relatively high levels of feedback on low level issues, such as syntax rules, but tend to receive low levels of feedback on conceptually more difficult issues. This problem tends to be exacerbated by the trend of learners to study independently, outside the classroom or in online modes, which further reduces the options available for quality feedback on high-level issues. This paper analyses the results of a survey given to students enrolled in an introductory programming unit across three campuses at Monash University in 2007. The survey focused on student perceptions of the relative difficulty in understanding and implementing both low level-programming concepts, such as syntax and variables, and high-level concepts, such as OOP principles and efficient program design. An analysis of the approximately 150 responses has indicated that a significant percentage of students experienced difficulties in high-level concepts. Also while many students may indicate an understanding of the principles of many high level concepts more students reported experiencing difficulty in implementing such concepts. This indicates that many students may achieve a level of understanding allowing near transfer of domain knowledge but fail to reach a level of understanding that enables far transfer. © 2007 Matthew Butler and Michael Morgan.","author":[{"dropping-particle":"","family":"Butler","given":"Matthew","non-dropping-particle":"","parse-names":false,"suffix":""},{"dropping-particle":"","family":"Morgan","given":"Michael","non-dropping-particle":"","parse-names":false,"suffix":""}],"container-title":"ASCILITE 2007 - The Australasian Society for Computers in Learning in Tertiary Education","id":"ITEM-1","issued":{"date-parts":[["2007"]]},"page":"99-107","title":"Learning challenges faced by novice programming students studying high level and low feedback concepts","type":"paper-conference"},"uris":["http://www.mendeley.com/documents/?uuid=7458af48-1313-3314-b700-f092d1de1f5f"]}],"mendeley":{"formattedCitation":"(Butler and Morgan, 2007)","plainTextFormattedCitation":"(Butler and Morgan, 2007)","previouslyFormattedCitation":"(Butler and Morgan, 2007)"},"properties":{"noteIndex":0},"schema":"https://github.com/citation-style-language/schema/raw/master/csl-citation.json"}</w:instrText>
+      </w:r>
+      <w:r>
+        <w:fldChar w:fldCharType="separate"/>
+      </w:r>
+      <w:r>
+        <w:rPr>
+          <w:noProof/>
+        </w:rPr>
+        <w:t>(Butler and Morgan, 2007)</w:t>
+      </w:r>
+      <w:r>
+        <w:fldChar w:fldCharType="end"/>
+      </w:r>
+      <w:r>
+        <w:t>.</w:t>
+      </w:r>
+    </w:p>
+    <w:p>
+      <w:r>
+        <w:t xml:space="preserve">Coinciding with the importance of feedback </w:t>
+      </w:r>
+      <w:r>
+        <w:t xml:space="preserve">received </w:t>
+      </w:r>
+      <w:r>
+        <w:t>from teachers, the</w:t>
+      </w:r>
+      <w:r>
+        <w:t xml:space="preserve"> feedback received from the development environment</w:t>
+      </w:r>
+      <w:r>
+        <w:t xml:space="preserve"> (IDE)</w:t>
+      </w:r>
+      <w:r>
+        <w:t xml:space="preserve"> </w:t>
+      </w:r>
+      <w:r>
+        <w:t>th</w:t>
+      </w:r>
+      <w:r>
+        <w:t>at the</w:t>
+      </w:r>
+      <w:r>
+        <w:t xml:space="preserve"> students use</w:t>
+      </w:r>
+      <w:r>
+        <w:t xml:space="preserve"> to program in</w:t>
+      </w:r>
+      <w:r>
+        <w:t xml:space="preserve"> and how they test their work </w:t>
+      </w:r>
+      <w:r>
+        <w:t xml:space="preserve">will be influential in how a student develops an understanding of </w:t>
+      </w:r>
+      <w:r>
+        <w:t>debugging their own work</w:t>
+      </w:r>
+      <w:r>
+        <w:t xml:space="preserve"> </w:t>
+      </w:r>
+      <w:r>
+        <w:fldChar w:fldCharType="begin" w:fldLock="1"/>
+      </w:r>
+      <w:r>
+        <w:instrText>ADDIN CSL_CITATION {"citationItems":[{"id":"ITEM-1","itemData":{"ISBN":"9789810595791","abstract":"This paper describes an investigation into the nature of the academic problems that face novice programming students. These learners are required to demonstrate competencies in high-level abstract principles of programming and logic, such as program design and OOP principles, which are conceptually difficult. During the programming task learners receive relatively high levels of feedback on low level issues, such as syntax rules, but tend to receive low levels of feedback on conceptually more difficult issues. This problem tends to be exacerbated by the trend of learners to study independently, outside the classroom or in online modes, which further reduces the options available for quality feedback on high-level issues. This paper analyses the results of a survey given to students enrolled in an introductory programming unit across three campuses at Monash University in 2007. The survey focused on student perceptions of the relative difficulty in understanding and implementing both low level-programming concepts, such as syntax and variables, and high-level concepts, such as OOP principles and efficient program design. An analysis of the approximately 150 responses has indicated that a significant percentage of students experienced difficulties in high-level concepts. Also while many students may indicate an understanding of the principles of many high level concepts more students reported experiencing difficulty in implementing such concepts. This indicates that many students may achieve a level of understanding allowing near transfer of domain knowledge but fail to reach a level of understanding that enables far transfer. © 2007 Matthew Butler and Michael Morgan.","author":[{"dropping-particle":"","family":"Butler","given":"Matthew","non-dropping-particle":"","parse-names":false,"suffix":""},{"dropping-particle":"","family":"Morgan","given":"Michael","non-dropping-particle":"","parse-names":false,"suffix":""}],"container-title":"ASCILITE 2007 - The Australasian Society for Computers in Learning in Tertiary Education","id":"ITEM-1","issued":{"date-parts":[["2007"]]},"page":"99-107","title":"Learning challenges faced by novice programming students studying high level and low feedback concepts","type":"paper-conference"},"uris":["http://www.mendeley.com/documents/?uuid=7458af48-1313-3314-b700-f092d1de1f5f"]}],"mendeley":{"formattedCitation":"(Butler and Morgan, 2007)","plainTextFormattedCitation":"(Butler and Morgan, 2007)","previouslyFormattedCitation":"(Butler and Morgan, 2007)"},"properties":{"noteIndex":0},"schema":"https://github.com/citation-style-language/schema/raw/master/csl-citation.json"}</w:instrText>
+      </w:r>
+      <w:r>
+        <w:fldChar w:fldCharType="separate"/>
+      </w:r>
+      <w:r>
+        <w:rPr>
+          <w:noProof/>
+        </w:rPr>
+        <w:t>(Butler and Morgan, 2007)</w:t>
+      </w:r>
+      <w:r>
+        <w:fldChar w:fldCharType="end"/>
+      </w:r>
+      <w:r>
+        <w:t xml:space="preserve">. </w:t>
+      </w:r>
+      <w:r>
+        <w:t xml:space="preserve">The development environment will </w:t>
+      </w:r>
+      <w:r>
+        <w:t>give</w:t>
+      </w:r>
+      <w:r>
+        <w:t xml:space="preserve"> the user extremely specific</w:t>
+      </w:r>
+      <w:r>
+        <w:t xml:space="preserve"> </w:t>
+      </w:r>
+      <w:r>
+        <w:t>error messages</w:t>
+      </w:r>
+      <w:r>
+        <w:t xml:space="preserve"> </w:t>
+      </w:r>
+      <w:r>
+        <w:t>detailing</w:t>
+      </w:r>
+      <w:r>
+        <w:t xml:space="preserve"> what went wrong</w:t>
+      </w:r>
+      <w:r>
+        <w:t xml:space="preserve"> and where the error occurs</w:t>
+      </w:r>
+      <w:r>
+        <w:t xml:space="preserve"> in the code</w:t>
+      </w:r>
+      <w:r>
+        <w:t xml:space="preserve"> when they attempt to compile their work.</w:t>
+      </w:r>
+      <w:r>
+        <w:t xml:space="preserve"> Using the information provided by the IDE</w:t>
+      </w:r>
+      <w:r>
+        <w:t xml:space="preserve"> should allow students to </w:t>
+      </w:r>
+      <w:r>
+        <w:t xml:space="preserve">gain </w:t>
+      </w:r>
+      <w:r>
+        <w:t xml:space="preserve">experience in troubleshooting </w:t>
+      </w:r>
+      <w:r>
+        <w:t>issues within their code</w:t>
+      </w:r>
+      <w:r>
+        <w:t xml:space="preserve">. </w:t>
+      </w:r>
+    </w:p>
+    <w:p/>
+    <w:p/>
+    <w:p>
+      <w:pPr>
+        <w:pStyle w:val="Heading3"/>
+        <w:spacing w:line="360" w:lineRule="auto"/>
+      </w:pPr>
+      <w:r>
+        <w:t>2.2.1 Ways of alleviating the issues</w:t>
+      </w:r>
+      <w:r>
+        <w:t xml:space="preserve"> novice programmers face</w:t>
+      </w:r>
+    </w:p>
+    <w:p>
+      <w:pPr>
+        <w:spacing w:line="360" w:lineRule="auto"/>
+      </w:pPr>
+      <w:r>
+        <w:t xml:space="preserve">As the research has shown, for a learning platform to succeed, the platform will need to ensure that </w:t>
+      </w:r>
+    </w:p>
+    <w:p>
+      <w:pPr>
+        <w:spacing w:line="360" w:lineRule="auto"/>
+      </w:pPr>
+    </w:p>
+    <w:p>
+      <w:pPr>
+        <w:pStyle w:val="Heading2"/>
+        <w:spacing w:line="360" w:lineRule="auto"/>
+      </w:pPr>
+      <w:r>
+        <w:t xml:space="preserve">2.3 Exploration of the </w:t>
+      </w:r>
+      <w:r>
+        <w:t>issue’s</w:t>
+      </w:r>
+      <w:r>
+        <w:t xml:space="preserve"> teachers face</w:t>
+      </w:r>
+    </w:p>
+    <w:p>
+      <w:pPr>
+        <w:spacing w:line="360" w:lineRule="auto"/>
+      </w:pPr>
+      <w:r>
+        <w:t xml:space="preserve">Ensuring students understand the fundamentals of programming is an integral part of teaching [GET REFERENCE]. </w:t>
+      </w:r>
+    </w:p>
+    <w:p>
+      <w:pPr>
+        <w:spacing w:line="360" w:lineRule="auto"/>
+      </w:pPr>
+    </w:p>
+    <w:p>
+      <w:pPr>
+        <w:pStyle w:val="Heading2"/>
+        <w:spacing w:line="360" w:lineRule="auto"/>
+      </w:pPr>
+      <w:r>
+        <w:t>2.</w:t>
+      </w:r>
+      <w:r>
+        <w:t>4</w:t>
+      </w:r>
+      <w:r>
+        <w:t xml:space="preserve"> </w:t>
+      </w:r>
+      <w:r>
+        <w:t>Exploration of learning platforms</w:t>
+      </w:r>
+    </w:p>
+    <w:p>
+      <w:pPr>
+        <w:spacing w:line="360" w:lineRule="auto"/>
+      </w:pPr>
+      <w:r>
+        <w:t>Before developing a learning platform, the research first needs to</w:t>
+      </w:r>
+      <w:r>
+        <w:t xml:space="preserve"> identify how others around the world have implemented similar platforms and</w:t>
+      </w:r>
+      <w:r>
+        <w:t xml:space="preserve"> discover any shortcomings these platforms may have so that the research can avoid following those </w:t>
+      </w:r>
+      <w:r>
+        <w:t>missteps</w:t>
+      </w:r>
+      <w:r>
+        <w:t xml:space="preserve">. </w:t>
+      </w:r>
+      <w:r>
+        <w:t xml:space="preserve"> </w:t>
+      </w:r>
+    </w:p>
+    <w:p>
+      <w:pPr>
+        <w:spacing w:line="360" w:lineRule="auto"/>
+      </w:pPr>
+    </w:p>
+    <w:p>
+      <w:pPr>
+        <w:pStyle w:val="Heading3"/>
+        <w:spacing w:line="360" w:lineRule="auto"/>
+      </w:pPr>
+      <w:r>
+        <w:t>2.</w:t>
+      </w:r>
+      <w:r>
+        <w:t>4</w:t>
+      </w:r>
+      <w:r>
+        <w:t>.1 Benefits of developing a learning platfor</w:t>
+      </w:r>
+      <w:r>
+        <w:t>m</w:t>
+      </w:r>
+    </w:p>
+    <w:p>
+      <w:pPr>
+        <w:spacing w:line="360" w:lineRule="auto"/>
+      </w:pPr>
+      <w:r>
+        <w:t>Might split this into two – one sub section for lecturer’s and one for students</w:t>
+      </w:r>
+      <w:r>
+        <w:t xml:space="preserve"> </w:t>
+      </w:r>
+      <w:proofErr w:type="spellStart"/>
+      <w:r>
+        <w:t>whats</w:t>
+      </w:r>
+      <w:proofErr w:type="spellEnd"/>
+      <w:r>
+        <w:t xml:space="preserve"> the benefits for each side?</w:t>
+      </w:r>
+    </w:p>
+    <w:p>
+      <w:pPr>
+        <w:spacing w:line="360" w:lineRule="auto"/>
+      </w:pPr>
+    </w:p>
+    <w:p>
+      <w:pPr>
+        <w:pStyle w:val="Heading3"/>
+        <w:spacing w:line="360" w:lineRule="auto"/>
+      </w:pPr>
+      <w:r>
+        <w:t>2.</w:t>
+      </w:r>
+      <w:r>
+        <w:t>4</w:t>
+      </w:r>
+      <w:r>
+        <w:t>.</w:t>
+      </w:r>
+      <w:r>
+        <w:t>2</w:t>
+      </w:r>
+      <w:r>
+        <w:t xml:space="preserve"> </w:t>
+      </w:r>
+      <w:r>
+        <w:t xml:space="preserve">Comparisons made between </w:t>
+      </w:r>
+      <w:r>
+        <w:t>lecturers’</w:t>
+      </w:r>
+      <w:r>
+        <w:t xml:space="preserve"> implementations – Blogs</w:t>
+      </w:r>
+    </w:p>
+    <w:p>
+      <w:pPr>
+        <w:spacing w:line="360" w:lineRule="auto"/>
+      </w:pPr>
+      <w:r>
+        <w:t>This is where I want to talk about the findings found around the world that have been noted on their personal blogs</w:t>
+      </w:r>
+    </w:p>
+    <w:p>
+      <w:pPr>
+        <w:spacing w:line="360" w:lineRule="auto"/>
+      </w:pPr>
+    </w:p>
+    <w:p>
+      <w:pPr>
+        <w:pStyle w:val="Heading2"/>
+        <w:spacing w:line="360" w:lineRule="auto"/>
+      </w:pPr>
+      <w:r>
+        <w:t>2.</w:t>
+      </w:r>
+      <w:r>
+        <w:t>5</w:t>
+      </w:r>
+      <w:r>
+        <w:t xml:space="preserve"> Underlying technologies used in the development of a learning platform</w:t>
+      </w:r>
+    </w:p>
+    <w:p>
+      <w:pPr>
+        <w:spacing w:line="360" w:lineRule="auto"/>
+      </w:pPr>
+      <w:r>
+        <w:t>[NEED A SHORT AND SWEET INTRO]</w:t>
+      </w:r>
+    </w:p>
+    <w:p>
+      <w:pPr>
+        <w:pStyle w:val="Heading3"/>
+        <w:spacing w:line="360" w:lineRule="auto"/>
+      </w:pPr>
+      <w:r>
+        <w:t>2.</w:t>
+      </w:r>
+      <w:r>
+        <w:t>5</w:t>
+      </w:r>
+      <w:r>
+        <w:t xml:space="preserve">.1 </w:t>
+      </w:r>
+      <w:r>
+        <w:t>Version Control S</w:t>
+      </w:r>
+      <w:r>
+        <w:t>oftware</w:t>
+      </w:r>
+    </w:p>
+    <w:p>
+      <w:r>
+        <w:t>For any form of project whether that be a literature review or a cod</w:t>
+      </w:r>
+      <w:r>
+        <w:t xml:space="preserve">ing </w:t>
+      </w:r>
+      <w:r>
+        <w:t>project</w:t>
+      </w:r>
+      <w:r>
+        <w:t xml:space="preserve"> having a backup strategy is imperative to ensuring that no progress is lost in the event of a catastrophic </w:t>
+      </w:r>
+      <w:r>
+        <w:t>failure</w:t>
+      </w:r>
+      <w:r>
+        <w:t xml:space="preserve"> such as hardware failure</w:t>
+      </w:r>
+      <w:r>
+        <w:t xml:space="preserve"> </w:t>
+      </w:r>
+      <w:r>
+        <w:fldChar w:fldCharType="begin" w:fldLock="1"/>
+      </w:r>
+      <w:r>
+        <w:instrText>ADDIN CSL_CITATION {"citationItems":[{"id":"ITEM-1","itemData":{"ISBN":"1449345050","abstract":"Get up to speed on Git for tracking, branching, merging, and managing code revisions. Through a series of step-by-step tutorials, this practical guide takes you quickly from Git fundamentals to advanced techniques, and provides friendly yet rigorous advice for navigating the many functions of this open source version control system. This thoroughly revised edition also includes tips for manipulating trees, extended coverage of the reflog and stash, and a complete introduction to the GitHub repository. Git lets you manage code development in a virtually endless variety of ways, once you understand how to harness the system’s flexibility. This book shows you how. Learn how to use Git for several real-world development scenarios Gain insight into Git’s common-use cases, initial tasks, and basic functions Use the system for both centralized and distributed version control Learn how to manage merges, conflicts, patches, and diffs Apply advanced techniques such as rebasing, hooks, and ways to handle submodules Interact with Subversion (SVN) repositories—including SVN to Git conversions Navigate, use, and contribute to open source projects though GitHub","author":[{"dropping-particle":"","family":"Loeliger","given":"Jon","non-dropping-particle":"","parse-names":false,"suffix":""},{"dropping-particle":"","family":"McCullough","given":"Matthew","non-dropping-particle":"","parse-names":false,"suffix":""}],"id":"ITEM-1","issued":{"date-parts":[["2012"]]},"number-of-pages":"1 - 7","title":"Version Control with Git: Powerful Tools and Techniques for Collaborative Software Development","type":"book"},"uris":["http://www.mendeley.com/documents/?uuid=f9f23e1f-066c-3955-b309-0fc9bcedf6a6"]}],"mendeley":{"formattedCitation":"(Loeliger and McCullough, 2012)","plainTextFormattedCitation":"(Loeliger and McCullough, 2012)","previouslyFormattedCitation":"(Loeliger and McCullough, 2012)"},"properties":{"noteIndex":0},"schema":"https://github.com/citation-style-language/schema/raw/master/csl-citation.json"}</w:instrText>
+      </w:r>
+      <w:r>
+        <w:fldChar w:fldCharType="separate"/>
+      </w:r>
+      <w:r>
+        <w:rPr>
+          <w:noProof/>
+        </w:rPr>
+        <w:t>(Loeliger and McCullough, 2012)</w:t>
+      </w:r>
+      <w:r>
+        <w:fldChar w:fldCharType="end"/>
+      </w:r>
+      <w:r>
+        <w:t>.</w:t>
+      </w:r>
+      <w:r>
+        <w:t xml:space="preserve"> A typical backup strategy will utilise some form of version control where you can track </w:t>
+      </w:r>
+      <w:r>
+        <w:t xml:space="preserve">the </w:t>
+      </w:r>
+      <w:r>
+        <w:t>changes made</w:t>
+      </w:r>
+      <w:r>
+        <w:t xml:space="preserve"> and this where version control systems come into play</w:t>
+      </w:r>
+      <w:r>
+        <w:t>.</w:t>
+      </w:r>
+      <w:r>
+        <w:t xml:space="preserve"> This becomes especially important within the industry where for instance you are developing a new product. </w:t>
+      </w:r>
+      <w:r>
+        <w:t>The product will undergo changes with time</w:t>
+      </w:r>
+      <w:r>
+        <w:t>,</w:t>
+      </w:r>
+      <w:r>
+        <w:t xml:space="preserve"> whether that be for fixing errors or developing new features, </w:t>
+      </w:r>
+      <w:r>
+        <w:t xml:space="preserve">as time goes on new versions are released </w:t>
+      </w:r>
+      <w:r>
+        <w:t xml:space="preserve">and </w:t>
+      </w:r>
+      <w:r>
+        <w:t xml:space="preserve">with each release </w:t>
+      </w:r>
+      <w:r>
+        <w:t>the software slowly evolves</w:t>
+      </w:r>
+      <w:r>
+        <w:t>, the need to track these changes becomes imperative</w:t>
+      </w:r>
+      <w:r>
+        <w:t xml:space="preserve"> as the product grows in size</w:t>
+      </w:r>
+      <w:r>
+        <w:t xml:space="preserve"> </w:t>
+      </w:r>
+      <w:r>
+        <w:fldChar w:fldCharType="begin" w:fldLock="1"/>
+      </w:r>
+      <w:r>
+        <w:instrText>ADDIN CSL_CITATION {"citationItems":[{"id":"ITEM-1","itemData":{"DOI":"10.1109/32.221137","ISSN":"00985589","abstract":"We present a new approach to the control of versions of software and other hierarchically structured entities. Any part of a system, from the smallest component to a complete system, may exist in different versions. The set of all possible versions under the refinement relation forms a partial order (in fact, a lattice). The fact that version V approximates version V’ in this order means that V is relevant to V’ in this sense: when constructing version V’ of a system, we can sometimes use version V of a component if nothing more appropriate is available. More precisely, a particular version of an entire system is formed by combining the most relevant existing versions of the various components of the system. We call this the variant structure principle; it makes precise the idea that components of a given version of the system can be inherited by more refined versions of the system. We give an algebraic version language which allows histories (numbered series), subversions (or variants), and joins. In particular, the join operation is simply the lattice least upper bound. The join operation, together with the variant structure principle, provide a systematic framework for recombining divergent variants. We demonstrate the utility of this approach through lemur, a programming environment for modular C programs, which was developed using itself. Finally, we show how this notion of versions is related to the possible world semantics of intensional logic. © 1993 IEEE","author":[{"dropping-particle":"","family":"Plaice","given":"John","non-dropping-particle":"","parse-names":false,"suffix":""},{"dropping-particle":"","family":"Wadge","given":"William W.","non-dropping-particle":"","parse-names":false,"suffix":""}],"container-title":"IEEE Transactions on Software Engineering","id":"ITEM-1","issue":"3","issued":{"date-parts":[["1993"]]},"page":"268-276","title":"A New Approach to Version Control","type":"article-journal","volume":"19"},"uris":["http://www.mendeley.com/documents/?uuid=40addde4-3d16-3dc6-a795-3ce494ed8530"]}],"mendeley":{"formattedCitation":"(Plaice and Wadge, 1993)","plainTextFormattedCitation":"(Plaice and Wadge, 1993)","previouslyFormattedCitation":"(Plaice and Wadge, 1993)"},"properties":{"noteIndex":0},"schema":"https://github.com/citation-style-language/schema/raw/master/csl-citation.json"}</w:instrText>
+      </w:r>
+      <w:r>
+        <w:fldChar w:fldCharType="separate"/>
+      </w:r>
+      <w:r>
+        <w:rPr>
+          <w:noProof/>
+        </w:rPr>
+        <w:t>(Plaice and Wadge, 1993)</w:t>
+      </w:r>
+      <w:r>
+        <w:fldChar w:fldCharType="end"/>
+      </w:r>
+      <w:r>
+        <w:t xml:space="preserve">. </w:t>
+      </w:r>
+    </w:p>
+    <w:p>
+      <w:r>
+        <w:t xml:space="preserve">Version control systems or VCS, are a type of software utility that allows </w:t>
+      </w:r>
+      <w:r>
+        <w:t>users</w:t>
+      </w:r>
+      <w:r>
+        <w:t xml:space="preserve"> to track and manage changes made to a project</w:t>
+      </w:r>
+      <w:r>
+        <w:t xml:space="preserve"> in a central repository</w:t>
+      </w:r>
+      <w:r>
+        <w:t xml:space="preserve"> that is typically hosted off-premises</w:t>
+      </w:r>
+      <w:r>
+        <w:t xml:space="preserve"> </w:t>
+      </w:r>
+      <w:r>
+        <w:fldChar w:fldCharType="begin" w:fldLock="1"/>
+      </w:r>
+      <w:r>
+        <w:instrText>ADDIN CSL_CITATION {"citationItems":[{"id":"ITEM-1","itemData":{"URL":"https://bitbucket.org/product/version-control-software","accessed":{"date-parts":[["2019","11","5"]]},"author":[{"dropping-particle":"","family":"Atlassian","given":"","non-dropping-particle":"","parse-names":false,"suffix":""}],"id":"ITEM-1","issued":{"date-parts":[["2019"]]},"title":"Version Control Software: An Overview | Bitbucket","type":"webpage"},"uris":["http://www.mendeley.com/documents/?uuid=230a7cba-635f-3799-9363-392c90eaf2e0"]}],"mendeley":{"formattedCitation":"(Atlassian, 2019)","plainTextFormattedCitation":"(Atlassian, 2019)","previouslyFormattedCitation":"(Atlassian, 2019)"},"properties":{"noteIndex":0},"schema":"https://github.com/citation-style-language/schema/raw/master/csl-citation.json"}</w:instrText>
+      </w:r>
+      <w:r>
+        <w:fldChar w:fldCharType="separate"/>
+      </w:r>
+      <w:r>
+        <w:rPr>
+          <w:noProof/>
+        </w:rPr>
+        <w:t>(Atlassian, 2019)</w:t>
+      </w:r>
+      <w:r>
+        <w:fldChar w:fldCharType="end"/>
+      </w:r>
+      <w:r>
+        <w:t>.</w:t>
+      </w:r>
+      <w:r>
+        <w:t xml:space="preserve"> </w:t>
+      </w:r>
+      <w:r>
+        <w:t>The files hosted on said repository can be used to backup anything from</w:t>
+      </w:r>
+      <w:r>
+        <w:t xml:space="preserve"> word</w:t>
+      </w:r>
+      <w:r>
+        <w:t xml:space="preserve"> document</w:t>
+      </w:r>
+      <w:r>
+        <w:t>s</w:t>
+      </w:r>
+      <w:r>
+        <w:t xml:space="preserve"> to </w:t>
+      </w:r>
+      <w:r>
+        <w:t>a student'</w:t>
+      </w:r>
+      <w:r>
+        <w:t>s coursework</w:t>
+      </w:r>
+      <w:r>
+        <w:t xml:space="preserve"> </w:t>
+      </w:r>
+      <w:r>
+        <w:fldChar w:fldCharType="begin" w:fldLock="1"/>
+      </w:r>
+      <w:r>
+        <w:instrText>ADDIN CSL_CITATION {"citationItems":[{"id":"ITEM-1","itemData":{"URL":"https://www.linkedin.com/pulse/what-vcs-version-control-system-7-ways-choose-perfect-nilesh-kanawade/","accessed":{"date-parts":[["2019","11","5"]]},"author":[{"dropping-particle":"","family":"Kanawade","given":"Nilesh","non-dropping-particle":"","parse-names":false,"suffix":""}],"id":"ITEM-1","issued":{"date-parts":[["2017"]]},"page":"1","title":"What is VCS (Version Control System)? 7 ways to choose perfect VCS for your project! | LinkedIn","type":"webpage"},"uris":["http://www.mendeley.com/documents/?uuid=0108b180-4305-34de-9f8c-c88f8d746726"]}],"mendeley":{"formattedCitation":"(Kanawade, 2017)","plainTextFormattedCitation":"(Kanawade, 2017)","previouslyFormattedCitation":"(Kanawade, 2017)"},"properties":{"noteIndex":0},"schema":"https://github.com/citation-style-language/schema/raw/master/csl-citation.json"}</w:instrText>
+      </w:r>
+      <w:r>
+        <w:fldChar w:fldCharType="separate"/>
+      </w:r>
+      <w:r>
+        <w:rPr>
+          <w:noProof/>
+        </w:rPr>
+        <w:t>(Kanawade, 2017)</w:t>
+      </w:r>
+      <w:r>
+        <w:fldChar w:fldCharType="end"/>
+      </w:r>
+      <w:r>
+        <w:t>.</w:t>
+      </w:r>
+      <w:r>
+        <w:t xml:space="preserve"> </w:t>
+      </w:r>
+      <w:r>
+        <w:t>On top of having the ability to securely store a backup of all the work you’ve done, version control systems offer a wide range of features</w:t>
+      </w:r>
+      <w:r>
+        <w:t xml:space="preserve"> from giving</w:t>
+      </w:r>
+      <w:r>
+        <w:t xml:space="preserve"> you further insight into </w:t>
+      </w:r>
+      <w:r>
+        <w:t>the</w:t>
+      </w:r>
+      <w:r>
+        <w:t xml:space="preserve"> changes made and allowing multiple users to </w:t>
+      </w:r>
+      <w:r>
+        <w:t>collaborate</w:t>
+      </w:r>
+      <w:r>
+        <w:t xml:space="preserve"> on the project at the same time without interfering with one another.</w:t>
+      </w:r>
+    </w:p>
+    <w:p>
+      <w:pPr>
+        <w:keepNext/>
+      </w:pPr>
+      <w:r>
+        <w:rPr>
+          <w:noProof/>
+        </w:rPr>
+        <w:drawing>
+          <wp:inline distT="0" distB="0" distL="0" distR="0" wp14:anchorId="7F08A9C4" wp14:editId="2CFCD262">
+            <wp:extent cx="5731510" cy="3726815"/>
+            <wp:effectExtent l="0" t="0" r="2540" b="6985"/>
+            <wp:docPr id="8" name="Picture 8"/>
+            <wp:cNvGraphicFramePr>
+              <a:graphicFrameLocks xmlns:a="http://schemas.openxmlformats.org/drawingml/2006/main" noChangeAspect="1"/>
+            </wp:cNvGraphicFramePr>
+            <a:graphic xmlns:a="http://schemas.openxmlformats.org/drawingml/2006/main">
+              <a:graphicData uri="http://schemas.openxmlformats.org/drawingml/2006/picture">
+                <pic:pic xmlns:pic="http://schemas.openxmlformats.org/drawingml/2006/picture">
+                  <pic:nvPicPr>
+                    <pic:cNvPr id="1" name=""/>
+                    <pic:cNvPicPr/>
+                  </pic:nvPicPr>
+                  <pic:blipFill>
+                    <a:blip r:embed="rId13"/>
+                    <a:stretch>
+                      <a:fillRect/>
+                    </a:stretch>
+                  </pic:blipFill>
+                  <pic:spPr>
+                    <a:xfrm>
+                      <a:off x="0" y="0"/>
                       <a:ext cx="5731510" cy="3726815"/>
                     </a:xfrm>
                     <a:prstGeom prst="rect">
@@ -3077,7 +3475,7 @@
           <w:rPr>
             <w:noProof/>
           </w:rPr>
-          <w:t>7</w:t>
+          <w:t>8</w:t>
         </w:r>
       </w:fldSimple>
       <w:r>
@@ -3092,11 +3490,13 @@
         <w:t xml:space="preserve"> (Forsyth C, 2019)</w:t>
       </w:r>
     </w:p>
+    <w:p/>
     <w:p>
       <w:pPr>
         <w:pStyle w:val="Heading4"/>
       </w:pPr>
       <w:r>
+        <w:lastRenderedPageBreak/>
         <w:t>2.5.</w:t>
       </w:r>
       <w:r>
@@ -3124,24 +3524,32 @@
       </w:r>
     </w:p>
     <w:p>
+      <w:r>
+        <w:t>[INSERT IMAGE OF BRANCHING]</w:t>
+      </w:r>
+    </w:p>
+    <w:p>
       <w:pPr>
         <w:pStyle w:val="Heading4"/>
       </w:pPr>
-      <w:r>
-        <w:t>2.5.1.</w:t>
-      </w:r>
-      <w:r>
-        <w:t>2</w:t>
-      </w:r>
-      <w:r>
-        <w:t xml:space="preserve"> Version tracking</w:t>
+      <w:commentRangeStart w:id="0"/>
+      <w:r>
+        <w:t>2.5.1.2 Version tracking</w:t>
       </w:r>
     </w:p>
     <w:p>
       <w:r>
         <w:t xml:space="preserve">One of the main objectives of version control systems is to keep track of any and all modifications made to a repository. </w:t>
       </w:r>
-    </w:p>
+      <w:commentRangeEnd w:id="0"/>
+      <w:r>
+        <w:rPr>
+          <w:rStyle w:val="CommentReference"/>
+        </w:rPr>
+        <w:commentReference w:id="0"/>
+      </w:r>
+    </w:p>
+    <w:p/>
     <w:p>
       <w:pPr>
         <w:pStyle w:val="Heading4"/>
@@ -3175,6 +3583,11 @@
     </w:p>
     <w:p>
       <w:pPr>
+        <w:spacing w:line="360" w:lineRule="auto"/>
+      </w:pPr>
+    </w:p>
+    <w:p>
+      <w:pPr>
         <w:pStyle w:val="Heading4"/>
       </w:pPr>
       <w:r>
@@ -3197,6 +3610,7 @@
         <w:t>[INSERT IMAGE OF DIFFING]</w:t>
       </w:r>
     </w:p>
+    <w:p/>
     <w:p>
       <w:pPr>
         <w:pStyle w:val="Heading3"/>
@@ -3250,7 +3664,48 @@
         <w:fldChar w:fldCharType="end"/>
       </w:r>
       <w:r>
-        <w:t xml:space="preserve">. Utilising Continuous Integration software allows to do just that. </w:t>
+        <w:t xml:space="preserve">. Utilising </w:t>
+      </w:r>
+      <w:r>
+        <w:t>c</w:t>
+      </w:r>
+      <w:r>
+        <w:t>ontinuou</w:t>
+      </w:r>
+      <w:r>
+        <w:t>s i</w:t>
+      </w:r>
+      <w:r>
+        <w:t xml:space="preserve">ntegration software allows </w:t>
+      </w:r>
+      <w:r>
+        <w:t xml:space="preserve">developers </w:t>
+      </w:r>
+      <w:r>
+        <w:t xml:space="preserve">to do just that. </w:t>
+      </w:r>
+      <w:r>
+        <w:t xml:space="preserve">The purpose of continuous integration software is to check a given code repository whenever a change is made </w:t>
+      </w:r>
+      <w:r>
+        <w:t xml:space="preserve">and run a set list of commands to attempt to compile the project [INSERT REF]. </w:t>
+      </w:r>
+    </w:p>
+    <w:p>
+      <w:pPr>
+        <w:spacing w:line="360" w:lineRule="auto"/>
+      </w:pPr>
+      <w:r>
+        <w:t>For continuous integration software to work, all the code required for the project must be stored in the repository</w:t>
+      </w:r>
+      <w:r>
+        <w:t xml:space="preserve"> [GET REF]</w:t>
+      </w:r>
+      <w:r>
+        <w:t>.</w:t>
+      </w:r>
+      <w:r>
+        <w:t xml:space="preserve"> Once a change has been pushed to the repository, the software will run the list of commands to begin the build. </w:t>
       </w:r>
     </w:p>
     <w:p>
@@ -3259,30 +3714,1204 @@
         <w:spacing w:line="360" w:lineRule="auto"/>
       </w:pPr>
       <w:r>
+        <w:t>2.</w:t>
+      </w:r>
+      <w:r>
+        <w:t>6</w:t>
+      </w:r>
+      <w:r>
+        <w:t xml:space="preserve"> Summary of Literature Review</w:t>
+      </w:r>
+    </w:p>
+    <w:p>
+      <w:pPr>
+        <w:spacing w:line="360" w:lineRule="auto"/>
+      </w:pPr>
+      <w:r>
+        <w:t xml:space="preserve">- Can explain here why we are going to use </w:t>
+      </w:r>
+      <w:proofErr w:type="spellStart"/>
+      <w:r>
+        <w:t>Github</w:t>
+      </w:r>
+      <w:proofErr w:type="spellEnd"/>
+      <w:r>
+        <w:t xml:space="preserve"> Classroom – ingrained to course</w:t>
+      </w:r>
+    </w:p>
+    <w:p>
+      <w:pPr>
+        <w:pStyle w:val="Heading2"/>
+      </w:pPr>
+      <w:r>
+        <w:t>2.7 References</w:t>
+      </w:r>
+    </w:p>
+    <w:p>
+      <w:pPr>
+        <w:widowControl w:val="0"/>
+        <w:autoSpaceDE w:val="0"/>
+        <w:autoSpaceDN w:val="0"/>
+        <w:adjustRightInd w:val="0"/>
+        <w:spacing w:line="240" w:lineRule="auto"/>
+        <w:rPr>
+          <w:rFonts w:ascii="Calibri" w:hAnsi="Calibri" w:cs="Calibri"/>
+          <w:noProof/>
+          <w:szCs w:val="24"/>
+        </w:rPr>
+      </w:pPr>
+      <w:r>
+        <w:fldChar w:fldCharType="begin" w:fldLock="1"/>
+      </w:r>
+      <w:r>
+        <w:instrText xml:space="preserve">ADDIN Mendeley Bibliography CSL_BIBLIOGRAPHY </w:instrText>
+      </w:r>
+      <w:r>
+        <w:fldChar w:fldCharType="separate"/>
+      </w:r>
+      <w:r>
+        <w:rPr>
+          <w:rFonts w:ascii="Calibri" w:hAnsi="Calibri" w:cs="Calibri"/>
+          <w:noProof/>
+          <w:szCs w:val="24"/>
+        </w:rPr>
+        <w:t xml:space="preserve">Aksenov, P. (2013) ‘Stanislav Petrov: The man who may have saved the world’, </w:t>
+      </w:r>
+      <w:r>
+        <w:rPr>
+          <w:rFonts w:ascii="Calibri" w:hAnsi="Calibri" w:cs="Calibri"/>
+          <w:i/>
+          <w:iCs/>
+          <w:noProof/>
+          <w:szCs w:val="24"/>
+        </w:rPr>
+        <w:t>BBC News Magazine</w:t>
+      </w:r>
+      <w:r>
+        <w:rPr>
+          <w:rFonts w:ascii="Calibri" w:hAnsi="Calibri" w:cs="Calibri"/>
+          <w:noProof/>
+          <w:szCs w:val="24"/>
+        </w:rPr>
+        <w:t>, pp. 6–8. Available at: https://www.bbc.co.uk/news/world-europe-24280831</w:t>
+      </w:r>
+      <w:bookmarkStart w:id="1" w:name="_GoBack"/>
+      <w:bookmarkEnd w:id="1"/>
+      <w:r>
+        <w:rPr>
+          <w:rFonts w:ascii="Calibri" w:hAnsi="Calibri" w:cs="Calibri"/>
+          <w:noProof/>
+          <w:szCs w:val="24"/>
+        </w:rPr>
+        <w:t xml:space="preserve"> (Accessed: 5 November 2019).</w:t>
+      </w:r>
+    </w:p>
+    <w:p>
+      <w:pPr>
+        <w:widowControl w:val="0"/>
+        <w:autoSpaceDE w:val="0"/>
+        <w:autoSpaceDN w:val="0"/>
+        <w:adjustRightInd w:val="0"/>
+        <w:spacing w:line="240" w:lineRule="auto"/>
+        <w:rPr>
+          <w:rFonts w:ascii="Calibri" w:hAnsi="Calibri" w:cs="Calibri"/>
+          <w:noProof/>
+          <w:szCs w:val="24"/>
+        </w:rPr>
+      </w:pPr>
+      <w:r>
+        <w:rPr>
+          <w:rFonts w:ascii="Calibri" w:hAnsi="Calibri" w:cs="Calibri"/>
+          <w:noProof/>
+          <w:szCs w:val="24"/>
+        </w:rPr>
         <w:lastRenderedPageBreak/>
-        <w:t>2.</w:t>
-      </w:r>
-      <w:r>
-        <w:t>6</w:t>
-      </w:r>
-      <w:r>
-        <w:t xml:space="preserve"> Summary of Literature Review</w:t>
-      </w:r>
-    </w:p>
-    <w:p>
-      <w:pPr>
-        <w:spacing w:line="360" w:lineRule="auto"/>
-      </w:pPr>
-      <w:r>
-        <w:t xml:space="preserve">- Can explain here why we are going to use </w:t>
-      </w:r>
-      <w:proofErr w:type="spellStart"/>
-      <w:r>
-        <w:t>Github</w:t>
-      </w:r>
-      <w:proofErr w:type="spellEnd"/>
-      <w:r>
-        <w:t xml:space="preserve"> Classroom – ingrained to course</w:t>
+        <w:t xml:space="preserve">Atlassian (2019) </w:t>
+      </w:r>
+      <w:r>
+        <w:rPr>
+          <w:rFonts w:ascii="Calibri" w:hAnsi="Calibri" w:cs="Calibri"/>
+          <w:i/>
+          <w:iCs/>
+          <w:noProof/>
+          <w:szCs w:val="24"/>
+        </w:rPr>
+        <w:t>Version Control Software: An Overview | Bitbucket</w:t>
+      </w:r>
+      <w:r>
+        <w:rPr>
+          <w:rFonts w:ascii="Calibri" w:hAnsi="Calibri" w:cs="Calibri"/>
+          <w:noProof/>
+          <w:szCs w:val="24"/>
+        </w:rPr>
+        <w:t>. Available at: https://bitbucket.org/product/version-control-software (Accessed: 5 November 2019).</w:t>
+      </w:r>
+    </w:p>
+    <w:p>
+      <w:pPr>
+        <w:widowControl w:val="0"/>
+        <w:autoSpaceDE w:val="0"/>
+        <w:autoSpaceDN w:val="0"/>
+        <w:adjustRightInd w:val="0"/>
+        <w:spacing w:line="240" w:lineRule="auto"/>
+        <w:rPr>
+          <w:rFonts w:ascii="Calibri" w:hAnsi="Calibri" w:cs="Calibri"/>
+          <w:noProof/>
+          <w:szCs w:val="24"/>
+        </w:rPr>
+      </w:pPr>
+      <w:r>
+        <w:rPr>
+          <w:rFonts w:ascii="Calibri" w:hAnsi="Calibri" w:cs="Calibri"/>
+          <w:noProof/>
+          <w:szCs w:val="24"/>
+        </w:rPr>
+        <w:t xml:space="preserve">Beck, K. (2003) </w:t>
+      </w:r>
+      <w:r>
+        <w:rPr>
+          <w:rFonts w:ascii="Calibri" w:hAnsi="Calibri" w:cs="Calibri"/>
+          <w:i/>
+          <w:iCs/>
+          <w:noProof/>
+          <w:szCs w:val="24"/>
+        </w:rPr>
+        <w:t>Test-driven Development: By Example</w:t>
+      </w:r>
+      <w:r>
+        <w:rPr>
+          <w:rFonts w:ascii="Calibri" w:hAnsi="Calibri" w:cs="Calibri"/>
+          <w:noProof/>
+          <w:szCs w:val="24"/>
+        </w:rPr>
+        <w:t xml:space="preserve">, </w:t>
+      </w:r>
+      <w:r>
+        <w:rPr>
+          <w:rFonts w:ascii="Calibri" w:hAnsi="Calibri" w:cs="Calibri"/>
+          <w:i/>
+          <w:iCs/>
+          <w:noProof/>
+          <w:szCs w:val="24"/>
+        </w:rPr>
+        <w:t>Addison-Wesley</w:t>
+      </w:r>
+      <w:r>
+        <w:rPr>
+          <w:rFonts w:ascii="Calibri" w:hAnsi="Calibri" w:cs="Calibri"/>
+          <w:noProof/>
+          <w:szCs w:val="24"/>
+        </w:rPr>
+        <w:t>. Available at: https://books.google.co.uk/books?hl=en&amp;lr=&amp;id=CUlsAQAAQBAJ&amp;oi=fnd&amp;pg=PR7&amp;dq=test-driven+development+&amp;ots=QBiU3d4LO-&amp;sig=xT65uIRkEB4JPyegm8aS37QLIxY&amp;redir_esc=y#v=onepage&amp;q=test-driven development&amp;f=false (Accessed: 10 October 2019).</w:t>
+      </w:r>
+    </w:p>
+    <w:p>
+      <w:pPr>
+        <w:widowControl w:val="0"/>
+        <w:autoSpaceDE w:val="0"/>
+        <w:autoSpaceDN w:val="0"/>
+        <w:adjustRightInd w:val="0"/>
+        <w:spacing w:line="240" w:lineRule="auto"/>
+        <w:rPr>
+          <w:rFonts w:ascii="Calibri" w:hAnsi="Calibri" w:cs="Calibri"/>
+          <w:noProof/>
+          <w:szCs w:val="24"/>
+        </w:rPr>
+      </w:pPr>
+      <w:r>
+        <w:rPr>
+          <w:rFonts w:ascii="Calibri" w:hAnsi="Calibri" w:cs="Calibri"/>
+          <w:noProof/>
+          <w:szCs w:val="24"/>
+        </w:rPr>
+        <w:t xml:space="preserve">Black, T. (2006) ‘Helping novice programming students succeed’, </w:t>
+      </w:r>
+      <w:r>
+        <w:rPr>
+          <w:rFonts w:ascii="Calibri" w:hAnsi="Calibri" w:cs="Calibri"/>
+          <w:i/>
+          <w:iCs/>
+          <w:noProof/>
+          <w:szCs w:val="24"/>
+        </w:rPr>
+        <w:t>Journal of Computing Sciences in Colleges</w:t>
+      </w:r>
+      <w:r>
+        <w:rPr>
+          <w:rFonts w:ascii="Calibri" w:hAnsi="Calibri" w:cs="Calibri"/>
+          <w:noProof/>
+          <w:szCs w:val="24"/>
+        </w:rPr>
+        <w:t>, 22(2), pp. 109–114. Available at: https://dl.acm.org/citation.cfm?id=1181922 (Accessed: 18 October 2019).</w:t>
+      </w:r>
+    </w:p>
+    <w:p>
+      <w:pPr>
+        <w:widowControl w:val="0"/>
+        <w:autoSpaceDE w:val="0"/>
+        <w:autoSpaceDN w:val="0"/>
+        <w:adjustRightInd w:val="0"/>
+        <w:spacing w:line="240" w:lineRule="auto"/>
+        <w:rPr>
+          <w:rFonts w:ascii="Calibri" w:hAnsi="Calibri" w:cs="Calibri"/>
+          <w:noProof/>
+          <w:szCs w:val="24"/>
+        </w:rPr>
+      </w:pPr>
+      <w:r>
+        <w:rPr>
+          <w:rFonts w:ascii="Calibri" w:hAnsi="Calibri" w:cs="Calibri"/>
+          <w:noProof/>
+          <w:szCs w:val="24"/>
+        </w:rPr>
+        <w:t xml:space="preserve">Brady, T. and Davies, A. (2010) ‘From hero to hubris - Reconsidering the project management of Heathrow’s Terminal 5’, </w:t>
+      </w:r>
+      <w:r>
+        <w:rPr>
+          <w:rFonts w:ascii="Calibri" w:hAnsi="Calibri" w:cs="Calibri"/>
+          <w:i/>
+          <w:iCs/>
+          <w:noProof/>
+          <w:szCs w:val="24"/>
+        </w:rPr>
+        <w:t>International Journal of Project Management</w:t>
+      </w:r>
+      <w:r>
+        <w:rPr>
+          <w:rFonts w:ascii="Calibri" w:hAnsi="Calibri" w:cs="Calibri"/>
+          <w:noProof/>
+          <w:szCs w:val="24"/>
+        </w:rPr>
+        <w:t>, 28(2), pp. 151–157. doi: 10.1016/j.ijproman.2009.11.011.</w:t>
+      </w:r>
+    </w:p>
+    <w:p>
+      <w:pPr>
+        <w:widowControl w:val="0"/>
+        <w:autoSpaceDE w:val="0"/>
+        <w:autoSpaceDN w:val="0"/>
+        <w:adjustRightInd w:val="0"/>
+        <w:spacing w:line="240" w:lineRule="auto"/>
+        <w:rPr>
+          <w:rFonts w:ascii="Calibri" w:hAnsi="Calibri" w:cs="Calibri"/>
+          <w:noProof/>
+          <w:szCs w:val="24"/>
+        </w:rPr>
+      </w:pPr>
+      <w:r>
+        <w:rPr>
+          <w:rFonts w:ascii="Calibri" w:hAnsi="Calibri" w:cs="Calibri"/>
+          <w:noProof/>
+          <w:szCs w:val="24"/>
+        </w:rPr>
+        <w:t xml:space="preserve">Butler, M. and Morgan, M. (2007) ‘Learning challenges faced by novice programming students studying high level and low feedback concepts’, in </w:t>
+      </w:r>
+      <w:r>
+        <w:rPr>
+          <w:rFonts w:ascii="Calibri" w:hAnsi="Calibri" w:cs="Calibri"/>
+          <w:i/>
+          <w:iCs/>
+          <w:noProof/>
+          <w:szCs w:val="24"/>
+        </w:rPr>
+        <w:t>ASCILITE 2007 - The Australasian Society for Computers in Learning in Tertiary Education</w:t>
+      </w:r>
+      <w:r>
+        <w:rPr>
+          <w:rFonts w:ascii="Calibri" w:hAnsi="Calibri" w:cs="Calibri"/>
+          <w:noProof/>
+          <w:szCs w:val="24"/>
+        </w:rPr>
+        <w:t>, pp. 99–107.</w:t>
+      </w:r>
+    </w:p>
+    <w:p>
+      <w:pPr>
+        <w:widowControl w:val="0"/>
+        <w:autoSpaceDE w:val="0"/>
+        <w:autoSpaceDN w:val="0"/>
+        <w:adjustRightInd w:val="0"/>
+        <w:spacing w:line="240" w:lineRule="auto"/>
+        <w:rPr>
+          <w:rFonts w:ascii="Calibri" w:hAnsi="Calibri" w:cs="Calibri"/>
+          <w:noProof/>
+          <w:szCs w:val="24"/>
+        </w:rPr>
+      </w:pPr>
+      <w:r>
+        <w:rPr>
+          <w:rFonts w:ascii="Calibri" w:hAnsi="Calibri" w:cs="Calibri"/>
+          <w:noProof/>
+          <w:szCs w:val="24"/>
+        </w:rPr>
+        <w:t>Casteren, W. Van (2017) ‘The Waterfall Model and the Agile Methodologies : A comparison by project characteristics’, (February), pp. 1–6. doi: 10.13140/RG.2.2.36825.72805.</w:t>
+      </w:r>
+    </w:p>
+    <w:p>
+      <w:pPr>
+        <w:widowControl w:val="0"/>
+        <w:autoSpaceDE w:val="0"/>
+        <w:autoSpaceDN w:val="0"/>
+        <w:adjustRightInd w:val="0"/>
+        <w:spacing w:line="240" w:lineRule="auto"/>
+        <w:rPr>
+          <w:rFonts w:ascii="Calibri" w:hAnsi="Calibri" w:cs="Calibri"/>
+          <w:noProof/>
+          <w:szCs w:val="24"/>
+        </w:rPr>
+      </w:pPr>
+      <w:r>
+        <w:rPr>
+          <w:rFonts w:ascii="Calibri" w:hAnsi="Calibri" w:cs="Calibri"/>
+          <w:noProof/>
+          <w:szCs w:val="24"/>
+        </w:rPr>
+        <w:t xml:space="preserve">Cottmeyer, M. (2009) </w:t>
+      </w:r>
+      <w:r>
+        <w:rPr>
+          <w:rFonts w:ascii="Calibri" w:hAnsi="Calibri" w:cs="Calibri"/>
+          <w:i/>
+          <w:iCs/>
+          <w:noProof/>
+          <w:szCs w:val="24"/>
+        </w:rPr>
+        <w:t>The Software Requirements Balancing Act</w:t>
+      </w:r>
+      <w:r>
+        <w:rPr>
+          <w:rFonts w:ascii="Calibri" w:hAnsi="Calibri" w:cs="Calibri"/>
+          <w:noProof/>
+          <w:szCs w:val="24"/>
+        </w:rPr>
+        <w:t xml:space="preserve">, </w:t>
+      </w:r>
+      <w:r>
+        <w:rPr>
+          <w:rFonts w:ascii="Calibri" w:hAnsi="Calibri" w:cs="Calibri"/>
+          <w:i/>
+          <w:iCs/>
+          <w:noProof/>
+          <w:szCs w:val="24"/>
+        </w:rPr>
+        <w:t>LeadingAgile</w:t>
+      </w:r>
+      <w:r>
+        <w:rPr>
+          <w:rFonts w:ascii="Calibri" w:hAnsi="Calibri" w:cs="Calibri"/>
+          <w:noProof/>
+          <w:szCs w:val="24"/>
+        </w:rPr>
+        <w:t>. Available at: https://www.leadingagile.com/2009/04/the-software-requirements-balancing-act/ (Accessed: 5 November 2019).</w:t>
+      </w:r>
+    </w:p>
+    <w:p>
+      <w:pPr>
+        <w:widowControl w:val="0"/>
+        <w:autoSpaceDE w:val="0"/>
+        <w:autoSpaceDN w:val="0"/>
+        <w:adjustRightInd w:val="0"/>
+        <w:spacing w:line="240" w:lineRule="auto"/>
+        <w:rPr>
+          <w:rFonts w:ascii="Calibri" w:hAnsi="Calibri" w:cs="Calibri"/>
+          <w:noProof/>
+          <w:szCs w:val="24"/>
+        </w:rPr>
+      </w:pPr>
+      <w:r>
+        <w:rPr>
+          <w:rFonts w:ascii="Calibri" w:hAnsi="Calibri" w:cs="Calibri"/>
+          <w:noProof/>
+          <w:szCs w:val="24"/>
+        </w:rPr>
+        <w:t xml:space="preserve">Curtis, B., Krasner, H. and Iscoe, N. (1988) ‘A FIELD STUDY OF THE SOFTWARE DESIGN PROCESS FOR LARGE SYSTEMS’, </w:t>
+      </w:r>
+      <w:r>
+        <w:rPr>
+          <w:rFonts w:ascii="Calibri" w:hAnsi="Calibri" w:cs="Calibri"/>
+          <w:i/>
+          <w:iCs/>
+          <w:noProof/>
+          <w:szCs w:val="24"/>
+        </w:rPr>
+        <w:t>Communications of the ACM November</w:t>
+      </w:r>
+      <w:r>
+        <w:rPr>
+          <w:rFonts w:ascii="Calibri" w:hAnsi="Calibri" w:cs="Calibri"/>
+          <w:noProof/>
+          <w:szCs w:val="24"/>
+        </w:rPr>
+        <w:t>, 31(11).</w:t>
+      </w:r>
+    </w:p>
+    <w:p>
+      <w:pPr>
+        <w:widowControl w:val="0"/>
+        <w:autoSpaceDE w:val="0"/>
+        <w:autoSpaceDN w:val="0"/>
+        <w:adjustRightInd w:val="0"/>
+        <w:spacing w:line="240" w:lineRule="auto"/>
+        <w:rPr>
+          <w:rFonts w:ascii="Calibri" w:hAnsi="Calibri" w:cs="Calibri"/>
+          <w:noProof/>
+          <w:szCs w:val="24"/>
+        </w:rPr>
+      </w:pPr>
+      <w:r>
+        <w:rPr>
+          <w:rFonts w:ascii="Calibri" w:hAnsi="Calibri" w:cs="Calibri"/>
+          <w:noProof/>
+          <w:szCs w:val="24"/>
+        </w:rPr>
+        <w:t>Davis Alan (2004) ‘Just Enough Requirements Management Process’, pp. 1–20. Available at: www.dorsethouse.com (Accessed: 4 November 2019).</w:t>
+      </w:r>
+    </w:p>
+    <w:p>
+      <w:pPr>
+        <w:widowControl w:val="0"/>
+        <w:autoSpaceDE w:val="0"/>
+        <w:autoSpaceDN w:val="0"/>
+        <w:adjustRightInd w:val="0"/>
+        <w:spacing w:line="240" w:lineRule="auto"/>
+        <w:rPr>
+          <w:rFonts w:ascii="Calibri" w:hAnsi="Calibri" w:cs="Calibri"/>
+          <w:noProof/>
+          <w:szCs w:val="24"/>
+        </w:rPr>
+      </w:pPr>
+      <w:r>
+        <w:rPr>
+          <w:rFonts w:ascii="Calibri" w:hAnsi="Calibri" w:cs="Calibri"/>
+          <w:noProof/>
+          <w:szCs w:val="24"/>
+        </w:rPr>
+        <w:t xml:space="preserve">Dehaghani, S. M. H. and Hajrahimi, N. (2013) ‘Which factors affect software projects maintenance cost more?’, </w:t>
+      </w:r>
+      <w:r>
+        <w:rPr>
+          <w:rFonts w:ascii="Calibri" w:hAnsi="Calibri" w:cs="Calibri"/>
+          <w:i/>
+          <w:iCs/>
+          <w:noProof/>
+          <w:szCs w:val="24"/>
+        </w:rPr>
+        <w:t>Acta Informatica Medica</w:t>
+      </w:r>
+      <w:r>
+        <w:rPr>
+          <w:rFonts w:ascii="Calibri" w:hAnsi="Calibri" w:cs="Calibri"/>
+          <w:noProof/>
+          <w:szCs w:val="24"/>
+        </w:rPr>
+        <w:t>. Avicena Publishing, 21(1), pp. 63–66. doi: 10.5455/aim.2012.21.63-66.</w:t>
+      </w:r>
+    </w:p>
+    <w:p>
+      <w:pPr>
+        <w:widowControl w:val="0"/>
+        <w:autoSpaceDE w:val="0"/>
+        <w:autoSpaceDN w:val="0"/>
+        <w:adjustRightInd w:val="0"/>
+        <w:spacing w:line="240" w:lineRule="auto"/>
+        <w:rPr>
+          <w:rFonts w:ascii="Calibri" w:hAnsi="Calibri" w:cs="Calibri"/>
+          <w:noProof/>
+          <w:szCs w:val="24"/>
+        </w:rPr>
+      </w:pPr>
+      <w:r>
+        <w:rPr>
+          <w:rFonts w:ascii="Calibri" w:hAnsi="Calibri" w:cs="Calibri"/>
+          <w:noProof/>
+          <w:szCs w:val="24"/>
+        </w:rPr>
+        <w:t xml:space="preserve">Demicoli, C. (2017) </w:t>
+      </w:r>
+      <w:r>
+        <w:rPr>
+          <w:rFonts w:ascii="Calibri" w:hAnsi="Calibri" w:cs="Calibri"/>
+          <w:i/>
+          <w:iCs/>
+          <w:noProof/>
+          <w:szCs w:val="24"/>
+        </w:rPr>
+        <w:t>Analyzing Software Failure on the NASA Mars Climate Orbiter</w:t>
+      </w:r>
+      <w:r>
+        <w:rPr>
+          <w:rFonts w:ascii="Calibri" w:hAnsi="Calibri" w:cs="Calibri"/>
+          <w:noProof/>
+          <w:szCs w:val="24"/>
+        </w:rPr>
+        <w:t>. Available at: https://blog.cdemi.io/analyzing-software-failure-on-the-nasa-mars-climate-orbiter/ (Accessed: 5 November 2019).</w:t>
+      </w:r>
+    </w:p>
+    <w:p>
+      <w:pPr>
+        <w:widowControl w:val="0"/>
+        <w:autoSpaceDE w:val="0"/>
+        <w:autoSpaceDN w:val="0"/>
+        <w:adjustRightInd w:val="0"/>
+        <w:spacing w:line="240" w:lineRule="auto"/>
+        <w:rPr>
+          <w:rFonts w:ascii="Calibri" w:hAnsi="Calibri" w:cs="Calibri"/>
+          <w:noProof/>
+          <w:szCs w:val="24"/>
+        </w:rPr>
+      </w:pPr>
+      <w:r>
+        <w:rPr>
+          <w:rFonts w:ascii="Calibri" w:hAnsi="Calibri" w:cs="Calibri"/>
+          <w:noProof/>
+          <w:szCs w:val="24"/>
+        </w:rPr>
+        <w:t>Gröner, M. and Nance, R. (2002) ‘Capturing Requirements Meeting Customer Intent: A Structured Methodological Approach’. doi: 10.1017/CBO9781107415324.004.</w:t>
+      </w:r>
+    </w:p>
+    <w:p>
+      <w:pPr>
+        <w:widowControl w:val="0"/>
+        <w:autoSpaceDE w:val="0"/>
+        <w:autoSpaceDN w:val="0"/>
+        <w:adjustRightInd w:val="0"/>
+        <w:spacing w:line="240" w:lineRule="auto"/>
+        <w:rPr>
+          <w:rFonts w:ascii="Calibri" w:hAnsi="Calibri" w:cs="Calibri"/>
+          <w:noProof/>
+          <w:szCs w:val="24"/>
+        </w:rPr>
+      </w:pPr>
+      <w:r>
+        <w:rPr>
+          <w:rFonts w:ascii="Calibri" w:hAnsi="Calibri" w:cs="Calibri"/>
+          <w:noProof/>
+          <w:szCs w:val="24"/>
+        </w:rPr>
+        <w:t xml:space="preserve">Haefliger, S., Von Krogh, G. and Spaeth, S. (2008) ‘Code reuse in open source software’, </w:t>
+      </w:r>
+      <w:r>
+        <w:rPr>
+          <w:rFonts w:ascii="Calibri" w:hAnsi="Calibri" w:cs="Calibri"/>
+          <w:i/>
+          <w:iCs/>
+          <w:noProof/>
+          <w:szCs w:val="24"/>
+        </w:rPr>
+        <w:t>Management Science</w:t>
+      </w:r>
+      <w:r>
+        <w:rPr>
+          <w:rFonts w:ascii="Calibri" w:hAnsi="Calibri" w:cs="Calibri"/>
+          <w:noProof/>
+          <w:szCs w:val="24"/>
+        </w:rPr>
+        <w:t>, 54(1), pp. 180–193. doi: 10.1287/mnsc.1070.0748.</w:t>
+      </w:r>
+    </w:p>
+    <w:p>
+      <w:pPr>
+        <w:widowControl w:val="0"/>
+        <w:autoSpaceDE w:val="0"/>
+        <w:autoSpaceDN w:val="0"/>
+        <w:adjustRightInd w:val="0"/>
+        <w:spacing w:line="240" w:lineRule="auto"/>
+        <w:rPr>
+          <w:rFonts w:ascii="Calibri" w:hAnsi="Calibri" w:cs="Calibri"/>
+          <w:noProof/>
+          <w:szCs w:val="24"/>
+        </w:rPr>
+      </w:pPr>
+      <w:r>
+        <w:rPr>
+          <w:rFonts w:ascii="Calibri" w:hAnsi="Calibri" w:cs="Calibri"/>
+          <w:noProof/>
+          <w:szCs w:val="24"/>
+        </w:rPr>
+        <w:t xml:space="preserve">Kanawade, N. (2017) </w:t>
+      </w:r>
+      <w:r>
+        <w:rPr>
+          <w:rFonts w:ascii="Calibri" w:hAnsi="Calibri" w:cs="Calibri"/>
+          <w:i/>
+          <w:iCs/>
+          <w:noProof/>
+          <w:szCs w:val="24"/>
+        </w:rPr>
+        <w:t>What is VCS (Version Control System)? 7 ways to choose perfect VCS for your project! | LinkedIn</w:t>
+      </w:r>
+      <w:r>
+        <w:rPr>
+          <w:rFonts w:ascii="Calibri" w:hAnsi="Calibri" w:cs="Calibri"/>
+          <w:noProof/>
+          <w:szCs w:val="24"/>
+        </w:rPr>
+        <w:t>. Available at: https://www.linkedin.com/pulse/what-vcs-version-control-system-7-ways-choose-perfect-nilesh-kanawade/ (Accessed: 5 November 2019).</w:t>
+      </w:r>
+    </w:p>
+    <w:p>
+      <w:pPr>
+        <w:widowControl w:val="0"/>
+        <w:autoSpaceDE w:val="0"/>
+        <w:autoSpaceDN w:val="0"/>
+        <w:adjustRightInd w:val="0"/>
+        <w:spacing w:line="240" w:lineRule="auto"/>
+        <w:rPr>
+          <w:rFonts w:ascii="Calibri" w:hAnsi="Calibri" w:cs="Calibri"/>
+          <w:noProof/>
+          <w:szCs w:val="24"/>
+        </w:rPr>
+      </w:pPr>
+      <w:r>
+        <w:rPr>
+          <w:rFonts w:ascii="Calibri" w:hAnsi="Calibri" w:cs="Calibri"/>
+          <w:noProof/>
+          <w:szCs w:val="24"/>
+        </w:rPr>
+        <w:t xml:space="preserve">Kienitz, P. (2019) </w:t>
+      </w:r>
+      <w:r>
+        <w:rPr>
+          <w:rFonts w:ascii="Calibri" w:hAnsi="Calibri" w:cs="Calibri"/>
+          <w:i/>
+          <w:iCs/>
+          <w:noProof/>
+          <w:szCs w:val="24"/>
+        </w:rPr>
+        <w:t>Most Expensive Software Mistakes</w:t>
+      </w:r>
+      <w:r>
+        <w:rPr>
+          <w:rFonts w:ascii="Calibri" w:hAnsi="Calibri" w:cs="Calibri"/>
+          <w:noProof/>
+          <w:szCs w:val="24"/>
+        </w:rPr>
+        <w:t xml:space="preserve">, </w:t>
+      </w:r>
+      <w:r>
+        <w:rPr>
+          <w:rFonts w:ascii="Calibri" w:hAnsi="Calibri" w:cs="Calibri"/>
+          <w:i/>
+          <w:iCs/>
+          <w:noProof/>
+          <w:szCs w:val="24"/>
+        </w:rPr>
+        <w:t>DCSL Software Ltd</w:t>
+      </w:r>
+      <w:r>
+        <w:rPr>
+          <w:rFonts w:ascii="Calibri" w:hAnsi="Calibri" w:cs="Calibri"/>
+          <w:noProof/>
+          <w:szCs w:val="24"/>
+        </w:rPr>
+        <w:t>. Available at: https://www.dcslsoftware.com/most-expensive-software-mistakes/ (Accessed: 5 November 2019).</w:t>
+      </w:r>
+    </w:p>
+    <w:p>
+      <w:pPr>
+        <w:widowControl w:val="0"/>
+        <w:autoSpaceDE w:val="0"/>
+        <w:autoSpaceDN w:val="0"/>
+        <w:adjustRightInd w:val="0"/>
+        <w:spacing w:line="240" w:lineRule="auto"/>
+        <w:rPr>
+          <w:rFonts w:ascii="Calibri" w:hAnsi="Calibri" w:cs="Calibri"/>
+          <w:noProof/>
+          <w:szCs w:val="24"/>
+        </w:rPr>
+      </w:pPr>
+      <w:r>
+        <w:rPr>
+          <w:rFonts w:ascii="Calibri" w:hAnsi="Calibri" w:cs="Calibri"/>
+          <w:noProof/>
+          <w:szCs w:val="24"/>
+        </w:rPr>
+        <w:t xml:space="preserve">Lahtinen, E., Ala-Mutka, K. and Järvinen, H.-M. (2005) ‘A study of the difficulties of novice programmers: Proceedings of the 10th Annual SIGCSE Conference on Innovation and Technology in Computer Science Education, June 27-29, 2005, Monte de Caparica, Portugal’, in </w:t>
+      </w:r>
+      <w:r>
+        <w:rPr>
+          <w:rFonts w:ascii="Calibri" w:hAnsi="Calibri" w:cs="Calibri"/>
+          <w:i/>
+          <w:iCs/>
+          <w:noProof/>
+          <w:szCs w:val="24"/>
+        </w:rPr>
+        <w:t>ITiCSE`05</w:t>
+      </w:r>
+      <w:r>
+        <w:rPr>
+          <w:rFonts w:ascii="Calibri" w:hAnsi="Calibri" w:cs="Calibri"/>
+          <w:noProof/>
+          <w:szCs w:val="24"/>
+        </w:rPr>
+        <w:t>, pp. 14–</w:t>
+      </w:r>
+      <w:r>
+        <w:rPr>
+          <w:rFonts w:ascii="Calibri" w:hAnsi="Calibri" w:cs="Calibri"/>
+          <w:noProof/>
+          <w:szCs w:val="24"/>
+        </w:rPr>
+        <w:lastRenderedPageBreak/>
+        <w:t>18. doi: 10.1145/1151954.1067453.</w:t>
+      </w:r>
+    </w:p>
+    <w:p>
+      <w:pPr>
+        <w:widowControl w:val="0"/>
+        <w:autoSpaceDE w:val="0"/>
+        <w:autoSpaceDN w:val="0"/>
+        <w:adjustRightInd w:val="0"/>
+        <w:spacing w:line="240" w:lineRule="auto"/>
+        <w:rPr>
+          <w:rFonts w:ascii="Calibri" w:hAnsi="Calibri" w:cs="Calibri"/>
+          <w:noProof/>
+          <w:szCs w:val="24"/>
+        </w:rPr>
+      </w:pPr>
+      <w:r>
+        <w:rPr>
+          <w:rFonts w:ascii="Calibri" w:hAnsi="Calibri" w:cs="Calibri"/>
+          <w:noProof/>
+          <w:szCs w:val="24"/>
+        </w:rPr>
+        <w:t xml:space="preserve">Loeliger, J. and McCullough, M. (2012) </w:t>
+      </w:r>
+      <w:r>
+        <w:rPr>
+          <w:rFonts w:ascii="Calibri" w:hAnsi="Calibri" w:cs="Calibri"/>
+          <w:i/>
+          <w:iCs/>
+          <w:noProof/>
+          <w:szCs w:val="24"/>
+        </w:rPr>
+        <w:t>Version Control with Git: Powerful Tools and Techniques for Collaborative Software Development</w:t>
+      </w:r>
+      <w:r>
+        <w:rPr>
+          <w:rFonts w:ascii="Calibri" w:hAnsi="Calibri" w:cs="Calibri"/>
+          <w:noProof/>
+          <w:szCs w:val="24"/>
+        </w:rPr>
+        <w:t>. Available at: https://books.google.co.uk/books?hl=en&amp;lr=&amp;id=aM7-Oxo3qdQC&amp;oi=fnd&amp;pg=PR3&amp;dq=what+is+version+control+software&amp;ots=39AfGFYgxf&amp;sig=AUww9897kuKcfN9s-G3uUViTZRk&amp;redir_esc=y#v=onepage&amp;q=what is version control software&amp;f=false (Accessed: 5 November 2019).</w:t>
+      </w:r>
+    </w:p>
+    <w:p>
+      <w:pPr>
+        <w:widowControl w:val="0"/>
+        <w:autoSpaceDE w:val="0"/>
+        <w:autoSpaceDN w:val="0"/>
+        <w:adjustRightInd w:val="0"/>
+        <w:spacing w:line="240" w:lineRule="auto"/>
+        <w:rPr>
+          <w:rFonts w:ascii="Calibri" w:hAnsi="Calibri" w:cs="Calibri"/>
+          <w:noProof/>
+          <w:szCs w:val="24"/>
+        </w:rPr>
+      </w:pPr>
+      <w:r>
+        <w:rPr>
+          <w:rFonts w:ascii="Calibri" w:hAnsi="Calibri" w:cs="Calibri"/>
+          <w:noProof/>
+          <w:szCs w:val="24"/>
+        </w:rPr>
+        <w:t xml:space="preserve">Mhashi, M. M. and Alakeel, A. L. I. M. (2013) ‘Difficulties Facing Students in Learning Computer Programming Skills at Tabuk University’, </w:t>
+      </w:r>
+      <w:r>
+        <w:rPr>
+          <w:rFonts w:ascii="Calibri" w:hAnsi="Calibri" w:cs="Calibri"/>
+          <w:i/>
+          <w:iCs/>
+          <w:noProof/>
+          <w:szCs w:val="24"/>
+        </w:rPr>
+        <w:t>Recent Advances in Modern Educational Technologies</w:t>
+      </w:r>
+      <w:r>
+        <w:rPr>
+          <w:rFonts w:ascii="Calibri" w:hAnsi="Calibri" w:cs="Calibri"/>
+          <w:noProof/>
+          <w:szCs w:val="24"/>
+        </w:rPr>
+        <w:t>, pp. 15–24.</w:t>
+      </w:r>
+    </w:p>
+    <w:p>
+      <w:pPr>
+        <w:widowControl w:val="0"/>
+        <w:autoSpaceDE w:val="0"/>
+        <w:autoSpaceDN w:val="0"/>
+        <w:adjustRightInd w:val="0"/>
+        <w:spacing w:line="240" w:lineRule="auto"/>
+        <w:rPr>
+          <w:rFonts w:ascii="Calibri" w:hAnsi="Calibri" w:cs="Calibri"/>
+          <w:noProof/>
+          <w:szCs w:val="24"/>
+        </w:rPr>
+      </w:pPr>
+      <w:r>
+        <w:rPr>
+          <w:rFonts w:ascii="Calibri" w:hAnsi="Calibri" w:cs="Calibri"/>
+          <w:noProof/>
+          <w:szCs w:val="24"/>
+        </w:rPr>
+        <w:t xml:space="preserve">Millward, D. (2008) </w:t>
+      </w:r>
+      <w:r>
+        <w:rPr>
+          <w:rFonts w:ascii="Calibri" w:hAnsi="Calibri" w:cs="Calibri"/>
+          <w:i/>
+          <w:iCs/>
+          <w:noProof/>
+          <w:szCs w:val="24"/>
+        </w:rPr>
+        <w:t>Heathrow: Terminal 5 causes worst delays for seven years - Telegraph</w:t>
+      </w:r>
+      <w:r>
+        <w:rPr>
+          <w:rFonts w:ascii="Calibri" w:hAnsi="Calibri" w:cs="Calibri"/>
+          <w:noProof/>
+          <w:szCs w:val="24"/>
+        </w:rPr>
+        <w:t xml:space="preserve">, </w:t>
+      </w:r>
+      <w:r>
+        <w:rPr>
+          <w:rFonts w:ascii="Calibri" w:hAnsi="Calibri" w:cs="Calibri"/>
+          <w:i/>
+          <w:iCs/>
+          <w:noProof/>
+          <w:szCs w:val="24"/>
+        </w:rPr>
+        <w:t>Telegraph</w:t>
+      </w:r>
+      <w:r>
+        <w:rPr>
+          <w:rFonts w:ascii="Calibri" w:hAnsi="Calibri" w:cs="Calibri"/>
+          <w:noProof/>
+          <w:szCs w:val="24"/>
+        </w:rPr>
+        <w:t>. Available at: https://www.telegraph.co.uk/travel/2117958/Heathrow-Terminal-5-causes-worst-delays-for-seven-years.html (Accessed: 5 November 2019).</w:t>
+      </w:r>
+    </w:p>
+    <w:p>
+      <w:pPr>
+        <w:widowControl w:val="0"/>
+        <w:autoSpaceDE w:val="0"/>
+        <w:autoSpaceDN w:val="0"/>
+        <w:adjustRightInd w:val="0"/>
+        <w:spacing w:line="240" w:lineRule="auto"/>
+        <w:rPr>
+          <w:rFonts w:ascii="Calibri" w:hAnsi="Calibri" w:cs="Calibri"/>
+          <w:noProof/>
+          <w:szCs w:val="24"/>
+        </w:rPr>
+      </w:pPr>
+      <w:r>
+        <w:rPr>
+          <w:rFonts w:ascii="Calibri" w:hAnsi="Calibri" w:cs="Calibri"/>
+          <w:noProof/>
+          <w:szCs w:val="24"/>
+        </w:rPr>
+        <w:t xml:space="preserve">Plaice, J. and Wadge, W. W. (1993) ‘A New Approach to Version Control’, </w:t>
+      </w:r>
+      <w:r>
+        <w:rPr>
+          <w:rFonts w:ascii="Calibri" w:hAnsi="Calibri" w:cs="Calibri"/>
+          <w:i/>
+          <w:iCs/>
+          <w:noProof/>
+          <w:szCs w:val="24"/>
+        </w:rPr>
+        <w:t>IEEE Transactions on Software Engineering</w:t>
+      </w:r>
+      <w:r>
+        <w:rPr>
+          <w:rFonts w:ascii="Calibri" w:hAnsi="Calibri" w:cs="Calibri"/>
+          <w:noProof/>
+          <w:szCs w:val="24"/>
+        </w:rPr>
+        <w:t>, 19(3), pp. 268–276. doi: 10.1109/32.221137.</w:t>
+      </w:r>
+    </w:p>
+    <w:p>
+      <w:pPr>
+        <w:widowControl w:val="0"/>
+        <w:autoSpaceDE w:val="0"/>
+        <w:autoSpaceDN w:val="0"/>
+        <w:adjustRightInd w:val="0"/>
+        <w:spacing w:line="240" w:lineRule="auto"/>
+        <w:rPr>
+          <w:rFonts w:ascii="Calibri" w:hAnsi="Calibri" w:cs="Calibri"/>
+          <w:noProof/>
+          <w:szCs w:val="24"/>
+        </w:rPr>
+      </w:pPr>
+      <w:r>
+        <w:rPr>
+          <w:rFonts w:ascii="Calibri" w:hAnsi="Calibri" w:cs="Calibri"/>
+          <w:noProof/>
+          <w:szCs w:val="24"/>
+        </w:rPr>
+        <w:t xml:space="preserve">Royce, D. W. W. (1970) ‘Managing the Development of large Software Systems’, </w:t>
+      </w:r>
+      <w:r>
+        <w:rPr>
+          <w:rFonts w:ascii="Calibri" w:hAnsi="Calibri" w:cs="Calibri"/>
+          <w:i/>
+          <w:iCs/>
+          <w:noProof/>
+          <w:szCs w:val="24"/>
+        </w:rPr>
+        <w:t>Ieee Wescon</w:t>
+      </w:r>
+      <w:r>
+        <w:rPr>
+          <w:rFonts w:ascii="Calibri" w:hAnsi="Calibri" w:cs="Calibri"/>
+          <w:noProof/>
+          <w:szCs w:val="24"/>
+        </w:rPr>
+        <w:t>, (August), pp. 1–9.</w:t>
+      </w:r>
+    </w:p>
+    <w:p>
+      <w:pPr>
+        <w:widowControl w:val="0"/>
+        <w:autoSpaceDE w:val="0"/>
+        <w:autoSpaceDN w:val="0"/>
+        <w:adjustRightInd w:val="0"/>
+        <w:spacing w:line="240" w:lineRule="auto"/>
+        <w:rPr>
+          <w:rFonts w:ascii="Calibri" w:hAnsi="Calibri" w:cs="Calibri"/>
+          <w:noProof/>
+          <w:szCs w:val="24"/>
+        </w:rPr>
+      </w:pPr>
+      <w:r>
+        <w:rPr>
+          <w:rFonts w:ascii="Calibri" w:hAnsi="Calibri" w:cs="Calibri"/>
+          <w:noProof/>
+          <w:szCs w:val="24"/>
+        </w:rPr>
+        <w:t xml:space="preserve">Stephenson, A. G. </w:t>
+      </w:r>
+      <w:r>
+        <w:rPr>
+          <w:rFonts w:ascii="Calibri" w:hAnsi="Calibri" w:cs="Calibri"/>
+          <w:i/>
+          <w:iCs/>
+          <w:noProof/>
+          <w:szCs w:val="24"/>
+        </w:rPr>
+        <w:t>et al.</w:t>
+      </w:r>
+      <w:r>
+        <w:rPr>
+          <w:rFonts w:ascii="Calibri" w:hAnsi="Calibri" w:cs="Calibri"/>
+          <w:noProof/>
+          <w:szCs w:val="24"/>
+        </w:rPr>
+        <w:t xml:space="preserve"> (1999) </w:t>
+      </w:r>
+      <w:r>
+        <w:rPr>
+          <w:rFonts w:ascii="Calibri" w:hAnsi="Calibri" w:cs="Calibri"/>
+          <w:i/>
+          <w:iCs/>
+          <w:noProof/>
+          <w:szCs w:val="24"/>
+        </w:rPr>
+        <w:t>Mars Climate Orbiter Mishap Investigation Board Phase I Report</w:t>
+      </w:r>
+      <w:r>
+        <w:rPr>
+          <w:rFonts w:ascii="Calibri" w:hAnsi="Calibri" w:cs="Calibri"/>
+          <w:noProof/>
+          <w:szCs w:val="24"/>
+        </w:rPr>
+        <w:t xml:space="preserve">, </w:t>
+      </w:r>
+      <w:r>
+        <w:rPr>
+          <w:rFonts w:ascii="Calibri" w:hAnsi="Calibri" w:cs="Calibri"/>
+          <w:i/>
+          <w:iCs/>
+          <w:noProof/>
+          <w:szCs w:val="24"/>
+        </w:rPr>
+        <w:t>National Aeronautics and Space Administration</w:t>
+      </w:r>
+      <w:r>
+        <w:rPr>
+          <w:rFonts w:ascii="Calibri" w:hAnsi="Calibri" w:cs="Calibri"/>
+          <w:noProof/>
+          <w:szCs w:val="24"/>
+        </w:rPr>
+        <w:t>. doi: 10.1145/3059454.3059463.</w:t>
+      </w:r>
+    </w:p>
+    <w:p>
+      <w:pPr>
+        <w:widowControl w:val="0"/>
+        <w:autoSpaceDE w:val="0"/>
+        <w:autoSpaceDN w:val="0"/>
+        <w:adjustRightInd w:val="0"/>
+        <w:spacing w:line="240" w:lineRule="auto"/>
+        <w:rPr>
+          <w:rFonts w:ascii="Calibri" w:hAnsi="Calibri" w:cs="Calibri"/>
+          <w:noProof/>
+          <w:szCs w:val="24"/>
+        </w:rPr>
+      </w:pPr>
+      <w:r>
+        <w:rPr>
+          <w:rFonts w:ascii="Calibri" w:hAnsi="Calibri" w:cs="Calibri"/>
+          <w:noProof/>
+          <w:szCs w:val="24"/>
+        </w:rPr>
+        <w:t xml:space="preserve">Thakurta, R. (2013) ‘Impact of Scope Creep on Software Project Quality’, </w:t>
+      </w:r>
+      <w:r>
+        <w:rPr>
+          <w:rFonts w:ascii="Calibri" w:hAnsi="Calibri" w:cs="Calibri"/>
+          <w:i/>
+          <w:iCs/>
+          <w:noProof/>
+          <w:szCs w:val="24"/>
+        </w:rPr>
+        <w:t>Vilakshan: The XIMB Journal of Management</w:t>
+      </w:r>
+      <w:r>
+        <w:rPr>
+          <w:rFonts w:ascii="Calibri" w:hAnsi="Calibri" w:cs="Calibri"/>
+          <w:noProof/>
+          <w:szCs w:val="24"/>
+        </w:rPr>
+        <w:t>, 10(1), pp. 37–46. Available at: javascript:__doPostBack(‘ctl00$ctl00$Column1$Column1$formatButtonsTop$formatButtonRepeater$ctl02$linkButton’,’’)%5Cnhttp://search.ebscohost.com.ezproxy.liv.ac.uk/login.aspx?direct=true&amp;db=bth&amp;AN=86725605&amp;site=eds-live&amp;scope=site (Accessed: 4 November 2019).</w:t>
+      </w:r>
+    </w:p>
+    <w:p>
+      <w:pPr>
+        <w:widowControl w:val="0"/>
+        <w:autoSpaceDE w:val="0"/>
+        <w:autoSpaceDN w:val="0"/>
+        <w:adjustRightInd w:val="0"/>
+        <w:spacing w:line="240" w:lineRule="auto"/>
+        <w:rPr>
+          <w:rFonts w:ascii="Calibri" w:hAnsi="Calibri" w:cs="Calibri"/>
+          <w:noProof/>
+          <w:szCs w:val="24"/>
+        </w:rPr>
+      </w:pPr>
+      <w:r>
+        <w:rPr>
+          <w:rFonts w:ascii="Calibri" w:hAnsi="Calibri" w:cs="Calibri"/>
+          <w:noProof/>
+          <w:szCs w:val="24"/>
+        </w:rPr>
+        <w:t xml:space="preserve">Trigunarsyah, B. and Solaiman, S. Al (2016) </w:t>
+      </w:r>
+      <w:r>
+        <w:rPr>
+          <w:rFonts w:ascii="Calibri" w:hAnsi="Calibri" w:cs="Calibri"/>
+          <w:i/>
+          <w:iCs/>
+          <w:noProof/>
+          <w:szCs w:val="24"/>
+        </w:rPr>
+        <w:t>The Impact of Client Involvement on Project Performance: Case of the Kingdom of Saudi Arabia</w:t>
+      </w:r>
+      <w:r>
+        <w:rPr>
+          <w:rFonts w:ascii="Calibri" w:hAnsi="Calibri" w:cs="Calibri"/>
+          <w:noProof/>
+          <w:szCs w:val="24"/>
+        </w:rPr>
+        <w:t xml:space="preserve">, </w:t>
+      </w:r>
+      <w:r>
+        <w:rPr>
+          <w:rFonts w:ascii="Calibri" w:hAnsi="Calibri" w:cs="Calibri"/>
+          <w:i/>
+          <w:iCs/>
+          <w:noProof/>
+          <w:szCs w:val="24"/>
+        </w:rPr>
+        <w:t>Proceedings of the CIB World Building Congress 2016</w:t>
+      </w:r>
+      <w:r>
+        <w:rPr>
+          <w:rFonts w:ascii="Calibri" w:hAnsi="Calibri" w:cs="Calibri"/>
+          <w:noProof/>
+          <w:szCs w:val="24"/>
+        </w:rPr>
+        <w:t>. Available at: https://www.researchgate.net/publication/303939964_The_Impact_of_Client_Involvement_on_Project_Performance_Case_of_the_Kingdom_of_Saudi_Arabia (Accessed: 4 November 2019).</w:t>
+      </w:r>
+    </w:p>
+    <w:p>
+      <w:pPr>
+        <w:widowControl w:val="0"/>
+        <w:autoSpaceDE w:val="0"/>
+        <w:autoSpaceDN w:val="0"/>
+        <w:adjustRightInd w:val="0"/>
+        <w:spacing w:line="240" w:lineRule="auto"/>
+        <w:rPr>
+          <w:rFonts w:ascii="Calibri" w:hAnsi="Calibri" w:cs="Calibri"/>
+          <w:noProof/>
+          <w:szCs w:val="24"/>
+        </w:rPr>
+      </w:pPr>
+      <w:r>
+        <w:rPr>
+          <w:rFonts w:ascii="Calibri" w:hAnsi="Calibri" w:cs="Calibri"/>
+          <w:noProof/>
+          <w:szCs w:val="24"/>
+        </w:rPr>
+        <w:t>Winters, F. (2003) ‘The Top Ten Reasons Projects Fail ( Part 7 ) by Frank Winters’, (Part 7). Available at: https://www.projectmanagement.com/articles/187449/The-Top-Ten-Reasons-Projects-Fail--Part-7- (Accessed: 5 November 2019).</w:t>
+      </w:r>
+    </w:p>
+    <w:p>
+      <w:pPr>
+        <w:widowControl w:val="0"/>
+        <w:autoSpaceDE w:val="0"/>
+        <w:autoSpaceDN w:val="0"/>
+        <w:adjustRightInd w:val="0"/>
+        <w:spacing w:line="240" w:lineRule="auto"/>
+        <w:rPr>
+          <w:rFonts w:ascii="Calibri" w:hAnsi="Calibri" w:cs="Calibri"/>
+          <w:noProof/>
+        </w:rPr>
+      </w:pPr>
+      <w:r>
+        <w:rPr>
+          <w:rFonts w:ascii="Calibri" w:hAnsi="Calibri" w:cs="Calibri"/>
+          <w:noProof/>
+          <w:szCs w:val="24"/>
+        </w:rPr>
+        <w:t xml:space="preserve">Zowghi, D. and Nurmuliani, N. (2002) ‘A study of the impact of requirements volatility on software project performance’, in </w:t>
+      </w:r>
+      <w:r>
+        <w:rPr>
+          <w:rFonts w:ascii="Calibri" w:hAnsi="Calibri" w:cs="Calibri"/>
+          <w:i/>
+          <w:iCs/>
+          <w:noProof/>
+          <w:szCs w:val="24"/>
+        </w:rPr>
+        <w:t>Proceedings - Asia-Pacific Software Engineering Conference, APSEC</w:t>
+      </w:r>
+      <w:r>
+        <w:rPr>
+          <w:rFonts w:ascii="Calibri" w:hAnsi="Calibri" w:cs="Calibri"/>
+          <w:noProof/>
+          <w:szCs w:val="24"/>
+        </w:rPr>
+        <w:t>. IEEE Computer Society, pp. 3–11. doi: 10.1109/APSEC.2002.1182970.</w:t>
+      </w:r>
+    </w:p>
+    <w:p>
+      <w:r>
+        <w:fldChar w:fldCharType="end"/>
       </w:r>
     </w:p>
     <w:sectPr>
@@ -3293,6 +4922,39 @@
     </w:sectPr>
   </w:body>
 </w:document>
+</file>
+
+<file path=word/comments.xml><?xml version="1.0" encoding="utf-8"?>
+<w:comments xmlns:wpc="http://schemas.microsoft.com/office/word/2010/wordprocessingCanvas" xmlns:cx="http://schemas.microsoft.com/office/drawing/2014/chartex" xmlns:cx1="http://schemas.microsoft.com/office/drawing/2015/9/8/chartex" xmlns:cx2="http://schemas.microsoft.com/office/drawing/2015/10/21/chartex" xmlns:cx3="http://schemas.microsoft.com/office/drawing/2016/5/9/chartex" xmlns:cx4="http://schemas.microsoft.com/office/drawing/2016/5/10/chartex" xmlns:cx5="http://schemas.microsoft.com/office/drawing/2016/5/11/chartex" xmlns:cx6="http://schemas.microsoft.com/office/drawing/2016/5/12/chartex" xmlns:cx7="http://schemas.microsoft.com/office/drawing/2016/5/13/chartex" xmlns:cx8="http://schemas.microsoft.com/office/drawing/2016/5/14/chartex" xmlns:mc="http://schemas.openxmlformats.org/markup-compatibility/2006" xmlns:aink="http://schemas.microsoft.com/office/drawing/2016/ink" xmlns:am3d="http://schemas.microsoft.com/office/drawing/2017/model3d" xmlns:o="urn:schemas-microsoft-com:office:office" xmlns:r="http://schemas.openxmlformats.org/officeDocument/2006/relationships" xmlns:m="http://schemas.openxmlformats.org/officeDocument/2006/math" xmlns:v="urn:schemas-microsoft-com:vml" xmlns:wp14="http://schemas.microsoft.com/office/word/2010/wordprocessingDrawing" xmlns:wp="http://schemas.openxmlformats.org/drawingml/2006/wordprocessingDrawing" xmlns:w10="urn:schemas-microsoft-com:office:word" xmlns:w="http://schemas.openxmlformats.org/wordprocessingml/2006/main" xmlns:w14="http://schemas.microsoft.com/office/word/2010/wordml" xmlns:w15="http://schemas.microsoft.com/office/word/2012/wordml" xmlns:w16cid="http://schemas.microsoft.com/office/word/2016/wordml/cid" xmlns:w16se="http://schemas.microsoft.com/office/word/2015/wordml/symex" xmlns:wpg="http://schemas.microsoft.com/office/word/2010/wordprocessingGroup" xmlns:wpi="http://schemas.microsoft.com/office/word/2010/wordprocessingInk" xmlns:wne="http://schemas.microsoft.com/office/word/2006/wordml" xmlns:wps="http://schemas.microsoft.com/office/word/2010/wordprocessingShape" mc:Ignorable="w14 w15 w16se w16cid wp14">
+  <w:comment w:id="0" w:author="Connor Forsyth" w:date="2019-11-06T11:01:00Z" w:initials="CF">
+    <w:p>
+      <w:pPr>
+        <w:pStyle w:val="CommentText"/>
+      </w:pPr>
+      <w:r>
+        <w:rPr>
+          <w:rStyle w:val="CommentReference"/>
+        </w:rPr>
+        <w:annotationRef/>
+      </w:r>
+      <w:r>
+        <w:t>Believe this and diffing can be in the same section</w:t>
+      </w:r>
+    </w:p>
+  </w:comment>
+</w:comments>
+</file>
+
+<file path=word/commentsExtended.xml><?xml version="1.0" encoding="utf-8"?>
+<w15:commentsEx xmlns:wpc="http://schemas.microsoft.com/office/word/2010/wordprocessingCanvas" xmlns:cx="http://schemas.microsoft.com/office/drawing/2014/chartex" xmlns:cx1="http://schemas.microsoft.com/office/drawing/2015/9/8/chartex" xmlns:cx2="http://schemas.microsoft.com/office/drawing/2015/10/21/chartex" xmlns:cx3="http://schemas.microsoft.com/office/drawing/2016/5/9/chartex" xmlns:cx4="http://schemas.microsoft.com/office/drawing/2016/5/10/chartex" xmlns:cx5="http://schemas.microsoft.com/office/drawing/2016/5/11/chartex" xmlns:cx6="http://schemas.microsoft.com/office/drawing/2016/5/12/chartex" xmlns:cx7="http://schemas.microsoft.com/office/drawing/2016/5/13/chartex" xmlns:cx8="http://schemas.microsoft.com/office/drawing/2016/5/14/chartex" xmlns:mc="http://schemas.openxmlformats.org/markup-compatibility/2006" xmlns:aink="http://schemas.microsoft.com/office/drawing/2016/ink" xmlns:am3d="http://schemas.microsoft.com/office/drawing/2017/model3d" xmlns:o="urn:schemas-microsoft-com:office:office" xmlns:r="http://schemas.openxmlformats.org/officeDocument/2006/relationships" xmlns:m="http://schemas.openxmlformats.org/officeDocument/2006/math" xmlns:v="urn:schemas-microsoft-com:vml" xmlns:wp14="http://schemas.microsoft.com/office/word/2010/wordprocessingDrawing" xmlns:wp="http://schemas.openxmlformats.org/drawingml/2006/wordprocessingDrawing" xmlns:w10="urn:schemas-microsoft-com:office:word" xmlns:w="http://schemas.openxmlformats.org/wordprocessingml/2006/main" xmlns:w14="http://schemas.microsoft.com/office/word/2010/wordml" xmlns:w15="http://schemas.microsoft.com/office/word/2012/wordml" xmlns:w16cid="http://schemas.microsoft.com/office/word/2016/wordml/cid" xmlns:w16se="http://schemas.microsoft.com/office/word/2015/wordml/symex" xmlns:wpg="http://schemas.microsoft.com/office/word/2010/wordprocessingGroup" xmlns:wpi="http://schemas.microsoft.com/office/word/2010/wordprocessingInk" xmlns:wne="http://schemas.microsoft.com/office/word/2006/wordml" xmlns:wps="http://schemas.microsoft.com/office/word/2010/wordprocessingShape" mc:Ignorable="w14 w15 w16se w16cid wp14">
+  <w15:commentEx w15:paraId="680AE64F" w15:done="0"/>
+</w15:commentsEx>
+</file>
+
+<file path=word/commentsIds.xml><?xml version="1.0" encoding="utf-8"?>
+<w16cid:commentsIds xmlns:wpc="http://schemas.microsoft.com/office/word/2010/wordprocessingCanvas" xmlns:cx="http://schemas.microsoft.com/office/drawing/2014/chartex" xmlns:cx1="http://schemas.microsoft.com/office/drawing/2015/9/8/chartex" xmlns:cx2="http://schemas.microsoft.com/office/drawing/2015/10/21/chartex" xmlns:cx3="http://schemas.microsoft.com/office/drawing/2016/5/9/chartex" xmlns:cx4="http://schemas.microsoft.com/office/drawing/2016/5/10/chartex" xmlns:cx5="http://schemas.microsoft.com/office/drawing/2016/5/11/chartex" xmlns:cx6="http://schemas.microsoft.com/office/drawing/2016/5/12/chartex" xmlns:cx7="http://schemas.microsoft.com/office/drawing/2016/5/13/chartex" xmlns:cx8="http://schemas.microsoft.com/office/drawing/2016/5/14/chartex" xmlns:mc="http://schemas.openxmlformats.org/markup-compatibility/2006" xmlns:aink="http://schemas.microsoft.com/office/drawing/2016/ink" xmlns:am3d="http://schemas.microsoft.com/office/drawing/2017/model3d" xmlns:o="urn:schemas-microsoft-com:office:office" xmlns:r="http://schemas.openxmlformats.org/officeDocument/2006/relationships" xmlns:m="http://schemas.openxmlformats.org/officeDocument/2006/math" xmlns:v="urn:schemas-microsoft-com:vml" xmlns:wp14="http://schemas.microsoft.com/office/word/2010/wordprocessingDrawing" xmlns:wp="http://schemas.openxmlformats.org/drawingml/2006/wordprocessingDrawing" xmlns:w10="urn:schemas-microsoft-com:office:word" xmlns:w="http://schemas.openxmlformats.org/wordprocessingml/2006/main" xmlns:w14="http://schemas.microsoft.com/office/word/2010/wordml" xmlns:w15="http://schemas.microsoft.com/office/word/2012/wordml" xmlns:w16cid="http://schemas.microsoft.com/office/word/2016/wordml/cid" xmlns:w16se="http://schemas.microsoft.com/office/word/2015/wordml/symex" xmlns:wpg="http://schemas.microsoft.com/office/word/2010/wordprocessingGroup" xmlns:wpi="http://schemas.microsoft.com/office/word/2010/wordprocessingInk" xmlns:wne="http://schemas.microsoft.com/office/word/2006/wordml" xmlns:wps="http://schemas.microsoft.com/office/word/2010/wordprocessingShape" mc:Ignorable="w14 w15 w16se w16cid wp14">
+  <w16cid:commentId w16cid:paraId="680AE64F" w16cid:durableId="216D2683"/>
+</w16cid:commentsIds>
 </file>
 
 <file path=word/numbering.xml><?xml version="1.0" encoding="utf-8"?>
@@ -3878,6 +5540,14 @@
     <w:abstractNumId w:val="4"/>
   </w:num>
 </w:numbering>
+</file>
+
+<file path=word/people.xml><?xml version="1.0" encoding="utf-8"?>
+<w15:people xmlns:wpc="http://schemas.microsoft.com/office/word/2010/wordprocessingCanvas" xmlns:cx="http://schemas.microsoft.com/office/drawing/2014/chartex" xmlns:cx1="http://schemas.microsoft.com/office/drawing/2015/9/8/chartex" xmlns:cx2="http://schemas.microsoft.com/office/drawing/2015/10/21/chartex" xmlns:cx3="http://schemas.microsoft.com/office/drawing/2016/5/9/chartex" xmlns:cx4="http://schemas.microsoft.com/office/drawing/2016/5/10/chartex" xmlns:cx5="http://schemas.microsoft.com/office/drawing/2016/5/11/chartex" xmlns:cx6="http://schemas.microsoft.com/office/drawing/2016/5/12/chartex" xmlns:cx7="http://schemas.microsoft.com/office/drawing/2016/5/13/chartex" xmlns:cx8="http://schemas.microsoft.com/office/drawing/2016/5/14/chartex" xmlns:mc="http://schemas.openxmlformats.org/markup-compatibility/2006" xmlns:aink="http://schemas.microsoft.com/office/drawing/2016/ink" xmlns:am3d="http://schemas.microsoft.com/office/drawing/2017/model3d" xmlns:o="urn:schemas-microsoft-com:office:office" xmlns:r="http://schemas.openxmlformats.org/officeDocument/2006/relationships" xmlns:m="http://schemas.openxmlformats.org/officeDocument/2006/math" xmlns:v="urn:schemas-microsoft-com:vml" xmlns:wp14="http://schemas.microsoft.com/office/word/2010/wordprocessingDrawing" xmlns:wp="http://schemas.openxmlformats.org/drawingml/2006/wordprocessingDrawing" xmlns:w10="urn:schemas-microsoft-com:office:word" xmlns:w="http://schemas.openxmlformats.org/wordprocessingml/2006/main" xmlns:w14="http://schemas.microsoft.com/office/word/2010/wordml" xmlns:w15="http://schemas.microsoft.com/office/word/2012/wordml" xmlns:w16cid="http://schemas.microsoft.com/office/word/2016/wordml/cid" xmlns:w16se="http://schemas.microsoft.com/office/word/2015/wordml/symex" xmlns:wpg="http://schemas.microsoft.com/office/word/2010/wordprocessingGroup" xmlns:wpi="http://schemas.microsoft.com/office/word/2010/wordprocessingInk" xmlns:wne="http://schemas.microsoft.com/office/word/2006/wordml" xmlns:wps="http://schemas.microsoft.com/office/word/2010/wordprocessingShape" mc:Ignorable="w14 w15 w16se w16cid wp14">
+  <w15:person w15:author="Connor Forsyth">
+    <w15:presenceInfo w15:providerId="Windows Live" w15:userId="7f0d2c367bc1795d"/>
+  </w15:person>
+</w15:people>
 </file>
 
 <file path=word/styles.xml><?xml version="1.0" encoding="utf-8"?>
@@ -4876,7 +6546,7 @@
 </file>
 
 <file path=customXml/itemProps1.xml><?xml version="1.0" encoding="utf-8"?>
-<ds:datastoreItem xmlns:ds="http://schemas.openxmlformats.org/officeDocument/2006/customXml" ds:itemID="{52910DD5-7E32-48FB-B5A9-12437BF2EDED}">
+<ds:datastoreItem xmlns:ds="http://schemas.openxmlformats.org/officeDocument/2006/customXml" ds:itemID="{A418F169-9742-4DDF-B9D7-1DB88A85C78E}">
   <ds:schemaRefs>
     <ds:schemaRef ds:uri="http://schemas.openxmlformats.org/officeDocument/2006/bibliography"/>
   </ds:schemaRefs>

</xml_diff>

<commit_message>
Further progress made to the literature review
</commit_message>
<xml_diff>
--- a/Literature Review.docx
+++ b/Literature Review.docx
@@ -242,14 +242,27 @@
       <w:r>
         <w:t xml:space="preserve">Figure </w:t>
       </w:r>
-      <w:fldSimple w:instr=" SEQ Figure \* ARABIC ">
-        <w:r>
-          <w:rPr>
-            <w:noProof/>
-          </w:rPr>
-          <w:t>1</w:t>
-        </w:r>
-      </w:fldSimple>
+      <w:r>
+        <w:fldChar w:fldCharType="begin"/>
+      </w:r>
+      <w:r>
+        <w:instrText xml:space="preserve"> SEQ Figure \* ARABIC </w:instrText>
+      </w:r>
+      <w:r>
+        <w:fldChar w:fldCharType="separate"/>
+      </w:r>
+      <w:r>
+        <w:rPr>
+          <w:noProof/>
+        </w:rPr>
+        <w:t>1</w:t>
+      </w:r>
+      <w:r>
+        <w:rPr>
+          <w:noProof/>
+        </w:rPr>
+        <w:fldChar w:fldCharType="end"/>
+      </w:r>
       <w:r>
         <w:t>.1 Test-driven development cycle</w:t>
       </w:r>
@@ -633,14 +646,27 @@
       <w:r>
         <w:t xml:space="preserve">Figure </w:t>
       </w:r>
-      <w:fldSimple w:instr=" SEQ Figure \* ARABIC ">
-        <w:r>
-          <w:rPr>
-            <w:noProof/>
-          </w:rPr>
-          <w:t>2</w:t>
-        </w:r>
-      </w:fldSimple>
+      <w:r>
+        <w:fldChar w:fldCharType="begin"/>
+      </w:r>
+      <w:r>
+        <w:instrText xml:space="preserve"> SEQ Figure \* ARABIC </w:instrText>
+      </w:r>
+      <w:r>
+        <w:fldChar w:fldCharType="separate"/>
+      </w:r>
+      <w:r>
+        <w:rPr>
+          <w:noProof/>
+        </w:rPr>
+        <w:t>2</w:t>
+      </w:r>
+      <w:r>
+        <w:rPr>
+          <w:noProof/>
+        </w:rPr>
+        <w:fldChar w:fldCharType="end"/>
+      </w:r>
       <w:r>
         <w:t xml:space="preserve"> </w:t>
       </w:r>
@@ -1191,14 +1217,27 @@
       <w:r>
         <w:t xml:space="preserve">Figure </w:t>
       </w:r>
-      <w:fldSimple w:instr=" SEQ Figure \* ARABIC ">
-        <w:r>
-          <w:rPr>
-            <w:noProof/>
-          </w:rPr>
-          <w:t>3</w:t>
-        </w:r>
-      </w:fldSimple>
+      <w:r>
+        <w:fldChar w:fldCharType="begin"/>
+      </w:r>
+      <w:r>
+        <w:instrText xml:space="preserve"> SEQ Figure \* ARABIC </w:instrText>
+      </w:r>
+      <w:r>
+        <w:fldChar w:fldCharType="separate"/>
+      </w:r>
+      <w:r>
+        <w:rPr>
+          <w:noProof/>
+        </w:rPr>
+        <w:t>3</w:t>
+      </w:r>
+      <w:r>
+        <w:rPr>
+          <w:noProof/>
+        </w:rPr>
+        <w:fldChar w:fldCharType="end"/>
+      </w:r>
       <w:r>
         <w:t xml:space="preserve"> Waterfall development life cycle</w:t>
       </w:r>
@@ -1532,14 +1571,27 @@
       <w:r>
         <w:t>Figure 1.</w:t>
       </w:r>
-      <w:fldSimple w:instr=" SEQ Figure \* ARABIC ">
-        <w:r>
-          <w:rPr>
-            <w:noProof/>
-          </w:rPr>
-          <w:t>4</w:t>
-        </w:r>
-      </w:fldSimple>
+      <w:r>
+        <w:fldChar w:fldCharType="begin"/>
+      </w:r>
+      <w:r>
+        <w:instrText xml:space="preserve"> SEQ Figure \* ARABIC </w:instrText>
+      </w:r>
+      <w:r>
+        <w:fldChar w:fldCharType="separate"/>
+      </w:r>
+      <w:r>
+        <w:rPr>
+          <w:noProof/>
+        </w:rPr>
+        <w:t>4</w:t>
+      </w:r>
+      <w:r>
+        <w:rPr>
+          <w:noProof/>
+        </w:rPr>
+        <w:fldChar w:fldCharType="end"/>
+      </w:r>
       <w:r>
         <w:t xml:space="preserve"> List of factors attributed to project success (The Standish Group, 199</w:t>
       </w:r>
@@ -1604,14 +1656,27 @@
       <w:r>
         <w:t>Figure 1.</w:t>
       </w:r>
-      <w:fldSimple w:instr=" SEQ Figure \* ARABIC ">
-        <w:r>
-          <w:rPr>
-            <w:noProof/>
-          </w:rPr>
-          <w:t>5</w:t>
-        </w:r>
-      </w:fldSimple>
+      <w:r>
+        <w:fldChar w:fldCharType="begin"/>
+      </w:r>
+      <w:r>
+        <w:instrText xml:space="preserve"> SEQ Figure \* ARABIC </w:instrText>
+      </w:r>
+      <w:r>
+        <w:fldChar w:fldCharType="separate"/>
+      </w:r>
+      <w:r>
+        <w:rPr>
+          <w:noProof/>
+        </w:rPr>
+        <w:t>5</w:t>
+      </w:r>
+      <w:r>
+        <w:rPr>
+          <w:noProof/>
+        </w:rPr>
+        <w:fldChar w:fldCharType="end"/>
+      </w:r>
       <w:r>
         <w:t xml:space="preserve"> List of factors attributed to project failure</w:t>
       </w:r>
@@ -1988,14 +2053,27 @@
       <w:r>
         <w:t xml:space="preserve">Figure </w:t>
       </w:r>
-      <w:fldSimple w:instr=" SEQ Figure \* ARABIC ">
-        <w:r>
-          <w:rPr>
-            <w:noProof/>
-          </w:rPr>
-          <w:t>6</w:t>
-        </w:r>
-      </w:fldSimple>
+      <w:r>
+        <w:fldChar w:fldCharType="begin"/>
+      </w:r>
+      <w:r>
+        <w:instrText xml:space="preserve"> SEQ Figure \* ARABIC </w:instrText>
+      </w:r>
+      <w:r>
+        <w:fldChar w:fldCharType="separate"/>
+      </w:r>
+      <w:r>
+        <w:rPr>
+          <w:noProof/>
+        </w:rPr>
+        <w:t>6</w:t>
+      </w:r>
+      <w:r>
+        <w:rPr>
+          <w:noProof/>
+        </w:rPr>
+        <w:fldChar w:fldCharType="end"/>
+      </w:r>
       <w:r>
         <w:t xml:space="preserve"> Agile adoption over time (Hewlett Packard, 2014)</w:t>
       </w:r>
@@ -2106,14 +2184,27 @@
       <w:r>
         <w:t xml:space="preserve">Figure </w:t>
       </w:r>
-      <w:fldSimple w:instr=" SEQ Figure \* ARABIC ">
-        <w:r>
-          <w:rPr>
-            <w:noProof/>
-          </w:rPr>
-          <w:t>7</w:t>
-        </w:r>
-      </w:fldSimple>
+      <w:r>
+        <w:fldChar w:fldCharType="begin"/>
+      </w:r>
+      <w:r>
+        <w:instrText xml:space="preserve"> SEQ Figure \* ARABIC </w:instrText>
+      </w:r>
+      <w:r>
+        <w:fldChar w:fldCharType="separate"/>
+      </w:r>
+      <w:r>
+        <w:rPr>
+          <w:noProof/>
+        </w:rPr>
+        <w:t>7</w:t>
+      </w:r>
+      <w:r>
+        <w:rPr>
+          <w:noProof/>
+        </w:rPr>
+        <w:fldChar w:fldCharType="end"/>
+      </w:r>
       <w:r>
         <w:t xml:space="preserve"> Agile vs Waterfall </w:t>
       </w:r>
@@ -2161,1261 +2252,15 @@
         <w:t xml:space="preserve"> </w:t>
       </w:r>
     </w:p>
-    <w:p/>
-    <w:p>
-      <w:pPr>
-        <w:pStyle w:val="Heading2"/>
-        <w:spacing w:line="360" w:lineRule="auto"/>
-      </w:pPr>
-      <w:r>
-        <w:t xml:space="preserve">2.2 Exploration of the difficulty’s students </w:t>
-      </w:r>
-      <w:r>
-        <w:t xml:space="preserve">face </w:t>
-      </w:r>
-      <w:r>
-        <w:t>when learning to program</w:t>
-      </w:r>
-    </w:p>
-    <w:p>
-      <w:pPr>
-        <w:spacing w:line="360" w:lineRule="auto"/>
-      </w:pPr>
-      <w:r>
-        <w:t xml:space="preserve">Learning something completely new can be a daunting task whether that be a </w:t>
-      </w:r>
-      <w:r>
-        <w:t>foreign</w:t>
-      </w:r>
-      <w:r>
-        <w:t xml:space="preserve"> language or any skill. </w:t>
-      </w:r>
-      <w:r>
-        <w:t>In both scenarios, you</w:t>
-      </w:r>
-      <w:r>
-        <w:t xml:space="preserve"> first need to have a clear understanding </w:t>
-      </w:r>
-      <w:r>
-        <w:t xml:space="preserve">of the underlying concepts and have a goal in mind to learn effectively </w:t>
-      </w:r>
-      <w:r>
-        <w:fldChar w:fldCharType="begin" w:fldLock="1"/>
-      </w:r>
-      <w:r>
-        <w:instrText>ADDIN CSL_CITATION {"citationItems":[{"id":"ITEM-1","itemData":{"ISSN":"1937-4771","abstract":"A beginning programming student has much to learn in the first programming class: new editing software, correct syntax, application of the syntax, logical sequence of steps, making sense of compiler error messages, appropriate formatting, modularized functionality and complex concepts such as arrays and pointers. The professor needs to get a lot of information across to the students, but how can the bridge be built from the plethora of information to successful application of the concepts into code by the individual student? The cognitive apprenticeship learning model can be very beneficial to the novice programming student. This teaching method helps the student in better understanding the programming concepts and as a result he can become more self-reliant as the semester progresses.","author":[{"dropping-particle":"","family":"Black","given":"Toni","non-dropping-particle":"","parse-names":false,"suffix":""}],"container-title":"Journal of Computing Sciences in Colleges","id":"ITEM-1","issue":"2","issued":{"date-parts":[["2006"]]},"page":"109-114","title":"Helping novice programming students succeed","type":"article-journal","volume":"22"},"uris":["http://www.mendeley.com/documents/?uuid=dfeec389-5dd6-32ba-8a64-5c15a3332143"]}],"mendeley":{"formattedCitation":"(Black, 2006)","plainTextFormattedCitation":"(Black, 2006)","previouslyFormattedCitation":"(Black, 2006)"},"properties":{"noteIndex":0},"schema":"https://github.com/citation-style-language/schema/raw/master/csl-citation.json"}</w:instrText>
-      </w:r>
-      <w:r>
-        <w:fldChar w:fldCharType="separate"/>
-      </w:r>
-      <w:r>
-        <w:rPr>
-          <w:noProof/>
-        </w:rPr>
-        <w:t>(Black, 2006)</w:t>
-      </w:r>
-      <w:r>
-        <w:fldChar w:fldCharType="end"/>
-      </w:r>
-      <w:r>
-        <w:t xml:space="preserve">. </w:t>
-      </w:r>
-      <w:r>
-        <w:t>Thus</w:t>
-      </w:r>
-      <w:r>
-        <w:t>,</w:t>
-      </w:r>
-      <w:r>
-        <w:t xml:space="preserve"> f</w:t>
-      </w:r>
-      <w:r>
-        <w:t>or a learning platform to succeed</w:t>
-      </w:r>
-      <w:r>
-        <w:t xml:space="preserve"> and be effective</w:t>
-      </w:r>
-      <w:r>
-        <w:t>, the research first needs to identify the issues students may face and</w:t>
-      </w:r>
-      <w:r>
-        <w:t xml:space="preserve"> find ways to</w:t>
-      </w:r>
-      <w:r>
-        <w:t xml:space="preserve"> mitigate these issues as much as possible.</w:t>
-      </w:r>
-    </w:p>
-    <w:p>
-      <w:pPr>
-        <w:spacing w:line="360" w:lineRule="auto"/>
-      </w:pPr>
-    </w:p>
-    <w:p>
-      <w:pPr>
-        <w:pStyle w:val="Heading3"/>
-        <w:spacing w:line="360" w:lineRule="auto"/>
-      </w:pPr>
-      <w:r>
-        <w:t>2.2.1</w:t>
-      </w:r>
-      <w:r>
-        <w:t xml:space="preserve"> Issues faced when learning to program</w:t>
-      </w:r>
-    </w:p>
-    <w:p>
-      <w:pPr>
-        <w:spacing w:line="360" w:lineRule="auto"/>
-      </w:pPr>
-      <w:r>
-        <w:t xml:space="preserve">Research carried out by </w:t>
-      </w:r>
-      <w:r>
-        <w:fldChar w:fldCharType="begin" w:fldLock="1"/>
-      </w:r>
-      <w:r>
-        <w:instrText>ADDIN CSL_CITATION {"citationItems":[{"id":"ITEM-1","itemData":{"DOI":"10.1145/1151954.1067453","author":[{"dropping-particle":"","family":"Lahtinen","given":"Essi","non-dropping-particle":"","parse-names":false,"suffix":""},{"dropping-particle":"","family":"Ala-Mutka","given":"Kirsti","non-dropping-particle":"","parse-names":false,"suffix":""},{"dropping-particle":"","family":"Järvinen","given":"Hannu-Matti","non-dropping-particle":"","parse-names":false,"suffix":""}],"container-title":"ITiCSE`05","id":"ITEM-1","issued":{"date-parts":[["2005"]]},"page":"14-18","title":"A study of the difficulties of novice programmers: Proceedings of the 10th Annual SIGCSE Conference on Innovation and Technology in Computer Science Education, June 27-29, 2005, Monte de Caparica, Portugal","type":"chapter","volume":"37"},"uris":["http://www.mendeley.com/documents/?uuid=e37c4c96-56b8-3dc1-8fa2-6fcf6dacceb4"]}],"mendeley":{"formattedCitation":"(Lahtinen, Ala-Mutka and Järvinen, 2005)","plainTextFormattedCitation":"(Lahtinen, Ala-Mutka and Järvinen, 2005)","previouslyFormattedCitation":"(Lahtinen, Ala-Mutka and Järvinen, 2005)"},"properties":{"noteIndex":0},"schema":"https://github.com/citation-style-language/schema/raw/master/csl-citation.json"}</w:instrText>
-      </w:r>
-      <w:r>
-        <w:fldChar w:fldCharType="separate"/>
-      </w:r>
-      <w:r>
-        <w:rPr>
-          <w:noProof/>
-        </w:rPr>
-        <w:t>(Lahtinen, Ala-Mutka and Järvinen, 2005)</w:t>
-      </w:r>
-      <w:r>
-        <w:fldChar w:fldCharType="end"/>
-      </w:r>
-      <w:r>
-        <w:t xml:space="preserve"> and </w:t>
-      </w:r>
-      <w:r>
-        <w:fldChar w:fldCharType="begin" w:fldLock="1"/>
-      </w:r>
-      <w:r>
-        <w:instrText>ADDIN CSL_CITATION {"citationItems":[{"id":"ITEM-1","itemData":{"ISBN":"9781618041807","abstract":"-Learning programming skills is not an easy task as supported by many research studies. Like other students around the world, the students of the University of Tabuk struggle through computer programming courses. This research investigates and analyzes the problems faced by computer programming students at the University of Tabuk with two main objectives. The first objective is to find out whether the students at the University of Tabuk face problems in computer programming similar to the ones faced by the students in different corners of the world as reported in the literature. The second objective is to study the impact of socio-cultural and environmental factors on learning computer programming skills by the students of the University of Tabuk. To perform our research, a case study and a questionnaire were designed. In order to ascertain whether our students face difficulties in programming, a case study with 10-questions test was performed. The results have shown that our students are in real difficulties. In the questionnaire, the questions reflect a wide range of views pertaining to educational facilities such as curriculum and teaching materials, lab equipments and class rooms' environment, and the adequacy and proficiency of the professors and teaching assistants. This paper analyses the results of the questionnaires. The questionnaires provide insight into the environmental and socio-cultural effects and the difficulties experienced while learning and teaching programming..","author":[{"dropping-particle":"","family":"Mhashi","given":"Mahmoud M","non-dropping-particle":"","parse-names":false,"suffix":""},{"dropping-particle":"","family":"Alakeel","given":"Ali L I M","non-dropping-particle":"","parse-names":false,"suffix":""}],"container-title":"Recent Advances in Modern Educational Technologies","id":"ITEM-1","issued":{"date-parts":[["2013"]]},"page":"15-24","title":"Difficulties Facing Students in Learning Computer Programming Skills at Tabuk University","type":"article-journal"},"uris":["http://www.mendeley.com/documents/?uuid=b431ca94-d77e-3f0b-9619-1de830d66878"]}],"mendeley":{"formattedCitation":"(Mhashi and Alakeel, 2013)","manualFormatting":"(Mhashi and Alakeel, 2013)","plainTextFormattedCitation":"(Mhashi and Alakeel, 2013)","previouslyFormattedCitation":"(Mhashi and Alakeel, 2013)"},"properties":{"noteIndex":0},"schema":"https://github.com/citation-style-language/schema/raw/master/csl-citation.json"}</w:instrText>
-      </w:r>
-      <w:r>
-        <w:fldChar w:fldCharType="separate"/>
-      </w:r>
-      <w:r>
-        <w:rPr>
-          <w:noProof/>
-        </w:rPr>
-        <w:t xml:space="preserve">(Mhashi and Alakeel, </w:t>
-      </w:r>
-      <w:r>
-        <w:rPr>
-          <w:noProof/>
-        </w:rPr>
-        <w:t>2013</w:t>
-      </w:r>
-      <w:r>
-        <w:rPr>
-          <w:noProof/>
-        </w:rPr>
-        <w:t>)</w:t>
-      </w:r>
-      <w:r>
-        <w:fldChar w:fldCharType="end"/>
-      </w:r>
-      <w:r>
-        <w:t xml:space="preserve">, discovered that the most </w:t>
-      </w:r>
-      <w:r>
-        <w:t>challenging</w:t>
-      </w:r>
-      <w:r>
-        <w:t xml:space="preserve"> issues that novice programmers faced in terms of learning to </w:t>
-      </w:r>
-      <w:r>
-        <w:lastRenderedPageBreak/>
-        <w:t>program were i</w:t>
-      </w:r>
-      <w:r>
-        <w:t>n i</w:t>
-      </w:r>
-      <w:r>
-        <w:t>dentifying errors in their own work and fixing those faults</w:t>
-      </w:r>
-      <w:r>
-        <w:t xml:space="preserve"> and </w:t>
-      </w:r>
-      <w:r>
-        <w:t>designing a solution for a given problem</w:t>
-      </w:r>
-      <w:r>
-        <w:t>.</w:t>
-      </w:r>
-      <w:r>
-        <w:t xml:space="preserve"> </w:t>
-      </w:r>
-      <w:r>
-        <w:t>Understanding how to overcome these issues are crucial for a students’ learning as if the students can for instance discover the error in their code and fix it, it proves that they have a better understanding of why the error occurred and as such improve</w:t>
-      </w:r>
-      <w:r>
-        <w:t xml:space="preserve"> upon</w:t>
-      </w:r>
-      <w:r>
-        <w:t xml:space="preserve"> their understanding of how their code functions </w:t>
-      </w:r>
-      <w:r>
-        <w:fldChar w:fldCharType="begin" w:fldLock="1"/>
-      </w:r>
-      <w:r>
-        <w:instrText>ADDIN CSL_CITATION {"citationItems":[{"id":"ITEM-1","itemData":{"ISSN":"1937-4771","abstract":"A beginning programming student has much to learn in the first programming class: new editing software, correct syntax, application of the syntax, logical sequence of steps, making sense of compiler error messages, appropriate formatting, modularized functionality and complex concepts such as arrays and pointers. The professor needs to get a lot of information across to the students, but how can the bridge be built from the plethora of information to successful application of the concepts into code by the individual student? The cognitive apprenticeship learning model can be very beneficial to the novice programming student. This teaching method helps the student in better understanding the programming concepts and as a result he can become more self-reliant as the semester progresses.","author":[{"dropping-particle":"","family":"Black","given":"Toni","non-dropping-particle":"","parse-names":false,"suffix":""}],"container-title":"Journal of Computing Sciences in Colleges","id":"ITEM-1","issue":"2","issued":{"date-parts":[["2006"]]},"page":"109-114","title":"Helping novice programming students succeed","type":"article-journal","volume":"22"},"uris":["http://www.mendeley.com/documents/?uuid=dfeec389-5dd6-32ba-8a64-5c15a3332143"]}],"mendeley":{"formattedCitation":"(Black, 2006)","plainTextFormattedCitation":"(Black, 2006)","previouslyFormattedCitation":"(Black, 2006)"},"properties":{"noteIndex":0},"schema":"https://github.com/citation-style-language/schema/raw/master/csl-citation.json"}</w:instrText>
-      </w:r>
-      <w:r>
-        <w:fldChar w:fldCharType="separate"/>
-      </w:r>
-      <w:r>
-        <w:rPr>
-          <w:noProof/>
-        </w:rPr>
-        <w:t>(Black, 2006)</w:t>
-      </w:r>
-      <w:r>
-        <w:fldChar w:fldCharType="end"/>
-      </w:r>
-      <w:r>
-        <w:t>.</w:t>
-      </w:r>
-      <w:r>
-        <w:t xml:space="preserve"> </w:t>
-      </w:r>
-    </w:p>
-    <w:p>
-      <w:pPr>
-        <w:spacing w:line="360" w:lineRule="auto"/>
-      </w:pPr>
-      <w:r>
-        <w:t>In b</w:t>
-      </w:r>
-      <w:r>
-        <w:t xml:space="preserve">oth studies </w:t>
-      </w:r>
-      <w:r>
-        <w:t>other issues were also identified</w:t>
-      </w:r>
-      <w:r>
-        <w:t xml:space="preserve"> of which</w:t>
-      </w:r>
-      <w:r>
-        <w:t xml:space="preserve"> </w:t>
-      </w:r>
-      <w:r>
-        <w:t xml:space="preserve">the </w:t>
-      </w:r>
-      <w:r>
-        <w:t>importance</w:t>
-      </w:r>
-      <w:r>
-        <w:t xml:space="preserve"> of these issues </w:t>
-      </w:r>
-      <w:r>
-        <w:t>fluctuates</w:t>
-      </w:r>
-      <w:r>
-        <w:t xml:space="preserve"> based on the study</w:t>
-      </w:r>
-      <w:r>
-        <w:t>. T</w:t>
-      </w:r>
-      <w:r>
-        <w:t xml:space="preserve">he studies outline that students also suffer from issues </w:t>
-      </w:r>
-      <w:r>
-        <w:t>such as</w:t>
-      </w:r>
-      <w:r>
-        <w:t xml:space="preserve"> learning how to </w:t>
-      </w:r>
-      <w:r>
-        <w:t xml:space="preserve">effectively </w:t>
-      </w:r>
-      <w:r>
-        <w:t>divide</w:t>
-      </w:r>
-      <w:r>
-        <w:t xml:space="preserve"> the</w:t>
-      </w:r>
-      <w:r>
-        <w:t xml:space="preserve"> functionality into procedures, understand the syntax of programming languages</w:t>
-      </w:r>
-      <w:r>
-        <w:t xml:space="preserve"> and</w:t>
-      </w:r>
-      <w:r>
-        <w:t xml:space="preserve"> </w:t>
-      </w:r>
-      <w:r>
-        <w:t xml:space="preserve">understand programming structures </w:t>
-      </w:r>
-      <w:r>
-        <w:t>and</w:t>
-      </w:r>
-      <w:r>
-        <w:t xml:space="preserve"> having access to computers.</w:t>
-      </w:r>
-      <w:r>
-        <w:t xml:space="preserve"> </w:t>
-      </w:r>
-    </w:p>
-    <w:p>
-      <w:pPr>
-        <w:spacing w:line="360" w:lineRule="auto"/>
-      </w:pPr>
-    </w:p>
-    <w:p>
-      <w:pPr>
-        <w:pStyle w:val="Heading3"/>
-        <w:spacing w:line="360" w:lineRule="auto"/>
-      </w:pPr>
-      <w:r>
-        <w:t>2.2.2 Issues faced when learning the concepts of programming</w:t>
-      </w:r>
-    </w:p>
-    <w:p>
-      <w:pPr>
-        <w:spacing w:line="360" w:lineRule="auto"/>
-      </w:pPr>
-      <w:r>
-        <w:t>The main obstacle that students must overcome when learning the abstract concepts of programming</w:t>
-      </w:r>
-      <w:r>
-        <w:t>,</w:t>
-      </w:r>
-      <w:r>
-        <w:t xml:space="preserve"> from error handling to arrays</w:t>
-      </w:r>
-      <w:r>
-        <w:t>,</w:t>
-      </w:r>
-      <w:r>
-        <w:t xml:space="preserve"> is to t</w:t>
-      </w:r>
-      <w:r>
-        <w:t>ransfer</w:t>
-      </w:r>
-      <w:r>
-        <w:t xml:space="preserve"> these ideas </w:t>
-      </w:r>
-      <w:r>
-        <w:t xml:space="preserve">that they have learned from the lecturer </w:t>
-      </w:r>
-      <w:r>
-        <w:t>and solve a given problem programmatically</w:t>
-      </w:r>
-      <w:r>
-        <w:t xml:space="preserve"> </w:t>
-      </w:r>
-      <w:r>
-        <w:fldChar w:fldCharType="begin" w:fldLock="1"/>
-      </w:r>
-      <w:r>
-        <w:instrText>ADDIN CSL_CITATION {"citationItems":[{"id":"ITEM-1","itemData":{"ISSN":"1937-4771","abstract":"A beginning programming student has much to learn in the first programming class: new editing software, correct syntax, application of the syntax, logical sequence of steps, making sense of compiler error messages, appropriate formatting, modularized functionality and complex concepts such as arrays and pointers. The professor needs to get a lot of information across to the students, but how can the bridge be built from the plethora of information to successful application of the concepts into code by the individual student? The cognitive apprenticeship learning model can be very beneficial to the novice programming student. This teaching method helps the student in better understanding the programming concepts and as a result he can become more self-reliant as the semester progresses.","author":[{"dropping-particle":"","family":"Black","given":"Toni","non-dropping-particle":"","parse-names":false,"suffix":""}],"container-title":"Journal of Computing Sciences in Colleges","id":"ITEM-1","issue":"2","issued":{"date-parts":[["2006"]]},"page":"109-114","title":"Helping novice programming students succeed","type":"article-journal","volume":"22"},"uris":["http://www.mendeley.com/documents/?uuid=dfeec389-5dd6-32ba-8a64-5c15a3332143"]}],"mendeley":{"formattedCitation":"(Black, 2006)","plainTextFormattedCitation":"(Black, 2006)","previouslyFormattedCitation":"(Black, 2006)"},"properties":{"noteIndex":0},"schema":"https://github.com/citation-style-language/schema/raw/master/csl-citation.json"}</w:instrText>
-      </w:r>
-      <w:r>
-        <w:fldChar w:fldCharType="separate"/>
-      </w:r>
-      <w:r>
-        <w:rPr>
-          <w:noProof/>
-        </w:rPr>
-        <w:t>(Black, 2006)</w:t>
-      </w:r>
-      <w:r>
-        <w:fldChar w:fldCharType="end"/>
-      </w:r>
-      <w:r>
-        <w:t>.</w:t>
-      </w:r>
-      <w:r>
-        <w:t xml:space="preserve"> Understanding how these concepts work in practice allows the students to become more proficient (Black, 2006).</w:t>
-      </w:r>
-      <w:r>
-        <w:t xml:space="preserve"> </w:t>
-      </w:r>
-      <w:r>
-        <w:t>The research undertaken</w:t>
-      </w:r>
-      <w:r>
-        <w:t xml:space="preserve"> by </w:t>
-      </w:r>
-      <w:r>
-        <w:fldChar w:fldCharType="begin" w:fldLock="1"/>
-      </w:r>
-      <w:r>
-        <w:instrText>ADDIN CSL_CITATION {"citationItems":[{"id":"ITEM-1","itemData":{"DOI":"10.1145/1151954.1067453","author":[{"dropping-particle":"","family":"Lahtinen","given":"Essi","non-dropping-particle":"","parse-names":false,"suffix":""},{"dropping-particle":"","family":"Ala-Mutka","given":"Kirsti","non-dropping-particle":"","parse-names":false,"suffix":""},{"dropping-particle":"","family":"Järvinen","given":"Hannu-Matti","non-dropping-particle":"","parse-names":false,"suffix":""}],"container-title":"ITiCSE`05","id":"ITEM-1","issued":{"date-parts":[["2005"]]},"page":"14-18","title":"A study of the difficulties of novice programmers: Proceedings of the 10th Annual SIGCSE Conference on Innovation and Technology in Computer Science Education, June 27-29, 2005, Monte de Caparica, Portugal","type":"chapter","volume":"37"},"uris":["http://www.mendeley.com/documents/?uuid=e37c4c96-56b8-3dc1-8fa2-6fcf6dacceb4"]}],"mendeley":{"formattedCitation":"(Lahtinen, Ala-Mutka and Järvinen, 2005)","plainTextFormattedCitation":"(Lahtinen, Ala-Mutka and Järvinen, 2005)","previouslyFormattedCitation":"(Lahtinen, Ala-Mutka and Järvinen, 2005)"},"properties":{"noteIndex":0},"schema":"https://github.com/citation-style-language/schema/raw/master/csl-citation.json"}</w:instrText>
-      </w:r>
-      <w:r>
-        <w:fldChar w:fldCharType="separate"/>
-      </w:r>
-      <w:r>
-        <w:rPr>
-          <w:noProof/>
-        </w:rPr>
-        <w:t>(Lahtinen, Ala-Mutka and Järvinen, 2005)</w:t>
-      </w:r>
-      <w:r>
-        <w:fldChar w:fldCharType="end"/>
-      </w:r>
-      <w:r>
-        <w:t xml:space="preserve"> </w:t>
-      </w:r>
-      <w:r>
-        <w:t>i</w:t>
-      </w:r>
-      <w:r>
-        <w:t>dentified</w:t>
-      </w:r>
-      <w:r>
-        <w:t xml:space="preserve"> </w:t>
-      </w:r>
-      <w:r>
-        <w:t>what concepts in programming were</w:t>
-      </w:r>
-      <w:r>
-        <w:t xml:space="preserve"> the most</w:t>
-      </w:r>
-      <w:r>
-        <w:t xml:space="preserve"> </w:t>
-      </w:r>
-      <w:r>
-        <w:t>difficult for the</w:t>
-      </w:r>
-      <w:r>
-        <w:t xml:space="preserve"> students</w:t>
-      </w:r>
-      <w:r>
-        <w:t xml:space="preserve"> to learn</w:t>
-      </w:r>
-      <w:r>
-        <w:t xml:space="preserve"> </w:t>
-      </w:r>
-      <w:r>
-        <w:t xml:space="preserve"> </w:t>
-      </w:r>
-    </w:p>
-    <w:p>
-      <w:pPr>
-        <w:spacing w:line="360" w:lineRule="auto"/>
-      </w:pPr>
-      <w:r>
-        <w:t>It may be of note that as these studies took place in different countries that factors such as computer access may be a more significant issue than in another and thus adversely affect a student’s ability to reinforce their knowledge by implementing the abstract concepts learned into practice.</w:t>
-      </w:r>
-      <w:r>
-        <w:t xml:space="preserve"> </w:t>
-      </w:r>
-    </w:p>
-    <w:p>
-      <w:pPr>
-        <w:spacing w:line="360" w:lineRule="auto"/>
-      </w:pPr>
-    </w:p>
-    <w:p>
-      <w:pPr>
-        <w:pStyle w:val="Heading3"/>
-      </w:pPr>
-      <w:r>
-        <w:t>2.2.3 Importance of feedback</w:t>
-      </w:r>
-    </w:p>
-    <w:p>
-      <w:r>
-        <w:t xml:space="preserve">When learning how to apply the abstract concepts programmatically, students must be provided feedback </w:t>
-      </w:r>
-      <w:r>
-        <w:t>through three main areas</w:t>
-      </w:r>
-      <w:r>
-        <w:t xml:space="preserve"> </w:t>
-      </w:r>
-      <w:r>
-        <w:fldChar w:fldCharType="begin" w:fldLock="1"/>
-      </w:r>
-      <w:r>
-        <w:instrText>ADDIN CSL_CITATION {"citationItems":[{"id":"ITEM-1","itemData":{"ISBN":"9789810595791","abstract":"This paper describes an investigation into the nature of the academic problems that face novice programming students. These learners are required to demonstrate competencies in high-level abstract principles of programming and logic, such as program design and OOP principles, which are conceptually difficult. During the programming task learners receive relatively high levels of feedback on low level issues, such as syntax rules, but tend to receive low levels of feedback on conceptually more difficult issues. This problem tends to be exacerbated by the trend of learners to study independently, outside the classroom or in online modes, which further reduces the options available for quality feedback on high-level issues. This paper analyses the results of a survey given to students enrolled in an introductory programming unit across three campuses at Monash University in 2007. The survey focused on student perceptions of the relative difficulty in understanding and implementing both low level-programming concepts, such as syntax and variables, and high-level concepts, such as OOP principles and efficient program design. An analysis of the approximately 150 responses has indicated that a significant percentage of students experienced difficulties in high-level concepts. Also while many students may indicate an understanding of the principles of many high level concepts more students reported experiencing difficulty in implementing such concepts. This indicates that many students may achieve a level of understanding allowing near transfer of domain knowledge but fail to reach a level of understanding that enables far transfer. © 2007 Matthew Butler and Michael Morgan.","author":[{"dropping-particle":"","family":"Butler","given":"Matthew","non-dropping-particle":"","parse-names":false,"suffix":""},{"dropping-particle":"","family":"Morgan","given":"Michael","non-dropping-particle":"","parse-names":false,"suffix":""}],"container-title":"ASCILITE 2007 - The Australasian Society for Computers in Learning in Tertiary Education","id":"ITEM-1","issued":{"date-parts":[["2007"]]},"page":"99-107","title":"Learning challenges faced by novice programming students studying high level and low feedback concepts","type":"paper-conference"},"uris":["http://www.mendeley.com/documents/?uuid=7458af48-1313-3314-b700-f092d1de1f5f"]}],"mendeley":{"formattedCitation":"(Butler and Morgan, 2007)","plainTextFormattedCitation":"(Butler and Morgan, 2007)","previouslyFormattedCitation":"(Butler and Morgan, 2007)"},"properties":{"noteIndex":0},"schema":"https://github.com/citation-style-language/schema/raw/master/csl-citation.json"}</w:instrText>
-      </w:r>
-      <w:r>
-        <w:fldChar w:fldCharType="separate"/>
-      </w:r>
-      <w:r>
-        <w:rPr>
-          <w:noProof/>
-        </w:rPr>
-        <w:t>(Butler and Morgan, 2007)</w:t>
-      </w:r>
-      <w:r>
-        <w:fldChar w:fldCharType="end"/>
-      </w:r>
-      <w:r>
-        <w:t>:</w:t>
-      </w:r>
-    </w:p>
-    <w:p>
-      <w:pPr>
-        <w:pStyle w:val="ListParagraph"/>
-        <w:numPr>
-          <w:ilvl w:val="0"/>
-          <w:numId w:val="5"/>
-        </w:numPr>
-      </w:pPr>
-      <w:r>
-        <w:t>Feedback from the teachers</w:t>
-      </w:r>
-    </w:p>
-    <w:p>
-      <w:pPr>
-        <w:pStyle w:val="ListParagraph"/>
-        <w:numPr>
-          <w:ilvl w:val="0"/>
-          <w:numId w:val="5"/>
-        </w:numPr>
-      </w:pPr>
-      <w:r>
-        <w:t xml:space="preserve">Feedback from the </w:t>
-      </w:r>
-      <w:r>
-        <w:t>development environment used</w:t>
-      </w:r>
-    </w:p>
-    <w:p>
-      <w:pPr>
-        <w:pStyle w:val="ListParagraph"/>
-        <w:numPr>
-          <w:ilvl w:val="0"/>
-          <w:numId w:val="5"/>
-        </w:numPr>
-      </w:pPr>
-      <w:r>
-        <w:t>Feedback from testing</w:t>
-      </w:r>
-    </w:p>
-    <w:p>
-      <w:r>
-        <w:t xml:space="preserve">Feedback from the teachers is a necessity to ensure that students are able to understand the abstract concepts from the </w:t>
-      </w:r>
-      <w:r>
-        <w:t>very start of their computer science related course</w:t>
-      </w:r>
-      <w:r>
-        <w:t xml:space="preserve"> </w:t>
-      </w:r>
-      <w:r>
-        <w:fldChar w:fldCharType="begin" w:fldLock="1"/>
-      </w:r>
-      <w:r>
-        <w:instrText>ADDIN CSL_CITATION {"citationItems":[{"id":"ITEM-1","itemData":{"ISBN":"9789810595791","abstract":"This paper describes an investigation into the nature of the academic problems that face novice programming students. These learners are required to demonstrate competencies in high-level abstract principles of programming and logic, such as program design and OOP principles, which are conceptually difficult. During the programming task learners receive relatively high levels of feedback on low level issues, such as syntax rules, but tend to receive low levels of feedback on conceptually more difficult issues. This problem tends to be exacerbated by the trend of learners to study independently, outside the classroom or in online modes, which further reduces the options available for quality feedback on high-level issues. This paper analyses the results of a survey given to students enrolled in an introductory programming unit across three campuses at Monash University in 2007. The survey focused on student perceptions of the relative difficulty in understanding and implementing both low level-programming concepts, such as syntax and variables, and high-level concepts, such as OOP principles and efficient program design. An analysis of the approximately 150 responses has indicated that a significant percentage of students experienced difficulties in high-level concepts. Also while many students may indicate an understanding of the principles of many high level concepts more students reported experiencing difficulty in implementing such concepts. This indicates that many students may achieve a level of understanding allowing near transfer of domain knowledge but fail to reach a level of understanding that enables far transfer. © 2007 Matthew Butler and Michael Morgan.","author":[{"dropping-particle":"","family":"Butler","given":"Matthew","non-dropping-particle":"","parse-names":false,"suffix":""},{"dropping-particle":"","family":"Morgan","given":"Michael","non-dropping-particle":"","parse-names":false,"suffix":""}],"container-title":"ASCILITE 2007 - The Australasian Society for Computers in Learning in Tertiary Education","id":"ITEM-1","issued":{"date-parts":[["2007"]]},"page":"99-107","title":"Learning challenges faced by novice programming students studying high level and low feedback concepts","type":"paper-conference"},"uris":["http://www.mendeley.com/documents/?uuid=7458af48-1313-3314-b700-f092d1de1f5f"]}],"mendeley":{"formattedCitation":"(Butler and Morgan, 2007)","plainTextFormattedCitation":"(Butler and Morgan, 2007)","previouslyFormattedCitation":"(Butler and Morgan, 2007)"},"properties":{"noteIndex":0},"schema":"https://github.com/citation-style-language/schema/raw/master/csl-citation.json"}</w:instrText>
-      </w:r>
-      <w:r>
-        <w:fldChar w:fldCharType="separate"/>
-      </w:r>
-      <w:r>
-        <w:rPr>
-          <w:noProof/>
-        </w:rPr>
-        <w:t>(Butler and Morgan, 2007)</w:t>
-      </w:r>
-      <w:r>
-        <w:fldChar w:fldCharType="end"/>
-      </w:r>
-      <w:r>
-        <w:t>.</w:t>
-      </w:r>
-      <w:r>
-        <w:t xml:space="preserve"> Feedback in this scenario will most likely be as a result of interactions with students in the class, answering their questions and guiding them to</w:t>
-      </w:r>
-      <w:r>
-        <w:t>wards</w:t>
-      </w:r>
-      <w:r>
-        <w:t xml:space="preserve"> the correct solution when they have a</w:t>
-      </w:r>
-      <w:r>
-        <w:t>n issue</w:t>
-      </w:r>
-      <w:r>
-        <w:t xml:space="preserve"> understanding a</w:t>
-      </w:r>
-      <w:r>
-        <w:t xml:space="preserve"> problem</w:t>
-      </w:r>
-      <w:r>
-        <w:t xml:space="preserve"> with their code</w:t>
-      </w:r>
-      <w:r>
-        <w:t xml:space="preserve"> </w:t>
-      </w:r>
-      <w:r>
-        <w:fldChar w:fldCharType="begin" w:fldLock="1"/>
-      </w:r>
-      <w:r>
-        <w:instrText>ADDIN CSL_CITATION {"citationItems":[{"id":"ITEM-1","itemData":{"ISBN":"9789810595791","abstract":"This paper describes an investigation into the nature of the academic problems that face novice programming students. These learners are required to demonstrate competencies in high-level abstract principles of programming and logic, such as program design and OOP principles, which are conceptually difficult. During the programming task learners receive relatively high levels of feedback on low level issues, such as syntax rules, but tend to receive low levels of feedback on conceptually more difficult issues. This problem tends to be exacerbated by the trend of learners to study independently, outside the classroom or in online modes, which further reduces the options available for quality feedback on high-level issues. This paper analyses the results of a survey given to students enrolled in an introductory programming unit across three campuses at Monash University in 2007. The survey focused on student perceptions of the relative difficulty in understanding and implementing both low level-programming concepts, such as syntax and variables, and high-level concepts, such as OOP principles and efficient program design. An analysis of the approximately 150 responses has indicated that a significant percentage of students experienced difficulties in high-level concepts. Also while many students may indicate an understanding of the principles of many high level concepts more students reported experiencing difficulty in implementing such concepts. This indicates that many students may achieve a level of understanding allowing near transfer of domain knowledge but fail to reach a level of understanding that enables far transfer. © 2007 Matthew Butler and Michael Morgan.","author":[{"dropping-particle":"","family":"Butler","given":"Matthew","non-dropping-particle":"","parse-names":false,"suffix":""},{"dropping-particle":"","family":"Morgan","given":"Michael","non-dropping-particle":"","parse-names":false,"suffix":""}],"container-title":"ASCILITE 2007 - The Australasian Society for Computers in Learning in Tertiary Education","id":"ITEM-1","issued":{"date-parts":[["2007"]]},"page":"99-107","title":"Learning challenges faced by novice programming students studying high level and low feedback concepts","type":"paper-conference"},"uris":["http://www.mendeley.com/documents/?uuid=7458af48-1313-3314-b700-f092d1de1f5f"]},{"id":"ITEM-2","itemData":{"ISSN":"1937-4771","abstract":"A beginning programming student has much to learn in the first programming class: new editing software, correct syntax, application of the syntax, logical sequence of steps, making sense of compiler error messages, appropriate formatting, modularized functionality and complex concepts such as arrays and pointers. The professor needs to get a lot of information across to the students, but how can the bridge be built from the plethora of information to successful application of the concepts into code by the individual student? The cognitive apprenticeship learning model can be very beneficial to the novice programming student. This teaching method helps the student in better understanding the programming concepts and as a result he can become more self-reliant as the semester progresses.","author":[{"dropping-particle":"","family":"Black","given":"Toni","non-dropping-particle":"","parse-names":false,"suffix":""}],"container-title":"Journal of Computing Sciences in Colleges","id":"ITEM-2","issue":"2","issued":{"date-parts":[["2006"]]},"page":"109-114","title":"Helping novice programming students succeed","type":"article-journal","volume":"22"},"uris":["http://www.mendeley.com/documents/?uuid=dfeec389-5dd6-32ba-8a64-5c15a3332143"]}],"mendeley":{"formattedCitation":"(Black, 2006; Butler and Morgan, 2007)","plainTextFormattedCitation":"(Black, 2006; Butler and Morgan, 2007)","previouslyFormattedCitation":"(Black, 2006; Butler and Morgan, 2007)"},"properties":{"noteIndex":0},"schema":"https://github.com/citation-style-language/schema/raw/master/csl-citation.json"}</w:instrText>
-      </w:r>
-      <w:r>
-        <w:fldChar w:fldCharType="separate"/>
-      </w:r>
-      <w:r>
-        <w:rPr>
-          <w:noProof/>
-        </w:rPr>
-        <w:t>(Black, 2006; Butler and Morgan, 2007)</w:t>
-      </w:r>
-      <w:r>
-        <w:fldChar w:fldCharType="end"/>
-      </w:r>
-      <w:r>
-        <w:t xml:space="preserve">. On the contrary, </w:t>
-      </w:r>
-      <w:r>
-        <w:fldChar w:fldCharType="begin" w:fldLock="1"/>
-      </w:r>
-      <w:r>
-        <w:instrText>ADDIN CSL_CITATION {"citationItems":[{"id":"ITEM-1","itemData":{"ISBN":"9781618041807","abstract":"-Learning programming skills is not an easy task as supported by many research studies. Like other students around the world, the students of the University of Tabuk struggle through computer programming courses. This research investigates and analyzes the problems faced by computer programming students at the University of Tabuk with two main objectives. The first objective is to find out whether the students at the University of Tabuk face problems in computer programming similar to the ones faced by the students in different corners of the world as reported in the literature. The second objective is to study the impact of socio-cultural and environmental factors on learning computer programming skills by the students of the University of Tabuk. To perform our research, a case study and a questionnaire were designed. In order to ascertain whether our students face difficulties in programming, a case study with 10-questions test was performed. The results have shown that our students are in real difficulties. In the questionnaire, the questions reflect a wide range of views pertaining to educational facilities such as curriculum and teaching materials, lab equipments and class rooms' environment, and the adequacy and proficiency of the professors and teaching assistants. This paper analyses the results of the questionnaires. The questionnaires provide insight into the environmental and socio-cultural effects and the difficulties experienced while learning and teaching programming..","author":[{"dropping-particle":"","family":"Mhashi","given":"Mahmoud M","non-dropping-particle":"","parse-names":false,"suffix":""},{"dropping-particle":"","family":"Alakeel","given":"Ali L I M","non-dropping-particle":"","parse-names":false,"suffix":""}],"container-title":"Recent Advances in Modern Educational Technologies","id":"ITEM-1","issued":{"date-parts":[["2013"]]},"page":"15-24","title":"Difficulties Facing Students in Learning Computer Programming Skills at Tabuk University","type":"article-journal"},"uris":["http://www.mendeley.com/documents/?uuid=b431ca94-d77e-3f0b-9619-1de830d66878"]}],"mendeley":{"formattedCitation":"(Mhashi and Alakeel, 2013)","plainTextFormattedCitation":"(Mhashi and Alakeel, 2013)","previouslyFormattedCitation":"(Mhashi and Alakeel, 2013)"},"properties":{"noteIndex":0},"schema":"https://github.com/citation-style-language/schema/raw/master/csl-citation.json"}</w:instrText>
-      </w:r>
-      <w:r>
-        <w:fldChar w:fldCharType="separate"/>
-      </w:r>
-      <w:r>
-        <w:rPr>
-          <w:noProof/>
-        </w:rPr>
-        <w:t>(Mhashi and Alakeel, 2013)</w:t>
-      </w:r>
-      <w:r>
-        <w:fldChar w:fldCharType="end"/>
-      </w:r>
-      <w:r>
-        <w:t xml:space="preserve"> argues that by providing more exercises and coursework’s that </w:t>
-      </w:r>
-      <w:r>
-        <w:lastRenderedPageBreak/>
-        <w:t>are relevant to the topic will reinforce the student’s knowledge</w:t>
-      </w:r>
-      <w:r>
-        <w:t xml:space="preserve"> and understanding</w:t>
-      </w:r>
-      <w:r>
-        <w:t xml:space="preserve"> and</w:t>
-      </w:r>
-      <w:r>
-        <w:t xml:space="preserve"> thus</w:t>
-      </w:r>
-      <w:r>
-        <w:t xml:space="preserve"> improve their </w:t>
-      </w:r>
-      <w:r>
-        <w:t xml:space="preserve">programming </w:t>
-      </w:r>
-      <w:r>
-        <w:t>skills</w:t>
-      </w:r>
-      <w:r>
-        <w:t xml:space="preserve">. </w:t>
-      </w:r>
-      <w:r>
-        <w:t xml:space="preserve">Feedback from coursework’s </w:t>
-      </w:r>
-      <w:r>
-        <w:t xml:space="preserve">to the students must ensure </w:t>
-      </w:r>
-      <w:r>
-        <w:t xml:space="preserve">that students are given the necessary feedback for not only the functionality of their program but of the quality and of the design </w:t>
-      </w:r>
-      <w:r>
-        <w:fldChar w:fldCharType="begin" w:fldLock="1"/>
-      </w:r>
-      <w:r>
-        <w:instrText>ADDIN CSL_CITATION {"citationItems":[{"id":"ITEM-1","itemData":{"ISBN":"9789810595791","abstract":"This paper describes an investigation into the nature of the academic problems that face novice programming students. These learners are required to demonstrate competencies in high-level abstract principles of programming and logic, such as program design and OOP principles, which are conceptually difficult. During the programming task learners receive relatively high levels of feedback on low level issues, such as syntax rules, but tend to receive low levels of feedback on conceptually more difficult issues. This problem tends to be exacerbated by the trend of learners to study independently, outside the classroom or in online modes, which further reduces the options available for quality feedback on high-level issues. This paper analyses the results of a survey given to students enrolled in an introductory programming unit across three campuses at Monash University in 2007. The survey focused on student perceptions of the relative difficulty in understanding and implementing both low level-programming concepts, such as syntax and variables, and high-level concepts, such as OOP principles and efficient program design. An analysis of the approximately 150 responses has indicated that a significant percentage of students experienced difficulties in high-level concepts. Also while many students may indicate an understanding of the principles of many high level concepts more students reported experiencing difficulty in implementing such concepts. This indicates that many students may achieve a level of understanding allowing near transfer of domain knowledge but fail to reach a level of understanding that enables far transfer. © 2007 Matthew Butler and Michael Morgan.","author":[{"dropping-particle":"","family":"Butler","given":"Matthew","non-dropping-particle":"","parse-names":false,"suffix":""},{"dropping-particle":"","family":"Morgan","given":"Michael","non-dropping-particle":"","parse-names":false,"suffix":""}],"container-title":"ASCILITE 2007 - The Australasian Society for Computers in Learning in Tertiary Education","id":"ITEM-1","issued":{"date-parts":[["2007"]]},"page":"99-107","title":"Learning challenges faced by novice programming students studying high level and low feedback concepts","type":"paper-conference"},"uris":["http://www.mendeley.com/documents/?uuid=7458af48-1313-3314-b700-f092d1de1f5f"]}],"mendeley":{"formattedCitation":"(Butler and Morgan, 2007)","plainTextFormattedCitation":"(Butler and Morgan, 2007)","previouslyFormattedCitation":"(Butler and Morgan, 2007)"},"properties":{"noteIndex":0},"schema":"https://github.com/citation-style-language/schema/raw/master/csl-citation.json"}</w:instrText>
-      </w:r>
-      <w:r>
-        <w:fldChar w:fldCharType="separate"/>
-      </w:r>
-      <w:r>
-        <w:rPr>
-          <w:noProof/>
-        </w:rPr>
-        <w:t>(Butler and Morgan, 2007)</w:t>
-      </w:r>
-      <w:r>
-        <w:fldChar w:fldCharType="end"/>
-      </w:r>
-      <w:r>
-        <w:t>.</w:t>
-      </w:r>
-    </w:p>
-    <w:p>
-      <w:r>
-        <w:t xml:space="preserve">Coinciding with the importance of feedback </w:t>
-      </w:r>
-      <w:r>
-        <w:t xml:space="preserve">received </w:t>
-      </w:r>
-      <w:r>
-        <w:t>from teachers, the</w:t>
-      </w:r>
-      <w:r>
-        <w:t xml:space="preserve"> feedback received from the development environment</w:t>
-      </w:r>
-      <w:r>
-        <w:t xml:space="preserve"> (IDE)</w:t>
-      </w:r>
-      <w:r>
-        <w:t xml:space="preserve"> </w:t>
-      </w:r>
-      <w:r>
-        <w:t>th</w:t>
-      </w:r>
-      <w:r>
-        <w:t>at the</w:t>
-      </w:r>
-      <w:r>
-        <w:t xml:space="preserve"> students use</w:t>
-      </w:r>
-      <w:r>
-        <w:t xml:space="preserve"> to program in</w:t>
-      </w:r>
-      <w:r>
-        <w:t xml:space="preserve"> and how they test their work </w:t>
-      </w:r>
-      <w:r>
-        <w:t xml:space="preserve">will be influential in how a student develops an understanding of </w:t>
-      </w:r>
-      <w:r>
-        <w:t>debugging their own work</w:t>
-      </w:r>
-      <w:r>
-        <w:t xml:space="preserve"> </w:t>
-      </w:r>
-      <w:r>
-        <w:fldChar w:fldCharType="begin" w:fldLock="1"/>
-      </w:r>
-      <w:r>
-        <w:instrText>ADDIN CSL_CITATION {"citationItems":[{"id":"ITEM-1","itemData":{"ISBN":"9789810595791","abstract":"This paper describes an investigation into the nature of the academic problems that face novice programming students. These learners are required to demonstrate competencies in high-level abstract principles of programming and logic, such as program design and OOP principles, which are conceptually difficult. During the programming task learners receive relatively high levels of feedback on low level issues, such as syntax rules, but tend to receive low levels of feedback on conceptually more difficult issues. This problem tends to be exacerbated by the trend of learners to study independently, outside the classroom or in online modes, which further reduces the options available for quality feedback on high-level issues. This paper analyses the results of a survey given to students enrolled in an introductory programming unit across three campuses at Monash University in 2007. The survey focused on student perceptions of the relative difficulty in understanding and implementing both low level-programming concepts, such as syntax and variables, and high-level concepts, such as OOP principles and efficient program design. An analysis of the approximately 150 responses has indicated that a significant percentage of students experienced difficulties in high-level concepts. Also while many students may indicate an understanding of the principles of many high level concepts more students reported experiencing difficulty in implementing such concepts. This indicates that many students may achieve a level of understanding allowing near transfer of domain knowledge but fail to reach a level of understanding that enables far transfer. © 2007 Matthew Butler and Michael Morgan.","author":[{"dropping-particle":"","family":"Butler","given":"Matthew","non-dropping-particle":"","parse-names":false,"suffix":""},{"dropping-particle":"","family":"Morgan","given":"Michael","non-dropping-particle":"","parse-names":false,"suffix":""}],"container-title":"ASCILITE 2007 - The Australasian Society for Computers in Learning in Tertiary Education","id":"ITEM-1","issued":{"date-parts":[["2007"]]},"page":"99-107","title":"Learning challenges faced by novice programming students studying high level and low feedback concepts","type":"paper-conference"},"uris":["http://www.mendeley.com/documents/?uuid=7458af48-1313-3314-b700-f092d1de1f5f"]}],"mendeley":{"formattedCitation":"(Butler and Morgan, 2007)","plainTextFormattedCitation":"(Butler and Morgan, 2007)","previouslyFormattedCitation":"(Butler and Morgan, 2007)"},"properties":{"noteIndex":0},"schema":"https://github.com/citation-style-language/schema/raw/master/csl-citation.json"}</w:instrText>
-      </w:r>
-      <w:r>
-        <w:fldChar w:fldCharType="separate"/>
-      </w:r>
-      <w:r>
-        <w:rPr>
-          <w:noProof/>
-        </w:rPr>
-        <w:t>(Butler and Morgan, 2007)</w:t>
-      </w:r>
-      <w:r>
-        <w:fldChar w:fldCharType="end"/>
-      </w:r>
-      <w:r>
-        <w:t xml:space="preserve">. </w:t>
-      </w:r>
-      <w:r>
-        <w:t xml:space="preserve">The development environment will </w:t>
-      </w:r>
-      <w:r>
-        <w:t>give</w:t>
-      </w:r>
-      <w:r>
-        <w:t xml:space="preserve"> the user extremely specific</w:t>
-      </w:r>
-      <w:r>
-        <w:t xml:space="preserve"> </w:t>
-      </w:r>
-      <w:r>
-        <w:t>error messages</w:t>
-      </w:r>
-      <w:r>
-        <w:t xml:space="preserve"> </w:t>
-      </w:r>
-      <w:r>
-        <w:t>detailing</w:t>
-      </w:r>
-      <w:r>
-        <w:t xml:space="preserve"> what went wrong</w:t>
-      </w:r>
-      <w:r>
-        <w:t xml:space="preserve"> and where the error occurs</w:t>
-      </w:r>
-      <w:r>
-        <w:t xml:space="preserve"> in the code</w:t>
-      </w:r>
-      <w:r>
-        <w:t xml:space="preserve"> when they attempt to compile their work.</w:t>
-      </w:r>
-      <w:r>
-        <w:t xml:space="preserve"> Using the information provided by the IDE</w:t>
-      </w:r>
-      <w:r>
-        <w:t xml:space="preserve"> should allow students to </w:t>
-      </w:r>
-      <w:r>
-        <w:t xml:space="preserve">gain </w:t>
-      </w:r>
-      <w:r>
-        <w:t xml:space="preserve">experience in troubleshooting </w:t>
-      </w:r>
-      <w:r>
-        <w:t>issues within their code</w:t>
-      </w:r>
-      <w:r>
-        <w:t xml:space="preserve">. </w:t>
-      </w:r>
-    </w:p>
-    <w:p/>
-    <w:p/>
-    <w:p>
-      <w:pPr>
-        <w:pStyle w:val="Heading3"/>
-        <w:spacing w:line="360" w:lineRule="auto"/>
-      </w:pPr>
-      <w:r>
-        <w:t>2.2.1 Ways of alleviating the issues</w:t>
-      </w:r>
-      <w:r>
-        <w:t xml:space="preserve"> novice programmers face</w:t>
-      </w:r>
-    </w:p>
-    <w:p>
-      <w:pPr>
-        <w:spacing w:line="360" w:lineRule="auto"/>
-      </w:pPr>
-      <w:r>
-        <w:t xml:space="preserve">As the research has shown, for a learning platform to succeed, the platform will need to ensure that </w:t>
-      </w:r>
-    </w:p>
-    <w:p>
-      <w:pPr>
-        <w:spacing w:line="360" w:lineRule="auto"/>
-      </w:pPr>
-    </w:p>
-    <w:p>
-      <w:pPr>
-        <w:pStyle w:val="Heading2"/>
-        <w:spacing w:line="360" w:lineRule="auto"/>
-      </w:pPr>
-      <w:r>
-        <w:t xml:space="preserve">2.3 Exploration of the </w:t>
-      </w:r>
-      <w:r>
-        <w:t>issue’s</w:t>
-      </w:r>
-      <w:r>
-        <w:t xml:space="preserve"> teachers face</w:t>
-      </w:r>
-    </w:p>
-    <w:p>
-      <w:pPr>
-        <w:spacing w:line="360" w:lineRule="auto"/>
-      </w:pPr>
-      <w:r>
-        <w:t xml:space="preserve">Ensuring students understand the fundamentals of programming is an integral part of teaching [GET REFERENCE]. </w:t>
-      </w:r>
-    </w:p>
-    <w:p>
-      <w:pPr>
-        <w:spacing w:line="360" w:lineRule="auto"/>
-      </w:pPr>
-    </w:p>
-    <w:p>
-      <w:pPr>
-        <w:pStyle w:val="Heading2"/>
-        <w:spacing w:line="360" w:lineRule="auto"/>
-      </w:pPr>
-      <w:r>
-        <w:t>2.</w:t>
-      </w:r>
-      <w:r>
-        <w:t>4</w:t>
-      </w:r>
-      <w:r>
-        <w:t xml:space="preserve"> </w:t>
-      </w:r>
-      <w:r>
-        <w:t>Exploration of learning platforms</w:t>
-      </w:r>
-    </w:p>
-    <w:p>
-      <w:pPr>
-        <w:spacing w:line="360" w:lineRule="auto"/>
-      </w:pPr>
-      <w:r>
-        <w:t>Before developing a learning platform, the research first needs to</w:t>
-      </w:r>
-      <w:r>
-        <w:t xml:space="preserve"> identify how others around the world have implemented similar platforms and</w:t>
-      </w:r>
-      <w:r>
-        <w:t xml:space="preserve"> discover any shortcomings these platforms may have so that the research can avoid following those </w:t>
-      </w:r>
-      <w:r>
-        <w:t>missteps</w:t>
-      </w:r>
-      <w:r>
-        <w:t xml:space="preserve">. </w:t>
-      </w:r>
-      <w:r>
-        <w:t xml:space="preserve"> </w:t>
-      </w:r>
-    </w:p>
-    <w:p>
-      <w:pPr>
-        <w:spacing w:line="360" w:lineRule="auto"/>
-      </w:pPr>
-    </w:p>
-    <w:p>
-      <w:pPr>
-        <w:pStyle w:val="Heading3"/>
-        <w:spacing w:line="360" w:lineRule="auto"/>
-      </w:pPr>
-      <w:r>
-        <w:t>2.</w:t>
-      </w:r>
-      <w:r>
-        <w:t>4</w:t>
-      </w:r>
-      <w:r>
-        <w:t>.1 Benefits of developing a learning platfor</w:t>
-      </w:r>
-      <w:r>
-        <w:t>m</w:t>
-      </w:r>
-    </w:p>
-    <w:p>
-      <w:pPr>
-        <w:spacing w:line="360" w:lineRule="auto"/>
-      </w:pPr>
-      <w:r>
-        <w:t>Might split this into two – one sub section for lecturer’s and one for students</w:t>
-      </w:r>
-      <w:r>
-        <w:t xml:space="preserve"> </w:t>
-      </w:r>
-      <w:proofErr w:type="spellStart"/>
-      <w:r>
-        <w:t>whats</w:t>
-      </w:r>
-      <w:proofErr w:type="spellEnd"/>
-      <w:r>
-        <w:t xml:space="preserve"> the benefits for each side?</w:t>
-      </w:r>
-    </w:p>
-    <w:p>
-      <w:pPr>
-        <w:spacing w:line="360" w:lineRule="auto"/>
-      </w:pPr>
-    </w:p>
-    <w:p>
-      <w:pPr>
-        <w:pStyle w:val="Heading3"/>
-        <w:spacing w:line="360" w:lineRule="auto"/>
-      </w:pPr>
-      <w:r>
-        <w:t>2.</w:t>
-      </w:r>
-      <w:r>
-        <w:t>4</w:t>
-      </w:r>
-      <w:r>
-        <w:t>.</w:t>
-      </w:r>
-      <w:r>
-        <w:t>2</w:t>
-      </w:r>
-      <w:r>
-        <w:t xml:space="preserve"> </w:t>
-      </w:r>
-      <w:r>
-        <w:t xml:space="preserve">Comparisons made between </w:t>
-      </w:r>
-      <w:r>
-        <w:t>lecturers’</w:t>
-      </w:r>
-      <w:r>
-        <w:t xml:space="preserve"> implementations – Blogs</w:t>
-      </w:r>
-    </w:p>
-    <w:p>
-      <w:pPr>
-        <w:spacing w:line="360" w:lineRule="auto"/>
-      </w:pPr>
-      <w:r>
-        <w:t>This is where I want to talk about the findings found around the world that have been noted on their personal blogs</w:t>
-      </w:r>
-    </w:p>
-    <w:p>
-      <w:pPr>
-        <w:spacing w:line="360" w:lineRule="auto"/>
-      </w:pPr>
-    </w:p>
-    <w:p>
-      <w:pPr>
-        <w:pStyle w:val="Heading2"/>
-        <w:spacing w:line="360" w:lineRule="auto"/>
-      </w:pPr>
-      <w:r>
-        <w:t>2.</w:t>
-      </w:r>
-      <w:r>
-        <w:t>5</w:t>
-      </w:r>
-      <w:r>
-        <w:t xml:space="preserve"> Underlying technologies used in the development of a learning platform</w:t>
-      </w:r>
-    </w:p>
-    <w:p>
-      <w:pPr>
-        <w:spacing w:line="360" w:lineRule="auto"/>
-      </w:pPr>
-      <w:r>
-        <w:t>[NEED A SHORT AND SWEET INTRO]</w:t>
-      </w:r>
-    </w:p>
-    <w:p>
-      <w:pPr>
-        <w:pStyle w:val="Heading3"/>
-        <w:spacing w:line="360" w:lineRule="auto"/>
-      </w:pPr>
-      <w:r>
-        <w:t>2.</w:t>
-      </w:r>
-      <w:r>
-        <w:t>5</w:t>
-      </w:r>
-      <w:r>
-        <w:t xml:space="preserve">.1 </w:t>
-      </w:r>
-      <w:r>
-        <w:t>Version Control S</w:t>
-      </w:r>
-      <w:r>
-        <w:t>oftware</w:t>
-      </w:r>
-    </w:p>
-    <w:p>
-      <w:r>
-        <w:t>For any form of project whether that be a literature review or a cod</w:t>
-      </w:r>
-      <w:r>
-        <w:t xml:space="preserve">ing </w:t>
-      </w:r>
-      <w:r>
-        <w:t>project</w:t>
-      </w:r>
-      <w:r>
-        <w:t xml:space="preserve"> having a backup strategy is imperative to ensuring that no progress is lost in the event of a catastrophic </w:t>
-      </w:r>
-      <w:r>
-        <w:t>failure</w:t>
-      </w:r>
-      <w:r>
-        <w:t xml:space="preserve"> such as hardware failure</w:t>
-      </w:r>
-      <w:r>
-        <w:t xml:space="preserve"> </w:t>
-      </w:r>
-      <w:r>
-        <w:fldChar w:fldCharType="begin" w:fldLock="1"/>
-      </w:r>
-      <w:r>
-        <w:instrText>ADDIN CSL_CITATION {"citationItems":[{"id":"ITEM-1","itemData":{"ISBN":"1449345050","abstract":"Get up to speed on Git for tracking, branching, merging, and managing code revisions. Through a series of step-by-step tutorials, this practical guide takes you quickly from Git fundamentals to advanced techniques, and provides friendly yet rigorous advice for navigating the many functions of this open source version control system. This thoroughly revised edition also includes tips for manipulating trees, extended coverage of the reflog and stash, and a complete introduction to the GitHub repository. Git lets you manage code development in a virtually endless variety of ways, once you understand how to harness the system’s flexibility. This book shows you how. Learn how to use Git for several real-world development scenarios Gain insight into Git’s common-use cases, initial tasks, and basic functions Use the system for both centralized and distributed version control Learn how to manage merges, conflicts, patches, and diffs Apply advanced techniques such as rebasing, hooks, and ways to handle submodules Interact with Subversion (SVN) repositories—including SVN to Git conversions Navigate, use, and contribute to open source projects though GitHub","author":[{"dropping-particle":"","family":"Loeliger","given":"Jon","non-dropping-particle":"","parse-names":false,"suffix":""},{"dropping-particle":"","family":"McCullough","given":"Matthew","non-dropping-particle":"","parse-names":false,"suffix":""}],"id":"ITEM-1","issued":{"date-parts":[["2012"]]},"number-of-pages":"1 - 7","title":"Version Control with Git: Powerful Tools and Techniques for Collaborative Software Development","type":"book"},"uris":["http://www.mendeley.com/documents/?uuid=f9f23e1f-066c-3955-b309-0fc9bcedf6a6"]}],"mendeley":{"formattedCitation":"(Loeliger and McCullough, 2012)","plainTextFormattedCitation":"(Loeliger and McCullough, 2012)","previouslyFormattedCitation":"(Loeliger and McCullough, 2012)"},"properties":{"noteIndex":0},"schema":"https://github.com/citation-style-language/schema/raw/master/csl-citation.json"}</w:instrText>
-      </w:r>
-      <w:r>
-        <w:fldChar w:fldCharType="separate"/>
-      </w:r>
-      <w:r>
-        <w:rPr>
-          <w:noProof/>
-        </w:rPr>
-        <w:t>(Loeliger and McCullough, 2012)</w:t>
-      </w:r>
-      <w:r>
-        <w:fldChar w:fldCharType="end"/>
-      </w:r>
-      <w:r>
-        <w:t>.</w:t>
-      </w:r>
-      <w:r>
-        <w:t xml:space="preserve"> A typical backup strategy will utilise some form of version control where you can track </w:t>
-      </w:r>
-      <w:r>
-        <w:t xml:space="preserve">the </w:t>
-      </w:r>
-      <w:r>
-        <w:t>changes made</w:t>
-      </w:r>
-      <w:r>
-        <w:t xml:space="preserve"> and this where version control systems come into play</w:t>
-      </w:r>
-      <w:r>
-        <w:t>.</w:t>
-      </w:r>
-      <w:r>
-        <w:t xml:space="preserve"> This becomes especially important within the industry where for instance you are developing a new product. </w:t>
-      </w:r>
-      <w:r>
-        <w:t>The product will undergo changes with time</w:t>
-      </w:r>
-      <w:r>
-        <w:t>,</w:t>
-      </w:r>
-      <w:r>
-        <w:t xml:space="preserve"> whether that be for fixing errors or developing new features, </w:t>
-      </w:r>
-      <w:r>
-        <w:t xml:space="preserve">as time goes on new versions are released </w:t>
-      </w:r>
-      <w:r>
-        <w:t xml:space="preserve">and </w:t>
-      </w:r>
-      <w:r>
-        <w:t xml:space="preserve">with each release </w:t>
-      </w:r>
-      <w:r>
-        <w:t>the software slowly evolves</w:t>
-      </w:r>
-      <w:r>
-        <w:t>, the need to track these changes becomes imperative</w:t>
-      </w:r>
-      <w:r>
-        <w:t xml:space="preserve"> as the product grows in size</w:t>
-      </w:r>
-      <w:r>
-        <w:t xml:space="preserve"> </w:t>
-      </w:r>
-      <w:r>
-        <w:fldChar w:fldCharType="begin" w:fldLock="1"/>
-      </w:r>
-      <w:r>
-        <w:instrText>ADDIN CSL_CITATION {"citationItems":[{"id":"ITEM-1","itemData":{"DOI":"10.1109/32.221137","ISSN":"00985589","abstract":"We present a new approach to the control of versions of software and other hierarchically structured entities. Any part of a system, from the smallest component to a complete system, may exist in different versions. The set of all possible versions under the refinement relation forms a partial order (in fact, a lattice). The fact that version V approximates version V’ in this order means that V is relevant to V’ in this sense: when constructing version V’ of a system, we can sometimes use version V of a component if nothing more appropriate is available. More precisely, a particular version of an entire system is formed by combining the most relevant existing versions of the various components of the system. We call this the variant structure principle; it makes precise the idea that components of a given version of the system can be inherited by more refined versions of the system. We give an algebraic version language which allows histories (numbered series), subversions (or variants), and joins. In particular, the join operation is simply the lattice least upper bound. The join operation, together with the variant structure principle, provide a systematic framework for recombining divergent variants. We demonstrate the utility of this approach through lemur, a programming environment for modular C programs, which was developed using itself. Finally, we show how this notion of versions is related to the possible world semantics of intensional logic. © 1993 IEEE","author":[{"dropping-particle":"","family":"Plaice","given":"John","non-dropping-particle":"","parse-names":false,"suffix":""},{"dropping-particle":"","family":"Wadge","given":"William W.","non-dropping-particle":"","parse-names":false,"suffix":""}],"container-title":"IEEE Transactions on Software Engineering","id":"ITEM-1","issue":"3","issued":{"date-parts":[["1993"]]},"page":"268-276","title":"A New Approach to Version Control","type":"article-journal","volume":"19"},"uris":["http://www.mendeley.com/documents/?uuid=40addde4-3d16-3dc6-a795-3ce494ed8530"]}],"mendeley":{"formattedCitation":"(Plaice and Wadge, 1993)","plainTextFormattedCitation":"(Plaice and Wadge, 1993)","previouslyFormattedCitation":"(Plaice and Wadge, 1993)"},"properties":{"noteIndex":0},"schema":"https://github.com/citation-style-language/schema/raw/master/csl-citation.json"}</w:instrText>
-      </w:r>
-      <w:r>
-        <w:fldChar w:fldCharType="separate"/>
-      </w:r>
-      <w:r>
-        <w:rPr>
-          <w:noProof/>
-        </w:rPr>
-        <w:t>(Plaice and Wadge, 1993)</w:t>
-      </w:r>
-      <w:r>
-        <w:fldChar w:fldCharType="end"/>
-      </w:r>
-      <w:r>
-        <w:t xml:space="preserve">. </w:t>
-      </w:r>
-    </w:p>
-    <w:p>
-      <w:r>
-        <w:t xml:space="preserve">Version control systems or VCS, are a type of software utility that allows </w:t>
-      </w:r>
-      <w:r>
-        <w:t>users</w:t>
-      </w:r>
-      <w:r>
-        <w:t xml:space="preserve"> to track and manage changes made to a project</w:t>
-      </w:r>
-      <w:r>
-        <w:t xml:space="preserve"> in a central repository</w:t>
-      </w:r>
-      <w:r>
-        <w:t xml:space="preserve"> that is typically hosted off-premises</w:t>
-      </w:r>
-      <w:r>
-        <w:t xml:space="preserve"> </w:t>
-      </w:r>
-      <w:r>
-        <w:fldChar w:fldCharType="begin" w:fldLock="1"/>
-      </w:r>
-      <w:r>
-        <w:instrText>ADDIN CSL_CITATION {"citationItems":[{"id":"ITEM-1","itemData":{"URL":"https://bitbucket.org/product/version-control-software","accessed":{"date-parts":[["2019","11","5"]]},"author":[{"dropping-particle":"","family":"Atlassian","given":"","non-dropping-particle":"","parse-names":false,"suffix":""}],"id":"ITEM-1","issued":{"date-parts":[["2019"]]},"title":"Version Control Software: An Overview | Bitbucket","type":"webpage"},"uris":["http://www.mendeley.com/documents/?uuid=230a7cba-635f-3799-9363-392c90eaf2e0"]}],"mendeley":{"formattedCitation":"(Atlassian, 2019)","plainTextFormattedCitation":"(Atlassian, 2019)","previouslyFormattedCitation":"(Atlassian, 2019)"},"properties":{"noteIndex":0},"schema":"https://github.com/citation-style-language/schema/raw/master/csl-citation.json"}</w:instrText>
-      </w:r>
-      <w:r>
-        <w:fldChar w:fldCharType="separate"/>
-      </w:r>
-      <w:r>
-        <w:rPr>
-          <w:noProof/>
-        </w:rPr>
-        <w:t>(Atlassian, 2019)</w:t>
-      </w:r>
-      <w:r>
-        <w:fldChar w:fldCharType="end"/>
-      </w:r>
-      <w:r>
-        <w:t>.</w:t>
-      </w:r>
-      <w:r>
-        <w:t xml:space="preserve"> </w:t>
-      </w:r>
-      <w:r>
-        <w:t>The files hosted on said repository can be used to backup anything from</w:t>
-      </w:r>
-      <w:r>
-        <w:t xml:space="preserve"> word</w:t>
-      </w:r>
-      <w:r>
-        <w:t xml:space="preserve"> document</w:t>
-      </w:r>
-      <w:r>
-        <w:t>s</w:t>
-      </w:r>
-      <w:r>
-        <w:t xml:space="preserve"> to </w:t>
-      </w:r>
-      <w:r>
-        <w:t>a student'</w:t>
-      </w:r>
-      <w:r>
-        <w:t>s coursework</w:t>
-      </w:r>
-      <w:r>
-        <w:t xml:space="preserve"> </w:t>
-      </w:r>
-      <w:r>
-        <w:fldChar w:fldCharType="begin" w:fldLock="1"/>
-      </w:r>
-      <w:r>
-        <w:instrText>ADDIN CSL_CITATION {"citationItems":[{"id":"ITEM-1","itemData":{"URL":"https://www.linkedin.com/pulse/what-vcs-version-control-system-7-ways-choose-perfect-nilesh-kanawade/","accessed":{"date-parts":[["2019","11","5"]]},"author":[{"dropping-particle":"","family":"Kanawade","given":"Nilesh","non-dropping-particle":"","parse-names":false,"suffix":""}],"id":"ITEM-1","issued":{"date-parts":[["2017"]]},"page":"1","title":"What is VCS (Version Control System)? 7 ways to choose perfect VCS for your project! | LinkedIn","type":"webpage"},"uris":["http://www.mendeley.com/documents/?uuid=0108b180-4305-34de-9f8c-c88f8d746726"]}],"mendeley":{"formattedCitation":"(Kanawade, 2017)","plainTextFormattedCitation":"(Kanawade, 2017)","previouslyFormattedCitation":"(Kanawade, 2017)"},"properties":{"noteIndex":0},"schema":"https://github.com/citation-style-language/schema/raw/master/csl-citation.json"}</w:instrText>
-      </w:r>
-      <w:r>
-        <w:fldChar w:fldCharType="separate"/>
-      </w:r>
-      <w:r>
-        <w:rPr>
-          <w:noProof/>
-        </w:rPr>
-        <w:t>(Kanawade, 2017)</w:t>
-      </w:r>
-      <w:r>
-        <w:fldChar w:fldCharType="end"/>
-      </w:r>
-      <w:r>
-        <w:t>.</w:t>
-      </w:r>
-      <w:r>
-        <w:t xml:space="preserve"> </w:t>
-      </w:r>
-      <w:r>
-        <w:t>On top of having the ability to securely store a backup of all the work you’ve done, version control systems offer a wide range of features</w:t>
-      </w:r>
-      <w:r>
-        <w:t xml:space="preserve"> from giving</w:t>
-      </w:r>
-      <w:r>
-        <w:t xml:space="preserve"> you further insight into </w:t>
-      </w:r>
-      <w:r>
-        <w:t>the</w:t>
-      </w:r>
-      <w:r>
-        <w:t xml:space="preserve"> changes made and allowing multiple users to </w:t>
-      </w:r>
-      <w:r>
-        <w:t>collaborate</w:t>
-      </w:r>
-      <w:r>
-        <w:t xml:space="preserve"> on the project at the same time without interfering with one another.</w:t>
+    <w:p>
+      <w:r>
+        <w:t>Hewlett Packard Enterprise back in 2014, surveyed over 601 development and IT professionals to</w:t>
+      </w:r>
+      <w:r>
+        <w:t xml:space="preserve"> determine the impact the agile methodology was having on the industry as outlined in the figure below.</w:t>
+      </w:r>
+      <w:r>
+        <w:t xml:space="preserve"> </w:t>
       </w:r>
     </w:p>
     <w:p>
@@ -3427,10 +2272,10 @@
           <w:noProof/>
         </w:rPr>
         <w:drawing>
-          <wp:inline distT="0" distB="0" distL="0" distR="0" wp14:anchorId="7F08A9C4" wp14:editId="2CFCD262">
-            <wp:extent cx="5731510" cy="3726815"/>
-            <wp:effectExtent l="0" t="0" r="2540" b="6985"/>
-            <wp:docPr id="8" name="Picture 8"/>
+          <wp:inline distT="0" distB="0" distL="0" distR="0" wp14:anchorId="33DCCEDA" wp14:editId="38F84980">
+            <wp:extent cx="2371725" cy="2028825"/>
+            <wp:effectExtent l="0" t="0" r="9525" b="9525"/>
+            <wp:docPr id="4" name="Picture 4"/>
             <wp:cNvGraphicFramePr>
               <a:graphicFrameLocks xmlns:a="http://schemas.openxmlformats.org/drawingml/2006/main" noChangeAspect="1"/>
             </wp:cNvGraphicFramePr>
@@ -3450,6 +2295,1430 @@
                   <pic:spPr>
                     <a:xfrm>
                       <a:off x="0" y="0"/>
+                      <a:ext cx="2371725" cy="2028825"/>
+                    </a:xfrm>
+                    <a:prstGeom prst="rect">
+                      <a:avLst/>
+                    </a:prstGeom>
+                  </pic:spPr>
+                </pic:pic>
+              </a:graphicData>
+            </a:graphic>
+          </wp:inline>
+        </w:drawing>
+      </w:r>
+    </w:p>
+    <w:p>
+      <w:pPr>
+        <w:pStyle w:val="Caption"/>
+      </w:pPr>
+      <w:r>
+        <w:t xml:space="preserve">Figure </w:t>
+      </w:r>
+      <w:fldSimple w:instr=" SEQ Figure \* ARABIC ">
+        <w:r>
+          <w:rPr>
+            <w:noProof/>
+          </w:rPr>
+          <w:t>8</w:t>
+        </w:r>
+      </w:fldSimple>
+      <w:r>
+        <w:t xml:space="preserve"> Usage of agile within the industry (Hewlett Packard, 2014)</w:t>
+      </w:r>
+    </w:p>
+    <w:p/>
+    <w:p>
+      <w:pPr>
+        <w:pStyle w:val="Heading2"/>
+        <w:spacing w:line="360" w:lineRule="auto"/>
+      </w:pPr>
+      <w:r>
+        <w:t xml:space="preserve">2.2 Exploration of the difficulty’s students </w:t>
+      </w:r>
+      <w:r>
+        <w:t xml:space="preserve">face </w:t>
+      </w:r>
+      <w:r>
+        <w:t>when learning to program</w:t>
+      </w:r>
+    </w:p>
+    <w:p>
+      <w:pPr>
+        <w:spacing w:line="360" w:lineRule="auto"/>
+      </w:pPr>
+      <w:r>
+        <w:t xml:space="preserve">Learning something completely new can be a daunting task whether that be a </w:t>
+      </w:r>
+      <w:r>
+        <w:t>foreign</w:t>
+      </w:r>
+      <w:r>
+        <w:t xml:space="preserve"> language or any skill. </w:t>
+      </w:r>
+      <w:r>
+        <w:t>In both scenarios, you</w:t>
+      </w:r>
+      <w:r>
+        <w:t xml:space="preserve"> first need to have a clear understanding </w:t>
+      </w:r>
+      <w:r>
+        <w:t xml:space="preserve">of the underlying concepts and have a goal in mind to learn effectively </w:t>
+      </w:r>
+      <w:r>
+        <w:fldChar w:fldCharType="begin" w:fldLock="1"/>
+      </w:r>
+      <w:r>
+        <w:instrText>ADDIN CSL_CITATION {"citationItems":[{"id":"ITEM-1","itemData":{"ISSN":"1937-4771","abstract":"A beginning programming student has much to learn in the first programming class: new editing software, correct syntax, application of the syntax, logical sequence of steps, making sense of compiler error messages, appropriate formatting, modularized functionality and complex concepts such as arrays and pointers. The professor needs to get a lot of information across to the students, but how can the bridge be built from the plethora of information to successful application of the concepts into code by the individual student? The cognitive apprenticeship learning model can be very beneficial to the novice programming student. This teaching method helps the student in better understanding the programming concepts and as a result he can become more self-reliant as the semester progresses.","author":[{"dropping-particle":"","family":"Black","given":"Toni","non-dropping-particle":"","parse-names":false,"suffix":""}],"container-title":"Journal of Computing Sciences in Colleges","id":"ITEM-1","issue":"2","issued":{"date-parts":[["2006"]]},"page":"109-114","title":"Helping novice programming students succeed","type":"article-journal","volume":"22"},"uris":["http://www.mendeley.com/documents/?uuid=dfeec389-5dd6-32ba-8a64-5c15a3332143"]}],"mendeley":{"formattedCitation":"(Black, 2006)","plainTextFormattedCitation":"(Black, 2006)","previouslyFormattedCitation":"(Black, 2006)"},"properties":{"noteIndex":0},"schema":"https://github.com/citation-style-language/schema/raw/master/csl-citation.json"}</w:instrText>
+      </w:r>
+      <w:r>
+        <w:fldChar w:fldCharType="separate"/>
+      </w:r>
+      <w:r>
+        <w:rPr>
+          <w:noProof/>
+        </w:rPr>
+        <w:t>(Black, 2006)</w:t>
+      </w:r>
+      <w:r>
+        <w:fldChar w:fldCharType="end"/>
+      </w:r>
+      <w:r>
+        <w:t xml:space="preserve">. </w:t>
+      </w:r>
+      <w:r>
+        <w:t>Thus</w:t>
+      </w:r>
+      <w:r>
+        <w:t>,</w:t>
+      </w:r>
+      <w:r>
+        <w:t xml:space="preserve"> f</w:t>
+      </w:r>
+      <w:r>
+        <w:t>or a learning platform to succeed</w:t>
+      </w:r>
+      <w:r>
+        <w:t xml:space="preserve"> and be effective</w:t>
+      </w:r>
+      <w:r>
+        <w:t>, the research first needs to identify the issues students may face and</w:t>
+      </w:r>
+      <w:r>
+        <w:t xml:space="preserve"> find ways to</w:t>
+      </w:r>
+      <w:r>
+        <w:t xml:space="preserve"> mitigate these issues as much as possible.</w:t>
+      </w:r>
+    </w:p>
+    <w:p>
+      <w:pPr>
+        <w:spacing w:line="360" w:lineRule="auto"/>
+      </w:pPr>
+    </w:p>
+    <w:p>
+      <w:pPr>
+        <w:pStyle w:val="Heading3"/>
+        <w:spacing w:line="360" w:lineRule="auto"/>
+      </w:pPr>
+      <w:r>
+        <w:t>2.2.1</w:t>
+      </w:r>
+      <w:r>
+        <w:t xml:space="preserve"> Issues faced when learning to program</w:t>
+      </w:r>
+    </w:p>
+    <w:p>
+      <w:pPr>
+        <w:spacing w:line="360" w:lineRule="auto"/>
+      </w:pPr>
+      <w:r>
+        <w:t xml:space="preserve">Research carried out by </w:t>
+      </w:r>
+      <w:r>
+        <w:fldChar w:fldCharType="begin" w:fldLock="1"/>
+      </w:r>
+      <w:r>
+        <w:instrText>ADDIN CSL_CITATION {"citationItems":[{"id":"ITEM-1","itemData":{"DOI":"10.1145/1151954.1067453","author":[{"dropping-particle":"","family":"Lahtinen","given":"Essi","non-dropping-particle":"","parse-names":false,"suffix":""},{"dropping-particle":"","family":"Ala-Mutka","given":"Kirsti","non-dropping-particle":"","parse-names":false,"suffix":""},{"dropping-particle":"","family":"Järvinen","given":"Hannu-Matti","non-dropping-particle":"","parse-names":false,"suffix":""}],"container-title":"ITiCSE`05","id":"ITEM-1","issued":{"date-parts":[["2005"]]},"page":"14-18","title":"A study of the difficulties of novice programmers: Proceedings of the 10th Annual SIGCSE Conference on Innovation and Technology in Computer Science Education, June 27-29, 2005, Monte de Caparica, Portugal","type":"chapter","volume":"37"},"uris":["http://www.mendeley.com/documents/?uuid=e37c4c96-56b8-3dc1-8fa2-6fcf6dacceb4"]}],"mendeley":{"formattedCitation":"(Lahtinen, Ala-Mutka and Järvinen, 2005)","plainTextFormattedCitation":"(Lahtinen, Ala-Mutka and Järvinen, 2005)","previouslyFormattedCitation":"(Lahtinen, Ala-Mutka and Järvinen, 2005)"},"properties":{"noteIndex":0},"schema":"https://github.com/citation-style-language/schema/raw/master/csl-citation.json"}</w:instrText>
+      </w:r>
+      <w:r>
+        <w:fldChar w:fldCharType="separate"/>
+      </w:r>
+      <w:r>
+        <w:rPr>
+          <w:noProof/>
+        </w:rPr>
+        <w:t>(Lahtinen, Ala-Mutka and Järvinen, 2005)</w:t>
+      </w:r>
+      <w:r>
+        <w:fldChar w:fldCharType="end"/>
+      </w:r>
+      <w:r>
+        <w:t xml:space="preserve"> and </w:t>
+      </w:r>
+      <w:r>
+        <w:fldChar w:fldCharType="begin" w:fldLock="1"/>
+      </w:r>
+      <w:r>
+        <w:instrText>ADDIN CSL_CITATION {"citationItems":[{"id":"ITEM-1","itemData":{"ISBN":"9781618041807","abstract":"-Learning programming skills is not an easy task as supported by many research studies. Like other students around the world, the students of the University of Tabuk struggle through computer programming courses. This research investigates and analyzes the problems faced by computer programming students at the University of Tabuk with two main objectives. The first objective is to find out whether the students at the University of Tabuk face problems in computer programming similar to the ones faced by the students in different corners of the world as reported in the literature. The second objective is to study the impact of socio-cultural and environmental factors on learning computer programming skills by the students of the University of Tabuk. To perform our research, a case study and a questionnaire were designed. In order to ascertain whether our students face difficulties in programming, a case study with 10-questions test was performed. The results have shown that our students are in real difficulties. In the questionnaire, the questions reflect a wide range of views pertaining to educational facilities such as curriculum and teaching materials, lab equipments and class rooms' environment, and the adequacy and proficiency of the professors and teaching assistants. This paper analyses the results of the questionnaires. The questionnaires provide insight into the environmental and socio-cultural effects and the difficulties experienced while learning and teaching programming..","author":[{"dropping-particle":"","family":"Mhashi","given":"Mahmoud M","non-dropping-particle":"","parse-names":false,"suffix":""},{"dropping-particle":"","family":"Alakeel","given":"Ali L I M","non-dropping-particle":"","parse-names":false,"suffix":""}],"container-title":"Recent Advances in Modern Educational Technologies","id":"ITEM-1","issued":{"date-parts":[["2013"]]},"page":"15-24","title":"Difficulties Facing Students in Learning Computer Programming Skills at Tabuk University","type":"article-journal"},"uris":["http://www.mendeley.com/documents/?uuid=b431ca94-d77e-3f0b-9619-1de830d66878"]}],"mendeley":{"formattedCitation":"(Mhashi and Alakeel, 2013)","manualFormatting":"(Mhashi and Alakeel, 2013)","plainTextFormattedCitation":"(Mhashi and Alakeel, 2013)","previouslyFormattedCitation":"(Mhashi and Alakeel, 2013)"},"properties":{"noteIndex":0},"schema":"https://github.com/citation-style-language/schema/raw/master/csl-citation.json"}</w:instrText>
+      </w:r>
+      <w:r>
+        <w:fldChar w:fldCharType="separate"/>
+      </w:r>
+      <w:r>
+        <w:rPr>
+          <w:noProof/>
+        </w:rPr>
+        <w:t xml:space="preserve">(Mhashi and Alakeel, </w:t>
+      </w:r>
+      <w:r>
+        <w:rPr>
+          <w:noProof/>
+        </w:rPr>
+        <w:t>2013</w:t>
+      </w:r>
+      <w:r>
+        <w:rPr>
+          <w:noProof/>
+        </w:rPr>
+        <w:t>)</w:t>
+      </w:r>
+      <w:r>
+        <w:fldChar w:fldCharType="end"/>
+      </w:r>
+      <w:r>
+        <w:t xml:space="preserve">, discovered that the most </w:t>
+      </w:r>
+      <w:r>
+        <w:t>challenging</w:t>
+      </w:r>
+      <w:r>
+        <w:t xml:space="preserve"> issues that novice programmers faced in terms of learning to program were i</w:t>
+      </w:r>
+      <w:r>
+        <w:t>n i</w:t>
+      </w:r>
+      <w:r>
+        <w:t>dentifying errors in their own work and fixing those faults</w:t>
+      </w:r>
+      <w:r>
+        <w:t xml:space="preserve"> and </w:t>
+      </w:r>
+      <w:r>
+        <w:t>designing a solution for a given problem</w:t>
+      </w:r>
+      <w:r>
+        <w:t>.</w:t>
+      </w:r>
+      <w:r>
+        <w:t xml:space="preserve"> </w:t>
+      </w:r>
+      <w:r>
+        <w:t>Understanding how to overcome these issues are crucial for a students’ learning as if the students can for instance discover the error in their code and fix it, it proves that they have a better understanding of why the error occurred and as such improve</w:t>
+      </w:r>
+      <w:r>
+        <w:t xml:space="preserve"> upon</w:t>
+      </w:r>
+      <w:r>
+        <w:t xml:space="preserve"> their understanding of how their code functions </w:t>
+      </w:r>
+      <w:r>
+        <w:fldChar w:fldCharType="begin" w:fldLock="1"/>
+      </w:r>
+      <w:r>
+        <w:instrText>ADDIN CSL_CITATION {"citationItems":[{"id":"ITEM-1","itemData":{"ISSN":"1937-4771","abstract":"A beginning programming student has much to learn in the first programming class: new editing software, correct syntax, application of the syntax, logical sequence of steps, making sense of compiler error messages, appropriate formatting, modularized functionality and complex concepts such as arrays and pointers. The professor needs to get a lot of information across to the students, but how can the bridge be built from the plethora of information to successful application of the concepts into code by the individual student? The cognitive apprenticeship learning model can be very beneficial to the novice programming student. This teaching method helps the student in better understanding the programming concepts and as a result he can become more self-reliant as the semester progresses.","author":[{"dropping-particle":"","family":"Black","given":"Toni","non-dropping-particle":"","parse-names":false,"suffix":""}],"container-title":"Journal of Computing Sciences in Colleges","id":"ITEM-1","issue":"2","issued":{"date-parts":[["2006"]]},"page":"109-114","title":"Helping novice programming students succeed","type":"article-journal","volume":"22"},"uris":["http://www.mendeley.com/documents/?uuid=dfeec389-5dd6-32ba-8a64-5c15a3332143"]}],"mendeley":{"formattedCitation":"(Black, 2006)","plainTextFormattedCitation":"(Black, 2006)","previouslyFormattedCitation":"(Black, 2006)"},"properties":{"noteIndex":0},"schema":"https://github.com/citation-style-language/schema/raw/master/csl-citation.json"}</w:instrText>
+      </w:r>
+      <w:r>
+        <w:fldChar w:fldCharType="separate"/>
+      </w:r>
+      <w:r>
+        <w:rPr>
+          <w:noProof/>
+        </w:rPr>
+        <w:t>(Black, 2006)</w:t>
+      </w:r>
+      <w:r>
+        <w:fldChar w:fldCharType="end"/>
+      </w:r>
+      <w:r>
+        <w:t>.</w:t>
+      </w:r>
+      <w:r>
+        <w:t xml:space="preserve"> </w:t>
+      </w:r>
+    </w:p>
+    <w:p>
+      <w:pPr>
+        <w:spacing w:line="360" w:lineRule="auto"/>
+      </w:pPr>
+      <w:r>
+        <w:t>In b</w:t>
+      </w:r>
+      <w:r>
+        <w:t xml:space="preserve">oth studies </w:t>
+      </w:r>
+      <w:r>
+        <w:t>other issues were also identified</w:t>
+      </w:r>
+      <w:r>
+        <w:t xml:space="preserve"> of which</w:t>
+      </w:r>
+      <w:r>
+        <w:t xml:space="preserve"> </w:t>
+      </w:r>
+      <w:r>
+        <w:t xml:space="preserve">the </w:t>
+      </w:r>
+      <w:r>
+        <w:t>importance</w:t>
+      </w:r>
+      <w:r>
+        <w:t xml:space="preserve"> of these issues </w:t>
+      </w:r>
+      <w:r>
+        <w:t>fluctuates</w:t>
+      </w:r>
+      <w:r>
+        <w:t xml:space="preserve"> based on the study</w:t>
+      </w:r>
+      <w:r>
+        <w:t>. T</w:t>
+      </w:r>
+      <w:r>
+        <w:t xml:space="preserve">he studies outline that students also suffer from issues </w:t>
+      </w:r>
+      <w:r>
+        <w:t>such as</w:t>
+      </w:r>
+      <w:r>
+        <w:t xml:space="preserve"> learning how to </w:t>
+      </w:r>
+      <w:r>
+        <w:t xml:space="preserve">effectively </w:t>
+      </w:r>
+      <w:r>
+        <w:t>divide</w:t>
+      </w:r>
+      <w:r>
+        <w:t xml:space="preserve"> the</w:t>
+      </w:r>
+      <w:r>
+        <w:t xml:space="preserve"> functionality into procedures, understand the syntax of programming languages</w:t>
+      </w:r>
+      <w:r>
+        <w:t xml:space="preserve"> and</w:t>
+      </w:r>
+      <w:r>
+        <w:t xml:space="preserve"> </w:t>
+      </w:r>
+      <w:r>
+        <w:t xml:space="preserve">understand programming structures </w:t>
+      </w:r>
+      <w:r>
+        <w:t>and</w:t>
+      </w:r>
+      <w:r>
+        <w:t xml:space="preserve"> having access to computers.</w:t>
+      </w:r>
+      <w:r>
+        <w:t xml:space="preserve"> </w:t>
+      </w:r>
+    </w:p>
+    <w:p>
+      <w:pPr>
+        <w:pStyle w:val="Heading3"/>
+        <w:spacing w:line="360" w:lineRule="auto"/>
+      </w:pPr>
+      <w:r>
+        <w:t>2.2.2 Issues faced when learning the concepts of programming</w:t>
+      </w:r>
+    </w:p>
+    <w:p>
+      <w:pPr>
+        <w:spacing w:line="360" w:lineRule="auto"/>
+      </w:pPr>
+      <w:r>
+        <w:t>The main obstacle that students must overcome when learning the abstract concepts of programming</w:t>
+      </w:r>
+      <w:r>
+        <w:t>,</w:t>
+      </w:r>
+      <w:r>
+        <w:t xml:space="preserve"> from error handling to arrays</w:t>
+      </w:r>
+      <w:r>
+        <w:t>,</w:t>
+      </w:r>
+      <w:r>
+        <w:t xml:space="preserve"> is to t</w:t>
+      </w:r>
+      <w:r>
+        <w:t>ransfer</w:t>
+      </w:r>
+      <w:r>
+        <w:t xml:space="preserve"> these ideas </w:t>
+      </w:r>
+      <w:r>
+        <w:t xml:space="preserve">that they have learned from the lecturer </w:t>
+      </w:r>
+      <w:r>
+        <w:t>and solve a given problem programmatically</w:t>
+      </w:r>
+      <w:r>
+        <w:t xml:space="preserve"> </w:t>
+      </w:r>
+      <w:r>
+        <w:fldChar w:fldCharType="begin" w:fldLock="1"/>
+      </w:r>
+      <w:r>
+        <w:instrText>ADDIN CSL_CITATION {"citationItems":[{"id":"ITEM-1","itemData":{"ISSN":"1937-4771","abstract":"A beginning programming student has much to learn in the first programming class: new editing software, correct syntax, application of the syntax, logical sequence of steps, making sense of compiler error messages, appropriate formatting, modularized functionality and complex concepts such as arrays and pointers. The professor needs to get a lot of information across to the students, but how can the bridge be built from the plethora of information to successful application of the concepts into code by the individual student? The cognitive apprenticeship learning model can be very beneficial to the novice programming student. This teaching method helps the student in better understanding the programming concepts and as a result he can become more self-reliant as the semester progresses.","author":[{"dropping-particle":"","family":"Black","given":"Toni","non-dropping-particle":"","parse-names":false,"suffix":""}],"container-title":"Journal of Computing Sciences in Colleges","id":"ITEM-1","issue":"2","issued":{"date-parts":[["2006"]]},"page":"109-114","title":"Helping novice programming students succeed","type":"article-journal","volume":"22"},"uris":["http://www.mendeley.com/documents/?uuid=dfeec389-5dd6-32ba-8a64-5c15a3332143"]}],"mendeley":{"formattedCitation":"(Black, 2006)","plainTextFormattedCitation":"(Black, 2006)","previouslyFormattedCitation":"(Black, 2006)"},"properties":{"noteIndex":0},"schema":"https://github.com/citation-style-language/schema/raw/master/csl-citation.json"}</w:instrText>
+      </w:r>
+      <w:r>
+        <w:fldChar w:fldCharType="separate"/>
+      </w:r>
+      <w:r>
+        <w:rPr>
+          <w:noProof/>
+        </w:rPr>
+        <w:t>(Black, 2006)</w:t>
+      </w:r>
+      <w:r>
+        <w:fldChar w:fldCharType="end"/>
+      </w:r>
+      <w:r>
+        <w:t>.</w:t>
+      </w:r>
+      <w:r>
+        <w:t xml:space="preserve"> Understanding how these concepts work in practice allows the students to become more proficient (Black, 2006).</w:t>
+      </w:r>
+      <w:r>
+        <w:t xml:space="preserve"> </w:t>
+      </w:r>
+      <w:r>
+        <w:t>The research undertaken</w:t>
+      </w:r>
+      <w:r>
+        <w:t xml:space="preserve"> by </w:t>
+      </w:r>
+      <w:r>
+        <w:fldChar w:fldCharType="begin" w:fldLock="1"/>
+      </w:r>
+      <w:r>
+        <w:instrText>ADDIN CSL_CITATION {"citationItems":[{"id":"ITEM-1","itemData":{"DOI":"10.1145/1151954.1067453","author":[{"dropping-particle":"","family":"Lahtinen","given":"Essi","non-dropping-particle":"","parse-names":false,"suffix":""},{"dropping-particle":"","family":"Ala-Mutka","given":"Kirsti","non-dropping-particle":"","parse-names":false,"suffix":""},{"dropping-particle":"","family":"Järvinen","given":"Hannu-Matti","non-dropping-particle":"","parse-names":false,"suffix":""}],"container-title":"ITiCSE`05","id":"ITEM-1","issued":{"date-parts":[["2005"]]},"page":"14-18","title":"A study of the difficulties of novice programmers: Proceedings of the 10th Annual SIGCSE Conference on Innovation and Technology in Computer Science Education, June 27-29, 2005, Monte de Caparica, Portugal","type":"chapter","volume":"37"},"uris":["http://www.mendeley.com/documents/?uuid=e37c4c96-56b8-3dc1-8fa2-6fcf6dacceb4"]}],"mendeley":{"formattedCitation":"(Lahtinen, Ala-Mutka and Järvinen, 2005)","plainTextFormattedCitation":"(Lahtinen, Ala-Mutka and Järvinen, 2005)","previouslyFormattedCitation":"(Lahtinen, Ala-Mutka and Järvinen, 2005)"},"properties":{"noteIndex":0},"schema":"https://github.com/citation-style-language/schema/raw/master/csl-citation.json"}</w:instrText>
+      </w:r>
+      <w:r>
+        <w:fldChar w:fldCharType="separate"/>
+      </w:r>
+      <w:r>
+        <w:rPr>
+          <w:noProof/>
+        </w:rPr>
+        <w:t>(Lahtinen, Ala-Mutka and Järvinen, 2005)</w:t>
+      </w:r>
+      <w:r>
+        <w:fldChar w:fldCharType="end"/>
+      </w:r>
+      <w:r>
+        <w:t xml:space="preserve"> </w:t>
+      </w:r>
+      <w:r>
+        <w:t>i</w:t>
+      </w:r>
+      <w:r>
+        <w:t>dentified</w:t>
+      </w:r>
+      <w:r>
+        <w:t xml:space="preserve"> </w:t>
+      </w:r>
+      <w:r>
+        <w:t>what concepts in programming were</w:t>
+      </w:r>
+      <w:r>
+        <w:t xml:space="preserve"> the most</w:t>
+      </w:r>
+      <w:r>
+        <w:t xml:space="preserve"> </w:t>
+      </w:r>
+      <w:r>
+        <w:t>difficult for the</w:t>
+      </w:r>
+      <w:r>
+        <w:t xml:space="preserve"> students</w:t>
+      </w:r>
+      <w:r>
+        <w:t xml:space="preserve"> to learn</w:t>
+      </w:r>
+      <w:r>
+        <w:t xml:space="preserve"> </w:t>
+      </w:r>
+      <w:r>
+        <w:t xml:space="preserve"> </w:t>
+      </w:r>
+    </w:p>
+    <w:p>
+      <w:pPr>
+        <w:spacing w:line="360" w:lineRule="auto"/>
+      </w:pPr>
+      <w:r>
+        <w:t>It may be of note that as these studies took place in different countries that factors such as computer access may be a more significant issue than in another and thus adversely affect a student’s ability to reinforce their knowledge by implementing the abstract concepts learned into practice.</w:t>
+      </w:r>
+      <w:r>
+        <w:t xml:space="preserve"> </w:t>
+      </w:r>
+    </w:p>
+    <w:p>
+      <w:pPr>
+        <w:pStyle w:val="Heading3"/>
+      </w:pPr>
+      <w:r>
+        <w:lastRenderedPageBreak/>
+        <w:t>2.2.3 Importance of feedback</w:t>
+      </w:r>
+    </w:p>
+    <w:p>
+      <w:r>
+        <w:t>Providing feedback is imperative to a student’s learning</w:t>
+      </w:r>
+      <w:r>
+        <w:t xml:space="preserve"> </w:t>
+      </w:r>
+      <w:r>
+        <w:fldChar w:fldCharType="begin" w:fldLock="1"/>
+      </w:r>
+      <w:r>
+        <w:instrText>ADDIN CSL_CITATION {"citationItems":[{"id":"ITEM-1","itemData":{"DOI":"10.1016/j.nepr.2008.02.003","ISSN":"14715953","abstract":"Clinical practice is an essential component of the nursing curriculum. In order for the student to benefit fully from the experience regular performance feedback is required. Feedback should provide the student with information on current practice and offer practical advice for improved performance. The importance of feedback is widely acknowledged however it appears that there is inconsistency in its provision to students. The benefits of feedback include increased student confidence, motivation and self-esteem as well as improved clinical practice. Benefits such as enhanced interpersonal skills and a sense of personal satisfaction also accrue to the supervisor. Barriers to the feedback process are identified as inadequate supervisor training and education, unfavourable ward learning environment and insufficient time spent with students. In addition to the appropriate preparation of the supervisor effective feedback includes an appreciation of the steps of the feedback process, an understanding of the student response to feedback and effective communication skills. © 2008 Elsevier Ltd. All rights reserved.","author":[{"dropping-particle":"","family":"Clynes","given":"Mary P.","non-dropping-particle":"","parse-names":false,"suffix":""},{"dropping-particle":"","family":"Raftery","given":"Sara E.C.","non-dropping-particle":"","parse-names":false,"suffix":""}],"container-title":"Nurse Education in Practice","id":"ITEM-1","issue":"6","issued":{"date-parts":[["2008","11"]]},"page":"405-411","title":"Feedback: An essential element of student learning in clinical practice","type":"article-journal","volume":"8"},"uris":["http://www.mendeley.com/documents/?uuid=4b7f9b63-8c01-3b5d-a67e-f27fb2c1a4d5"]}],"mendeley":{"formattedCitation":"(Clynes and Raftery, 2008)","plainTextFormattedCitation":"(Clynes and Raftery, 2008)","previouslyFormattedCitation":"(Clynes and Raftery, 2008)"},"properties":{"noteIndex":0},"schema":"https://github.com/citation-style-language/schema/raw/master/csl-citation.json"}</w:instrText>
+      </w:r>
+      <w:r>
+        <w:fldChar w:fldCharType="separate"/>
+      </w:r>
+      <w:r>
+        <w:rPr>
+          <w:noProof/>
+        </w:rPr>
+        <w:t>(Clynes and Raftery, 2008)</w:t>
+      </w:r>
+      <w:r>
+        <w:fldChar w:fldCharType="end"/>
+      </w:r>
+      <w:r>
+        <w:t>, concise and effective feedback whether that be from assignments or from the development environment they us</w:t>
+      </w:r>
+      <w:r>
+        <w:t>e can be used to reinforce their understanding of the concepts of programming and on how to implement those concepts into practice.</w:t>
+      </w:r>
+    </w:p>
+    <w:p>
+      <w:r>
+        <w:t xml:space="preserve">When learning how to apply the abstract concepts programmatically, students must be provided feedback </w:t>
+      </w:r>
+      <w:r>
+        <w:t>through three main areas</w:t>
+      </w:r>
+      <w:r>
+        <w:t xml:space="preserve"> </w:t>
+      </w:r>
+      <w:r>
+        <w:fldChar w:fldCharType="begin" w:fldLock="1"/>
+      </w:r>
+      <w:r>
+        <w:instrText>ADDIN CSL_CITATION {"citationItems":[{"id":"ITEM-1","itemData":{"ISBN":"9789810595791","abstract":"This paper describes an investigation into the nature of the academic problems that face novice programming students. These learners are required to demonstrate competencies in high-level abstract principles of programming and logic, such as program design and OOP principles, which are conceptually difficult. During the programming task learners receive relatively high levels of feedback on low level issues, such as syntax rules, but tend to receive low levels of feedback on conceptually more difficult issues. This problem tends to be exacerbated by the trend of learners to study independently, outside the classroom or in online modes, which further reduces the options available for quality feedback on high-level issues. This paper analyses the results of a survey given to students enrolled in an introductory programming unit across three campuses at Monash University in 2007. The survey focused on student perceptions of the relative difficulty in understanding and implementing both low level-programming concepts, such as syntax and variables, and high-level concepts, such as OOP principles and efficient program design. An analysis of the approximately 150 responses has indicated that a significant percentage of students experienced difficulties in high-level concepts. Also while many students may indicate an understanding of the principles of many high level concepts more students reported experiencing difficulty in implementing such concepts. This indicates that many students may achieve a level of understanding allowing near transfer of domain knowledge but fail to reach a level of understanding that enables far transfer. © 2007 Matthew Butler and Michael Morgan.","author":[{"dropping-particle":"","family":"Butler","given":"Matthew","non-dropping-particle":"","parse-names":false,"suffix":""},{"dropping-particle":"","family":"Morgan","given":"Michael","non-dropping-particle":"","parse-names":false,"suffix":""}],"container-title":"ASCILITE 2007 - The Australasian Society for Computers in Learning in Tertiary Education","id":"ITEM-1","issued":{"date-parts":[["2007"]]},"page":"99-107","title":"Learning challenges faced by novice programming students studying high level and low feedback concepts","type":"paper-conference"},"uris":["http://www.mendeley.com/documents/?uuid=7458af48-1313-3314-b700-f092d1de1f5f"]}],"mendeley":{"formattedCitation":"(Butler and Morgan, 2007)","plainTextFormattedCitation":"(Butler and Morgan, 2007)","previouslyFormattedCitation":"(Butler and Morgan, 2007)"},"properties":{"noteIndex":0},"schema":"https://github.com/citation-style-language/schema/raw/master/csl-citation.json"}</w:instrText>
+      </w:r>
+      <w:r>
+        <w:fldChar w:fldCharType="separate"/>
+      </w:r>
+      <w:r>
+        <w:rPr>
+          <w:noProof/>
+        </w:rPr>
+        <w:t>(Butler and Morgan, 2007)</w:t>
+      </w:r>
+      <w:r>
+        <w:fldChar w:fldCharType="end"/>
+      </w:r>
+      <w:r>
+        <w:t>:</w:t>
+      </w:r>
+    </w:p>
+    <w:p>
+      <w:pPr>
+        <w:pStyle w:val="ListParagraph"/>
+        <w:numPr>
+          <w:ilvl w:val="0"/>
+          <w:numId w:val="5"/>
+        </w:numPr>
+      </w:pPr>
+      <w:r>
+        <w:t>Feedback from the teachers</w:t>
+      </w:r>
+    </w:p>
+    <w:p>
+      <w:pPr>
+        <w:pStyle w:val="ListParagraph"/>
+        <w:numPr>
+          <w:ilvl w:val="0"/>
+          <w:numId w:val="5"/>
+        </w:numPr>
+      </w:pPr>
+      <w:r>
+        <w:t xml:space="preserve">Feedback from the </w:t>
+      </w:r>
+      <w:r>
+        <w:t>development environment used</w:t>
+      </w:r>
+    </w:p>
+    <w:p>
+      <w:pPr>
+        <w:pStyle w:val="ListParagraph"/>
+        <w:numPr>
+          <w:ilvl w:val="0"/>
+          <w:numId w:val="5"/>
+        </w:numPr>
+      </w:pPr>
+      <w:r>
+        <w:t>Feedback from testing</w:t>
+      </w:r>
+    </w:p>
+    <w:p>
+      <w:r>
+        <w:t xml:space="preserve">Feedback from the teachers is a necessity to ensure that students are able to understand the abstract concepts from the </w:t>
+      </w:r>
+      <w:r>
+        <w:t>very start of their computer science related course</w:t>
+      </w:r>
+      <w:r>
+        <w:t xml:space="preserve"> </w:t>
+      </w:r>
+      <w:r>
+        <w:fldChar w:fldCharType="begin" w:fldLock="1"/>
+      </w:r>
+      <w:r>
+        <w:instrText>ADDIN CSL_CITATION {"citationItems":[{"id":"ITEM-1","itemData":{"ISBN":"9789810595791","abstract":"This paper describes an investigation into the nature of the academic problems that face novice programming students. These learners are required to demonstrate competencies in high-level abstract principles of programming and logic, such as program design and OOP principles, which are conceptually difficult. During the programming task learners receive relatively high levels of feedback on low level issues, such as syntax rules, but tend to receive low levels of feedback on conceptually more difficult issues. This problem tends to be exacerbated by the trend of learners to study independently, outside the classroom or in online modes, which further reduces the options available for quality feedback on high-level issues. This paper analyses the results of a survey given to students enrolled in an introductory programming unit across three campuses at Monash University in 2007. The survey focused on student perceptions of the relative difficulty in understanding and implementing both low level-programming concepts, such as syntax and variables, and high-level concepts, such as OOP principles and efficient program design. An analysis of the approximately 150 responses has indicated that a significant percentage of students experienced difficulties in high-level concepts. Also while many students may indicate an understanding of the principles of many high level concepts more students reported experiencing difficulty in implementing such concepts. This indicates that many students may achieve a level of understanding allowing near transfer of domain knowledge but fail to reach a level of understanding that enables far transfer. © 2007 Matthew Butler and Michael Morgan.","author":[{"dropping-particle":"","family":"Butler","given":"Matthew","non-dropping-particle":"","parse-names":false,"suffix":""},{"dropping-particle":"","family":"Morgan","given":"Michael","non-dropping-particle":"","parse-names":false,"suffix":""}],"container-title":"ASCILITE 2007 - The Australasian Society for Computers in Learning in Tertiary Education","id":"ITEM-1","issued":{"date-parts":[["2007"]]},"page":"99-107","title":"Learning challenges faced by novice programming students studying high level and low feedback concepts","type":"paper-conference"},"uris":["http://www.mendeley.com/documents/?uuid=7458af48-1313-3314-b700-f092d1de1f5f"]}],"mendeley":{"formattedCitation":"(Butler and Morgan, 2007)","plainTextFormattedCitation":"(Butler and Morgan, 2007)","previouslyFormattedCitation":"(Butler and Morgan, 2007)"},"properties":{"noteIndex":0},"schema":"https://github.com/citation-style-language/schema/raw/master/csl-citation.json"}</w:instrText>
+      </w:r>
+      <w:r>
+        <w:fldChar w:fldCharType="separate"/>
+      </w:r>
+      <w:r>
+        <w:rPr>
+          <w:noProof/>
+        </w:rPr>
+        <w:t>(Butler and Morgan, 2007)</w:t>
+      </w:r>
+      <w:r>
+        <w:fldChar w:fldCharType="end"/>
+      </w:r>
+      <w:r>
+        <w:t>.</w:t>
+      </w:r>
+      <w:r>
+        <w:t xml:space="preserve"> Feedback in this scenario will most likely be as a result of interactions with students in the class, answering their questions and guiding them to</w:t>
+      </w:r>
+      <w:r>
+        <w:t>wards</w:t>
+      </w:r>
+      <w:r>
+        <w:t xml:space="preserve"> the correct solution when they have a</w:t>
+      </w:r>
+      <w:r>
+        <w:t>n issue</w:t>
+      </w:r>
+      <w:r>
+        <w:t xml:space="preserve"> understanding a</w:t>
+      </w:r>
+      <w:r>
+        <w:t xml:space="preserve"> problem</w:t>
+      </w:r>
+      <w:r>
+        <w:t xml:space="preserve"> with their code</w:t>
+      </w:r>
+      <w:r>
+        <w:t xml:space="preserve"> </w:t>
+      </w:r>
+      <w:r>
+        <w:fldChar w:fldCharType="begin" w:fldLock="1"/>
+      </w:r>
+      <w:r>
+        <w:instrText>ADDIN CSL_CITATION {"citationItems":[{"id":"ITEM-1","itemData":{"ISBN":"9789810595791","abstract":"This paper describes an investigation into the nature of the academic problems that face novice programming students. These learners are required to demonstrate competencies in high-level abstract principles of programming and logic, such as program design and OOP principles, which are conceptually difficult. During the programming task learners receive relatively high levels of feedback on low level issues, such as syntax rules, but tend to receive low levels of feedback on conceptually more difficult issues. This problem tends to be exacerbated by the trend of learners to study independently, outside the classroom or in online modes, which further reduces the options available for quality feedback on high-level issues. This paper analyses the results of a survey given to students enrolled in an introductory programming unit across three campuses at Monash University in 2007. The survey focused on student perceptions of the relative difficulty in understanding and implementing both low level-programming concepts, such as syntax and variables, and high-level concepts, such as OOP principles and efficient program design. An analysis of the approximately 150 responses has indicated that a significant percentage of students experienced difficulties in high-level concepts. Also while many students may indicate an understanding of the principles of many high level concepts more students reported experiencing difficulty in implementing such concepts. This indicates that many students may achieve a level of understanding allowing near transfer of domain knowledge but fail to reach a level of understanding that enables far transfer. © 2007 Matthew Butler and Michael Morgan.","author":[{"dropping-particle":"","family":"Butler","given":"Matthew","non-dropping-particle":"","parse-names":false,"suffix":""},{"dropping-particle":"","family":"Morgan","given":"Michael","non-dropping-particle":"","parse-names":false,"suffix":""}],"container-title":"ASCILITE 2007 - The Australasian Society for Computers in Learning in Tertiary Education","id":"ITEM-1","issued":{"date-parts":[["2007"]]},"page":"99-107","title":"Learning challenges faced by novice programming students studying high level and low feedback concepts","type":"paper-conference"},"uris":["http://www.mendeley.com/documents/?uuid=7458af48-1313-3314-b700-f092d1de1f5f"]},{"id":"ITEM-2","itemData":{"ISSN":"1937-4771","abstract":"A beginning programming student has much to learn in the first programming class: new editing software, correct syntax, application of the syntax, logical sequence of steps, making sense of compiler error messages, appropriate formatting, modularized functionality and complex concepts such as arrays and pointers. The professor needs to get a lot of information across to the students, but how can the bridge be built from the plethora of information to successful application of the concepts into code by the individual student? The cognitive apprenticeship learning model can be very beneficial to the novice programming student. This teaching method helps the student in better understanding the programming concepts and as a result he can become more self-reliant as the semester progresses.","author":[{"dropping-particle":"","family":"Black","given":"Toni","non-dropping-particle":"","parse-names":false,"suffix":""}],"container-title":"Journal of Computing Sciences in Colleges","id":"ITEM-2","issue":"2","issued":{"date-parts":[["2006"]]},"page":"109-114","title":"Helping novice programming students succeed","type":"article-journal","volume":"22"},"uris":["http://www.mendeley.com/documents/?uuid=dfeec389-5dd6-32ba-8a64-5c15a3332143"]}],"mendeley":{"formattedCitation":"(Black, 2006; Butler and Morgan, 2007)","plainTextFormattedCitation":"(Black, 2006; Butler and Morgan, 2007)","previouslyFormattedCitation":"(Black, 2006; Butler and Morgan, 2007)"},"properties":{"noteIndex":0},"schema":"https://github.com/citation-style-language/schema/raw/master/csl-citation.json"}</w:instrText>
+      </w:r>
+      <w:r>
+        <w:fldChar w:fldCharType="separate"/>
+      </w:r>
+      <w:r>
+        <w:rPr>
+          <w:noProof/>
+        </w:rPr>
+        <w:t>(Black, 2006; Butler and Morgan, 2007)</w:t>
+      </w:r>
+      <w:r>
+        <w:fldChar w:fldCharType="end"/>
+      </w:r>
+      <w:r>
+        <w:t xml:space="preserve">. On the contrary, </w:t>
+      </w:r>
+      <w:r>
+        <w:fldChar w:fldCharType="begin" w:fldLock="1"/>
+      </w:r>
+      <w:r>
+        <w:instrText>ADDIN CSL_CITATION {"citationItems":[{"id":"ITEM-1","itemData":{"ISBN":"9781618041807","abstract":"-Learning programming skills is not an easy task as supported by many research studies. Like other students around the world, the students of the University of Tabuk struggle through computer programming courses. This research investigates and analyzes the problems faced by computer programming students at the University of Tabuk with two main objectives. The first objective is to find out whether the students at the University of Tabuk face problems in computer programming similar to the ones faced by the students in different corners of the world as reported in the literature. The second objective is to study the impact of socio-cultural and environmental factors on learning computer programming skills by the students of the University of Tabuk. To perform our research, a case study and a questionnaire were designed. In order to ascertain whether our students face difficulties in programming, a case study with 10-questions test was performed. The results have shown that our students are in real difficulties. In the questionnaire, the questions reflect a wide range of views pertaining to educational facilities such as curriculum and teaching materials, lab equipments and class rooms' environment, and the adequacy and proficiency of the professors and teaching assistants. This paper analyses the results of the questionnaires. The questionnaires provide insight into the environmental and socio-cultural effects and the difficulties experienced while learning and teaching programming..","author":[{"dropping-particle":"","family":"Mhashi","given":"Mahmoud M","non-dropping-particle":"","parse-names":false,"suffix":""},{"dropping-particle":"","family":"Alakeel","given":"Ali L I M","non-dropping-particle":"","parse-names":false,"suffix":""}],"container-title":"Recent Advances in Modern Educational Technologies","id":"ITEM-1","issued":{"date-parts":[["2013"]]},"page":"15-24","title":"Difficulties Facing Students in Learning Computer Programming Skills at Tabuk University","type":"article-journal"},"uris":["http://www.mendeley.com/documents/?uuid=b431ca94-d77e-3f0b-9619-1de830d66878"]}],"mendeley":{"formattedCitation":"(Mhashi and Alakeel, 2013)","plainTextFormattedCitation":"(Mhashi and Alakeel, 2013)","previouslyFormattedCitation":"(Mhashi and Alakeel, 2013)"},"properties":{"noteIndex":0},"schema":"https://github.com/citation-style-language/schema/raw/master/csl-citation.json"}</w:instrText>
+      </w:r>
+      <w:r>
+        <w:fldChar w:fldCharType="separate"/>
+      </w:r>
+      <w:r>
+        <w:rPr>
+          <w:noProof/>
+        </w:rPr>
+        <w:t>(Mhashi and Alakeel, 2013)</w:t>
+      </w:r>
+      <w:r>
+        <w:fldChar w:fldCharType="end"/>
+      </w:r>
+      <w:r>
+        <w:t xml:space="preserve"> argues that by providing more exercises and coursework’s that are relevant to the topic will reinforce the student’s knowledge</w:t>
+      </w:r>
+      <w:r>
+        <w:t xml:space="preserve"> and understanding</w:t>
+      </w:r>
+      <w:r>
+        <w:t xml:space="preserve"> and</w:t>
+      </w:r>
+      <w:r>
+        <w:t xml:space="preserve"> thus</w:t>
+      </w:r>
+      <w:r>
+        <w:t xml:space="preserve"> improve their </w:t>
+      </w:r>
+      <w:r>
+        <w:t xml:space="preserve">programming </w:t>
+      </w:r>
+      <w:r>
+        <w:t>skills</w:t>
+      </w:r>
+      <w:r>
+        <w:t xml:space="preserve">. </w:t>
+      </w:r>
+      <w:r>
+        <w:t xml:space="preserve">Feedback from coursework’s </w:t>
+      </w:r>
+      <w:r>
+        <w:t xml:space="preserve">to the students must ensure </w:t>
+      </w:r>
+      <w:r>
+        <w:t xml:space="preserve">that students are given the necessary feedback for not only the functionality of their program but of the quality and of the design </w:t>
+      </w:r>
+      <w:r>
+        <w:fldChar w:fldCharType="begin" w:fldLock="1"/>
+      </w:r>
+      <w:r>
+        <w:instrText>ADDIN CSL_CITATION {"citationItems":[{"id":"ITEM-1","itemData":{"ISBN":"9789810595791","abstract":"This paper describes an investigation into the nature of the academic problems that face novice programming students. These learners are required to demonstrate competencies in high-level abstract principles of programming and logic, such as program design and OOP principles, which are conceptually difficult. During the programming task learners receive relatively high levels of feedback on low level issues, such as syntax rules, but tend to receive low levels of feedback on conceptually more difficult issues. This problem tends to be exacerbated by the trend of learners to study independently, outside the classroom or in online modes, which further reduces the options available for quality feedback on high-level issues. This paper analyses the results of a survey given to students enrolled in an introductory programming unit across three campuses at Monash University in 2007. The survey focused on student perceptions of the relative difficulty in understanding and implementing both low level-programming concepts, such as syntax and variables, and high-level concepts, such as OOP principles and efficient program design. An analysis of the approximately 150 responses has indicated that a significant percentage of students experienced difficulties in high-level concepts. Also while many students may indicate an understanding of the principles of many high level concepts more students reported experiencing difficulty in implementing such concepts. This indicates that many students may achieve a level of understanding allowing near transfer of domain knowledge but fail to reach a level of understanding that enables far transfer. © 2007 Matthew Butler and Michael Morgan.","author":[{"dropping-particle":"","family":"Butler","given":"Matthew","non-dropping-particle":"","parse-names":false,"suffix":""},{"dropping-particle":"","family":"Morgan","given":"Michael","non-dropping-particle":"","parse-names":false,"suffix":""}],"container-title":"ASCILITE 2007 - The Australasian Society for Computers in Learning in Tertiary Education","id":"ITEM-1","issued":{"date-parts":[["2007"]]},"page":"99-107","title":"Learning challenges faced by novice programming students studying high level and low feedback concepts","type":"paper-conference"},"uris":["http://www.mendeley.com/documents/?uuid=7458af48-1313-3314-b700-f092d1de1f5f"]}],"mendeley":{"formattedCitation":"(Butler and Morgan, 2007)","plainTextFormattedCitation":"(Butler and Morgan, 2007)","previouslyFormattedCitation":"(Butler and Morgan, 2007)"},"properties":{"noteIndex":0},"schema":"https://github.com/citation-style-language/schema/raw/master/csl-citation.json"}</w:instrText>
+      </w:r>
+      <w:r>
+        <w:fldChar w:fldCharType="separate"/>
+      </w:r>
+      <w:r>
+        <w:rPr>
+          <w:noProof/>
+        </w:rPr>
+        <w:t>(Butler and Morgan, 2007)</w:t>
+      </w:r>
+      <w:r>
+        <w:fldChar w:fldCharType="end"/>
+      </w:r>
+      <w:r>
+        <w:t>.</w:t>
+      </w:r>
+    </w:p>
+    <w:p>
+      <w:r>
+        <w:t xml:space="preserve">Coinciding with the importance of feedback </w:t>
+      </w:r>
+      <w:r>
+        <w:t xml:space="preserve">received </w:t>
+      </w:r>
+      <w:r>
+        <w:t>from teachers, the</w:t>
+      </w:r>
+      <w:r>
+        <w:t xml:space="preserve"> feedback received from the development environment</w:t>
+      </w:r>
+      <w:r>
+        <w:t xml:space="preserve"> (IDE)</w:t>
+      </w:r>
+      <w:r>
+        <w:t xml:space="preserve"> </w:t>
+      </w:r>
+      <w:r>
+        <w:t>th</w:t>
+      </w:r>
+      <w:r>
+        <w:t>at the</w:t>
+      </w:r>
+      <w:r>
+        <w:t xml:space="preserve"> students use</w:t>
+      </w:r>
+      <w:r>
+        <w:t xml:space="preserve"> to program in</w:t>
+      </w:r>
+      <w:r>
+        <w:t xml:space="preserve"> and how they test their work </w:t>
+      </w:r>
+      <w:r>
+        <w:t xml:space="preserve">will be influential in how a student develops an understanding of </w:t>
+      </w:r>
+      <w:r>
+        <w:t>debugging their own work</w:t>
+      </w:r>
+      <w:r>
+        <w:t xml:space="preserve"> </w:t>
+      </w:r>
+      <w:r>
+        <w:fldChar w:fldCharType="begin" w:fldLock="1"/>
+      </w:r>
+      <w:r>
+        <w:instrText>ADDIN CSL_CITATION {"citationItems":[{"id":"ITEM-1","itemData":{"ISBN":"9789810595791","abstract":"This paper describes an investigation into the nature of the academic problems that face novice programming students. These learners are required to demonstrate competencies in high-level abstract principles of programming and logic, such as program design and OOP principles, which are conceptually difficult. During the programming task learners receive relatively high levels of feedback on low level issues, such as syntax rules, but tend to receive low levels of feedback on conceptually more difficult issues. This problem tends to be exacerbated by the trend of learners to study independently, outside the classroom or in online modes, which further reduces the options available for quality feedback on high-level issues. This paper analyses the results of a survey given to students enrolled in an introductory programming unit across three campuses at Monash University in 2007. The survey focused on student perceptions of the relative difficulty in understanding and implementing both low level-programming concepts, such as syntax and variables, and high-level concepts, such as OOP principles and efficient program design. An analysis of the approximately 150 responses has indicated that a significant percentage of students experienced difficulties in high-level concepts. Also while many students may indicate an understanding of the principles of many high level concepts more students reported experiencing difficulty in implementing such concepts. This indicates that many students may achieve a level of understanding allowing near transfer of domain knowledge but fail to reach a level of understanding that enables far transfer. © 2007 Matthew Butler and Michael Morgan.","author":[{"dropping-particle":"","family":"Butler","given":"Matthew","non-dropping-particle":"","parse-names":false,"suffix":""},{"dropping-particle":"","family":"Morgan","given":"Michael","non-dropping-particle":"","parse-names":false,"suffix":""}],"container-title":"ASCILITE 2007 - The Australasian Society for Computers in Learning in Tertiary Education","id":"ITEM-1","issued":{"date-parts":[["2007"]]},"page":"99-107","title":"Learning challenges faced by novice programming students studying high level and low feedback concepts","type":"paper-conference"},"uris":["http://www.mendeley.com/documents/?uuid=7458af48-1313-3314-b700-f092d1de1f5f"]}],"mendeley":{"formattedCitation":"(Butler and Morgan, 2007)","plainTextFormattedCitation":"(Butler and Morgan, 2007)","previouslyFormattedCitation":"(Butler and Morgan, 2007)"},"properties":{"noteIndex":0},"schema":"https://github.com/citation-style-language/schema/raw/master/csl-citation.json"}</w:instrText>
+      </w:r>
+      <w:r>
+        <w:fldChar w:fldCharType="separate"/>
+      </w:r>
+      <w:r>
+        <w:rPr>
+          <w:noProof/>
+        </w:rPr>
+        <w:t>(Butler and Morgan, 2007)</w:t>
+      </w:r>
+      <w:r>
+        <w:fldChar w:fldCharType="end"/>
+      </w:r>
+      <w:r>
+        <w:t xml:space="preserve">. </w:t>
+      </w:r>
+      <w:r>
+        <w:t xml:space="preserve">The development environment will </w:t>
+      </w:r>
+      <w:r>
+        <w:t>give</w:t>
+      </w:r>
+      <w:r>
+        <w:t xml:space="preserve"> the user extremely specific</w:t>
+      </w:r>
+      <w:r>
+        <w:t xml:space="preserve"> </w:t>
+      </w:r>
+      <w:r>
+        <w:t>error messages</w:t>
+      </w:r>
+      <w:r>
+        <w:t xml:space="preserve"> </w:t>
+      </w:r>
+      <w:r>
+        <w:t>detailing</w:t>
+      </w:r>
+      <w:r>
+        <w:t xml:space="preserve"> what went wrong</w:t>
+      </w:r>
+      <w:r>
+        <w:t xml:space="preserve"> and where the error occurs</w:t>
+      </w:r>
+      <w:r>
+        <w:t xml:space="preserve"> in the code</w:t>
+      </w:r>
+      <w:r>
+        <w:t xml:space="preserve"> when they attempt to compile their work.</w:t>
+      </w:r>
+      <w:r>
+        <w:t xml:space="preserve"> Using the information provided by the IDE</w:t>
+      </w:r>
+      <w:r>
+        <w:t xml:space="preserve"> should allow students to </w:t>
+      </w:r>
+      <w:r>
+        <w:t xml:space="preserve">gain </w:t>
+      </w:r>
+      <w:r>
+        <w:t xml:space="preserve">experience in troubleshooting </w:t>
+      </w:r>
+      <w:r>
+        <w:t>issues within their code</w:t>
+      </w:r>
+      <w:r>
+        <w:t xml:space="preserve">. </w:t>
+      </w:r>
+    </w:p>
+    <w:p>
+      <w:commentRangeStart w:id="0"/>
+      <w:r>
+        <w:t>As the research has shown so far, f</w:t>
+      </w:r>
+      <w:r>
+        <w:t xml:space="preserve">or a learning platform to succeed it must ensure that the feedback given to the student is balanced. </w:t>
+      </w:r>
+      <w:r>
+        <w:t xml:space="preserve">Too much help and the students may grow reliant on the platform to resolve all their issues and </w:t>
+      </w:r>
+      <w:r>
+        <w:t>if</w:t>
+      </w:r>
+      <w:r>
+        <w:t xml:space="preserve"> given</w:t>
+      </w:r>
+      <w:r>
+        <w:t xml:space="preserve"> too little help, the students may become stuck and discouraged.</w:t>
+      </w:r>
+      <w:r>
+        <w:t xml:space="preserve"> The platform will need to ensure to help </w:t>
+      </w:r>
+      <w:r>
+        <w:t xml:space="preserve">students </w:t>
+      </w:r>
+      <w:r>
+        <w:t>in areas such as debugging and</w:t>
+      </w:r>
+      <w:r>
+        <w:t xml:space="preserve"> in programming concepts such as arrays if they are struggling.</w:t>
+      </w:r>
+      <w:commentRangeEnd w:id="0"/>
+      <w:r>
+        <w:rPr>
+          <w:rStyle w:val="CommentReference"/>
+        </w:rPr>
+        <w:commentReference w:id="0"/>
+      </w:r>
+      <w:r>
+        <w:t xml:space="preserve">  </w:t>
+      </w:r>
+      <w:r>
+        <w:t xml:space="preserve"> </w:t>
+      </w:r>
+    </w:p>
+    <w:p>
+      <w:pPr>
+        <w:pStyle w:val="Heading2"/>
+        <w:spacing w:line="360" w:lineRule="auto"/>
+      </w:pPr>
+      <w:r>
+        <w:t xml:space="preserve">2.3 Exploration of the </w:t>
+      </w:r>
+      <w:r>
+        <w:t>issue’s</w:t>
+      </w:r>
+      <w:r>
+        <w:t xml:space="preserve"> teachers face</w:t>
+      </w:r>
+    </w:p>
+    <w:p>
+      <w:pPr>
+        <w:spacing w:line="360" w:lineRule="auto"/>
+      </w:pPr>
+      <w:r>
+        <w:t xml:space="preserve">Ensuring students understand the fundamentals of programming is an integral part of teaching [GET REFERENCE]. </w:t>
+      </w:r>
+      <w:r>
+        <w:t xml:space="preserve">It was argued that beforehand, teachers used coddle the students in that they would go through exercises together. The problem with teaching </w:t>
+      </w:r>
+      <w:r>
+        <w:t xml:space="preserve">in this manner </w:t>
+      </w:r>
+      <w:r>
+        <w:t xml:space="preserve">is that the students failed to </w:t>
+      </w:r>
+      <w:r>
+        <w:t xml:space="preserve">sufficiently </w:t>
+      </w:r>
+      <w:r>
+        <w:t xml:space="preserve">develop their </w:t>
+      </w:r>
+      <w:r>
+        <w:t>problem-solving</w:t>
+      </w:r>
+      <w:r>
+        <w:t xml:space="preserve"> skills </w:t>
+      </w:r>
+      <w:r>
+        <w:t>as</w:t>
+      </w:r>
+      <w:r>
+        <w:t xml:space="preserve"> the teacher had been giving them all the solutions </w:t>
+      </w:r>
+      <w:r>
+        <w:t>to the exercises</w:t>
+      </w:r>
+      <w:r>
+        <w:t xml:space="preserve"> </w:t>
+      </w:r>
+      <w:r>
+        <w:fldChar w:fldCharType="begin" w:fldLock="1"/>
+      </w:r>
+      <w:r>
+        <w:instrText>ADDIN CSL_CITATION {"citationItems":[{"id":"ITEM-1","itemData":{"DOI":"10.1023/A:1009652001566","ISSN":"15737608","abstract":"This paper will consider issues that are important in the teaching and learning of programming to students in their first year of an undergraduate course in a computer science discipline. We will suggest that the current educational climate offers the opportunity to move the focus onto the learner and their experience, and that second language learning and teaching in the field of English as a Second, or Foreign, Language may be a fruitful area on which to draw. We will review a particular aspect of second language pedagogy - learner strategies - and discuss their applicability to students who are starting to learn how to program. We will consider ways in which these strategies might be useful to support learning programming at this level. © 1999 Kluwer Academic Publishers.","author":[{"dropping-particle":"","family":"Baldwin","given":"Lynne P.","non-dropping-particle":"","parse-names":false,"suffix":""},{"dropping-particle":"","family":"Macredie","given":"Robert D.","non-dropping-particle":"","parse-names":false,"suffix":""}],"container-title":"Education and Information Technologies","id":"ITEM-1","issue":"2","issued":{"date-parts":[["1999"]]},"page":"167-179","publisher":"Kluwer Academic Publishers","title":"Beginners and programming: Insights from second language learning and teaching","type":"article-journal","volume":"4"},"uris":["http://www.mendeley.com/documents/?uuid=c4434b58-e324-3847-b889-6caf76e6b826"]}],"mendeley":{"formattedCitation":"(Baldwin and Macredie, 1999)","plainTextFormattedCitation":"(Baldwin and Macredie, 1999)"},"properties":{"noteIndex":0},"schema":"https://github.com/citation-style-language/schema/raw/master/csl-citation.json"}</w:instrText>
+      </w:r>
+      <w:r>
+        <w:fldChar w:fldCharType="separate"/>
+      </w:r>
+      <w:r>
+        <w:rPr>
+          <w:noProof/>
+        </w:rPr>
+        <w:t>(Baldwin and Macredie, 1999)</w:t>
+      </w:r>
+      <w:r>
+        <w:fldChar w:fldCharType="end"/>
+      </w:r>
+      <w:bookmarkStart w:id="1" w:name="_GoBack"/>
+      <w:bookmarkEnd w:id="1"/>
+      <w:r>
+        <w:t xml:space="preserve">. </w:t>
+      </w:r>
+    </w:p>
+    <w:p>
+      <w:pPr>
+        <w:spacing w:line="360" w:lineRule="auto"/>
+      </w:pPr>
+    </w:p>
+    <w:p>
+      <w:pPr>
+        <w:spacing w:line="360" w:lineRule="auto"/>
+      </w:pPr>
+    </w:p>
+    <w:p>
+      <w:pPr>
+        <w:pStyle w:val="Heading2"/>
+        <w:spacing w:line="360" w:lineRule="auto"/>
+      </w:pPr>
+      <w:r>
+        <w:lastRenderedPageBreak/>
+        <w:t>2.</w:t>
+      </w:r>
+      <w:r>
+        <w:t>4</w:t>
+      </w:r>
+      <w:r>
+        <w:t xml:space="preserve"> </w:t>
+      </w:r>
+      <w:r>
+        <w:t>Exploration of learning platforms</w:t>
+      </w:r>
+    </w:p>
+    <w:p>
+      <w:pPr>
+        <w:spacing w:line="360" w:lineRule="auto"/>
+      </w:pPr>
+      <w:r>
+        <w:t>Before developing a learning platform, the research first needs to</w:t>
+      </w:r>
+      <w:r>
+        <w:t xml:space="preserve"> identify how others around the world have implemented similar platforms and</w:t>
+      </w:r>
+      <w:r>
+        <w:t xml:space="preserve"> discover any shortcomings these platforms may have </w:t>
+      </w:r>
+      <w:r>
+        <w:t xml:space="preserve">faced </w:t>
+      </w:r>
+      <w:r>
+        <w:t xml:space="preserve">so that the research can avoid following those </w:t>
+      </w:r>
+      <w:r>
+        <w:t>missteps</w:t>
+      </w:r>
+      <w:r>
+        <w:t xml:space="preserve">. </w:t>
+      </w:r>
+      <w:r>
+        <w:t xml:space="preserve"> </w:t>
+      </w:r>
+    </w:p>
+    <w:p>
+      <w:pPr>
+        <w:spacing w:line="360" w:lineRule="auto"/>
+      </w:pPr>
+    </w:p>
+    <w:p>
+      <w:pPr>
+        <w:pStyle w:val="Heading3"/>
+        <w:spacing w:line="360" w:lineRule="auto"/>
+      </w:pPr>
+      <w:r>
+        <w:t>2.</w:t>
+      </w:r>
+      <w:r>
+        <w:t>4</w:t>
+      </w:r>
+      <w:r>
+        <w:t>.1 Benefits of developing a learning platfor</w:t>
+      </w:r>
+      <w:r>
+        <w:t>m</w:t>
+      </w:r>
+    </w:p>
+    <w:p>
+      <w:pPr>
+        <w:spacing w:line="360" w:lineRule="auto"/>
+      </w:pPr>
+      <w:r>
+        <w:t>Might split this into two – one sub section for lecturer’s and one for students</w:t>
+      </w:r>
+      <w:r>
+        <w:t xml:space="preserve"> </w:t>
+      </w:r>
+      <w:proofErr w:type="spellStart"/>
+      <w:r>
+        <w:t>whats</w:t>
+      </w:r>
+      <w:proofErr w:type="spellEnd"/>
+      <w:r>
+        <w:t xml:space="preserve"> the benefits for each side?</w:t>
+      </w:r>
+    </w:p>
+    <w:p>
+      <w:pPr>
+        <w:spacing w:line="360" w:lineRule="auto"/>
+      </w:pPr>
+    </w:p>
+    <w:p>
+      <w:pPr>
+        <w:pStyle w:val="Heading3"/>
+        <w:spacing w:line="360" w:lineRule="auto"/>
+      </w:pPr>
+      <w:r>
+        <w:t>2.</w:t>
+      </w:r>
+      <w:r>
+        <w:t>4</w:t>
+      </w:r>
+      <w:r>
+        <w:t>.</w:t>
+      </w:r>
+      <w:r>
+        <w:t>2</w:t>
+      </w:r>
+      <w:r>
+        <w:t xml:space="preserve"> </w:t>
+      </w:r>
+      <w:r>
+        <w:t xml:space="preserve">Comparisons made between </w:t>
+      </w:r>
+      <w:r>
+        <w:t>lecturers’</w:t>
+      </w:r>
+      <w:r>
+        <w:t xml:space="preserve"> implementations – Blogs</w:t>
+      </w:r>
+    </w:p>
+    <w:p>
+      <w:pPr>
+        <w:spacing w:line="360" w:lineRule="auto"/>
+      </w:pPr>
+      <w:r>
+        <w:t>This is where I want to talk about the findings found around the world that have been noted on their personal blogs</w:t>
+      </w:r>
+    </w:p>
+    <w:p>
+      <w:pPr>
+        <w:spacing w:line="360" w:lineRule="auto"/>
+      </w:pPr>
+    </w:p>
+    <w:p>
+      <w:pPr>
+        <w:pStyle w:val="Heading2"/>
+        <w:spacing w:line="360" w:lineRule="auto"/>
+      </w:pPr>
+      <w:r>
+        <w:t>2.</w:t>
+      </w:r>
+      <w:r>
+        <w:t>5</w:t>
+      </w:r>
+      <w:r>
+        <w:t xml:space="preserve"> Underlying technologies used in the development of a learning platform</w:t>
+      </w:r>
+    </w:p>
+    <w:p>
+      <w:pPr>
+        <w:spacing w:line="360" w:lineRule="auto"/>
+      </w:pPr>
+      <w:r>
+        <w:t>[NEED A SHORT AND SWEET INTRO]</w:t>
+      </w:r>
+    </w:p>
+    <w:p>
+      <w:pPr>
+        <w:pStyle w:val="Heading3"/>
+        <w:spacing w:line="360" w:lineRule="auto"/>
+      </w:pPr>
+      <w:r>
+        <w:t>2.</w:t>
+      </w:r>
+      <w:r>
+        <w:t>5</w:t>
+      </w:r>
+      <w:r>
+        <w:t xml:space="preserve">.1 </w:t>
+      </w:r>
+      <w:r>
+        <w:t>Version Control S</w:t>
+      </w:r>
+      <w:r>
+        <w:t>oftware</w:t>
+      </w:r>
+    </w:p>
+    <w:p>
+      <w:r>
+        <w:t>For any form of project whether that be a literature review or a cod</w:t>
+      </w:r>
+      <w:r>
+        <w:t xml:space="preserve">ing </w:t>
+      </w:r>
+      <w:r>
+        <w:t>project</w:t>
+      </w:r>
+      <w:r>
+        <w:t xml:space="preserve"> having a backup strategy is imperative to ensuring that no progress is lost in the event of a catastrophic </w:t>
+      </w:r>
+      <w:r>
+        <w:t>failure</w:t>
+      </w:r>
+      <w:r>
+        <w:t xml:space="preserve"> such as hardware failure</w:t>
+      </w:r>
+      <w:r>
+        <w:t xml:space="preserve"> </w:t>
+      </w:r>
+      <w:r>
+        <w:fldChar w:fldCharType="begin" w:fldLock="1"/>
+      </w:r>
+      <w:r>
+        <w:instrText>ADDIN CSL_CITATION {"citationItems":[{"id":"ITEM-1","itemData":{"ISBN":"1449345050","abstract":"Get up to speed on Git for tracking, branching, merging, and managing code revisions. Through a series of step-by-step tutorials, this practical guide takes you quickly from Git fundamentals to advanced techniques, and provides friendly yet rigorous advice for navigating the many functions of this open source version control system. This thoroughly revised edition also includes tips for manipulating trees, extended coverage of the reflog and stash, and a complete introduction to the GitHub repository. Git lets you manage code development in a virtually endless variety of ways, once you understand how to harness the system’s flexibility. This book shows you how. Learn how to use Git for several real-world development scenarios Gain insight into Git’s common-use cases, initial tasks, and basic functions Use the system for both centralized and distributed version control Learn how to manage merges, conflicts, patches, and diffs Apply advanced techniques such as rebasing, hooks, and ways to handle submodules Interact with Subversion (SVN) repositories—including SVN to Git conversions Navigate, use, and contribute to open source projects though GitHub","author":[{"dropping-particle":"","family":"Loeliger","given":"Jon","non-dropping-particle":"","parse-names":false,"suffix":""},{"dropping-particle":"","family":"McCullough","given":"Matthew","non-dropping-particle":"","parse-names":false,"suffix":""}],"id":"ITEM-1","issued":{"date-parts":[["2012"]]},"number-of-pages":"1 - 7","title":"Version Control with Git: Powerful Tools and Techniques for Collaborative Software Development","type":"book"},"uris":["http://www.mendeley.com/documents/?uuid=f9f23e1f-066c-3955-b309-0fc9bcedf6a6"]}],"mendeley":{"formattedCitation":"(Loeliger and McCullough, 2012)","plainTextFormattedCitation":"(Loeliger and McCullough, 2012)","previouslyFormattedCitation":"(Loeliger and McCullough, 2012)"},"properties":{"noteIndex":0},"schema":"https://github.com/citation-style-language/schema/raw/master/csl-citation.json"}</w:instrText>
+      </w:r>
+      <w:r>
+        <w:fldChar w:fldCharType="separate"/>
+      </w:r>
+      <w:r>
+        <w:rPr>
+          <w:noProof/>
+        </w:rPr>
+        <w:t>(Loeliger and McCullough, 2012)</w:t>
+      </w:r>
+      <w:r>
+        <w:fldChar w:fldCharType="end"/>
+      </w:r>
+      <w:r>
+        <w:t>.</w:t>
+      </w:r>
+      <w:r>
+        <w:t xml:space="preserve"> A typical backup strategy will utilise some form of version control where you can track </w:t>
+      </w:r>
+      <w:r>
+        <w:t xml:space="preserve">the </w:t>
+      </w:r>
+      <w:r>
+        <w:t>changes made</w:t>
+      </w:r>
+      <w:r>
+        <w:t xml:space="preserve"> and this where version control systems come into play</w:t>
+      </w:r>
+      <w:r>
+        <w:t>.</w:t>
+      </w:r>
+      <w:r>
+        <w:t xml:space="preserve"> This becomes especially important within the industry where for instance you are developing a new product. </w:t>
+      </w:r>
+      <w:r>
+        <w:t>The product will undergo changes with time</w:t>
+      </w:r>
+      <w:r>
+        <w:t>,</w:t>
+      </w:r>
+      <w:r>
+        <w:t xml:space="preserve"> whether that be for fixing errors or developing new features, </w:t>
+      </w:r>
+      <w:r>
+        <w:t xml:space="preserve">as time goes on new versions are released </w:t>
+      </w:r>
+      <w:r>
+        <w:t xml:space="preserve">and </w:t>
+      </w:r>
+      <w:r>
+        <w:t xml:space="preserve">with each release </w:t>
+      </w:r>
+      <w:r>
+        <w:t>the software slowly evolves</w:t>
+      </w:r>
+      <w:r>
+        <w:t>, the need to track these changes becomes imperative</w:t>
+      </w:r>
+      <w:r>
+        <w:t xml:space="preserve"> as the product grows in size</w:t>
+      </w:r>
+      <w:r>
+        <w:t xml:space="preserve"> </w:t>
+      </w:r>
+      <w:r>
+        <w:fldChar w:fldCharType="begin" w:fldLock="1"/>
+      </w:r>
+      <w:r>
+        <w:instrText>ADDIN CSL_CITATION {"citationItems":[{"id":"ITEM-1","itemData":{"DOI":"10.1109/32.221137","ISSN":"00985589","abstract":"We present a new approach to the control of versions of software and other hierarchically structured entities. Any part of a system, from the smallest component to a complete system, may exist in different versions. The set of all possible versions under the refinement relation forms a partial order (in fact, a lattice). The fact that version V approximates version V’ in this order means that V is relevant to V’ in this sense: when constructing version V’ of a system, we can sometimes use version V of a component if nothing more appropriate is available. More precisely, a particular version of an entire system is formed by combining the most relevant existing versions of the various components of the system. We call this the variant structure principle; it makes precise the idea that components of a given version of the system can be inherited by more refined versions of the system. We give an algebraic version language which allows histories (numbered series), subversions (or variants), and joins. In particular, the join operation is simply the lattice least upper bound. The join operation, together with the variant structure principle, provide a systematic framework for recombining divergent variants. We demonstrate the utility of this approach through lemur, a programming environment for modular C programs, which was developed using itself. Finally, we show how this notion of versions is related to the possible world semantics of intensional logic. © 1993 IEEE","author":[{"dropping-particle":"","family":"Plaice","given":"John","non-dropping-particle":"","parse-names":false,"suffix":""},{"dropping-particle":"","family":"Wadge","given":"William W.","non-dropping-particle":"","parse-names":false,"suffix":""}],"container-title":"IEEE Transactions on Software Engineering","id":"ITEM-1","issue":"3","issued":{"date-parts":[["1993"]]},"page":"268-276","title":"A New Approach to Version Control","type":"article-journal","volume":"19"},"uris":["http://www.mendeley.com/documents/?uuid=40addde4-3d16-3dc6-a795-3ce494ed8530"]}],"mendeley":{"formattedCitation":"(Plaice and Wadge, 1993)","plainTextFormattedCitation":"(Plaice and Wadge, 1993)","previouslyFormattedCitation":"(Plaice and Wadge, 1993)"},"properties":{"noteIndex":0},"schema":"https://github.com/citation-style-language/schema/raw/master/csl-citation.json"}</w:instrText>
+      </w:r>
+      <w:r>
+        <w:fldChar w:fldCharType="separate"/>
+      </w:r>
+      <w:r>
+        <w:rPr>
+          <w:noProof/>
+        </w:rPr>
+        <w:t>(Plaice and Wadge, 1993)</w:t>
+      </w:r>
+      <w:r>
+        <w:fldChar w:fldCharType="end"/>
+      </w:r>
+      <w:r>
+        <w:t xml:space="preserve">. </w:t>
+      </w:r>
+    </w:p>
+    <w:p>
+      <w:r>
+        <w:t xml:space="preserve">Version control systems or VCS, are a type of software utility that allows </w:t>
+      </w:r>
+      <w:r>
+        <w:t>users</w:t>
+      </w:r>
+      <w:r>
+        <w:t xml:space="preserve"> to track and manage changes made to a project</w:t>
+      </w:r>
+      <w:r>
+        <w:t xml:space="preserve"> in a central repository</w:t>
+      </w:r>
+      <w:r>
+        <w:t xml:space="preserve"> that is typically hosted off-premises</w:t>
+      </w:r>
+      <w:r>
+        <w:t xml:space="preserve"> </w:t>
+      </w:r>
+      <w:r>
+        <w:fldChar w:fldCharType="begin" w:fldLock="1"/>
+      </w:r>
+      <w:r>
+        <w:instrText>ADDIN CSL_CITATION {"citationItems":[{"id":"ITEM-1","itemData":{"URL":"https://bitbucket.org/product/version-control-software","accessed":{"date-parts":[["2019","11","5"]]},"author":[{"dropping-particle":"","family":"Atlassian","given":"","non-dropping-particle":"","parse-names":false,"suffix":""}],"id":"ITEM-1","issued":{"date-parts":[["2019"]]},"title":"Version Control Software: An Overview | Bitbucket","type":"webpage"},"uris":["http://www.mendeley.com/documents/?uuid=230a7cba-635f-3799-9363-392c90eaf2e0"]}],"mendeley":{"formattedCitation":"(Atlassian, 2019)","plainTextFormattedCitation":"(Atlassian, 2019)","previouslyFormattedCitation":"(Atlassian, 2019)"},"properties":{"noteIndex":0},"schema":"https://github.com/citation-style-language/schema/raw/master/csl-citation.json"}</w:instrText>
+      </w:r>
+      <w:r>
+        <w:fldChar w:fldCharType="separate"/>
+      </w:r>
+      <w:r>
+        <w:rPr>
+          <w:noProof/>
+        </w:rPr>
+        <w:t>(Atlassian, 2019)</w:t>
+      </w:r>
+      <w:r>
+        <w:fldChar w:fldCharType="end"/>
+      </w:r>
+      <w:r>
+        <w:t>.</w:t>
+      </w:r>
+      <w:r>
+        <w:t xml:space="preserve"> </w:t>
+      </w:r>
+      <w:r>
+        <w:t>The files hosted on said repository can be used to backup anything from</w:t>
+      </w:r>
+      <w:r>
+        <w:t xml:space="preserve"> word</w:t>
+      </w:r>
+      <w:r>
+        <w:t xml:space="preserve"> document</w:t>
+      </w:r>
+      <w:r>
+        <w:t>s</w:t>
+      </w:r>
+      <w:r>
+        <w:t xml:space="preserve"> to </w:t>
+      </w:r>
+      <w:r>
+        <w:t>a student'</w:t>
+      </w:r>
+      <w:r>
+        <w:t>s coursework</w:t>
+      </w:r>
+      <w:r>
+        <w:t xml:space="preserve"> </w:t>
+      </w:r>
+      <w:r>
+        <w:fldChar w:fldCharType="begin" w:fldLock="1"/>
+      </w:r>
+      <w:r>
+        <w:instrText>ADDIN CSL_CITATION {"citationItems":[{"id":"ITEM-1","itemData":{"URL":"https://www.linkedin.com/pulse/what-vcs-version-control-system-7-ways-choose-perfect-nilesh-kanawade/","accessed":{"date-parts":[["2019","11","5"]]},"author":[{"dropping-particle":"","family":"Kanawade","given":"Nilesh","non-dropping-particle":"","parse-names":false,"suffix":""}],"id":"ITEM-1","issued":{"date-parts":[["2017"]]},"page":"1","title":"What is VCS (Version Control System)? 7 ways to choose perfect VCS for your project! | LinkedIn","type":"webpage"},"uris":["http://www.mendeley.com/documents/?uuid=0108b180-4305-34de-9f8c-c88f8d746726"]}],"mendeley":{"formattedCitation":"(Kanawade, 2017)","plainTextFormattedCitation":"(Kanawade, 2017)","previouslyFormattedCitation":"(Kanawade, 2017)"},"properties":{"noteIndex":0},"schema":"https://github.com/citation-style-language/schema/raw/master/csl-citation.json"}</w:instrText>
+      </w:r>
+      <w:r>
+        <w:fldChar w:fldCharType="separate"/>
+      </w:r>
+      <w:r>
+        <w:rPr>
+          <w:noProof/>
+        </w:rPr>
+        <w:t>(Kanawade, 2017)</w:t>
+      </w:r>
+      <w:r>
+        <w:fldChar w:fldCharType="end"/>
+      </w:r>
+      <w:r>
+        <w:t>.</w:t>
+      </w:r>
+      <w:r>
+        <w:t xml:space="preserve"> </w:t>
+      </w:r>
+      <w:r>
+        <w:t>On top of having the ability to securely store a backup of all the work you’ve done, version control systems offer a wide range of features</w:t>
+      </w:r>
+      <w:r>
+        <w:t xml:space="preserve"> from giving</w:t>
+      </w:r>
+      <w:r>
+        <w:t xml:space="preserve"> you further insight into </w:t>
+      </w:r>
+      <w:r>
+        <w:t>the</w:t>
+      </w:r>
+      <w:r>
+        <w:t xml:space="preserve"> changes made and allowing multiple users to </w:t>
+      </w:r>
+      <w:r>
+        <w:t>collaborate</w:t>
+      </w:r>
+      <w:r>
+        <w:t xml:space="preserve"> on the project at the same time without interfering with one another.</w:t>
+      </w:r>
+    </w:p>
+    <w:p>
+      <w:pPr>
+        <w:keepNext/>
+      </w:pPr>
+      <w:r>
+        <w:rPr>
+          <w:noProof/>
+        </w:rPr>
+        <w:lastRenderedPageBreak/>
+        <w:drawing>
+          <wp:inline distT="0" distB="0" distL="0" distR="0" wp14:anchorId="7F08A9C4" wp14:editId="2CFCD262">
+            <wp:extent cx="5731510" cy="3726815"/>
+            <wp:effectExtent l="0" t="0" r="2540" b="6985"/>
+            <wp:docPr id="8" name="Picture 8"/>
+            <wp:cNvGraphicFramePr>
+              <a:graphicFrameLocks xmlns:a="http://schemas.openxmlformats.org/drawingml/2006/main" noChangeAspect="1"/>
+            </wp:cNvGraphicFramePr>
+            <a:graphic xmlns:a="http://schemas.openxmlformats.org/drawingml/2006/main">
+              <a:graphicData uri="http://schemas.openxmlformats.org/drawingml/2006/picture">
+                <pic:pic xmlns:pic="http://schemas.openxmlformats.org/drawingml/2006/picture">
+                  <pic:nvPicPr>
+                    <pic:cNvPr id="1" name=""/>
+                    <pic:cNvPicPr/>
+                  </pic:nvPicPr>
+                  <pic:blipFill>
+                    <a:blip r:embed="rId17"/>
+                    <a:stretch>
+                      <a:fillRect/>
+                    </a:stretch>
+                  </pic:blipFill>
+                  <pic:spPr>
+                    <a:xfrm>
+                      <a:off x="0" y="0"/>
                       <a:ext cx="5731510" cy="3726815"/>
                     </a:xfrm>
                     <a:prstGeom prst="rect">
@@ -3470,14 +3739,27 @@
       <w:r>
         <w:t xml:space="preserve">Figure </w:t>
       </w:r>
-      <w:fldSimple w:instr=" SEQ Figure \* ARABIC ">
-        <w:r>
-          <w:rPr>
-            <w:noProof/>
-          </w:rPr>
-          <w:t>8</w:t>
-        </w:r>
-      </w:fldSimple>
+      <w:r>
+        <w:fldChar w:fldCharType="begin"/>
+      </w:r>
+      <w:r>
+        <w:instrText xml:space="preserve"> SEQ Figure \* ARABIC </w:instrText>
+      </w:r>
+      <w:r>
+        <w:fldChar w:fldCharType="separate"/>
+      </w:r>
+      <w:r>
+        <w:rPr>
+          <w:noProof/>
+        </w:rPr>
+        <w:t>9</w:t>
+      </w:r>
+      <w:r>
+        <w:rPr>
+          <w:noProof/>
+        </w:rPr>
+        <w:fldChar w:fldCharType="end"/>
+      </w:r>
       <w:r>
         <w:t xml:space="preserve"> Example of a generic repository hosted on </w:t>
       </w:r>
@@ -3496,7 +3778,6 @@
         <w:pStyle w:val="Heading4"/>
       </w:pPr>
       <w:r>
-        <w:lastRenderedPageBreak/>
         <w:t>2.5.</w:t>
       </w:r>
       <w:r>
@@ -3532,7 +3813,7 @@
       <w:pPr>
         <w:pStyle w:val="Heading4"/>
       </w:pPr>
-      <w:commentRangeStart w:id="0"/>
+      <w:commentRangeStart w:id="2"/>
       <w:r>
         <w:t>2.5.1.2 Version tracking</w:t>
       </w:r>
@@ -3541,12 +3822,12 @@
       <w:r>
         <w:t xml:space="preserve">One of the main objectives of version control systems is to keep track of any and all modifications made to a repository. </w:t>
       </w:r>
-      <w:commentRangeEnd w:id="0"/>
+      <w:commentRangeEnd w:id="2"/>
       <w:r>
         <w:rPr>
           <w:rStyle w:val="CommentReference"/>
         </w:rPr>
-        <w:commentReference w:id="0"/>
+        <w:commentReference w:id="2"/>
       </w:r>
     </w:p>
     <w:p/>
@@ -3696,7 +3977,11 @@
         <w:spacing w:line="360" w:lineRule="auto"/>
       </w:pPr>
       <w:r>
-        <w:t>For continuous integration software to work, all the code required for the project must be stored in the repository</w:t>
+        <w:t>For continuous integration software to work, all the code required for the project must be stored in th</w:t>
+      </w:r>
+      <w:r>
+        <w:lastRenderedPageBreak/>
+        <w:t>e repository</w:t>
       </w:r>
       <w:r>
         <w:t xml:space="preserve"> [GET REF]</w:t>
@@ -3793,17 +4078,7 @@
           <w:noProof/>
           <w:szCs w:val="24"/>
         </w:rPr>
-        <w:t>, pp. 6–8. Available at: https://www.bbc.co.uk/news/world-europe-24280831</w:t>
-      </w:r>
-      <w:bookmarkStart w:id="1" w:name="_GoBack"/>
-      <w:bookmarkEnd w:id="1"/>
-      <w:r>
-        <w:rPr>
-          <w:rFonts w:ascii="Calibri" w:hAnsi="Calibri" w:cs="Calibri"/>
-          <w:noProof/>
-          <w:szCs w:val="24"/>
-        </w:rPr>
-        <w:t xml:space="preserve"> (Accessed: 5 November 2019).</w:t>
+        <w:t>, pp. 6–8. Available at: https://www.bbc.co.uk/news/world-europe-24280831 (Accessed: 5 November 2019).</w:t>
       </w:r>
     </w:p>
     <w:p>
@@ -3825,7 +4100,6 @@
           <w:noProof/>
           <w:szCs w:val="24"/>
         </w:rPr>
-        <w:lastRenderedPageBreak/>
         <w:t xml:space="preserve">Atlassian (2019) </w:t>
       </w:r>
       <w:r>
@@ -3866,7 +4140,7 @@
           <w:noProof/>
           <w:szCs w:val="24"/>
         </w:rPr>
-        <w:t xml:space="preserve">Beck, K. (2003) </w:t>
+        <w:t xml:space="preserve">Baldwin, L. P. and Macredie, R. D. (1999) ‘Beginners and programming: Insights from second language learning and teaching’, </w:t>
       </w:r>
       <w:r>
         <w:rPr>
@@ -3876,33 +4150,15 @@
           <w:noProof/>
           <w:szCs w:val="24"/>
         </w:rPr>
-        <w:t>Test-driven Development: By Example</w:t>
-      </w:r>
-      <w:r>
-        <w:rPr>
-          <w:rFonts w:ascii="Calibri" w:hAnsi="Calibri" w:cs="Calibri"/>
-          <w:noProof/>
-          <w:szCs w:val="24"/>
-        </w:rPr>
-        <w:t xml:space="preserve">, </w:t>
-      </w:r>
-      <w:r>
-        <w:rPr>
-          <w:rFonts w:ascii="Calibri" w:hAnsi="Calibri" w:cs="Calibri"/>
-          <w:i/>
-          <w:iCs/>
-          <w:noProof/>
-          <w:szCs w:val="24"/>
-        </w:rPr>
-        <w:t>Addison-Wesley</w:t>
-      </w:r>
-      <w:r>
-        <w:rPr>
-          <w:rFonts w:ascii="Calibri" w:hAnsi="Calibri" w:cs="Calibri"/>
-          <w:noProof/>
-          <w:szCs w:val="24"/>
-        </w:rPr>
-        <w:t>. Available at: https://books.google.co.uk/books?hl=en&amp;lr=&amp;id=CUlsAQAAQBAJ&amp;oi=fnd&amp;pg=PR7&amp;dq=test-driven+development+&amp;ots=QBiU3d4LO-&amp;sig=xT65uIRkEB4JPyegm8aS37QLIxY&amp;redir_esc=y#v=onepage&amp;q=test-driven development&amp;f=false (Accessed: 10 October 2019).</w:t>
+        <w:t>Education and Information Technologies</w:t>
+      </w:r>
+      <w:r>
+        <w:rPr>
+          <w:rFonts w:ascii="Calibri" w:hAnsi="Calibri" w:cs="Calibri"/>
+          <w:noProof/>
+          <w:szCs w:val="24"/>
+        </w:rPr>
+        <w:t>. Kluwer Academic Publishers, 4(2), pp. 167–179. doi: 10.1023/A:1009652001566.</w:t>
       </w:r>
     </w:p>
     <w:p>
@@ -3924,7 +4180,7 @@
           <w:noProof/>
           <w:szCs w:val="24"/>
         </w:rPr>
-        <w:t xml:space="preserve">Black, T. (2006) ‘Helping novice programming students succeed’, </w:t>
+        <w:t xml:space="preserve">Beck, K. (2003) </w:t>
       </w:r>
       <w:r>
         <w:rPr>
@@ -3934,15 +4190,33 @@
           <w:noProof/>
           <w:szCs w:val="24"/>
         </w:rPr>
-        <w:t>Journal of Computing Sciences in Colleges</w:t>
-      </w:r>
-      <w:r>
-        <w:rPr>
-          <w:rFonts w:ascii="Calibri" w:hAnsi="Calibri" w:cs="Calibri"/>
-          <w:noProof/>
-          <w:szCs w:val="24"/>
-        </w:rPr>
-        <w:t>, 22(2), pp. 109–114. Available at: https://dl.acm.org/citation.cfm?id=1181922 (Accessed: 18 October 2019).</w:t>
+        <w:t>Test-driven Development: By Example</w:t>
+      </w:r>
+      <w:r>
+        <w:rPr>
+          <w:rFonts w:ascii="Calibri" w:hAnsi="Calibri" w:cs="Calibri"/>
+          <w:noProof/>
+          <w:szCs w:val="24"/>
+        </w:rPr>
+        <w:t xml:space="preserve">, </w:t>
+      </w:r>
+      <w:r>
+        <w:rPr>
+          <w:rFonts w:ascii="Calibri" w:hAnsi="Calibri" w:cs="Calibri"/>
+          <w:i/>
+          <w:iCs/>
+          <w:noProof/>
+          <w:szCs w:val="24"/>
+        </w:rPr>
+        <w:t>Addison-Wesley</w:t>
+      </w:r>
+      <w:r>
+        <w:rPr>
+          <w:rFonts w:ascii="Calibri" w:hAnsi="Calibri" w:cs="Calibri"/>
+          <w:noProof/>
+          <w:szCs w:val="24"/>
+        </w:rPr>
+        <w:t>. Available at: https://books.google.co.uk/books?hl=en&amp;lr=&amp;id=CUlsAQAAQBAJ&amp;oi=fnd&amp;pg=PR7&amp;dq=test-driven+development+&amp;ots=QBiU3d4LO-&amp;sig=xT65uIRkEB4JPyegm8aS37QLIxY&amp;redir_esc=y#v=onepage&amp;q=test-driven development&amp;f=false (Accessed: 10 October 2019).</w:t>
       </w:r>
     </w:p>
     <w:p>
@@ -3964,7 +4238,7 @@
           <w:noProof/>
           <w:szCs w:val="24"/>
         </w:rPr>
-        <w:t xml:space="preserve">Brady, T. and Davies, A. (2010) ‘From hero to hubris - Reconsidering the project management of Heathrow’s Terminal 5’, </w:t>
+        <w:t xml:space="preserve">Black, T. (2006) ‘Helping novice programming students succeed’, </w:t>
       </w:r>
       <w:r>
         <w:rPr>
@@ -3974,15 +4248,15 @@
           <w:noProof/>
           <w:szCs w:val="24"/>
         </w:rPr>
-        <w:t>International Journal of Project Management</w:t>
-      </w:r>
-      <w:r>
-        <w:rPr>
-          <w:rFonts w:ascii="Calibri" w:hAnsi="Calibri" w:cs="Calibri"/>
-          <w:noProof/>
-          <w:szCs w:val="24"/>
-        </w:rPr>
-        <w:t>, 28(2), pp. 151–157. doi: 10.1016/j.ijproman.2009.11.011.</w:t>
+        <w:t>Journal of Computing Sciences in Colleges</w:t>
+      </w:r>
+      <w:r>
+        <w:rPr>
+          <w:rFonts w:ascii="Calibri" w:hAnsi="Calibri" w:cs="Calibri"/>
+          <w:noProof/>
+          <w:szCs w:val="24"/>
+        </w:rPr>
+        <w:t>, 22(2), pp. 109–114. Available at: https://dl.acm.org/citation.cfm?id=1181922 (Accessed: 18 October 2019).</w:t>
       </w:r>
     </w:p>
     <w:p>
@@ -4004,7 +4278,7 @@
           <w:noProof/>
           <w:szCs w:val="24"/>
         </w:rPr>
-        <w:t xml:space="preserve">Butler, M. and Morgan, M. (2007) ‘Learning challenges faced by novice programming students studying high level and low feedback concepts’, in </w:t>
+        <w:t xml:space="preserve">Brady, T. and Davies, A. (2010) ‘From hero to hubris - Reconsidering the project management of Heathrow’s Terminal 5’, </w:t>
       </w:r>
       <w:r>
         <w:rPr>
@@ -4014,15 +4288,15 @@
           <w:noProof/>
           <w:szCs w:val="24"/>
         </w:rPr>
-        <w:t>ASCILITE 2007 - The Australasian Society for Computers in Learning in Tertiary Education</w:t>
-      </w:r>
-      <w:r>
-        <w:rPr>
-          <w:rFonts w:ascii="Calibri" w:hAnsi="Calibri" w:cs="Calibri"/>
-          <w:noProof/>
-          <w:szCs w:val="24"/>
-        </w:rPr>
-        <w:t>, pp. 99–107.</w:t>
+        <w:t>International Journal of Project Management</w:t>
+      </w:r>
+      <w:r>
+        <w:rPr>
+          <w:rFonts w:ascii="Calibri" w:hAnsi="Calibri" w:cs="Calibri"/>
+          <w:noProof/>
+          <w:szCs w:val="24"/>
+        </w:rPr>
+        <w:t>, 28(2), pp. 151–157. doi: 10.1016/j.ijproman.2009.11.011.</w:t>
       </w:r>
     </w:p>
     <w:p>
@@ -4044,7 +4318,25 @@
           <w:noProof/>
           <w:szCs w:val="24"/>
         </w:rPr>
-        <w:t>Casteren, W. Van (2017) ‘The Waterfall Model and the Agile Methodologies : A comparison by project characteristics’, (February), pp. 1–6. doi: 10.13140/RG.2.2.36825.72805.</w:t>
+        <w:t xml:space="preserve">Butler, M. and Morgan, M. (2007) ‘Learning challenges faced by novice programming students studying high level and low feedback concepts’, in </w:t>
+      </w:r>
+      <w:r>
+        <w:rPr>
+          <w:rFonts w:ascii="Calibri" w:hAnsi="Calibri" w:cs="Calibri"/>
+          <w:i/>
+          <w:iCs/>
+          <w:noProof/>
+          <w:szCs w:val="24"/>
+        </w:rPr>
+        <w:t>ASCILITE 2007 - The Australasian Society for Computers in Learning in Tertiary Education</w:t>
+      </w:r>
+      <w:r>
+        <w:rPr>
+          <w:rFonts w:ascii="Calibri" w:hAnsi="Calibri" w:cs="Calibri"/>
+          <w:noProof/>
+          <w:szCs w:val="24"/>
+        </w:rPr>
+        <w:t>, pp. 99–107.</w:t>
       </w:r>
     </w:p>
     <w:p>
@@ -4066,43 +4358,7 @@
           <w:noProof/>
           <w:szCs w:val="24"/>
         </w:rPr>
-        <w:t xml:space="preserve">Cottmeyer, M. (2009) </w:t>
-      </w:r>
-      <w:r>
-        <w:rPr>
-          <w:rFonts w:ascii="Calibri" w:hAnsi="Calibri" w:cs="Calibri"/>
-          <w:i/>
-          <w:iCs/>
-          <w:noProof/>
-          <w:szCs w:val="24"/>
-        </w:rPr>
-        <w:t>The Software Requirements Balancing Act</w:t>
-      </w:r>
-      <w:r>
-        <w:rPr>
-          <w:rFonts w:ascii="Calibri" w:hAnsi="Calibri" w:cs="Calibri"/>
-          <w:noProof/>
-          <w:szCs w:val="24"/>
-        </w:rPr>
-        <w:t xml:space="preserve">, </w:t>
-      </w:r>
-      <w:r>
-        <w:rPr>
-          <w:rFonts w:ascii="Calibri" w:hAnsi="Calibri" w:cs="Calibri"/>
-          <w:i/>
-          <w:iCs/>
-          <w:noProof/>
-          <w:szCs w:val="24"/>
-        </w:rPr>
-        <w:t>LeadingAgile</w:t>
-      </w:r>
-      <w:r>
-        <w:rPr>
-          <w:rFonts w:ascii="Calibri" w:hAnsi="Calibri" w:cs="Calibri"/>
-          <w:noProof/>
-          <w:szCs w:val="24"/>
-        </w:rPr>
-        <w:t>. Available at: https://www.leadingagile.com/2009/04/the-software-requirements-balancing-act/ (Accessed: 5 November 2019).</w:t>
+        <w:t>Casteren, W. Van (2017) ‘The Waterfall Model and the Agile Methodologies : A comparison by project characteristics’, (February), pp. 1–6. doi: 10.13140/RG.2.2.36825.72805.</w:t>
       </w:r>
     </w:p>
     <w:p>
@@ -4124,7 +4380,7 @@
           <w:noProof/>
           <w:szCs w:val="24"/>
         </w:rPr>
-        <w:t xml:space="preserve">Curtis, B., Krasner, H. and Iscoe, N. (1988) ‘A FIELD STUDY OF THE SOFTWARE DESIGN PROCESS FOR LARGE SYSTEMS’, </w:t>
+        <w:t xml:space="preserve">Clynes, M. P. and Raftery, S. E. C. (2008) ‘Feedback: An essential element of student learning in clinical practice’, </w:t>
       </w:r>
       <w:r>
         <w:rPr>
@@ -4134,15 +4390,15 @@
           <w:noProof/>
           <w:szCs w:val="24"/>
         </w:rPr>
-        <w:t>Communications of the ACM November</w:t>
-      </w:r>
-      <w:r>
-        <w:rPr>
-          <w:rFonts w:ascii="Calibri" w:hAnsi="Calibri" w:cs="Calibri"/>
-          <w:noProof/>
-          <w:szCs w:val="24"/>
-        </w:rPr>
-        <w:t>, 31(11).</w:t>
+        <w:t>Nurse Education in Practice</w:t>
+      </w:r>
+      <w:r>
+        <w:rPr>
+          <w:rFonts w:ascii="Calibri" w:hAnsi="Calibri" w:cs="Calibri"/>
+          <w:noProof/>
+          <w:szCs w:val="24"/>
+        </w:rPr>
+        <w:t>, 8(6), pp. 405–411. doi: 10.1016/j.nepr.2008.02.003.</w:t>
       </w:r>
     </w:p>
     <w:p>
@@ -4164,7 +4420,43 @@
           <w:noProof/>
           <w:szCs w:val="24"/>
         </w:rPr>
-        <w:t>Davis Alan (2004) ‘Just Enough Requirements Management Process’, pp. 1–20. Available at: www.dorsethouse.com (Accessed: 4 November 2019).</w:t>
+        <w:t xml:space="preserve">Cottmeyer, M. (2009) </w:t>
+      </w:r>
+      <w:r>
+        <w:rPr>
+          <w:rFonts w:ascii="Calibri" w:hAnsi="Calibri" w:cs="Calibri"/>
+          <w:i/>
+          <w:iCs/>
+          <w:noProof/>
+          <w:szCs w:val="24"/>
+        </w:rPr>
+        <w:t>The Software Requirements Balancing Act</w:t>
+      </w:r>
+      <w:r>
+        <w:rPr>
+          <w:rFonts w:ascii="Calibri" w:hAnsi="Calibri" w:cs="Calibri"/>
+          <w:noProof/>
+          <w:szCs w:val="24"/>
+        </w:rPr>
+        <w:t xml:space="preserve">, </w:t>
+      </w:r>
+      <w:r>
+        <w:rPr>
+          <w:rFonts w:ascii="Calibri" w:hAnsi="Calibri" w:cs="Calibri"/>
+          <w:i/>
+          <w:iCs/>
+          <w:noProof/>
+          <w:szCs w:val="24"/>
+        </w:rPr>
+        <w:t>LeadingAgile</w:t>
+      </w:r>
+      <w:r>
+        <w:rPr>
+          <w:rFonts w:ascii="Calibri" w:hAnsi="Calibri" w:cs="Calibri"/>
+          <w:noProof/>
+          <w:szCs w:val="24"/>
+        </w:rPr>
+        <w:t>. Available at: https://www.leadingagile.com/2009/04/the-software-requirements-balancing-act/ (Accessed: 5 November 2019).</w:t>
       </w:r>
     </w:p>
     <w:p>
@@ -4186,7 +4478,7 @@
           <w:noProof/>
           <w:szCs w:val="24"/>
         </w:rPr>
-        <w:t xml:space="preserve">Dehaghani, S. M. H. and Hajrahimi, N. (2013) ‘Which factors affect software projects maintenance cost more?’, </w:t>
+        <w:t xml:space="preserve">Curtis, B., Krasner, H. and Iscoe, N. (1988) ‘A FIELD STUDY OF THE SOFTWARE DESIGN PROCESS FOR LARGE SYSTEMS’, </w:t>
       </w:r>
       <w:r>
         <w:rPr>
@@ -4196,15 +4488,15 @@
           <w:noProof/>
           <w:szCs w:val="24"/>
         </w:rPr>
-        <w:t>Acta Informatica Medica</w:t>
-      </w:r>
-      <w:r>
-        <w:rPr>
-          <w:rFonts w:ascii="Calibri" w:hAnsi="Calibri" w:cs="Calibri"/>
-          <w:noProof/>
-          <w:szCs w:val="24"/>
-        </w:rPr>
-        <w:t>. Avicena Publishing, 21(1), pp. 63–66. doi: 10.5455/aim.2012.21.63-66.</w:t>
+        <w:t>Communications of the ACM November</w:t>
+      </w:r>
+      <w:r>
+        <w:rPr>
+          <w:rFonts w:ascii="Calibri" w:hAnsi="Calibri" w:cs="Calibri"/>
+          <w:noProof/>
+          <w:szCs w:val="24"/>
+        </w:rPr>
+        <w:t>, 31(11).</w:t>
       </w:r>
     </w:p>
     <w:p>
@@ -4226,25 +4518,7 @@
           <w:noProof/>
           <w:szCs w:val="24"/>
         </w:rPr>
-        <w:t xml:space="preserve">Demicoli, C. (2017) </w:t>
-      </w:r>
-      <w:r>
-        <w:rPr>
-          <w:rFonts w:ascii="Calibri" w:hAnsi="Calibri" w:cs="Calibri"/>
-          <w:i/>
-          <w:iCs/>
-          <w:noProof/>
-          <w:szCs w:val="24"/>
-        </w:rPr>
-        <w:t>Analyzing Software Failure on the NASA Mars Climate Orbiter</w:t>
-      </w:r>
-      <w:r>
-        <w:rPr>
-          <w:rFonts w:ascii="Calibri" w:hAnsi="Calibri" w:cs="Calibri"/>
-          <w:noProof/>
-          <w:szCs w:val="24"/>
-        </w:rPr>
-        <w:t>. Available at: https://blog.cdemi.io/analyzing-software-failure-on-the-nasa-mars-climate-orbiter/ (Accessed: 5 November 2019).</w:t>
+        <w:t>Davis Alan (2004) ‘Just Enough Requirements Management Process’, pp. 1–20. Available at: www.dorsethouse.com (Accessed: 4 November 2019).</w:t>
       </w:r>
     </w:p>
     <w:p>
@@ -4266,7 +4540,25 @@
           <w:noProof/>
           <w:szCs w:val="24"/>
         </w:rPr>
-        <w:t>Gröner, M. and Nance, R. (2002) ‘Capturing Requirements Meeting Customer Intent: A Structured Methodological Approach’. doi: 10.1017/CBO9781107415324.004.</w:t>
+        <w:t xml:space="preserve">Dehaghani, S. M. H. and Hajrahimi, N. (2013) ‘Which factors affect software projects maintenance cost more?’, </w:t>
+      </w:r>
+      <w:r>
+        <w:rPr>
+          <w:rFonts w:ascii="Calibri" w:hAnsi="Calibri" w:cs="Calibri"/>
+          <w:i/>
+          <w:iCs/>
+          <w:noProof/>
+          <w:szCs w:val="24"/>
+        </w:rPr>
+        <w:t>Acta Informatica Medica</w:t>
+      </w:r>
+      <w:r>
+        <w:rPr>
+          <w:rFonts w:ascii="Calibri" w:hAnsi="Calibri" w:cs="Calibri"/>
+          <w:noProof/>
+          <w:szCs w:val="24"/>
+        </w:rPr>
+        <w:t>. Avicena Publishing, 21(1), pp. 63–66. doi: 10.5455/aim.2012.21.63-66.</w:t>
       </w:r>
     </w:p>
     <w:p>
@@ -4288,7 +4580,7 @@
           <w:noProof/>
           <w:szCs w:val="24"/>
         </w:rPr>
-        <w:t xml:space="preserve">Haefliger, S., Von Krogh, G. and Spaeth, S. (2008) ‘Code reuse in open source software’, </w:t>
+        <w:t xml:space="preserve">Demicoli, C. (2017) </w:t>
       </w:r>
       <w:r>
         <w:rPr>
@@ -4298,15 +4590,24 @@
           <w:noProof/>
           <w:szCs w:val="24"/>
         </w:rPr>
-        <w:t>Management Science</w:t>
-      </w:r>
-      <w:r>
-        <w:rPr>
-          <w:rFonts w:ascii="Calibri" w:hAnsi="Calibri" w:cs="Calibri"/>
-          <w:noProof/>
-          <w:szCs w:val="24"/>
-        </w:rPr>
-        <w:t>, 54(1), pp. 180–193. doi: 10.1287/mnsc.1070.0748.</w:t>
+        <w:t>Analyzing Software Failure on the NASA Mars Climate Orbiter</w:t>
+      </w:r>
+      <w:r>
+        <w:rPr>
+          <w:rFonts w:ascii="Calibri" w:hAnsi="Calibri" w:cs="Calibri"/>
+          <w:noProof/>
+          <w:szCs w:val="24"/>
+        </w:rPr>
+        <w:t>. Available at: https://b</w:t>
+      </w:r>
+      <w:r>
+        <w:rPr>
+          <w:rFonts w:ascii="Calibri" w:hAnsi="Calibri" w:cs="Calibri"/>
+          <w:noProof/>
+          <w:szCs w:val="24"/>
+        </w:rPr>
+        <w:lastRenderedPageBreak/>
+        <w:t>log.cdemi.io/analyzing-software-failure-on-the-nasa-mars-climate-orbiter/ (Accessed: 5 November 2019).</w:t>
       </w:r>
     </w:p>
     <w:p>
@@ -4328,25 +4629,7 @@
           <w:noProof/>
           <w:szCs w:val="24"/>
         </w:rPr>
-        <w:t xml:space="preserve">Kanawade, N. (2017) </w:t>
-      </w:r>
-      <w:r>
-        <w:rPr>
-          <w:rFonts w:ascii="Calibri" w:hAnsi="Calibri" w:cs="Calibri"/>
-          <w:i/>
-          <w:iCs/>
-          <w:noProof/>
-          <w:szCs w:val="24"/>
-        </w:rPr>
-        <w:t>What is VCS (Version Control System)? 7 ways to choose perfect VCS for your project! | LinkedIn</w:t>
-      </w:r>
-      <w:r>
-        <w:rPr>
-          <w:rFonts w:ascii="Calibri" w:hAnsi="Calibri" w:cs="Calibri"/>
-          <w:noProof/>
-          <w:szCs w:val="24"/>
-        </w:rPr>
-        <w:t>. Available at: https://www.linkedin.com/pulse/what-vcs-version-control-system-7-ways-choose-perfect-nilesh-kanawade/ (Accessed: 5 November 2019).</w:t>
+        <w:t>Gröner, M. and Nance, R. (2002) ‘Capturing Requirements Meeting Customer Intent: A Structured Methodological Approach’. doi: 10.1017/CBO9781107415324.004.</w:t>
       </w:r>
     </w:p>
     <w:p>
@@ -4368,7 +4651,7 @@
           <w:noProof/>
           <w:szCs w:val="24"/>
         </w:rPr>
-        <w:t xml:space="preserve">Kienitz, P. (2019) </w:t>
+        <w:t xml:space="preserve">Haefliger, S., Von Krogh, G. and Spaeth, S. (2008) ‘Code reuse in open source software’, </w:t>
       </w:r>
       <w:r>
         <w:rPr>
@@ -4378,33 +4661,15 @@
           <w:noProof/>
           <w:szCs w:val="24"/>
         </w:rPr>
-        <w:t>Most Expensive Software Mistakes</w:t>
-      </w:r>
-      <w:r>
-        <w:rPr>
-          <w:rFonts w:ascii="Calibri" w:hAnsi="Calibri" w:cs="Calibri"/>
-          <w:noProof/>
-          <w:szCs w:val="24"/>
-        </w:rPr>
-        <w:t xml:space="preserve">, </w:t>
-      </w:r>
-      <w:r>
-        <w:rPr>
-          <w:rFonts w:ascii="Calibri" w:hAnsi="Calibri" w:cs="Calibri"/>
-          <w:i/>
-          <w:iCs/>
-          <w:noProof/>
-          <w:szCs w:val="24"/>
-        </w:rPr>
-        <w:t>DCSL Software Ltd</w:t>
-      </w:r>
-      <w:r>
-        <w:rPr>
-          <w:rFonts w:ascii="Calibri" w:hAnsi="Calibri" w:cs="Calibri"/>
-          <w:noProof/>
-          <w:szCs w:val="24"/>
-        </w:rPr>
-        <w:t>. Available at: https://www.dcslsoftware.com/most-expensive-software-mistakes/ (Accessed: 5 November 2019).</w:t>
+        <w:t>Management Science</w:t>
+      </w:r>
+      <w:r>
+        <w:rPr>
+          <w:rFonts w:ascii="Calibri" w:hAnsi="Calibri" w:cs="Calibri"/>
+          <w:noProof/>
+          <w:szCs w:val="24"/>
+        </w:rPr>
+        <w:t>, 54(1), pp. 180–193. doi: 10.1287/mnsc.1070.0748.</w:t>
       </w:r>
     </w:p>
     <w:p>
@@ -4426,7 +4691,7 @@
           <w:noProof/>
           <w:szCs w:val="24"/>
         </w:rPr>
-        <w:t xml:space="preserve">Lahtinen, E., Ala-Mutka, K. and Järvinen, H.-M. (2005) ‘A study of the difficulties of novice programmers: Proceedings of the 10th Annual SIGCSE Conference on Innovation and Technology in Computer Science Education, June 27-29, 2005, Monte de Caparica, Portugal’, in </w:t>
+        <w:t xml:space="preserve">Kanawade, N. (2017) </w:t>
       </w:r>
       <w:r>
         <w:rPr>
@@ -4436,6 +4701,104 @@
           <w:noProof/>
           <w:szCs w:val="24"/>
         </w:rPr>
+        <w:t>What is VCS (Version Control System)? 7 ways to choose perfect VCS for your project! | LinkedIn</w:t>
+      </w:r>
+      <w:r>
+        <w:rPr>
+          <w:rFonts w:ascii="Calibri" w:hAnsi="Calibri" w:cs="Calibri"/>
+          <w:noProof/>
+          <w:szCs w:val="24"/>
+        </w:rPr>
+        <w:t>. Available at: https://www.linkedin.com/pulse/what-vcs-version-control-system-7-ways-choose-perfect-nilesh-kanawade/ (Accessed: 5 November 2019).</w:t>
+      </w:r>
+    </w:p>
+    <w:p>
+      <w:pPr>
+        <w:widowControl w:val="0"/>
+        <w:autoSpaceDE w:val="0"/>
+        <w:autoSpaceDN w:val="0"/>
+        <w:adjustRightInd w:val="0"/>
+        <w:spacing w:line="240" w:lineRule="auto"/>
+        <w:rPr>
+          <w:rFonts w:ascii="Calibri" w:hAnsi="Calibri" w:cs="Calibri"/>
+          <w:noProof/>
+          <w:szCs w:val="24"/>
+        </w:rPr>
+      </w:pPr>
+      <w:r>
+        <w:rPr>
+          <w:rFonts w:ascii="Calibri" w:hAnsi="Calibri" w:cs="Calibri"/>
+          <w:noProof/>
+          <w:szCs w:val="24"/>
+        </w:rPr>
+        <w:t xml:space="preserve">Kienitz, P. (2019) </w:t>
+      </w:r>
+      <w:r>
+        <w:rPr>
+          <w:rFonts w:ascii="Calibri" w:hAnsi="Calibri" w:cs="Calibri"/>
+          <w:i/>
+          <w:iCs/>
+          <w:noProof/>
+          <w:szCs w:val="24"/>
+        </w:rPr>
+        <w:t>Most Expensive Software Mistakes</w:t>
+      </w:r>
+      <w:r>
+        <w:rPr>
+          <w:rFonts w:ascii="Calibri" w:hAnsi="Calibri" w:cs="Calibri"/>
+          <w:noProof/>
+          <w:szCs w:val="24"/>
+        </w:rPr>
+        <w:t xml:space="preserve">, </w:t>
+      </w:r>
+      <w:r>
+        <w:rPr>
+          <w:rFonts w:ascii="Calibri" w:hAnsi="Calibri" w:cs="Calibri"/>
+          <w:i/>
+          <w:iCs/>
+          <w:noProof/>
+          <w:szCs w:val="24"/>
+        </w:rPr>
+        <w:t>DCSL Software Ltd</w:t>
+      </w:r>
+      <w:r>
+        <w:rPr>
+          <w:rFonts w:ascii="Calibri" w:hAnsi="Calibri" w:cs="Calibri"/>
+          <w:noProof/>
+          <w:szCs w:val="24"/>
+        </w:rPr>
+        <w:t>. Available at: https://www.dcslsoftware.com/most-expensive-software-mistakes/ (Accessed: 5 November 2019).</w:t>
+      </w:r>
+    </w:p>
+    <w:p>
+      <w:pPr>
+        <w:widowControl w:val="0"/>
+        <w:autoSpaceDE w:val="0"/>
+        <w:autoSpaceDN w:val="0"/>
+        <w:adjustRightInd w:val="0"/>
+        <w:spacing w:line="240" w:lineRule="auto"/>
+        <w:rPr>
+          <w:rFonts w:ascii="Calibri" w:hAnsi="Calibri" w:cs="Calibri"/>
+          <w:noProof/>
+          <w:szCs w:val="24"/>
+        </w:rPr>
+      </w:pPr>
+      <w:r>
+        <w:rPr>
+          <w:rFonts w:ascii="Calibri" w:hAnsi="Calibri" w:cs="Calibri"/>
+          <w:noProof/>
+          <w:szCs w:val="24"/>
+        </w:rPr>
+        <w:t xml:space="preserve">Lahtinen, E., Ala-Mutka, K. and Järvinen, H.-M. (2005) ‘A study of the difficulties of novice programmers: Proceedings of the 10th Annual SIGCSE Conference on Innovation and Technology in Computer Science Education, June 27-29, 2005, Monte de Caparica, Portugal’, in </w:t>
+      </w:r>
+      <w:r>
+        <w:rPr>
+          <w:rFonts w:ascii="Calibri" w:hAnsi="Calibri" w:cs="Calibri"/>
+          <w:i/>
+          <w:iCs/>
+          <w:noProof/>
+          <w:szCs w:val="24"/>
+        </w:rPr>
         <w:t>ITiCSE`05</w:t>
       </w:r>
       <w:r>
@@ -4444,16 +4807,7 @@
           <w:noProof/>
           <w:szCs w:val="24"/>
         </w:rPr>
-        <w:t>, pp. 14–</w:t>
-      </w:r>
-      <w:r>
-        <w:rPr>
-          <w:rFonts w:ascii="Calibri" w:hAnsi="Calibri" w:cs="Calibri"/>
-          <w:noProof/>
-          <w:szCs w:val="24"/>
-        </w:rPr>
-        <w:lastRenderedPageBreak/>
-        <w:t>18. doi: 10.1145/1151954.1067453.</w:t>
+        <w:t>, pp. 14–18. doi: 10.1145/1151954.1067453.</w:t>
       </w:r>
     </w:p>
     <w:p>
@@ -4926,7 +5280,23 @@
 
 <file path=word/comments.xml><?xml version="1.0" encoding="utf-8"?>
 <w:comments xmlns:wpc="http://schemas.microsoft.com/office/word/2010/wordprocessingCanvas" xmlns:cx="http://schemas.microsoft.com/office/drawing/2014/chartex" xmlns:cx1="http://schemas.microsoft.com/office/drawing/2015/9/8/chartex" xmlns:cx2="http://schemas.microsoft.com/office/drawing/2015/10/21/chartex" xmlns:cx3="http://schemas.microsoft.com/office/drawing/2016/5/9/chartex" xmlns:cx4="http://schemas.microsoft.com/office/drawing/2016/5/10/chartex" xmlns:cx5="http://schemas.microsoft.com/office/drawing/2016/5/11/chartex" xmlns:cx6="http://schemas.microsoft.com/office/drawing/2016/5/12/chartex" xmlns:cx7="http://schemas.microsoft.com/office/drawing/2016/5/13/chartex" xmlns:cx8="http://schemas.microsoft.com/office/drawing/2016/5/14/chartex" xmlns:mc="http://schemas.openxmlformats.org/markup-compatibility/2006" xmlns:aink="http://schemas.microsoft.com/office/drawing/2016/ink" xmlns:am3d="http://schemas.microsoft.com/office/drawing/2017/model3d" xmlns:o="urn:schemas-microsoft-com:office:office" xmlns:r="http://schemas.openxmlformats.org/officeDocument/2006/relationships" xmlns:m="http://schemas.openxmlformats.org/officeDocument/2006/math" xmlns:v="urn:schemas-microsoft-com:vml" xmlns:wp14="http://schemas.microsoft.com/office/word/2010/wordprocessingDrawing" xmlns:wp="http://schemas.openxmlformats.org/drawingml/2006/wordprocessingDrawing" xmlns:w10="urn:schemas-microsoft-com:office:word" xmlns:w="http://schemas.openxmlformats.org/wordprocessingml/2006/main" xmlns:w14="http://schemas.microsoft.com/office/word/2010/wordml" xmlns:w15="http://schemas.microsoft.com/office/word/2012/wordml" xmlns:w16cid="http://schemas.microsoft.com/office/word/2016/wordml/cid" xmlns:w16se="http://schemas.microsoft.com/office/word/2015/wordml/symex" xmlns:wpg="http://schemas.microsoft.com/office/word/2010/wordprocessingGroup" xmlns:wpi="http://schemas.microsoft.com/office/word/2010/wordprocessingInk" xmlns:wne="http://schemas.microsoft.com/office/word/2006/wordml" xmlns:wps="http://schemas.microsoft.com/office/word/2010/wordprocessingShape" mc:Ignorable="w14 w15 w16se w16cid wp14">
-  <w:comment w:id="0" w:author="Connor Forsyth" w:date="2019-11-06T11:01:00Z" w:initials="CF">
+  <w:comment w:id="0" w:author="Connor Forsyth" w:date="2019-11-06T12:23:00Z" w:initials="CF">
+    <w:p>
+      <w:pPr>
+        <w:pStyle w:val="CommentText"/>
+      </w:pPr>
+      <w:r>
+        <w:rPr>
+          <w:rStyle w:val="CommentReference"/>
+        </w:rPr>
+        <w:annotationRef/>
+      </w:r>
+      <w:r>
+        <w:t>Maybe need a quick section that looks at what really helps a students learning as we can try and use the key features and implement to learning platform.</w:t>
+      </w:r>
+    </w:p>
+  </w:comment>
+  <w:comment w:id="2" w:author="Connor Forsyth" w:date="2019-11-06T11:01:00Z" w:initials="CF">
     <w:p>
       <w:pPr>
         <w:pStyle w:val="CommentText"/>
@@ -4947,12 +5317,14 @@
 
 <file path=word/commentsExtended.xml><?xml version="1.0" encoding="utf-8"?>
 <w15:commentsEx xmlns:wpc="http://schemas.microsoft.com/office/word/2010/wordprocessingCanvas" xmlns:cx="http://schemas.microsoft.com/office/drawing/2014/chartex" xmlns:cx1="http://schemas.microsoft.com/office/drawing/2015/9/8/chartex" xmlns:cx2="http://schemas.microsoft.com/office/drawing/2015/10/21/chartex" xmlns:cx3="http://schemas.microsoft.com/office/drawing/2016/5/9/chartex" xmlns:cx4="http://schemas.microsoft.com/office/drawing/2016/5/10/chartex" xmlns:cx5="http://schemas.microsoft.com/office/drawing/2016/5/11/chartex" xmlns:cx6="http://schemas.microsoft.com/office/drawing/2016/5/12/chartex" xmlns:cx7="http://schemas.microsoft.com/office/drawing/2016/5/13/chartex" xmlns:cx8="http://schemas.microsoft.com/office/drawing/2016/5/14/chartex" xmlns:mc="http://schemas.openxmlformats.org/markup-compatibility/2006" xmlns:aink="http://schemas.microsoft.com/office/drawing/2016/ink" xmlns:am3d="http://schemas.microsoft.com/office/drawing/2017/model3d" xmlns:o="urn:schemas-microsoft-com:office:office" xmlns:r="http://schemas.openxmlformats.org/officeDocument/2006/relationships" xmlns:m="http://schemas.openxmlformats.org/officeDocument/2006/math" xmlns:v="urn:schemas-microsoft-com:vml" xmlns:wp14="http://schemas.microsoft.com/office/word/2010/wordprocessingDrawing" xmlns:wp="http://schemas.openxmlformats.org/drawingml/2006/wordprocessingDrawing" xmlns:w10="urn:schemas-microsoft-com:office:word" xmlns:w="http://schemas.openxmlformats.org/wordprocessingml/2006/main" xmlns:w14="http://schemas.microsoft.com/office/word/2010/wordml" xmlns:w15="http://schemas.microsoft.com/office/word/2012/wordml" xmlns:w16cid="http://schemas.microsoft.com/office/word/2016/wordml/cid" xmlns:w16se="http://schemas.microsoft.com/office/word/2015/wordml/symex" xmlns:wpg="http://schemas.microsoft.com/office/word/2010/wordprocessingGroup" xmlns:wpi="http://schemas.microsoft.com/office/word/2010/wordprocessingInk" xmlns:wne="http://schemas.microsoft.com/office/word/2006/wordml" xmlns:wps="http://schemas.microsoft.com/office/word/2010/wordprocessingShape" mc:Ignorable="w14 w15 w16se w16cid wp14">
+  <w15:commentEx w15:paraId="5E12039D" w15:done="0"/>
   <w15:commentEx w15:paraId="680AE64F" w15:done="0"/>
 </w15:commentsEx>
 </file>
 
 <file path=word/commentsIds.xml><?xml version="1.0" encoding="utf-8"?>
 <w16cid:commentsIds xmlns:wpc="http://schemas.microsoft.com/office/word/2010/wordprocessingCanvas" xmlns:cx="http://schemas.microsoft.com/office/drawing/2014/chartex" xmlns:cx1="http://schemas.microsoft.com/office/drawing/2015/9/8/chartex" xmlns:cx2="http://schemas.microsoft.com/office/drawing/2015/10/21/chartex" xmlns:cx3="http://schemas.microsoft.com/office/drawing/2016/5/9/chartex" xmlns:cx4="http://schemas.microsoft.com/office/drawing/2016/5/10/chartex" xmlns:cx5="http://schemas.microsoft.com/office/drawing/2016/5/11/chartex" xmlns:cx6="http://schemas.microsoft.com/office/drawing/2016/5/12/chartex" xmlns:cx7="http://schemas.microsoft.com/office/drawing/2016/5/13/chartex" xmlns:cx8="http://schemas.microsoft.com/office/drawing/2016/5/14/chartex" xmlns:mc="http://schemas.openxmlformats.org/markup-compatibility/2006" xmlns:aink="http://schemas.microsoft.com/office/drawing/2016/ink" xmlns:am3d="http://schemas.microsoft.com/office/drawing/2017/model3d" xmlns:o="urn:schemas-microsoft-com:office:office" xmlns:r="http://schemas.openxmlformats.org/officeDocument/2006/relationships" xmlns:m="http://schemas.openxmlformats.org/officeDocument/2006/math" xmlns:v="urn:schemas-microsoft-com:vml" xmlns:wp14="http://schemas.microsoft.com/office/word/2010/wordprocessingDrawing" xmlns:wp="http://schemas.openxmlformats.org/drawingml/2006/wordprocessingDrawing" xmlns:w10="urn:schemas-microsoft-com:office:word" xmlns:w="http://schemas.openxmlformats.org/wordprocessingml/2006/main" xmlns:w14="http://schemas.microsoft.com/office/word/2010/wordml" xmlns:w15="http://schemas.microsoft.com/office/word/2012/wordml" xmlns:w16cid="http://schemas.microsoft.com/office/word/2016/wordml/cid" xmlns:w16se="http://schemas.microsoft.com/office/word/2015/wordml/symex" xmlns:wpg="http://schemas.microsoft.com/office/word/2010/wordprocessingGroup" xmlns:wpi="http://schemas.microsoft.com/office/word/2010/wordprocessingInk" xmlns:wne="http://schemas.microsoft.com/office/word/2006/wordml" xmlns:wps="http://schemas.microsoft.com/office/word/2010/wordprocessingShape" mc:Ignorable="w14 w15 w16se w16cid wp14">
+  <w16cid:commentId w16cid:paraId="5E12039D" w16cid:durableId="216D39C7"/>
   <w16cid:commentId w16cid:paraId="680AE64F" w16cid:durableId="216D2683"/>
 </w16cid:commentsIds>
 </file>
@@ -6546,7 +6918,7 @@
 </file>
 
 <file path=customXml/itemProps1.xml><?xml version="1.0" encoding="utf-8"?>
-<ds:datastoreItem xmlns:ds="http://schemas.openxmlformats.org/officeDocument/2006/customXml" ds:itemID="{A418F169-9742-4DDF-B9D7-1DB88A85C78E}">
+<ds:datastoreItem xmlns:ds="http://schemas.openxmlformats.org/officeDocument/2006/customXml" ds:itemID="{111FA863-3C1F-4C71-A7A8-D47CB7587FCF}">
   <ds:schemaRefs>
     <ds:schemaRef ds:uri="http://schemas.openxmlformats.org/officeDocument/2006/bibliography"/>
   </ds:schemaRefs>

</xml_diff>

<commit_message>
Further update to literature review
</commit_message>
<xml_diff>
--- a/Literature Review.docx
+++ b/Literature Review.docx
@@ -242,27 +242,14 @@
       <w:r>
         <w:t xml:space="preserve">Figure </w:t>
       </w:r>
-      <w:r>
-        <w:fldChar w:fldCharType="begin"/>
-      </w:r>
-      <w:r>
-        <w:instrText xml:space="preserve"> SEQ Figure \* ARABIC </w:instrText>
-      </w:r>
-      <w:r>
-        <w:fldChar w:fldCharType="separate"/>
-      </w:r>
-      <w:r>
-        <w:rPr>
-          <w:noProof/>
-        </w:rPr>
-        <w:t>1</w:t>
-      </w:r>
-      <w:r>
-        <w:rPr>
-          <w:noProof/>
-        </w:rPr>
-        <w:fldChar w:fldCharType="end"/>
-      </w:r>
+      <w:fldSimple w:instr=" SEQ Figure \* ARABIC ">
+        <w:r>
+          <w:rPr>
+            <w:noProof/>
+          </w:rPr>
+          <w:t>1</w:t>
+        </w:r>
+      </w:fldSimple>
       <w:r>
         <w:t>.1 Test-driven development cycle</w:t>
       </w:r>
@@ -646,27 +633,14 @@
       <w:r>
         <w:t xml:space="preserve">Figure </w:t>
       </w:r>
-      <w:r>
-        <w:fldChar w:fldCharType="begin"/>
-      </w:r>
-      <w:r>
-        <w:instrText xml:space="preserve"> SEQ Figure \* ARABIC </w:instrText>
-      </w:r>
-      <w:r>
-        <w:fldChar w:fldCharType="separate"/>
-      </w:r>
-      <w:r>
-        <w:rPr>
-          <w:noProof/>
-        </w:rPr>
-        <w:t>2</w:t>
-      </w:r>
-      <w:r>
-        <w:rPr>
-          <w:noProof/>
-        </w:rPr>
-        <w:fldChar w:fldCharType="end"/>
-      </w:r>
+      <w:fldSimple w:instr=" SEQ Figure \* ARABIC ">
+        <w:r>
+          <w:rPr>
+            <w:noProof/>
+          </w:rPr>
+          <w:t>2</w:t>
+        </w:r>
+      </w:fldSimple>
       <w:r>
         <w:t xml:space="preserve"> </w:t>
       </w:r>
@@ -1025,27 +999,14 @@
       <w:r>
         <w:t xml:space="preserve">Figure </w:t>
       </w:r>
-      <w:r>
-        <w:fldChar w:fldCharType="begin"/>
-      </w:r>
-      <w:r>
-        <w:instrText xml:space="preserve"> SEQ Figure \* ARABIC </w:instrText>
-      </w:r>
-      <w:r>
-        <w:fldChar w:fldCharType="separate"/>
-      </w:r>
-      <w:r>
-        <w:rPr>
-          <w:noProof/>
-        </w:rPr>
-        <w:t>3</w:t>
-      </w:r>
-      <w:r>
-        <w:rPr>
-          <w:noProof/>
-        </w:rPr>
-        <w:fldChar w:fldCharType="end"/>
-      </w:r>
+      <w:fldSimple w:instr=" SEQ Figure \* ARABIC ">
+        <w:r>
+          <w:rPr>
+            <w:noProof/>
+          </w:rPr>
+          <w:t>3</w:t>
+        </w:r>
+      </w:fldSimple>
       <w:r>
         <w:t xml:space="preserve"> Survey of software methodologies used by developers </w:t>
       </w:r>
@@ -1388,27 +1349,14 @@
       <w:r>
         <w:t xml:space="preserve">Figure </w:t>
       </w:r>
-      <w:r>
-        <w:fldChar w:fldCharType="begin"/>
-      </w:r>
-      <w:r>
-        <w:instrText xml:space="preserve"> SEQ Figure \* ARABIC </w:instrText>
-      </w:r>
-      <w:r>
-        <w:fldChar w:fldCharType="separate"/>
-      </w:r>
-      <w:r>
-        <w:rPr>
-          <w:noProof/>
-        </w:rPr>
-        <w:t>4</w:t>
-      </w:r>
-      <w:r>
-        <w:rPr>
-          <w:noProof/>
-        </w:rPr>
-        <w:fldChar w:fldCharType="end"/>
-      </w:r>
+      <w:fldSimple w:instr=" SEQ Figure \* ARABIC ">
+        <w:r>
+          <w:rPr>
+            <w:noProof/>
+          </w:rPr>
+          <w:t>4</w:t>
+        </w:r>
+      </w:fldSimple>
       <w:r>
         <w:t xml:space="preserve"> Waterfall development life cycle</w:t>
       </w:r>
@@ -1742,27 +1690,14 @@
       <w:r>
         <w:t>Figure 1.</w:t>
       </w:r>
-      <w:r>
-        <w:fldChar w:fldCharType="begin"/>
-      </w:r>
-      <w:r>
-        <w:instrText xml:space="preserve"> SEQ Figure \* ARABIC </w:instrText>
-      </w:r>
-      <w:r>
-        <w:fldChar w:fldCharType="separate"/>
-      </w:r>
-      <w:r>
-        <w:rPr>
-          <w:noProof/>
-        </w:rPr>
-        <w:t>5</w:t>
-      </w:r>
-      <w:r>
-        <w:rPr>
-          <w:noProof/>
-        </w:rPr>
-        <w:fldChar w:fldCharType="end"/>
-      </w:r>
+      <w:fldSimple w:instr=" SEQ Figure \* ARABIC ">
+        <w:r>
+          <w:rPr>
+            <w:noProof/>
+          </w:rPr>
+          <w:t>5</w:t>
+        </w:r>
+      </w:fldSimple>
       <w:r>
         <w:t xml:space="preserve"> List of factors attributed to project success (The Standish Group, 199</w:t>
       </w:r>
@@ -1827,27 +1762,14 @@
       <w:r>
         <w:t>Figure 1.</w:t>
       </w:r>
-      <w:r>
-        <w:fldChar w:fldCharType="begin"/>
-      </w:r>
-      <w:r>
-        <w:instrText xml:space="preserve"> SEQ Figure \* ARABIC </w:instrText>
-      </w:r>
-      <w:r>
-        <w:fldChar w:fldCharType="separate"/>
-      </w:r>
-      <w:r>
-        <w:rPr>
-          <w:noProof/>
-        </w:rPr>
-        <w:t>6</w:t>
-      </w:r>
-      <w:r>
-        <w:rPr>
-          <w:noProof/>
-        </w:rPr>
-        <w:fldChar w:fldCharType="end"/>
-      </w:r>
+      <w:fldSimple w:instr=" SEQ Figure \* ARABIC ">
+        <w:r>
+          <w:rPr>
+            <w:noProof/>
+          </w:rPr>
+          <w:t>6</w:t>
+        </w:r>
+      </w:fldSimple>
       <w:r>
         <w:t xml:space="preserve"> List of factors attributed to project failure</w:t>
       </w:r>
@@ -2236,27 +2158,14 @@
       <w:r>
         <w:t xml:space="preserve">Figure </w:t>
       </w:r>
-      <w:r>
-        <w:fldChar w:fldCharType="begin"/>
-      </w:r>
-      <w:r>
-        <w:instrText xml:space="preserve"> SEQ Figure \* ARABIC </w:instrText>
-      </w:r>
-      <w:r>
-        <w:fldChar w:fldCharType="separate"/>
-      </w:r>
-      <w:r>
-        <w:rPr>
-          <w:noProof/>
-        </w:rPr>
-        <w:t>7</w:t>
-      </w:r>
-      <w:r>
-        <w:rPr>
-          <w:noProof/>
-        </w:rPr>
-        <w:fldChar w:fldCharType="end"/>
-      </w:r>
+      <w:fldSimple w:instr=" SEQ Figure \* ARABIC ">
+        <w:r>
+          <w:rPr>
+            <w:noProof/>
+          </w:rPr>
+          <w:t>7</w:t>
+        </w:r>
+      </w:fldSimple>
       <w:r>
         <w:t xml:space="preserve"> Agile adoption over time (Hewlett Packard, 2014)</w:t>
       </w:r>
@@ -2382,27 +2291,14 @@
       <w:r>
         <w:t xml:space="preserve">Figure </w:t>
       </w:r>
-      <w:r>
-        <w:fldChar w:fldCharType="begin"/>
-      </w:r>
-      <w:r>
-        <w:instrText xml:space="preserve"> SEQ Figure \* ARABIC </w:instrText>
-      </w:r>
-      <w:r>
-        <w:fldChar w:fldCharType="separate"/>
-      </w:r>
-      <w:r>
-        <w:rPr>
-          <w:noProof/>
-        </w:rPr>
-        <w:t>8</w:t>
-      </w:r>
-      <w:r>
-        <w:rPr>
-          <w:noProof/>
-        </w:rPr>
-        <w:fldChar w:fldCharType="end"/>
-      </w:r>
+      <w:fldSimple w:instr=" SEQ Figure \* ARABIC ">
+        <w:r>
+          <w:rPr>
+            <w:noProof/>
+          </w:rPr>
+          <w:t>8</w:t>
+        </w:r>
+      </w:fldSimple>
       <w:r>
         <w:t xml:space="preserve"> Agile vs Waterfall </w:t>
       </w:r>
@@ -2547,14 +2443,27 @@
       <w:r>
         <w:t xml:space="preserve">Figure </w:t>
       </w:r>
-      <w:fldSimple w:instr=" SEQ Figure \* ARABIC ">
-        <w:r>
-          <w:rPr>
-            <w:noProof/>
-          </w:rPr>
-          <w:t>9</w:t>
-        </w:r>
-      </w:fldSimple>
+      <w:r>
+        <w:fldChar w:fldCharType="begin"/>
+      </w:r>
+      <w:r>
+        <w:instrText xml:space="preserve"> SEQ Figure \* ARABIC </w:instrText>
+      </w:r>
+      <w:r>
+        <w:fldChar w:fldCharType="separate"/>
+      </w:r>
+      <w:r>
+        <w:rPr>
+          <w:noProof/>
+        </w:rPr>
+        <w:t>9</w:t>
+      </w:r>
+      <w:r>
+        <w:rPr>
+          <w:noProof/>
+        </w:rPr>
+        <w:fldChar w:fldCharType="end"/>
+      </w:r>
       <w:r>
         <w:t xml:space="preserve"> Usage of agile within the industry (Hewlett Packard</w:t>
       </w:r>
@@ -4284,11 +4193,33 @@
       <w:r>
         <w:t xml:space="preserve">Figure </w:t>
       </w:r>
-      <w:r>
-        <w:fldChar w:fldCharType="begin"/>
-      </w:r>
-      <w:r>
-        <w:instrText xml:space="preserve"> SEQ Figure \* ARABIC </w:instrText>
+      <w:fldSimple w:instr=" SEQ Figure \* ARABIC ">
+        <w:r>
+          <w:rPr>
+            <w:noProof/>
+          </w:rPr>
+          <w:t>10</w:t>
+        </w:r>
+      </w:fldSimple>
+      <w:r>
+        <w:t xml:space="preserve"> Example of a generic repository hosted on Github (Forsyth, 2019)</w:t>
+      </w:r>
+    </w:p>
+    <w:p>
+      <w:r>
+        <w:t>The growing importance of version control systems within the industry is evident by the current number of developers utilising the version control system Github</w:t>
+      </w:r>
+      <w:r>
+        <w:t>. Github has reported that there are now over forty million developers using the system with over forty-four million repositories created in the last year alone</w:t>
+      </w:r>
+      <w:r>
+        <w:t xml:space="preserve"> </w:t>
+      </w:r>
+      <w:r>
+        <w:fldChar w:fldCharType="begin" w:fldLock="1"/>
+      </w:r>
+      <w:r>
+        <w:instrText>ADDIN CSL_CITATION {"citationItems":[{"id":"ITEM-1","itemData":{"URL":"https://octoverse.github.com/","accessed":{"date-parts":[["2019","11","7"]]},"author":[{"dropping-particle":"","family":"Github","given":"","non-dropping-particle":"","parse-names":false,"suffix":""}],"id":"ITEM-1","issued":{"date-parts":[["2019"]]},"page":"1","title":"The State of the Octoverse celebrates a year of building across teams, time zones, and millions of merged pull requests.","type":"webpage"},"uris":["http://www.mendeley.com/documents/?uuid=f9ac3b82-f2bc-39d0-a3b6-099f4bbbe6c9"]}],"mendeley":{"formattedCitation":"(Github, 2019)","plainTextFormattedCitation":"(Github, 2019)","previouslyFormattedCitation":"(Github, 2019)"},"properties":{"noteIndex":0},"schema":"https://github.com/citation-style-language/schema/raw/master/csl-citation.json"}</w:instrText>
       </w:r>
       <w:r>
         <w:fldChar w:fldCharType="separate"/>
@@ -4297,47 +4228,12 @@
         <w:rPr>
           <w:noProof/>
         </w:rPr>
-        <w:t>10</w:t>
-      </w:r>
-      <w:r>
-        <w:rPr>
-          <w:noProof/>
-        </w:rPr>
+        <w:t>(Github, 2019)</w:t>
+      </w:r>
+      <w:r>
         <w:fldChar w:fldCharType="end"/>
       </w:r>
       <w:r>
-        <w:t xml:space="preserve"> Example of a generic repository hosted on Github (Forsyth, 2019)</w:t>
-      </w:r>
-    </w:p>
-    <w:p>
-      <w:r>
-        <w:t>The growing importance of version control systems within the industry is evident by the current number of developers utilising the version control system Github</w:t>
-      </w:r>
-      <w:r>
-        <w:t>. Github has reported that there are now over forty million developers using the system with over forty-four million repositories created in the last year alone</w:t>
-      </w:r>
-      <w:r>
-        <w:t xml:space="preserve"> </w:t>
-      </w:r>
-      <w:r>
-        <w:fldChar w:fldCharType="begin" w:fldLock="1"/>
-      </w:r>
-      <w:r>
-        <w:instrText>ADDIN CSL_CITATION {"citationItems":[{"id":"ITEM-1","itemData":{"URL":"https://octoverse.github.com/","accessed":{"date-parts":[["2019","11","7"]]},"author":[{"dropping-particle":"","family":"Github","given":"","non-dropping-particle":"","parse-names":false,"suffix":""}],"id":"ITEM-1","issued":{"date-parts":[["2019"]]},"page":"1","title":"The State of the Octoverse celebrates a year of building across teams, time zones, and millions of merged pull requests.","type":"webpage"},"uris":["http://www.mendeley.com/documents/?uuid=f9ac3b82-f2bc-39d0-a3b6-099f4bbbe6c9"]}],"mendeley":{"formattedCitation":"(Github, 2019)","plainTextFormattedCitation":"(Github, 2019)","previouslyFormattedCitation":"(Github, 2019)"},"properties":{"noteIndex":0},"schema":"https://github.com/citation-style-language/schema/raw/master/csl-citation.json"}</w:instrText>
-      </w:r>
-      <w:r>
-        <w:fldChar w:fldCharType="separate"/>
-      </w:r>
-      <w:r>
-        <w:rPr>
-          <w:noProof/>
-        </w:rPr>
-        <w:t>(Github, 2019)</w:t>
-      </w:r>
-      <w:r>
-        <w:fldChar w:fldCharType="end"/>
-      </w:r>
-      <w:r>
         <w:t>.</w:t>
       </w:r>
       <w:r>
@@ -4372,22 +4268,13 @@
     </w:p>
     <w:p>
       <w:r>
-        <w:t>One of the main objectives of version control systems is providing teams with the ability to collaborate on a project at the same time without affecting each other’s work</w:t>
-      </w:r>
-      <w:r>
-        <w:t xml:space="preserve"> or</w:t>
-      </w:r>
-      <w:r>
-        <w:t xml:space="preserve"> </w:t>
-      </w:r>
-      <w:r>
-        <w:t xml:space="preserve">altering </w:t>
-      </w:r>
-      <w:r>
-        <w:t>the stable version</w:t>
-      </w:r>
-      <w:r>
-        <w:t xml:space="preserve"> of the project</w:t>
+        <w:t xml:space="preserve">One of the main objectives of version control systems is providing teams with the ability to collaborate on a project </w:t>
+      </w:r>
+      <w:r>
+        <w:t xml:space="preserve">together </w:t>
+      </w:r>
+      <w:r>
+        <w:t>at the same time without affecting each other’s work</w:t>
       </w:r>
       <w:r>
         <w:t xml:space="preserve"> </w:t>
@@ -4561,38 +4448,659 @@
       <w:r>
         <w:t xml:space="preserve">Figure </w:t>
       </w:r>
+      <w:r>
+        <w:fldChar w:fldCharType="begin"/>
+      </w:r>
+      <w:r>
+        <w:instrText xml:space="preserve"> SEQ Figure \* ARABIC </w:instrText>
+      </w:r>
+      <w:r>
+        <w:fldChar w:fldCharType="separate"/>
+      </w:r>
+      <w:r>
+        <w:rPr>
+          <w:noProof/>
+        </w:rPr>
+        <w:t>11</w:t>
+      </w:r>
+      <w:r>
+        <w:rPr>
+          <w:noProof/>
+        </w:rPr>
+        <w:fldChar w:fldCharType="end"/>
+      </w:r>
+      <w:r>
+        <w:t xml:space="preserve"> </w:t>
+      </w:r>
+      <w:r>
+        <w:t>Workflow of branching in version control systems</w:t>
+      </w:r>
+      <w:r>
+        <w:t xml:space="preserve"> </w:t>
+      </w:r>
+      <w:r>
+        <w:fldChar w:fldCharType="begin" w:fldLock="1"/>
+      </w:r>
+      <w:r>
+        <w:instrText>ADDIN CSL_CITATION {"citationItems":[{"id":"ITEM-1","itemData":{"URL":"https://arccwiki.uwyo.edu/images/1/19/GitHub_Flow_steps.png","accessed":{"date-parts":[["2019","11","7"]]},"author":[{"dropping-particle":"","family":"ARCC","given":"","non-dropping-particle":"","parse-names":false,"suffix":""}],"container-title":"Advanced Research Computing Center (ARCC)","id":"ITEM-1","issued":{"date-parts":[["2018"]]},"title":"GitHub_Flow_steps.png (700×231)","type":"webpage"},"uris":["http://www.mendeley.com/documents/?uuid=05aaa4ef-a3b6-3d49-a3b1-d770b32a08e4"]}],"mendeley":{"formattedCitation":"(ARCC, 2018)","plainTextFormattedCitation":"(ARCC, 2018)","previouslyFormattedCitation":"(ARCC, 2018)"},"properties":{"noteIndex":0},"schema":"https://github.com/citation-style-language/schema/raw/master/csl-citation.json"}</w:instrText>
+      </w:r>
+      <w:r>
+        <w:fldChar w:fldCharType="separate"/>
+      </w:r>
+      <w:r>
+        <w:rPr>
+          <w:i w:val="0"/>
+          <w:noProof/>
+        </w:rPr>
+        <w:t>(ARCC, 2018)</w:t>
+      </w:r>
+      <w:r>
+        <w:fldChar w:fldCharType="end"/>
+      </w:r>
+    </w:p>
+    <w:p>
+      <w:r>
+        <w:t xml:space="preserve">As shown in the above diagram, no work is </w:t>
+      </w:r>
+      <w:r>
+        <w:t>directly done</w:t>
+      </w:r>
+      <w:r>
+        <w:t xml:space="preserve"> on the master branch. If any changes are required, a new branch is created and developed on and once the changes have been fully tested the alterations can be integrated into the master branch.</w:t>
+      </w:r>
+    </w:p>
+    <w:p>
+      <w:r>
+        <w:t xml:space="preserve">Another vital usage of branching as the name of the system implies is controlling the differing versions of the codebase. </w:t>
+      </w:r>
+      <w:r>
+        <w:t xml:space="preserve">For instance, </w:t>
+      </w:r>
+      <w:r>
+        <w:t>a team</w:t>
+      </w:r>
+      <w:r>
+        <w:t xml:space="preserve"> may be developing an overhaul of their current product </w:t>
+      </w:r>
+      <w:r>
+        <w:t xml:space="preserve">and in doing so want to keep </w:t>
+      </w:r>
+      <w:r>
+        <w:t>an</w:t>
+      </w:r>
+      <w:r>
+        <w:t xml:space="preserve"> older release</w:t>
+      </w:r>
+      <w:r>
+        <w:t xml:space="preserve"> separate</w:t>
+      </w:r>
+      <w:r>
+        <w:t>. The reason for this may be that t</w:t>
+      </w:r>
+      <w:r>
+        <w:t>he overhaul utilises newer technologies that some of their customers cannot use on their hardware</w:t>
+      </w:r>
+      <w:r>
+        <w:t>. By</w:t>
+      </w:r>
+      <w:r>
+        <w:t xml:space="preserve"> keeping the releases separate</w:t>
+      </w:r>
+      <w:r>
+        <w:t xml:space="preserve">, the team can insure that they </w:t>
+      </w:r>
+      <w:r>
+        <w:t xml:space="preserve">can focus on development on the newer version whilst also continuing to support the old one </w:t>
+      </w:r>
+      <w:r>
+        <w:fldChar w:fldCharType="begin" w:fldLock="1"/>
+      </w:r>
+      <w:r>
+        <w:instrText>ADDIN CSL_CITATION {"citationItems":[{"id":"ITEM-1","itemData":{"ISBN":"1449345050","abstract":"Get up to speed on Git for tracking, branching, merging, and managing code revisions. Through a series of step-by-step tutorials, this practical guide takes you quickly from Git fundamentals to advanced techniques, and provides friendly yet rigorous advice for navigating the many functions of this open source version control system. This thoroughly revised edition also includes tips for manipulating trees, extended coverage of the reflog and stash, and a complete introduction to the GitHub repository. Git lets you manage code development in a virtually endless variety of ways, once you understand how to harness the system’s flexibility. This book shows you how. Learn how to use Git for several real-world development scenarios Gain insight into Git’s common-use cases, initial tasks, and basic functions Use the system for both centralized and distributed version control Learn how to manage merges, conflicts, patches, and diffs Apply advanced techniques such as rebasing, hooks, and ways to handle submodules Interact with Subversion (SVN) repositories—including SVN to Git conversions Navigate, use, and contribute to open source projects though GitHub","author":[{"dropping-particle":"","family":"Loeliger","given":"Jon","non-dropping-particle":"","parse-names":false,"suffix":""},{"dropping-particle":"","family":"McCullough","given":"Matthew","non-dropping-particle":"","parse-names":false,"suffix":""}],"id":"ITEM-1","issued":{"date-parts":[["2012"]]},"number-of-pages":"89","title":"Version Control with Git: Powerful Tools and Techniques for Collaborative Software Development","type":"book"},"uris":["http://www.mendeley.com/documents/?uuid=f9f23e1f-066c-3955-b309-0fc9bcedf6a6"]}],"mendeley":{"formattedCitation":"(Loeliger and McCullough, 2012)","plainTextFormattedCitation":"(Loeliger and McCullough, 2012)","previouslyFormattedCitation":"(Loeliger and McCullough, 2012)"},"properties":{"noteIndex":0},"schema":"https://github.com/citation-style-language/schema/raw/master/csl-citation.json"}</w:instrText>
+      </w:r>
+      <w:r>
+        <w:fldChar w:fldCharType="separate"/>
+      </w:r>
+      <w:r>
+        <w:rPr>
+          <w:noProof/>
+        </w:rPr>
+        <w:t>(Loeliger and McCullough, 2012)</w:t>
+      </w:r>
+      <w:r>
+        <w:fldChar w:fldCharType="end"/>
+      </w:r>
+      <w:r>
+        <w:t>.</w:t>
+      </w:r>
+    </w:p>
+    <w:p>
+      <w:pPr>
+        <w:pStyle w:val="Heading4"/>
+      </w:pPr>
+      <w:r>
+        <w:t>2.5.</w:t>
+      </w:r>
+      <w:r>
+        <w:t>1.</w:t>
+      </w:r>
+      <w:r>
+        <w:t>2</w:t>
+      </w:r>
+      <w:r>
+        <w:t xml:space="preserve"> </w:t>
+      </w:r>
+      <w:r>
+        <w:t>Commits</w:t>
+      </w:r>
+    </w:p>
+    <w:p>
+      <w:r>
+        <w:t xml:space="preserve">A commit is when a developer makes a change to </w:t>
+      </w:r>
+      <w:r>
+        <w:t xml:space="preserve">the content on </w:t>
+      </w:r>
+      <w:r>
+        <w:t>a file or set of files</w:t>
+      </w:r>
+      <w:r>
+        <w:t xml:space="preserve"> and saves those changes to the </w:t>
+      </w:r>
+      <w:r>
+        <w:t xml:space="preserve">codebase </w:t>
+      </w:r>
+      <w:r>
+        <w:fldChar w:fldCharType="begin" w:fldLock="1"/>
+      </w:r>
+      <w:r>
+        <w:instrText>ADDIN CSL_CITATION {"citationItems":[{"id":"ITEM-1","itemData":{"ISBN":"9781450310864","abstract":"Social applications on the web let users track and follow the activities of a large number of others regardless of location or affiliation. There is a potential for this transparency to radically improve collaboration and learning in complex knowledge-based activities. Based on a series of in-depth interviews with central and peripheral GitHub users, we examined the value of transparency for large-scale distributed collaborations and communities of practice. We find that people make a surprisingly rich set of social inferences from the networked activity information in GitHub, such as inferring someone else's technical goals and vision when they edit code, or guessing which of several similar projects has the best chance of thriving in the long term. Users combine these inferences into effective strategies for coordinating work, advancing technical skills and managing their reputation.","author":[{"dropping-particle":"","family":"Dabbish","given":"Laura","non-dropping-particle":"","parse-names":false,"suffix":""},{"dropping-particle":"","family":"Stuart","given":"Colleen","non-dropping-particle":"","parse-names":false,"suffix":""},{"dropping-particle":"","family":"Tsay","given":"Jason","non-dropping-particle":"","parse-names":false,"suffix":""},{"dropping-particle":"","family":"Herbsleb","given":"Jim","non-dropping-particle":"","parse-names":false,"suffix":""}],"id":"ITEM-1","issued":{"date-parts":[["2012"]]},"title":"Social Coding in GitHub: Transparency and Collaboration in an Open Software Repository Human Factors; Design","type":"book"},"uris":["http://www.mendeley.com/documents/?uuid=4f24b919-2dec-34f1-b65d-d1b3f3613deb"]}],"mendeley":{"formattedCitation":"(Dabbish &lt;i&gt;et al.&lt;/i&gt;, 2012)","plainTextFormattedCitation":"(Dabbish et al., 2012)","previouslyFormattedCitation":"(Dabbish &lt;i&gt;et al.&lt;/i&gt;, 2012)"},"properties":{"noteIndex":0},"schema":"https://github.com/citation-style-language/schema/raw/master/csl-citation.json"}</w:instrText>
+      </w:r>
+      <w:r>
+        <w:fldChar w:fldCharType="separate"/>
+      </w:r>
+      <w:r>
+        <w:rPr>
+          <w:noProof/>
+        </w:rPr>
+        <w:t xml:space="preserve">(Dabbish </w:t>
+      </w:r>
+      <w:r>
+        <w:rPr>
+          <w:i/>
+          <w:noProof/>
+        </w:rPr>
+        <w:t>et al.</w:t>
+      </w:r>
+      <w:r>
+        <w:rPr>
+          <w:noProof/>
+        </w:rPr>
+        <w:t>, 2012)</w:t>
+      </w:r>
+      <w:r>
+        <w:fldChar w:fldCharType="end"/>
+      </w:r>
+      <w:r>
+        <w:t xml:space="preserve">. </w:t>
+      </w:r>
+      <w:r>
+        <w:t>Whenever a developer saves those changes, the version control system will keep a complete record of what files were changed, what the changes were inside those files and who made th</w:t>
+      </w:r>
+      <w:r>
+        <w:t>os</w:t>
+      </w:r>
+      <w:r>
+        <w:t>e changes</w:t>
+      </w:r>
+      <w:r>
+        <w:t xml:space="preserve"> </w:t>
+      </w:r>
+      <w:r>
+        <w:fldChar w:fldCharType="begin" w:fldLock="1"/>
+      </w:r>
+      <w:r>
+        <w:instrText>ADDIN CSL_CITATION {"citationItems":[{"id":"ITEM-1","itemData":{"URL":"https://help.github.com/en/github/getting-started-with-github/github-glossary","accessed":{"date-parts":[["2019","11","7"]]},"author":[{"dropping-particle":"","family":"Github","given":"","non-dropping-particle":"","parse-names":false,"suffix":""}],"id":"ITEM-1","issued":{"date-parts":[["0"]]},"title":"GitHub Glossary - GitHub Help","type":"webpage"},"uris":["http://www.mendeley.com/documents/?uuid=b2aaa94a-c91f-3c5a-aaeb-f808c35655af"]}],"mendeley":{"formattedCitation":"(Github, no date)","plainTextFormattedCitation":"(Github, no date)","previouslyFormattedCitation":"(Github, no date)"},"properties":{"noteIndex":0},"schema":"https://github.com/citation-style-language/schema/raw/master/csl-citation.json"}</w:instrText>
+      </w:r>
+      <w:r>
+        <w:fldChar w:fldCharType="separate"/>
+      </w:r>
+      <w:r>
+        <w:rPr>
+          <w:noProof/>
+        </w:rPr>
+        <w:t>(Github, no date)</w:t>
+      </w:r>
+      <w:r>
+        <w:fldChar w:fldCharType="end"/>
+      </w:r>
+      <w:r>
+        <w:t xml:space="preserve">. </w:t>
+      </w:r>
+      <w:r>
+        <w:t>Th</w:t>
+      </w:r>
+      <w:r>
+        <w:t xml:space="preserve">e commit history </w:t>
+      </w:r>
+      <w:r>
+        <w:t xml:space="preserve">can be </w:t>
+      </w:r>
+      <w:r>
+        <w:t xml:space="preserve">extremely </w:t>
+      </w:r>
+      <w:r>
+        <w:t>beneficial for a team as it allows individuals to understand what everyone on the team has been working on</w:t>
+      </w:r>
+      <w:r>
+        <w:t xml:space="preserve"> and the changes they’ve implemented</w:t>
+      </w:r>
+      <w:r>
+        <w:t xml:space="preserve"> </w:t>
+      </w:r>
+      <w:r>
+        <w:t>as shown in the figure below</w:t>
+      </w:r>
+      <w:r>
+        <w:t xml:space="preserve">. </w:t>
+      </w:r>
+    </w:p>
+    <w:p>
+      <w:pPr>
+        <w:keepNext/>
+      </w:pPr>
+      <w:r>
+        <w:rPr>
+          <w:noProof/>
+        </w:rPr>
+        <w:drawing>
+          <wp:inline distT="0" distB="0" distL="0" distR="0" wp14:anchorId="6B61F119" wp14:editId="731B1478">
+            <wp:extent cx="5731510" cy="2541270"/>
+            <wp:effectExtent l="0" t="0" r="2540" b="0"/>
+            <wp:docPr id="13" name="Picture 13"/>
+            <wp:cNvGraphicFramePr>
+              <a:graphicFrameLocks xmlns:a="http://schemas.openxmlformats.org/drawingml/2006/main" noChangeAspect="1"/>
+            </wp:cNvGraphicFramePr>
+            <a:graphic xmlns:a="http://schemas.openxmlformats.org/drawingml/2006/main">
+              <a:graphicData uri="http://schemas.openxmlformats.org/drawingml/2006/picture">
+                <pic:pic xmlns:pic="http://schemas.openxmlformats.org/drawingml/2006/picture">
+                  <pic:nvPicPr>
+                    <pic:cNvPr id="1" name=""/>
+                    <pic:cNvPicPr/>
+                  </pic:nvPicPr>
+                  <pic:blipFill>
+                    <a:blip r:embed="rId20"/>
+                    <a:stretch>
+                      <a:fillRect/>
+                    </a:stretch>
+                  </pic:blipFill>
+                  <pic:spPr>
+                    <a:xfrm>
+                      <a:off x="0" y="0"/>
+                      <a:ext cx="5731510" cy="2541270"/>
+                    </a:xfrm>
+                    <a:prstGeom prst="rect">
+                      <a:avLst/>
+                    </a:prstGeom>
+                  </pic:spPr>
+                </pic:pic>
+              </a:graphicData>
+            </a:graphic>
+          </wp:inline>
+        </w:drawing>
+      </w:r>
+    </w:p>
+    <w:p>
+      <w:pPr>
+        <w:pStyle w:val="Caption"/>
+      </w:pPr>
+      <w:r>
+        <w:t xml:space="preserve">Figure </w:t>
+      </w:r>
       <w:fldSimple w:instr=" SEQ Figure \* ARABIC ">
         <w:r>
           <w:rPr>
             <w:noProof/>
           </w:rPr>
-          <w:t>11</w:t>
+          <w:t>12</w:t>
         </w:r>
       </w:fldSimple>
       <w:r>
         <w:t xml:space="preserve"> </w:t>
       </w:r>
       <w:r>
-        <w:t>Workflow of branching in version control systems</w:t>
-      </w:r>
-      <w:r>
-        <w:t xml:space="preserve"> </w:t>
+        <w:t>Example of a com</w:t>
+      </w:r>
+      <w:r>
+        <w:t>mit history of a project hosted on Github (</w:t>
+      </w:r>
+      <w:proofErr w:type="spellStart"/>
+      <w:r>
+        <w:t>Kottal</w:t>
+      </w:r>
+      <w:proofErr w:type="spellEnd"/>
+      <w:r>
+        <w:t>, 2019)</w:t>
+      </w:r>
+    </w:p>
+    <w:p/>
+    <w:p>
+      <w:r>
+        <w:lastRenderedPageBreak/>
+        <w:t xml:space="preserve">The commit history is also extremely useful for diagnosing issues that have occurred after various changes </w:t>
+      </w:r>
+      <w:r>
+        <w:t>have been made to</w:t>
+      </w:r>
+      <w:r>
+        <w:t xml:space="preserve"> the codebase. </w:t>
+      </w:r>
+      <w:r>
+        <w:t>T</w:t>
+      </w:r>
+      <w:r>
+        <w:t>he feature known as Diffing</w:t>
+      </w:r>
+      <w:r>
+        <w:t xml:space="preserve"> allows d</w:t>
+      </w:r>
+      <w:r>
+        <w:t xml:space="preserve">evelopers </w:t>
+      </w:r>
+      <w:r>
+        <w:t>to</w:t>
+      </w:r>
+      <w:r>
+        <w:t xml:space="preserve"> navigate through </w:t>
+      </w:r>
+      <w:r>
+        <w:t>the history of a given file to determine what changes might have caused the error.</w:t>
+      </w:r>
+    </w:p>
+    <w:p>
+      <w:r>
+        <w:t>On a teamworking module that utilises some form of version control software, the lecturer may wish to view the commit history as it will not only give an indication of who has been working on the project, it will also allow the lecturer to verify the students claims of who made what feature.</w:t>
+      </w:r>
+    </w:p>
+    <w:p>
+      <w:pPr>
+        <w:pStyle w:val="Heading4"/>
+      </w:pPr>
+      <w:r>
+        <w:t>2.5.1.</w:t>
+      </w:r>
+      <w:r>
+        <w:t>3</w:t>
+      </w:r>
+      <w:r>
+        <w:t xml:space="preserve"> Diffing</w:t>
+      </w:r>
+    </w:p>
+    <w:p/>
+    <w:p>
+      <w:r>
+        <w:t>[Here we will explain the importance of diffing in that you can</w:t>
+      </w:r>
+      <w:r>
+        <w:t xml:space="preserve"> look into the full history of modifications made to a file – especially important if something breaks in a commit as the VCS will highlight what code was changed between commits/release</w:t>
+      </w:r>
+      <w:r>
+        <w:t>]</w:t>
+      </w:r>
+    </w:p>
+    <w:p>
+      <w:r>
+        <w:t>[INSERT IMAGE OF DIFFING]</w:t>
+      </w:r>
+    </w:p>
+    <w:p/>
+    <w:p>
+      <w:pPr>
+        <w:pStyle w:val="Heading3"/>
+        <w:spacing w:line="360" w:lineRule="auto"/>
+      </w:pPr>
+      <w:r>
+        <w:t>2.</w:t>
+      </w:r>
+      <w:r>
+        <w:t>5</w:t>
+      </w:r>
+      <w:r>
+        <w:t xml:space="preserve">.2 </w:t>
+      </w:r>
+      <w:r>
+        <w:t>Continuous Integration Software</w:t>
+      </w:r>
+    </w:p>
+    <w:p>
+      <w:pPr>
+        <w:spacing w:line="360" w:lineRule="auto"/>
+      </w:pPr>
+      <w:r>
+        <w:t>One of the main objectives of test-driven development is to rapidly</w:t>
+      </w:r>
+      <w:r>
+        <w:t xml:space="preserve"> test the </w:t>
+      </w:r>
+      <w:r>
+        <w:t>changes being</w:t>
+      </w:r>
+      <w:r>
+        <w:t xml:space="preserve"> carried out against a set of automated tests </w:t>
       </w:r>
       <w:r>
         <w:fldChar w:fldCharType="begin" w:fldLock="1"/>
       </w:r>
       <w:r>
-        <w:instrText>ADDIN CSL_CITATION {"citationItems":[{"id":"ITEM-1","itemData":{"URL":"https://arccwiki.uwyo.edu/images/1/19/GitHub_Flow_steps.png","accessed":{"date-parts":[["2019","11","7"]]},"author":[{"dropping-particle":"","family":"ARCC","given":"","non-dropping-particle":"","parse-names":false,"suffix":""}],"container-title":"Advanced Research Computing Center (ARCC)","id":"ITEM-1","issued":{"date-parts":[["2018"]]},"title":"GitHub_Flow_steps.png (700×231)","type":"webpage"},"uris":["http://www.mendeley.com/documents/?uuid=05aaa4ef-a3b6-3d49-a3b1-d770b32a08e4"]}],"mendeley":{"formattedCitation":"(ARCC, 2018)","plainTextFormattedCitation":"(ARCC, 2018)","previouslyFormattedCitation":"(ARCC, 2018)"},"properties":{"noteIndex":0},"schema":"https://github.com/citation-style-language/schema/raw/master/csl-citation.json"}</w:instrText>
+        <w:instrText>ADDIN CSL_CITATION {"citationItems":[{"id":"ITEM-1","itemData":{"URL":"https://books.google.co.uk/books?hl=en&amp;lr=&amp;id=CUlsAQAAQBAJ&amp;oi=fnd&amp;pg=PR7&amp;dq=test-driven+development+&amp;ots=QBiU3d4LO-&amp;sig=xT65uIRkEB4JPyegm8aS37QLIxY&amp;redir_esc=y#v=onepage&amp;q=test-driven development&amp;f=false","accessed":{"date-parts":[["2019","10","10"]]},"author":[{"dropping-particle":"","family":"Beck","given":"Kent","non-dropping-particle":"","parse-names":false,"suffix":""}],"container-title":"Addison-Wesley","id":"ITEM-1","issued":{"date-parts":[["2003"]]},"title":"Test-driven Development: By Example","type":"webpage"},"uris":["http://www.mendeley.com/documents/?uuid=b2f1aa44-cceb-32aa-a77f-4beb3ef208ae"]}],"mendeley":{"formattedCitation":"(Beck, 2003)","plainTextFormattedCitation":"(Beck, 2003)","previouslyFormattedCitation":"(Beck, 2003)"},"properties":{"noteIndex":0},"schema":"https://github.com/citation-style-language/schema/raw/master/csl-citation.json"}</w:instrText>
       </w:r>
       <w:r>
         <w:fldChar w:fldCharType="separate"/>
       </w:r>
       <w:r>
         <w:rPr>
+          <w:noProof/>
+        </w:rPr>
+        <w:t>(Beck, 2003)</w:t>
+      </w:r>
+      <w:r>
+        <w:fldChar w:fldCharType="end"/>
+      </w:r>
+      <w:r>
+        <w:t xml:space="preserve">. Utilising </w:t>
+      </w:r>
+      <w:r>
+        <w:t>c</w:t>
+      </w:r>
+      <w:r>
+        <w:t>ontinuou</w:t>
+      </w:r>
+      <w:r>
+        <w:t>s i</w:t>
+      </w:r>
+      <w:r>
+        <w:t>ntegration</w:t>
+      </w:r>
+      <w:r>
+        <w:t xml:space="preserve"> (CI)</w:t>
+      </w:r>
+      <w:r>
+        <w:t xml:space="preserve"> software allows </w:t>
+      </w:r>
+      <w:r>
+        <w:t xml:space="preserve">developers </w:t>
+      </w:r>
+      <w:r>
+        <w:t xml:space="preserve">to do just that. </w:t>
+      </w:r>
+      <w:r>
+        <w:t xml:space="preserve">The purpose of </w:t>
+      </w:r>
+      <w:r>
+        <w:t>the</w:t>
+      </w:r>
+      <w:r>
+        <w:t xml:space="preserve"> software is to check a given code repository whenever a change is </w:t>
+      </w:r>
+      <w:r>
+        <w:t xml:space="preserve">committed </w:t>
+      </w:r>
+      <w:r>
+        <w:t>and</w:t>
+      </w:r>
+      <w:r>
+        <w:t xml:space="preserve"> from there</w:t>
+      </w:r>
+      <w:r>
+        <w:t xml:space="preserve"> run a set list of commands</w:t>
+      </w:r>
+      <w:r>
+        <w:t xml:space="preserve"> that are predefined by the user</w:t>
+      </w:r>
+      <w:r>
+        <w:t xml:space="preserve"> to attempt to compile the project [INSE</w:t>
+      </w:r>
+      <w:r>
+        <w:t>RT R</w:t>
+      </w:r>
+      <w:r>
+        <w:t xml:space="preserve">EF]. </w:t>
+      </w:r>
+      <w:r>
+        <w:t>For continuous integration software to work, all the code required for the project must be stored in the repository</w:t>
+      </w:r>
+      <w:r>
+        <w:t xml:space="preserve"> [GET REF]</w:t>
+      </w:r>
+      <w:r>
+        <w:t xml:space="preserve"> and o</w:t>
+      </w:r>
+      <w:r>
+        <w:t xml:space="preserve">nce a change has been pushed to the repository, the software will run the list of commands to begin </w:t>
+      </w:r>
+      <w:r>
+        <w:t>compiling the code</w:t>
+      </w:r>
+      <w:r>
+        <w:t xml:space="preserve">. </w:t>
+      </w:r>
+    </w:p>
+    <w:p>
+      <w:pPr>
+        <w:spacing w:line="360" w:lineRule="auto"/>
+      </w:pPr>
+      <w:r>
+        <w:t>Integrating the continuous integration software with a version control system allow</w:t>
+      </w:r>
+      <w:r>
+        <w:t>s</w:t>
+      </w:r>
+      <w:r>
+        <w:t xml:space="preserve"> developers to consistently receive feedback on the work they’ve done [GET REF]</w:t>
+      </w:r>
+      <w:r>
+        <w:t>. The process of this can be described as a cycle with the developer making changes to the codebase, committing those changes to the version control system which notifies the continuous integration software to run the predefined tests</w:t>
+      </w:r>
+      <w:r>
+        <w:t xml:space="preserve"> as shown in the figure below.</w:t>
+      </w:r>
+    </w:p>
+    <w:p>
+      <w:pPr>
+        <w:keepNext/>
+        <w:spacing w:line="360" w:lineRule="auto"/>
+      </w:pPr>
+      <w:r>
+        <w:rPr>
+          <w:noProof/>
+        </w:rPr>
+        <w:lastRenderedPageBreak/>
+        <w:drawing>
+          <wp:inline distT="0" distB="0" distL="0" distR="0" wp14:anchorId="054436B6" wp14:editId="169FA18B">
+            <wp:extent cx="5731510" cy="3913505"/>
+            <wp:effectExtent l="0" t="0" r="2540" b="0"/>
+            <wp:docPr id="14" name="Picture 14" descr="The Existing Challenges of Continuous Integration (CI)"/>
+            <wp:cNvGraphicFramePr>
+              <a:graphicFrameLocks xmlns:a="http://schemas.openxmlformats.org/drawingml/2006/main" noChangeAspect="1"/>
+            </wp:cNvGraphicFramePr>
+            <a:graphic xmlns:a="http://schemas.openxmlformats.org/drawingml/2006/main">
+              <a:graphicData uri="http://schemas.openxmlformats.org/drawingml/2006/picture">
+                <pic:pic xmlns:pic="http://schemas.openxmlformats.org/drawingml/2006/picture">
+                  <pic:nvPicPr>
+                    <pic:cNvPr id="0" name="Picture 1" descr="The Existing Challenges of Continuous Integration (CI)"/>
+                    <pic:cNvPicPr>
+                      <a:picLocks noChangeAspect="1" noChangeArrowheads="1"/>
+                    </pic:cNvPicPr>
+                  </pic:nvPicPr>
+                  <pic:blipFill>
+                    <a:blip r:embed="rId21">
+                      <a:extLst>
+                        <a:ext uri="{28A0092B-C50C-407E-A947-70E740481C1C}">
+                          <a14:useLocalDpi xmlns:a14="http://schemas.microsoft.com/office/drawing/2010/main" val="0"/>
+                        </a:ext>
+                      </a:extLst>
+                    </a:blip>
+                    <a:srcRect/>
+                    <a:stretch>
+                      <a:fillRect/>
+                    </a:stretch>
+                  </pic:blipFill>
+                  <pic:spPr bwMode="auto">
+                    <a:xfrm>
+                      <a:off x="0" y="0"/>
+                      <a:ext cx="5731510" cy="3913505"/>
+                    </a:xfrm>
+                    <a:prstGeom prst="rect">
+                      <a:avLst/>
+                    </a:prstGeom>
+                    <a:noFill/>
+                    <a:ln>
+                      <a:noFill/>
+                    </a:ln>
+                  </pic:spPr>
+                </pic:pic>
+              </a:graphicData>
+            </a:graphic>
+          </wp:inline>
+        </w:drawing>
+      </w:r>
+    </w:p>
+    <w:p>
+      <w:pPr>
+        <w:pStyle w:val="Caption"/>
+      </w:pPr>
+      <w:r>
+        <w:t xml:space="preserve">Figure </w:t>
+      </w:r>
+      <w:fldSimple w:instr=" SEQ Figure \* ARABIC ">
+        <w:r>
+          <w:rPr>
+            <w:noProof/>
+          </w:rPr>
+          <w:t>13</w:t>
+        </w:r>
+      </w:fldSimple>
+      <w:r>
+        <w:t xml:space="preserve"> Cycle of software development using TDD</w:t>
+      </w:r>
+      <w:r>
+        <w:t xml:space="preserve"> </w:t>
+      </w:r>
+      <w:r>
+        <w:fldChar w:fldCharType="begin" w:fldLock="1"/>
+      </w:r>
+      <w:r>
+        <w:instrText>ADDIN CSL_CITATION {"citationItems":[{"id":"ITEM-1","itemData":{"URL":"https://www.360logica.com/blog/wp-content/uploads/2015/08/The-Existing-Challenges-of-Continuous-Integration-CI.png","accessed":{"date-parts":[["2019","11","7"]]},"author":[{"dropping-particle":"","family":"360 Logica","given":"","non-dropping-particle":"","parse-names":false,"suffix":""}],"id":"ITEM-1","issued":{"date-parts":[["0"]]},"title":"The-Existing-Challenges-of-Continuous-Integration-CI.png (640×437)","type":"webpage"},"uris":["http://www.mendeley.com/documents/?uuid=289d32bf-9307-3e6c-83fb-49fb7ecc46f7"]}],"mendeley":{"formattedCitation":"(360 Logica, no date)","plainTextFormattedCitation":"(360 Logica, no date)"},"properties":{"noteIndex":0},"schema":"https://github.com/citation-style-language/schema/raw/master/csl-citation.json"}</w:instrText>
+      </w:r>
+      <w:r>
+        <w:fldChar w:fldCharType="separate"/>
+      </w:r>
+      <w:r>
+        <w:rPr>
           <w:i w:val="0"/>
           <w:noProof/>
         </w:rPr>
-        <w:t>(ARCC, 2018)</w:t>
+        <w:t>(360 Logica, no date)</w:t>
       </w:r>
       <w:r>
         <w:fldChar w:fldCharType="end"/>
@@ -4600,293 +5108,22 @@
     </w:p>
     <w:p>
       <w:r>
-        <w:t xml:space="preserve">As shown in the above diagram, no work is </w:t>
-      </w:r>
-      <w:r>
-        <w:t>directly done</w:t>
-      </w:r>
-      <w:r>
-        <w:t xml:space="preserve"> on the master branch. If any changes are required, a new branch is created and developed on and once the changes have been fully tested the alterations can be integrated into the master branch.</w:t>
-      </w:r>
-      <w:r>
-        <w:t xml:space="preserve"> </w:t>
-      </w:r>
-    </w:p>
-    <w:p>
-      <w:r>
-        <w:t xml:space="preserve">Another vital usage of branching as the name of the system implies is controlling the differing versions of the codebase. </w:t>
-      </w:r>
-      <w:r>
-        <w:t xml:space="preserve">For instance, teams may be developing an overhaul of their current product </w:t>
-      </w:r>
-      <w:r>
-        <w:t xml:space="preserve">and in doing so want to keep </w:t>
-      </w:r>
-      <w:r>
-        <w:t>an</w:t>
-      </w:r>
-      <w:r>
-        <w:t xml:space="preserve"> older release</w:t>
-      </w:r>
-      <w:r>
-        <w:t xml:space="preserve"> separate</w:t>
-      </w:r>
-      <w:r>
-        <w:t>. The reason for this may be that t</w:t>
-      </w:r>
-      <w:r>
-        <w:t>he overhaul utilises newer technologies that some of their customers cannot use on their hardware</w:t>
-      </w:r>
-      <w:r>
-        <w:t xml:space="preserve">, keeping the releases separate insures that the team can focus on development on the newer version whilst also continuing to support the old one </w:t>
-      </w:r>
-      <w:r>
-        <w:fldChar w:fldCharType="begin" w:fldLock="1"/>
-      </w:r>
-      <w:r>
-        <w:instrText>ADDIN CSL_CITATION {"citationItems":[{"id":"ITEM-1","itemData":{"ISBN":"1449345050","abstract":"Get up to speed on Git for tracking, branching, merging, and managing code revisions. Through a series of step-by-step tutorials, this practical guide takes you quickly from Git fundamentals to advanced techniques, and provides friendly yet rigorous advice for navigating the many functions of this open source version control system. This thoroughly revised edition also includes tips for manipulating trees, extended coverage of the reflog and stash, and a complete introduction to the GitHub repository. Git lets you manage code development in a virtually endless variety of ways, once you understand how to harness the system’s flexibility. This book shows you how. Learn how to use Git for several real-world development scenarios Gain insight into Git’s common-use cases, initial tasks, and basic functions Use the system for both centralized and distributed version control Learn how to manage merges, conflicts, patches, and diffs Apply advanced techniques such as rebasing, hooks, and ways to handle submodules Interact with Subversion (SVN) repositories—including SVN to Git conversions Navigate, use, and contribute to open source projects though GitHub","author":[{"dropping-particle":"","family":"Loeliger","given":"Jon","non-dropping-particle":"","parse-names":false,"suffix":""},{"dropping-particle":"","family":"McCullough","given":"Matthew","non-dropping-particle":"","parse-names":false,"suffix":""}],"id":"ITEM-1","issued":{"date-parts":[["2012"]]},"number-of-pages":"89","title":"Version Control with Git: Powerful Tools and Techniques for Collaborative Software Development","type":"book"},"uris":["http://www.mendeley.com/documents/?uuid=f9f23e1f-066c-3955-b309-0fc9bcedf6a6"]}],"mendeley":{"formattedCitation":"(Loeliger and McCullough, 2012)","plainTextFormattedCitation":"(Loeliger and McCullough, 2012)"},"properties":{"noteIndex":0},"schema":"https://github.com/citation-style-language/schema/raw/master/csl-citation.json"}</w:instrText>
-      </w:r>
-      <w:r>
-        <w:fldChar w:fldCharType="separate"/>
-      </w:r>
-      <w:r>
-        <w:rPr>
-          <w:noProof/>
-        </w:rPr>
-        <w:t>(Loeliger and McCullough, 2012)</w:t>
-      </w:r>
-      <w:r>
-        <w:fldChar w:fldCharType="end"/>
-      </w:r>
-      <w:r>
-        <w:t>.</w:t>
-      </w:r>
-    </w:p>
-    <w:p>
-      <w:pPr>
-        <w:pStyle w:val="Heading4"/>
-      </w:pPr>
-      <w:r>
-        <w:t>2.5.</w:t>
-      </w:r>
-      <w:r>
-        <w:t>1.</w:t>
-      </w:r>
-      <w:r>
-        <w:t>2</w:t>
-      </w:r>
-      <w:r>
-        <w:t xml:space="preserve"> </w:t>
-      </w:r>
-      <w:r>
-        <w:t>Commits</w:t>
-      </w:r>
-    </w:p>
-    <w:p>
-      <w:r>
-        <w:t xml:space="preserve">A commit is when a developer makes a change to a file or set of files [GET REFERENCE]. </w:t>
-      </w:r>
-      <w:r>
-        <w:t xml:space="preserve">Whenever a developer saves those changes to the repository, the version control system will keep a complete record of what files were changed, what the changes were inside those files and who made the changes. </w:t>
+        <w:t xml:space="preserve">The feedback returned by the </w:t>
+      </w:r>
+      <w:r>
+        <w:t>testing done by the CI</w:t>
+      </w:r>
+      <w:r>
+        <w:t>,</w:t>
+      </w:r>
+      <w:r>
+        <w:t xml:space="preserve"> whether the program was able to compile successfully or not, will need to ensure that the feedback is appropriate for the student</w:t>
+      </w:r>
+      <w:r>
+        <w:t xml:space="preserve"> based on the factors identified in the research prior. </w:t>
       </w:r>
       <w:bookmarkStart w:id="1" w:name="_GoBack"/>
       <w:bookmarkEnd w:id="1"/>
-    </w:p>
-    <w:p>
-      <w:pPr>
-        <w:spacing w:line="360" w:lineRule="auto"/>
-      </w:pPr>
-      <w:r>
-        <w:t xml:space="preserve">[For this section describe what commits do, how they are useful to not only the team – can see who does what but if something goes </w:t>
-      </w:r>
-      <w:r>
-        <w:t>wrong,</w:t>
-      </w:r>
-      <w:r>
-        <w:t xml:space="preserve"> we can use the commit history and then lead into diffing]</w:t>
-      </w:r>
-    </w:p>
-    <w:p>
-      <w:pPr>
-        <w:pStyle w:val="Heading4"/>
-      </w:pPr>
-      <w:r>
-        <w:t>2.5.1.</w:t>
-      </w:r>
-      <w:r>
-        <w:t>3</w:t>
-      </w:r>
-      <w:r>
-        <w:t xml:space="preserve"> Diffing</w:t>
-      </w:r>
-    </w:p>
-    <w:p>
-      <w:r>
-        <w:t>[Here we will explain the importance of diffing in that you can</w:t>
-      </w:r>
-      <w:r>
-        <w:t xml:space="preserve"> look into the full history of modifications made to a file – especially important if something breaks in a commit as the VCS will highlight what code was changed between commits/release</w:t>
-      </w:r>
-      <w:r>
-        <w:t>]</w:t>
-      </w:r>
-    </w:p>
-    <w:p>
-      <w:r>
-        <w:t>[INSERT IMAGE OF DIFFING]</w:t>
-      </w:r>
-    </w:p>
-    <w:p/>
-    <w:p>
-      <w:pPr>
-        <w:pStyle w:val="Heading3"/>
-        <w:spacing w:line="360" w:lineRule="auto"/>
-      </w:pPr>
-      <w:r>
-        <w:t>2.</w:t>
-      </w:r>
-      <w:r>
-        <w:t>5</w:t>
-      </w:r>
-      <w:r>
-        <w:t xml:space="preserve">.2 </w:t>
-      </w:r>
-      <w:r>
-        <w:t>Continuous Integration Software</w:t>
-      </w:r>
-    </w:p>
-    <w:p>
-      <w:pPr>
-        <w:spacing w:line="360" w:lineRule="auto"/>
-      </w:pPr>
-      <w:r>
-        <w:t>One of the main objectives of test-driven development is to rapidly</w:t>
-      </w:r>
-      <w:r>
-        <w:t xml:space="preserve"> test the </w:t>
-      </w:r>
-      <w:r>
-        <w:t>changes being</w:t>
-      </w:r>
-      <w:r>
-        <w:t xml:space="preserve"> carried out against a set of automated tests </w:t>
-      </w:r>
-      <w:r>
-        <w:fldChar w:fldCharType="begin" w:fldLock="1"/>
-      </w:r>
-      <w:r>
-        <w:instrText>ADDIN CSL_CITATION {"citationItems":[{"id":"ITEM-1","itemData":{"URL":"https://books.google.co.uk/books?hl=en&amp;lr=&amp;id=CUlsAQAAQBAJ&amp;oi=fnd&amp;pg=PR7&amp;dq=test-driven+development+&amp;ots=QBiU3d4LO-&amp;sig=xT65uIRkEB4JPyegm8aS37QLIxY&amp;redir_esc=y#v=onepage&amp;q=test-driven development&amp;f=false","accessed":{"date-parts":[["2019","10","10"]]},"author":[{"dropping-particle":"","family":"Beck","given":"Kent","non-dropping-particle":"","parse-names":false,"suffix":""}],"container-title":"Addison-Wesley","id":"ITEM-1","issued":{"date-parts":[["2003"]]},"title":"Test-driven Development: By Example","type":"webpage"},"uris":["http://www.mendeley.com/documents/?uuid=b2f1aa44-cceb-32aa-a77f-4beb3ef208ae"]}],"mendeley":{"formattedCitation":"(Beck, 2003)","plainTextFormattedCitation":"(Beck, 2003)","previouslyFormattedCitation":"(Beck, 2003)"},"properties":{"noteIndex":0},"schema":"https://github.com/citation-style-language/schema/raw/master/csl-citation.json"}</w:instrText>
-      </w:r>
-      <w:r>
-        <w:fldChar w:fldCharType="separate"/>
-      </w:r>
-      <w:r>
-        <w:rPr>
-          <w:noProof/>
-        </w:rPr>
-        <w:t>(Beck, 2003)</w:t>
-      </w:r>
-      <w:r>
-        <w:fldChar w:fldCharType="end"/>
-      </w:r>
-      <w:r>
-        <w:t xml:space="preserve">. Utilising </w:t>
-      </w:r>
-      <w:r>
-        <w:t>c</w:t>
-      </w:r>
-      <w:r>
-        <w:t>ontinuou</w:t>
-      </w:r>
-      <w:r>
-        <w:t>s i</w:t>
-      </w:r>
-      <w:r>
-        <w:t xml:space="preserve">ntegration software allows </w:t>
-      </w:r>
-      <w:r>
-        <w:t xml:space="preserve">developers </w:t>
-      </w:r>
-      <w:r>
-        <w:t xml:space="preserve">to do just that. </w:t>
-      </w:r>
-      <w:r>
-        <w:t xml:space="preserve">The purpose of </w:t>
-      </w:r>
-      <w:r>
-        <w:t>the</w:t>
-      </w:r>
-      <w:r>
-        <w:t xml:space="preserve"> software is to check a given code repository whenever a change is </w:t>
-      </w:r>
-      <w:r>
-        <w:t xml:space="preserve">committed </w:t>
-      </w:r>
-      <w:r>
-        <w:t>and</w:t>
-      </w:r>
-      <w:r>
-        <w:t xml:space="preserve"> from there</w:t>
-      </w:r>
-      <w:r>
-        <w:t xml:space="preserve"> run a set list of commands</w:t>
-      </w:r>
-      <w:r>
-        <w:t xml:space="preserve"> that are predefined by the user</w:t>
-      </w:r>
-      <w:r>
-        <w:t xml:space="preserve"> to attempt to compile the project [INSE</w:t>
-      </w:r>
-      <w:r>
-        <w:t>RT R</w:t>
-      </w:r>
-      <w:r>
-        <w:t xml:space="preserve">EF]. </w:t>
-      </w:r>
-    </w:p>
-    <w:p>
-      <w:pPr>
-        <w:spacing w:line="360" w:lineRule="auto"/>
-      </w:pPr>
-      <w:commentRangeStart w:id="2"/>
-      <w:r>
-        <w:lastRenderedPageBreak/>
-        <w:t>For continuous integration software to work, all the code required for the project must be stored in the repository</w:t>
-      </w:r>
-      <w:r>
-        <w:t xml:space="preserve"> [GET REF]</w:t>
-      </w:r>
-      <w:r>
-        <w:t>.</w:t>
-      </w:r>
-      <w:r>
-        <w:t xml:space="preserve"> Once a change has been pushed to the repository, the software will run the list of commands to begin the build. </w:t>
-      </w:r>
-      <w:commentRangeEnd w:id="2"/>
-      <w:r>
-        <w:rPr>
-          <w:rStyle w:val="CommentReference"/>
-        </w:rPr>
-        <w:commentReference w:id="2"/>
-      </w:r>
-    </w:p>
-    <w:p>
-      <w:pPr>
-        <w:spacing w:line="360" w:lineRule="auto"/>
-      </w:pPr>
-    </w:p>
-    <w:p>
-      <w:pPr>
-        <w:spacing w:line="360" w:lineRule="auto"/>
-      </w:pPr>
-      <w:r>
-        <w:t>NEED TO MAKE SURE THAT WE DISCUSS THE CYCLE OF DEPLOYMENT TO VCS -&gt; CODE RUN ON CI -&gt; GIVE FEEDBACK – can link back to the importance of feedback section to reiterate the type of feedback that will be required!</w:t>
-      </w:r>
-    </w:p>
-    <w:p>
-      <w:pPr>
-        <w:spacing w:line="360" w:lineRule="auto"/>
-      </w:pPr>
     </w:p>
     <w:p>
       <w:pPr>
@@ -4947,7 +5184,7 @@
           <w:noProof/>
           <w:szCs w:val="24"/>
         </w:rPr>
-        <w:t xml:space="preserve">Aksenov, P. (2013) ‘Stanislav Petrov: The man who may have saved the world’, </w:t>
+        <w:t xml:space="preserve">360 Logica (no date) </w:t>
       </w:r>
       <w:r>
         <w:rPr>
@@ -4957,15 +5194,15 @@
           <w:noProof/>
           <w:szCs w:val="24"/>
         </w:rPr>
-        <w:t>BBC News Magazine</w:t>
-      </w:r>
-      <w:r>
-        <w:rPr>
-          <w:rFonts w:ascii="Calibri" w:hAnsi="Calibri" w:cs="Calibri"/>
-          <w:noProof/>
-          <w:szCs w:val="24"/>
-        </w:rPr>
-        <w:t>, pp. 6–8. Available at: https://www.bbc.co.uk/news/world-europe-24280831 (Accessed: 5 November 2019).</w:t>
+        <w:t>The-Existing-Challenges-of-Continuous-Integration-CI.png (640×437)</w:t>
+      </w:r>
+      <w:r>
+        <w:rPr>
+          <w:rFonts w:ascii="Calibri" w:hAnsi="Calibri" w:cs="Calibri"/>
+          <w:noProof/>
+          <w:szCs w:val="24"/>
+        </w:rPr>
+        <w:t>. Available at: https://www.360logica.com/blog/wp-content/uploads/2015/08/The-Existing-Challenges-of-Continuous-Integration-CI.png (Accessed: 7 November 2019).</w:t>
       </w:r>
     </w:p>
     <w:p>
@@ -4987,7 +5224,7 @@
           <w:noProof/>
           <w:szCs w:val="24"/>
         </w:rPr>
-        <w:t xml:space="preserve">ARCC (2018) </w:t>
+        <w:t xml:space="preserve">Aksenov, P. (2013) ‘Stanislav Petrov: The man who may have saved the world’, </w:t>
       </w:r>
       <w:r>
         <w:rPr>
@@ -4997,33 +5234,15 @@
           <w:noProof/>
           <w:szCs w:val="24"/>
         </w:rPr>
-        <w:t>GitHub_Flow_steps.png (700×231)</w:t>
-      </w:r>
-      <w:r>
-        <w:rPr>
-          <w:rFonts w:ascii="Calibri" w:hAnsi="Calibri" w:cs="Calibri"/>
-          <w:noProof/>
-          <w:szCs w:val="24"/>
-        </w:rPr>
-        <w:t xml:space="preserve">, </w:t>
-      </w:r>
-      <w:r>
-        <w:rPr>
-          <w:rFonts w:ascii="Calibri" w:hAnsi="Calibri" w:cs="Calibri"/>
-          <w:i/>
-          <w:iCs/>
-          <w:noProof/>
-          <w:szCs w:val="24"/>
-        </w:rPr>
-        <w:t>Advanced Research Computing Center (ARCC)</w:t>
-      </w:r>
-      <w:r>
-        <w:rPr>
-          <w:rFonts w:ascii="Calibri" w:hAnsi="Calibri" w:cs="Calibri"/>
-          <w:noProof/>
-          <w:szCs w:val="24"/>
-        </w:rPr>
-        <w:t>. Available at: https://arccwiki.uwyo.edu/images/1/19/GitHub_Flow_steps.png (Accessed: 7 November 2019).</w:t>
+        <w:t>BBC News Magazine</w:t>
+      </w:r>
+      <w:r>
+        <w:rPr>
+          <w:rFonts w:ascii="Calibri" w:hAnsi="Calibri" w:cs="Calibri"/>
+          <w:noProof/>
+          <w:szCs w:val="24"/>
+        </w:rPr>
+        <w:t>, pp. 6–8. Available at: https://www.bbc.co.uk/news/world-europe-24280831 (Accessed: 5 November 2019).</w:t>
       </w:r>
     </w:p>
     <w:p>
@@ -5045,7 +5264,7 @@
           <w:noProof/>
           <w:szCs w:val="24"/>
         </w:rPr>
-        <w:t xml:space="preserve">Atlassian (2019) </w:t>
+        <w:t xml:space="preserve">ARCC (2018) </w:t>
       </w:r>
       <w:r>
         <w:rPr>
@@ -5055,15 +5274,33 @@
           <w:noProof/>
           <w:szCs w:val="24"/>
         </w:rPr>
-        <w:t>Version Control Software: An Overview | Bitbucket</w:t>
-      </w:r>
-      <w:r>
-        <w:rPr>
-          <w:rFonts w:ascii="Calibri" w:hAnsi="Calibri" w:cs="Calibri"/>
-          <w:noProof/>
-          <w:szCs w:val="24"/>
-        </w:rPr>
-        <w:t>. Available at: https://bitbucket.org/product/version-control-software (Accessed: 5 November 2019).</w:t>
+        <w:t>GitHub_Flow_steps.png (700×231)</w:t>
+      </w:r>
+      <w:r>
+        <w:rPr>
+          <w:rFonts w:ascii="Calibri" w:hAnsi="Calibri" w:cs="Calibri"/>
+          <w:noProof/>
+          <w:szCs w:val="24"/>
+        </w:rPr>
+        <w:t xml:space="preserve">, </w:t>
+      </w:r>
+      <w:r>
+        <w:rPr>
+          <w:rFonts w:ascii="Calibri" w:hAnsi="Calibri" w:cs="Calibri"/>
+          <w:i/>
+          <w:iCs/>
+          <w:noProof/>
+          <w:szCs w:val="24"/>
+        </w:rPr>
+        <w:t>Advanced Research Computing Center (ARCC)</w:t>
+      </w:r>
+      <w:r>
+        <w:rPr>
+          <w:rFonts w:ascii="Calibri" w:hAnsi="Calibri" w:cs="Calibri"/>
+          <w:noProof/>
+          <w:szCs w:val="24"/>
+        </w:rPr>
+        <w:t>. Available at: https://arccwiki.uwyo.edu/images/1/19/GitHub_Flow_steps.png (Accessed: 7 November 2019).</w:t>
       </w:r>
     </w:p>
     <w:p>
@@ -5085,7 +5322,7 @@
           <w:noProof/>
           <w:szCs w:val="24"/>
         </w:rPr>
-        <w:t xml:space="preserve">Baldwin, L. P. and Macredie, R. D. (1999) ‘Beginners and programming: Insights from second language learning and teaching’, </w:t>
+        <w:t xml:space="preserve">Atlassian (2019) </w:t>
       </w:r>
       <w:r>
         <w:rPr>
@@ -5095,15 +5332,15 @@
           <w:noProof/>
           <w:szCs w:val="24"/>
         </w:rPr>
-        <w:t>Education and Information Technologies</w:t>
-      </w:r>
-      <w:r>
-        <w:rPr>
-          <w:rFonts w:ascii="Calibri" w:hAnsi="Calibri" w:cs="Calibri"/>
-          <w:noProof/>
-          <w:szCs w:val="24"/>
-        </w:rPr>
-        <w:t>. Kluwer Academic Publishers, 4(2), pp. 167–179. doi: 10.1023/A:1009652001566.</w:t>
+        <w:t>Version Control Software: An Overview | Bitbucket</w:t>
+      </w:r>
+      <w:r>
+        <w:rPr>
+          <w:rFonts w:ascii="Calibri" w:hAnsi="Calibri" w:cs="Calibri"/>
+          <w:noProof/>
+          <w:szCs w:val="24"/>
+        </w:rPr>
+        <w:t>. Available at: https://bitbucket.org/product/version-control-software (Accessed: 5 November 2019).</w:t>
       </w:r>
     </w:p>
     <w:p>
@@ -5125,7 +5362,7 @@
           <w:noProof/>
           <w:szCs w:val="24"/>
         </w:rPr>
-        <w:t xml:space="preserve">Beck, K. (2003) </w:t>
+        <w:t xml:space="preserve">Baldwin, L. P. and Macredie, R. D. (1999) ‘Beginners and programming: Insights from second language learning and teaching’, </w:t>
       </w:r>
       <w:r>
         <w:rPr>
@@ -5135,33 +5372,15 @@
           <w:noProof/>
           <w:szCs w:val="24"/>
         </w:rPr>
-        <w:t>Test-driven Development: By Example</w:t>
-      </w:r>
-      <w:r>
-        <w:rPr>
-          <w:rFonts w:ascii="Calibri" w:hAnsi="Calibri" w:cs="Calibri"/>
-          <w:noProof/>
-          <w:szCs w:val="24"/>
-        </w:rPr>
-        <w:t xml:space="preserve">, </w:t>
-      </w:r>
-      <w:r>
-        <w:rPr>
-          <w:rFonts w:ascii="Calibri" w:hAnsi="Calibri" w:cs="Calibri"/>
-          <w:i/>
-          <w:iCs/>
-          <w:noProof/>
-          <w:szCs w:val="24"/>
-        </w:rPr>
-        <w:t>Addison-Wesley</w:t>
-      </w:r>
-      <w:r>
-        <w:rPr>
-          <w:rFonts w:ascii="Calibri" w:hAnsi="Calibri" w:cs="Calibri"/>
-          <w:noProof/>
-          <w:szCs w:val="24"/>
-        </w:rPr>
-        <w:t>. Available at: https://books.google.co.uk/books?hl=en&amp;lr=&amp;id=CUlsAQAAQBAJ&amp;oi=fnd&amp;pg=PR7&amp;dq=test-driven+development+&amp;ots=QBiU3d4LO-&amp;sig=xT65uIRkEB4JPyegm8aS37QLIxY&amp;redir_esc=y#v=onepage&amp;q=test-driven development&amp;f=false (Accessed: 10 October 2019).</w:t>
+        <w:t>Education and Information Technologies</w:t>
+      </w:r>
+      <w:r>
+        <w:rPr>
+          <w:rFonts w:ascii="Calibri" w:hAnsi="Calibri" w:cs="Calibri"/>
+          <w:noProof/>
+          <w:szCs w:val="24"/>
+        </w:rPr>
+        <w:t>. Kluwer Academic Publishers, 4(2), pp. 167–179. doi: 10.1023/A:1009652001566.</w:t>
       </w:r>
     </w:p>
     <w:p>
@@ -5183,7 +5402,8 @@
           <w:noProof/>
           <w:szCs w:val="24"/>
         </w:rPr>
-        <w:t xml:space="preserve">Black, T. (2006) ‘Helping novice programming students succeed’, </w:t>
+        <w:lastRenderedPageBreak/>
+        <w:t xml:space="preserve">Beck, K. (2003) </w:t>
       </w:r>
       <w:r>
         <w:rPr>
@@ -5193,15 +5413,33 @@
           <w:noProof/>
           <w:szCs w:val="24"/>
         </w:rPr>
-        <w:t>Journal of Computing Sciences in Colleges</w:t>
-      </w:r>
-      <w:r>
-        <w:rPr>
-          <w:rFonts w:ascii="Calibri" w:hAnsi="Calibri" w:cs="Calibri"/>
-          <w:noProof/>
-          <w:szCs w:val="24"/>
-        </w:rPr>
-        <w:t>, 22(2), pp. 109–114. Available at: https://dl.acm.org/citation.cfm?id=1181922 (Accessed: 18 October 2019).</w:t>
+        <w:t>Test-driven Development: By Example</w:t>
+      </w:r>
+      <w:r>
+        <w:rPr>
+          <w:rFonts w:ascii="Calibri" w:hAnsi="Calibri" w:cs="Calibri"/>
+          <w:noProof/>
+          <w:szCs w:val="24"/>
+        </w:rPr>
+        <w:t xml:space="preserve">, </w:t>
+      </w:r>
+      <w:r>
+        <w:rPr>
+          <w:rFonts w:ascii="Calibri" w:hAnsi="Calibri" w:cs="Calibri"/>
+          <w:i/>
+          <w:iCs/>
+          <w:noProof/>
+          <w:szCs w:val="24"/>
+        </w:rPr>
+        <w:t>Addison-Wesley</w:t>
+      </w:r>
+      <w:r>
+        <w:rPr>
+          <w:rFonts w:ascii="Calibri" w:hAnsi="Calibri" w:cs="Calibri"/>
+          <w:noProof/>
+          <w:szCs w:val="24"/>
+        </w:rPr>
+        <w:t>. Available at: https://books.google.co.uk/books?hl=en&amp;lr=&amp;id=CUlsAQAAQBAJ&amp;oi=fnd&amp;pg=PR7&amp;dq=test-driven+development+&amp;ots=QBiU3d4LO-&amp;sig=xT65uIRkEB4JPyegm8aS37QLIxY&amp;redir_esc=y#v=onepage&amp;q=test-driven development&amp;f=false (Accessed: 10 October 2019).</w:t>
       </w:r>
     </w:p>
     <w:p>
@@ -5223,7 +5461,7 @@
           <w:noProof/>
           <w:szCs w:val="24"/>
         </w:rPr>
-        <w:t xml:space="preserve">Brady, T. and Davies, A. (2010) ‘From hero to hubris - Reconsidering the project management of Heathrow’s Terminal 5’, </w:t>
+        <w:t xml:space="preserve">Black, T. (2006) ‘Helping novice programming students succeed’, </w:t>
       </w:r>
       <w:r>
         <w:rPr>
@@ -5233,15 +5471,15 @@
           <w:noProof/>
           <w:szCs w:val="24"/>
         </w:rPr>
-        <w:t>International Journal of Project Management</w:t>
-      </w:r>
-      <w:r>
-        <w:rPr>
-          <w:rFonts w:ascii="Calibri" w:hAnsi="Calibri" w:cs="Calibri"/>
-          <w:noProof/>
-          <w:szCs w:val="24"/>
-        </w:rPr>
-        <w:t>, 28(2), pp. 151–157. doi: 10.1016/j.ijproman.2009.11.011.</w:t>
+        <w:t>Journal of Computing Sciences in Colleges</w:t>
+      </w:r>
+      <w:r>
+        <w:rPr>
+          <w:rFonts w:ascii="Calibri" w:hAnsi="Calibri" w:cs="Calibri"/>
+          <w:noProof/>
+          <w:szCs w:val="24"/>
+        </w:rPr>
+        <w:t>, 22(2), pp. 109–114. Available at: https://dl.acm.org/citation.cfm?id=1181922 (Accessed: 18 October 2019).</w:t>
       </w:r>
     </w:p>
     <w:p>
@@ -5263,7 +5501,7 @@
           <w:noProof/>
           <w:szCs w:val="24"/>
         </w:rPr>
-        <w:t xml:space="preserve">Butler, M. and Morgan, M. (2007) ‘Learning challenges faced by novice programming students studying high level and low feedback concepts’, in </w:t>
+        <w:t xml:space="preserve">Brady, T. and Davies, A. (2010) ‘From hero to hubris - Reconsidering the project management of Heathrow’s Terminal 5’, </w:t>
       </w:r>
       <w:r>
         <w:rPr>
@@ -5273,15 +5511,15 @@
           <w:noProof/>
           <w:szCs w:val="24"/>
         </w:rPr>
-        <w:t>ASCILITE 2007 - The Australasian Society for Computers in Learning in Tertiary Education</w:t>
-      </w:r>
-      <w:r>
-        <w:rPr>
-          <w:rFonts w:ascii="Calibri" w:hAnsi="Calibri" w:cs="Calibri"/>
-          <w:noProof/>
-          <w:szCs w:val="24"/>
-        </w:rPr>
-        <w:t>, pp. 99–107.</w:t>
+        <w:t>International Journal of Project Management</w:t>
+      </w:r>
+      <w:r>
+        <w:rPr>
+          <w:rFonts w:ascii="Calibri" w:hAnsi="Calibri" w:cs="Calibri"/>
+          <w:noProof/>
+          <w:szCs w:val="24"/>
+        </w:rPr>
+        <w:t>, 28(2), pp. 151–157. doi: 10.1016/j.ijproman.2009.11.011.</w:t>
       </w:r>
     </w:p>
     <w:p>
@@ -5303,7 +5541,25 @@
           <w:noProof/>
           <w:szCs w:val="24"/>
         </w:rPr>
-        <w:t>Casteren, W. Van (2017) ‘The Waterfall Model and the Agile Methodologies : A comparison by project characteristics’, (February), pp. 1–6. doi: 10.13140/RG.2.2.36825.72805.</w:t>
+        <w:t xml:space="preserve">Butler, M. and Morgan, M. (2007) ‘Learning challenges faced by novice programming students studying high level and low feedback concepts’, in </w:t>
+      </w:r>
+      <w:r>
+        <w:rPr>
+          <w:rFonts w:ascii="Calibri" w:hAnsi="Calibri" w:cs="Calibri"/>
+          <w:i/>
+          <w:iCs/>
+          <w:noProof/>
+          <w:szCs w:val="24"/>
+        </w:rPr>
+        <w:t>ASCILITE 2007 - The Australasian Society for Computers in Learning in Tertiary Education</w:t>
+      </w:r>
+      <w:r>
+        <w:rPr>
+          <w:rFonts w:ascii="Calibri" w:hAnsi="Calibri" w:cs="Calibri"/>
+          <w:noProof/>
+          <w:szCs w:val="24"/>
+        </w:rPr>
+        <w:t>, pp. 99–107.</w:t>
       </w:r>
     </w:p>
     <w:p>
@@ -5325,26 +5581,7 @@
           <w:noProof/>
           <w:szCs w:val="24"/>
         </w:rPr>
-        <w:lastRenderedPageBreak/>
-        <w:t xml:space="preserve">Clynes, M. P. and Raftery, S. E. C. (2008) ‘Feedback: An essential element of student learning in clinical practice’, </w:t>
-      </w:r>
-      <w:r>
-        <w:rPr>
-          <w:rFonts w:ascii="Calibri" w:hAnsi="Calibri" w:cs="Calibri"/>
-          <w:i/>
-          <w:iCs/>
-          <w:noProof/>
-          <w:szCs w:val="24"/>
-        </w:rPr>
-        <w:t>Nurse Education in Practice</w:t>
-      </w:r>
-      <w:r>
-        <w:rPr>
-          <w:rFonts w:ascii="Calibri" w:hAnsi="Calibri" w:cs="Calibri"/>
-          <w:noProof/>
-          <w:szCs w:val="24"/>
-        </w:rPr>
-        <w:t>, 8(6), pp. 405–411. doi: 10.1016/j.nepr.2008.02.003.</w:t>
+        <w:t>Casteren, W. Van (2017) ‘The Waterfall Model and the Agile Methodologies : A comparison by project characteristics’, (February), pp. 1–6. doi: 10.13140/RG.2.2.36825.72805.</w:t>
       </w:r>
     </w:p>
     <w:p>
@@ -5366,7 +5603,7 @@
           <w:noProof/>
           <w:szCs w:val="24"/>
         </w:rPr>
-        <w:t xml:space="preserve">Cottmeyer, M. (2009) </w:t>
+        <w:t xml:space="preserve">Clynes, M. P. and Raftery, S. E. C. (2008) ‘Feedback: An essential element of student learning in clinical practice’, </w:t>
       </w:r>
       <w:r>
         <w:rPr>
@@ -5376,33 +5613,15 @@
           <w:noProof/>
           <w:szCs w:val="24"/>
         </w:rPr>
-        <w:t>The Software Requirements Balancing Act</w:t>
-      </w:r>
-      <w:r>
-        <w:rPr>
-          <w:rFonts w:ascii="Calibri" w:hAnsi="Calibri" w:cs="Calibri"/>
-          <w:noProof/>
-          <w:szCs w:val="24"/>
-        </w:rPr>
-        <w:t xml:space="preserve">, </w:t>
-      </w:r>
-      <w:r>
-        <w:rPr>
-          <w:rFonts w:ascii="Calibri" w:hAnsi="Calibri" w:cs="Calibri"/>
-          <w:i/>
-          <w:iCs/>
-          <w:noProof/>
-          <w:szCs w:val="24"/>
-        </w:rPr>
-        <w:t>LeadingAgile</w:t>
-      </w:r>
-      <w:r>
-        <w:rPr>
-          <w:rFonts w:ascii="Calibri" w:hAnsi="Calibri" w:cs="Calibri"/>
-          <w:noProof/>
-          <w:szCs w:val="24"/>
-        </w:rPr>
-        <w:t>. Available at: https://www.leadingagile.com/2009/04/the-software-requirements-balancing-act/ (Accessed: 5 November 2019).</w:t>
+        <w:t>Nurse Education in Practice</w:t>
+      </w:r>
+      <w:r>
+        <w:rPr>
+          <w:rFonts w:ascii="Calibri" w:hAnsi="Calibri" w:cs="Calibri"/>
+          <w:noProof/>
+          <w:szCs w:val="24"/>
+        </w:rPr>
+        <w:t>, 8(6), pp. 405–411. doi: 10.1016/j.nepr.2008.02.003.</w:t>
       </w:r>
     </w:p>
     <w:p>
@@ -5424,7 +5643,7 @@
           <w:noProof/>
           <w:szCs w:val="24"/>
         </w:rPr>
-        <w:t xml:space="preserve">Curtis, B., Krasner, H. and Iscoe, N. (1988) ‘A FIELD STUDY OF THE SOFTWARE DESIGN PROCESS FOR LARGE SYSTEMS’, </w:t>
+        <w:t xml:space="preserve">Cottmeyer, M. (2009) </w:t>
       </w:r>
       <w:r>
         <w:rPr>
@@ -5434,15 +5653,33 @@
           <w:noProof/>
           <w:szCs w:val="24"/>
         </w:rPr>
-        <w:t>Communications of the ACM November</w:t>
-      </w:r>
-      <w:r>
-        <w:rPr>
-          <w:rFonts w:ascii="Calibri" w:hAnsi="Calibri" w:cs="Calibri"/>
-          <w:noProof/>
-          <w:szCs w:val="24"/>
-        </w:rPr>
-        <w:t>, 31(11).</w:t>
+        <w:t>The Software Requirements Balancing Act</w:t>
+      </w:r>
+      <w:r>
+        <w:rPr>
+          <w:rFonts w:ascii="Calibri" w:hAnsi="Calibri" w:cs="Calibri"/>
+          <w:noProof/>
+          <w:szCs w:val="24"/>
+        </w:rPr>
+        <w:t xml:space="preserve">, </w:t>
+      </w:r>
+      <w:r>
+        <w:rPr>
+          <w:rFonts w:ascii="Calibri" w:hAnsi="Calibri" w:cs="Calibri"/>
+          <w:i/>
+          <w:iCs/>
+          <w:noProof/>
+          <w:szCs w:val="24"/>
+        </w:rPr>
+        <w:t>LeadingAgile</w:t>
+      </w:r>
+      <w:r>
+        <w:rPr>
+          <w:rFonts w:ascii="Calibri" w:hAnsi="Calibri" w:cs="Calibri"/>
+          <w:noProof/>
+          <w:szCs w:val="24"/>
+        </w:rPr>
+        <w:t>. Available at: https://www.leadingagile.com/2009/04/the-software-requirements-balancing-act/ (Accessed: 5 November 2019).</w:t>
       </w:r>
     </w:p>
     <w:p>
@@ -5464,7 +5701,25 @@
           <w:noProof/>
           <w:szCs w:val="24"/>
         </w:rPr>
-        <w:t>Davis Alan (2004) ‘Just Enough Requirements Management Process’, pp. 1–20. Available at: www.dorsethouse.com (Accessed: 4 November 2019).</w:t>
+        <w:t xml:space="preserve">Curtis, B., Krasner, H. and Iscoe, N. (1988) ‘A FIELD STUDY OF THE SOFTWARE DESIGN PROCESS FOR LARGE SYSTEMS’, </w:t>
+      </w:r>
+      <w:r>
+        <w:rPr>
+          <w:rFonts w:ascii="Calibri" w:hAnsi="Calibri" w:cs="Calibri"/>
+          <w:i/>
+          <w:iCs/>
+          <w:noProof/>
+          <w:szCs w:val="24"/>
+        </w:rPr>
+        <w:t>Communications of the ACM November</w:t>
+      </w:r>
+      <w:r>
+        <w:rPr>
+          <w:rFonts w:ascii="Calibri" w:hAnsi="Calibri" w:cs="Calibri"/>
+          <w:noProof/>
+          <w:szCs w:val="24"/>
+        </w:rPr>
+        <w:t>, 31(11).</w:t>
       </w:r>
     </w:p>
     <w:p>
@@ -5486,7 +5741,7 @@
           <w:noProof/>
           <w:szCs w:val="24"/>
         </w:rPr>
-        <w:t xml:space="preserve">Dehaghani, S. M. H. and Hajrahimi, N. (2013) ‘Which factors affect software projects maintenance cost more?’, </w:t>
+        <w:t xml:space="preserve">Dabbish, L. </w:t>
       </w:r>
       <w:r>
         <w:rPr>
@@ -5496,15 +5751,33 @@
           <w:noProof/>
           <w:szCs w:val="24"/>
         </w:rPr>
-        <w:t>Acta Informatica Medica</w:t>
-      </w:r>
-      <w:r>
-        <w:rPr>
-          <w:rFonts w:ascii="Calibri" w:hAnsi="Calibri" w:cs="Calibri"/>
-          <w:noProof/>
-          <w:szCs w:val="24"/>
-        </w:rPr>
-        <w:t>. Avicena Publishing, 21(1), pp. 63–66. doi: 10.5455/aim.2012.21.63-66.</w:t>
+        <w:t>et al.</w:t>
+      </w:r>
+      <w:r>
+        <w:rPr>
+          <w:rFonts w:ascii="Calibri" w:hAnsi="Calibri" w:cs="Calibri"/>
+          <w:noProof/>
+          <w:szCs w:val="24"/>
+        </w:rPr>
+        <w:t xml:space="preserve"> (2012) </w:t>
+      </w:r>
+      <w:r>
+        <w:rPr>
+          <w:rFonts w:ascii="Calibri" w:hAnsi="Calibri" w:cs="Calibri"/>
+          <w:i/>
+          <w:iCs/>
+          <w:noProof/>
+          <w:szCs w:val="24"/>
+        </w:rPr>
+        <w:t>Social Coding in GitHub: Transparency and Collaboration in an Open Software Repository Human Factors; Design</w:t>
+      </w:r>
+      <w:r>
+        <w:rPr>
+          <w:rFonts w:ascii="Calibri" w:hAnsi="Calibri" w:cs="Calibri"/>
+          <w:noProof/>
+          <w:szCs w:val="24"/>
+        </w:rPr>
+        <w:t>. Available at: http://git-scm.com/ (Accessed: 7 November 2019).</w:t>
       </w:r>
     </w:p>
     <w:p>
@@ -5526,25 +5799,7 @@
           <w:noProof/>
           <w:szCs w:val="24"/>
         </w:rPr>
-        <w:t xml:space="preserve">Demicoli, C. (2017) </w:t>
-      </w:r>
-      <w:r>
-        <w:rPr>
-          <w:rFonts w:ascii="Calibri" w:hAnsi="Calibri" w:cs="Calibri"/>
-          <w:i/>
-          <w:iCs/>
-          <w:noProof/>
-          <w:szCs w:val="24"/>
-        </w:rPr>
-        <w:t>Analyzing Software Failure on the NASA Mars Climate Orbiter</w:t>
-      </w:r>
-      <w:r>
-        <w:rPr>
-          <w:rFonts w:ascii="Calibri" w:hAnsi="Calibri" w:cs="Calibri"/>
-          <w:noProof/>
-          <w:szCs w:val="24"/>
-        </w:rPr>
-        <w:t>. Available at: https://blog.cdemi.io/analyzing-software-failure-on-the-nasa-mars-climate-orbiter/ (Accessed: 5 November 2019).</w:t>
+        <w:t>Davis Alan (2004) ‘Just Enough Requirements Management Process’, pp. 1–20. Available at: www.dorsethouse.com (Accessed: 4 November 2019).</w:t>
       </w:r>
     </w:p>
     <w:p>
@@ -5566,7 +5821,7 @@
           <w:noProof/>
           <w:szCs w:val="24"/>
         </w:rPr>
-        <w:t xml:space="preserve">Github (2019) </w:t>
+        <w:t xml:space="preserve">Dehaghani, S. M. H. and Hajrahimi, N. (2013) ‘Which factors affect software projects maintenance cost more?’, </w:t>
       </w:r>
       <w:r>
         <w:rPr>
@@ -5576,15 +5831,15 @@
           <w:noProof/>
           <w:szCs w:val="24"/>
         </w:rPr>
-        <w:t>The State of the Octoverse celebrates a year of building across teams, time zones, and millions of merged pull requests.</w:t>
-      </w:r>
-      <w:r>
-        <w:rPr>
-          <w:rFonts w:ascii="Calibri" w:hAnsi="Calibri" w:cs="Calibri"/>
-          <w:noProof/>
-          <w:szCs w:val="24"/>
-        </w:rPr>
-        <w:t xml:space="preserve"> Available at: https://octoverse.github.com/ (Accessed: 7 November 2019).</w:t>
+        <w:t>Acta Informatica Medica</w:t>
+      </w:r>
+      <w:r>
+        <w:rPr>
+          <w:rFonts w:ascii="Calibri" w:hAnsi="Calibri" w:cs="Calibri"/>
+          <w:noProof/>
+          <w:szCs w:val="24"/>
+        </w:rPr>
+        <w:t>. Avicena Publishing, 21(1), pp. 63–66. doi: 10.5455/aim.2012.21.63-66.</w:t>
       </w:r>
     </w:p>
     <w:p>
@@ -5606,7 +5861,25 @@
           <w:noProof/>
           <w:szCs w:val="24"/>
         </w:rPr>
-        <w:t>Gröner, M. and Nance, R. (2002) ‘Capturing Requirements Meeting Customer Intent: A Structured Methodological Approach’. doi: 10.1017/CBO9781107415324.004.</w:t>
+        <w:t xml:space="preserve">Demicoli, C. (2017) </w:t>
+      </w:r>
+      <w:r>
+        <w:rPr>
+          <w:rFonts w:ascii="Calibri" w:hAnsi="Calibri" w:cs="Calibri"/>
+          <w:i/>
+          <w:iCs/>
+          <w:noProof/>
+          <w:szCs w:val="24"/>
+        </w:rPr>
+        <w:t>Analyzing Software Failure on the NASA Mars Climate Orbiter</w:t>
+      </w:r>
+      <w:r>
+        <w:rPr>
+          <w:rFonts w:ascii="Calibri" w:hAnsi="Calibri" w:cs="Calibri"/>
+          <w:noProof/>
+          <w:szCs w:val="24"/>
+        </w:rPr>
+        <w:t>. Available at: https://blog.cdemi.io/analyzing-software-failure-on-the-nasa-mars-climate-orbiter/ (Accessed: 5 November 2019).</w:t>
       </w:r>
     </w:p>
     <w:p>
@@ -5628,7 +5901,7 @@
           <w:noProof/>
           <w:szCs w:val="24"/>
         </w:rPr>
-        <w:t xml:space="preserve">Haefliger, S., Von Krogh, G. and Spaeth, S. (2008) ‘Code reuse in open source software’, </w:t>
+        <w:t xml:space="preserve">Github (2019) </w:t>
       </w:r>
       <w:r>
         <w:rPr>
@@ -5638,15 +5911,15 @@
           <w:noProof/>
           <w:szCs w:val="24"/>
         </w:rPr>
-        <w:t>Management Science</w:t>
-      </w:r>
-      <w:r>
-        <w:rPr>
-          <w:rFonts w:ascii="Calibri" w:hAnsi="Calibri" w:cs="Calibri"/>
-          <w:noProof/>
-          <w:szCs w:val="24"/>
-        </w:rPr>
-        <w:t>, 54(1), pp. 180–193. doi: 10.1287/mnsc.1070.0748.</w:t>
+        <w:t>The State of the Octoverse celebrates a year of building across teams, time zones, and millions of merged pull requests.</w:t>
+      </w:r>
+      <w:r>
+        <w:rPr>
+          <w:rFonts w:ascii="Calibri" w:hAnsi="Calibri" w:cs="Calibri"/>
+          <w:noProof/>
+          <w:szCs w:val="24"/>
+        </w:rPr>
+        <w:t xml:space="preserve"> Available at: https://octoverse.github.com/ (Accessed: 7 November 2019).</w:t>
       </w:r>
     </w:p>
     <w:p>
@@ -5668,7 +5941,7 @@
           <w:noProof/>
           <w:szCs w:val="24"/>
         </w:rPr>
-        <w:t xml:space="preserve">Highsmith, J. and Cockburn, A. (2001) ‘Agile software development: The business of innovation’, </w:t>
+        <w:t xml:space="preserve">Github (no date) </w:t>
       </w:r>
       <w:r>
         <w:rPr>
@@ -5678,15 +5951,15 @@
           <w:noProof/>
           <w:szCs w:val="24"/>
         </w:rPr>
-        <w:t>Computer</w:t>
-      </w:r>
-      <w:r>
-        <w:rPr>
-          <w:rFonts w:ascii="Calibri" w:hAnsi="Calibri" w:cs="Calibri"/>
-          <w:noProof/>
-          <w:szCs w:val="24"/>
-        </w:rPr>
-        <w:t>, pp. 120–122. doi: 10.1109/2.947100.</w:t>
+        <w:t>GitHub Glossary - GitHub Help</w:t>
+      </w:r>
+      <w:r>
+        <w:rPr>
+          <w:rFonts w:ascii="Calibri" w:hAnsi="Calibri" w:cs="Calibri"/>
+          <w:noProof/>
+          <w:szCs w:val="24"/>
+        </w:rPr>
+        <w:t>. Available at: https://help.github.com/en/github/getting-started-with-github/github-glossary (Accessed: 7 November 2019).</w:t>
       </w:r>
     </w:p>
     <w:p>
@@ -5708,25 +5981,7 @@
           <w:noProof/>
           <w:szCs w:val="24"/>
         </w:rPr>
-        <w:t xml:space="preserve">Kanawade, N. (2017) </w:t>
-      </w:r>
-      <w:r>
-        <w:rPr>
-          <w:rFonts w:ascii="Calibri" w:hAnsi="Calibri" w:cs="Calibri"/>
-          <w:i/>
-          <w:iCs/>
-          <w:noProof/>
-          <w:szCs w:val="24"/>
-        </w:rPr>
-        <w:t>What is VCS (Version Control System)? 7 ways to choose perfect VCS for your project! | LinkedIn</w:t>
-      </w:r>
-      <w:r>
-        <w:rPr>
-          <w:rFonts w:ascii="Calibri" w:hAnsi="Calibri" w:cs="Calibri"/>
-          <w:noProof/>
-          <w:szCs w:val="24"/>
-        </w:rPr>
-        <w:t>. Available at: https://www.linkedin.com/pulse/what-vcs-version-control-system-7-ways-choose-perfect-nilesh-kanawade/ (Accessed: 5 November 2019).</w:t>
+        <w:t>Gröner, M. and Nance, R. (2002) ‘Capturing Requirements Meeting Customer Intent: A Structured Methodological Approach’. doi: 10.1017/CBO9781107415324.004.</w:t>
       </w:r>
     </w:p>
     <w:p>
@@ -5748,7 +6003,7 @@
           <w:noProof/>
           <w:szCs w:val="24"/>
         </w:rPr>
-        <w:t xml:space="preserve">Kienitz, P. (2019) </w:t>
+        <w:t xml:space="preserve">Haefliger, S., Von Krogh, G. and Spaeth, S. (2008) ‘Code reuse in open source software’, </w:t>
       </w:r>
       <w:r>
         <w:rPr>
@@ -5758,33 +6013,16 @@
           <w:noProof/>
           <w:szCs w:val="24"/>
         </w:rPr>
-        <w:t>Most Expensive Software Mistakes</w:t>
-      </w:r>
-      <w:r>
-        <w:rPr>
-          <w:rFonts w:ascii="Calibri" w:hAnsi="Calibri" w:cs="Calibri"/>
-          <w:noProof/>
-          <w:szCs w:val="24"/>
-        </w:rPr>
-        <w:t xml:space="preserve">, </w:t>
-      </w:r>
-      <w:r>
-        <w:rPr>
-          <w:rFonts w:ascii="Calibri" w:hAnsi="Calibri" w:cs="Calibri"/>
-          <w:i/>
-          <w:iCs/>
-          <w:noProof/>
-          <w:szCs w:val="24"/>
-        </w:rPr>
-        <w:t>DCSL Software Ltd</w:t>
-      </w:r>
-      <w:r>
-        <w:rPr>
-          <w:rFonts w:ascii="Calibri" w:hAnsi="Calibri" w:cs="Calibri"/>
-          <w:noProof/>
-          <w:szCs w:val="24"/>
-        </w:rPr>
-        <w:t>. Available at: https://www.dcslsoftware.com/most-expensive-software-mistakes/ (Accessed: 5 November 2019).</w:t>
+        <w:lastRenderedPageBreak/>
+        <w:t>Management Science</w:t>
+      </w:r>
+      <w:r>
+        <w:rPr>
+          <w:rFonts w:ascii="Calibri" w:hAnsi="Calibri" w:cs="Calibri"/>
+          <w:noProof/>
+          <w:szCs w:val="24"/>
+        </w:rPr>
+        <w:t>, 54(1), pp. 180–193. doi: 10.1287/mnsc.1070.0748.</w:t>
       </w:r>
     </w:p>
     <w:p>
@@ -5806,7 +6044,7 @@
           <w:noProof/>
           <w:szCs w:val="24"/>
         </w:rPr>
-        <w:t xml:space="preserve">Lahtinen, E., Ala-Mutka, K. and Järvinen, H.-M. (2005) ‘A study of the difficulties of novice programmers: Proceedings of the 10th Annual SIGCSE Conference on Innovation and Technology in Computer Science Education, June 27-29, 2005, Monte de Caparica, Portugal’, in </w:t>
+        <w:t xml:space="preserve">Highsmith, J. and Cockburn, A. (2001) ‘Agile software development: The business of innovation’, </w:t>
       </w:r>
       <w:r>
         <w:rPr>
@@ -5816,15 +6054,15 @@
           <w:noProof/>
           <w:szCs w:val="24"/>
         </w:rPr>
-        <w:t>ITiCSE`05</w:t>
-      </w:r>
-      <w:r>
-        <w:rPr>
-          <w:rFonts w:ascii="Calibri" w:hAnsi="Calibri" w:cs="Calibri"/>
-          <w:noProof/>
-          <w:szCs w:val="24"/>
-        </w:rPr>
-        <w:t>, pp. 14–18. doi: 10.1145/1151954.1067453.</w:t>
+        <w:t>Computer</w:t>
+      </w:r>
+      <w:r>
+        <w:rPr>
+          <w:rFonts w:ascii="Calibri" w:hAnsi="Calibri" w:cs="Calibri"/>
+          <w:noProof/>
+          <w:szCs w:val="24"/>
+        </w:rPr>
+        <w:t>, pp. 120–122. doi: 10.1109/2.947100.</w:t>
       </w:r>
     </w:p>
     <w:p>
@@ -5846,7 +6084,7 @@
           <w:noProof/>
           <w:szCs w:val="24"/>
         </w:rPr>
-        <w:t xml:space="preserve">Loeliger, J. and McCullough, M. (2012) </w:t>
+        <w:t xml:space="preserve">Kanawade, N. (2017) </w:t>
       </w:r>
       <w:r>
         <w:rPr>
@@ -5856,15 +6094,15 @@
           <w:noProof/>
           <w:szCs w:val="24"/>
         </w:rPr>
-        <w:t>Version Control with Git: Powerful Tools and Techniques for Collaborative Software Development</w:t>
-      </w:r>
-      <w:r>
-        <w:rPr>
-          <w:rFonts w:ascii="Calibri" w:hAnsi="Calibri" w:cs="Calibri"/>
-          <w:noProof/>
-          <w:szCs w:val="24"/>
-        </w:rPr>
-        <w:t>. Available at: https://books.google.co.uk/books?hl=en&amp;lr=&amp;id=aM7-Oxo3qdQC&amp;oi=fnd&amp;pg=PR3&amp;dq=what+is+version+control+software&amp;ots=39AfGFYgxf&amp;sig=AUww9897kuKcfN9s-G3uUViTZRk&amp;redir_esc=y#v=onepage&amp;q=what is version control software&amp;f=false (Accessed: 5 November 2019).</w:t>
+        <w:t>What is VCS (Version Control System)? 7 ways to choose perfect VCS for your project! | LinkedIn</w:t>
+      </w:r>
+      <w:r>
+        <w:rPr>
+          <w:rFonts w:ascii="Calibri" w:hAnsi="Calibri" w:cs="Calibri"/>
+          <w:noProof/>
+          <w:szCs w:val="24"/>
+        </w:rPr>
+        <w:t>. Available at: https://www.linkedin.com/pulse/what-vcs-version-control-system-7-ways-choose-perfect-nilesh-kanawade/ (Accessed: 5 November 2019).</w:t>
       </w:r>
     </w:p>
     <w:p>
@@ -5886,7 +6124,7 @@
           <w:noProof/>
           <w:szCs w:val="24"/>
         </w:rPr>
-        <w:t xml:space="preserve">Mhashi, M. M. and Alakeel, A. L. I. M. (2013) ‘Difficulties Facing Students in Learning Computer Programming Skills at Tabuk University’, </w:t>
+        <w:t xml:space="preserve">Kienitz, P. (2019) </w:t>
       </w:r>
       <w:r>
         <w:rPr>
@@ -5896,15 +6134,33 @@
           <w:noProof/>
           <w:szCs w:val="24"/>
         </w:rPr>
-        <w:t>Recent Advances in Modern Educational Technologies</w:t>
-      </w:r>
-      <w:r>
-        <w:rPr>
-          <w:rFonts w:ascii="Calibri" w:hAnsi="Calibri" w:cs="Calibri"/>
-          <w:noProof/>
-          <w:szCs w:val="24"/>
-        </w:rPr>
-        <w:t>, pp. 15–24.</w:t>
+        <w:t>Most Expensive Software Mistakes</w:t>
+      </w:r>
+      <w:r>
+        <w:rPr>
+          <w:rFonts w:ascii="Calibri" w:hAnsi="Calibri" w:cs="Calibri"/>
+          <w:noProof/>
+          <w:szCs w:val="24"/>
+        </w:rPr>
+        <w:t xml:space="preserve">, </w:t>
+      </w:r>
+      <w:r>
+        <w:rPr>
+          <w:rFonts w:ascii="Calibri" w:hAnsi="Calibri" w:cs="Calibri"/>
+          <w:i/>
+          <w:iCs/>
+          <w:noProof/>
+          <w:szCs w:val="24"/>
+        </w:rPr>
+        <w:t>DCSL Software Ltd</w:t>
+      </w:r>
+      <w:r>
+        <w:rPr>
+          <w:rFonts w:ascii="Calibri" w:hAnsi="Calibri" w:cs="Calibri"/>
+          <w:noProof/>
+          <w:szCs w:val="24"/>
+        </w:rPr>
+        <w:t>. Available at: https://www.dcslsoftware.com/most-expensive-software-mistakes/ (Accessed: 5 November 2019).</w:t>
       </w:r>
     </w:p>
     <w:p>
@@ -5926,7 +6182,7 @@
           <w:noProof/>
           <w:szCs w:val="24"/>
         </w:rPr>
-        <w:t xml:space="preserve">Millward, D. (2008) </w:t>
+        <w:t xml:space="preserve">Lahtinen, E., Ala-Mutka, K. and Järvinen, H.-M. (2005) ‘A study of the difficulties of novice programmers: Proceedings of the 10th Annual SIGCSE Conference on Innovation and Technology in Computer Science Education, June 27-29, 2005, Monte de Caparica, Portugal’, in </w:t>
       </w:r>
       <w:r>
         <w:rPr>
@@ -5936,34 +6192,15 @@
           <w:noProof/>
           <w:szCs w:val="24"/>
         </w:rPr>
-        <w:t>Heathrow: Terminal 5 causes worst delays for seven years - Telegraph</w:t>
-      </w:r>
-      <w:r>
-        <w:rPr>
-          <w:rFonts w:ascii="Calibri" w:hAnsi="Calibri" w:cs="Calibri"/>
-          <w:noProof/>
-          <w:szCs w:val="24"/>
-        </w:rPr>
-        <w:t xml:space="preserve">, </w:t>
-      </w:r>
-      <w:r>
-        <w:rPr>
-          <w:rFonts w:ascii="Calibri" w:hAnsi="Calibri" w:cs="Calibri"/>
-          <w:i/>
-          <w:iCs/>
-          <w:noProof/>
-          <w:szCs w:val="24"/>
-        </w:rPr>
-        <w:lastRenderedPageBreak/>
-        <w:t>Telegraph</w:t>
-      </w:r>
-      <w:r>
-        <w:rPr>
-          <w:rFonts w:ascii="Calibri" w:hAnsi="Calibri" w:cs="Calibri"/>
-          <w:noProof/>
-          <w:szCs w:val="24"/>
-        </w:rPr>
-        <w:t>. Available at: https://www.telegraph.co.uk/travel/2117958/Heathrow-Terminal-5-causes-worst-delays-for-seven-years.html (Accessed: 5 November 2019).</w:t>
+        <w:t>ITiCSE`05</w:t>
+      </w:r>
+      <w:r>
+        <w:rPr>
+          <w:rFonts w:ascii="Calibri" w:hAnsi="Calibri" w:cs="Calibri"/>
+          <w:noProof/>
+          <w:szCs w:val="24"/>
+        </w:rPr>
+        <w:t>, pp. 14–18. doi: 10.1145/1151954.1067453.</w:t>
       </w:r>
     </w:p>
     <w:p>
@@ -5985,7 +6222,7 @@
           <w:noProof/>
           <w:szCs w:val="24"/>
         </w:rPr>
-        <w:t xml:space="preserve">Nagele, C. (2015) </w:t>
+        <w:t xml:space="preserve">Loeliger, J. and McCullough, M. (2012) </w:t>
       </w:r>
       <w:r>
         <w:rPr>
@@ -5995,33 +6232,15 @@
           <w:noProof/>
           <w:szCs w:val="24"/>
         </w:rPr>
-        <w:t>An introduction to version control</w:t>
-      </w:r>
-      <w:r>
-        <w:rPr>
-          <w:rFonts w:ascii="Calibri" w:hAnsi="Calibri" w:cs="Calibri"/>
-          <w:noProof/>
-          <w:szCs w:val="24"/>
-        </w:rPr>
-        <w:t xml:space="preserve">, </w:t>
-      </w:r>
-      <w:r>
-        <w:rPr>
-          <w:rFonts w:ascii="Calibri" w:hAnsi="Calibri" w:cs="Calibri"/>
-          <w:i/>
-          <w:iCs/>
-          <w:noProof/>
-          <w:szCs w:val="24"/>
-        </w:rPr>
-        <w:t>Beanstalk Guides</w:t>
-      </w:r>
-      <w:r>
-        <w:rPr>
-          <w:rFonts w:ascii="Calibri" w:hAnsi="Calibri" w:cs="Calibri"/>
-          <w:noProof/>
-          <w:szCs w:val="24"/>
-        </w:rPr>
-        <w:t>. Available at: http://guides.beanstalkapp.com/version-control/intro-to-version-control.html#basic-concepts (Accessed: 7 November 2019).</w:t>
+        <w:t>Version Control with Git: Powerful Tools and Techniques for Collaborative Software Development</w:t>
+      </w:r>
+      <w:r>
+        <w:rPr>
+          <w:rFonts w:ascii="Calibri" w:hAnsi="Calibri" w:cs="Calibri"/>
+          <w:noProof/>
+          <w:szCs w:val="24"/>
+        </w:rPr>
+        <w:t>. Available at: https://books.google.co.uk/books?hl=en&amp;lr=&amp;id=aM7-Oxo3qdQC&amp;oi=fnd&amp;pg=PR3&amp;dq=what+is+version+control+software&amp;ots=39AfGFYgxf&amp;sig=AUww9897kuKcfN9s-G3uUViTZRk&amp;redir_esc=y#v=onepage&amp;q=what is version control software&amp;f=false (Accessed: 5 November 2019).</w:t>
       </w:r>
     </w:p>
     <w:p>
@@ -6043,7 +6262,7 @@
           <w:noProof/>
           <w:szCs w:val="24"/>
         </w:rPr>
-        <w:t xml:space="preserve">Plaice, J. and Wadge, W. W. (1993) ‘A New Approach to Version Control’, </w:t>
+        <w:t xml:space="preserve">Mhashi, M. M. and Alakeel, A. L. I. M. (2013) ‘Difficulties Facing Students in Learning Computer Programming Skills at Tabuk University’, </w:t>
       </w:r>
       <w:r>
         <w:rPr>
@@ -6053,15 +6272,15 @@
           <w:noProof/>
           <w:szCs w:val="24"/>
         </w:rPr>
-        <w:t>IEEE Transactions on Software Engineering</w:t>
-      </w:r>
-      <w:r>
-        <w:rPr>
-          <w:rFonts w:ascii="Calibri" w:hAnsi="Calibri" w:cs="Calibri"/>
-          <w:noProof/>
-          <w:szCs w:val="24"/>
-        </w:rPr>
-        <w:t>, 19(3), pp. 268–276. doi: 10.1109/32.221137.</w:t>
+        <w:t>Recent Advances in Modern Educational Technologies</w:t>
+      </w:r>
+      <w:r>
+        <w:rPr>
+          <w:rFonts w:ascii="Calibri" w:hAnsi="Calibri" w:cs="Calibri"/>
+          <w:noProof/>
+          <w:szCs w:val="24"/>
+        </w:rPr>
+        <w:t>, pp. 15–24.</w:t>
       </w:r>
     </w:p>
     <w:p>
@@ -6083,7 +6302,7 @@
           <w:noProof/>
           <w:szCs w:val="24"/>
         </w:rPr>
-        <w:t xml:space="preserve">Radigan, D. (2017) </w:t>
+        <w:t xml:space="preserve">Millward, D. (2008) </w:t>
       </w:r>
       <w:r>
         <w:rPr>
@@ -6093,7 +6312,7 @@
           <w:noProof/>
           <w:szCs w:val="24"/>
         </w:rPr>
-        <w:t>Feature branching your way to greatness</w:t>
+        <w:t>Heathrow: Terminal 5 causes worst delays for seven years - Telegraph</w:t>
       </w:r>
       <w:r>
         <w:rPr>
@@ -6111,15 +6330,15 @@
           <w:noProof/>
           <w:szCs w:val="24"/>
         </w:rPr>
-        <w:t>Atlassian</w:t>
-      </w:r>
-      <w:r>
-        <w:rPr>
-          <w:rFonts w:ascii="Calibri" w:hAnsi="Calibri" w:cs="Calibri"/>
-          <w:noProof/>
-          <w:szCs w:val="24"/>
-        </w:rPr>
-        <w:t>. Available at: https://www.atlassian.com/agile/software-development/branching (Accessed: 7 November 2019).</w:t>
+        <w:t>Telegraph</w:t>
+      </w:r>
+      <w:r>
+        <w:rPr>
+          <w:rFonts w:ascii="Calibri" w:hAnsi="Calibri" w:cs="Calibri"/>
+          <w:noProof/>
+          <w:szCs w:val="24"/>
+        </w:rPr>
+        <w:t>. Available at: https://www.telegraph.co.uk/travel/2117958/Heathrow-Terminal-5-causes-worst-delays-for-seven-years.html (Accessed: 5 November 2019).</w:t>
       </w:r>
     </w:p>
     <w:p>
@@ -6141,7 +6360,7 @@
           <w:noProof/>
           <w:szCs w:val="24"/>
         </w:rPr>
-        <w:t xml:space="preserve">Royce, D. W. W. (1970) ‘Managing the Development of large Software Systems’, </w:t>
+        <w:t xml:space="preserve">Nagele, C. (2015) </w:t>
       </w:r>
       <w:r>
         <w:rPr>
@@ -6151,15 +6370,33 @@
           <w:noProof/>
           <w:szCs w:val="24"/>
         </w:rPr>
-        <w:t>Ieee Wescon</w:t>
-      </w:r>
-      <w:r>
-        <w:rPr>
-          <w:rFonts w:ascii="Calibri" w:hAnsi="Calibri" w:cs="Calibri"/>
-          <w:noProof/>
-          <w:szCs w:val="24"/>
-        </w:rPr>
-        <w:t>, (August), pp. 1–9.</w:t>
+        <w:t>An introduction to version control</w:t>
+      </w:r>
+      <w:r>
+        <w:rPr>
+          <w:rFonts w:ascii="Calibri" w:hAnsi="Calibri" w:cs="Calibri"/>
+          <w:noProof/>
+          <w:szCs w:val="24"/>
+        </w:rPr>
+        <w:t xml:space="preserve">, </w:t>
+      </w:r>
+      <w:r>
+        <w:rPr>
+          <w:rFonts w:ascii="Calibri" w:hAnsi="Calibri" w:cs="Calibri"/>
+          <w:i/>
+          <w:iCs/>
+          <w:noProof/>
+          <w:szCs w:val="24"/>
+        </w:rPr>
+        <w:t>Beanstalk Guides</w:t>
+      </w:r>
+      <w:r>
+        <w:rPr>
+          <w:rFonts w:ascii="Calibri" w:hAnsi="Calibri" w:cs="Calibri"/>
+          <w:noProof/>
+          <w:szCs w:val="24"/>
+        </w:rPr>
+        <w:t>. Available at: http://guides.beanstalkapp.com/version-control/intro-to-version-control.html#basic-concepts (Accessed: 7 November 2019).</w:t>
       </w:r>
     </w:p>
     <w:p>
@@ -6181,7 +6418,7 @@
           <w:noProof/>
           <w:szCs w:val="24"/>
         </w:rPr>
-        <w:t xml:space="preserve">Sentance, S. and Csizmadia, A. (2017) ‘Computing in the curriculum: Challenges and strategies from a teacher’s perspective’, </w:t>
+        <w:t xml:space="preserve">Plaice, J. and Wadge, W. W. (1993) ‘A New Approach to Version Control’, </w:t>
       </w:r>
       <w:r>
         <w:rPr>
@@ -6191,15 +6428,15 @@
           <w:noProof/>
           <w:szCs w:val="24"/>
         </w:rPr>
-        <w:t>Education and Information Technologies</w:t>
-      </w:r>
-      <w:r>
-        <w:rPr>
-          <w:rFonts w:ascii="Calibri" w:hAnsi="Calibri" w:cs="Calibri"/>
-          <w:noProof/>
-          <w:szCs w:val="24"/>
-        </w:rPr>
-        <w:t>. Springer New York LLC, 22(2), pp. 469–495. doi: 10.1007/s10639-016-9482-0.</w:t>
+        <w:t>IEEE Transactions on Software Engineering</w:t>
+      </w:r>
+      <w:r>
+        <w:rPr>
+          <w:rFonts w:ascii="Calibri" w:hAnsi="Calibri" w:cs="Calibri"/>
+          <w:noProof/>
+          <w:szCs w:val="24"/>
+        </w:rPr>
+        <w:t>, 19(3), pp. 268–276. doi: 10.1109/32.221137.</w:t>
       </w:r>
     </w:p>
     <w:p>
@@ -6221,7 +6458,7 @@
           <w:noProof/>
           <w:szCs w:val="24"/>
         </w:rPr>
-        <w:t xml:space="preserve">StackExchange Inc (2017) ‘Stack Overflow Developer Survey 2017’, </w:t>
+        <w:t xml:space="preserve">Radigan, D. (2017) </w:t>
       </w:r>
       <w:r>
         <w:rPr>
@@ -6231,15 +6468,33 @@
           <w:noProof/>
           <w:szCs w:val="24"/>
         </w:rPr>
-        <w:t>Stack Overflow</w:t>
-      </w:r>
-      <w:r>
-        <w:rPr>
-          <w:rFonts w:ascii="Calibri" w:hAnsi="Calibri" w:cs="Calibri"/>
-          <w:noProof/>
-          <w:szCs w:val="24"/>
-        </w:rPr>
-        <w:t>, (3), pp. 1–42. Available at: https://insights.stackoverflow.com/survey/2017 (Accessed: 7 November 2019).</w:t>
+        <w:t>Feature branching your way to greatness</w:t>
+      </w:r>
+      <w:r>
+        <w:rPr>
+          <w:rFonts w:ascii="Calibri" w:hAnsi="Calibri" w:cs="Calibri"/>
+          <w:noProof/>
+          <w:szCs w:val="24"/>
+        </w:rPr>
+        <w:t xml:space="preserve">, </w:t>
+      </w:r>
+      <w:r>
+        <w:rPr>
+          <w:rFonts w:ascii="Calibri" w:hAnsi="Calibri" w:cs="Calibri"/>
+          <w:i/>
+          <w:iCs/>
+          <w:noProof/>
+          <w:szCs w:val="24"/>
+        </w:rPr>
+        <w:t>Atlassian</w:t>
+      </w:r>
+      <w:r>
+        <w:rPr>
+          <w:rFonts w:ascii="Calibri" w:hAnsi="Calibri" w:cs="Calibri"/>
+          <w:noProof/>
+          <w:szCs w:val="24"/>
+        </w:rPr>
+        <w:t>. Available at: https://www.atlassian.com/agile/software-development/branching (Accessed: 7 November 2019).</w:t>
       </w:r>
     </w:p>
     <w:p>
@@ -6261,7 +6516,7 @@
           <w:noProof/>
           <w:szCs w:val="24"/>
         </w:rPr>
-        <w:t xml:space="preserve">Stephenson, A. G. </w:t>
+        <w:t xml:space="preserve">Royce, D. W. W. (1970) ‘Managing the Development of large Software Systems’, </w:t>
       </w:r>
       <w:r>
         <w:rPr>
@@ -6271,51 +6526,15 @@
           <w:noProof/>
           <w:szCs w:val="24"/>
         </w:rPr>
-        <w:t>et al.</w:t>
-      </w:r>
-      <w:r>
-        <w:rPr>
-          <w:rFonts w:ascii="Calibri" w:hAnsi="Calibri" w:cs="Calibri"/>
-          <w:noProof/>
-          <w:szCs w:val="24"/>
-        </w:rPr>
-        <w:t xml:space="preserve"> (1999) </w:t>
-      </w:r>
-      <w:r>
-        <w:rPr>
-          <w:rFonts w:ascii="Calibri" w:hAnsi="Calibri" w:cs="Calibri"/>
-          <w:i/>
-          <w:iCs/>
-          <w:noProof/>
-          <w:szCs w:val="24"/>
-        </w:rPr>
-        <w:t>Mars Climate Orbiter Mishap Investigation Board Phase I Report</w:t>
-      </w:r>
-      <w:r>
-        <w:rPr>
-          <w:rFonts w:ascii="Calibri" w:hAnsi="Calibri" w:cs="Calibri"/>
-          <w:noProof/>
-          <w:szCs w:val="24"/>
-        </w:rPr>
-        <w:t xml:space="preserve">, </w:t>
-      </w:r>
-      <w:r>
-        <w:rPr>
-          <w:rFonts w:ascii="Calibri" w:hAnsi="Calibri" w:cs="Calibri"/>
-          <w:i/>
-          <w:iCs/>
-          <w:noProof/>
-          <w:szCs w:val="24"/>
-        </w:rPr>
-        <w:t>National Aeronautics and Space Administration</w:t>
-      </w:r>
-      <w:r>
-        <w:rPr>
-          <w:rFonts w:ascii="Calibri" w:hAnsi="Calibri" w:cs="Calibri"/>
-          <w:noProof/>
-          <w:szCs w:val="24"/>
-        </w:rPr>
-        <w:t>. doi: 10.1145/3059454.3059463.</w:t>
+        <w:t>Ieee Wescon</w:t>
+      </w:r>
+      <w:r>
+        <w:rPr>
+          <w:rFonts w:ascii="Calibri" w:hAnsi="Calibri" w:cs="Calibri"/>
+          <w:noProof/>
+          <w:szCs w:val="24"/>
+        </w:rPr>
+        <w:t>, (August), pp. 1–9.</w:t>
       </w:r>
     </w:p>
     <w:p>
@@ -6337,7 +6556,7 @@
           <w:noProof/>
           <w:szCs w:val="24"/>
         </w:rPr>
-        <w:t xml:space="preserve">Thakurta, R. (2013) ‘Impact of Scope Creep on Software Project Quality’, </w:t>
+        <w:t xml:space="preserve">Sentance, S. and Csizmadia, A. (2017) ‘Computing in the curriculum: Challenges and strategies from a teacher’s perspective’, </w:t>
       </w:r>
       <w:r>
         <w:rPr>
@@ -6347,6 +6566,162 @@
           <w:noProof/>
           <w:szCs w:val="24"/>
         </w:rPr>
+        <w:t>Education and Information Technologies</w:t>
+      </w:r>
+      <w:r>
+        <w:rPr>
+          <w:rFonts w:ascii="Calibri" w:hAnsi="Calibri" w:cs="Calibri"/>
+          <w:noProof/>
+          <w:szCs w:val="24"/>
+        </w:rPr>
+        <w:t>. Springer New York LLC, 22(2), pp. 469–495. doi: 10.1007/s10639-016-9482-0.</w:t>
+      </w:r>
+    </w:p>
+    <w:p>
+      <w:pPr>
+        <w:widowControl w:val="0"/>
+        <w:autoSpaceDE w:val="0"/>
+        <w:autoSpaceDN w:val="0"/>
+        <w:adjustRightInd w:val="0"/>
+        <w:spacing w:line="240" w:lineRule="auto"/>
+        <w:rPr>
+          <w:rFonts w:ascii="Calibri" w:hAnsi="Calibri" w:cs="Calibri"/>
+          <w:noProof/>
+          <w:szCs w:val="24"/>
+        </w:rPr>
+      </w:pPr>
+      <w:r>
+        <w:rPr>
+          <w:rFonts w:ascii="Calibri" w:hAnsi="Calibri" w:cs="Calibri"/>
+          <w:noProof/>
+          <w:szCs w:val="24"/>
+        </w:rPr>
+        <w:t xml:space="preserve">StackExchange Inc (2017) ‘Stack Overflow Developer Survey 2017’, </w:t>
+      </w:r>
+      <w:r>
+        <w:rPr>
+          <w:rFonts w:ascii="Calibri" w:hAnsi="Calibri" w:cs="Calibri"/>
+          <w:i/>
+          <w:iCs/>
+          <w:noProof/>
+          <w:szCs w:val="24"/>
+        </w:rPr>
+        <w:t>Stack Overflow</w:t>
+      </w:r>
+      <w:r>
+        <w:rPr>
+          <w:rFonts w:ascii="Calibri" w:hAnsi="Calibri" w:cs="Calibri"/>
+          <w:noProof/>
+          <w:szCs w:val="24"/>
+        </w:rPr>
+        <w:t>, (3), pp. 1–42. Available at: https://insights.stackoverflow.com/survey/2017 (Accessed: 7 November 2019).</w:t>
+      </w:r>
+    </w:p>
+    <w:p>
+      <w:pPr>
+        <w:widowControl w:val="0"/>
+        <w:autoSpaceDE w:val="0"/>
+        <w:autoSpaceDN w:val="0"/>
+        <w:adjustRightInd w:val="0"/>
+        <w:spacing w:line="240" w:lineRule="auto"/>
+        <w:rPr>
+          <w:rFonts w:ascii="Calibri" w:hAnsi="Calibri" w:cs="Calibri"/>
+          <w:noProof/>
+          <w:szCs w:val="24"/>
+        </w:rPr>
+      </w:pPr>
+      <w:r>
+        <w:rPr>
+          <w:rFonts w:ascii="Calibri" w:hAnsi="Calibri" w:cs="Calibri"/>
+          <w:noProof/>
+          <w:szCs w:val="24"/>
+        </w:rPr>
+        <w:t xml:space="preserve">Stephenson, A. G. </w:t>
+      </w:r>
+      <w:r>
+        <w:rPr>
+          <w:rFonts w:ascii="Calibri" w:hAnsi="Calibri" w:cs="Calibri"/>
+          <w:i/>
+          <w:iCs/>
+          <w:noProof/>
+          <w:szCs w:val="24"/>
+        </w:rPr>
+        <w:t>et al.</w:t>
+      </w:r>
+      <w:r>
+        <w:rPr>
+          <w:rFonts w:ascii="Calibri" w:hAnsi="Calibri" w:cs="Calibri"/>
+          <w:noProof/>
+          <w:szCs w:val="24"/>
+        </w:rPr>
+        <w:t xml:space="preserve"> (1999) </w:t>
+      </w:r>
+      <w:r>
+        <w:rPr>
+          <w:rFonts w:ascii="Calibri" w:hAnsi="Calibri" w:cs="Calibri"/>
+          <w:i/>
+          <w:iCs/>
+          <w:noProof/>
+          <w:szCs w:val="24"/>
+        </w:rPr>
+        <w:t>Mars Climate Orbiter Mishap Investigation Board Phase I Report</w:t>
+      </w:r>
+      <w:r>
+        <w:rPr>
+          <w:rFonts w:ascii="Calibri" w:hAnsi="Calibri" w:cs="Calibri"/>
+          <w:noProof/>
+          <w:szCs w:val="24"/>
+        </w:rPr>
+        <w:t xml:space="preserve">, </w:t>
+      </w:r>
+      <w:r>
+        <w:rPr>
+          <w:rFonts w:ascii="Calibri" w:hAnsi="Calibri" w:cs="Calibri"/>
+          <w:i/>
+          <w:iCs/>
+          <w:noProof/>
+          <w:szCs w:val="24"/>
+        </w:rPr>
+        <w:t>National Aeronautics and Space Administration</w:t>
+      </w:r>
+      <w:r>
+        <w:rPr>
+          <w:rFonts w:ascii="Calibri" w:hAnsi="Calibri" w:cs="Calibri"/>
+          <w:noProof/>
+          <w:szCs w:val="24"/>
+        </w:rPr>
+        <w:t>. doi: 10.1145/3059454.3059463.</w:t>
+      </w:r>
+    </w:p>
+    <w:p>
+      <w:pPr>
+        <w:widowControl w:val="0"/>
+        <w:autoSpaceDE w:val="0"/>
+        <w:autoSpaceDN w:val="0"/>
+        <w:adjustRightInd w:val="0"/>
+        <w:spacing w:line="240" w:lineRule="auto"/>
+        <w:rPr>
+          <w:rFonts w:ascii="Calibri" w:hAnsi="Calibri" w:cs="Calibri"/>
+          <w:noProof/>
+          <w:szCs w:val="24"/>
+        </w:rPr>
+      </w:pPr>
+      <w:r>
+        <w:rPr>
+          <w:rFonts w:ascii="Calibri" w:hAnsi="Calibri" w:cs="Calibri"/>
+          <w:noProof/>
+          <w:szCs w:val="24"/>
+        </w:rPr>
+        <w:t xml:space="preserve">Thakurta, R. (2013) ‘Impact of Scope Creep on Software Project Quality’, </w:t>
+      </w:r>
+      <w:r>
+        <w:rPr>
+          <w:rFonts w:ascii="Calibri" w:hAnsi="Calibri" w:cs="Calibri"/>
+          <w:i/>
+          <w:iCs/>
+          <w:noProof/>
+          <w:szCs w:val="24"/>
+        </w:rPr>
         <w:t>Vilakshan: The XIMB Journal of Management</w:t>
       </w:r>
       <w:r>
@@ -6355,7 +6730,16 @@
           <w:noProof/>
           <w:szCs w:val="24"/>
         </w:rPr>
-        <w:t>, 10(1), pp. 37–46. Available at: javascript:__doPostBack(‘ctl00$ctl00$Column1$Column1$formatButtonsTop$formatButtonRepeater$ctl02$linkButton’,’’)%5Cnhttp://search.ebscohost.com.ezproxy.liv.ac.uk/login.aspx?direct=true&amp;db=bth&amp;AN=86725605&amp;site=eds-live&amp;scope=site (Accessed: 4 November 2019).</w:t>
+        <w:t>, 10(1), pp. 37–46. Available at: javascript:__doPostBack(‘ctl00$ctl00$Column1$Column1$formatButtonsTop$formatButtonRepeate</w:t>
+      </w:r>
+      <w:r>
+        <w:rPr>
+          <w:rFonts w:ascii="Calibri" w:hAnsi="Calibri" w:cs="Calibri"/>
+          <w:noProof/>
+          <w:szCs w:val="24"/>
+        </w:rPr>
+        <w:lastRenderedPageBreak/>
+        <w:t>r$ctl02$linkButton’,’’)%5Cnhttp://search.ebscohost.com.ezproxy.liv.ac.uk/login.aspx?direct=true&amp;db=bth&amp;AN=86725605&amp;site=eds-live&amp;scope=site (Accessed: 4 November 2019).</w:t>
       </w:r>
     </w:p>
     <w:p>
@@ -6510,36 +6894,18 @@
       </w:r>
     </w:p>
   </w:comment>
-  <w:comment w:id="2" w:author="Connor Forsyth" w:date="2019-11-06T17:04:00Z" w:initials="CF">
-    <w:p>
-      <w:pPr>
-        <w:pStyle w:val="CommentText"/>
-      </w:pPr>
-      <w:r>
-        <w:rPr>
-          <w:rStyle w:val="CommentReference"/>
-        </w:rPr>
-        <w:annotationRef/>
-      </w:r>
-      <w:r>
-        <w:t xml:space="preserve">Maybe need to rephrase this so that it says continuous integration software only works in conjunction with VCS’. </w:t>
-      </w:r>
-    </w:p>
-  </w:comment>
 </w:comments>
 </file>
 
 <file path=word/commentsExtended.xml><?xml version="1.0" encoding="utf-8"?>
 <w15:commentsEx xmlns:wpc="http://schemas.microsoft.com/office/word/2010/wordprocessingCanvas" xmlns:cx="http://schemas.microsoft.com/office/drawing/2014/chartex" xmlns:cx1="http://schemas.microsoft.com/office/drawing/2015/9/8/chartex" xmlns:cx2="http://schemas.microsoft.com/office/drawing/2015/10/21/chartex" xmlns:cx3="http://schemas.microsoft.com/office/drawing/2016/5/9/chartex" xmlns:cx4="http://schemas.microsoft.com/office/drawing/2016/5/10/chartex" xmlns:cx5="http://schemas.microsoft.com/office/drawing/2016/5/11/chartex" xmlns:cx6="http://schemas.microsoft.com/office/drawing/2016/5/12/chartex" xmlns:cx7="http://schemas.microsoft.com/office/drawing/2016/5/13/chartex" xmlns:cx8="http://schemas.microsoft.com/office/drawing/2016/5/14/chartex" xmlns:mc="http://schemas.openxmlformats.org/markup-compatibility/2006" xmlns:aink="http://schemas.microsoft.com/office/drawing/2016/ink" xmlns:am3d="http://schemas.microsoft.com/office/drawing/2017/model3d" xmlns:o="urn:schemas-microsoft-com:office:office" xmlns:r="http://schemas.openxmlformats.org/officeDocument/2006/relationships" xmlns:m="http://schemas.openxmlformats.org/officeDocument/2006/math" xmlns:v="urn:schemas-microsoft-com:vml" xmlns:wp14="http://schemas.microsoft.com/office/word/2010/wordprocessingDrawing" xmlns:wp="http://schemas.openxmlformats.org/drawingml/2006/wordprocessingDrawing" xmlns:w10="urn:schemas-microsoft-com:office:word" xmlns:w="http://schemas.openxmlformats.org/wordprocessingml/2006/main" xmlns:w14="http://schemas.microsoft.com/office/word/2010/wordml" xmlns:w15="http://schemas.microsoft.com/office/word/2012/wordml" xmlns:w16cid="http://schemas.microsoft.com/office/word/2016/wordml/cid" xmlns:w16se="http://schemas.microsoft.com/office/word/2015/wordml/symex" xmlns:wpg="http://schemas.microsoft.com/office/word/2010/wordprocessingGroup" xmlns:wpi="http://schemas.microsoft.com/office/word/2010/wordprocessingInk" xmlns:wne="http://schemas.microsoft.com/office/word/2006/wordml" xmlns:wps="http://schemas.microsoft.com/office/word/2010/wordprocessingShape" mc:Ignorable="w14 w15 w16se w16cid wp14">
   <w15:commentEx w15:paraId="5E12039D" w15:done="0"/>
-  <w15:commentEx w15:paraId="445BE635" w15:done="0"/>
 </w15:commentsEx>
 </file>
 
 <file path=word/commentsIds.xml><?xml version="1.0" encoding="utf-8"?>
 <w16cid:commentsIds xmlns:wpc="http://schemas.microsoft.com/office/word/2010/wordprocessingCanvas" xmlns:cx="http://schemas.microsoft.com/office/drawing/2014/chartex" xmlns:cx1="http://schemas.microsoft.com/office/drawing/2015/9/8/chartex" xmlns:cx2="http://schemas.microsoft.com/office/drawing/2015/10/21/chartex" xmlns:cx3="http://schemas.microsoft.com/office/drawing/2016/5/9/chartex" xmlns:cx4="http://schemas.microsoft.com/office/drawing/2016/5/10/chartex" xmlns:cx5="http://schemas.microsoft.com/office/drawing/2016/5/11/chartex" xmlns:cx6="http://schemas.microsoft.com/office/drawing/2016/5/12/chartex" xmlns:cx7="http://schemas.microsoft.com/office/drawing/2016/5/13/chartex" xmlns:cx8="http://schemas.microsoft.com/office/drawing/2016/5/14/chartex" xmlns:mc="http://schemas.openxmlformats.org/markup-compatibility/2006" xmlns:aink="http://schemas.microsoft.com/office/drawing/2016/ink" xmlns:am3d="http://schemas.microsoft.com/office/drawing/2017/model3d" xmlns:o="urn:schemas-microsoft-com:office:office" xmlns:r="http://schemas.openxmlformats.org/officeDocument/2006/relationships" xmlns:m="http://schemas.openxmlformats.org/officeDocument/2006/math" xmlns:v="urn:schemas-microsoft-com:vml" xmlns:wp14="http://schemas.microsoft.com/office/word/2010/wordprocessingDrawing" xmlns:wp="http://schemas.openxmlformats.org/drawingml/2006/wordprocessingDrawing" xmlns:w10="urn:schemas-microsoft-com:office:word" xmlns:w="http://schemas.openxmlformats.org/wordprocessingml/2006/main" xmlns:w14="http://schemas.microsoft.com/office/word/2010/wordml" xmlns:w15="http://schemas.microsoft.com/office/word/2012/wordml" xmlns:w16cid="http://schemas.microsoft.com/office/word/2016/wordml/cid" xmlns:w16se="http://schemas.microsoft.com/office/word/2015/wordml/symex" xmlns:wpg="http://schemas.microsoft.com/office/word/2010/wordprocessingGroup" xmlns:wpi="http://schemas.microsoft.com/office/word/2010/wordprocessingInk" xmlns:wne="http://schemas.microsoft.com/office/word/2006/wordml" xmlns:wps="http://schemas.microsoft.com/office/word/2010/wordprocessingShape" mc:Ignorable="w14 w15 w16se w16cid wp14">
   <w16cid:commentId w16cid:paraId="5E12039D" w16cid:durableId="216D39C7"/>
-  <w16cid:commentId w16cid:paraId="445BE635" w16cid:durableId="216D7BBA"/>
 </w16cid:commentsIds>
 </file>
 
@@ -8247,7 +8613,7 @@
 </file>
 
 <file path=customXml/itemProps1.xml><?xml version="1.0" encoding="utf-8"?>
-<ds:datastoreItem xmlns:ds="http://schemas.openxmlformats.org/officeDocument/2006/customXml" ds:itemID="{AF252E16-3452-4E5B-9F77-D6DE0678C163}">
+<ds:datastoreItem xmlns:ds="http://schemas.openxmlformats.org/officeDocument/2006/customXml" ds:itemID="{D5F13811-BF5E-45D7-BCE4-9D02EEA59FE1}">
   <ds:schemaRefs>
     <ds:schemaRef ds:uri="http://schemas.openxmlformats.org/officeDocument/2006/bibliography"/>
   </ds:schemaRefs>

</xml_diff>

<commit_message>
Further updated literature review
</commit_message>
<xml_diff>
--- a/Literature Review.docx
+++ b/Literature Review.docx
@@ -27,11 +27,6 @@
       <w:r>
         <w:t>implementations of such learning platforms by various lecturers around the world, the technologies they used to implement such a platform and what they gained from the experience. The project will then delve into what technologies could be used to develop such a system, exploring what they do and how they will integrate to develop a learning platform.</w:t>
       </w:r>
-    </w:p>
-    <w:p>
-      <w:pPr>
-        <w:spacing w:line="360" w:lineRule="auto"/>
-      </w:pPr>
     </w:p>
     <w:p>
       <w:pPr>
@@ -242,27 +237,14 @@
       <w:r>
         <w:t xml:space="preserve">Figure </w:t>
       </w:r>
-      <w:r>
-        <w:fldChar w:fldCharType="begin"/>
-      </w:r>
-      <w:r>
-        <w:instrText xml:space="preserve"> SEQ Figure \* ARABIC </w:instrText>
-      </w:r>
-      <w:r>
-        <w:fldChar w:fldCharType="separate"/>
-      </w:r>
-      <w:r>
-        <w:rPr>
-          <w:noProof/>
-        </w:rPr>
-        <w:t>1</w:t>
-      </w:r>
-      <w:r>
-        <w:rPr>
-          <w:noProof/>
-        </w:rPr>
-        <w:fldChar w:fldCharType="end"/>
-      </w:r>
+      <w:fldSimple w:instr=" SEQ Figure \* ARABIC ">
+        <w:r>
+          <w:rPr>
+            <w:noProof/>
+          </w:rPr>
+          <w:t>1</w:t>
+        </w:r>
+      </w:fldSimple>
       <w:r>
         <w:t>.1 Test-driven development cycle</w:t>
       </w:r>
@@ -333,15 +315,7 @@
         <w:t xml:space="preserve"> using such a system is that by thoroughly testing every modification to the code</w:t>
       </w:r>
       <w:r>
-        <w:t xml:space="preserve"> base, you are mitigating the potential for any errors to be missed and pushed to the live service (David </w:t>
-      </w:r>
-      <w:proofErr w:type="spellStart"/>
-      <w:r>
-        <w:t>Astels</w:t>
-      </w:r>
-      <w:proofErr w:type="spellEnd"/>
-      <w:r>
-        <w:t>, 2003)</w:t>
+        <w:t xml:space="preserve"> base, you are mitigating the potential for any errors to be missed and pushed to the live service (David Astels, 2003)</w:t>
       </w:r>
       <w:r>
         <w:t>.</w:t>
@@ -646,27 +620,14 @@
       <w:r>
         <w:t xml:space="preserve">Figure </w:t>
       </w:r>
-      <w:r>
-        <w:fldChar w:fldCharType="begin"/>
-      </w:r>
-      <w:r>
-        <w:instrText xml:space="preserve"> SEQ Figure \* ARABIC </w:instrText>
-      </w:r>
-      <w:r>
-        <w:fldChar w:fldCharType="separate"/>
-      </w:r>
-      <w:r>
-        <w:rPr>
-          <w:noProof/>
-        </w:rPr>
-        <w:t>2</w:t>
-      </w:r>
-      <w:r>
-        <w:rPr>
-          <w:noProof/>
-        </w:rPr>
-        <w:fldChar w:fldCharType="end"/>
-      </w:r>
+      <w:fldSimple w:instr=" SEQ Figure \* ARABIC ">
+        <w:r>
+          <w:rPr>
+            <w:noProof/>
+          </w:rPr>
+          <w:t>2</w:t>
+        </w:r>
+      </w:fldSimple>
       <w:r>
         <w:t xml:space="preserve"> </w:t>
       </w:r>
@@ -779,15 +740,7 @@
         <w:t xml:space="preserve"> </w:t>
       </w:r>
       <w:r>
-        <w:t xml:space="preserve">(David </w:t>
-      </w:r>
-      <w:proofErr w:type="spellStart"/>
-      <w:r>
-        <w:t>Astels</w:t>
-      </w:r>
-      <w:proofErr w:type="spellEnd"/>
-      <w:r>
-        <w:t>, 2003)</w:t>
+        <w:t>(David Astels, 2003)</w:t>
       </w:r>
       <w:r>
         <w:t xml:space="preserve">. </w:t>
@@ -912,11 +865,6 @@
       <w:r>
         <w:t xml:space="preserve"> </w:t>
       </w:r>
-    </w:p>
-    <w:p>
-      <w:pPr>
-        <w:spacing w:line="360" w:lineRule="auto"/>
-      </w:pPr>
     </w:p>
     <w:p>
       <w:pPr>
@@ -980,7 +928,6 @@
         <w:rPr>
           <w:noProof/>
         </w:rPr>
-        <w:lastRenderedPageBreak/>
         <w:drawing>
           <wp:inline distT="0" distB="0" distL="0" distR="0" wp14:anchorId="1710F484" wp14:editId="274F7A5B">
             <wp:extent cx="5731510" cy="3589655"/>
@@ -1025,55 +972,43 @@
       <w:r>
         <w:t xml:space="preserve">Figure </w:t>
       </w:r>
-      <w:r>
-        <w:fldChar w:fldCharType="begin"/>
-      </w:r>
-      <w:r>
-        <w:instrText xml:space="preserve"> SEQ Figure \* ARABIC </w:instrText>
+      <w:fldSimple w:instr=" SEQ Figure \* ARABIC ">
+        <w:r>
+          <w:rPr>
+            <w:noProof/>
+          </w:rPr>
+          <w:t>3</w:t>
+        </w:r>
+      </w:fldSimple>
+      <w:r>
+        <w:t xml:space="preserve"> Survey of software methodologies used by developers </w:t>
+      </w:r>
+      <w:r>
+        <w:fldChar w:fldCharType="begin" w:fldLock="1"/>
+      </w:r>
+      <w:r>
+        <w:instrText>ADDIN CSL_CITATION {"citationItems":[{"id":"ITEM-1","itemData":{"abstract":"Every year we run a survey. This year, more developers answered more questions than ever before. 26,086 people from 157 countries participated in our 45-question survey. 6,800 identified as full-stack developers, 1,900 as mobile developers, 1,200 as front-end developers, 2 as farmers, and 12,000 as something else. Code is everywhere, and just about every coder uses Stack Overflow. Every day more coders are finding great jobs on Stack Overflow Jobs. We conducted this survey to help us better understand our community and to help our community better understand itself. For 2 weeks in early February we ran ads for the survey on Stack Overflow, posted it on Meta Stack Overflow, and shared it across social media. These results are not unbiased. Like the results of any survey, they are skewed by selection bias, language bias, and probably a few other biases. So take this for what it is: the most comprehensive developer survey ever conducted. Or at least the only one that asks devs about tabs vs. spaces.","author":[{"dropping-particle":"","family":"StackExchange Inc","given":"","non-dropping-particle":"","parse-names":false,"suffix":""}],"container-title":"Stack Overflow","id":"ITEM-1","issue":"3","issued":{"date-parts":[["2017"]]},"page":"1-42","title":"Stack Overflow Developer Survey 2017","type":"article-journal"},"uris":["http://www.mendeley.com/documents/?uuid=77d3a37a-3046-3bcf-8512-3ae500b27e8b"]}],"mendeley":{"formattedCitation":"(StackExchange Inc, 2017)","plainTextFormattedCitation":"(StackExchange Inc, 2017)","previouslyFormattedCitation":"(StackExchange Inc, 2017)"},"properties":{"noteIndex":0},"schema":"https://github.com/citation-style-language/schema/raw/master/csl-citation.json"}</w:instrText>
       </w:r>
       <w:r>
         <w:fldChar w:fldCharType="separate"/>
       </w:r>
       <w:r>
         <w:rPr>
-          <w:noProof/>
-        </w:rPr>
-        <w:t>3</w:t>
-      </w:r>
-      <w:r>
-        <w:rPr>
-          <w:noProof/>
-        </w:rPr>
+          <w:i w:val="0"/>
+          <w:noProof/>
+        </w:rPr>
+        <w:t>(StackExchange Inc, 2017)</w:t>
+      </w:r>
+      <w:r>
         <w:fldChar w:fldCharType="end"/>
       </w:r>
-      <w:r>
-        <w:t xml:space="preserve"> Survey of software methodologies used by developers </w:t>
-      </w:r>
-      <w:r>
-        <w:fldChar w:fldCharType="begin" w:fldLock="1"/>
-      </w:r>
-      <w:r>
-        <w:instrText>ADDIN CSL_CITATION {"citationItems":[{"id":"ITEM-1","itemData":{"abstract":"Every year we run a survey. This year, more developers answered more questions than ever before. 26,086 people from 157 countries participated in our 45-question survey. 6,800 identified as full-stack developers, 1,900 as mobile developers, 1,200 as front-end developers, 2 as farmers, and 12,000 as something else. Code is everywhere, and just about every coder uses Stack Overflow. Every day more coders are finding great jobs on Stack Overflow Jobs. We conducted this survey to help us better understand our community and to help our community better understand itself. For 2 weeks in early February we ran ads for the survey on Stack Overflow, posted it on Meta Stack Overflow, and shared it across social media. These results are not unbiased. Like the results of any survey, they are skewed by selection bias, language bias, and probably a few other biases. So take this for what it is: the most comprehensive developer survey ever conducted. Or at least the only one that asks devs about tabs vs. spaces.","author":[{"dropping-particle":"","family":"StackExchange Inc","given":"","non-dropping-particle":"","parse-names":false,"suffix":""}],"container-title":"Stack Overflow","id":"ITEM-1","issue":"3","issued":{"date-parts":[["2017"]]},"page":"1-42","title":"Stack Overflow Developer Survey 2017","type":"article-journal"},"uris":["http://www.mendeley.com/documents/?uuid=77d3a37a-3046-3bcf-8512-3ae500b27e8b"]}],"mendeley":{"formattedCitation":"(StackExchange Inc, 2017)","plainTextFormattedCitation":"(StackExchange Inc, 2017)","previouslyFormattedCitation":"(StackExchange Inc, 2017)"},"properties":{"noteIndex":0},"schema":"https://github.com/citation-style-language/schema/raw/master/csl-citation.json"}</w:instrText>
-      </w:r>
-      <w:r>
-        <w:fldChar w:fldCharType="separate"/>
-      </w:r>
-      <w:r>
-        <w:rPr>
-          <w:i w:val="0"/>
-          <w:noProof/>
-        </w:rPr>
-        <w:t>(StackExchange Inc, 2017)</w:t>
-      </w:r>
-      <w:r>
-        <w:fldChar w:fldCharType="end"/>
-      </w:r>
     </w:p>
     <w:p>
       <w:pPr>
         <w:spacing w:line="360" w:lineRule="auto"/>
       </w:pPr>
       <w:r>
+        <w:lastRenderedPageBreak/>
         <w:t xml:space="preserve">From the figure above we can see that the two most prominent forms of </w:t>
       </w:r>
       <w:r>
@@ -1264,7 +1199,6 @@
         <w:pStyle w:val="Heading4"/>
       </w:pPr>
       <w:r>
-        <w:lastRenderedPageBreak/>
         <w:t>2.1.2.2 Pair</w:t>
       </w:r>
     </w:p>
@@ -1466,7 +1400,11 @@
         <w:fldChar w:fldCharType="end"/>
       </w:r>
       <w:r>
-        <w:t xml:space="preserve">, outlined the fundamentals of software development that </w:t>
+        <w:t xml:space="preserve">, outlined the fundamentals of software </w:t>
+      </w:r>
+      <w:r>
+        <w:lastRenderedPageBreak/>
+        <w:t xml:space="preserve">development that </w:t>
       </w:r>
       <w:r>
         <w:t xml:space="preserve">formed the basis of what we know </w:t>
@@ -1583,29 +1521,54 @@
       <w:r>
         <w:t xml:space="preserve">Figure </w:t>
       </w:r>
-      <w:r>
-        <w:fldChar w:fldCharType="begin"/>
-      </w:r>
-      <w:r>
-        <w:instrText xml:space="preserve"> SEQ Figure \* ARABIC </w:instrText>
+      <w:fldSimple w:instr=" SEQ Figure \* ARABIC ">
+        <w:r>
+          <w:rPr>
+            <w:noProof/>
+          </w:rPr>
+          <w:t>4</w:t>
+        </w:r>
+      </w:fldSimple>
+      <w:r>
+        <w:t xml:space="preserve"> Waterfall development life cycle</w:t>
+      </w:r>
+      <w:r>
+        <w:t xml:space="preserve"> </w:t>
+      </w:r>
+      <w:r>
+        <w:fldChar w:fldCharType="begin" w:fldLock="1"/>
+      </w:r>
+      <w:r>
+        <w:instrText>ADDIN CSL_CITATION {"citationItems":[{"id":"ITEM-1","itemData":{"DOI":"10.1017/CBO9781107415324.004","ISBN":"9788578110796","ISSN":"1098-6596","PMID":"25246403","abstract":"Product quality is directly related to how well that product meets the customer’s needs and intents. It is paramount, therefore, to capture customer requirements correctly and succinctly. Unfortunately, most development models tend to avoid, or only vaguely define the process by which requirements are generated. Other models rely on formalistic characterizations that require specialized training to understand. To address such drawbacks we introduce the Requirements Generation Model (RGM) that (a) decomposes the conventional “requirements analysis” phase into sub-phases which focus and refine requirements generation activities, (b) constrains and structures those activities, and (c) incorporates a monitoring methodology to assist in detecting and resolving deviations from process activities defined by the RGM. We present an empirical study of the RGM in an industrial setting, and results derived from this study that substantiate the effectiveness of the RGM in producing a better set of requirements.","author":[{"dropping-particle":"","family":"Gröner","given":"Markus","non-dropping-particle":"","parse-names":false,"suffix":""},{"dropping-particle":"","family":"Nance","given":"Richard","non-dropping-particle":"","parse-names":false,"suffix":""}],"id":"ITEM-1","issued":{"date-parts":[["2002"]]},"title":"Capturing Requirements Meeting Customer Intent: A Structured Methodological Approach","type":"article-journal"},"uris":["http://www.mendeley.com/documents/?uuid=93f0a7d0-30cb-3485-99ef-bd0e78a4989b"]}],"mendeley":{"formattedCitation":"(Gröner and Nance, 2002)","plainTextFormattedCitation":"(Gröner and Nance, 2002)","previouslyFormattedCitation":"(Gröner and Nance, 2002)"},"properties":{"noteIndex":0},"schema":"https://github.com/citation-style-language/schema/raw/master/csl-citation.json"}</w:instrText>
       </w:r>
       <w:r>
         <w:fldChar w:fldCharType="separate"/>
       </w:r>
       <w:r>
         <w:rPr>
-          <w:noProof/>
-        </w:rPr>
-        <w:t>4</w:t>
-      </w:r>
-      <w:r>
-        <w:rPr>
-          <w:noProof/>
-        </w:rPr>
+          <w:i w:val="0"/>
+          <w:noProof/>
+        </w:rPr>
+        <w:t>(Gröner and Nance, 2002)</w:t>
+      </w:r>
+      <w:r>
         <w:fldChar w:fldCharType="end"/>
       </w:r>
-      <w:r>
-        <w:t xml:space="preserve"> Waterfall development life cycle</w:t>
+    </w:p>
+    <w:p>
+      <w:pPr>
+        <w:pStyle w:val="Heading4"/>
+      </w:pPr>
+      <w:r>
+        <w:t>2.1.3.1 Ability to respond to changing requirements</w:t>
+      </w:r>
+    </w:p>
+    <w:p>
+      <w:pPr>
+        <w:spacing w:line="360" w:lineRule="auto"/>
+      </w:pPr>
+      <w:r>
+        <w:t>Project requirements in industry are rarely defined and set in stone</w:t>
       </w:r>
       <w:r>
         <w:t xml:space="preserve"> </w:t>
@@ -1614,28 +1577,142 @@
         <w:fldChar w:fldCharType="begin" w:fldLock="1"/>
       </w:r>
       <w:r>
-        <w:instrText>ADDIN CSL_CITATION {"citationItems":[{"id":"ITEM-1","itemData":{"DOI":"10.1017/CBO9781107415324.004","ISBN":"9788578110796","ISSN":"1098-6596","PMID":"25246403","abstract":"Product quality is directly related to how well that product meets the customer’s needs and intents. It is paramount, therefore, to capture customer requirements correctly and succinctly. Unfortunately, most development models tend to avoid, or only vaguely define the process by which requirements are generated. Other models rely on formalistic characterizations that require specialized training to understand. To address such drawbacks we introduce the Requirements Generation Model (RGM) that (a) decomposes the conventional “requirements analysis” phase into sub-phases which focus and refine requirements generation activities, (b) constrains and structures those activities, and (c) incorporates a monitoring methodology to assist in detecting and resolving deviations from process activities defined by the RGM. We present an empirical study of the RGM in an industrial setting, and results derived from this study that substantiate the effectiveness of the RGM in producing a better set of requirements.","author":[{"dropping-particle":"","family":"Gröner","given":"Markus","non-dropping-particle":"","parse-names":false,"suffix":""},{"dropping-particle":"","family":"Nance","given":"Richard","non-dropping-particle":"","parse-names":false,"suffix":""}],"id":"ITEM-1","issued":{"date-parts":[["2002"]]},"title":"Capturing Requirements Meeting Customer Intent: A Structured Methodological Approach","type":"article-journal"},"uris":["http://www.mendeley.com/documents/?uuid=93f0a7d0-30cb-3485-99ef-bd0e78a4989b"]}],"mendeley":{"formattedCitation":"(Gröner and Nance, 2002)","plainTextFormattedCitation":"(Gröner and Nance, 2002)","previouslyFormattedCitation":"(Gröner and Nance, 2002)"},"properties":{"noteIndex":0},"schema":"https://github.com/citation-style-language/schema/raw/master/csl-citation.json"}</w:instrText>
+        <w:instrText>ADDIN CSL_CITATION {"citationItems":[{"id":"ITEM-1","itemData":{"author":[{"dropping-particle":"","family":"Winters","given":"Frank","non-dropping-particle":"","parse-names":false,"suffix":""}],"id":"ITEM-1","issue":"Part 7","issued":{"date-parts":[["2003"]]},"title":"The Top Ten Reasons Projects Fail ( Part 7 ) by Frank Winters","type":"article-journal"},"uris":["http://www.mendeley.com/documents/?uuid=b575c9d4-0177-309c-b062-f6bb2edc9577"]},{"id":"ITEM-2","itemData":{"DOI":"10.1109/APSEC.2002.1182970","ISBN":"0769518508","ISSN":"15301362","abstract":"Software development is considered to be a dynamic process where demands for changes seem to be inevitable. Modifications to software are prompted by all kinds of changes including changes to the requirements. This type of changes gives rise to an intrinsic volatility, which has several impacts on the software development lifecycle. This paper describes our findings of an extensive survey based empirical study of requirement volatility (RV) and its impact on software project performance. In particular, findings reveal that requirement volatility has a significant impact on schedule overrun and cost overrun in software projects. Our investigation also examined factors that contribute to the extent of requirement volatility and found that variables such as frequent communications between users and developers and usage of a definable methodology in requirements analysis and modeling have impact on the stability of requirements.","author":[{"dropping-particle":"","family":"Zowghi","given":"D.","non-dropping-particle":"","parse-names":false,"suffix":""},{"dropping-particle":"","family":"Nurmuliani","given":"N.","non-dropping-particle":"","parse-names":false,"suffix":""}],"container-title":"Proceedings - Asia-Pacific Software Engineering Conference, APSEC","id":"ITEM-2","issued":{"date-parts":[["2002"]]},"page":"3-11","publisher":"IEEE Computer Society","title":"A study of the impact of requirements volatility on software project performance","type":"paper-conference","volume":"2002-January"},"uris":["http://www.mendeley.com/documents/?uuid=96b8e3d9-3e23-34cb-87de-f202a06ad6bc"]}],"mendeley":{"formattedCitation":"(Zowghi and Nurmuliani, 2002; Winters, 2003)","plainTextFormattedCitation":"(Zowghi and Nurmuliani, 2002; Winters, 2003)","previouslyFormattedCitation":"(Zowghi and Nurmuliani, 2002; Winters, 2003)"},"properties":{"noteIndex":0},"schema":"https://github.com/citation-style-language/schema/raw/master/csl-citation.json"}</w:instrText>
       </w:r>
       <w:r>
         <w:fldChar w:fldCharType="separate"/>
       </w:r>
       <w:r>
         <w:rPr>
-          <w:i w:val="0"/>
-          <w:noProof/>
-        </w:rPr>
-        <w:t>(Gröner and Nance, 2002)</w:t>
+          <w:noProof/>
+        </w:rPr>
+        <w:t>(Zowghi and Nurmuliani, 2002; Winters, 2003)</w:t>
       </w:r>
       <w:r>
         <w:fldChar w:fldCharType="end"/>
       </w:r>
-    </w:p>
-    <w:p>
-      <w:pPr>
-        <w:pStyle w:val="Heading4"/>
-      </w:pPr>
-      <w:r>
-        <w:t>2.1.3.1 Ability to respond to changing requirements</w:t>
+      <w:r>
+        <w:t>. Requirements of a project can change over the course of a project’s lifecycle which can be as a result of various</w:t>
+      </w:r>
+      <w:r>
+        <w:t xml:space="preserve"> </w:t>
+      </w:r>
+      <w:r>
+        <w:t>factors</w:t>
+      </w:r>
+      <w:r>
+        <w:t xml:space="preserve"> within a developers control</w:t>
+      </w:r>
+      <w:r>
+        <w:t xml:space="preserve"> such as</w:t>
+      </w:r>
+      <w:r>
+        <w:t xml:space="preserve"> the needs of the c</w:t>
+      </w:r>
+      <w:r>
+        <w:t>lient/</w:t>
+      </w:r>
+      <w:r>
+        <w:t xml:space="preserve">stakeholder changing as the project progresses and in cases where requirements </w:t>
+      </w:r>
+      <w:r>
+        <w:t>have been identified to be</w:t>
+      </w:r>
+      <w:r>
+        <w:t xml:space="preserve"> unclear or incomplete </w:t>
+      </w:r>
+      <w:r>
+        <w:fldChar w:fldCharType="begin" w:fldLock="1"/>
+      </w:r>
+      <w:r>
+        <w:instrText>ADDIN CSL_CITATION {"citationItems":[{"id":"ITEM-1","itemData":{"DOI":"10.1109/APSEC.2002.1182970","ISBN":"0769518508","ISSN":"15301362","abstract":"Software development is considered to be a dynamic process where demands for changes seem to be inevitable. Modifications to software are prompted by all kinds of changes including changes to the requirements. This type of changes gives rise to an intrinsic volatility, which has several impacts on the software development lifecycle. This paper describes our findings of an extensive survey based empirical study of requirement volatility (RV) and its impact on software project performance. In particular, findings reveal that requirement volatility has a significant impact on schedule overrun and cost overrun in software projects. Our investigation also examined factors that contribute to the extent of requirement volatility and found that variables such as frequent communications between users and developers and usage of a definable methodology in requirements analysis and modeling have impact on the stability of requirements.","author":[{"dropping-particle":"","family":"Zowghi","given":"D.","non-dropping-particle":"","parse-names":false,"suffix":""},{"dropping-particle":"","family":"Nurmuliani","given":"N.","non-dropping-particle":"","parse-names":false,"suffix":""}],"container-title":"Proceedings - Asia-Pacific Software Engineering Conference, APSEC","id":"ITEM-1","issued":{"date-parts":[["2002"]]},"page":"3-11","publisher":"IEEE Computer Society","title":"A study of the impact of requirements volatility on software project performance","type":"paper-conference","volume":"2002-January"},"uris":["http://www.mendeley.com/documents/?uuid=96b8e3d9-3e23-34cb-87de-f202a06ad6bc"]},{"id":"ITEM-2","itemData":{"DOI":"10.1109/2.947100","ISSN":"00189162","abstract":"The rise and fall of the dotcom-driven Internet economy shouldn't distract us from seeing that the business environment continues to change at a dramatically increasing pace. To thrive in this turbulent environment, we must confront the business need for relentless innovation and forge the future workforce culture. Agile software development approaches, such as extreme programming, Crystal methods, lean development, Scrum, adaptive software development (ASD) and others, view change from a perspective that mirrors today's turbulent business and technology environment","author":[{"dropping-particle":"","family":"Highsmith","given":"Jim","non-dropping-particle":"","parse-names":false,"suffix":""},{"dropping-particle":"","family":"Cockburn","given":"Alistair","non-dropping-particle":"","parse-names":false,"suffix":""}],"container-title":"Computer","id":"ITEM-2","issue":"9","issued":{"date-parts":[["2001","9"]]},"page":"120-122","title":"Agile software development: The business of innovation","type":"article","volume":"34"},"uris":["http://www.mendeley.com/documents/?uuid=0d8588dc-eca2-34bf-9d92-ae6e341cbae6"]}],"mendeley":{"formattedCitation":"(Highsmith and Cockburn, 2001; Zowghi and Nurmuliani, 2002)","plainTextFormattedCitation":"(Highsmith and Cockburn, 2001; Zowghi and Nurmuliani, 2002)","previouslyFormattedCitation":"(Highsmith and Cockburn, 2001; Zowghi and Nurmuliani, 2002)"},"properties":{"noteIndex":0},"schema":"https://github.com/citation-style-language/schema/raw/master/csl-citation.json"}</w:instrText>
+      </w:r>
+      <w:r>
+        <w:fldChar w:fldCharType="separate"/>
+      </w:r>
+      <w:r>
+        <w:rPr>
+          <w:noProof/>
+        </w:rPr>
+        <w:t>(Highsmith and Cockburn, 2001; Zowghi and Nurmuliani, 2002)</w:t>
+      </w:r>
+      <w:r>
+        <w:fldChar w:fldCharType="end"/>
+      </w:r>
+      <w:r>
+        <w:t>.</w:t>
+      </w:r>
+      <w:r>
+        <w:t xml:space="preserve"> U</w:t>
+      </w:r>
+      <w:r>
+        <w:t>nforeseen</w:t>
+      </w:r>
+      <w:r>
+        <w:t xml:space="preserve"> factors such as </w:t>
+      </w:r>
+      <w:r>
+        <w:t xml:space="preserve">new </w:t>
+      </w:r>
+      <w:r>
+        <w:t>government legislatio</w:t>
+      </w:r>
+      <w:r>
+        <w:t xml:space="preserve">n </w:t>
+      </w:r>
+      <w:r>
+        <w:t>that</w:t>
+      </w:r>
+      <w:r>
+        <w:t xml:space="preserve"> could result in the software needing a design overhaul to be more accessible than before to </w:t>
+      </w:r>
+      <w:r>
+        <w:t xml:space="preserve">circumstances where </w:t>
+      </w:r>
+      <w:r>
+        <w:t xml:space="preserve">the </w:t>
+      </w:r>
+      <w:r>
+        <w:t xml:space="preserve">current </w:t>
+      </w:r>
+      <w:r>
+        <w:t xml:space="preserve">company </w:t>
+      </w:r>
+      <w:r>
+        <w:t xml:space="preserve">has been </w:t>
+      </w:r>
+      <w:r>
+        <w:t xml:space="preserve">taken over and new practices are implemented </w:t>
+      </w:r>
+      <w:r>
+        <w:t>that employees must now follow</w:t>
+      </w:r>
+      <w:r>
+        <w:t xml:space="preserve"> </w:t>
+      </w:r>
+      <w:r>
+        <w:fldChar w:fldCharType="begin" w:fldLock="1"/>
+      </w:r>
+      <w:r>
+        <w:instrText>ADDIN CSL_CITATION {"citationItems":[{"id":"ITEM-1","itemData":{"DOI":"10.1109/APSEC.2002.1182970","ISBN":"0769518508","ISSN":"15301362","abstract":"Software development is considered to be a dynamic process where demands for changes seem to be inevitable. Modifications to software are prompted by all kinds of changes including changes to the requirements. This type of changes gives rise to an intrinsic volatility, which has several impacts on the software development lifecycle. This paper describes our findings of an extensive survey based empirical study of requirement volatility (RV) and its impact on software project performance. In particular, findings reveal that requirement volatility has a significant impact on schedule overrun and cost overrun in software projects. Our investigation also examined factors that contribute to the extent of requirement volatility and found that variables such as frequent communications between users and developers and usage of a definable methodology in requirements analysis and modeling have impact on the stability of requirements.","author":[{"dropping-particle":"","family":"Zowghi","given":"D.","non-dropping-particle":"","parse-names":false,"suffix":""},{"dropping-particle":"","family":"Nurmuliani","given":"N.","non-dropping-particle":"","parse-names":false,"suffix":""}],"container-title":"Proceedings - Asia-Pacific Software Engineering Conference, APSEC","id":"ITEM-1","issued":{"date-parts":[["2002"]]},"page":"3-11","publisher":"IEEE Computer Society","title":"A study of the impact of requirements volatility on software project performance","type":"paper-conference","volume":"2002-January"},"uris":["http://www.mendeley.com/documents/?uuid=96b8e3d9-3e23-34cb-87de-f202a06ad6bc"]}],"mendeley":{"formattedCitation":"(Zowghi and Nurmuliani, 2002)","plainTextFormattedCitation":"(Zowghi and Nurmuliani, 2002)","previouslyFormattedCitation":"(Zowghi and Nurmuliani, 2002)"},"properties":{"noteIndex":0},"schema":"https://github.com/citation-style-language/schema/raw/master/csl-citation.json"}</w:instrText>
+      </w:r>
+      <w:r>
+        <w:fldChar w:fldCharType="separate"/>
+      </w:r>
+      <w:r>
+        <w:rPr>
+          <w:noProof/>
+        </w:rPr>
+        <w:t>(Zowghi and Nurmuliani, 2002)</w:t>
+      </w:r>
+      <w:r>
+        <w:fldChar w:fldCharType="end"/>
+      </w:r>
+      <w:r>
+        <w:t>.</w:t>
+      </w:r>
+      <w:r>
+        <w:t xml:space="preserve"> </w:t>
       </w:r>
     </w:p>
     <w:p>
@@ -1643,16 +1720,13 @@
         <w:spacing w:line="360" w:lineRule="auto"/>
       </w:pPr>
       <w:r>
-        <w:t>Project requirements in industry are rarely defined and set in stone</w:t>
-      </w:r>
-      <w:r>
-        <w:t xml:space="preserve"> </w:t>
+        <w:t xml:space="preserve">Before agile was popularised, requirements gathering tended to be done using the waterfall method of software development. Developers would be given a problem by a client and given the task of identifying the requirements and translating those requirements into a vast word-processed document for the customer to sign off at the beginning of the project </w:t>
       </w:r>
       <w:r>
         <w:fldChar w:fldCharType="begin" w:fldLock="1"/>
       </w:r>
       <w:r>
-        <w:instrText>ADDIN CSL_CITATION {"citationItems":[{"id":"ITEM-1","itemData":{"author":[{"dropping-particle":"","family":"Winters","given":"Frank","non-dropping-particle":"","parse-names":false,"suffix":""}],"id":"ITEM-1","issue":"Part 7","issued":{"date-parts":[["2003"]]},"title":"The Top Ten Reasons Projects Fail ( Part 7 ) by Frank Winters","type":"article-journal"},"uris":["http://www.mendeley.com/documents/?uuid=b575c9d4-0177-309c-b062-f6bb2edc9577"]},{"id":"ITEM-2","itemData":{"DOI":"10.1109/APSEC.2002.1182970","ISBN":"0769518508","ISSN":"15301362","abstract":"Software development is considered to be a dynamic process where demands for changes seem to be inevitable. Modifications to software are prompted by all kinds of changes including changes to the requirements. This type of changes gives rise to an intrinsic volatility, which has several impacts on the software development lifecycle. This paper describes our findings of an extensive survey based empirical study of requirement volatility (RV) and its impact on software project performance. In particular, findings reveal that requirement volatility has a significant impact on schedule overrun and cost overrun in software projects. Our investigation also examined factors that contribute to the extent of requirement volatility and found that variables such as frequent communications between users and developers and usage of a definable methodology in requirements analysis and modeling have impact on the stability of requirements.","author":[{"dropping-particle":"","family":"Zowghi","given":"D.","non-dropping-particle":"","parse-names":false,"suffix":""},{"dropping-particle":"","family":"Nurmuliani","given":"N.","non-dropping-particle":"","parse-names":false,"suffix":""}],"container-title":"Proceedings - Asia-Pacific Software Engineering Conference, APSEC","id":"ITEM-2","issued":{"date-parts":[["2002"]]},"page":"3-11","publisher":"IEEE Computer Society","title":"A study of the impact of requirements volatility on software project performance","type":"paper-conference","volume":"2002-January"},"uris":["http://www.mendeley.com/documents/?uuid=96b8e3d9-3e23-34cb-87de-f202a06ad6bc"]}],"mendeley":{"formattedCitation":"(Zowghi and Nurmuliani, 2002; Winters, 2003)","plainTextFormattedCitation":"(Zowghi and Nurmuliani, 2002; Winters, 2003)","previouslyFormattedCitation":"(Zowghi and Nurmuliani, 2002; Winters, 2003)"},"properties":{"noteIndex":0},"schema":"https://github.com/citation-style-language/schema/raw/master/csl-citation.json"}</w:instrText>
+        <w:instrText>ADDIN CSL_CITATION {"citationItems":[{"id":"ITEM-1","itemData":{"ISBN":"0932633579","author":[{"dropping-particle":"","family":"Davis Alan","given":"","non-dropping-particle":"","parse-names":false,"suffix":""}],"id":"ITEM-1","issued":{"date-parts":[["2004"]]},"page":"1-20","title":"Just Enough Requirements Management Process","type":"article"},"uris":["http://www.mendeley.com/documents/?uuid=e01a0877-1059-3331-96c1-235ab0af04a2"]}],"mendeley":{"formattedCitation":"(Davis Alan, 2004)","plainTextFormattedCitation":"(Davis Alan, 2004)","previouslyFormattedCitation":"(Davis Alan, 2004)"},"properties":{"noteIndex":0},"schema":"https://github.com/citation-style-language/schema/raw/master/csl-citation.json"}</w:instrText>
       </w:r>
       <w:r>
         <w:fldChar w:fldCharType="separate"/>
@@ -1661,166 +1735,17 @@
         <w:rPr>
           <w:noProof/>
         </w:rPr>
-        <w:t>(Zowghi and Nurmuliani, 2002; Winters, 2003)</w:t>
+        <w:t>(Davis Alan, 2004)</w:t>
       </w:r>
       <w:r>
         <w:fldChar w:fldCharType="end"/>
       </w:r>
       <w:r>
-        <w:t>. Requirements of a project can change over the course of a project’s lifecycle which can be as a result of various</w:t>
-      </w:r>
-      <w:r>
-        <w:t xml:space="preserve"> </w:t>
-      </w:r>
-      <w:r>
-        <w:t>factors</w:t>
-      </w:r>
-      <w:r>
-        <w:t xml:space="preserve"> within a developers control</w:t>
-      </w:r>
-      <w:r>
-        <w:t xml:space="preserve"> such as</w:t>
-      </w:r>
-      <w:r>
-        <w:t xml:space="preserve"> the needs of the </w:t>
+        <w:t xml:space="preserve">. The issue of using such a methodology is that without thoroughly consulting with the client, the developer may have misunderstood what the client requires and as such be wasting time and money on developing an unusable product which may not be discovered until the completion of the project (Davis Alan, 2004). Utilising the test-driven development approach prevents this issue from occurring as the </w:t>
       </w:r>
       <w:r>
         <w:lastRenderedPageBreak/>
-        <w:t>c</w:t>
-      </w:r>
-      <w:r>
-        <w:t>lient/</w:t>
-      </w:r>
-      <w:r>
-        <w:t xml:space="preserve">stakeholder changing as the project progresses and in cases where requirements </w:t>
-      </w:r>
-      <w:r>
-        <w:t>have been identified to be</w:t>
-      </w:r>
-      <w:r>
-        <w:t xml:space="preserve"> unclear or incomplete </w:t>
-      </w:r>
-      <w:r>
-        <w:fldChar w:fldCharType="begin" w:fldLock="1"/>
-      </w:r>
-      <w:r>
-        <w:instrText>ADDIN CSL_CITATION {"citationItems":[{"id":"ITEM-1","itemData":{"DOI":"10.1109/APSEC.2002.1182970","ISBN":"0769518508","ISSN":"15301362","abstract":"Software development is considered to be a dynamic process where demands for changes seem to be inevitable. Modifications to software are prompted by all kinds of changes including changes to the requirements. This type of changes gives rise to an intrinsic volatility, which has several impacts on the software development lifecycle. This paper describes our findings of an extensive survey based empirical study of requirement volatility (RV) and its impact on software project performance. In particular, findings reveal that requirement volatility has a significant impact on schedule overrun and cost overrun in software projects. Our investigation also examined factors that contribute to the extent of requirement volatility and found that variables such as frequent communications between users and developers and usage of a definable methodology in requirements analysis and modeling have impact on the stability of requirements.","author":[{"dropping-particle":"","family":"Zowghi","given":"D.","non-dropping-particle":"","parse-names":false,"suffix":""},{"dropping-particle":"","family":"Nurmuliani","given":"N.","non-dropping-particle":"","parse-names":false,"suffix":""}],"container-title":"Proceedings - Asia-Pacific Software Engineering Conference, APSEC","id":"ITEM-1","issued":{"date-parts":[["2002"]]},"page":"3-11","publisher":"IEEE Computer Society","title":"A study of the impact of requirements volatility on software project performance","type":"paper-conference","volume":"2002-January"},"uris":["http://www.mendeley.com/documents/?uuid=96b8e3d9-3e23-34cb-87de-f202a06ad6bc"]},{"id":"ITEM-2","itemData":{"DOI":"10.1109/2.947100","ISSN":"00189162","abstract":"The rise and fall of the dotcom-driven Internet economy shouldn't distract us from seeing that the business environment continues to change at a dramatically increasing pace. To thrive in this turbulent environment, we must confront the business need for relentless innovation and forge the future workforce culture. Agile software development approaches, such as extreme programming, Crystal methods, lean development, Scrum, adaptive software development (ASD) and others, view change from a perspective that mirrors today's turbulent business and technology environment","author":[{"dropping-particle":"","family":"Highsmith","given":"Jim","non-dropping-particle":"","parse-names":false,"suffix":""},{"dropping-particle":"","family":"Cockburn","given":"Alistair","non-dropping-particle":"","parse-names":false,"suffix":""}],"container-title":"Computer","id":"ITEM-2","issue":"9","issued":{"date-parts":[["2001","9"]]},"page":"120-122","title":"Agile software development: The business of innovation","type":"article","volume":"34"},"uris":["http://www.mendeley.com/documents/?uuid=0d8588dc-eca2-34bf-9d92-ae6e341cbae6"]}],"mendeley":{"formattedCitation":"(Highsmith and Cockburn, 2001; Zowghi and Nurmuliani, 2002)","plainTextFormattedCitation":"(Highsmith and Cockburn, 2001; Zowghi and Nurmuliani, 2002)","previouslyFormattedCitation":"(Highsmith and Cockburn, 2001; Zowghi and Nurmuliani, 2002)"},"properties":{"noteIndex":0},"schema":"https://github.com/citation-style-language/schema/raw/master/csl-citation.json"}</w:instrText>
-      </w:r>
-      <w:r>
-        <w:fldChar w:fldCharType="separate"/>
-      </w:r>
-      <w:r>
-        <w:rPr>
-          <w:noProof/>
-        </w:rPr>
-        <w:t>(Highsmith and Cockburn, 2001; Zowghi and Nurmuliani, 2002)</w:t>
-      </w:r>
-      <w:r>
-        <w:fldChar w:fldCharType="end"/>
-      </w:r>
-      <w:r>
-        <w:t>.</w:t>
-      </w:r>
-      <w:r>
-        <w:t xml:space="preserve"> U</w:t>
-      </w:r>
-      <w:r>
-        <w:t>nforeseen</w:t>
-      </w:r>
-      <w:r>
-        <w:t xml:space="preserve"> factors such as </w:t>
-      </w:r>
-      <w:r>
-        <w:t xml:space="preserve">new </w:t>
-      </w:r>
-      <w:r>
-        <w:t>government legislatio</w:t>
-      </w:r>
-      <w:r>
-        <w:t xml:space="preserve">n </w:t>
-      </w:r>
-      <w:r>
-        <w:t>that</w:t>
-      </w:r>
-      <w:r>
-        <w:t xml:space="preserve"> could result in the software needing a design overhaul to be more accessible than before to </w:t>
-      </w:r>
-      <w:r>
-        <w:t xml:space="preserve">circumstances where </w:t>
-      </w:r>
-      <w:r>
-        <w:t xml:space="preserve">the </w:t>
-      </w:r>
-      <w:r>
-        <w:t xml:space="preserve">current </w:t>
-      </w:r>
-      <w:r>
-        <w:t xml:space="preserve">company </w:t>
-      </w:r>
-      <w:r>
-        <w:t xml:space="preserve">has been </w:t>
-      </w:r>
-      <w:r>
-        <w:t xml:space="preserve">taken over and new practices are implemented </w:t>
-      </w:r>
-      <w:r>
-        <w:t>that employees must now follow</w:t>
-      </w:r>
-      <w:r>
-        <w:t xml:space="preserve"> </w:t>
-      </w:r>
-      <w:r>
-        <w:fldChar w:fldCharType="begin" w:fldLock="1"/>
-      </w:r>
-      <w:r>
-        <w:instrText>ADDIN CSL_CITATION {"citationItems":[{"id":"ITEM-1","itemData":{"DOI":"10.1109/APSEC.2002.1182970","ISBN":"0769518508","ISSN":"15301362","abstract":"Software development is considered to be a dynamic process where demands for changes seem to be inevitable. Modifications to software are prompted by all kinds of changes including changes to the requirements. This type of changes gives rise to an intrinsic volatility, which has several impacts on the software development lifecycle. This paper describes our findings of an extensive survey based empirical study of requirement volatility (RV) and its impact on software project performance. In particular, findings reveal that requirement volatility has a significant impact on schedule overrun and cost overrun in software projects. Our investigation also examined factors that contribute to the extent of requirement volatility and found that variables such as frequent communications between users and developers and usage of a definable methodology in requirements analysis and modeling have impact on the stability of requirements.","author":[{"dropping-particle":"","family":"Zowghi","given":"D.","non-dropping-particle":"","parse-names":false,"suffix":""},{"dropping-particle":"","family":"Nurmuliani","given":"N.","non-dropping-particle":"","parse-names":false,"suffix":""}],"container-title":"Proceedings - Asia-Pacific Software Engineering Conference, APSEC","id":"ITEM-1","issued":{"date-parts":[["2002"]]},"page":"3-11","publisher":"IEEE Computer Society","title":"A study of the impact of requirements volatility on software project performance","type":"paper-conference","volume":"2002-January"},"uris":["http://www.mendeley.com/documents/?uuid=96b8e3d9-3e23-34cb-87de-f202a06ad6bc"]}],"mendeley":{"formattedCitation":"(Zowghi and Nurmuliani, 2002)","plainTextFormattedCitation":"(Zowghi and Nurmuliani, 2002)","previouslyFormattedCitation":"(Zowghi and Nurmuliani, 2002)"},"properties":{"noteIndex":0},"schema":"https://github.com/citation-style-language/schema/raw/master/csl-citation.json"}</w:instrText>
-      </w:r>
-      <w:r>
-        <w:fldChar w:fldCharType="separate"/>
-      </w:r>
-      <w:r>
-        <w:rPr>
-          <w:noProof/>
-        </w:rPr>
-        <w:t>(Zowghi and Nurmuliani, 2002)</w:t>
-      </w:r>
-      <w:r>
-        <w:fldChar w:fldCharType="end"/>
-      </w:r>
-      <w:r>
-        <w:t>.</w:t>
-      </w:r>
-      <w:r>
-        <w:t xml:space="preserve"> </w:t>
-      </w:r>
-    </w:p>
-    <w:p>
-      <w:pPr>
-        <w:spacing w:line="360" w:lineRule="auto"/>
-      </w:pPr>
-      <w:r>
-        <w:t xml:space="preserve">Before agile was popularised, requirements gathering tended to be done using the waterfall method of software development. Developers would be given a problem by a client and given the task of identifying the requirements and translating those requirements into a vast word-processed document for the customer to sign off at the beginning of the project </w:t>
-      </w:r>
-      <w:r>
-        <w:fldChar w:fldCharType="begin" w:fldLock="1"/>
-      </w:r>
-      <w:r>
-        <w:instrText>ADDIN CSL_CITATION {"citationItems":[{"id":"ITEM-1","itemData":{"ISBN":"0932633579","author":[{"dropping-particle":"","family":"Davis Alan","given":"","non-dropping-particle":"","parse-names":false,"suffix":""}],"id":"ITEM-1","issued":{"date-parts":[["2004"]]},"page":"1-20","title":"Just Enough Requirements Management Process","type":"article"},"uris":["http://www.mendeley.com/documents/?uuid=e01a0877-1059-3331-96c1-235ab0af04a2"]}],"mendeley":{"formattedCitation":"(Davis Alan, 2004)","plainTextFormattedCitation":"(Davis Alan, 2004)","previouslyFormattedCitation":"(Davis Alan, 2004)"},"properties":{"noteIndex":0},"schema":"https://github.com/citation-style-language/schema/raw/master/csl-citation.json"}</w:instrText>
-      </w:r>
-      <w:r>
-        <w:fldChar w:fldCharType="separate"/>
-      </w:r>
-      <w:r>
-        <w:rPr>
-          <w:noProof/>
-        </w:rPr>
-        <w:t>(Davis Alan, 2004)</w:t>
-      </w:r>
-      <w:r>
-        <w:fldChar w:fldCharType="end"/>
-      </w:r>
-      <w:r>
-        <w:t>. The issue of using such a methodology is that without thoroughly consulting with the client, the developer may have misunderstood what the client requires and as such be wasting time and money on developing an unusable product which may not be discovered until the completion of the project (Davis Alan, 2004). Utilising the test-driven development approach prevents this issue from occurring as the client is involved at every stage of development meaning that if any requirement has been misinterpreted, the problem can be rectified in the following sprint [GET REFERENCE].</w:t>
+        <w:t>client is involved at every stage of development meaning that if any requirement has been misinterpreted, the problem can be rectified in the following sprint [GET REFERENCE].</w:t>
       </w:r>
     </w:p>
     <w:p>
@@ -1879,7 +1804,6 @@
         <w:rPr>
           <w:noProof/>
         </w:rPr>
-        <w:lastRenderedPageBreak/>
         <w:drawing>
           <wp:inline distT="0" distB="0" distL="0" distR="0" wp14:anchorId="7615AC12" wp14:editId="1DB60C4C">
             <wp:extent cx="4148725" cy="2438400"/>
@@ -1938,27 +1862,14 @@
       <w:r>
         <w:t>Figure 1.</w:t>
       </w:r>
-      <w:r>
-        <w:fldChar w:fldCharType="begin"/>
-      </w:r>
-      <w:r>
-        <w:instrText xml:space="preserve"> SEQ Figure \* ARABIC </w:instrText>
-      </w:r>
-      <w:r>
-        <w:fldChar w:fldCharType="separate"/>
-      </w:r>
-      <w:r>
-        <w:rPr>
-          <w:noProof/>
-        </w:rPr>
-        <w:t>5</w:t>
-      </w:r>
-      <w:r>
-        <w:rPr>
-          <w:noProof/>
-        </w:rPr>
-        <w:fldChar w:fldCharType="end"/>
-      </w:r>
+      <w:fldSimple w:instr=" SEQ Figure \* ARABIC ">
+        <w:r>
+          <w:rPr>
+            <w:noProof/>
+          </w:rPr>
+          <w:t>5</w:t>
+        </w:r>
+      </w:fldSimple>
       <w:r>
         <w:t xml:space="preserve"> List of factors attributed to project success (The Standish Group, 199</w:t>
       </w:r>
@@ -2023,11 +1934,105 @@
       <w:r>
         <w:t>Figure 1.</w:t>
       </w:r>
-      <w:r>
-        <w:fldChar w:fldCharType="begin"/>
-      </w:r>
-      <w:r>
-        <w:instrText xml:space="preserve"> SEQ Figure \* ARABIC </w:instrText>
+      <w:fldSimple w:instr=" SEQ Figure \* ARABIC ">
+        <w:r>
+          <w:rPr>
+            <w:noProof/>
+          </w:rPr>
+          <w:t>6</w:t>
+        </w:r>
+      </w:fldSimple>
+      <w:r>
+        <w:t xml:space="preserve"> List of factors attributed to project failure</w:t>
+      </w:r>
+      <w:r>
+        <w:t xml:space="preserve"> (The Standish Group, 1995)</w:t>
+      </w:r>
+    </w:p>
+    <w:p>
+      <w:pPr>
+        <w:pStyle w:val="Heading4"/>
+      </w:pPr>
+      <w:r>
+        <w:lastRenderedPageBreak/>
+        <w:t>2.1.</w:t>
+      </w:r>
+      <w:r>
+        <w:t>3.2</w:t>
+      </w:r>
+      <w:r>
+        <w:t xml:space="preserve"> The perils of scope creep</w:t>
+      </w:r>
+    </w:p>
+    <w:p>
+      <w:pPr>
+        <w:spacing w:line="360" w:lineRule="auto"/>
+      </w:pPr>
+      <w:r>
+        <w:t xml:space="preserve">Whilst client involvement has been shown to be </w:t>
+      </w:r>
+      <w:r>
+        <w:t>one of the main factors</w:t>
+      </w:r>
+      <w:r>
+        <w:t xml:space="preserve"> in </w:t>
+      </w:r>
+      <w:r>
+        <w:t>increasing the chances</w:t>
+      </w:r>
+      <w:r>
+        <w:t xml:space="preserve"> </w:t>
+      </w:r>
+      <w:r>
+        <w:t xml:space="preserve">of a </w:t>
+      </w:r>
+      <w:r>
+        <w:t>success</w:t>
+      </w:r>
+      <w:r>
+        <w:t>ful</w:t>
+      </w:r>
+      <w:r>
+        <w:t xml:space="preserve"> project</w:t>
+      </w:r>
+      <w:r>
+        <w:t xml:space="preserve"> </w:t>
+      </w:r>
+      <w:r>
+        <w:t>(The Standish Group, 1995)</w:t>
+      </w:r>
+      <w:r>
+        <w:t>. I</w:t>
+      </w:r>
+      <w:r>
+        <w:t xml:space="preserve">t is argued that there </w:t>
+      </w:r>
+      <w:r>
+        <w:t>must</w:t>
+      </w:r>
+      <w:r>
+        <w:t xml:space="preserve"> be a balance</w:t>
+      </w:r>
+      <w:r>
+        <w:t>,</w:t>
+      </w:r>
+      <w:r>
+        <w:t xml:space="preserve"> </w:t>
+      </w:r>
+      <w:r>
+        <w:t>if</w:t>
+      </w:r>
+      <w:r>
+        <w:t xml:space="preserve"> requirements are changing regularly</w:t>
+      </w:r>
+      <w:r>
+        <w:t xml:space="preserve"> </w:t>
+      </w:r>
+      <w:r>
+        <w:fldChar w:fldCharType="begin" w:fldLock="1"/>
+      </w:r>
+      <w:r>
+        <w:instrText>ADDIN CSL_CITATION {"citationItems":[{"id":"ITEM-1","itemData":{"URL":"https://www.leadingagile.com/2009/04/the-software-requirements-balancing-act/","accessed":{"date-parts":[["2019","11","5"]]},"author":[{"dropping-particle":"","family":"Cottmeyer","given":"Mike","non-dropping-particle":"","parse-names":false,"suffix":""}],"container-title":"LeadingAgile","id":"ITEM-1","issued":{"date-parts":[["2009"]]},"title":"The Software Requirements Balancing Act","type":"webpage"},"uris":["http://www.mendeley.com/documents/?uuid=01b0dc0b-e471-3e32-b115-b332cf6dd2d9"]}],"mendeley":{"formattedCitation":"(Cottmeyer, 2009)","plainTextFormattedCitation":"(Cottmeyer, 2009)","previouslyFormattedCitation":"(Cottmeyer, 2009)"},"properties":{"noteIndex":0},"schema":"https://github.com/citation-style-language/schema/raw/master/csl-citation.json"}</w:instrText>
       </w:r>
       <w:r>
         <w:fldChar w:fldCharType="separate"/>
@@ -2036,96 +2041,22 @@
         <w:rPr>
           <w:noProof/>
         </w:rPr>
-        <w:t>6</w:t>
-      </w:r>
-      <w:r>
-        <w:rPr>
-          <w:noProof/>
-        </w:rPr>
+        <w:t>(Cottmeyer, 2009)</w:t>
+      </w:r>
+      <w:r>
         <w:fldChar w:fldCharType="end"/>
       </w:r>
       <w:r>
-        <w:t xml:space="preserve"> List of factors attributed to project failure</w:t>
-      </w:r>
-      <w:r>
-        <w:t xml:space="preserve"> (The Standish Group, 1995)</w:t>
-      </w:r>
-    </w:p>
-    <w:p/>
-    <w:p>
-      <w:pPr>
-        <w:pStyle w:val="Heading4"/>
-      </w:pPr>
-      <w:r>
-        <w:t>2.1.</w:t>
-      </w:r>
-      <w:r>
-        <w:t>3.2</w:t>
-      </w:r>
-      <w:r>
-        <w:t xml:space="preserve"> The perils of scope creep</w:t>
-      </w:r>
-    </w:p>
-    <w:p>
-      <w:pPr>
-        <w:spacing w:line="360" w:lineRule="auto"/>
-      </w:pPr>
-      <w:r>
-        <w:t xml:space="preserve">Whilst client involvement has been shown to be </w:t>
-      </w:r>
-      <w:r>
-        <w:t>one of the main factors</w:t>
-      </w:r>
-      <w:r>
-        <w:t xml:space="preserve"> in </w:t>
-      </w:r>
-      <w:r>
-        <w:t>increasing the chances</w:t>
-      </w:r>
-      <w:r>
-        <w:t xml:space="preserve"> </w:t>
-      </w:r>
-      <w:r>
-        <w:t xml:space="preserve">of a </w:t>
-      </w:r>
-      <w:r>
-        <w:t>success</w:t>
-      </w:r>
-      <w:r>
-        <w:t>ful</w:t>
-      </w:r>
-      <w:r>
-        <w:t xml:space="preserve"> project</w:t>
-      </w:r>
-      <w:r>
-        <w:t xml:space="preserve"> </w:t>
-      </w:r>
-      <w:r>
-        <w:t>(The Standish Group, 1995)</w:t>
-      </w:r>
-      <w:r>
-        <w:t>. I</w:t>
-      </w:r>
-      <w:r>
-        <w:t xml:space="preserve">t is argued that there </w:t>
-      </w:r>
-      <w:r>
-        <w:t>must</w:t>
-      </w:r>
-      <w:r>
-        <w:t xml:space="preserve"> be a balance</w:t>
-      </w:r>
-      <w:r>
-        <w:t>,</w:t>
-      </w:r>
-      <w:r>
-        <w:t xml:space="preserve"> </w:t>
-      </w:r>
-      <w:r>
-        <w:t>if</w:t>
-      </w:r>
-      <w:r>
-        <w:t xml:space="preserve"> requirements are changing regularly</w:t>
+        <w:t>.</w:t>
+      </w:r>
+      <w:r>
+        <w:t xml:space="preserve"> Instances of where requirements are being added, removed and altered during the course of the project is </w:t>
+      </w:r>
+      <w:r>
+        <w:t xml:space="preserve">often </w:t>
+      </w:r>
+      <w:r>
+        <w:t>referred to as requirement volatility</w:t>
       </w:r>
       <w:r>
         <w:t xml:space="preserve"> </w:t>
@@ -2134,7 +2065,7 @@
         <w:fldChar w:fldCharType="begin" w:fldLock="1"/>
       </w:r>
       <w:r>
-        <w:instrText>ADDIN CSL_CITATION {"citationItems":[{"id":"ITEM-1","itemData":{"URL":"https://www.leadingagile.com/2009/04/the-software-requirements-balancing-act/","accessed":{"date-parts":[["2019","11","5"]]},"author":[{"dropping-particle":"","family":"Cottmeyer","given":"Mike","non-dropping-particle":"","parse-names":false,"suffix":""}],"container-title":"LeadingAgile","id":"ITEM-1","issued":{"date-parts":[["2009"]]},"title":"The Software Requirements Balancing Act","type":"webpage"},"uris":["http://www.mendeley.com/documents/?uuid=01b0dc0b-e471-3e32-b115-b332cf6dd2d9"]}],"mendeley":{"formattedCitation":"(Cottmeyer, 2009)","plainTextFormattedCitation":"(Cottmeyer, 2009)","previouslyFormattedCitation":"(Cottmeyer, 2009)"},"properties":{"noteIndex":0},"schema":"https://github.com/citation-style-language/schema/raw/master/csl-citation.json"}</w:instrText>
+        <w:instrText>ADDIN CSL_CITATION {"citationItems":[{"id":"ITEM-1","itemData":{"ISSN":"09731954","abstract":"Generation of software requirements can occur in different ways during the course of the project, affecting the process in a widely different manner and extent. Using system dynamics modeling approach, here we study the impact of scope creep following different patterns on the project quality assurance activity. Results indicate non-uniform deviations across values of certain process parameters like quality assurance effort, error detection, etc under the experimental scenarios. Findings are expected to assist project managers in devising approaches that contribute to better quality of the final delivery. ABSTRACT FROM AUTHOR]; Copyright of Vilakshan: The XIMB Journal of Management is the property of Vilakshan: The XIMB Journal of Management and its content may not be copied or emailed to multiple sites or posted to a listserv without the copyright holder's express written permission. However, users may print, download, or email articles for individual use. This abstract may be abridged. No warranty is given about the accuracy of the copy. Users should refer to the original published version of the material for the full abstract. (Copyright applies to all Abstracts.)","author":[{"dropping-particle":"","family":"Thakurta","given":"Rahul","non-dropping-particle":"","parse-names":false,"suffix":""}],"container-title":"Vilakshan: The XIMB Journal of Management","id":"ITEM-1","issue":"1","issued":{"date-parts":[["2013"]]},"page":"37-46","title":"Impact of Scope Creep on Software Project Quality","type":"article-journal","volume":"10"},"uris":["http://www.mendeley.com/documents/?uuid=dc77a36c-6d3e-3f55-9b3c-ed27dac76ba5"]}],"mendeley":{"formattedCitation":"(Thakurta, 2013)","plainTextFormattedCitation":"(Thakurta, 2013)","previouslyFormattedCitation":"(Thakurta, 2013)"},"properties":{"noteIndex":0},"schema":"https://github.com/citation-style-language/schema/raw/master/csl-citation.json"}</w:instrText>
       </w:r>
       <w:r>
         <w:fldChar w:fldCharType="separate"/>
@@ -2143,7 +2074,7 @@
         <w:rPr>
           <w:noProof/>
         </w:rPr>
-        <w:t>(Cottmeyer, 2009)</w:t>
+        <w:t>(Thakurta, 2013)</w:t>
       </w:r>
       <w:r>
         <w:fldChar w:fldCharType="end"/>
@@ -2152,13 +2083,22 @@
         <w:t>.</w:t>
       </w:r>
       <w:r>
-        <w:t xml:space="preserve"> Instances of where requirements are being added, removed and altered during the course of the project is </w:t>
-      </w:r>
-      <w:r>
-        <w:t xml:space="preserve">often </w:t>
-      </w:r>
-      <w:r>
-        <w:t>referred to as requirement volatility</w:t>
+        <w:t xml:space="preserve"> Previous bodies of work have indicated that </w:t>
+      </w:r>
+      <w:r>
+        <w:t>requirem</w:t>
+      </w:r>
+      <w:r>
+        <w:t>ent volatility</w:t>
+      </w:r>
+      <w:r>
+        <w:t xml:space="preserve"> is one of the major problems that </w:t>
+      </w:r>
+      <w:r>
+        <w:t>can</w:t>
+      </w:r>
+      <w:r>
+        <w:t xml:space="preserve"> occur during development</w:t>
       </w:r>
       <w:r>
         <w:t xml:space="preserve"> </w:t>
@@ -2167,7 +2107,7 @@
         <w:fldChar w:fldCharType="begin" w:fldLock="1"/>
       </w:r>
       <w:r>
-        <w:instrText>ADDIN CSL_CITATION {"citationItems":[{"id":"ITEM-1","itemData":{"ISSN":"09731954","abstract":"Generation of software requirements can occur in different ways during the course of the project, affecting the process in a widely different manner and extent. Using system dynamics modeling approach, here we study the impact of scope creep following different patterns on the project quality assurance activity. Results indicate non-uniform deviations across values of certain process parameters like quality assurance effort, error detection, etc under the experimental scenarios. Findings are expected to assist project managers in devising approaches that contribute to better quality of the final delivery. ABSTRACT FROM AUTHOR]; Copyright of Vilakshan: The XIMB Journal of Management is the property of Vilakshan: The XIMB Journal of Management and its content may not be copied or emailed to multiple sites or posted to a listserv without the copyright holder's express written permission. However, users may print, download, or email articles for individual use. This abstract may be abridged. No warranty is given about the accuracy of the copy. Users should refer to the original published version of the material for the full abstract. (Copyright applies to all Abstracts.)","author":[{"dropping-particle":"","family":"Thakurta","given":"Rahul","non-dropping-particle":"","parse-names":false,"suffix":""}],"container-title":"Vilakshan: The XIMB Journal of Management","id":"ITEM-1","issue":"1","issued":{"date-parts":[["2013"]]},"page":"37-46","title":"Impact of Scope Creep on Software Project Quality","type":"article-journal","volume":"10"},"uris":["http://www.mendeley.com/documents/?uuid=dc77a36c-6d3e-3f55-9b3c-ed27dac76ba5"]}],"mendeley":{"formattedCitation":"(Thakurta, 2013)","plainTextFormattedCitation":"(Thakurta, 2013)","previouslyFormattedCitation":"(Thakurta, 2013)"},"properties":{"noteIndex":0},"schema":"https://github.com/citation-style-language/schema/raw/master/csl-citation.json"}</w:instrText>
+        <w:instrText>ADDIN CSL_CITATION {"citationItems":[{"id":"ITEM-1","itemData":{"abstract":"The problems of designing large software systems were studied through interviewing personnel from 17 large projects. A layered behavioral model is used to analyze how three of these problems--the thin spread of application domain knowledge, fluctuating and conflicting requirements, and communication bottlenecks and breakdowns--affected software productivity and quality through their impact on cognitive, social, and organizational processes. Corporation, is a research consortium whose Software Technology Program was tasked by its member compa-nies to create technology that dramatically improves software productivity and quality. This program has focused its research on the upstream portion of the software development process, since the empirical liter-ature suggests that requirements and design decisions exert tremendous impact on software productivity, quality, and costs throughout the life cycle [35]. From the beginning, the program was committed to problem-driven, rather than technology-driven, research [46]. To pursue problem-driven research, an empirical studies group was established to assess the upstream factors in our member companies' development environments that reduced software productivity and quality. Some members of our team have been proponents of quantitative and experimental methods in software engineering research [18, 20-22]. We judged these methods insufficient, however, for providing insight into our member companies' problems early enough to © 1988 ACM 0001-0782/88/1100-1268 $1.50 support a large, focused technology research program. Accordingly, we employed field research methods char-acteristic of sociology and anthropology [12]. The need for expedient results dictated the short, intensive study of a broad cross-section of projects, rather than the lon-gitudinal study of a single project. In a similar field study, Zelkowitz, Yeh, Hamlet, Gannon, and Basili [63] identified discrepancies between the state of the art and the state of practice in using software engineer-ing tools and methods. The data we collected lend themselves to creating the case studies often recom-mended for use in research on software development projects [8, 54]. This field study of the software design process con-sisted of interviews with personnel on large system de-velopment projects. The interviews revealed each proj-ect's design activities from the perspectives of those whose actions constituted the process. Our inter-views provided detailed descriptions…","author":[{"dropping-particle":"","family":"Curtis","given":"Bill","non-dropping-particle":"","parse-names":false,"suffix":""},{"dropping-particle":"","family":"Krasner","given":"Herb","non-dropping-particle":"","parse-names":false,"suffix":""},{"dropping-particle":"","family":"Iscoe","given":"Nell","non-dropping-particle":"","parse-names":false,"suffix":""}],"container-title":"Communications of the ACM November","id":"ITEM-1","issue":"11","issued":{"date-parts":[["1988"]]},"title":"A FIELD STUDY OF THE SOFTWARE DESIGN PROCESS FOR LARGE SYSTEMS","type":"article-journal","volume":"31"},"uris":["http://www.mendeley.com/documents/?uuid=e41ba753-eada-3d77-ac00-9ba96d749724"]}],"mendeley":{"formattedCitation":"(Curtis, Krasner and Iscoe, 1988)","plainTextFormattedCitation":"(Curtis, Krasner and Iscoe, 1988)","previouslyFormattedCitation":"(Curtis, Krasner and Iscoe, 1988)"},"properties":{"noteIndex":0},"schema":"https://github.com/citation-style-language/schema/raw/master/csl-citation.json"}</w:instrText>
       </w:r>
       <w:r>
         <w:fldChar w:fldCharType="separate"/>
@@ -2176,31 +2116,22 @@
         <w:rPr>
           <w:noProof/>
         </w:rPr>
-        <w:t>(Thakurta, 2013)</w:t>
+        <w:t>(Curtis, Krasner and Iscoe, 1988)</w:t>
       </w:r>
       <w:r>
         <w:fldChar w:fldCharType="end"/>
       </w:r>
       <w:r>
-        <w:t>.</w:t>
-      </w:r>
-      <w:r>
-        <w:t xml:space="preserve"> Previous bodies of work have indicated that </w:t>
-      </w:r>
-      <w:r>
-        <w:t>requirem</w:t>
-      </w:r>
-      <w:r>
-        <w:t>ent volatility</w:t>
-      </w:r>
-      <w:r>
-        <w:t xml:space="preserve"> is one of the major problems that </w:t>
-      </w:r>
-      <w:r>
-        <w:t>can</w:t>
-      </w:r>
-      <w:r>
-        <w:t xml:space="preserve"> occur during development</w:t>
+        <w:t xml:space="preserve"> </w:t>
+      </w:r>
+      <w:r>
+        <w:t xml:space="preserve">and that by neglecting to factor this in can lead to </w:t>
+      </w:r>
+      <w:r>
+        <w:t xml:space="preserve">increased </w:t>
+      </w:r>
+      <w:r>
+        <w:t>expenditure on the project</w:t>
       </w:r>
       <w:r>
         <w:t xml:space="preserve"> </w:t>
@@ -2209,7 +2140,7 @@
         <w:fldChar w:fldCharType="begin" w:fldLock="1"/>
       </w:r>
       <w:r>
-        <w:instrText>ADDIN CSL_CITATION {"citationItems":[{"id":"ITEM-1","itemData":{"abstract":"The problems of designing large software systems were studied through interviewing personnel from 17 large projects. A layered behavioral model is used to analyze how three of these problems--the thin spread of application domain knowledge, fluctuating and conflicting requirements, and communication bottlenecks and breakdowns--affected software productivity and quality through their impact on cognitive, social, and organizational processes. Corporation, is a research consortium whose Software Technology Program was tasked by its member compa-nies to create technology that dramatically improves software productivity and quality. This program has focused its research on the upstream portion of the software development process, since the empirical liter-ature suggests that requirements and design decisions exert tremendous impact on software productivity, quality, and costs throughout the life cycle [35]. From the beginning, the program was committed to problem-driven, rather than technology-driven, research [46]. To pursue problem-driven research, an empirical studies group was established to assess the upstream factors in our member companies' development environments that reduced software productivity and quality. Some members of our team have been proponents of quantitative and experimental methods in software engineering research [18, 20-22]. We judged these methods insufficient, however, for providing insight into our member companies' problems early enough to © 1988 ACM 0001-0782/88/1100-1268 $1.50 support a large, focused technology research program. Accordingly, we employed field research methods char-acteristic of sociology and anthropology [12]. The need for expedient results dictated the short, intensive study of a broad cross-section of projects, rather than the lon-gitudinal study of a single project. In a similar field study, Zelkowitz, Yeh, Hamlet, Gannon, and Basili [63] identified discrepancies between the state of the art and the state of practice in using software engineer-ing tools and methods. The data we collected lend themselves to creating the case studies often recom-mended for use in research on software development projects [8, 54]. This field study of the software design process con-sisted of interviews with personnel on large system de-velopment projects. The interviews revealed each proj-ect's design activities from the perspectives of those whose actions constituted the process. Our inter-views provided detailed descriptions…","author":[{"dropping-particle":"","family":"Curtis","given":"Bill","non-dropping-particle":"","parse-names":false,"suffix":""},{"dropping-particle":"","family":"Krasner","given":"Herb","non-dropping-particle":"","parse-names":false,"suffix":""},{"dropping-particle":"","family":"Iscoe","given":"Nell","non-dropping-particle":"","parse-names":false,"suffix":""}],"container-title":"Communications of the ACM November","id":"ITEM-1","issue":"11","issued":{"date-parts":[["1988"]]},"title":"A FIELD STUDY OF THE SOFTWARE DESIGN PROCESS FOR LARGE SYSTEMS","type":"article-journal","volume":"31"},"uris":["http://www.mendeley.com/documents/?uuid=e41ba753-eada-3d77-ac00-9ba96d749724"]}],"mendeley":{"formattedCitation":"(Curtis, Krasner and Iscoe, 1988)","plainTextFormattedCitation":"(Curtis, Krasner and Iscoe, 1988)","previouslyFormattedCitation":"(Curtis, Krasner and Iscoe, 1988)"},"properties":{"noteIndex":0},"schema":"https://github.com/citation-style-language/schema/raw/master/csl-citation.json"}</w:instrText>
+        <w:instrText>ADDIN CSL_CITATION {"citationItems":[{"id":"ITEM-1","itemData":{"DOI":"10.5455/aim.2012.21.63-66","ISSN":"19865988","abstract":"Introduction: The software industry has had significant progress in recent years. T he entire life of software includes two phases: production and maintenance. Software maintenance cost is increasingly growing and estimates showed that about 90% of software life cost is related to its maintenance phase. Extraction and considering the factors affecting the software maintenance cost help to estimate the cost and reduce it by controlling the factors. Methods: In this study, the factors affecting software maintenance cost were determined then were ranked based on their priority and after that effective ways to reduce the maintenance costs were presented. This paper is a research study. 15 software related to health care centers information systems in Isfahan University of Medical Sciences and hospitals function were studied in the years 2010 to 2011. Results and discussion: Among Medical software maintenance team members, 40 were selected as sample. After interviews with experts in this field, factors affecting maintenance cost were determined. In order to prioritize the factors derived by AHP, at first, measurement criteria (factors found) were appointed by members of the maintenance team and eventually were prioritized with the help of EC software. Based on the results of this study, 32 factors were obtained which were classified in six groups. \"Project\" was ranked the most effective feature in maintenance cost with the highest priority. By taking into account some major elements like careful feasibility of IT projects, full documentation and accompany the designers in the maintenance phase good results can be achieved to reduce maintenance costs and increase longevity of the software. © AVICENA 2013.","author":[{"dropping-particle":"","family":"Dehaghani","given":"Sayed Mehdi Hejazi","non-dropping-particle":"","parse-names":false,"suffix":""},{"dropping-particle":"","family":"Hajrahimi","given":"Nafiseh","non-dropping-particle":"","parse-names":false,"suffix":""}],"container-title":"Acta Informatica Medica","id":"ITEM-1","issue":"1","issued":{"date-parts":[["2013"]]},"page":"63-66","publisher":"Avicena Publishing","title":"Which factors affect software projects maintenance cost more?","type":"article-journal","volume":"21"},"uris":["http://www.mendeley.com/documents/?uuid=5693c824-fcdf-3629-a330-78aed026d241"]}],"mendeley":{"formattedCitation":"(Dehaghani and Hajrahimi, 2013)","plainTextFormattedCitation":"(Dehaghani and Hajrahimi, 2013)","previouslyFormattedCitation":"(Dehaghani and Hajrahimi, 2013)"},"properties":{"noteIndex":0},"schema":"https://github.com/citation-style-language/schema/raw/master/csl-citation.json"}</w:instrText>
       </w:r>
       <w:r>
         <w:fldChar w:fldCharType="separate"/>
@@ -2218,56 +2149,19 @@
         <w:rPr>
           <w:noProof/>
         </w:rPr>
-        <w:t>(Curtis, Krasner and Iscoe, 1988)</w:t>
+        <w:t>(Dehaghani and Hajrahimi, 2013)</w:t>
       </w:r>
       <w:r>
         <w:fldChar w:fldCharType="end"/>
       </w:r>
       <w:r>
-        <w:t xml:space="preserve"> </w:t>
-      </w:r>
-      <w:r>
-        <w:t xml:space="preserve">and that by neglecting to factor this in can lead to </w:t>
-      </w:r>
-      <w:r>
-        <w:t xml:space="preserve">increased </w:t>
-      </w:r>
-      <w:r>
-        <w:t>expenditure on the project</w:t>
-      </w:r>
-      <w:r>
-        <w:t xml:space="preserve"> </w:t>
-      </w:r>
-      <w:r>
-        <w:fldChar w:fldCharType="begin" w:fldLock="1"/>
-      </w:r>
-      <w:r>
-        <w:instrText>ADDIN CSL_CITATION {"citationItems":[{"id":"ITEM-1","itemData":{"DOI":"10.5455/aim.2012.21.63-66","ISSN":"19865988","abstract":"Introduction: The software industry has had significant progress in recent years. T he entire life of software includes two phases: production and maintenance. Software maintenance cost is increasingly growing and estimates showed that about 90% of software life cost is related to its maintenance phase. Extraction and considering the factors affecting the software maintenance cost help to estimate the cost and reduce it by controlling the factors. Methods: In this study, the factors affecting software maintenance cost were determined then were ranked based on their priority and after that effective ways to reduce the maintenance costs were presented. This paper is a research study. 15 software related to health care centers information systems in Isfahan University of Medical Sciences and hospitals function were studied in the years 2010 to 2011. Results and discussion: Among Medical software maintenance team members, 40 were selected as sample. After interviews with experts in this field, factors affecting maintenance cost were determined. In order to prioritize the factors derived by AHP, at first, measurement criteria (factors found) were appointed by members of the maintenance team and eventually were prioritized with the help of EC software. Based on the results of this study, 32 factors were obtained which were classified in six groups. \"Project\" was ranked the most effective feature in maintenance cost with the highest priority. By taking into account some major elements like careful feasibility of IT projects, full documentation and accompany the designers in the maintenance phase good results can be achieved to reduce maintenance costs and increase longevity of the software. © AVICENA 2013.","author":[{"dropping-particle":"","family":"Dehaghani","given":"Sayed Mehdi Hejazi","non-dropping-particle":"","parse-names":false,"suffix":""},{"dropping-particle":"","family":"Hajrahimi","given":"Nafiseh","non-dropping-particle":"","parse-names":false,"suffix":""}],"container-title":"Acta Informatica Medica","id":"ITEM-1","issue":"1","issued":{"date-parts":[["2013"]]},"page":"63-66","publisher":"Avicena Publishing","title":"Which factors affect software projects maintenance cost more?","type":"article-journal","volume":"21"},"uris":["http://www.mendeley.com/documents/?uuid=5693c824-fcdf-3629-a330-78aed026d241"]}],"mendeley":{"formattedCitation":"(Dehaghani and Hajrahimi, 2013)","plainTextFormattedCitation":"(Dehaghani and Hajrahimi, 2013)","previouslyFormattedCitation":"(Dehaghani and Hajrahimi, 2013)"},"properties":{"noteIndex":0},"schema":"https://github.com/citation-style-language/schema/raw/master/csl-citation.json"}</w:instrText>
-      </w:r>
-      <w:r>
-        <w:fldChar w:fldCharType="separate"/>
-      </w:r>
-      <w:r>
-        <w:rPr>
-          <w:noProof/>
-        </w:rPr>
-        <w:t>(Dehaghani and Hajrahimi, 2013)</w:t>
-      </w:r>
-      <w:r>
-        <w:fldChar w:fldCharType="end"/>
-      </w:r>
-      <w:r>
         <w:t xml:space="preserve">. </w:t>
       </w:r>
       <w:r>
         <w:t>Learning how to balance the demands of a client with</w:t>
       </w:r>
       <w:r>
-        <w:t xml:space="preserve">in the time constraints of a </w:t>
-      </w:r>
-      <w:r>
-        <w:lastRenderedPageBreak/>
-        <w:t>given project</w:t>
+        <w:t>in the time constraints of a given project</w:t>
       </w:r>
       <w:r>
         <w:t xml:space="preserve"> is something that students will need to learn as part of their </w:t>
@@ -2281,11 +2175,6 @@
       <w:r>
         <w:t xml:space="preserve">. </w:t>
       </w:r>
-    </w:p>
-    <w:p>
-      <w:pPr>
-        <w:spacing w:line="360" w:lineRule="auto"/>
-      </w:pPr>
     </w:p>
     <w:p>
       <w:pPr>
@@ -2432,27 +2321,14 @@
       <w:r>
         <w:t xml:space="preserve">Figure </w:t>
       </w:r>
-      <w:r>
-        <w:fldChar w:fldCharType="begin"/>
-      </w:r>
-      <w:r>
-        <w:instrText xml:space="preserve"> SEQ Figure \* ARABIC </w:instrText>
-      </w:r>
-      <w:r>
-        <w:fldChar w:fldCharType="separate"/>
-      </w:r>
-      <w:r>
-        <w:rPr>
-          <w:noProof/>
-        </w:rPr>
-        <w:t>7</w:t>
-      </w:r>
-      <w:r>
-        <w:rPr>
-          <w:noProof/>
-        </w:rPr>
-        <w:fldChar w:fldCharType="end"/>
-      </w:r>
+      <w:fldSimple w:instr=" SEQ Figure \* ARABIC ">
+        <w:r>
+          <w:rPr>
+            <w:noProof/>
+          </w:rPr>
+          <w:t>7</w:t>
+        </w:r>
+      </w:fldSimple>
       <w:r>
         <w:t xml:space="preserve"> Agile adoption over time (Hewlett Packard, 2014)</w:t>
       </w:r>
@@ -2578,27 +2454,14 @@
       <w:r>
         <w:t xml:space="preserve">Figure </w:t>
       </w:r>
-      <w:r>
-        <w:fldChar w:fldCharType="begin"/>
-      </w:r>
-      <w:r>
-        <w:instrText xml:space="preserve"> SEQ Figure \* ARABIC </w:instrText>
-      </w:r>
-      <w:r>
-        <w:fldChar w:fldCharType="separate"/>
-      </w:r>
-      <w:r>
-        <w:rPr>
-          <w:noProof/>
-        </w:rPr>
-        <w:t>8</w:t>
-      </w:r>
-      <w:r>
-        <w:rPr>
-          <w:noProof/>
-        </w:rPr>
-        <w:fldChar w:fldCharType="end"/>
-      </w:r>
+      <w:fldSimple w:instr=" SEQ Figure \* ARABIC ">
+        <w:r>
+          <w:rPr>
+            <w:noProof/>
+          </w:rPr>
+          <w:t>8</w:t>
+        </w:r>
+      </w:fldSimple>
       <w:r>
         <w:t xml:space="preserve"> Agile vs Waterfall </w:t>
       </w:r>
@@ -2743,14 +2606,27 @@
       <w:r>
         <w:t xml:space="preserve">Figure </w:t>
       </w:r>
-      <w:fldSimple w:instr=" SEQ Figure \* ARABIC ">
-        <w:r>
-          <w:rPr>
-            <w:noProof/>
-          </w:rPr>
-          <w:t>9</w:t>
-        </w:r>
-      </w:fldSimple>
+      <w:r>
+        <w:fldChar w:fldCharType="begin"/>
+      </w:r>
+      <w:r>
+        <w:instrText xml:space="preserve"> SEQ Figure \* ARABIC </w:instrText>
+      </w:r>
+      <w:r>
+        <w:fldChar w:fldCharType="separate"/>
+      </w:r>
+      <w:r>
+        <w:rPr>
+          <w:noProof/>
+        </w:rPr>
+        <w:t>9</w:t>
+      </w:r>
+      <w:r>
+        <w:rPr>
+          <w:noProof/>
+        </w:rPr>
+        <w:fldChar w:fldCharType="end"/>
+      </w:r>
       <w:r>
         <w:t xml:space="preserve"> Usage of agile within the industry (Hewlett Packard</w:t>
       </w:r>
@@ -3212,23 +3088,7 @@
         <w:t>the research can go</w:t>
       </w:r>
       <w:r>
-        <w:t xml:space="preserve"> into any more detail, the research must note that the study carried out by </w:t>
-      </w:r>
-      <w:proofErr w:type="spellStart"/>
-      <w:r>
-        <w:t>Lahtinen</w:t>
-      </w:r>
-      <w:proofErr w:type="spellEnd"/>
-      <w:r>
-        <w:t>, Ala-</w:t>
-      </w:r>
-      <w:proofErr w:type="spellStart"/>
-      <w:r>
-        <w:t>Mutka</w:t>
-      </w:r>
-      <w:proofErr w:type="spellEnd"/>
-      <w:r>
-        <w:t xml:space="preserve"> and </w:t>
+        <w:t xml:space="preserve"> into any more detail, the research must note that the study carried out by Lahtinen, Ala-Mutka and </w:t>
       </w:r>
       <w:r>
         <w:rPr>
@@ -4349,7 +4209,7 @@
         <w:fldChar w:fldCharType="begin" w:fldLock="1"/>
       </w:r>
       <w:r>
-        <w:instrText>ADDIN CSL_CITATION {"citationItems":[{"id":"ITEM-1","itemData":{"DOI":"10.1145/2675133.2675284","ISBN":"9781450329224","abstract":"The software development community has embraced GitHub as an essential platform for managing their software projects. GitHub has created efficiencies and helped improve the way software professionals work. It not only provides a traceable project repository, but it acts as a social meeting place for interested parties, supporting communities of practice. Recently , educators have seen the potential in GitHub's collab-orative features for managing and improving-perhaps even transforming-the learning experience. In this study, we examine how GitHub is emerging as a col-laborative platform for education. We aim to understand how environments such as GitHub-environments that provide social and collaborative features in conjunction with distributed version control-may improve (or possibly hinder) the educational experience for students and teachers. We conduct a qualitative study focusing on how GitHub is being used in education, and the motivations, benefits and challenges it brings.","author":[{"dropping-particle":"","family":"Zagalsky","given":"Alexey","non-dropping-particle":"","parse-names":false,"suffix":""},{"dropping-particle":"","family":"Feliciano","given":"Joseph","non-dropping-particle":"","parse-names":false,"suffix":""},{"dropping-particle":"","family":"Storey","given":"Margaret-Anne","non-dropping-particle":"","parse-names":false,"suffix":""},{"dropping-particle":"","family":"Zhao","given":"Yiyun","non-dropping-particle":"","parse-names":false,"suffix":""},{"dropping-particle":"","family":"Wang","given":"Weiliang","non-dropping-particle":"","parse-names":false,"suffix":""}],"id":"ITEM-1","issued":{"date-parts":[["2015"]]},"title":"The Emergence of GitHub as a Collaborative Platform for Education","type":"article-journal"},"uris":["http://www.mendeley.com/documents/?uuid=acd86878-6a80-37c0-946f-f2df1bd1f2c7"]}],"mendeley":{"formattedCitation":"(Zagalsky &lt;i&gt;et al.&lt;/i&gt;, 2015)","plainTextFormattedCitation":"(Zagalsky et al., 2015)"},"properties":{"noteIndex":0},"schema":"https://github.com/citation-style-language/schema/raw/master/csl-citation.json"}</w:instrText>
+        <w:instrText>ADDIN CSL_CITATION {"citationItems":[{"id":"ITEM-1","itemData":{"DOI":"10.1145/2675133.2675284","ISBN":"9781450329224","abstract":"The software development community has embraced GitHub as an essential platform for managing their software projects. GitHub has created efficiencies and helped improve the way software professionals work. It not only provides a traceable project repository, but it acts as a social meeting place for interested parties, supporting communities of practice. Recently , educators have seen the potential in GitHub's collab-orative features for managing and improving-perhaps even transforming-the learning experience. In this study, we examine how GitHub is emerging as a col-laborative platform for education. We aim to understand how environments such as GitHub-environments that provide social and collaborative features in conjunction with distributed version control-may improve (or possibly hinder) the educational experience for students and teachers. We conduct a qualitative study focusing on how GitHub is being used in education, and the motivations, benefits and challenges it brings.","author":[{"dropping-particle":"","family":"Zagalsky","given":"Alexey","non-dropping-particle":"","parse-names":false,"suffix":""},{"dropping-particle":"","family":"Feliciano","given":"Joseph","non-dropping-particle":"","parse-names":false,"suffix":""},{"dropping-particle":"","family":"Storey","given":"Margaret-Anne","non-dropping-particle":"","parse-names":false,"suffix":""},{"dropping-particle":"","family":"Zhao","given":"Yiyun","non-dropping-particle":"","parse-names":false,"suffix":""},{"dropping-particle":"","family":"Wang","given":"Weiliang","non-dropping-particle":"","parse-names":false,"suffix":""}],"id":"ITEM-1","issued":{"date-parts":[["2015"]]},"title":"The Emergence of GitHub as a Collaborative Platform for Education","type":"article-journal"},"uris":["http://www.mendeley.com/documents/?uuid=acd86878-6a80-37c0-946f-f2df1bd1f2c7"]}],"mendeley":{"formattedCitation":"(Zagalsky &lt;i&gt;et al.&lt;/i&gt;, 2015)","plainTextFormattedCitation":"(Zagalsky et al., 2015)","previouslyFormattedCitation":"(Zagalsky &lt;i&gt;et al.&lt;/i&gt;, 2015)"},"properties":{"noteIndex":0},"schema":"https://github.com/citation-style-language/schema/raw/master/csl-citation.json"}</w:instrText>
       </w:r>
       <w:r>
         <w:fldChar w:fldCharType="separate"/>
@@ -4381,265 +4241,654 @@
       </w:r>
       <w:r>
         <w:t xml:space="preserve">This allowed teachers to keep track of the progress made by the students that they may not have been aware without using the system. </w:t>
+      </w:r>
+    </w:p>
+    <w:p>
+      <w:pPr>
+        <w:pStyle w:val="Heading4"/>
+      </w:pPr>
+      <w:r>
+        <w:t>2.4.1.2 Identified issues found when using a learning platform</w:t>
+      </w:r>
+    </w:p>
+    <w:p>
+      <w:r>
+        <w:t xml:space="preserve">On the </w:t>
+      </w:r>
+      <w:r>
+        <w:t>research</w:t>
+      </w:r>
+      <w:r>
+        <w:t xml:space="preserve"> conducted</w:t>
+      </w:r>
+      <w:r>
+        <w:t xml:space="preserve"> by </w:t>
+      </w:r>
+      <w:r>
+        <w:t>both studies</w:t>
+      </w:r>
+      <w:r>
+        <w:t>, they</w:t>
+      </w:r>
+      <w:r>
+        <w:t xml:space="preserve"> found several flaws with</w:t>
+      </w:r>
+      <w:r>
+        <w:t xml:space="preserve"> their implementations</w:t>
+      </w:r>
+      <w:r>
+        <w:t xml:space="preserve">. </w:t>
+      </w:r>
+      <w:r>
+        <w:fldChar w:fldCharType="begin" w:fldLock="1"/>
+      </w:r>
+      <w:r>
+        <w:instrText>ADDIN CSL_CITATION {"citationItems":[{"id":"ITEM-1","itemData":{"DOI":"10.1145/2889160.2889195","ISBN":"9781450341615","ISSN":"02705257","abstract":"GitHub has been embraced by the software development community as an important social platform for managing software projects and to support collaborative development. More recently, educators have begun to adopt it for hosting course content and student assignments. From our previous research, we found that educators leverage GitHub's collaboration and transparency features to create, reuse and remix course materials, and to encourage student contributions and monitor student activity on assignments and projects. However, our previous research did not consider the student perspective. In this paper, we present a case study where GitHub is used as a learning platform for two software engineering courses. We gathered student perspectives on how the use of GitHub in their courses might benefit them and to identify the challenges they may face. The findings from our case study indicate that software engineering students do benefit from GitHub's transparent and open workflow. However, students were concerned that since GitHub is not inherently an educational tool, it lacks key features important for education and poses learning and privacy concerns. Our findings provide recommendations for designers on how tools such as GitHub can be used to improve software engineering education, and also point to recommendations for instructors on how to use it more effectively in their courses.","author":[{"dropping-particle":"","family":"Feliciano","given":"Joseph","non-dropping-particle":"","parse-names":false,"suffix":""},{"dropping-particle":"","family":"Storey","given":"Margaret Anne","non-dropping-particle":"","parse-names":false,"suffix":""},{"dropping-particle":"","family":"Zagalsky","given":"Alexey","non-dropping-particle":"","parse-names":false,"suffix":""}],"container-title":"Proceedings - International Conference on Software Engineering","id":"ITEM-1","issued":{"date-parts":[["2016"]]},"page":"422-431","publisher":"ACM Press","publisher-place":"New York, New York, USA","title":"Student experiences using GitHub in software engineering courses: A case study","type":"paper-conference"},"uris":["http://www.mendeley.com/documents/?uuid=c06fdde7-cf77-3574-af44-f49c5f86a1e4"]}],"mendeley":{"formattedCitation":"(Feliciano, Storey and Zagalsky, 2016)","plainTextFormattedCitation":"(Feliciano, Storey and Zagalsky, 2016)","previouslyFormattedCitation":"(Feliciano, Storey and Zagalsky, 2016)"},"properties":{"noteIndex":0},"schema":"https://github.com/citation-style-language/schema/raw/master/csl-citation.json"}</w:instrText>
+      </w:r>
+      <w:r>
+        <w:fldChar w:fldCharType="separate"/>
+      </w:r>
+      <w:r>
+        <w:rPr>
+          <w:noProof/>
+        </w:rPr>
+        <w:t>(Feliciano, Storey and Zagalsky, 2016)</w:t>
+      </w:r>
+      <w:r>
+        <w:fldChar w:fldCharType="end"/>
+      </w:r>
+      <w:r>
+        <w:t xml:space="preserve"> found that depending on the </w:t>
+      </w:r>
+      <w:r>
+        <w:t>teacher’s</w:t>
+      </w:r>
+      <w:r>
+        <w:t xml:space="preserve"> prior experience or lack thereof on using version control systems c</w:t>
+      </w:r>
+      <w:r>
+        <w:t>an cause an</w:t>
+      </w:r>
+      <w:r>
+        <w:t xml:space="preserve"> negative effect in the students understanding of using the</w:t>
+      </w:r>
+      <w:r>
+        <w:t xml:space="preserve"> </w:t>
+      </w:r>
+      <w:r>
+        <w:t>system</w:t>
+      </w:r>
+      <w:r>
+        <w:t xml:space="preserve"> to its fullest potential</w:t>
+      </w:r>
+      <w:r>
+        <w:t xml:space="preserve"> which may have had </w:t>
+      </w:r>
+      <w:r>
+        <w:t>the</w:t>
+      </w:r>
+      <w:r>
+        <w:t xml:space="preserve"> adverse effect of reducing the potential for collaboratio</w:t>
+      </w:r>
+      <w:r>
+        <w:t>n</w:t>
+      </w:r>
+      <w:r>
+        <w:t xml:space="preserve">. </w:t>
+      </w:r>
+      <w:r>
+        <w:t>In that same study, the student’s identified that having a specific lecture on using Github at the beginning of the course would have been beneficial for their learning</w:t>
+      </w:r>
+      <w:r>
+        <w:t xml:space="preserve"> and their understanding. </w:t>
+      </w:r>
+      <w:r>
+        <w:fldChar w:fldCharType="begin" w:fldLock="1"/>
+      </w:r>
+      <w:r>
+        <w:instrText>ADDIN CSL_CITATION {"citationItems":[{"id":"ITEM-1","itemData":{"DOI":"10.1145/2445196.2445386","ISBN":"9781450320306","abstract":"Numerous CS faculty have demonstrated the benefits of us-ing version control in courses other than software engineer-ing. However, they maintained their own servers, and to the best of our knowledge, none published experiences with version control in CS1 courses for non-CS engineering ma-jors. As a result, even faculty experienced with version con-trol may hesitate to adopt it in some classes, fearing that it is too difficult, time consuming or distracting. In this pa-per, we describe how we adopted version control in a CS1 course for non-CS engineering majors, and how project host-ing services facilitated its use. Our experience indicates that undergraduate engineering majors in CS courses can gain competence in version control, and project hosting services simplify course management. Copyright © 2013 ACM.","author":[{"dropping-particle":"","family":"Lawrance","given":"Joseph","non-dropping-particle":"","parse-names":false,"suffix":""},{"dropping-particle":"","family":"Jung","given":"Seikyung","non-dropping-particle":"","parse-names":false,"suffix":""},{"dropping-particle":"","family":"Wiseman","given":"Charles","non-dropping-particle":"","parse-names":false,"suffix":""}],"container-title":"SIGCSE 2013 - Proceedings of the 44th ACM Technical Symposium on Computer Science Education","id":"ITEM-1","issued":{"date-parts":[["2013"]]},"page":"639-644","title":"Git on the cloud in the classroom","type":"paper-conference"},"uris":["http://www.mendeley.com/documents/?uuid=edf2c2a0-1856-3209-b869-dd6fae091db2"]}],"mendeley":{"formattedCitation":"(Lawrance, Jung and Wiseman, 2013)","plainTextFormattedCitation":"(Lawrance, Jung and Wiseman, 2013)","previouslyFormattedCitation":"(Lawrance, Jung and Wiseman, 2013)"},"properties":{"noteIndex":0},"schema":"https://github.com/citation-style-language/schema/raw/master/csl-citation.json"}</w:instrText>
+      </w:r>
+      <w:r>
+        <w:fldChar w:fldCharType="separate"/>
+      </w:r>
+      <w:r>
+        <w:rPr>
+          <w:noProof/>
+        </w:rPr>
+        <w:t>(Lawrance, Jung and Wiseman, 2013)</w:t>
+      </w:r>
+      <w:r>
+        <w:fldChar w:fldCharType="end"/>
+      </w:r>
+      <w:r>
+        <w:t xml:space="preserve"> argues that although the process of getting used to using the system took time for the students to learn, there was a more pressing issue in th</w:t>
+      </w:r>
+      <w:r>
+        <w:t xml:space="preserve">at some of the students were only working from the master branch and as a result had more difficulty in merging changes due to the increase in conflicts.  </w:t>
+      </w:r>
+    </w:p>
+    <w:p>
+      <w:r>
+        <w:fldChar w:fldCharType="begin" w:fldLock="1"/>
+      </w:r>
+      <w:r>
+        <w:instrText>ADDIN CSL_CITATION {"citationItems":[{"id":"ITEM-1","itemData":{"DOI":"10.1145/2889160.2889195","ISBN":"9781450341615","ISSN":"02705257","abstract":"GitHub has been embraced by the software development community as an important social platform for managing software projects and to support collaborative development. More recently, educators have begun to adopt it for hosting course content and student assignments. From our previous research, we found that educators leverage GitHub's collaboration and transparency features to create, reuse and remix course materials, and to encourage student contributions and monitor student activity on assignments and projects. However, our previous research did not consider the student perspective. In this paper, we present a case study where GitHub is used as a learning platform for two software engineering courses. We gathered student perspectives on how the use of GitHub in their courses might benefit them and to identify the challenges they may face. The findings from our case study indicate that software engineering students do benefit from GitHub's transparent and open workflow. However, students were concerned that since GitHub is not inherently an educational tool, it lacks key features important for education and poses learning and privacy concerns. Our findings provide recommendations for designers on how tools such as GitHub can be used to improve software engineering education, and also point to recommendations for instructors on how to use it more effectively in their courses.","author":[{"dropping-particle":"","family":"Feliciano","given":"Joseph","non-dropping-particle":"","parse-names":false,"suffix":""},{"dropping-particle":"","family":"Storey","given":"Margaret Anne","non-dropping-particle":"","parse-names":false,"suffix":""},{"dropping-particle":"","family":"Zagalsky","given":"Alexey","non-dropping-particle":"","parse-names":false,"suffix":""}],"container-title":"Proceedings - International Conference on Software Engineering","id":"ITEM-1","issued":{"date-parts":[["2016"]]},"page":"422-431","publisher":"ACM Press","publisher-place":"New York, New York, USA","title":"Student experiences using GitHub in software engineering courses: A case study","type":"paper-conference"},"uris":["http://www.mendeley.com/documents/?uuid=c06fdde7-cf77-3574-af44-f49c5f86a1e4"]}],"mendeley":{"formattedCitation":"(Feliciano, Storey and Zagalsky, 2016)","plainTextFormattedCitation":"(Feliciano, Storey and Zagalsky, 2016)","previouslyFormattedCitation":"(Feliciano, Storey and Zagalsky, 2016)"},"properties":{"noteIndex":0},"schema":"https://github.com/citation-style-language/schema/raw/master/csl-citation.json"}</w:instrText>
+      </w:r>
+      <w:r>
+        <w:fldChar w:fldCharType="separate"/>
+      </w:r>
+      <w:r>
+        <w:rPr>
+          <w:noProof/>
+        </w:rPr>
+        <w:t>(Feliciano, Storey and Zagalsky, 2016)</w:t>
+      </w:r>
+      <w:r>
+        <w:fldChar w:fldCharType="end"/>
+      </w:r>
+      <w:r>
+        <w:t xml:space="preserve"> also outlined the students concerns of using public projects. </w:t>
+      </w:r>
+      <w:r>
+        <w:t>The students were concerned that the work they carried out</w:t>
+      </w:r>
+      <w:r>
+        <w:t xml:space="preserve"> may not be something they want displayed to the public as there was the risk that their repositories</w:t>
+      </w:r>
+      <w:r>
+        <w:t xml:space="preserve"> could be found by future employers </w:t>
+      </w:r>
+      <w:r>
+        <w:t xml:space="preserve">which may negatively </w:t>
+      </w:r>
+      <w:r>
+        <w:t>affect</w:t>
+      </w:r>
+      <w:r>
+        <w:t xml:space="preserve"> their chances in receiving a job after graduation. </w:t>
+      </w:r>
+      <w:r>
+        <w:t xml:space="preserve">However, that same study discovered that some of the respondents in the study when looking for jobs had been asked by potential employers to include their </w:t>
+      </w:r>
+      <w:r>
+        <w:t xml:space="preserve">Github </w:t>
+      </w:r>
+      <w:r>
+        <w:t>account as part of the hiring process</w:t>
+      </w:r>
+      <w:r>
+        <w:t xml:space="preserve"> so </w:t>
+      </w:r>
+      <w:r>
+        <w:lastRenderedPageBreak/>
+        <w:t>using private repositories may have a negative effect when the students start looking for jobs once they graduate</w:t>
+      </w:r>
+      <w:r>
+        <w:t xml:space="preserve">. </w:t>
+      </w:r>
+    </w:p>
+    <w:p>
+      <w:r>
+        <w:t xml:space="preserve">One of the main drawbacks that </w:t>
+      </w:r>
+      <w:r>
+        <w:t>both studies</w:t>
+      </w:r>
+      <w:r>
+        <w:t xml:space="preserve"> </w:t>
+      </w:r>
+      <w:r>
+        <w:t xml:space="preserve">noted was that </w:t>
+      </w:r>
+      <w:r>
+        <w:t xml:space="preserve">teachers could not simply </w:t>
+      </w:r>
+      <w:r>
+        <w:t>rely on</w:t>
+      </w:r>
+      <w:r>
+        <w:t xml:space="preserve"> the version control system for coursework submission as the system simply doesn’t have the required functionality to do so. </w:t>
+      </w:r>
+      <w:r>
+        <w:t xml:space="preserve">It may mean </w:t>
+      </w:r>
+      <w:r>
+        <w:t xml:space="preserve">be beneficial </w:t>
+      </w:r>
+      <w:r>
+        <w:t xml:space="preserve">for </w:t>
+      </w:r>
+      <w:r>
+        <w:t xml:space="preserve">the learning platform that the research develops, </w:t>
+      </w:r>
+      <w:r>
+        <w:t>to find</w:t>
+      </w:r>
+      <w:r>
+        <w:t xml:space="preserve"> a way to integrate a version control system with a course management syste</w:t>
+      </w:r>
+      <w:r>
+        <w:t>m</w:t>
+      </w:r>
+      <w:r>
+        <w:t xml:space="preserve">. </w:t>
+      </w:r>
+    </w:p>
+    <w:p>
+      <w:pPr>
+        <w:pStyle w:val="Heading3"/>
+        <w:spacing w:line="360" w:lineRule="auto"/>
+      </w:pPr>
+      <w:r>
+        <w:t>2.</w:t>
+      </w:r>
+      <w:r>
+        <w:t>4</w:t>
+      </w:r>
+      <w:r>
+        <w:t>.</w:t>
+      </w:r>
+      <w:r>
+        <w:t>2</w:t>
+      </w:r>
+      <w:r>
+        <w:t xml:space="preserve"> </w:t>
+      </w:r>
+      <w:r>
+        <w:t>Lecturer’s findings on integrating their courses with a learning platform</w:t>
+      </w:r>
+    </w:p>
+    <w:p>
+      <w:pPr>
+        <w:spacing w:line="360" w:lineRule="auto"/>
+      </w:pPr>
+      <w:r>
+        <w:t xml:space="preserve">Whereas the research has identified that </w:t>
+      </w:r>
+      <w:r>
+        <w:t>studies</w:t>
+      </w:r>
+      <w:r>
+        <w:t xml:space="preserve"> have utilised version control systems to create a learning platform</w:t>
+      </w:r>
+      <w:r>
+        <w:t xml:space="preserve"> in the past</w:t>
+      </w:r>
+      <w:r>
+        <w:t>, those</w:t>
+      </w:r>
+      <w:r>
+        <w:t xml:space="preserve"> same</w:t>
+      </w:r>
+      <w:r>
+        <w:t xml:space="preserve"> </w:t>
+      </w:r>
+      <w:r>
+        <w:t>papers</w:t>
+      </w:r>
+      <w:r>
+        <w:t xml:space="preserve"> failed to </w:t>
+      </w:r>
+      <w:r>
+        <w:t>investigate</w:t>
+      </w:r>
+      <w:r>
+        <w:t xml:space="preserve"> the viability of utilising continuous integration software </w:t>
+      </w:r>
+      <w:r>
+        <w:t>to</w:t>
+      </w:r>
+      <w:r>
+        <w:t xml:space="preserve"> provide further feedback for the students. </w:t>
+      </w:r>
+    </w:p>
+    <w:p>
+      <w:pPr>
+        <w:spacing w:line="360" w:lineRule="auto"/>
+      </w:pPr>
+      <w:r>
+        <w:t xml:space="preserve">Lecturer’s </w:t>
+      </w:r>
+      <w:r>
+        <w:t>argued that by integrating continuous integration software with Github, students were able to build on their knowledge</w:t>
+      </w:r>
+      <w:r>
+        <w:t>, understanding</w:t>
+      </w:r>
+      <w:r>
+        <w:t xml:space="preserve"> and confidence</w:t>
+      </w:r>
+      <w:r>
+        <w:t xml:space="preserve"> by receiving constant feedback whether they were passing or failing the tests</w:t>
+      </w:r>
+      <w:r>
+        <w:t xml:space="preserve"> run by the continuous integration software</w:t>
+      </w:r>
+      <w:r>
+        <w:t xml:space="preserve"> </w:t>
+      </w:r>
+      <w:r>
+        <w:fldChar w:fldCharType="begin" w:fldLock="1"/>
+      </w:r>
+      <w:r>
+        <w:instrText>ADDIN CSL_CITATION {"citationItems":[{"id":"ITEM-1","itemData":{"URL":"https://cestlaz.github.io/post/github-classroom-travis/","accessed":{"date-parts":[["2019","10","10"]]},"author":[{"dropping-particle":"","family":"Zamansky","given":"Mike","non-dropping-particle":"","parse-names":false,"suffix":""}],"container-title":"Cestlaz.github.io","id":"ITEM-1","issued":{"date-parts":[["2019"]]},"title":"Github Classroom and Travis CI","type":"webpage"},"uris":["http://www.mendeley.com/documents/?uuid=3a46f81d-3a6c-3043-9fde-5d64b03d5285"]},{"id":"ITEM-2","itemData":{"URL":"https://github.blog/2017-03-01-real-time-feedback-for-students-using-continuous-integration-tools/","accessed":{"date-parts":[["2019","11","8"]]},"author":[{"dropping-particle":"","family":"Gennarelli","given":"Vanessa","non-dropping-particle":"","parse-names":false,"suffix":""}],"container-title":"Github blog","id":"ITEM-2","issued":{"date-parts":[["2017"]]},"title":"Real-time feedback for students using continuous integration tools - The GitHub Blog","type":"webpage"},"uris":["http://www.mendeley.com/documents/?uuid=580786ad-b57a-3f23-9b74-c32f1d006a12"]}],"mendeley":{"formattedCitation":"(Gennarelli, 2017; Zamansky, 2019)","plainTextFormattedCitation":"(Gennarelli, 2017; Zamansky, 2019)","previouslyFormattedCitation":"(Gennarelli, 2017; Zamansky, 2019)"},"properties":{"noteIndex":0},"schema":"https://github.com/citation-style-language/schema/raw/master/csl-citation.json"}</w:instrText>
+      </w:r>
+      <w:r>
+        <w:fldChar w:fldCharType="separate"/>
+      </w:r>
+      <w:r>
+        <w:rPr>
+          <w:noProof/>
+        </w:rPr>
+        <w:t>(Gennarelli, 2017; Zamansky, 2019)</w:t>
+      </w:r>
+      <w:r>
+        <w:fldChar w:fldCharType="end"/>
+      </w:r>
+      <w:r>
+        <w:t>.</w:t>
+      </w:r>
+      <w:r>
+        <w:t xml:space="preserve"> </w:t>
+      </w:r>
+      <w:r>
+        <w:t xml:space="preserve">This meant that students didn’t have to wait for their teacher to finish marking their work to find out </w:t>
+      </w:r>
+      <w:r>
+        <w:t xml:space="preserve">whether </w:t>
+      </w:r>
+      <w:r>
+        <w:t xml:space="preserve">they </w:t>
+      </w:r>
+      <w:r>
+        <w:t xml:space="preserve">had </w:t>
+      </w:r>
+      <w:r>
+        <w:t>solved the given problem</w:t>
+      </w:r>
+      <w:r>
+        <w:t xml:space="preserve"> or not </w:t>
+      </w:r>
+      <w:r>
+        <w:fldChar w:fldCharType="begin" w:fldLock="1"/>
+      </w:r>
+      <w:r>
+        <w:instrText>ADDIN CSL_CITATION {"citationItems":[{"id":"ITEM-1","itemData":{"URL":"https://github.blog/2019-02-12-how-github-classroom-and-travis-ci-improved-students-grades/","accessed":{"date-parts":[["2019","10","10"]]},"author":[{"dropping-particle":"","family":"Gennarelli","given":"Vanessa","non-dropping-particle":"","parse-names":false,"suffix":""}],"container-title":"Github blog","id":"ITEM-1","issued":{"date-parts":[["2019"]]},"title":"How GitHub Classroom and Travis CI improved students' grades - The GitHub Blog","type":"webpage"},"uris":["http://www.mendeley.com/documents/?uuid=3ee5d901-65c1-329e-ab15-ad675e17fe52"]}],"mendeley":{"formattedCitation":"(Gennarelli, 2019)","plainTextFormattedCitation":"(Gennarelli, 2019)","previouslyFormattedCitation":"(Gennarelli, 2019)"},"properties":{"noteIndex":0},"schema":"https://github.com/citation-style-language/schema/raw/master/csl-citation.json"}</w:instrText>
+      </w:r>
+      <w:r>
+        <w:fldChar w:fldCharType="separate"/>
+      </w:r>
+      <w:r>
+        <w:rPr>
+          <w:noProof/>
+        </w:rPr>
+        <w:t>(Gennarelli, 2019)</w:t>
+      </w:r>
+      <w:r>
+        <w:fldChar w:fldCharType="end"/>
+      </w:r>
+      <w:r>
+        <w:t>.</w:t>
+      </w:r>
+      <w:r>
+        <w:t xml:space="preserve"> </w:t>
+      </w:r>
+      <w:r>
+        <w:t xml:space="preserve">On the opposite side of this argument, the teachers were able to see the student’s tests and give feedback accordingly. If the students were struggling, the teacher could </w:t>
+      </w:r>
+      <w:r>
+        <w:t>resolve the issue quickly as opposed to finding out later in the module</w:t>
+      </w:r>
+      <w:r>
+        <w:t xml:space="preserve"> </w:t>
+      </w:r>
+      <w:r>
+        <w:fldChar w:fldCharType="begin" w:fldLock="1"/>
+      </w:r>
+      <w:r>
+        <w:instrText>ADDIN CSL_CITATION {"citationItems":[{"id":"ITEM-1","itemData":{"URL":"https://github.blog/2017-03-01-real-time-feedback-for-students-using-continuous-integration-tools/","accessed":{"date-parts":[["2019","11","8"]]},"author":[{"dropping-particle":"","family":"Gennarelli","given":"Vanessa","non-dropping-particle":"","parse-names":false,"suffix":""}],"container-title":"Github blog","id":"ITEM-1","issued":{"date-parts":[["2017"]]},"title":"Real-time feedback for students using continuous integration tools - The GitHub Blog","type":"webpage"},"uris":["http://www.mendeley.com/documents/?uuid=580786ad-b57a-3f23-9b74-c32f1d006a12"]}],"mendeley":{"formattedCitation":"(Gennarelli, 2017)","plainTextFormattedCitation":"(Gennarelli, 2017)","previouslyFormattedCitation":"(Gennarelli, 2017)"},"properties":{"noteIndex":0},"schema":"https://github.com/citation-style-language/schema/raw/master/csl-citation.json"}</w:instrText>
+      </w:r>
+      <w:r>
+        <w:fldChar w:fldCharType="separate"/>
+      </w:r>
+      <w:r>
+        <w:rPr>
+          <w:noProof/>
+        </w:rPr>
+        <w:t>(Gennarelli, 2017)</w:t>
+      </w:r>
+      <w:r>
+        <w:fldChar w:fldCharType="end"/>
+      </w:r>
+      <w:r>
+        <w:t>.</w:t>
+      </w:r>
+    </w:p>
+    <w:p>
+      <w:pPr>
+        <w:keepNext/>
+        <w:spacing w:line="360" w:lineRule="auto"/>
+      </w:pPr>
+      <w:r>
+        <w:rPr>
+          <w:noProof/>
+        </w:rPr>
+        <w:drawing>
+          <wp:inline distT="0" distB="0" distL="0" distR="0" wp14:anchorId="7BEADC3F" wp14:editId="57B9B726">
+            <wp:extent cx="5731510" cy="2966720"/>
+            <wp:effectExtent l="0" t="0" r="2540" b="5080"/>
+            <wp:docPr id="15" name="Picture 15" descr="A diagram displaying the Travis CI workflow. Students push to GitHub, which notifies Travis CI, and then gives feedback to the student, forming a loop."/>
+            <wp:cNvGraphicFramePr>
+              <a:graphicFrameLocks xmlns:a="http://schemas.openxmlformats.org/drawingml/2006/main" noChangeAspect="1"/>
+            </wp:cNvGraphicFramePr>
+            <a:graphic xmlns:a="http://schemas.openxmlformats.org/drawingml/2006/main">
+              <a:graphicData uri="http://schemas.openxmlformats.org/drawingml/2006/picture">
+                <pic:pic xmlns:pic="http://schemas.openxmlformats.org/drawingml/2006/picture">
+                  <pic:nvPicPr>
+                    <pic:cNvPr id="0" name="Picture 1" descr="A diagram displaying the Travis CI workflow. Students push to GitHub, which notifies Travis CI, and then gives feedback to the student, forming a loop."/>
+                    <pic:cNvPicPr>
+                      <a:picLocks noChangeAspect="1" noChangeArrowheads="1"/>
+                    </pic:cNvPicPr>
+                  </pic:nvPicPr>
+                  <pic:blipFill>
+                    <a:blip r:embed="rId15">
+                      <a:extLst>
+                        <a:ext uri="{28A0092B-C50C-407E-A947-70E740481C1C}">
+                          <a14:useLocalDpi xmlns:a14="http://schemas.microsoft.com/office/drawing/2010/main" val="0"/>
+                        </a:ext>
+                      </a:extLst>
+                    </a:blip>
+                    <a:srcRect/>
+                    <a:stretch>
+                      <a:fillRect/>
+                    </a:stretch>
+                  </pic:blipFill>
+                  <pic:spPr bwMode="auto">
+                    <a:xfrm>
+                      <a:off x="0" y="0"/>
+                      <a:ext cx="5731510" cy="2966720"/>
+                    </a:xfrm>
+                    <a:prstGeom prst="rect">
+                      <a:avLst/>
+                    </a:prstGeom>
+                    <a:noFill/>
+                    <a:ln>
+                      <a:noFill/>
+                    </a:ln>
+                  </pic:spPr>
+                </pic:pic>
+              </a:graphicData>
+            </a:graphic>
+          </wp:inline>
+        </w:drawing>
+      </w:r>
+    </w:p>
+    <w:p>
+      <w:pPr>
+        <w:pStyle w:val="Caption"/>
+      </w:pPr>
+      <w:r>
+        <w:t xml:space="preserve">Figure </w:t>
+      </w:r>
+      <w:fldSimple w:instr=" SEQ Figure \* ARABIC ">
+        <w:r>
+          <w:rPr>
+            <w:noProof/>
+          </w:rPr>
+          <w:t>10</w:t>
+        </w:r>
+      </w:fldSimple>
+      <w:r>
+        <w:t xml:space="preserve"> Workflow of a learning platform using a version control system and continuous integration software </w:t>
+      </w:r>
+      <w:r>
+        <w:fldChar w:fldCharType="begin" w:fldLock="1"/>
+      </w:r>
+      <w:r>
+        <w:instrText>ADDIN CSL_CITATION {"citationItems":[{"id":"ITEM-1","itemData":{"URL":"https://github.blog/2019-02-12-how-github-classroom-and-travis-ci-improved-students-grades/","accessed":{"date-parts":[["2019","10","10"]]},"author":[{"dropping-particle":"","family":"Gennarelli","given":"Vanessa","non-dropping-particle":"","parse-names":false,"suffix":""}],"container-title":"Github blog","id":"ITEM-1","issued":{"date-parts":[["2019"]]},"title":"How GitHub Classroom and Travis CI improved students' grades - The GitHub Blog","type":"webpage"},"uris":["http://www.mendeley.com/documents/?uuid=3ee5d901-65c1-329e-ab15-ad675e17fe52"]}],"mendeley":{"formattedCitation":"(Gennarelli, 2019)","plainTextFormattedCitation":"(Gennarelli, 2019)","previouslyFormattedCitation":"(Gennarelli, 2019)"},"properties":{"noteIndex":0},"schema":"https://github.com/citation-style-language/schema/raw/master/csl-citation.json"}</w:instrText>
+      </w:r>
+      <w:r>
+        <w:fldChar w:fldCharType="separate"/>
+      </w:r>
+      <w:r>
+        <w:rPr>
+          <w:i w:val="0"/>
+          <w:noProof/>
+        </w:rPr>
+        <w:t>(Gennarelli, 2019)</w:t>
+      </w:r>
+      <w:r>
+        <w:fldChar w:fldCharType="end"/>
+      </w:r>
+    </w:p>
+    <w:p>
+      <w:pPr>
+        <w:spacing w:line="360" w:lineRule="auto"/>
+      </w:pPr>
+      <w:r>
+        <w:t>On top of the benefits that continuous integration software has for students to better understand where they’ve went wrong in their code, it can also be extremely useful for students in coursework submissions</w:t>
+      </w:r>
+      <w:r>
+        <w:t xml:space="preserve"> as it will give the student’s piece of mind that what they’ve </w:t>
+      </w:r>
+      <w:r>
+        <w:t>made</w:t>
+      </w:r>
+      <w:r>
+        <w:t xml:space="preserve"> </w:t>
+      </w:r>
+      <w:r>
+        <w:t xml:space="preserve">actually works as </w:t>
+      </w:r>
+      <w:r>
+        <w:lastRenderedPageBreak/>
+        <w:t>intended</w:t>
+      </w:r>
+      <w:r>
+        <w:t xml:space="preserve"> </w:t>
+      </w:r>
+      <w:r>
+        <w:fldChar w:fldCharType="begin" w:fldLock="1"/>
+      </w:r>
+      <w:r>
+        <w:instrText>ADDIN CSL_CITATION {"citationItems":[{"id":"ITEM-1","itemData":{"URL":"https://cestlaz.github.io/post/github-classroom-travis/","accessed":{"date-parts":[["2019","10","10"]]},"author":[{"dropping-particle":"","family":"Zamansky","given":"Mike","non-dropping-particle":"","parse-names":false,"suffix":""}],"container-title":"Cestlaz.github.io","id":"ITEM-1","issued":{"date-parts":[["2019"]]},"title":"Github Classroom and Travis CI","type":"webpage"},"uris":["http://www.mendeley.com/documents/?uuid=3a46f81d-3a6c-3043-9fde-5d64b03d5285"]}],"mendeley":{"formattedCitation":"(Zamansky, 2019)","plainTextFormattedCitation":"(Zamansky, 2019)","previouslyFormattedCitation":"(Zamansky, 2019)"},"properties":{"noteIndex":0},"schema":"https://github.com/citation-style-language/schema/raw/master/csl-citation.json"}</w:instrText>
+      </w:r>
+      <w:r>
+        <w:fldChar w:fldCharType="separate"/>
+      </w:r>
+      <w:r>
+        <w:rPr>
+          <w:noProof/>
+        </w:rPr>
+        <w:t>(Zamansky, 2019)</w:t>
+      </w:r>
+      <w:r>
+        <w:fldChar w:fldCharType="end"/>
+      </w:r>
+      <w:r>
+        <w:t xml:space="preserve">. </w:t>
+      </w:r>
+      <w:r>
+        <w:t xml:space="preserve">Utilising the learning platform on their course, </w:t>
+      </w:r>
+      <w:r>
+        <w:t xml:space="preserve">Dr Shane Wilson </w:t>
+      </w:r>
+      <w:r>
+        <w:t xml:space="preserve">saw </w:t>
+      </w:r>
+      <w:r>
+        <w:t>a remarkable improvement on the pass rate of his course</w:t>
+      </w:r>
+      <w:r>
+        <w:t>, from 51% to 87%,</w:t>
+      </w:r>
+      <w:r>
+        <w:t xml:space="preserve"> </w:t>
+      </w:r>
+      <w:r>
+        <w:t xml:space="preserve">and an increase in student satisfaction </w:t>
+      </w:r>
+      <w:r>
+        <w:t xml:space="preserve">when compared to previous years </w:t>
+      </w:r>
+      <w:r>
+        <w:fldChar w:fldCharType="begin" w:fldLock="1"/>
+      </w:r>
+      <w:r>
+        <w:instrText>ADDIN CSL_CITATION {"citationItems":[{"id":"ITEM-1","itemData":{"URL":"https://github.blog/2019-02-12-how-github-classroom-and-travis-ci-improved-students-grades/","accessed":{"date-parts":[["2019","10","10"]]},"author":[{"dropping-particle":"","family":"Gennarelli","given":"Vanessa","non-dropping-particle":"","parse-names":false,"suffix":""}],"container-title":"Github blog","id":"ITEM-1","issued":{"date-parts":[["2019"]]},"title":"How GitHub Classroom and Travis CI improved students' grades - The GitHub Blog","type":"webpage"},"uris":["http://www.mendeley.com/documents/?uuid=3ee5d901-65c1-329e-ab15-ad675e17fe52"]}],"mendeley":{"formattedCitation":"(Gennarelli, 2019)","plainTextFormattedCitation":"(Gennarelli, 2019)"},"properties":{"noteIndex":0},"schema":"https://github.com/citation-style-language/schema/raw/master/csl-citation.json"}</w:instrText>
+      </w:r>
+      <w:r>
+        <w:fldChar w:fldCharType="separate"/>
+      </w:r>
+      <w:r>
+        <w:rPr>
+          <w:noProof/>
+        </w:rPr>
+        <w:t>(Gennarelli, 2019)</w:t>
+      </w:r>
+      <w:r>
+        <w:fldChar w:fldCharType="end"/>
+      </w:r>
+      <w:r>
+        <w:t>.</w:t>
+      </w:r>
+      <w:r>
+        <w:t xml:space="preserve"> </w:t>
+      </w:r>
+      <w:r>
+        <w:t xml:space="preserve">Alongside this, it has been noted that </w:t>
+      </w:r>
+      <w:r>
+        <w:t xml:space="preserve">lecturers found that the learning platform gave them further insights into how the students were progressing with their work as they could see the volume of commits the students were making. Using this the lecturers were able to help those that were struggling. </w:t>
+      </w:r>
+    </w:p>
+    <w:p>
+      <w:pPr>
+        <w:spacing w:line="360" w:lineRule="auto"/>
+      </w:pPr>
+      <w:r>
+        <w:t>One major drawback was noted in these implementations in that the continuous integration software couldn’t complete a build that had an infinite loop and as such the lecturer had to regularly check for any stalled builds.</w:t>
       </w:r>
       <w:bookmarkStart w:id="0" w:name="_GoBack"/>
       <w:bookmarkEnd w:id="0"/>
     </w:p>
     <w:p>
       <w:pPr>
-        <w:pStyle w:val="Heading4"/>
-      </w:pPr>
-      <w:r>
-        <w:t>2.4.1.2 Identified issues found when using a learning platform</w:t>
-      </w:r>
-    </w:p>
-    <w:p>
-      <w:r>
-        <w:t xml:space="preserve">On the </w:t>
-      </w:r>
-      <w:r>
-        <w:t>research</w:t>
-      </w:r>
-      <w:r>
-        <w:t xml:space="preserve"> conducted</w:t>
-      </w:r>
-      <w:r>
-        <w:t xml:space="preserve"> by </w:t>
-      </w:r>
-      <w:r>
-        <w:t>both studies</w:t>
-      </w:r>
-      <w:r>
-        <w:t>, they</w:t>
-      </w:r>
-      <w:r>
-        <w:t xml:space="preserve"> found several flaws with</w:t>
-      </w:r>
-      <w:r>
-        <w:t xml:space="preserve"> their implementations</w:t>
-      </w:r>
-      <w:r>
-        <w:t xml:space="preserve">. </w:t>
-      </w:r>
-      <w:r>
-        <w:fldChar w:fldCharType="begin" w:fldLock="1"/>
-      </w:r>
-      <w:r>
-        <w:instrText>ADDIN CSL_CITATION {"citationItems":[{"id":"ITEM-1","itemData":{"DOI":"10.1145/2889160.2889195","ISBN":"9781450341615","ISSN":"02705257","abstract":"GitHub has been embraced by the software development community as an important social platform for managing software projects and to support collaborative development. More recently, educators have begun to adopt it for hosting course content and student assignments. From our previous research, we found that educators leverage GitHub's collaboration and transparency features to create, reuse and remix course materials, and to encourage student contributions and monitor student activity on assignments and projects. However, our previous research did not consider the student perspective. In this paper, we present a case study where GitHub is used as a learning platform for two software engineering courses. We gathered student perspectives on how the use of GitHub in their courses might benefit them and to identify the challenges they may face. The findings from our case study indicate that software engineering students do benefit from GitHub's transparent and open workflow. However, students were concerned that since GitHub is not inherently an educational tool, it lacks key features important for education and poses learning and privacy concerns. Our findings provide recommendations for designers on how tools such as GitHub can be used to improve software engineering education, and also point to recommendations for instructors on how to use it more effectively in their courses.","author":[{"dropping-particle":"","family":"Feliciano","given":"Joseph","non-dropping-particle":"","parse-names":false,"suffix":""},{"dropping-particle":"","family":"Storey","given":"Margaret Anne","non-dropping-particle":"","parse-names":false,"suffix":""},{"dropping-particle":"","family":"Zagalsky","given":"Alexey","non-dropping-particle":"","parse-names":false,"suffix":""}],"container-title":"Proceedings - International Conference on Software Engineering","id":"ITEM-1","issued":{"date-parts":[["2016"]]},"page":"422-431","publisher":"ACM Press","publisher-place":"New York, New York, USA","title":"Student experiences using GitHub in software engineering courses: A case study","type":"paper-conference"},"uris":["http://www.mendeley.com/documents/?uuid=c06fdde7-cf77-3574-af44-f49c5f86a1e4"]}],"mendeley":{"formattedCitation":"(Feliciano, Storey and Zagalsky, 2016)","plainTextFormattedCitation":"(Feliciano, Storey and Zagalsky, 2016)","previouslyFormattedCitation":"(Feliciano, Storey and Zagalsky, 2016)"},"properties":{"noteIndex":0},"schema":"https://github.com/citation-style-language/schema/raw/master/csl-citation.json"}</w:instrText>
-      </w:r>
-      <w:r>
-        <w:fldChar w:fldCharType="separate"/>
-      </w:r>
-      <w:r>
-        <w:rPr>
-          <w:noProof/>
-        </w:rPr>
-        <w:t>(Feliciano, Storey and Zagalsky, 2016)</w:t>
-      </w:r>
-      <w:r>
-        <w:fldChar w:fldCharType="end"/>
-      </w:r>
-      <w:r>
-        <w:t xml:space="preserve"> found that depending on the </w:t>
-      </w:r>
-      <w:r>
-        <w:t>teacher’s</w:t>
-      </w:r>
-      <w:r>
-        <w:t xml:space="preserve"> prior experience or lack thereof on using version control systems c</w:t>
-      </w:r>
-      <w:r>
-        <w:t>an cause an</w:t>
-      </w:r>
-      <w:r>
-        <w:t xml:space="preserve"> negative effect in the students understanding of using the</w:t>
-      </w:r>
-      <w:r>
-        <w:t xml:space="preserve"> </w:t>
-      </w:r>
-      <w:r>
-        <w:t>system</w:t>
-      </w:r>
-      <w:r>
-        <w:t xml:space="preserve"> to its fullest potential</w:t>
-      </w:r>
-      <w:r>
-        <w:t xml:space="preserve"> which may have had </w:t>
-      </w:r>
-      <w:r>
-        <w:t>the</w:t>
-      </w:r>
-      <w:r>
-        <w:t xml:space="preserve"> adverse effect of reducing the potential for collaboratio</w:t>
-      </w:r>
-      <w:r>
-        <w:t>n</w:t>
-      </w:r>
-      <w:r>
-        <w:t xml:space="preserve">. </w:t>
-      </w:r>
-      <w:r>
-        <w:t>In that same study, the student’s identified that having a specific lecture on using Github at the beginning of the course would have been beneficial for their learning</w:t>
-      </w:r>
-      <w:r>
-        <w:t xml:space="preserve"> and their understanding. </w:t>
-      </w:r>
-      <w:r>
-        <w:fldChar w:fldCharType="begin" w:fldLock="1"/>
-      </w:r>
-      <w:r>
-        <w:instrText>ADDIN CSL_CITATION {"citationItems":[{"id":"ITEM-1","itemData":{"DOI":"10.1145/2445196.2445386","ISBN":"9781450320306","abstract":"Numerous CS faculty have demonstrated the benefits of us-ing version control in courses other than software engineer-ing. However, they maintained their own servers, and to the best of our knowledge, none published experiences with version control in CS1 courses for non-CS engineering ma-jors. As a result, even faculty experienced with version con-trol may hesitate to adopt it in some classes, fearing that it is too difficult, time consuming or distracting. In this pa-per, we describe how we adopted version control in a CS1 course for non-CS engineering majors, and how project host-ing services facilitated its use. Our experience indicates that undergraduate engineering majors in CS courses can gain competence in version control, and project hosting services simplify course management. Copyright © 2013 ACM.","author":[{"dropping-particle":"","family":"Lawrance","given":"Joseph","non-dropping-particle":"","parse-names":false,"suffix":""},{"dropping-particle":"","family":"Jung","given":"Seikyung","non-dropping-particle":"","parse-names":false,"suffix":""},{"dropping-particle":"","family":"Wiseman","given":"Charles","non-dropping-particle":"","parse-names":false,"suffix":""}],"container-title":"SIGCSE 2013 - Proceedings of the 44th ACM Technical Symposium on Computer Science Education","id":"ITEM-1","issued":{"date-parts":[["2013"]]},"page":"639-644","title":"Git on the cloud in the classroom","type":"paper-conference"},"uris":["http://www.mendeley.com/documents/?uuid=edf2c2a0-1856-3209-b869-dd6fae091db2"]}],"mendeley":{"formattedCitation":"(Lawrance, Jung and Wiseman, 2013)","plainTextFormattedCitation":"(Lawrance, Jung and Wiseman, 2013)","previouslyFormattedCitation":"(Lawrance, Jung and Wiseman, 2013)"},"properties":{"noteIndex":0},"schema":"https://github.com/citation-style-language/schema/raw/master/csl-citation.json"}</w:instrText>
-      </w:r>
-      <w:r>
-        <w:fldChar w:fldCharType="separate"/>
-      </w:r>
-      <w:r>
-        <w:rPr>
-          <w:noProof/>
-        </w:rPr>
-        <w:t>(Lawrance, Jung and Wiseman, 2013)</w:t>
-      </w:r>
-      <w:r>
-        <w:fldChar w:fldCharType="end"/>
-      </w:r>
-      <w:r>
-        <w:t xml:space="preserve"> argues that although the process of getting used to using the system took time for the students to learn, there was a more pressing issue in th</w:t>
-      </w:r>
-      <w:r>
-        <w:t xml:space="preserve">at some of the students were only working from the master branch and as a result had more difficulty in merging changes due to the increase in conflicts.  </w:t>
-      </w:r>
-    </w:p>
-    <w:p>
-      <w:r>
-        <w:fldChar w:fldCharType="begin" w:fldLock="1"/>
-      </w:r>
-      <w:r>
-        <w:instrText>ADDIN CSL_CITATION {"citationItems":[{"id":"ITEM-1","itemData":{"DOI":"10.1145/2889160.2889195","ISBN":"9781450341615","ISSN":"02705257","abstract":"GitHub has been embraced by the software development community as an important social platform for managing software projects and to support collaborative development. More recently, educators have begun to adopt it for hosting course content and student assignments. From our previous research, we found that educators leverage GitHub's collaboration and transparency features to create, reuse and remix course materials, and to encourage student contributions and monitor student activity on assignments and projects. However, our previous research did not consider the student perspective. In this paper, we present a case study where GitHub is used as a learning platform for two software engineering courses. We gathered student perspectives on how the use of GitHub in their courses might benefit them and to identify the challenges they may face. The findings from our case study indicate that software engineering students do benefit from GitHub's transparent and open workflow. However, students were concerned that since GitHub is not inherently an educational tool, it lacks key features important for education and poses learning and privacy concerns. Our findings provide recommendations for designers on how tools such as GitHub can be used to improve software engineering education, and also point to recommendations for instructors on how to use it more effectively in their courses.","author":[{"dropping-particle":"","family":"Feliciano","given":"Joseph","non-dropping-particle":"","parse-names":false,"suffix":""},{"dropping-particle":"","family":"Storey","given":"Margaret Anne","non-dropping-particle":"","parse-names":false,"suffix":""},{"dropping-particle":"","family":"Zagalsky","given":"Alexey","non-dropping-particle":"","parse-names":false,"suffix":""}],"container-title":"Proceedings - International Conference on Software Engineering","id":"ITEM-1","issued":{"date-parts":[["2016"]]},"page":"422-431","publisher":"ACM Press","publisher-place":"New York, New York, USA","title":"Student experiences using GitHub in software engineering courses: A case study","type":"paper-conference"},"uris":["http://www.mendeley.com/documents/?uuid=c06fdde7-cf77-3574-af44-f49c5f86a1e4"]}],"mendeley":{"formattedCitation":"(Feliciano, Storey and Zagalsky, 2016)","plainTextFormattedCitation":"(Feliciano, Storey and Zagalsky, 2016)","previouslyFormattedCitation":"(Feliciano, Storey and Zagalsky, 2016)"},"properties":{"noteIndex":0},"schema":"https://github.com/citation-style-language/schema/raw/master/csl-citation.json"}</w:instrText>
-      </w:r>
-      <w:r>
-        <w:fldChar w:fldCharType="separate"/>
-      </w:r>
-      <w:r>
-        <w:rPr>
-          <w:noProof/>
-        </w:rPr>
-        <w:t>(Feliciano, Storey and Zagalsky, 2016)</w:t>
-      </w:r>
-      <w:r>
-        <w:fldChar w:fldCharType="end"/>
-      </w:r>
-      <w:r>
-        <w:t xml:space="preserve"> also outlined the students concerns of using public projects. </w:t>
-      </w:r>
-      <w:r>
-        <w:t>The students were concerned that the work they carried out</w:t>
-      </w:r>
-      <w:r>
-        <w:t xml:space="preserve"> may not be something they want displayed to the public as there was the risk that their repositories</w:t>
-      </w:r>
-      <w:r>
-        <w:t xml:space="preserve"> could be found by future employers </w:t>
-      </w:r>
-      <w:r>
-        <w:t xml:space="preserve">which may negatively </w:t>
-      </w:r>
-      <w:r>
-        <w:t>affect</w:t>
-      </w:r>
-      <w:r>
-        <w:t xml:space="preserve"> their chances in receiving a job after graduation. </w:t>
-      </w:r>
-      <w:r>
-        <w:t xml:space="preserve">However, that same study discovered that some of the respondents in the study when looking for jobs had been asked by potential employers to include their </w:t>
-      </w:r>
-      <w:r>
-        <w:t xml:space="preserve">Github </w:t>
-      </w:r>
-      <w:r>
-        <w:t>account as part of the hiring process</w:t>
-      </w:r>
-      <w:r>
-        <w:t xml:space="preserve"> so </w:t>
-      </w:r>
-      <w:r>
-        <w:lastRenderedPageBreak/>
-        <w:t>using private repositories may have a negative effect when the students start looking for jobs once they graduate</w:t>
-      </w:r>
-      <w:r>
-        <w:t xml:space="preserve">. </w:t>
-      </w:r>
-    </w:p>
-    <w:p>
-      <w:r>
-        <w:t xml:space="preserve">One of the main drawbacks that </w:t>
-      </w:r>
-      <w:r>
-        <w:t>both studies</w:t>
-      </w:r>
-      <w:r>
-        <w:fldChar w:fldCharType="begin" w:fldLock="1"/>
-      </w:r>
-      <w:r>
-        <w:instrText>ADDIN CSL_CITATION {"citationItems":[{"id":"ITEM-1","itemData":{"DOI":"10.1145/2889160.2889195","ISBN":"9781450341615","ISSN":"02705257","abstract":"GitHub has been embraced by the software development community as an important social platform for managing software projects and to support collaborative development. More recently, educators have begun to adopt it for hosting course content and student assignments. From our previous research, we found that educators leverage GitHub's collaboration and transparency features to create, reuse and remix course materials, and to encourage student contributions and monitor student activity on assignments and projects. However, our previous research did not consider the student perspective. In this paper, we present a case study where GitHub is used as a learning platform for two software engineering courses. We gathered student perspectives on how the use of GitHub in their courses might benefit them and to identify the challenges they may face. The findings from our case study indicate that software engineering students do benefit from GitHub's transparent and open workflow. However, students were concerned that since GitHub is not inherently an educational tool, it lacks key features important for education and poses learning and privacy concerns. Our findings provide recommendations for designers on how tools such as GitHub can be used to improve software engineering education, and also point to recommendations for instructors on how to use it more effectively in their courses.","author":[{"dropping-particle":"","family":"Feliciano","given":"Joseph","non-dropping-particle":"","parse-names":false,"suffix":""},{"dropping-particle":"","family":"Storey","given":"Margaret Anne","non-dropping-particle":"","parse-names":false,"suffix":""},{"dropping-particle":"","family":"Zagalsky","given":"Alexey","non-dropping-particle":"","parse-names":false,"suffix":""}],"container-title":"Proceedings - International Conference on Software Engineering","id":"ITEM-1","issued":{"date-parts":[["2016"]]},"page":"422-431","publisher":"ACM Press","publisher-place":"New York, New York, USA","title":"Student experiences using GitHub in software engineering courses: A case study","type":"paper-conference"},"uris":["http://www.mendeley.com/documents/?uuid=c06fdde7-cf77-3574-af44-f49c5f86a1e4"]}],"mendeley":{"formattedCitation":"(Feliciano, Storey and Zagalsky, 2016)","plainTextFormattedCitation":"(Feliciano, Storey and Zagalsky, 2016)","previouslyFormattedCitation":"(Feliciano, Storey and Zagalsky, 2016)"},"properties":{"noteIndex":0},"schema":"https://github.com/citation-style-language/schema/raw/master/csl-citation.json"}</w:instrText>
-      </w:r>
-      <w:r>
-        <w:fldChar w:fldCharType="separate"/>
-      </w:r>
-      <w:r>
-        <w:t xml:space="preserve">(Feliciano, Storey and </w:t>
-      </w:r>
-      <w:proofErr w:type="spellStart"/>
-      <w:r>
-        <w:t>Zagalsky</w:t>
-      </w:r>
-      <w:proofErr w:type="spellEnd"/>
-      <w:r>
-        <w:t>, 2016)</w:t>
-      </w:r>
-      <w:r>
-        <w:fldChar w:fldCharType="end"/>
-      </w:r>
-      <w:r>
-        <w:t xml:space="preserve"> noted was that </w:t>
-      </w:r>
-      <w:r>
-        <w:t xml:space="preserve">teachers could not simply </w:t>
-      </w:r>
-      <w:r>
-        <w:t>rely on</w:t>
-      </w:r>
-      <w:r>
-        <w:t xml:space="preserve"> the version control system for coursework submission as the system simply doesn’t have the required functionality to do so. </w:t>
-      </w:r>
-    </w:p>
-    <w:p>
-      <w:pPr>
-        <w:pStyle w:val="Heading3"/>
         <w:spacing w:line="360" w:lineRule="auto"/>
       </w:pPr>
       <w:r>
-        <w:t>2.</w:t>
-      </w:r>
-      <w:r>
-        <w:t>4</w:t>
-      </w:r>
-      <w:r>
-        <w:t>.</w:t>
-      </w:r>
-      <w:r>
-        <w:t>2</w:t>
-      </w:r>
-      <w:r>
-        <w:t xml:space="preserve"> </w:t>
-      </w:r>
-      <w:r>
-        <w:t>Lecturer’s findings on integrating their courses with a learning platform</w:t>
-      </w:r>
-    </w:p>
-    <w:p>
-      <w:pPr>
-        <w:spacing w:line="360" w:lineRule="auto"/>
-      </w:pPr>
+        <w:t>As the research has identified throughout</w:t>
+      </w:r>
+      <w:r>
+        <w:t>,</w:t>
+      </w:r>
+      <w:r>
+        <w:t xml:space="preserve"> ensuring students learn for themselves is an extremely important factor in reinforcing their knowledge and understanding</w:t>
+      </w:r>
+      <w:r>
+        <w:t xml:space="preserve"> and utilising continuous integration will allow for this to happen. </w:t>
+      </w:r>
     </w:p>
     <w:p>
       <w:pPr>
@@ -4939,7 +5188,7 @@
                     <pic:cNvPicPr/>
                   </pic:nvPicPr>
                   <pic:blipFill>
-                    <a:blip r:embed="rId15"/>
+                    <a:blip r:embed="rId16"/>
                     <a:stretch>
                       <a:fillRect/>
                     </a:stretch>
@@ -4967,27 +5216,14 @@
       <w:r>
         <w:t xml:space="preserve">Figure </w:t>
       </w:r>
-      <w:r>
-        <w:fldChar w:fldCharType="begin"/>
-      </w:r>
-      <w:r>
-        <w:instrText xml:space="preserve"> SEQ Figure \* ARABIC </w:instrText>
-      </w:r>
-      <w:r>
-        <w:fldChar w:fldCharType="separate"/>
-      </w:r>
-      <w:r>
-        <w:rPr>
-          <w:noProof/>
-        </w:rPr>
-        <w:t>10</w:t>
-      </w:r>
-      <w:r>
-        <w:rPr>
-          <w:noProof/>
-        </w:rPr>
-        <w:fldChar w:fldCharType="end"/>
-      </w:r>
+      <w:fldSimple w:instr=" SEQ Figure \* ARABIC ">
+        <w:r>
+          <w:rPr>
+            <w:noProof/>
+          </w:rPr>
+          <w:t>11</w:t>
+        </w:r>
+      </w:fldSimple>
       <w:r>
         <w:t xml:space="preserve"> Example of a generic repository hosted on Github (Forsyth, 2019)</w:t>
       </w:r>
@@ -5196,7 +5432,7 @@
                     </pic:cNvPicPr>
                   </pic:nvPicPr>
                   <pic:blipFill>
-                    <a:blip r:embed="rId16">
+                    <a:blip r:embed="rId17">
                       <a:extLst>
                         <a:ext uri="{28A0092B-C50C-407E-A947-70E740481C1C}">
                           <a14:useLocalDpi xmlns:a14="http://schemas.microsoft.com/office/drawing/2010/main" val="0"/>
@@ -5235,14 +5471,27 @@
       <w:r>
         <w:t xml:space="preserve">Figure </w:t>
       </w:r>
-      <w:fldSimple w:instr=" SEQ Figure \* ARABIC ">
-        <w:r>
-          <w:rPr>
-            <w:noProof/>
-          </w:rPr>
-          <w:t>11</w:t>
-        </w:r>
-      </w:fldSimple>
+      <w:r>
+        <w:fldChar w:fldCharType="begin"/>
+      </w:r>
+      <w:r>
+        <w:instrText xml:space="preserve"> SEQ Figure \* ARABIC </w:instrText>
+      </w:r>
+      <w:r>
+        <w:fldChar w:fldCharType="separate"/>
+      </w:r>
+      <w:r>
+        <w:rPr>
+          <w:noProof/>
+        </w:rPr>
+        <w:t>12</w:t>
+      </w:r>
+      <w:r>
+        <w:rPr>
+          <w:noProof/>
+        </w:rPr>
+        <w:fldChar w:fldCharType="end"/>
+      </w:r>
       <w:r>
         <w:t xml:space="preserve"> </w:t>
       </w:r>
@@ -5503,7 +5752,7 @@
                     <pic:cNvPicPr/>
                   </pic:nvPicPr>
                   <pic:blipFill>
-                    <a:blip r:embed="rId17"/>
+                    <a:blip r:embed="rId18"/>
                     <a:stretch>
                       <a:fillRect/>
                     </a:stretch>
@@ -5531,27 +5780,14 @@
       <w:r>
         <w:t xml:space="preserve">Figure </w:t>
       </w:r>
-      <w:r>
-        <w:fldChar w:fldCharType="begin"/>
-      </w:r>
-      <w:r>
-        <w:instrText xml:space="preserve"> SEQ Figure \* ARABIC </w:instrText>
-      </w:r>
-      <w:r>
-        <w:fldChar w:fldCharType="separate"/>
-      </w:r>
-      <w:r>
-        <w:rPr>
-          <w:noProof/>
-        </w:rPr>
-        <w:t>12</w:t>
-      </w:r>
-      <w:r>
-        <w:rPr>
-          <w:noProof/>
-        </w:rPr>
-        <w:fldChar w:fldCharType="end"/>
-      </w:r>
+      <w:fldSimple w:instr=" SEQ Figure \* ARABIC ">
+        <w:r>
+          <w:rPr>
+            <w:noProof/>
+          </w:rPr>
+          <w:t>13</w:t>
+        </w:r>
+      </w:fldSimple>
       <w:r>
         <w:t xml:space="preserve"> </w:t>
       </w:r>
@@ -5559,15 +5795,7 @@
         <w:t>Example of a com</w:t>
       </w:r>
       <w:r>
-        <w:t>mit history of a project hosted on Github (</w:t>
-      </w:r>
-      <w:proofErr w:type="spellStart"/>
-      <w:r>
-        <w:t>Kottal</w:t>
-      </w:r>
-      <w:proofErr w:type="spellEnd"/>
-      <w:r>
-        <w:t>, 2019)</w:t>
+        <w:t>mit history of a project hosted on Github (Kottal, 2019)</w:t>
       </w:r>
     </w:p>
     <w:p/>
@@ -5693,7 +5921,7 @@
                     </pic:cNvPicPr>
                   </pic:nvPicPr>
                   <pic:blipFill>
-                    <a:blip r:embed="rId18" cstate="print">
+                    <a:blip r:embed="rId19" cstate="print">
                       <a:extLst>
                         <a:ext uri="{28A0092B-C50C-407E-A947-70E740481C1C}">
                           <a14:useLocalDpi xmlns:a14="http://schemas.microsoft.com/office/drawing/2010/main" val="0"/>
@@ -5732,27 +5960,14 @@
       <w:r>
         <w:t xml:space="preserve">Figure </w:t>
       </w:r>
-      <w:r>
-        <w:fldChar w:fldCharType="begin"/>
-      </w:r>
-      <w:r>
-        <w:instrText xml:space="preserve"> SEQ Figure \* ARABIC </w:instrText>
-      </w:r>
-      <w:r>
-        <w:fldChar w:fldCharType="separate"/>
-      </w:r>
-      <w:r>
-        <w:rPr>
-          <w:noProof/>
-        </w:rPr>
-        <w:t>13</w:t>
-      </w:r>
-      <w:r>
-        <w:rPr>
-          <w:noProof/>
-        </w:rPr>
-        <w:fldChar w:fldCharType="end"/>
-      </w:r>
+      <w:fldSimple w:instr=" SEQ Figure \* ARABIC ">
+        <w:r>
+          <w:rPr>
+            <w:noProof/>
+          </w:rPr>
+          <w:t>14</w:t>
+        </w:r>
+      </w:fldSimple>
       <w:r>
         <w:t xml:space="preserve"> Comparison of changes made to a file between commits</w:t>
       </w:r>
@@ -5912,10 +6127,10 @@
         <w:t>For continuous integration software to work, all the code required for the project must be stored in the repository</w:t>
       </w:r>
       <w:r>
-        <w:t xml:space="preserve"> [GET REF]</w:t>
-      </w:r>
-      <w:r>
-        <w:t xml:space="preserve"> and o</w:t>
+        <w:t xml:space="preserve"> </w:t>
+      </w:r>
+      <w:r>
+        <w:t>and o</w:t>
       </w:r>
       <w:r>
         <w:t xml:space="preserve">nce a change has been pushed to the repository, the software will run the list of commands to begin </w:t>
@@ -5987,7 +6202,7 @@
                     </pic:cNvPicPr>
                   </pic:nvPicPr>
                   <pic:blipFill>
-                    <a:blip r:embed="rId19">
+                    <a:blip r:embed="rId20">
                       <a:extLst>
                         <a:ext uri="{28A0092B-C50C-407E-A947-70E740481C1C}">
                           <a14:useLocalDpi xmlns:a14="http://schemas.microsoft.com/office/drawing/2010/main" val="0"/>
@@ -6026,27 +6241,14 @@
       <w:r>
         <w:t xml:space="preserve">Figure </w:t>
       </w:r>
-      <w:r>
-        <w:fldChar w:fldCharType="begin"/>
-      </w:r>
-      <w:r>
-        <w:instrText xml:space="preserve"> SEQ Figure \* ARABIC </w:instrText>
-      </w:r>
-      <w:r>
-        <w:fldChar w:fldCharType="separate"/>
-      </w:r>
-      <w:r>
-        <w:rPr>
-          <w:noProof/>
-        </w:rPr>
-        <w:t>14</w:t>
-      </w:r>
-      <w:r>
-        <w:rPr>
-          <w:noProof/>
-        </w:rPr>
-        <w:fldChar w:fldCharType="end"/>
-      </w:r>
+      <w:fldSimple w:instr=" SEQ Figure \* ARABIC ">
+        <w:r>
+          <w:rPr>
+            <w:noProof/>
+          </w:rPr>
+          <w:t>15</w:t>
+        </w:r>
+      </w:fldSimple>
       <w:r>
         <w:t xml:space="preserve"> Cycle of software development using TDD</w:t>
       </w:r>
@@ -6936,7 +7138,7 @@
           <w:noProof/>
           <w:szCs w:val="24"/>
         </w:rPr>
-        <w:t xml:space="preserve">Github (2019) </w:t>
+        <w:t xml:space="preserve">Gennarelli, V. (2017) </w:t>
       </w:r>
       <w:r>
         <w:rPr>
@@ -6946,7 +7148,7 @@
           <w:noProof/>
           <w:szCs w:val="24"/>
         </w:rPr>
-        <w:t xml:space="preserve">The State of the Octoverse celebrates a year of building across teams, time zones, and </w:t>
+        <w:t xml:space="preserve">Real-time feedback for students using continuous integration tools - The GitHub </w:t>
       </w:r>
       <w:r>
         <w:rPr>
@@ -6957,15 +7159,33 @@
           <w:szCs w:val="24"/>
         </w:rPr>
         <w:lastRenderedPageBreak/>
-        <w:t>millions of merged pull requests.</w:t>
-      </w:r>
-      <w:r>
-        <w:rPr>
-          <w:rFonts w:ascii="Calibri" w:hAnsi="Calibri" w:cs="Calibri"/>
-          <w:noProof/>
-          <w:szCs w:val="24"/>
-        </w:rPr>
-        <w:t xml:space="preserve"> Available at: https://octoverse.github.com/ (Accessed: 7 November 2019).</w:t>
+        <w:t>Blog</w:t>
+      </w:r>
+      <w:r>
+        <w:rPr>
+          <w:rFonts w:ascii="Calibri" w:hAnsi="Calibri" w:cs="Calibri"/>
+          <w:noProof/>
+          <w:szCs w:val="24"/>
+        </w:rPr>
+        <w:t xml:space="preserve">, </w:t>
+      </w:r>
+      <w:r>
+        <w:rPr>
+          <w:rFonts w:ascii="Calibri" w:hAnsi="Calibri" w:cs="Calibri"/>
+          <w:i/>
+          <w:iCs/>
+          <w:noProof/>
+          <w:szCs w:val="24"/>
+        </w:rPr>
+        <w:t>Github blog</w:t>
+      </w:r>
+      <w:r>
+        <w:rPr>
+          <w:rFonts w:ascii="Calibri" w:hAnsi="Calibri" w:cs="Calibri"/>
+          <w:noProof/>
+          <w:szCs w:val="24"/>
+        </w:rPr>
+        <w:t>. Available at: https://github.blog/2017-03-01-real-time-feedback-for-students-using-continuous-integration-tools/ (Accessed: 8 November 2019).</w:t>
       </w:r>
     </w:p>
     <w:p>
@@ -6987,7 +7207,7 @@
           <w:noProof/>
           <w:szCs w:val="24"/>
         </w:rPr>
-        <w:t xml:space="preserve">Github (no date) </w:t>
+        <w:t xml:space="preserve">Gennarelli, V. (2019) </w:t>
       </w:r>
       <w:r>
         <w:rPr>
@@ -6997,15 +7217,33 @@
           <w:noProof/>
           <w:szCs w:val="24"/>
         </w:rPr>
-        <w:t>GitHub Glossary - GitHub Help</w:t>
-      </w:r>
-      <w:r>
-        <w:rPr>
-          <w:rFonts w:ascii="Calibri" w:hAnsi="Calibri" w:cs="Calibri"/>
-          <w:noProof/>
-          <w:szCs w:val="24"/>
-        </w:rPr>
-        <w:t>. Available at: https://help.github.com/en/github/getting-started-with-github/github-glossary (Accessed: 7 November 2019).</w:t>
+        <w:t>How GitHub Classroom and Travis CI improved students’ grades - The GitHub Blog</w:t>
+      </w:r>
+      <w:r>
+        <w:rPr>
+          <w:rFonts w:ascii="Calibri" w:hAnsi="Calibri" w:cs="Calibri"/>
+          <w:noProof/>
+          <w:szCs w:val="24"/>
+        </w:rPr>
+        <w:t xml:space="preserve">, </w:t>
+      </w:r>
+      <w:r>
+        <w:rPr>
+          <w:rFonts w:ascii="Calibri" w:hAnsi="Calibri" w:cs="Calibri"/>
+          <w:i/>
+          <w:iCs/>
+          <w:noProof/>
+          <w:szCs w:val="24"/>
+        </w:rPr>
+        <w:t>Github blog</w:t>
+      </w:r>
+      <w:r>
+        <w:rPr>
+          <w:rFonts w:ascii="Calibri" w:hAnsi="Calibri" w:cs="Calibri"/>
+          <w:noProof/>
+          <w:szCs w:val="24"/>
+        </w:rPr>
+        <w:t>. Available at: https://github.blog/2019-02-12-how-github-classroom-and-travis-ci-improved-students-grades/ (Accessed: 10 October 2019).</w:t>
       </w:r>
     </w:p>
     <w:p>
@@ -7027,7 +7265,7 @@
           <w:noProof/>
           <w:szCs w:val="24"/>
         </w:rPr>
-        <w:t xml:space="preserve">Gokhale, A. A. (1995) ‘Collaborative Learning Enhances Critical Thinking’, </w:t>
+        <w:t xml:space="preserve">Github (2019) </w:t>
       </w:r>
       <w:r>
         <w:rPr>
@@ -7037,15 +7275,15 @@
           <w:noProof/>
           <w:szCs w:val="24"/>
         </w:rPr>
-        <w:t>Journal of Technology Education</w:t>
-      </w:r>
-      <w:r>
-        <w:rPr>
-          <w:rFonts w:ascii="Calibri" w:hAnsi="Calibri" w:cs="Calibri"/>
-          <w:noProof/>
-          <w:szCs w:val="24"/>
-        </w:rPr>
-        <w:t>. Virginia Tech Libraries, 7(1). doi: 10.21061/jte.v7i1.a.2.</w:t>
+        <w:t>The State of the Octoverse celebrates a year of building across teams, time zones, and millions of merged pull requests.</w:t>
+      </w:r>
+      <w:r>
+        <w:rPr>
+          <w:rFonts w:ascii="Calibri" w:hAnsi="Calibri" w:cs="Calibri"/>
+          <w:noProof/>
+          <w:szCs w:val="24"/>
+        </w:rPr>
+        <w:t xml:space="preserve"> Available at: https://octoverse.github.com/ (Accessed: 7 November 2019).</w:t>
       </w:r>
     </w:p>
     <w:p>
@@ -7067,7 +7305,25 @@
           <w:noProof/>
           <w:szCs w:val="24"/>
         </w:rPr>
-        <w:t>Gröner, M. and Nance, R. (2002) ‘Capturing Requirements Meeting Customer Intent: A Structured Methodological Approach’. doi: 10.1017/CBO9781107415324.004.</w:t>
+        <w:t xml:space="preserve">Github (no date) </w:t>
+      </w:r>
+      <w:r>
+        <w:rPr>
+          <w:rFonts w:ascii="Calibri" w:hAnsi="Calibri" w:cs="Calibri"/>
+          <w:i/>
+          <w:iCs/>
+          <w:noProof/>
+          <w:szCs w:val="24"/>
+        </w:rPr>
+        <w:t>GitHub Glossary - GitHub Help</w:t>
+      </w:r>
+      <w:r>
+        <w:rPr>
+          <w:rFonts w:ascii="Calibri" w:hAnsi="Calibri" w:cs="Calibri"/>
+          <w:noProof/>
+          <w:szCs w:val="24"/>
+        </w:rPr>
+        <w:t>. Available at: https://help.github.com/en/github/getting-started-with-github/github-glossary (Accessed: 7 November 2019).</w:t>
       </w:r>
     </w:p>
     <w:p>
@@ -7089,7 +7345,7 @@
           <w:noProof/>
           <w:szCs w:val="24"/>
         </w:rPr>
-        <w:t xml:space="preserve">Haefliger, S., Von Krogh, G. and Spaeth, S. (2008) ‘Code reuse in open source software’, </w:t>
+        <w:t xml:space="preserve">Gokhale, A. A. (1995) ‘Collaborative Learning Enhances Critical Thinking’, </w:t>
       </w:r>
       <w:r>
         <w:rPr>
@@ -7099,15 +7355,15 @@
           <w:noProof/>
           <w:szCs w:val="24"/>
         </w:rPr>
-        <w:t>Management Science</w:t>
-      </w:r>
-      <w:r>
-        <w:rPr>
-          <w:rFonts w:ascii="Calibri" w:hAnsi="Calibri" w:cs="Calibri"/>
-          <w:noProof/>
-          <w:szCs w:val="24"/>
-        </w:rPr>
-        <w:t>, 54(1), pp. 180–193. doi: 10.1287/mnsc.1070.0748.</w:t>
+        <w:t>Journal of Technology Education</w:t>
+      </w:r>
+      <w:r>
+        <w:rPr>
+          <w:rFonts w:ascii="Calibri" w:hAnsi="Calibri" w:cs="Calibri"/>
+          <w:noProof/>
+          <w:szCs w:val="24"/>
+        </w:rPr>
+        <w:t>. Virginia Tech Libraries, 7(1). doi: 10.21061/jte.v7i1.a.2.</w:t>
       </w:r>
     </w:p>
     <w:p>
@@ -7129,25 +7385,7 @@
           <w:noProof/>
           <w:szCs w:val="24"/>
         </w:rPr>
-        <w:t xml:space="preserve">Highsmith, J. and Cockburn, A. (2001) ‘Agile software development: The business of innovation’, </w:t>
-      </w:r>
-      <w:r>
-        <w:rPr>
-          <w:rFonts w:ascii="Calibri" w:hAnsi="Calibri" w:cs="Calibri"/>
-          <w:i/>
-          <w:iCs/>
-          <w:noProof/>
-          <w:szCs w:val="24"/>
-        </w:rPr>
-        <w:t>Computer</w:t>
-      </w:r>
-      <w:r>
-        <w:rPr>
-          <w:rFonts w:ascii="Calibri" w:hAnsi="Calibri" w:cs="Calibri"/>
-          <w:noProof/>
-          <w:szCs w:val="24"/>
-        </w:rPr>
-        <w:t>, pp. 120–122. doi: 10.1109/2.947100.</w:t>
+        <w:t>Gröner, M. and Nance, R. (2002) ‘Capturing Requirements Meeting Customer Intent: A Structured Methodological Approach’. doi: 10.1017/CBO9781107415324.004.</w:t>
       </w:r>
     </w:p>
     <w:p>
@@ -7169,7 +7407,7 @@
           <w:noProof/>
           <w:szCs w:val="24"/>
         </w:rPr>
-        <w:t xml:space="preserve">Islam, M. R. and Zibran, M. F. (2017) ‘Insights into Continuous Integration Build Failures’, in </w:t>
+        <w:t xml:space="preserve">Haefliger, S., Von Krogh, G. and Spaeth, S. (2008) ‘Code reuse in open source software’, </w:t>
       </w:r>
       <w:r>
         <w:rPr>
@@ -7179,15 +7417,15 @@
           <w:noProof/>
           <w:szCs w:val="24"/>
         </w:rPr>
-        <w:t>IEEE International Working Conference on Mining Software Repositories</w:t>
-      </w:r>
-      <w:r>
-        <w:rPr>
-          <w:rFonts w:ascii="Calibri" w:hAnsi="Calibri" w:cs="Calibri"/>
-          <w:noProof/>
-          <w:szCs w:val="24"/>
-        </w:rPr>
-        <w:t>. IEEE Computer Society, pp. 467–470. doi: 10.1109/MSR.2017.30.</w:t>
+        <w:t>Management Science</w:t>
+      </w:r>
+      <w:r>
+        <w:rPr>
+          <w:rFonts w:ascii="Calibri" w:hAnsi="Calibri" w:cs="Calibri"/>
+          <w:noProof/>
+          <w:szCs w:val="24"/>
+        </w:rPr>
+        <w:t>, 54(1), pp. 180–193. doi: 10.1287/mnsc.1070.0748.</w:t>
       </w:r>
     </w:p>
     <w:p>
@@ -7209,7 +7447,7 @@
           <w:noProof/>
           <w:szCs w:val="24"/>
         </w:rPr>
-        <w:t xml:space="preserve">Kanawade, N. (2017) </w:t>
+        <w:t xml:space="preserve">Highsmith, J. and Cockburn, A. (2001) ‘Agile software development: The business of innovation’, </w:t>
       </w:r>
       <w:r>
         <w:rPr>
@@ -7219,15 +7457,15 @@
           <w:noProof/>
           <w:szCs w:val="24"/>
         </w:rPr>
-        <w:t>What is VCS (Version Control System)? 7 ways to choose perfect VCS for your project! | LinkedIn</w:t>
-      </w:r>
-      <w:r>
-        <w:rPr>
-          <w:rFonts w:ascii="Calibri" w:hAnsi="Calibri" w:cs="Calibri"/>
-          <w:noProof/>
-          <w:szCs w:val="24"/>
-        </w:rPr>
-        <w:t>. Available at: https://www.linkedin.com/pulse/what-vcs-version-control-system-7-ways-choose-perfect-nilesh-kanawade/ (Accessed: 5 November 2019).</w:t>
+        <w:t>Computer</w:t>
+      </w:r>
+      <w:r>
+        <w:rPr>
+          <w:rFonts w:ascii="Calibri" w:hAnsi="Calibri" w:cs="Calibri"/>
+          <w:noProof/>
+          <w:szCs w:val="24"/>
+        </w:rPr>
+        <w:t>, pp. 120–122. doi: 10.1109/2.947100.</w:t>
       </w:r>
     </w:p>
     <w:p>
@@ -7249,7 +7487,7 @@
           <w:noProof/>
           <w:szCs w:val="24"/>
         </w:rPr>
-        <w:t xml:space="preserve">Kienitz, P. (2019) </w:t>
+        <w:t xml:space="preserve">Islam, M. R. and Zibran, M. F. (2017) ‘Insights into Continuous Integration Build Failures’, in </w:t>
       </w:r>
       <w:r>
         <w:rPr>
@@ -7259,33 +7497,15 @@
           <w:noProof/>
           <w:szCs w:val="24"/>
         </w:rPr>
-        <w:t>Most Expensive Software Mistakes</w:t>
-      </w:r>
-      <w:r>
-        <w:rPr>
-          <w:rFonts w:ascii="Calibri" w:hAnsi="Calibri" w:cs="Calibri"/>
-          <w:noProof/>
-          <w:szCs w:val="24"/>
-        </w:rPr>
-        <w:t xml:space="preserve">, </w:t>
-      </w:r>
-      <w:r>
-        <w:rPr>
-          <w:rFonts w:ascii="Calibri" w:hAnsi="Calibri" w:cs="Calibri"/>
-          <w:i/>
-          <w:iCs/>
-          <w:noProof/>
-          <w:szCs w:val="24"/>
-        </w:rPr>
-        <w:t>DCSL Software Ltd</w:t>
-      </w:r>
-      <w:r>
-        <w:rPr>
-          <w:rFonts w:ascii="Calibri" w:hAnsi="Calibri" w:cs="Calibri"/>
-          <w:noProof/>
-          <w:szCs w:val="24"/>
-        </w:rPr>
-        <w:t>. Available at: https://www.dcslsoftware.com/most-expensive-software-mistakes/ (Accessed: 5 November 2019).</w:t>
+        <w:t>IEEE International Working Conference on Mining Software Repositories</w:t>
+      </w:r>
+      <w:r>
+        <w:rPr>
+          <w:rFonts w:ascii="Calibri" w:hAnsi="Calibri" w:cs="Calibri"/>
+          <w:noProof/>
+          <w:szCs w:val="24"/>
+        </w:rPr>
+        <w:t>. IEEE Computer Society, pp. 467–470. doi: 10.1109/MSR.2017.30.</w:t>
       </w:r>
     </w:p>
     <w:p>
@@ -7307,7 +7527,7 @@
           <w:noProof/>
           <w:szCs w:val="24"/>
         </w:rPr>
-        <w:t xml:space="preserve">Lahtinen, E., Ala-Mutka, K. and Järvinen, H.-M. (2005) ‘A study of the difficulties of novice programmers: Proceedings of the 10th Annual SIGCSE Conference on Innovation and Technology in Computer Science Education, June 27-29, 2005, Monte de Caparica, Portugal’, in </w:t>
+        <w:t xml:space="preserve">Kanawade, N. (2017) </w:t>
       </w:r>
       <w:r>
         <w:rPr>
@@ -7317,15 +7537,15 @@
           <w:noProof/>
           <w:szCs w:val="24"/>
         </w:rPr>
-        <w:t>ITiCSE`05</w:t>
-      </w:r>
-      <w:r>
-        <w:rPr>
-          <w:rFonts w:ascii="Calibri" w:hAnsi="Calibri" w:cs="Calibri"/>
-          <w:noProof/>
-          <w:szCs w:val="24"/>
-        </w:rPr>
-        <w:t>, pp. 14–18. doi: 10.1145/1151954.1067453.</w:t>
+        <w:t>What is VCS (Version Control System)? 7 ways to choose perfect VCS for your project! | LinkedIn</w:t>
+      </w:r>
+      <w:r>
+        <w:rPr>
+          <w:rFonts w:ascii="Calibri" w:hAnsi="Calibri" w:cs="Calibri"/>
+          <w:noProof/>
+          <w:szCs w:val="24"/>
+        </w:rPr>
+        <w:t>. Available at: https://www.linkedin.com/pulse/what-vcs-version-control-system-7-ways-choose-perfect-nilesh-kanawade/ (Accessed: 5 November 2019).</w:t>
       </w:r>
     </w:p>
     <w:p>
@@ -7347,7 +7567,7 @@
           <w:noProof/>
           <w:szCs w:val="24"/>
         </w:rPr>
-        <w:t xml:space="preserve">Lawrance, J., Jung, S. and Wiseman, C. (2013) ‘Git on the cloud in the classroom’, in </w:t>
+        <w:t xml:space="preserve">Kienitz, P. (2019) </w:t>
       </w:r>
       <w:r>
         <w:rPr>
@@ -7357,15 +7577,33 @@
           <w:noProof/>
           <w:szCs w:val="24"/>
         </w:rPr>
-        <w:t>SIGCSE 2013 - Proceedings of the 44th ACM Technical Symposium on Computer Science Education</w:t>
-      </w:r>
-      <w:r>
-        <w:rPr>
-          <w:rFonts w:ascii="Calibri" w:hAnsi="Calibri" w:cs="Calibri"/>
-          <w:noProof/>
-          <w:szCs w:val="24"/>
-        </w:rPr>
-        <w:t>, pp. 639–644. doi: 10.1145/2445196.2445386.</w:t>
+        <w:t>Most Expensive Software Mistakes</w:t>
+      </w:r>
+      <w:r>
+        <w:rPr>
+          <w:rFonts w:ascii="Calibri" w:hAnsi="Calibri" w:cs="Calibri"/>
+          <w:noProof/>
+          <w:szCs w:val="24"/>
+        </w:rPr>
+        <w:t xml:space="preserve">, </w:t>
+      </w:r>
+      <w:r>
+        <w:rPr>
+          <w:rFonts w:ascii="Calibri" w:hAnsi="Calibri" w:cs="Calibri"/>
+          <w:i/>
+          <w:iCs/>
+          <w:noProof/>
+          <w:szCs w:val="24"/>
+        </w:rPr>
+        <w:t>DCSL Software Ltd</w:t>
+      </w:r>
+      <w:r>
+        <w:rPr>
+          <w:rFonts w:ascii="Calibri" w:hAnsi="Calibri" w:cs="Calibri"/>
+          <w:noProof/>
+          <w:szCs w:val="24"/>
+        </w:rPr>
+        <w:t>. Available at: https://www.dcslsoftware.com/most-expensive-software-mistakes/ (Accessed: 5 November 2019).</w:t>
       </w:r>
     </w:p>
     <w:p>
@@ -7387,7 +7625,7 @@
           <w:noProof/>
           <w:szCs w:val="24"/>
         </w:rPr>
-        <w:t xml:space="preserve">Loeliger, J. and McCullough, M. (2012) </w:t>
+        <w:t xml:space="preserve">Lahtinen, E., Ala-Mutka, K. and Järvinen, H.-M. (2005) ‘A study of the difficulties of novice programmers: Proceedings of the 10th Annual SIGCSE Conference on Innovation and Technology in Computer Science Education, June 27-29, 2005, Monte de Caparica, Portugal’, in </w:t>
       </w:r>
       <w:r>
         <w:rPr>
@@ -7397,15 +7635,15 @@
           <w:noProof/>
           <w:szCs w:val="24"/>
         </w:rPr>
-        <w:t>Version Control with Git: Powerful Tools and Techniques for Collaborative Software Development</w:t>
-      </w:r>
-      <w:r>
-        <w:rPr>
-          <w:rFonts w:ascii="Calibri" w:hAnsi="Calibri" w:cs="Calibri"/>
-          <w:noProof/>
-          <w:szCs w:val="24"/>
-        </w:rPr>
-        <w:t>. Available at: https://books.google.co.uk/books?hl=en&amp;lr=&amp;id=aM7-Oxo3qdQC&amp;oi=fnd&amp;pg=PR3&amp;dq=what+is+version+control+software&amp;ots=39AfGFYgxf&amp;sig=AUww9897kuKcfN9s-G3uUViTZRk&amp;redir_esc=y#v=onepage&amp;q=what is version control software&amp;f=false (Accessed: 5 November 2019).</w:t>
+        <w:t>ITiCSE`05</w:t>
+      </w:r>
+      <w:r>
+        <w:rPr>
+          <w:rFonts w:ascii="Calibri" w:hAnsi="Calibri" w:cs="Calibri"/>
+          <w:noProof/>
+          <w:szCs w:val="24"/>
+        </w:rPr>
+        <w:t>, pp. 14–18. doi: 10.1145/1151954.1067453.</w:t>
       </w:r>
     </w:p>
     <w:p>
@@ -7427,7 +7665,7 @@
           <w:noProof/>
           <w:szCs w:val="24"/>
         </w:rPr>
-        <w:t xml:space="preserve">Mhashi, M. M. and Alakeel, A. L. I. M. (2013) ‘Difficulties Facing Students in Learning Computer Programming Skills at Tabuk University’, </w:t>
+        <w:t xml:space="preserve">Lawrance, J., Jung, S. and Wiseman, C. (2013) ‘Git on the cloud in the classroom’, in </w:t>
       </w:r>
       <w:r>
         <w:rPr>
@@ -7437,15 +7675,15 @@
           <w:noProof/>
           <w:szCs w:val="24"/>
         </w:rPr>
-        <w:t>Recent Advances in Modern Educational Technologies</w:t>
-      </w:r>
-      <w:r>
-        <w:rPr>
-          <w:rFonts w:ascii="Calibri" w:hAnsi="Calibri" w:cs="Calibri"/>
-          <w:noProof/>
-          <w:szCs w:val="24"/>
-        </w:rPr>
-        <w:t>, pp. 15–24.</w:t>
+        <w:t>SIGCSE 2013 - Proceedings of the 44th ACM Technical Symposium on Computer Science Education</w:t>
+      </w:r>
+      <w:r>
+        <w:rPr>
+          <w:rFonts w:ascii="Calibri" w:hAnsi="Calibri" w:cs="Calibri"/>
+          <w:noProof/>
+          <w:szCs w:val="24"/>
+        </w:rPr>
+        <w:t>, pp. 639–644. doi: 10.1145/2445196.2445386.</w:t>
       </w:r>
     </w:p>
     <w:p>
@@ -7467,7 +7705,7 @@
           <w:noProof/>
           <w:szCs w:val="24"/>
         </w:rPr>
-        <w:t xml:space="preserve">Millward, D. (2008) </w:t>
+        <w:t xml:space="preserve">Loeliger, J. and McCullough, M. (2012) </w:t>
       </w:r>
       <w:r>
         <w:rPr>
@@ -7477,33 +7715,15 @@
           <w:noProof/>
           <w:szCs w:val="24"/>
         </w:rPr>
-        <w:t>Heathrow: Terminal 5 causes worst delays for seven years - Telegraph</w:t>
-      </w:r>
-      <w:r>
-        <w:rPr>
-          <w:rFonts w:ascii="Calibri" w:hAnsi="Calibri" w:cs="Calibri"/>
-          <w:noProof/>
-          <w:szCs w:val="24"/>
-        </w:rPr>
-        <w:t xml:space="preserve">, </w:t>
-      </w:r>
-      <w:r>
-        <w:rPr>
-          <w:rFonts w:ascii="Calibri" w:hAnsi="Calibri" w:cs="Calibri"/>
-          <w:i/>
-          <w:iCs/>
-          <w:noProof/>
-          <w:szCs w:val="24"/>
-        </w:rPr>
-        <w:t>Telegraph</w:t>
-      </w:r>
-      <w:r>
-        <w:rPr>
-          <w:rFonts w:ascii="Calibri" w:hAnsi="Calibri" w:cs="Calibri"/>
-          <w:noProof/>
-          <w:szCs w:val="24"/>
-        </w:rPr>
-        <w:t>. Available at: https://www.telegraph.co.uk/travel/2117958/Heathrow-Terminal-5-causes-worst-delays-for-seven-years.html (Accessed: 5 November 2019).</w:t>
+        <w:t>Version Control with Git: Powerful Tools and Techniques for Collaborative Software Development</w:t>
+      </w:r>
+      <w:r>
+        <w:rPr>
+          <w:rFonts w:ascii="Calibri" w:hAnsi="Calibri" w:cs="Calibri"/>
+          <w:noProof/>
+          <w:szCs w:val="24"/>
+        </w:rPr>
+        <w:t>. Available at: https://books.google.co.uk/books?hl=en&amp;lr=&amp;id=aM7-Oxo3qdQC&amp;oi=fnd&amp;pg=PR3&amp;dq=what+is+version+control+software&amp;ots=39AfGFYgxf&amp;sig=AUww9897kuKcfN9s-G3uUViTZRk&amp;redir_esc=y#v=onepage&amp;q=what is version control software&amp;f=false (Accessed: 5 November 2019).</w:t>
       </w:r>
     </w:p>
     <w:p>
@@ -7525,7 +7745,7 @@
           <w:noProof/>
           <w:szCs w:val="24"/>
         </w:rPr>
-        <w:t xml:space="preserve">Nagele, C. (2015) </w:t>
+        <w:t xml:space="preserve">Mhashi, M. M. and Alakeel, A. L. I. M. (2013) ‘Difficulties Facing Students in Learning Computer Programming Skills at Tabuk University’, </w:t>
       </w:r>
       <w:r>
         <w:rPr>
@@ -7535,33 +7755,15 @@
           <w:noProof/>
           <w:szCs w:val="24"/>
         </w:rPr>
-        <w:t>An introduction to version control</w:t>
-      </w:r>
-      <w:r>
-        <w:rPr>
-          <w:rFonts w:ascii="Calibri" w:hAnsi="Calibri" w:cs="Calibri"/>
-          <w:noProof/>
-          <w:szCs w:val="24"/>
-        </w:rPr>
-        <w:t xml:space="preserve">, </w:t>
-      </w:r>
-      <w:r>
-        <w:rPr>
-          <w:rFonts w:ascii="Calibri" w:hAnsi="Calibri" w:cs="Calibri"/>
-          <w:i/>
-          <w:iCs/>
-          <w:noProof/>
-          <w:szCs w:val="24"/>
-        </w:rPr>
-        <w:t>Beanstalk Guides</w:t>
-      </w:r>
-      <w:r>
-        <w:rPr>
-          <w:rFonts w:ascii="Calibri" w:hAnsi="Calibri" w:cs="Calibri"/>
-          <w:noProof/>
-          <w:szCs w:val="24"/>
-        </w:rPr>
-        <w:t>. Available at: http://guides.beanstalkapp.com/version-control/intro-to-version-control.html#basic-concepts (Accessed: 7 November 2019).</w:t>
+        <w:t>Recent Advances in Modern Educational Technologies</w:t>
+      </w:r>
+      <w:r>
+        <w:rPr>
+          <w:rFonts w:ascii="Calibri" w:hAnsi="Calibri" w:cs="Calibri"/>
+          <w:noProof/>
+          <w:szCs w:val="24"/>
+        </w:rPr>
+        <w:t>, pp. 15–24.</w:t>
       </w:r>
     </w:p>
     <w:p>
@@ -7584,7 +7786,7 @@
           <w:szCs w:val="24"/>
         </w:rPr>
         <w:lastRenderedPageBreak/>
-        <w:t xml:space="preserve">Plaice, J. and Wadge, W. W. (1993) ‘A New Approach to Version Control’, </w:t>
+        <w:t xml:space="preserve">Millward, D. (2008) </w:t>
       </w:r>
       <w:r>
         <w:rPr>
@@ -7594,15 +7796,33 @@
           <w:noProof/>
           <w:szCs w:val="24"/>
         </w:rPr>
-        <w:t>IEEE Transactions on Software Engineering</w:t>
-      </w:r>
-      <w:r>
-        <w:rPr>
-          <w:rFonts w:ascii="Calibri" w:hAnsi="Calibri" w:cs="Calibri"/>
-          <w:noProof/>
-          <w:szCs w:val="24"/>
-        </w:rPr>
-        <w:t>, 19(3), pp. 268–276. doi: 10.1109/32.221137.</w:t>
+        <w:t>Heathrow: Terminal 5 causes worst delays for seven years - Telegraph</w:t>
+      </w:r>
+      <w:r>
+        <w:rPr>
+          <w:rFonts w:ascii="Calibri" w:hAnsi="Calibri" w:cs="Calibri"/>
+          <w:noProof/>
+          <w:szCs w:val="24"/>
+        </w:rPr>
+        <w:t xml:space="preserve">, </w:t>
+      </w:r>
+      <w:r>
+        <w:rPr>
+          <w:rFonts w:ascii="Calibri" w:hAnsi="Calibri" w:cs="Calibri"/>
+          <w:i/>
+          <w:iCs/>
+          <w:noProof/>
+          <w:szCs w:val="24"/>
+        </w:rPr>
+        <w:t>Telegraph</w:t>
+      </w:r>
+      <w:r>
+        <w:rPr>
+          <w:rFonts w:ascii="Calibri" w:hAnsi="Calibri" w:cs="Calibri"/>
+          <w:noProof/>
+          <w:szCs w:val="24"/>
+        </w:rPr>
+        <w:t>. Available at: https://www.telegraph.co.uk/travel/2117958/Heathrow-Terminal-5-causes-worst-delays-for-seven-years.html (Accessed: 5 November 2019).</w:t>
       </w:r>
     </w:p>
     <w:p>
@@ -7624,7 +7844,7 @@
           <w:noProof/>
           <w:szCs w:val="24"/>
         </w:rPr>
-        <w:t xml:space="preserve">Radigan, D. (2017) </w:t>
+        <w:t xml:space="preserve">Nagele, C. (2015) </w:t>
       </w:r>
       <w:r>
         <w:rPr>
@@ -7634,7 +7854,7 @@
           <w:noProof/>
           <w:szCs w:val="24"/>
         </w:rPr>
-        <w:t>Feature branching your way to greatness</w:t>
+        <w:t>An introduction to version control</w:t>
       </w:r>
       <w:r>
         <w:rPr>
@@ -7652,15 +7872,15 @@
           <w:noProof/>
           <w:szCs w:val="24"/>
         </w:rPr>
-        <w:t>Atlassian</w:t>
-      </w:r>
-      <w:r>
-        <w:rPr>
-          <w:rFonts w:ascii="Calibri" w:hAnsi="Calibri" w:cs="Calibri"/>
-          <w:noProof/>
-          <w:szCs w:val="24"/>
-        </w:rPr>
-        <w:t>. Available at: https://www.atlassian.com/agile/software-development/branching (Accessed: 7 November 2019).</w:t>
+        <w:t>Beanstalk Guides</w:t>
+      </w:r>
+      <w:r>
+        <w:rPr>
+          <w:rFonts w:ascii="Calibri" w:hAnsi="Calibri" w:cs="Calibri"/>
+          <w:noProof/>
+          <w:szCs w:val="24"/>
+        </w:rPr>
+        <w:t>. Available at: http://guides.beanstalkapp.com/version-control/intro-to-version-control.html#basic-concepts (Accessed: 7 November 2019).</w:t>
       </w:r>
     </w:p>
     <w:p>
@@ -7682,7 +7902,7 @@
           <w:noProof/>
           <w:szCs w:val="24"/>
         </w:rPr>
-        <w:t xml:space="preserve">Royce, D. W. W. (1970) ‘Managing the Development of large Software Systems’, </w:t>
+        <w:t xml:space="preserve">Plaice, J. and Wadge, W. W. (1993) ‘A New Approach to Version Control’, </w:t>
       </w:r>
       <w:r>
         <w:rPr>
@@ -7692,15 +7912,15 @@
           <w:noProof/>
           <w:szCs w:val="24"/>
         </w:rPr>
-        <w:t>Ieee Wescon</w:t>
-      </w:r>
-      <w:r>
-        <w:rPr>
-          <w:rFonts w:ascii="Calibri" w:hAnsi="Calibri" w:cs="Calibri"/>
-          <w:noProof/>
-          <w:szCs w:val="24"/>
-        </w:rPr>
-        <w:t>, (August), pp. 1–9.</w:t>
+        <w:t>IEEE Transactions on Software Engineering</w:t>
+      </w:r>
+      <w:r>
+        <w:rPr>
+          <w:rFonts w:ascii="Calibri" w:hAnsi="Calibri" w:cs="Calibri"/>
+          <w:noProof/>
+          <w:szCs w:val="24"/>
+        </w:rPr>
+        <w:t>, 19(3), pp. 268–276. doi: 10.1109/32.221137.</w:t>
       </w:r>
     </w:p>
     <w:p>
@@ -7722,7 +7942,7 @@
           <w:noProof/>
           <w:szCs w:val="24"/>
         </w:rPr>
-        <w:t xml:space="preserve">Sentance, S. and Csizmadia, A. (2017) ‘Computing in the curriculum: Challenges and strategies from a teacher’s perspective’, </w:t>
+        <w:t xml:space="preserve">Radigan, D. (2017) </w:t>
       </w:r>
       <w:r>
         <w:rPr>
@@ -7732,15 +7952,33 @@
           <w:noProof/>
           <w:szCs w:val="24"/>
         </w:rPr>
-        <w:t>Education and Information Technologies</w:t>
-      </w:r>
-      <w:r>
-        <w:rPr>
-          <w:rFonts w:ascii="Calibri" w:hAnsi="Calibri" w:cs="Calibri"/>
-          <w:noProof/>
-          <w:szCs w:val="24"/>
-        </w:rPr>
-        <w:t>. Springer New York LLC, 22(2), pp. 469–495. doi: 10.1007/s10639-016-9482-0.</w:t>
+        <w:t>Feature branching your way to greatness</w:t>
+      </w:r>
+      <w:r>
+        <w:rPr>
+          <w:rFonts w:ascii="Calibri" w:hAnsi="Calibri" w:cs="Calibri"/>
+          <w:noProof/>
+          <w:szCs w:val="24"/>
+        </w:rPr>
+        <w:t xml:space="preserve">, </w:t>
+      </w:r>
+      <w:r>
+        <w:rPr>
+          <w:rFonts w:ascii="Calibri" w:hAnsi="Calibri" w:cs="Calibri"/>
+          <w:i/>
+          <w:iCs/>
+          <w:noProof/>
+          <w:szCs w:val="24"/>
+        </w:rPr>
+        <w:t>Atlassian</w:t>
+      </w:r>
+      <w:r>
+        <w:rPr>
+          <w:rFonts w:ascii="Calibri" w:hAnsi="Calibri" w:cs="Calibri"/>
+          <w:noProof/>
+          <w:szCs w:val="24"/>
+        </w:rPr>
+        <w:t>. Available at: https://www.atlassian.com/agile/software-development/branching (Accessed: 7 November 2019).</w:t>
       </w:r>
     </w:p>
     <w:p>
@@ -7762,7 +8000,7 @@
           <w:noProof/>
           <w:szCs w:val="24"/>
         </w:rPr>
-        <w:t xml:space="preserve">StackExchange Inc (2017) ‘Stack Overflow Developer Survey 2017’, </w:t>
+        <w:t xml:space="preserve">Royce, D. W. W. (1970) ‘Managing the Development of large Software Systems’, </w:t>
       </w:r>
       <w:r>
         <w:rPr>
@@ -7772,15 +8010,15 @@
           <w:noProof/>
           <w:szCs w:val="24"/>
         </w:rPr>
-        <w:t>Stack Overflow</w:t>
-      </w:r>
-      <w:r>
-        <w:rPr>
-          <w:rFonts w:ascii="Calibri" w:hAnsi="Calibri" w:cs="Calibri"/>
-          <w:noProof/>
-          <w:szCs w:val="24"/>
-        </w:rPr>
-        <w:t>, (3), pp. 1–42. Available at: https://insights.stackoverflow.com/survey/2017 (Accessed: 7 November 2019).</w:t>
+        <w:t>Ieee Wescon</w:t>
+      </w:r>
+      <w:r>
+        <w:rPr>
+          <w:rFonts w:ascii="Calibri" w:hAnsi="Calibri" w:cs="Calibri"/>
+          <w:noProof/>
+          <w:szCs w:val="24"/>
+        </w:rPr>
+        <w:t>, (August), pp. 1–9.</w:t>
       </w:r>
     </w:p>
     <w:p>
@@ -7802,7 +8040,7 @@
           <w:noProof/>
           <w:szCs w:val="24"/>
         </w:rPr>
-        <w:t xml:space="preserve">Stephenson, A. G. </w:t>
+        <w:t xml:space="preserve">Sentance, S. and Csizmadia, A. (2017) ‘Computing in the curriculum: Challenges and strategies from a teacher’s perspective’, </w:t>
       </w:r>
       <w:r>
         <w:rPr>
@@ -7812,51 +8050,15 @@
           <w:noProof/>
           <w:szCs w:val="24"/>
         </w:rPr>
-        <w:t>et al.</w:t>
-      </w:r>
-      <w:r>
-        <w:rPr>
-          <w:rFonts w:ascii="Calibri" w:hAnsi="Calibri" w:cs="Calibri"/>
-          <w:noProof/>
-          <w:szCs w:val="24"/>
-        </w:rPr>
-        <w:t xml:space="preserve"> (1999) </w:t>
-      </w:r>
-      <w:r>
-        <w:rPr>
-          <w:rFonts w:ascii="Calibri" w:hAnsi="Calibri" w:cs="Calibri"/>
-          <w:i/>
-          <w:iCs/>
-          <w:noProof/>
-          <w:szCs w:val="24"/>
-        </w:rPr>
-        <w:t>Mars Climate Orbiter Mishap Investigation Board Phase I Report</w:t>
-      </w:r>
-      <w:r>
-        <w:rPr>
-          <w:rFonts w:ascii="Calibri" w:hAnsi="Calibri" w:cs="Calibri"/>
-          <w:noProof/>
-          <w:szCs w:val="24"/>
-        </w:rPr>
-        <w:t xml:space="preserve">, </w:t>
-      </w:r>
-      <w:r>
-        <w:rPr>
-          <w:rFonts w:ascii="Calibri" w:hAnsi="Calibri" w:cs="Calibri"/>
-          <w:i/>
-          <w:iCs/>
-          <w:noProof/>
-          <w:szCs w:val="24"/>
-        </w:rPr>
-        <w:t>National Aeronautics and Space Administration</w:t>
-      </w:r>
-      <w:r>
-        <w:rPr>
-          <w:rFonts w:ascii="Calibri" w:hAnsi="Calibri" w:cs="Calibri"/>
-          <w:noProof/>
-          <w:szCs w:val="24"/>
-        </w:rPr>
-        <w:t>. doi: 10.1145/3059454.3059463.</w:t>
+        <w:t>Education and Information Technologies</w:t>
+      </w:r>
+      <w:r>
+        <w:rPr>
+          <w:rFonts w:ascii="Calibri" w:hAnsi="Calibri" w:cs="Calibri"/>
+          <w:noProof/>
+          <w:szCs w:val="24"/>
+        </w:rPr>
+        <w:t>. Springer New York LLC, 22(2), pp. 469–495. doi: 10.1007/s10639-016-9482-0.</w:t>
       </w:r>
     </w:p>
     <w:p>
@@ -7878,7 +8080,7 @@
           <w:noProof/>
           <w:szCs w:val="24"/>
         </w:rPr>
-        <w:t xml:space="preserve">Thakurta, R. (2013) ‘Impact of Scope Creep on Software Project Quality’, </w:t>
+        <w:t xml:space="preserve">StackExchange Inc (2017) ‘Stack Overflow Developer Survey 2017’, </w:t>
       </w:r>
       <w:r>
         <w:rPr>
@@ -7888,15 +8090,15 @@
           <w:noProof/>
           <w:szCs w:val="24"/>
         </w:rPr>
-        <w:t>Vilakshan: The XIMB Journal of Management</w:t>
-      </w:r>
-      <w:r>
-        <w:rPr>
-          <w:rFonts w:ascii="Calibri" w:hAnsi="Calibri" w:cs="Calibri"/>
-          <w:noProof/>
-          <w:szCs w:val="24"/>
-        </w:rPr>
-        <w:t>, 10(1), pp. 37–46. Available at: javascript:__doPostBack(‘ctl00$ctl00$Column1$Column1$formatButtonsTop$formatButtonRepeater$ctl02$linkButton’,’’)%5Cnhttp://search.ebscohost.com.ezproxy.liv.ac.uk/login.aspx?direct=true&amp;db=bth&amp;AN=86725605&amp;site=eds-live&amp;scope=site (Accessed: 4 November 2019).</w:t>
+        <w:t>Stack Overflow</w:t>
+      </w:r>
+      <w:r>
+        <w:rPr>
+          <w:rFonts w:ascii="Calibri" w:hAnsi="Calibri" w:cs="Calibri"/>
+          <w:noProof/>
+          <w:szCs w:val="24"/>
+        </w:rPr>
+        <w:t>, (3), pp. 1–42. Available at: https://insights.stackoverflow.com/survey/2017 (Accessed: 7 November 2019).</w:t>
       </w:r>
     </w:p>
     <w:p>
@@ -7918,7 +8120,7 @@
           <w:noProof/>
           <w:szCs w:val="24"/>
         </w:rPr>
-        <w:t xml:space="preserve">Trigunarsyah, B. and Solaiman, S. Al (2016) </w:t>
+        <w:t xml:space="preserve">Stephenson, A. G. </w:t>
       </w:r>
       <w:r>
         <w:rPr>
@@ -7928,15 +8130,15 @@
           <w:noProof/>
           <w:szCs w:val="24"/>
         </w:rPr>
-        <w:t>The Impact of Client Involvement on Project Performance: Case of the Kingdom of Saudi Arabia</w:t>
-      </w:r>
-      <w:r>
-        <w:rPr>
-          <w:rFonts w:ascii="Calibri" w:hAnsi="Calibri" w:cs="Calibri"/>
-          <w:noProof/>
-          <w:szCs w:val="24"/>
-        </w:rPr>
-        <w:t xml:space="preserve">, </w:t>
+        <w:t>et al.</w:t>
+      </w:r>
+      <w:r>
+        <w:rPr>
+          <w:rFonts w:ascii="Calibri" w:hAnsi="Calibri" w:cs="Calibri"/>
+          <w:noProof/>
+          <w:szCs w:val="24"/>
+        </w:rPr>
+        <w:t xml:space="preserve"> (1999) </w:t>
       </w:r>
       <w:r>
         <w:rPr>
@@ -7946,15 +8148,33 @@
           <w:noProof/>
           <w:szCs w:val="24"/>
         </w:rPr>
-        <w:t>Proceedings of the CIB World Building Congress 2016</w:t>
-      </w:r>
-      <w:r>
-        <w:rPr>
-          <w:rFonts w:ascii="Calibri" w:hAnsi="Calibri" w:cs="Calibri"/>
-          <w:noProof/>
-          <w:szCs w:val="24"/>
-        </w:rPr>
-        <w:t>. Available at: https://www.researchgate.net/publication/303939964_The_Impact_of_Client_Involvement_on_Project_Performance_Case_of_the_Kingdom_of_Saudi_Arabia (Accessed: 4 November 2019).</w:t>
+        <w:t>Mars Climate Orbiter Mishap Investigation Board Phase I Report</w:t>
+      </w:r>
+      <w:r>
+        <w:rPr>
+          <w:rFonts w:ascii="Calibri" w:hAnsi="Calibri" w:cs="Calibri"/>
+          <w:noProof/>
+          <w:szCs w:val="24"/>
+        </w:rPr>
+        <w:t xml:space="preserve">, </w:t>
+      </w:r>
+      <w:r>
+        <w:rPr>
+          <w:rFonts w:ascii="Calibri" w:hAnsi="Calibri" w:cs="Calibri"/>
+          <w:i/>
+          <w:iCs/>
+          <w:noProof/>
+          <w:szCs w:val="24"/>
+        </w:rPr>
+        <w:t>National Aeronautics and Space Administration</w:t>
+      </w:r>
+      <w:r>
+        <w:rPr>
+          <w:rFonts w:ascii="Calibri" w:hAnsi="Calibri" w:cs="Calibri"/>
+          <w:noProof/>
+          <w:szCs w:val="24"/>
+        </w:rPr>
+        <w:t>. doi: 10.1145/3059454.3059463.</w:t>
       </w:r>
     </w:p>
     <w:p>
@@ -7976,7 +8196,25 @@
           <w:noProof/>
           <w:szCs w:val="24"/>
         </w:rPr>
-        <w:t>Winters, F. (2003) ‘The Top Ten Reasons Projects Fail ( Part 7 ) by Frank Winters’, (Part 7). Available at: https://www.projectmanagement.com/articles/187449/The-Top-Ten-Reasons-Projects-Fail--Part-7- (Accessed: 5 November 2019).</w:t>
+        <w:t xml:space="preserve">Thakurta, R. (2013) ‘Impact of Scope Creep on Software Project Quality’, </w:t>
+      </w:r>
+      <w:r>
+        <w:rPr>
+          <w:rFonts w:ascii="Calibri" w:hAnsi="Calibri" w:cs="Calibri"/>
+          <w:i/>
+          <w:iCs/>
+          <w:noProof/>
+          <w:szCs w:val="24"/>
+        </w:rPr>
+        <w:t>Vilakshan: The XIMB Journal of Management</w:t>
+      </w:r>
+      <w:r>
+        <w:rPr>
+          <w:rFonts w:ascii="Calibri" w:hAnsi="Calibri" w:cs="Calibri"/>
+          <w:noProof/>
+          <w:szCs w:val="24"/>
+        </w:rPr>
+        <w:t>, 10(1), pp. 37–46. Available at: javascript:__doPostBack(‘ctl00$ctl00$Column1$Column1$formatButtonsTop$formatButtonRepeater$ctl02$linkButton’,’’)%5Cnhttp://search.ebscohost.com.ezproxy.liv.ac.uk/login.aspx?direct=true&amp;db=bth&amp;AN=86725605&amp;site=eds-live&amp;scope=site (Accessed: 4 November 2019).</w:t>
       </w:r>
     </w:p>
     <w:p>
@@ -7998,7 +8236,7 @@
           <w:noProof/>
           <w:szCs w:val="24"/>
         </w:rPr>
-        <w:t xml:space="preserve">Zagalsky, A. </w:t>
+        <w:t xml:space="preserve">Trigunarsyah, B. and Solaiman, S. Al (2016) </w:t>
       </w:r>
       <w:r>
         <w:rPr>
@@ -8008,6 +8246,86 @@
           <w:noProof/>
           <w:szCs w:val="24"/>
         </w:rPr>
+        <w:t>The Impact of Client Involvement on Project Performance: Case of the Kingdom of Saudi Arabia</w:t>
+      </w:r>
+      <w:r>
+        <w:rPr>
+          <w:rFonts w:ascii="Calibri" w:hAnsi="Calibri" w:cs="Calibri"/>
+          <w:noProof/>
+          <w:szCs w:val="24"/>
+        </w:rPr>
+        <w:t xml:space="preserve">, </w:t>
+      </w:r>
+      <w:r>
+        <w:rPr>
+          <w:rFonts w:ascii="Calibri" w:hAnsi="Calibri" w:cs="Calibri"/>
+          <w:i/>
+          <w:iCs/>
+          <w:noProof/>
+          <w:szCs w:val="24"/>
+        </w:rPr>
+        <w:t>Proceedings of the CIB World Building Congress 2016</w:t>
+      </w:r>
+      <w:r>
+        <w:rPr>
+          <w:rFonts w:ascii="Calibri" w:hAnsi="Calibri" w:cs="Calibri"/>
+          <w:noProof/>
+          <w:szCs w:val="24"/>
+        </w:rPr>
+        <w:t>. Available at: https://www.researchgate.net/publication/303939964_The_Impact_of_Client_Involvement_on_Project_Performance_Case_of_the_Kingdom_of_Saudi_Arabia (Accessed: 4 November 2019).</w:t>
+      </w:r>
+    </w:p>
+    <w:p>
+      <w:pPr>
+        <w:widowControl w:val="0"/>
+        <w:autoSpaceDE w:val="0"/>
+        <w:autoSpaceDN w:val="0"/>
+        <w:adjustRightInd w:val="0"/>
+        <w:spacing w:line="240" w:lineRule="auto"/>
+        <w:rPr>
+          <w:rFonts w:ascii="Calibri" w:hAnsi="Calibri" w:cs="Calibri"/>
+          <w:noProof/>
+          <w:szCs w:val="24"/>
+        </w:rPr>
+      </w:pPr>
+      <w:r>
+        <w:rPr>
+          <w:rFonts w:ascii="Calibri" w:hAnsi="Calibri" w:cs="Calibri"/>
+          <w:noProof/>
+          <w:szCs w:val="24"/>
+        </w:rPr>
+        <w:t>Winters, F. (2003) ‘The Top Ten Reasons Projects Fail ( Part 7 ) by Frank Winters’, (Part 7). Available at: https://www.projectmanagement.com/articles/187449/The-Top-Ten-Reasons-Projects-Fail--Part-7- (Accessed: 5 November 2019).</w:t>
+      </w:r>
+    </w:p>
+    <w:p>
+      <w:pPr>
+        <w:widowControl w:val="0"/>
+        <w:autoSpaceDE w:val="0"/>
+        <w:autoSpaceDN w:val="0"/>
+        <w:adjustRightInd w:val="0"/>
+        <w:spacing w:line="240" w:lineRule="auto"/>
+        <w:rPr>
+          <w:rFonts w:ascii="Calibri" w:hAnsi="Calibri" w:cs="Calibri"/>
+          <w:noProof/>
+          <w:szCs w:val="24"/>
+        </w:rPr>
+      </w:pPr>
+      <w:r>
+        <w:rPr>
+          <w:rFonts w:ascii="Calibri" w:hAnsi="Calibri" w:cs="Calibri"/>
+          <w:noProof/>
+          <w:szCs w:val="24"/>
+        </w:rPr>
+        <w:t xml:space="preserve">Zagalsky, A. </w:t>
+      </w:r>
+      <w:r>
+        <w:rPr>
+          <w:rFonts w:ascii="Calibri" w:hAnsi="Calibri" w:cs="Calibri"/>
+          <w:i/>
+          <w:iCs/>
+          <w:noProof/>
+          <w:szCs w:val="24"/>
+        </w:rPr>
         <w:t>et al.</w:t>
       </w:r>
       <w:r>
@@ -8017,6 +8335,64 @@
           <w:szCs w:val="24"/>
         </w:rPr>
         <w:t xml:space="preserve"> (2015) ‘The Emergence of GitHub as a Collaborative Platform for Education’. doi: 10.1145/2675133.2675284.</w:t>
+      </w:r>
+    </w:p>
+    <w:p>
+      <w:pPr>
+        <w:widowControl w:val="0"/>
+        <w:autoSpaceDE w:val="0"/>
+        <w:autoSpaceDN w:val="0"/>
+        <w:adjustRightInd w:val="0"/>
+        <w:spacing w:line="240" w:lineRule="auto"/>
+        <w:rPr>
+          <w:rFonts w:ascii="Calibri" w:hAnsi="Calibri" w:cs="Calibri"/>
+          <w:noProof/>
+          <w:szCs w:val="24"/>
+        </w:rPr>
+      </w:pPr>
+      <w:r>
+        <w:rPr>
+          <w:rFonts w:ascii="Calibri" w:hAnsi="Calibri" w:cs="Calibri"/>
+          <w:noProof/>
+          <w:szCs w:val="24"/>
+        </w:rPr>
+        <w:t xml:space="preserve">Zamansky, M. (2019) </w:t>
+      </w:r>
+      <w:r>
+        <w:rPr>
+          <w:rFonts w:ascii="Calibri" w:hAnsi="Calibri" w:cs="Calibri"/>
+          <w:i/>
+          <w:iCs/>
+          <w:noProof/>
+          <w:szCs w:val="24"/>
+        </w:rPr>
+        <w:t>Github Classroom and Travis CI</w:t>
+      </w:r>
+      <w:r>
+        <w:rPr>
+          <w:rFonts w:ascii="Calibri" w:hAnsi="Calibri" w:cs="Calibri"/>
+          <w:noProof/>
+          <w:szCs w:val="24"/>
+        </w:rPr>
+        <w:t xml:space="preserve">, </w:t>
+      </w:r>
+      <w:r>
+        <w:rPr>
+          <w:rFonts w:ascii="Calibri" w:hAnsi="Calibri" w:cs="Calibri"/>
+          <w:i/>
+          <w:iCs/>
+          <w:noProof/>
+          <w:szCs w:val="24"/>
+        </w:rPr>
+        <w:t>Cestlaz.github.io</w:t>
+      </w:r>
+      <w:r>
+        <w:rPr>
+          <w:rFonts w:ascii="Calibri" w:hAnsi="Calibri" w:cs="Calibri"/>
+          <w:noProof/>
+          <w:szCs w:val="24"/>
+        </w:rPr>
+        <w:t>. Available at: https://cestlaz.github.io/post/github-classroom-travis/ (Accessed: 10 October 2019).</w:t>
       </w:r>
     </w:p>
     <w:p>
@@ -10264,7 +10640,7 @@
 </file>
 
 <file path=customXml/itemProps1.xml><?xml version="1.0" encoding="utf-8"?>
-<ds:datastoreItem xmlns:ds="http://schemas.openxmlformats.org/officeDocument/2006/customXml" ds:itemID="{D629E748-5791-4AA2-90F5-5B27592D5AB8}">
+<ds:datastoreItem xmlns:ds="http://schemas.openxmlformats.org/officeDocument/2006/customXml" ds:itemID="{B2459EAC-C454-44D5-85B0-56C6C98B8E2C}">
   <ds:schemaRefs>
     <ds:schemaRef ds:uri="http://schemas.openxmlformats.org/officeDocument/2006/bibliography"/>
   </ds:schemaRefs>

</xml_diff>

<commit_message>
Almost completed version of literature review
</commit_message>
<xml_diff>
--- a/Literature Review.docx
+++ b/Literature Review.docx
@@ -237,14 +237,27 @@
       <w:r>
         <w:t xml:space="preserve">Figure </w:t>
       </w:r>
-      <w:fldSimple w:instr=" SEQ Figure \* ARABIC ">
-        <w:r>
-          <w:rPr>
-            <w:noProof/>
-          </w:rPr>
-          <w:t>1</w:t>
-        </w:r>
-      </w:fldSimple>
+      <w:r>
+        <w:fldChar w:fldCharType="begin"/>
+      </w:r>
+      <w:r>
+        <w:instrText xml:space="preserve"> SEQ Figure \* ARABIC </w:instrText>
+      </w:r>
+      <w:r>
+        <w:fldChar w:fldCharType="separate"/>
+      </w:r>
+      <w:r>
+        <w:rPr>
+          <w:noProof/>
+        </w:rPr>
+        <w:t>1</w:t>
+      </w:r>
+      <w:r>
+        <w:rPr>
+          <w:noProof/>
+        </w:rPr>
+        <w:fldChar w:fldCharType="end"/>
+      </w:r>
       <w:r>
         <w:t>.1 Test-driven development cycle</w:t>
       </w:r>
@@ -628,14 +641,27 @@
       <w:r>
         <w:t xml:space="preserve">Figure </w:t>
       </w:r>
-      <w:fldSimple w:instr=" SEQ Figure \* ARABIC ">
-        <w:r>
-          <w:rPr>
-            <w:noProof/>
-          </w:rPr>
-          <w:t>2</w:t>
-        </w:r>
-      </w:fldSimple>
+      <w:r>
+        <w:fldChar w:fldCharType="begin"/>
+      </w:r>
+      <w:r>
+        <w:instrText xml:space="preserve"> SEQ Figure \* ARABIC </w:instrText>
+      </w:r>
+      <w:r>
+        <w:fldChar w:fldCharType="separate"/>
+      </w:r>
+      <w:r>
+        <w:rPr>
+          <w:noProof/>
+        </w:rPr>
+        <w:t>2</w:t>
+      </w:r>
+      <w:r>
+        <w:rPr>
+          <w:noProof/>
+        </w:rPr>
+        <w:fldChar w:fldCharType="end"/>
+      </w:r>
       <w:r>
         <w:t xml:space="preserve"> </w:t>
       </w:r>
@@ -911,15 +937,7 @@
         <w:spacing w:line="360" w:lineRule="auto"/>
       </w:pPr>
       <w:r>
-        <w:t xml:space="preserve">The Agile framework has various forms from the scrum methodology to the </w:t>
-      </w:r>
-      <w:proofErr w:type="gramStart"/>
-      <w:r>
-        <w:t>aforementioned test-driven</w:t>
-      </w:r>
-      <w:proofErr w:type="gramEnd"/>
-      <w:r>
-        <w:t xml:space="preserve"> development approach</w:t>
+        <w:t>The Agile framework has various forms from the scrum methodology to the aforementioned test-driven development approach</w:t>
       </w:r>
       <w:r>
         <w:t>.</w:t>
@@ -996,14 +1014,27 @@
       <w:r>
         <w:t xml:space="preserve">Figure </w:t>
       </w:r>
-      <w:fldSimple w:instr=" SEQ Figure \* ARABIC ">
-        <w:r>
-          <w:rPr>
-            <w:noProof/>
-          </w:rPr>
-          <w:t>3</w:t>
-        </w:r>
-      </w:fldSimple>
+      <w:r>
+        <w:fldChar w:fldCharType="begin"/>
+      </w:r>
+      <w:r>
+        <w:instrText xml:space="preserve"> SEQ Figure \* ARABIC </w:instrText>
+      </w:r>
+      <w:r>
+        <w:fldChar w:fldCharType="separate"/>
+      </w:r>
+      <w:r>
+        <w:rPr>
+          <w:noProof/>
+        </w:rPr>
+        <w:t>3</w:t>
+      </w:r>
+      <w:r>
+        <w:rPr>
+          <w:noProof/>
+        </w:rPr>
+        <w:fldChar w:fldCharType="end"/>
+      </w:r>
       <w:r>
         <w:t xml:space="preserve"> Survey of software methodologies used by developers </w:t>
       </w:r>
@@ -1331,14 +1362,27 @@
       <w:r>
         <w:t xml:space="preserve">Figure </w:t>
       </w:r>
-      <w:fldSimple w:instr=" SEQ Figure \* ARABIC ">
-        <w:r>
-          <w:rPr>
-            <w:noProof/>
-          </w:rPr>
-          <w:t>4</w:t>
-        </w:r>
-      </w:fldSimple>
+      <w:r>
+        <w:fldChar w:fldCharType="begin"/>
+      </w:r>
+      <w:r>
+        <w:instrText xml:space="preserve"> SEQ Figure \* ARABIC </w:instrText>
+      </w:r>
+      <w:r>
+        <w:fldChar w:fldCharType="separate"/>
+      </w:r>
+      <w:r>
+        <w:rPr>
+          <w:noProof/>
+        </w:rPr>
+        <w:t>4</w:t>
+      </w:r>
+      <w:r>
+        <w:rPr>
+          <w:noProof/>
+        </w:rPr>
+        <w:fldChar w:fldCharType="end"/>
+      </w:r>
       <w:r>
         <w:t xml:space="preserve"> Example Project Backlog </w:t>
       </w:r>
@@ -2032,14 +2076,27 @@
       <w:r>
         <w:t xml:space="preserve">Figure </w:t>
       </w:r>
-      <w:fldSimple w:instr=" SEQ Figure \* ARABIC ">
-        <w:r>
-          <w:rPr>
-            <w:noProof/>
-          </w:rPr>
-          <w:t>5</w:t>
-        </w:r>
-      </w:fldSimple>
+      <w:r>
+        <w:fldChar w:fldCharType="begin"/>
+      </w:r>
+      <w:r>
+        <w:instrText xml:space="preserve"> SEQ Figure \* ARABIC </w:instrText>
+      </w:r>
+      <w:r>
+        <w:fldChar w:fldCharType="separate"/>
+      </w:r>
+      <w:r>
+        <w:rPr>
+          <w:noProof/>
+        </w:rPr>
+        <w:t>5</w:t>
+      </w:r>
+      <w:r>
+        <w:rPr>
+          <w:noProof/>
+        </w:rPr>
+        <w:fldChar w:fldCharType="end"/>
+      </w:r>
       <w:r>
         <w:t xml:space="preserve"> Waterfall development life cycle</w:t>
       </w:r>
@@ -2373,14 +2430,27 @@
       <w:r>
         <w:t>Figure 1.</w:t>
       </w:r>
-      <w:fldSimple w:instr=" SEQ Figure \* ARABIC ">
-        <w:r>
-          <w:rPr>
-            <w:noProof/>
-          </w:rPr>
-          <w:t>6</w:t>
-        </w:r>
-      </w:fldSimple>
+      <w:r>
+        <w:fldChar w:fldCharType="begin"/>
+      </w:r>
+      <w:r>
+        <w:instrText xml:space="preserve"> SEQ Figure \* ARABIC </w:instrText>
+      </w:r>
+      <w:r>
+        <w:fldChar w:fldCharType="separate"/>
+      </w:r>
+      <w:r>
+        <w:rPr>
+          <w:noProof/>
+        </w:rPr>
+        <w:t>6</w:t>
+      </w:r>
+      <w:r>
+        <w:rPr>
+          <w:noProof/>
+        </w:rPr>
+        <w:fldChar w:fldCharType="end"/>
+      </w:r>
       <w:r>
         <w:t xml:space="preserve"> List of factors attributed to project success (The Standish Group, 199</w:t>
       </w:r>
@@ -2445,14 +2515,27 @@
       <w:r>
         <w:t>Figure 1.</w:t>
       </w:r>
-      <w:fldSimple w:instr=" SEQ Figure \* ARABIC ">
-        <w:r>
-          <w:rPr>
-            <w:noProof/>
-          </w:rPr>
-          <w:t>7</w:t>
-        </w:r>
-      </w:fldSimple>
+      <w:r>
+        <w:fldChar w:fldCharType="begin"/>
+      </w:r>
+      <w:r>
+        <w:instrText xml:space="preserve"> SEQ Figure \* ARABIC </w:instrText>
+      </w:r>
+      <w:r>
+        <w:fldChar w:fldCharType="separate"/>
+      </w:r>
+      <w:r>
+        <w:rPr>
+          <w:noProof/>
+        </w:rPr>
+        <w:t>7</w:t>
+      </w:r>
+      <w:r>
+        <w:rPr>
+          <w:noProof/>
+        </w:rPr>
+        <w:fldChar w:fldCharType="end"/>
+      </w:r>
       <w:r>
         <w:t xml:space="preserve"> List of factors attributed to project failure</w:t>
       </w:r>
@@ -2835,14 +2918,27 @@
       <w:r>
         <w:t xml:space="preserve">Figure </w:t>
       </w:r>
-      <w:fldSimple w:instr=" SEQ Figure \* ARABIC ">
-        <w:r>
-          <w:rPr>
-            <w:noProof/>
-          </w:rPr>
-          <w:t>8</w:t>
-        </w:r>
-      </w:fldSimple>
+      <w:r>
+        <w:fldChar w:fldCharType="begin"/>
+      </w:r>
+      <w:r>
+        <w:instrText xml:space="preserve"> SEQ Figure \* ARABIC </w:instrText>
+      </w:r>
+      <w:r>
+        <w:fldChar w:fldCharType="separate"/>
+      </w:r>
+      <w:r>
+        <w:rPr>
+          <w:noProof/>
+        </w:rPr>
+        <w:t>8</w:t>
+      </w:r>
+      <w:r>
+        <w:rPr>
+          <w:noProof/>
+        </w:rPr>
+        <w:fldChar w:fldCharType="end"/>
+      </w:r>
       <w:r>
         <w:t xml:space="preserve"> Agile adoption over time (Hewlett Packard, 2014)</w:t>
       </w:r>
@@ -2968,14 +3064,27 @@
       <w:r>
         <w:t xml:space="preserve">Figure </w:t>
       </w:r>
-      <w:fldSimple w:instr=" SEQ Figure \* ARABIC ">
-        <w:r>
-          <w:rPr>
-            <w:noProof/>
-          </w:rPr>
-          <w:t>9</w:t>
-        </w:r>
-      </w:fldSimple>
+      <w:r>
+        <w:fldChar w:fldCharType="begin"/>
+      </w:r>
+      <w:r>
+        <w:instrText xml:space="preserve"> SEQ Figure \* ARABIC </w:instrText>
+      </w:r>
+      <w:r>
+        <w:fldChar w:fldCharType="separate"/>
+      </w:r>
+      <w:r>
+        <w:rPr>
+          <w:noProof/>
+        </w:rPr>
+        <w:t>9</w:t>
+      </w:r>
+      <w:r>
+        <w:rPr>
+          <w:noProof/>
+        </w:rPr>
+        <w:fldChar w:fldCharType="end"/>
+      </w:r>
       <w:r>
         <w:t xml:space="preserve"> Agile vs Waterfall </w:t>
       </w:r>
@@ -3120,14 +3229,27 @@
       <w:r>
         <w:t xml:space="preserve">Figure </w:t>
       </w:r>
-      <w:fldSimple w:instr=" SEQ Figure \* ARABIC ">
-        <w:r>
-          <w:rPr>
-            <w:noProof/>
-          </w:rPr>
-          <w:t>10</w:t>
-        </w:r>
-      </w:fldSimple>
+      <w:r>
+        <w:fldChar w:fldCharType="begin"/>
+      </w:r>
+      <w:r>
+        <w:instrText xml:space="preserve"> SEQ Figure \* ARABIC </w:instrText>
+      </w:r>
+      <w:r>
+        <w:fldChar w:fldCharType="separate"/>
+      </w:r>
+      <w:r>
+        <w:rPr>
+          <w:noProof/>
+        </w:rPr>
+        <w:t>10</w:t>
+      </w:r>
+      <w:r>
+        <w:rPr>
+          <w:noProof/>
+        </w:rPr>
+        <w:fldChar w:fldCharType="end"/>
+      </w:r>
       <w:r>
         <w:t xml:space="preserve"> Usage of agile within the industry (Hewlett Packard</w:t>
       </w:r>
@@ -4453,155 +4575,205 @@
     </w:p>
     <w:p>
       <w:pPr>
-        <w:spacing w:line="360" w:lineRule="auto"/>
-      </w:pPr>
-      <w:r>
-        <w:t xml:space="preserve">There are many factors that can have an adverse effect on the teacher’s ability to teach. </w:t>
-      </w:r>
-      <w:bookmarkStart w:id="0" w:name="_GoBack"/>
-      <w:bookmarkEnd w:id="0"/>
-    </w:p>
-    <w:p>
-      <w:pPr>
-        <w:spacing w:line="360" w:lineRule="auto"/>
-      </w:pPr>
-    </w:p>
-    <w:p>
-      <w:pPr>
-        <w:spacing w:line="360" w:lineRule="auto"/>
-      </w:pPr>
-      <w:r>
-        <w:t xml:space="preserve">It has been argued that </w:t>
-      </w:r>
-      <w:r>
-        <w:t xml:space="preserve">as the size of a class increases, the </w:t>
-      </w:r>
-      <w:r>
-        <w:t>average grade decline</w:t>
-      </w:r>
-      <w:r>
-        <w:t>s</w:t>
-      </w:r>
-      <w:r>
-        <w:t xml:space="preserve"> </w:t>
-      </w:r>
-      <w:r>
-        <w:fldChar w:fldCharType="begin" w:fldLock="1"/>
-      </w:r>
-      <w:r>
-        <w:instrText>ADDIN CSL_CITATION {"citationItems":[{"id":"ITEM-1","itemData":{"DOI":"10.1016/j.econedurev.2006.09.011","ISSN":"02727757","abstract":"We model how class size affects the grade higher education students earn and we test the model using an ordinal logit with and without fixed effects on over 760,000 undergraduate observations from a northeastern public university. We find that class size negatively affects grades for a variety of specifications and subsets of the data, as well as for the whole data set from this school. The specifications tested hold constant for academic department, peer effects (relative ability in class), student ability, level of student, level of course, gender, minority status, and other factors. Average grade point declines as class size increases, precipitously up to class sizes of twenty, and more gradually but monotonically through larger class sizes. The evidence is that this is not exclusively a small class effect. We conclude that there are diseconomies of scale associated with a deterioration of student outcomes as class sizes grow larger. The cost of this deterioration is not quantifiable with our data, as much of the costs are non-market costs and unobservable. Future studies of economies of scale in higher education need to address the traditional assumption of constant product quality. © 2007 Elsevier Ltd. All rights reserved.","author":[{"dropping-particle":"","family":"Kokkelenberg","given":"Edward C.","non-dropping-particle":"","parse-names":false,"suffix":""},{"dropping-particle":"","family":"Dillon","given":"Michael","non-dropping-particle":"","parse-names":false,"suffix":""},{"dropping-particle":"","family":"Christy","given":"Sean M.","non-dropping-particle":"","parse-names":false,"suffix":""}],"container-title":"Economics of Education Review","id":"ITEM-1","issue":"2","issued":{"date-parts":[["2008","4"]]},"page":"221-233","title":"The effects of class size on student grades at a public university","type":"article-journal","volume":"27"},"uris":["http://www.mendeley.com/documents/?uuid=150b3238-8665-337b-941c-279d5c596152"]}],"mendeley":{"formattedCitation":"(Kokkelenberg, Dillon and Christy, 2008)","plainTextFormattedCitation":"(Kokkelenberg, Dillon and Christy, 2008)"},"properties":{"noteIndex":0},"schema":"https://github.com/citation-style-language/schema/raw/master/csl-citation.json"}</w:instrText>
-      </w:r>
-      <w:r>
-        <w:fldChar w:fldCharType="separate"/>
-      </w:r>
-      <w:r>
-        <w:rPr>
-          <w:noProof/>
-        </w:rPr>
-        <w:t>(Kokkelenberg, Dillon and Christy, 2008)</w:t>
-      </w:r>
-      <w:r>
-        <w:fldChar w:fldCharType="end"/>
-      </w:r>
-      <w:r>
-        <w:t>.</w:t>
-      </w:r>
-    </w:p>
-    <w:p>
-      <w:pPr>
         <w:pStyle w:val="Heading2"/>
         <w:spacing w:line="360" w:lineRule="auto"/>
       </w:pPr>
       <w:r>
+        <w:t>2.</w:t>
+      </w:r>
+      <w:r>
+        <w:t>4</w:t>
+      </w:r>
+      <w:r>
+        <w:t xml:space="preserve"> </w:t>
+      </w:r>
+      <w:r>
+        <w:t>Exploration of learning platforms</w:t>
+      </w:r>
+    </w:p>
+    <w:p>
+      <w:pPr>
+        <w:spacing w:line="360" w:lineRule="auto"/>
+      </w:pPr>
+      <w:r>
+        <w:t>Before developing a learning platform, the research first needs to</w:t>
+      </w:r>
+      <w:r>
+        <w:t xml:space="preserve"> identify how others around the world have implemented similar platforms and</w:t>
+      </w:r>
+      <w:r>
+        <w:t xml:space="preserve"> discover any shortcomings these platforms may have </w:t>
+      </w:r>
+      <w:r>
+        <w:t xml:space="preserve">faced </w:t>
+      </w:r>
+      <w:r>
+        <w:t xml:space="preserve">so that the research can avoid following those </w:t>
+      </w:r>
+      <w:r>
+        <w:t>missteps</w:t>
+      </w:r>
+      <w:r>
+        <w:t xml:space="preserve">. </w:t>
+      </w:r>
+      <w:r>
+        <w:t xml:space="preserve"> </w:t>
+      </w:r>
+    </w:p>
+    <w:p>
+      <w:pPr>
+        <w:pStyle w:val="Heading3"/>
+      </w:pPr>
+      <w:r>
         <w:lastRenderedPageBreak/>
-        <w:t>2.</w:t>
-      </w:r>
-      <w:r>
-        <w:t>4</w:t>
-      </w:r>
-      <w:r>
-        <w:t xml:space="preserve"> </w:t>
-      </w:r>
-      <w:r>
-        <w:t>Exploration of learning platforms</w:t>
-      </w:r>
-    </w:p>
-    <w:p>
-      <w:pPr>
-        <w:spacing w:line="360" w:lineRule="auto"/>
-      </w:pPr>
-      <w:r>
-        <w:t>Before developing a learning platform, the research first needs to</w:t>
-      </w:r>
-      <w:r>
-        <w:t xml:space="preserve"> identify how others around the world have implemented similar platforms and</w:t>
-      </w:r>
-      <w:r>
-        <w:t xml:space="preserve"> discover any shortcomings these platforms may have </w:t>
-      </w:r>
-      <w:r>
-        <w:t xml:space="preserve">faced </w:t>
-      </w:r>
-      <w:r>
-        <w:t xml:space="preserve">so that the research can avoid following those </w:t>
-      </w:r>
-      <w:r>
-        <w:t>missteps</w:t>
+        <w:t xml:space="preserve">2.4.1 </w:t>
+      </w:r>
+      <w:r>
+        <w:t>Researcher’s finding</w:t>
+      </w:r>
+      <w:r>
+        <w:t xml:space="preserve"> of</w:t>
+      </w:r>
+      <w:r>
+        <w:t xml:space="preserve"> implementing</w:t>
+      </w:r>
+      <w:r>
+        <w:t xml:space="preserve"> learning platforms</w:t>
+      </w:r>
+    </w:p>
+    <w:p>
+      <w:r>
+        <w:t xml:space="preserve">Various researchers around the world have integrated version control systems into </w:t>
+      </w:r>
+      <w:r>
+        <w:t xml:space="preserve">their </w:t>
+      </w:r>
+      <w:r>
+        <w:t xml:space="preserve">courses </w:t>
+      </w:r>
+      <w:r>
+        <w:t xml:space="preserve">to develop a learning environment that encourages collaboration </w:t>
+      </w:r>
+      <w:r>
+        <w:t xml:space="preserve">between </w:t>
+      </w:r>
+      <w:r>
+        <w:t>students</w:t>
+      </w:r>
+      <w:r>
+        <w:t xml:space="preserve"> </w:t>
+      </w:r>
+      <w:r>
+        <w:fldChar w:fldCharType="begin" w:fldLock="1"/>
+      </w:r>
+      <w:r>
+        <w:instrText>ADDIN CSL_CITATION {"citationItems":[{"id":"ITEM-1","itemData":{"DOI":"10.1145/2889160.2889195","ISBN":"9781450341615","ISSN":"02705257","abstract":"GitHub has been embraced by the software development community as an important social platform for managing software projects and to support collaborative development. More recently, educators have begun to adopt it for hosting course content and student assignments. From our previous research, we found that educators leverage GitHub's collaboration and transparency features to create, reuse and remix course materials, and to encourage student contributions and monitor student activity on assignments and projects. However, our previous research did not consider the student perspective. In this paper, we present a case study where GitHub is used as a learning platform for two software engineering courses. We gathered student perspectives on how the use of GitHub in their courses might benefit them and to identify the challenges they may face. The findings from our case study indicate that software engineering students do benefit from GitHub's transparent and open workflow. However, students were concerned that since GitHub is not inherently an educational tool, it lacks key features important for education and poses learning and privacy concerns. Our findings provide recommendations for designers on how tools such as GitHub can be used to improve software engineering education, and also point to recommendations for instructors on how to use it more effectively in their courses.","author":[{"dropping-particle":"","family":"Feliciano","given":"Joseph","non-dropping-particle":"","parse-names":false,"suffix":""},{"dropping-particle":"","family":"Storey","given":"Margaret Anne","non-dropping-particle":"","parse-names":false,"suffix":""},{"dropping-particle":"","family":"Zagalsky","given":"Alexey","non-dropping-particle":"","parse-names":false,"suffix":""}],"container-title":"Proceedings - International Conference on Software Engineering","id":"ITEM-1","issued":{"date-parts":[["2016"]]},"page":"422-431","publisher":"ACM Press","publisher-place":"New York, New York, USA","title":"Student experiences using GitHub in software engineering courses: A case study","type":"paper-conference"},"uris":["http://www.mendeley.com/documents/?uuid=c06fdde7-cf77-3574-af44-f49c5f86a1e4"]},{"id":"ITEM-2","itemData":{"DOI":"10.1145/2445196.2445386","ISBN":"9781450320306","abstract":"Numerous CS faculty have demonstrated the benefits of us-ing version control in courses other than software engineer-ing. However, they maintained their own servers, and to the best of our knowledge, none published experiences with version control in CS1 courses for non-CS engineering ma-jors. As a result, even faculty experienced with version con-trol may hesitate to adopt it in some classes, fearing that it is too difficult, time consuming or distracting. In this pa-per, we describe how we adopted version control in a CS1 course for non-CS engineering majors, and how project host-ing services facilitated its use. Our experience indicates that undergraduate engineering majors in CS courses can gain competence in version control, and project hosting services simplify course management. Copyright © 2013 ACM.","author":[{"dropping-particle":"","family":"Lawrance","given":"Joseph","non-dropping-particle":"","parse-names":false,"suffix":""},{"dropping-particle":"","family":"Jung","given":"Seikyung","non-dropping-particle":"","parse-names":false,"suffix":""},{"dropping-particle":"","family":"Wiseman","given":"Charles","non-dropping-particle":"","parse-names":false,"suffix":""}],"container-title":"SIGCSE 2013 - Proceedings of the 44th ACM Technical Symposium on Computer Science Education","id":"ITEM-2","issued":{"date-parts":[["2013"]]},"page":"639-644","title":"Git on the cloud in the classroom","type":"paper-conference"},"uris":["http://www.mendeley.com/documents/?uuid=edf2c2a0-1856-3209-b869-dd6fae091db2"]}],"mendeley":{"formattedCitation":"(Lawrance, Jung and Wiseman, 2013; Feliciano, Storey and Zagalsky, 2016)","plainTextFormattedCitation":"(Lawrance, Jung and Wiseman, 2013; Feliciano, Storey and Zagalsky, 2016)","previouslyFormattedCitation":"(Lawrance, Jung and Wiseman, 2013; Feliciano, Storey and Zagalsky, 2016)"},"properties":{"noteIndex":0},"schema":"https://github.com/citation-style-language/schema/raw/master/csl-citation.json"}</w:instrText>
+      </w:r>
+      <w:r>
+        <w:fldChar w:fldCharType="separate"/>
+      </w:r>
+      <w:r>
+        <w:rPr>
+          <w:noProof/>
+        </w:rPr>
+        <w:t>(Lawrance, Jung and Wiseman, 2013; Feliciano, Storey and Zagalsky, 2016)</w:t>
+      </w:r>
+      <w:r>
+        <w:fldChar w:fldCharType="end"/>
+      </w:r>
+      <w:r>
+        <w:t>.</w:t>
+      </w:r>
+      <w:r>
+        <w:t xml:space="preserve"> </w:t>
+      </w:r>
+    </w:p>
+    <w:p>
+      <w:pPr>
+        <w:pStyle w:val="Heading4"/>
+      </w:pPr>
+      <w:r>
+        <w:t xml:space="preserve">2.4.1.1 </w:t>
+      </w:r>
+      <w:r>
+        <w:t>Identified b</w:t>
+      </w:r>
+      <w:r>
+        <w:t>enefits</w:t>
+      </w:r>
+      <w:r>
+        <w:t xml:space="preserve"> of using a learning platform</w:t>
+      </w:r>
+    </w:p>
+    <w:p>
+      <w:r>
+        <w:t>In both studies, the researchers opted to u</w:t>
+      </w:r>
+      <w:r>
+        <w:t xml:space="preserve">se </w:t>
+      </w:r>
+      <w:r>
+        <w:t xml:space="preserve">a </w:t>
+      </w:r>
+      <w:r>
+        <w:t>version control s</w:t>
+      </w:r>
+      <w:r>
+        <w:t>ystem</w:t>
+      </w:r>
+      <w:r>
+        <w:t xml:space="preserve"> </w:t>
+      </w:r>
+      <w:r>
+        <w:t>such as Githu</w:t>
+      </w:r>
+      <w:r>
+        <w:t>b</w:t>
+      </w:r>
+      <w:r>
+        <w:t xml:space="preserve"> as the primary learning environment for the students to use</w:t>
       </w:r>
       <w:r>
         <w:t xml:space="preserve">. </w:t>
       </w:r>
       <w:r>
-        <w:t xml:space="preserve"> </w:t>
-      </w:r>
-    </w:p>
-    <w:p>
-      <w:pPr>
-        <w:pStyle w:val="Heading3"/>
-      </w:pPr>
-      <w:r>
-        <w:t xml:space="preserve">2.4.1 </w:t>
-      </w:r>
-      <w:r>
-        <w:t>Researcher’s finding</w:t>
-      </w:r>
-      <w:r>
-        <w:t xml:space="preserve"> of</w:t>
-      </w:r>
-      <w:r>
-        <w:t xml:space="preserve"> implementing</w:t>
-      </w:r>
-      <w:r>
-        <w:t xml:space="preserve"> learning platforms</w:t>
-      </w:r>
-    </w:p>
-    <w:p>
-      <w:r>
-        <w:t xml:space="preserve">Various researchers around the world have integrated version control systems into </w:t>
-      </w:r>
-      <w:r>
-        <w:t xml:space="preserve">their </w:t>
-      </w:r>
-      <w:r>
-        <w:t xml:space="preserve">courses </w:t>
-      </w:r>
-      <w:r>
-        <w:t xml:space="preserve">to develop a learning environment that encourages collaboration </w:t>
-      </w:r>
-      <w:r>
-        <w:t xml:space="preserve">between </w:t>
-      </w:r>
-      <w:r>
-        <w:t>students</w:t>
-      </w:r>
-      <w:r>
-        <w:t xml:space="preserve"> </w:t>
+        <w:t>When utilis</w:t>
+      </w:r>
+      <w:r>
+        <w:t>ing</w:t>
+      </w:r>
+      <w:r>
+        <w:t xml:space="preserve"> the system, the researchers found that </w:t>
+      </w:r>
+      <w:r>
+        <w:t xml:space="preserve">the </w:t>
+      </w:r>
+      <w:r>
+        <w:t xml:space="preserve">students were </w:t>
+      </w:r>
+      <w:r>
+        <w:t>collaborating with one another using the issues f</w:t>
+      </w:r>
+      <w:r>
+        <w:t>unctionality</w:t>
+      </w:r>
+      <w:r>
+        <w:t xml:space="preserve"> </w:t>
+      </w:r>
+      <w:r>
+        <w:t>within each other’s</w:t>
+      </w:r>
+      <w:r>
+        <w:t xml:space="preserve"> repositories to help </w:t>
+      </w:r>
+      <w:r>
+        <w:t xml:space="preserve">one another resolve issues that they couldn’t figure out themselves. </w:t>
       </w:r>
       <w:r>
         <w:fldChar w:fldCharType="begin" w:fldLock="1"/>
       </w:r>
       <w:r>
-        <w:instrText>ADDIN CSL_CITATION {"citationItems":[{"id":"ITEM-1","itemData":{"DOI":"10.1145/2889160.2889195","ISBN":"9781450341615","ISSN":"02705257","abstract":"GitHub has been embraced by the software development community as an important social platform for managing software projects and to support collaborative development. More recently, educators have begun to adopt it for hosting course content and student assignments. From our previous research, we found that educators leverage GitHub's collaboration and transparency features to create, reuse and remix course materials, and to encourage student contributions and monitor student activity on assignments and projects. However, our previous research did not consider the student perspective. In this paper, we present a case study where GitHub is used as a learning platform for two software engineering courses. We gathered student perspectives on how the use of GitHub in their courses might benefit them and to identify the challenges they may face. The findings from our case study indicate that software engineering students do benefit from GitHub's transparent and open workflow. However, students were concerned that since GitHub is not inherently an educational tool, it lacks key features important for education and poses learning and privacy concerns. Our findings provide recommendations for designers on how tools such as GitHub can be used to improve software engineering education, and also point to recommendations for instructors on how to use it more effectively in their courses.","author":[{"dropping-particle":"","family":"Feliciano","given":"Joseph","non-dropping-particle":"","parse-names":false,"suffix":""},{"dropping-particle":"","family":"Storey","given":"Margaret Anne","non-dropping-particle":"","parse-names":false,"suffix":""},{"dropping-particle":"","family":"Zagalsky","given":"Alexey","non-dropping-particle":"","parse-names":false,"suffix":""}],"container-title":"Proceedings - International Conference on Software Engineering","id":"ITEM-1","issued":{"date-parts":[["2016"]]},"page":"422-431","publisher":"ACM Press","publisher-place":"New York, New York, USA","title":"Student experiences using GitHub in software engineering courses: A case study","type":"paper-conference"},"uris":["http://www.mendeley.com/documents/?uuid=c06fdde7-cf77-3574-af44-f49c5f86a1e4"]},{"id":"ITEM-2","itemData":{"DOI":"10.1145/2445196.2445386","ISBN":"9781450320306","abstract":"Numerous CS faculty have demonstrated the benefits of us-ing version control in courses other than software engineer-ing. However, they maintained their own servers, and to the best of our knowledge, none published experiences with version control in CS1 courses for non-CS engineering ma-jors. As a result, even faculty experienced with version con-trol may hesitate to adopt it in some classes, fearing that it is too difficult, time consuming or distracting. In this pa-per, we describe how we adopted version control in a CS1 course for non-CS engineering majors, and how project host-ing services facilitated its use. Our experience indicates that undergraduate engineering majors in CS courses can gain competence in version control, and project hosting services simplify course management. Copyright © 2013 ACM.","author":[{"dropping-particle":"","family":"Lawrance","given":"Joseph","non-dropping-particle":"","parse-names":false,"suffix":""},{"dropping-particle":"","family":"Jung","given":"Seikyung","non-dropping-particle":"","parse-names":false,"suffix":""},{"dropping-particle":"","family":"Wiseman","given":"Charles","non-dropping-particle":"","parse-names":false,"suffix":""}],"container-title":"SIGCSE 2013 - Proceedings of the 44th ACM Technical Symposium on Computer Science Education","id":"ITEM-2","issued":{"date-parts":[["2013"]]},"page":"639-644","title":"Git on the cloud in the classroom","type":"paper-conference"},"uris":["http://www.mendeley.com/documents/?uuid=edf2c2a0-1856-3209-b869-dd6fae091db2"]}],"mendeley":{"formattedCitation":"(Lawrance, Jung and Wiseman, 2013; Feliciano, Storey and Zagalsky, 2016)","plainTextFormattedCitation":"(Lawrance, Jung and Wiseman, 2013; Feliciano, Storey and Zagalsky, 2016)","previouslyFormattedCitation":"(Lawrance, Jung and Wiseman, 2013; Feliciano, Storey and Zagalsky, 2016)"},"properties":{"noteIndex":0},"schema":"https://github.com/citation-style-language/schema/raw/master/csl-citation.json"}</w:instrText>
+        <w:instrText>ADDIN CSL_CITATION {"citationItems":[{"id":"ITEM-1","itemData":{"DOI":"10.1145/2889160.2889195","ISBN":"9781450341615","ISSN":"02705257","abstract":"GitHub has been embraced by the software development community as an important social platform for managing software projects and to support collaborative development. More recently, educators have begun to adopt it for hosting course content and student assignments. From our previous research, we found that educators leverage GitHub's collaboration and transparency features to create, reuse and remix course materials, and to encourage student contributions and monitor student activity on assignments and projects. However, our previous research did not consider the student perspective. In this paper, we present a case study where GitHub is used as a learning platform for two software engineering courses. We gathered student perspectives on how the use of GitHub in their courses might benefit them and to identify the challenges they may face. The findings from our case study indicate that software engineering students do benefit from GitHub's transparent and open workflow. However, students were concerned that since GitHub is not inherently an educational tool, it lacks key features important for education and poses learning and privacy concerns. Our findings provide recommendations for designers on how tools such as GitHub can be used to improve software engineering education, and also point to recommendations for instructors on how to use it more effectively in their courses.","author":[{"dropping-particle":"","family":"Feliciano","given":"Joseph","non-dropping-particle":"","parse-names":false,"suffix":""},{"dropping-particle":"","family":"Storey","given":"Margaret Anne","non-dropping-particle":"","parse-names":false,"suffix":""},{"dropping-particle":"","family":"Zagalsky","given":"Alexey","non-dropping-particle":"","parse-names":false,"suffix":""}],"container-title":"Proceedings - International Conference on Software Engineering","id":"ITEM-1","issued":{"date-parts":[["2016"]]},"page":"422-431","publisher":"ACM Press","publisher-place":"New York, New York, USA","title":"Student experiences using GitHub in software engineering courses: A case study","type":"paper-conference"},"uris":["http://www.mendeley.com/documents/?uuid=c06fdde7-cf77-3574-af44-f49c5f86a1e4"]}],"mendeley":{"formattedCitation":"(Feliciano, Storey and Zagalsky, 2016)","plainTextFormattedCitation":"(Feliciano, Storey and Zagalsky, 2016)","previouslyFormattedCitation":"(Feliciano, Storey and Zagalsky, 2016)"},"properties":{"noteIndex":0},"schema":"https://github.com/citation-style-language/schema/raw/master/csl-citation.json"}</w:instrText>
       </w:r>
       <w:r>
         <w:fldChar w:fldCharType="separate"/>
@@ -4610,12 +4782,51 @@
         <w:rPr>
           <w:noProof/>
         </w:rPr>
-        <w:t>(Lawrance, Jung and Wiseman, 2013; Feliciano, Storey and Zagalsky, 2016)</w:t>
+        <w:t>(Feliciano, Storey and Zagalsky, 2016)</w:t>
       </w:r>
       <w:r>
         <w:fldChar w:fldCharType="end"/>
       </w:r>
       <w:r>
+        <w:t xml:space="preserve"> identified that the </w:t>
+      </w:r>
+      <w:r>
+        <w:t>skills they gained from this experience had a positive effect towards the other modules the students had</w:t>
+      </w:r>
+      <w:r>
+        <w:t xml:space="preserve">. </w:t>
+      </w:r>
+      <w:r>
+        <w:t xml:space="preserve">Learning to collaborate with others </w:t>
+      </w:r>
+      <w:r>
+        <w:t xml:space="preserve">has been shown to improve the student’s ability to critically think and improves upon their teamworking skills which are vital in </w:t>
+      </w:r>
+      <w:r>
+        <w:t>the workplace</w:t>
+      </w:r>
+      <w:r>
+        <w:t xml:space="preserve"> where developers will be working together on projects </w:t>
+      </w:r>
+      <w:r>
+        <w:fldChar w:fldCharType="begin" w:fldLock="1"/>
+      </w:r>
+      <w:r>
+        <w:instrText>ADDIN CSL_CITATION {"citationItems":[{"id":"ITEM-1","itemData":{"DOI":"10.21061/jte.v7i1.a.2","ISSN":"1045-1064","abstract":"The concept of collaborative learning, the grouping and pairing of students for the purpose of achieving an academic goal, has been widely researched and advocated throughout the professional literature. The term \"collaborative learning\" refers to an instruction method in which students at various performance levels work together in small groups toward a common goal. The students are responsible for one another's learning as well as their own. Thus, the success of one student helps other students to be successful. Proponents of collaborative learning claim that the active exchange of ideas within small groups not only increases interest among the participants but also promotes critical thinking. According to Johnson and Johnson (1986), there is persuasive evidence that cooperative teams achieve at higher levels of thought and retain information longer than students who work quietly as individuals. The shared learning gives students an opportunity to engage in discussion, take responsibility for their own learning, and thus become critical thinkers (Totten, Sills, Digby, &amp; Russ, 1991).","author":[{"dropping-particle":"","family":"Gokhale","given":"Anuradha A.","non-dropping-particle":"","parse-names":false,"suffix":""}],"container-title":"Journal of Technology Education","id":"ITEM-1","issue":"1","issued":{"date-parts":[["1995","9","1"]]},"publisher":"Virginia Tech Libraries","title":"Collaborative Learning Enhances Critical Thinking","type":"article-journal","volume":"7"},"uris":["http://www.mendeley.com/documents/?uuid=8b86f08c-1b8e-3fe6-86fc-1a9abc0264d9"]}],"mendeley":{"formattedCitation":"(Gokhale, 1995)","plainTextFormattedCitation":"(Gokhale, 1995)","previouslyFormattedCitation":"(Gokhale, 1995)"},"properties":{"noteIndex":0},"schema":"https://github.com/citation-style-language/schema/raw/master/csl-citation.json"}</w:instrText>
+      </w:r>
+      <w:r>
+        <w:fldChar w:fldCharType="separate"/>
+      </w:r>
+      <w:r>
+        <w:rPr>
+          <w:noProof/>
+        </w:rPr>
+        <w:t>(Gokhale, 1995)</w:t>
+      </w:r>
+      <w:r>
+        <w:fldChar w:fldCharType="end"/>
+      </w:r>
+      <w:r>
         <w:t>.</w:t>
       </w:r>
       <w:r>
@@ -4623,87 +4834,92 @@
       </w:r>
     </w:p>
     <w:p>
+      <w:r>
+        <w:t xml:space="preserve">It was noted that students found viewing the commit history of their repository beneficial for their learning </w:t>
+      </w:r>
+      <w:r>
+        <w:t>as they recognised the importance of reviewing their past mistakes and how they delivered the final product.</w:t>
+      </w:r>
+    </w:p>
+    <w:p>
+      <w:r>
+        <w:t xml:space="preserve">In another study undertaken by </w:t>
+      </w:r>
+      <w:r>
+        <w:fldChar w:fldCharType="begin" w:fldLock="1"/>
+      </w:r>
+      <w:r>
+        <w:instrText>ADDIN CSL_CITATION {"citationItems":[{"id":"ITEM-1","itemData":{"DOI":"10.1145/2675133.2675284","ISBN":"9781450329224","abstract":"The software development community has embraced GitHub as an essential platform for managing their software projects. GitHub has created efficiencies and helped improve the way software professionals work. It not only provides a traceable project repository, but it acts as a social meeting place for interested parties, supporting communities of practice. Recently , educators have seen the potential in GitHub's collab-orative features for managing and improving-perhaps even transforming-the learning experience. In this study, we examine how GitHub is emerging as a col-laborative platform for education. We aim to understand how environments such as GitHub-environments that provide social and collaborative features in conjunction with distributed version control-may improve (or possibly hinder) the educational experience for students and teachers. We conduct a qualitative study focusing on how GitHub is being used in education, and the motivations, benefits and challenges it brings.","author":[{"dropping-particle":"","family":"Zagalsky","given":"Alexey","non-dropping-particle":"","parse-names":false,"suffix":""},{"dropping-particle":"","family":"Feliciano","given":"Joseph","non-dropping-particle":"","parse-names":false,"suffix":""},{"dropping-particle":"","family":"Storey","given":"Margaret-Anne","non-dropping-particle":"","parse-names":false,"suffix":""},{"dropping-particle":"","family":"Zhao","given":"Yiyun","non-dropping-particle":"","parse-names":false,"suffix":""},{"dropping-particle":"","family":"Wang","given":"Weiliang","non-dropping-particle":"","parse-names":false,"suffix":""}],"id":"ITEM-1","issued":{"date-parts":[["2015"]]},"title":"The Emergence of GitHub as a Collaborative Platform for Education","type":"article-journal"},"uris":["http://www.mendeley.com/documents/?uuid=acd86878-6a80-37c0-946f-f2df1bd1f2c7"]}],"mendeley":{"formattedCitation":"(Zagalsky &lt;i&gt;et al.&lt;/i&gt;, 2015)","plainTextFormattedCitation":"(Zagalsky et al., 2015)","previouslyFormattedCitation":"(Zagalsky &lt;i&gt;et al.&lt;/i&gt;, 2015)"},"properties":{"noteIndex":0},"schema":"https://github.com/citation-style-language/schema/raw/master/csl-citation.json"}</w:instrText>
+      </w:r>
+      <w:r>
+        <w:fldChar w:fldCharType="separate"/>
+      </w:r>
+      <w:r>
+        <w:rPr>
+          <w:noProof/>
+        </w:rPr>
+        <w:t xml:space="preserve">(Zagalsky </w:t>
+      </w:r>
+      <w:r>
+        <w:rPr>
+          <w:i/>
+          <w:noProof/>
+        </w:rPr>
+        <w:t>et al.</w:t>
+      </w:r>
+      <w:r>
+        <w:rPr>
+          <w:noProof/>
+        </w:rPr>
+        <w:t>, 2015)</w:t>
+      </w:r>
+      <w:r>
+        <w:fldChar w:fldCharType="end"/>
+      </w:r>
+      <w:r>
+        <w:t xml:space="preserve">, they recognised that students could receive specific feedback on an issue with their code by opening a new issue and tagging their teacher into the issue. </w:t>
+      </w:r>
+      <w:r>
+        <w:t xml:space="preserve">This allowed teachers to keep track of the progress made by the students that they may not have been aware without using the system. </w:t>
+      </w:r>
+    </w:p>
+    <w:p>
       <w:pPr>
         <w:pStyle w:val="Heading4"/>
       </w:pPr>
       <w:r>
-        <w:t xml:space="preserve">2.4.1.1 </w:t>
-      </w:r>
-      <w:r>
-        <w:t>Identified b</w:t>
-      </w:r>
-      <w:r>
-        <w:t>enefits</w:t>
-      </w:r>
-      <w:r>
-        <w:t xml:space="preserve"> of using a learning platform</w:t>
-      </w:r>
-    </w:p>
-    <w:p>
-      <w:r>
-        <w:t>In both studies, the researchers opted to u</w:t>
-      </w:r>
-      <w:r>
-        <w:t xml:space="preserve">se </w:t>
-      </w:r>
-      <w:r>
-        <w:t xml:space="preserve">a </w:t>
-      </w:r>
-      <w:r>
-        <w:t>version control s</w:t>
-      </w:r>
-      <w:r>
-        <w:t>ystem</w:t>
-      </w:r>
-      <w:r>
-        <w:t xml:space="preserve"> </w:t>
-      </w:r>
-      <w:r>
-        <w:t>such as Githu</w:t>
-      </w:r>
-      <w:r>
-        <w:t>b</w:t>
-      </w:r>
-      <w:r>
-        <w:t xml:space="preserve"> as the primary learning environment for the students to use</w:t>
+        <w:t>2.4.1.2 Identified issues found when using a learning platform</w:t>
+      </w:r>
+    </w:p>
+    <w:p>
+      <w:r>
+        <w:t xml:space="preserve">On the </w:t>
+      </w:r>
+      <w:r>
+        <w:t>research</w:t>
+      </w:r>
+      <w:r>
+        <w:t xml:space="preserve"> conducted</w:t>
+      </w:r>
+      <w:r>
+        <w:t xml:space="preserve"> by </w:t>
+      </w:r>
+      <w:r>
+        <w:t>both studies</w:t>
+      </w:r>
+      <w:r>
+        <w:t>, they</w:t>
+      </w:r>
+      <w:r>
+        <w:t xml:space="preserve"> found several flaws with</w:t>
+      </w:r>
+      <w:r>
+        <w:t xml:space="preserve"> their implementations</w:t>
       </w:r>
       <w:r>
         <w:t xml:space="preserve">. </w:t>
       </w:r>
       <w:r>
-        <w:t>When utilis</w:t>
-      </w:r>
-      <w:r>
-        <w:t>ing</w:t>
-      </w:r>
-      <w:r>
-        <w:t xml:space="preserve"> the system, the researchers found that </w:t>
-      </w:r>
-      <w:r>
-        <w:t xml:space="preserve">the </w:t>
-      </w:r>
-      <w:r>
-        <w:t xml:space="preserve">students were </w:t>
-      </w:r>
-      <w:r>
-        <w:t>collaborating with one another using the issues f</w:t>
-      </w:r>
-      <w:r>
-        <w:t>unctionality</w:t>
-      </w:r>
-      <w:r>
-        <w:t xml:space="preserve"> </w:t>
-      </w:r>
-      <w:r>
-        <w:t>within each other’s</w:t>
-      </w:r>
-      <w:r>
-        <w:t xml:space="preserve"> repositories to help </w:t>
-      </w:r>
-      <w:r>
-        <w:t xml:space="preserve">one another resolve issues that they couldn’t figure out themselves. </w:t>
-      </w:r>
-      <w:r>
         <w:fldChar w:fldCharType="begin" w:fldLock="1"/>
       </w:r>
       <w:r>
@@ -4722,31 +4938,55 @@
         <w:fldChar w:fldCharType="end"/>
       </w:r>
       <w:r>
-        <w:t xml:space="preserve"> identified that the </w:t>
-      </w:r>
-      <w:r>
-        <w:t>skills they gained from this experience had a positive effect towards the other modules the students had</w:t>
+        <w:t xml:space="preserve"> found that depending on the </w:t>
+      </w:r>
+      <w:r>
+        <w:t>teacher’s</w:t>
+      </w:r>
+      <w:r>
+        <w:t xml:space="preserve"> prior experience or lack thereof on using version control systems c</w:t>
+      </w:r>
+      <w:r>
+        <w:t>an cause an</w:t>
+      </w:r>
+      <w:r>
+        <w:t xml:space="preserve"> negative effect in the students understanding of using the</w:t>
+      </w:r>
+      <w:r>
+        <w:t xml:space="preserve"> </w:t>
+      </w:r>
+      <w:r>
+        <w:t>system</w:t>
+      </w:r>
+      <w:r>
+        <w:t xml:space="preserve"> to its fullest potential</w:t>
+      </w:r>
+      <w:r>
+        <w:t xml:space="preserve"> which may have had </w:t>
+      </w:r>
+      <w:r>
+        <w:t>the</w:t>
+      </w:r>
+      <w:r>
+        <w:t xml:space="preserve"> adverse effect of reducing the potential for collaboratio</w:t>
+      </w:r>
+      <w:r>
+        <w:t>n</w:t>
       </w:r>
       <w:r>
         <w:t xml:space="preserve">. </w:t>
       </w:r>
       <w:r>
-        <w:t xml:space="preserve">Learning to collaborate with others </w:t>
-      </w:r>
-      <w:r>
-        <w:t xml:space="preserve">has been shown to improve the student’s ability to critically think and improves upon their teamworking skills which are vital in </w:t>
-      </w:r>
-      <w:r>
-        <w:t>the workplace</w:t>
-      </w:r>
-      <w:r>
-        <w:t xml:space="preserve"> where developers will be working together on projects </w:t>
+        <w:t>In that same study, the student’s identified that having a specific lecture on using Github at the beginning of the course would have been beneficial for their learning</w:t>
+      </w:r>
+      <w:r>
+        <w:t xml:space="preserve"> and their understanding. </w:t>
       </w:r>
       <w:r>
         <w:fldChar w:fldCharType="begin" w:fldLock="1"/>
       </w:r>
       <w:r>
-        <w:instrText>ADDIN CSL_CITATION {"citationItems":[{"id":"ITEM-1","itemData":{"DOI":"10.21061/jte.v7i1.a.2","ISSN":"1045-1064","abstract":"The concept of collaborative learning, the grouping and pairing of students for the purpose of achieving an academic goal, has been widely researched and advocated throughout the professional literature. The term \"collaborative learning\" refers to an instruction method in which students at various performance levels work together in small groups toward a common goal. The students are responsible for one another's learning as well as their own. Thus, the success of one student helps other students to be successful. Proponents of collaborative learning claim that the active exchange of ideas within small groups not only increases interest among the participants but also promotes critical thinking. According to Johnson and Johnson (1986), there is persuasive evidence that cooperative teams achieve at higher levels of thought and retain information longer than students who work quietly as individuals. The shared learning gives students an opportunity to engage in discussion, take responsibility for their own learning, and thus become critical thinkers (Totten, Sills, Digby, &amp; Russ, 1991).","author":[{"dropping-particle":"","family":"Gokhale","given":"Anuradha A.","non-dropping-particle":"","parse-names":false,"suffix":""}],"container-title":"Journal of Technology Education","id":"ITEM-1","issue":"1","issued":{"date-parts":[["1995","9","1"]]},"publisher":"Virginia Tech Libraries","title":"Collaborative Learning Enhances Critical Thinking","type":"article-journal","volume":"7"},"uris":["http://www.mendeley.com/documents/?uuid=8b86f08c-1b8e-3fe6-86fc-1a9abc0264d9"]}],"mendeley":{"formattedCitation":"(Gokhale, 1995)","plainTextFormattedCitation":"(Gokhale, 1995)","previouslyFormattedCitation":"(Gokhale, 1995)"},"properties":{"noteIndex":0},"schema":"https://github.com/citation-style-language/schema/raw/master/csl-citation.json"}</w:instrText>
+        <w:instrText>ADDIN CSL_CITATION {"citationItems":[{"id":"ITEM-1","itemData":{"DOI":"10.1145/2445196.2445386","ISBN":"9781450320306","abstract":"Numerous CS faculty have demonstrated the benefits of us-ing version control in courses other than software engineer-ing. However, they maintained their own servers, and to the best of our knowledge, none published experiences with version control in CS1 courses for non-CS engineering ma-jors. As a result, even faculty experienced with version con-trol may hesitate to adopt it in some classes, fearing that it is too difficult, time consuming or distracting. In this pa-per, we describe how we adopted version control in a CS1 course for non-CS engineering majors, and how project host-ing services facilitated its use. Our experience indicates that undergraduate engineering majors in CS courses can gain competence in version control, and project hosting services simplify course management. Copyright © 2013 ACM.","author":[{"dropping-particle":"","family":"Lawrance","given":"Joseph","non-dropping-particle":"","parse-names":false,"suffix":""},{"dropping-particle":"","family":"Jung","given":"Seikyung","non-dropping-particle":"","parse-names":false,"suffix":""},{"dropping-particle":"","family":"Wiseman","given":"Charles","non-dropping-particle":"","parse-names":false,"suffix":""}],"container-title":"SIGCSE 2013 - Proceedings of the 44th ACM Technical Symposium on Computer Science Education","id":"ITEM-1","issued":{"date-parts":[["2013"]]},"page":"639-644","title":"Git on the cloud in the classroom","type":"paper-conference"},"uris":["http://www.mendeley.com/documents/?uuid=edf2c2a0-1856-3209-b869-dd6fae091db2"]}],"mendeley":{"formattedCitation":"(Lawrance, Jung and Wiseman, 2013)","plainTextFormattedCitation":"(Lawrance, Jung and Wiseman, 2013)","previouslyFormattedCitation":"(Lawrance, Jung and Wiseman, 2013)"},"properties":{"noteIndex":0},"schema":"https://github.com/citation-style-language/schema/raw/master/csl-citation.json"}</w:instrText>
       </w:r>
       <w:r>
         <w:fldChar w:fldCharType="separate"/>
@@ -4755,35 +4995,24 @@
         <w:rPr>
           <w:noProof/>
         </w:rPr>
-        <w:t>(Gokhale, 1995)</w:t>
+        <w:t>(Lawrance, Jung and Wiseman, 2013)</w:t>
       </w:r>
       <w:r>
         <w:fldChar w:fldCharType="end"/>
       </w:r>
       <w:r>
-        <w:t>.</w:t>
-      </w:r>
-      <w:r>
-        <w:t xml:space="preserve"> </w:t>
-      </w:r>
-    </w:p>
-    <w:p>
-      <w:r>
-        <w:t xml:space="preserve">It was noted that students found viewing the commit history of their repository beneficial for their learning </w:t>
-      </w:r>
-      <w:r>
-        <w:t>as they recognised the importance of reviewing their past mistakes and how they delivered the final product.</w:t>
-      </w:r>
-    </w:p>
-    <w:p>
-      <w:r>
-        <w:t xml:space="preserve">In another study undertaken by </w:t>
-      </w:r>
+        <w:t xml:space="preserve"> argues that although the process of getting used to using the system took time for the students to learn, there was a more pressing issue in th</w:t>
+      </w:r>
+      <w:r>
+        <w:t xml:space="preserve">at some of the students were only working from the master branch and as a result had more difficulty in merging changes due to the increase in conflicts.  </w:t>
+      </w:r>
+    </w:p>
+    <w:p>
       <w:r>
         <w:fldChar w:fldCharType="begin" w:fldLock="1"/>
       </w:r>
       <w:r>
-        <w:instrText>ADDIN CSL_CITATION {"citationItems":[{"id":"ITEM-1","itemData":{"DOI":"10.1145/2675133.2675284","ISBN":"9781450329224","abstract":"The software development community has embraced GitHub as an essential platform for managing their software projects. GitHub has created efficiencies and helped improve the way software professionals work. It not only provides a traceable project repository, but it acts as a social meeting place for interested parties, supporting communities of practice. Recently , educators have seen the potential in GitHub's collab-orative features for managing and improving-perhaps even transforming-the learning experience. In this study, we examine how GitHub is emerging as a col-laborative platform for education. We aim to understand how environments such as GitHub-environments that provide social and collaborative features in conjunction with distributed version control-may improve (or possibly hinder) the educational experience for students and teachers. We conduct a qualitative study focusing on how GitHub is being used in education, and the motivations, benefits and challenges it brings.","author":[{"dropping-particle":"","family":"Zagalsky","given":"Alexey","non-dropping-particle":"","parse-names":false,"suffix":""},{"dropping-particle":"","family":"Feliciano","given":"Joseph","non-dropping-particle":"","parse-names":false,"suffix":""},{"dropping-particle":"","family":"Storey","given":"Margaret-Anne","non-dropping-particle":"","parse-names":false,"suffix":""},{"dropping-particle":"","family":"Zhao","given":"Yiyun","non-dropping-particle":"","parse-names":false,"suffix":""},{"dropping-particle":"","family":"Wang","given":"Weiliang","non-dropping-particle":"","parse-names":false,"suffix":""}],"id":"ITEM-1","issued":{"date-parts":[["2015"]]},"title":"The Emergence of GitHub as a Collaborative Platform for Education","type":"article-journal"},"uris":["http://www.mendeley.com/documents/?uuid=acd86878-6a80-37c0-946f-f2df1bd1f2c7"]}],"mendeley":{"formattedCitation":"(Zagalsky &lt;i&gt;et al.&lt;/i&gt;, 2015)","plainTextFormattedCitation":"(Zagalsky et al., 2015)","previouslyFormattedCitation":"(Zagalsky &lt;i&gt;et al.&lt;/i&gt;, 2015)"},"properties":{"noteIndex":0},"schema":"https://github.com/citation-style-language/schema/raw/master/csl-citation.json"}</w:instrText>
+        <w:instrText>ADDIN CSL_CITATION {"citationItems":[{"id":"ITEM-1","itemData":{"DOI":"10.1145/2889160.2889195","ISBN":"9781450341615","ISSN":"02705257","abstract":"GitHub has been embraced by the software development community as an important social platform for managing software projects and to support collaborative development. More recently, educators have begun to adopt it for hosting course content and student assignments. From our previous research, we found that educators leverage GitHub's collaboration and transparency features to create, reuse and remix course materials, and to encourage student contributions and monitor student activity on assignments and projects. However, our previous research did not consider the student perspective. In this paper, we present a case study where GitHub is used as a learning platform for two software engineering courses. We gathered student perspectives on how the use of GitHub in their courses might benefit them and to identify the challenges they may face. The findings from our case study indicate that software engineering students do benefit from GitHub's transparent and open workflow. However, students were concerned that since GitHub is not inherently an educational tool, it lacks key features important for education and poses learning and privacy concerns. Our findings provide recommendations for designers on how tools such as GitHub can be used to improve software engineering education, and also point to recommendations for instructors on how to use it more effectively in their courses.","author":[{"dropping-particle":"","family":"Feliciano","given":"Joseph","non-dropping-particle":"","parse-names":false,"suffix":""},{"dropping-particle":"","family":"Storey","given":"Margaret Anne","non-dropping-particle":"","parse-names":false,"suffix":""},{"dropping-particle":"","family":"Zagalsky","given":"Alexey","non-dropping-particle":"","parse-names":false,"suffix":""}],"container-title":"Proceedings - International Conference on Software Engineering","id":"ITEM-1","issued":{"date-parts":[["2016"]]},"page":"422-431","publisher":"ACM Press","publisher-place":"New York, New York, USA","title":"Student experiences using GitHub in software engineering courses: A case study","type":"paper-conference"},"uris":["http://www.mendeley.com/documents/?uuid=c06fdde7-cf77-3574-af44-f49c5f86a1e4"]}],"mendeley":{"formattedCitation":"(Feliciano, Storey and Zagalsky, 2016)","plainTextFormattedCitation":"(Feliciano, Storey and Zagalsky, 2016)","previouslyFormattedCitation":"(Feliciano, Storey and Zagalsky, 2016)"},"properties":{"noteIndex":0},"schema":"https://github.com/citation-style-language/schema/raw/master/csl-citation.json"}</w:instrText>
       </w:r>
       <w:r>
         <w:fldChar w:fldCharType="separate"/>
@@ -4792,175 +5021,12 @@
         <w:rPr>
           <w:noProof/>
         </w:rPr>
-        <w:t xml:space="preserve">(Zagalsky </w:t>
-      </w:r>
-      <w:r>
-        <w:rPr>
-          <w:i/>
-          <w:noProof/>
-        </w:rPr>
-        <w:t>et al.</w:t>
-      </w:r>
-      <w:r>
-        <w:rPr>
-          <w:noProof/>
-        </w:rPr>
-        <w:t>, 2015)</w:t>
+        <w:t>(Feliciano, Storey and Zagalsky, 2016)</w:t>
       </w:r>
       <w:r>
         <w:fldChar w:fldCharType="end"/>
       </w:r>
       <w:r>
-        <w:t xml:space="preserve">, they recognised that students could receive specific feedback on an issue with their code by opening a new issue and tagging their teacher into the issue. </w:t>
-      </w:r>
-      <w:r>
-        <w:t xml:space="preserve">This allowed teachers to keep track of the progress made by the students that they may not have been aware without using the system. </w:t>
-      </w:r>
-    </w:p>
-    <w:p>
-      <w:pPr>
-        <w:pStyle w:val="Heading4"/>
-      </w:pPr>
-      <w:r>
-        <w:t>2.4.1.2 Identified issues found when using a learning platform</w:t>
-      </w:r>
-    </w:p>
-    <w:p>
-      <w:r>
-        <w:t xml:space="preserve">On the </w:t>
-      </w:r>
-      <w:r>
-        <w:t>research</w:t>
-      </w:r>
-      <w:r>
-        <w:t xml:space="preserve"> conducted</w:t>
-      </w:r>
-      <w:r>
-        <w:t xml:space="preserve"> by </w:t>
-      </w:r>
-      <w:r>
-        <w:t>both studies</w:t>
-      </w:r>
-      <w:r>
-        <w:t>, they</w:t>
-      </w:r>
-      <w:r>
-        <w:t xml:space="preserve"> found several flaws with</w:t>
-      </w:r>
-      <w:r>
-        <w:t xml:space="preserve"> their implementations</w:t>
-      </w:r>
-      <w:r>
-        <w:t xml:space="preserve">. </w:t>
-      </w:r>
-      <w:r>
-        <w:fldChar w:fldCharType="begin" w:fldLock="1"/>
-      </w:r>
-      <w:r>
-        <w:instrText>ADDIN CSL_CITATION {"citationItems":[{"id":"ITEM-1","itemData":{"DOI":"10.1145/2889160.2889195","ISBN":"9781450341615","ISSN":"02705257","abstract":"GitHub has been embraced by the software development community as an important social platform for managing software projects and to support collaborative development. More recently, educators have begun to adopt it for hosting course content and student assignments. From our previous research, we found that educators leverage GitHub's collaboration and transparency features to create, reuse and remix course materials, and to encourage student contributions and monitor student activity on assignments and projects. However, our previous research did not consider the student perspective. In this paper, we present a case study where GitHub is used as a learning platform for two software engineering courses. We gathered student perspectives on how the use of GitHub in their courses might benefit them and to identify the challenges they may face. The findings from our case study indicate that software engineering students do benefit from GitHub's transparent and open workflow. However, students were concerned that since GitHub is not inherently an educational tool, it lacks key features important for education and poses learning and privacy concerns. Our findings provide recommendations for designers on how tools such as GitHub can be used to improve software engineering education, and also point to recommendations for instructors on how to use it more effectively in their courses.","author":[{"dropping-particle":"","family":"Feliciano","given":"Joseph","non-dropping-particle":"","parse-names":false,"suffix":""},{"dropping-particle":"","family":"Storey","given":"Margaret Anne","non-dropping-particle":"","parse-names":false,"suffix":""},{"dropping-particle":"","family":"Zagalsky","given":"Alexey","non-dropping-particle":"","parse-names":false,"suffix":""}],"container-title":"Proceedings - International Conference on Software Engineering","id":"ITEM-1","issued":{"date-parts":[["2016"]]},"page":"422-431","publisher":"ACM Press","publisher-place":"New York, New York, USA","title":"Student experiences using GitHub in software engineering courses: A case study","type":"paper-conference"},"uris":["http://www.mendeley.com/documents/?uuid=c06fdde7-cf77-3574-af44-f49c5f86a1e4"]}],"mendeley":{"formattedCitation":"(Feliciano, Storey and Zagalsky, 2016)","plainTextFormattedCitation":"(Feliciano, Storey and Zagalsky, 2016)","previouslyFormattedCitation":"(Feliciano, Storey and Zagalsky, 2016)"},"properties":{"noteIndex":0},"schema":"https://github.com/citation-style-language/schema/raw/master/csl-citation.json"}</w:instrText>
-      </w:r>
-      <w:r>
-        <w:fldChar w:fldCharType="separate"/>
-      </w:r>
-      <w:r>
-        <w:rPr>
-          <w:noProof/>
-        </w:rPr>
-        <w:t>(Feliciano, Storey and Zagalsky, 2016)</w:t>
-      </w:r>
-      <w:r>
-        <w:fldChar w:fldCharType="end"/>
-      </w:r>
-      <w:r>
-        <w:t xml:space="preserve"> found that depending on the </w:t>
-      </w:r>
-      <w:r>
-        <w:t>teacher’s</w:t>
-      </w:r>
-      <w:r>
-        <w:t xml:space="preserve"> prior experience or lack thereof on using version control systems c</w:t>
-      </w:r>
-      <w:r>
-        <w:t>an cause an</w:t>
-      </w:r>
-      <w:r>
-        <w:t xml:space="preserve"> negative effect in the students understanding of using the</w:t>
-      </w:r>
-      <w:r>
-        <w:t xml:space="preserve"> </w:t>
-      </w:r>
-      <w:r>
-        <w:t>system</w:t>
-      </w:r>
-      <w:r>
-        <w:t xml:space="preserve"> to its fullest potential</w:t>
-      </w:r>
-      <w:r>
-        <w:t xml:space="preserve"> which may have had </w:t>
-      </w:r>
-      <w:r>
-        <w:t>the</w:t>
-      </w:r>
-      <w:r>
-        <w:t xml:space="preserve"> adverse effect of reducing the potential for collaboratio</w:t>
-      </w:r>
-      <w:r>
-        <w:t>n</w:t>
-      </w:r>
-      <w:r>
-        <w:t xml:space="preserve">. </w:t>
-      </w:r>
-      <w:r>
-        <w:t>In that same study, the student’s identified that having a specific lecture on using Github at the beginning of the course would have been beneficial for their learning</w:t>
-      </w:r>
-      <w:r>
-        <w:t xml:space="preserve"> and their understanding. </w:t>
-      </w:r>
-      <w:r>
-        <w:fldChar w:fldCharType="begin" w:fldLock="1"/>
-      </w:r>
-      <w:r>
-        <w:instrText>ADDIN CSL_CITATION {"citationItems":[{"id":"ITEM-1","itemData":{"DOI":"10.1145/2445196.2445386","ISBN":"9781450320306","abstract":"Numerous CS faculty have demonstrated the benefits of us-ing version control in courses other than software engineer-ing. However, they maintained their own servers, and to the best of our knowledge, none published experiences with version control in CS1 courses for non-CS engineering ma-jors. As a result, even faculty experienced with version con-trol may hesitate to adopt it in some classes, fearing that it is too difficult, time consuming or distracting. In this pa-per, we describe how we adopted version control in a CS1 course for non-CS engineering majors, and how project host-ing services facilitated its use. Our experience indicates that undergraduate engineering majors in CS courses can gain competence in version control, and project hosting services simplify course management. Copyright © 2013 ACM.","author":[{"dropping-particle":"","family":"Lawrance","given":"Joseph","non-dropping-particle":"","parse-names":false,"suffix":""},{"dropping-particle":"","family":"Jung","given":"Seikyung","non-dropping-particle":"","parse-names":false,"suffix":""},{"dropping-particle":"","family":"Wiseman","given":"Charles","non-dropping-particle":"","parse-names":false,"suffix":""}],"container-title":"SIGCSE 2013 - Proceedings of the 44th ACM Technical Symposium on Computer Science Education","id":"ITEM-1","issued":{"date-parts":[["2013"]]},"page":"639-644","title":"Git on the cloud in the classroom","type":"paper-conference"},"uris":["http://www.mendeley.com/documents/?uuid=edf2c2a0-1856-3209-b869-dd6fae091db2"]}],"mendeley":{"formattedCitation":"(Lawrance, Jung and Wiseman, 2013)","plainTextFormattedCitation":"(Lawrance, Jung and Wiseman, 2013)","previouslyFormattedCitation":"(Lawrance, Jung and Wiseman, 2013)"},"properties":{"noteIndex":0},"schema":"https://github.com/citation-style-language/schema/raw/master/csl-citation.json"}</w:instrText>
-      </w:r>
-      <w:r>
-        <w:fldChar w:fldCharType="separate"/>
-      </w:r>
-      <w:r>
-        <w:rPr>
-          <w:noProof/>
-        </w:rPr>
-        <w:t>(Lawrance, Jung and Wiseman, 2013)</w:t>
-      </w:r>
-      <w:r>
-        <w:fldChar w:fldCharType="end"/>
-      </w:r>
-      <w:r>
-        <w:t xml:space="preserve"> argues that although the process of getting used to using the system took time for the students to learn, there was a more pressing issue in th</w:t>
-      </w:r>
-      <w:r>
-        <w:t xml:space="preserve">at some of the students were only working from the master branch and as a result had more difficulty in merging changes due to the increase in conflicts.  </w:t>
-      </w:r>
-    </w:p>
-    <w:p>
-      <w:r>
-        <w:fldChar w:fldCharType="begin" w:fldLock="1"/>
-      </w:r>
-      <w:r>
-        <w:instrText>ADDIN CSL_CITATION {"citationItems":[{"id":"ITEM-1","itemData":{"DOI":"10.1145/2889160.2889195","ISBN":"9781450341615","ISSN":"02705257","abstract":"GitHub has been embraced by the software development community as an important social platform for managing software projects and to support collaborative development. More recently, educators have begun to adopt it for hosting course content and student assignments. From our previous research, we found that educators leverage GitHub's collaboration and transparency features to create, reuse and remix course materials, and to encourage student contributions and monitor student activity on assignments and projects. However, our previous research did not consider the student perspective. In this paper, we present a case study where GitHub is used as a learning platform for two software engineering courses. We gathered student perspectives on how the use of GitHub in their courses might benefit them and to identify the challenges they may face. The findings from our case study indicate that software engineering students do benefit from GitHub's transparent and open workflow. However, students were concerned that since GitHub is not inherently an educational tool, it lacks key features important for education and poses learning and privacy concerns. Our findings provide recommendations for designers on how tools such as GitHub can be used to improve software engineering education, and also point to recommendations for instructors on how to use it more effectively in their courses.","author":[{"dropping-particle":"","family":"Feliciano","given":"Joseph","non-dropping-particle":"","parse-names":false,"suffix":""},{"dropping-particle":"","family":"Storey","given":"Margaret Anne","non-dropping-particle":"","parse-names":false,"suffix":""},{"dropping-particle":"","family":"Zagalsky","given":"Alexey","non-dropping-particle":"","parse-names":false,"suffix":""}],"container-title":"Proceedings - International Conference on Software Engineering","id":"ITEM-1","issued":{"date-parts":[["2016"]]},"page":"422-431","publisher":"ACM Press","publisher-place":"New York, New York, USA","title":"Student experiences using GitHub in software engineering courses: A case study","type":"paper-conference"},"uris":["http://www.mendeley.com/documents/?uuid=c06fdde7-cf77-3574-af44-f49c5f86a1e4"]}],"mendeley":{"formattedCitation":"(Feliciano, Storey and Zagalsky, 2016)","plainTextFormattedCitation":"(Feliciano, Storey and Zagalsky, 2016)","previouslyFormattedCitation":"(Feliciano, Storey and Zagalsky, 2016)"},"properties":{"noteIndex":0},"schema":"https://github.com/citation-style-language/schema/raw/master/csl-citation.json"}</w:instrText>
-      </w:r>
-      <w:r>
-        <w:fldChar w:fldCharType="separate"/>
-      </w:r>
-      <w:r>
-        <w:rPr>
-          <w:noProof/>
-        </w:rPr>
-        <w:t>(Feliciano, Storey and Zagalsky, 2016)</w:t>
-      </w:r>
-      <w:r>
-        <w:fldChar w:fldCharType="end"/>
-      </w:r>
-      <w:r>
         <w:t xml:space="preserve"> also outlined the students concerns of using public projects. </w:t>
       </w:r>
       <w:r>
@@ -4991,11 +5057,7 @@
         <w:t>account as part of the hiring process</w:t>
       </w:r>
       <w:r>
-        <w:t xml:space="preserve"> so </w:t>
-      </w:r>
-      <w:r>
-        <w:lastRenderedPageBreak/>
-        <w:t>using private repositories may have a negative effect when the students start looking for jobs once they graduate</w:t>
+        <w:t xml:space="preserve"> so using private repositories may have a negative effect when the students start looking for jobs once they graduate</w:t>
       </w:r>
       <w:r>
         <w:t xml:space="preserve">. </w:t>
@@ -5054,6 +5116,7 @@
         <w:spacing w:line="360" w:lineRule="auto"/>
       </w:pPr>
       <w:r>
+        <w:lastRenderedPageBreak/>
         <w:t>2.</w:t>
       </w:r>
       <w:r>
@@ -5304,14 +5367,27 @@
       <w:r>
         <w:t xml:space="preserve">Figure </w:t>
       </w:r>
-      <w:fldSimple w:instr=" SEQ Figure \* ARABIC ">
-        <w:r>
-          <w:rPr>
-            <w:noProof/>
-          </w:rPr>
-          <w:t>11</w:t>
-        </w:r>
-      </w:fldSimple>
+      <w:r>
+        <w:fldChar w:fldCharType="begin"/>
+      </w:r>
+      <w:r>
+        <w:instrText xml:space="preserve"> SEQ Figure \* ARABIC </w:instrText>
+      </w:r>
+      <w:r>
+        <w:fldChar w:fldCharType="separate"/>
+      </w:r>
+      <w:r>
+        <w:rPr>
+          <w:noProof/>
+        </w:rPr>
+        <w:t>11</w:t>
+      </w:r>
+      <w:r>
+        <w:rPr>
+          <w:noProof/>
+        </w:rPr>
+        <w:fldChar w:fldCharType="end"/>
+      </w:r>
       <w:r>
         <w:t xml:space="preserve"> Workflow of a learning platform using a version control system and continuous integration software </w:t>
       </w:r>
@@ -5352,89 +5428,89 @@
         <w:t xml:space="preserve"> </w:t>
       </w:r>
       <w:r>
-        <w:t xml:space="preserve">actually works as </w:t>
+        <w:t>actually works as intended</w:t>
+      </w:r>
+      <w:r>
+        <w:t xml:space="preserve"> </w:t>
+      </w:r>
+      <w:r>
+        <w:fldChar w:fldCharType="begin" w:fldLock="1"/>
+      </w:r>
+      <w:r>
+        <w:instrText>ADDIN CSL_CITATION {"citationItems":[{"id":"ITEM-1","itemData":{"URL":"https://cestlaz.github.io/post/github-classroom-travis/","accessed":{"date-parts":[["2019","10","10"]]},"author":[{"dropping-particle":"","family":"Zamansky","given":"Mike","non-dropping-particle":"","parse-names":false,"suffix":""}],"container-title":"Cestlaz.github.io","id":"ITEM-1","issued":{"date-parts":[["2019"]]},"title":"Github Classroom and Travis CI","type":"webpage"},"uris":["http://www.mendeley.com/documents/?uuid=3a46f81d-3a6c-3043-9fde-5d64b03d5285"]}],"mendeley":{"formattedCitation":"(Zamansky, 2019)","plainTextFormattedCitation":"(Zamansky, 2019)","previouslyFormattedCitation":"(Zamansky, 2019)"},"properties":{"noteIndex":0},"schema":"https://github.com/citation-style-language/schema/raw/master/csl-citation.json"}</w:instrText>
+      </w:r>
+      <w:r>
+        <w:fldChar w:fldCharType="separate"/>
+      </w:r>
+      <w:r>
+        <w:rPr>
+          <w:noProof/>
+        </w:rPr>
+        <w:t>(Zamansky, 2019)</w:t>
+      </w:r>
+      <w:r>
+        <w:fldChar w:fldCharType="end"/>
+      </w:r>
+      <w:r>
+        <w:t xml:space="preserve">. </w:t>
+      </w:r>
+      <w:r>
+        <w:t xml:space="preserve">Utilising the learning platform on their course, </w:t>
+      </w:r>
+      <w:r>
+        <w:t xml:space="preserve">Dr Shane Wilson </w:t>
+      </w:r>
+      <w:r>
+        <w:t xml:space="preserve">saw </w:t>
+      </w:r>
+      <w:r>
+        <w:t>a remarkable improvement on the pass rate of his course</w:t>
+      </w:r>
+      <w:r>
+        <w:t>, from 51% to 87%,</w:t>
+      </w:r>
+      <w:r>
+        <w:t xml:space="preserve"> </w:t>
+      </w:r>
+      <w:r>
+        <w:t xml:space="preserve">and an increase in student satisfaction </w:t>
+      </w:r>
+      <w:r>
+        <w:t xml:space="preserve">when compared to previous years </w:t>
+      </w:r>
+      <w:r>
+        <w:fldChar w:fldCharType="begin" w:fldLock="1"/>
+      </w:r>
+      <w:r>
+        <w:instrText>ADDIN CSL_CITATION {"citationItems":[{"id":"ITEM-1","itemData":{"URL":"https://github.blog/2019-02-12-how-github-classroom-and-travis-ci-improved-students-grades/","accessed":{"date-parts":[["2019","10","10"]]},"author":[{"dropping-particle":"","family":"Gennarelli","given":"Vanessa","non-dropping-particle":"","parse-names":false,"suffix":""}],"container-title":"Github blog","id":"ITEM-1","issued":{"date-parts":[["2019"]]},"title":"How GitHub Classroom and Travis CI improved students' grades - The GitHub Blog","type":"webpage"},"uris":["http://www.mendeley.com/documents/?uuid=3ee5d901-65c1-329e-ab15-ad675e17fe52"]}],"mendeley":{"formattedCitation":"(Gennarelli, 2019)","plainTextFormattedCitation":"(Gennarelli, 2019)","previouslyFormattedCitation":"(Gennarelli, 2019)"},"properties":{"noteIndex":0},"schema":"https://github.com/citation-style-language/schema/raw/master/csl-citation.json"}</w:instrText>
+      </w:r>
+      <w:r>
+        <w:fldChar w:fldCharType="separate"/>
+      </w:r>
+      <w:r>
+        <w:rPr>
+          <w:noProof/>
+        </w:rPr>
+        <w:t>(Gennarelli, 2019)</w:t>
+      </w:r>
+      <w:r>
+        <w:fldChar w:fldCharType="end"/>
+      </w:r>
+      <w:r>
+        <w:t>.</w:t>
+      </w:r>
+      <w:r>
+        <w:t xml:space="preserve"> </w:t>
+      </w:r>
+      <w:r>
+        <w:t xml:space="preserve">Alongside this, it has been noted that </w:t>
+      </w:r>
+      <w:r>
+        <w:t xml:space="preserve">lecturers found that the learning platform gave them further insights into how the </w:t>
       </w:r>
       <w:r>
         <w:lastRenderedPageBreak/>
-        <w:t>intended</w:t>
-      </w:r>
-      <w:r>
-        <w:t xml:space="preserve"> </w:t>
-      </w:r>
-      <w:r>
-        <w:fldChar w:fldCharType="begin" w:fldLock="1"/>
-      </w:r>
-      <w:r>
-        <w:instrText>ADDIN CSL_CITATION {"citationItems":[{"id":"ITEM-1","itemData":{"URL":"https://cestlaz.github.io/post/github-classroom-travis/","accessed":{"date-parts":[["2019","10","10"]]},"author":[{"dropping-particle":"","family":"Zamansky","given":"Mike","non-dropping-particle":"","parse-names":false,"suffix":""}],"container-title":"Cestlaz.github.io","id":"ITEM-1","issued":{"date-parts":[["2019"]]},"title":"Github Classroom and Travis CI","type":"webpage"},"uris":["http://www.mendeley.com/documents/?uuid=3a46f81d-3a6c-3043-9fde-5d64b03d5285"]}],"mendeley":{"formattedCitation":"(Zamansky, 2019)","plainTextFormattedCitation":"(Zamansky, 2019)","previouslyFormattedCitation":"(Zamansky, 2019)"},"properties":{"noteIndex":0},"schema":"https://github.com/citation-style-language/schema/raw/master/csl-citation.json"}</w:instrText>
-      </w:r>
-      <w:r>
-        <w:fldChar w:fldCharType="separate"/>
-      </w:r>
-      <w:r>
-        <w:rPr>
-          <w:noProof/>
-        </w:rPr>
-        <w:t>(Zamansky, 2019)</w:t>
-      </w:r>
-      <w:r>
-        <w:fldChar w:fldCharType="end"/>
-      </w:r>
-      <w:r>
-        <w:t xml:space="preserve">. </w:t>
-      </w:r>
-      <w:r>
-        <w:t xml:space="preserve">Utilising the learning platform on their course, </w:t>
-      </w:r>
-      <w:r>
-        <w:t xml:space="preserve">Dr Shane Wilson </w:t>
-      </w:r>
-      <w:r>
-        <w:t xml:space="preserve">saw </w:t>
-      </w:r>
-      <w:r>
-        <w:t>a remarkable improvement on the pass rate of his course</w:t>
-      </w:r>
-      <w:r>
-        <w:t>, from 51% to 87%,</w:t>
-      </w:r>
-      <w:r>
-        <w:t xml:space="preserve"> </w:t>
-      </w:r>
-      <w:r>
-        <w:t xml:space="preserve">and an increase in student satisfaction </w:t>
-      </w:r>
-      <w:r>
-        <w:t xml:space="preserve">when compared to previous years </w:t>
-      </w:r>
-      <w:r>
-        <w:fldChar w:fldCharType="begin" w:fldLock="1"/>
-      </w:r>
-      <w:r>
-        <w:instrText>ADDIN CSL_CITATION {"citationItems":[{"id":"ITEM-1","itemData":{"URL":"https://github.blog/2019-02-12-how-github-classroom-and-travis-ci-improved-students-grades/","accessed":{"date-parts":[["2019","10","10"]]},"author":[{"dropping-particle":"","family":"Gennarelli","given":"Vanessa","non-dropping-particle":"","parse-names":false,"suffix":""}],"container-title":"Github blog","id":"ITEM-1","issued":{"date-parts":[["2019"]]},"title":"How GitHub Classroom and Travis CI improved students' grades - The GitHub Blog","type":"webpage"},"uris":["http://www.mendeley.com/documents/?uuid=3ee5d901-65c1-329e-ab15-ad675e17fe52"]}],"mendeley":{"formattedCitation":"(Gennarelli, 2019)","plainTextFormattedCitation":"(Gennarelli, 2019)","previouslyFormattedCitation":"(Gennarelli, 2019)"},"properties":{"noteIndex":0},"schema":"https://github.com/citation-style-language/schema/raw/master/csl-citation.json"}</w:instrText>
-      </w:r>
-      <w:r>
-        <w:fldChar w:fldCharType="separate"/>
-      </w:r>
-      <w:r>
-        <w:rPr>
-          <w:noProof/>
-        </w:rPr>
-        <w:t>(Gennarelli, 2019)</w:t>
-      </w:r>
-      <w:r>
-        <w:fldChar w:fldCharType="end"/>
-      </w:r>
-      <w:r>
-        <w:t>.</w:t>
-      </w:r>
-      <w:r>
-        <w:t xml:space="preserve"> </w:t>
-      </w:r>
-      <w:r>
-        <w:t xml:space="preserve">Alongside this, it has been noted that </w:t>
-      </w:r>
-      <w:r>
-        <w:t xml:space="preserve">lecturers found that the learning platform gave them further insights into how the students were progressing with their work as they could see the volume of commits the students were making. Using this the lecturers were able to help those that were struggling. </w:t>
+        <w:t xml:space="preserve">students were progressing with their work as they could see the volume of commits the students were making. Using this the lecturers were able to help those that were struggling. </w:t>
       </w:r>
     </w:p>
     <w:p>
@@ -5788,14 +5864,27 @@
       <w:r>
         <w:t xml:space="preserve">Figure </w:t>
       </w:r>
-      <w:fldSimple w:instr=" SEQ Figure \* ARABIC ">
-        <w:r>
-          <w:rPr>
-            <w:noProof/>
-          </w:rPr>
-          <w:t>12</w:t>
-        </w:r>
-      </w:fldSimple>
+      <w:r>
+        <w:fldChar w:fldCharType="begin"/>
+      </w:r>
+      <w:r>
+        <w:instrText xml:space="preserve"> SEQ Figure \* ARABIC </w:instrText>
+      </w:r>
+      <w:r>
+        <w:fldChar w:fldCharType="separate"/>
+      </w:r>
+      <w:r>
+        <w:rPr>
+          <w:noProof/>
+        </w:rPr>
+        <w:t>12</w:t>
+      </w:r>
+      <w:r>
+        <w:rPr>
+          <w:noProof/>
+        </w:rPr>
+        <w:fldChar w:fldCharType="end"/>
+      </w:r>
       <w:r>
         <w:t xml:space="preserve"> Example of a generic repository hosted on Github (Forsyth, 2019)</w:t>
       </w:r>
@@ -6043,14 +6132,27 @@
       <w:r>
         <w:t xml:space="preserve">Figure </w:t>
       </w:r>
-      <w:fldSimple w:instr=" SEQ Figure \* ARABIC ">
-        <w:r>
-          <w:rPr>
-            <w:noProof/>
-          </w:rPr>
-          <w:t>13</w:t>
-        </w:r>
-      </w:fldSimple>
+      <w:r>
+        <w:fldChar w:fldCharType="begin"/>
+      </w:r>
+      <w:r>
+        <w:instrText xml:space="preserve"> SEQ Figure \* ARABIC </w:instrText>
+      </w:r>
+      <w:r>
+        <w:fldChar w:fldCharType="separate"/>
+      </w:r>
+      <w:r>
+        <w:rPr>
+          <w:noProof/>
+        </w:rPr>
+        <w:t>13</w:t>
+      </w:r>
+      <w:r>
+        <w:rPr>
+          <w:noProof/>
+        </w:rPr>
+        <w:fldChar w:fldCharType="end"/>
+      </w:r>
       <w:r>
         <w:t xml:space="preserve"> </w:t>
       </w:r>
@@ -6339,14 +6441,27 @@
       <w:r>
         <w:t xml:space="preserve">Figure </w:t>
       </w:r>
-      <w:fldSimple w:instr=" SEQ Figure \* ARABIC ">
-        <w:r>
-          <w:rPr>
-            <w:noProof/>
-          </w:rPr>
-          <w:t>14</w:t>
-        </w:r>
-      </w:fldSimple>
+      <w:r>
+        <w:fldChar w:fldCharType="begin"/>
+      </w:r>
+      <w:r>
+        <w:instrText xml:space="preserve"> SEQ Figure \* ARABIC </w:instrText>
+      </w:r>
+      <w:r>
+        <w:fldChar w:fldCharType="separate"/>
+      </w:r>
+      <w:r>
+        <w:rPr>
+          <w:noProof/>
+        </w:rPr>
+        <w:t>14</w:t>
+      </w:r>
+      <w:r>
+        <w:rPr>
+          <w:noProof/>
+        </w:rPr>
+        <w:fldChar w:fldCharType="end"/>
+      </w:r>
       <w:r>
         <w:t xml:space="preserve"> </w:t>
       </w:r>
@@ -6453,21 +6568,31 @@
     </w:p>
     <w:p>
       <w:r>
-        <w:t>[Here we will explain the importance of diffing in that you can</w:t>
-      </w:r>
-      <w:r>
-        <w:t xml:space="preserve"> </w:t>
-      </w:r>
-      <w:proofErr w:type="gramStart"/>
-      <w:r>
-        <w:t>look into</w:t>
-      </w:r>
-      <w:proofErr w:type="gramEnd"/>
-      <w:r>
-        <w:t xml:space="preserve"> the full history of modifications made to a file – especially important if something breaks in a commit as the VCS will highlight what code was changed between commits/release</w:t>
-      </w:r>
-      <w:r>
-        <w:t>]</w:t>
+        <w:t xml:space="preserve">As the research has discovered previously, </w:t>
+      </w:r>
+      <w:r>
+        <w:t>version control systems have a feature known as diffing that allows users to view the co</w:t>
+      </w:r>
+      <w:r>
+        <w:t>mplete history of the modifications made to a</w:t>
+      </w:r>
+      <w:r>
+        <w:t>ny file within a repository</w:t>
+      </w:r>
+      <w:r>
+        <w:t>.</w:t>
+      </w:r>
+      <w:r>
+        <w:t xml:space="preserve"> Instances where this feature may be useful is where a student makes changes to a file which</w:t>
+      </w:r>
+      <w:r>
+        <w:t xml:space="preserve"> when compiled causes an error</w:t>
+      </w:r>
+      <w:r>
+        <w:t xml:space="preserve">. </w:t>
+      </w:r>
+      <w:r>
+        <w:t xml:space="preserve">The student can look at what they changed in the file between the two commits to determine the root cause of the problem. </w:t>
       </w:r>
     </w:p>
     <w:p>
@@ -6535,14 +6660,27 @@
       <w:r>
         <w:t xml:space="preserve">Figure </w:t>
       </w:r>
-      <w:fldSimple w:instr=" SEQ Figure \* ARABIC ">
-        <w:r>
-          <w:rPr>
-            <w:noProof/>
-          </w:rPr>
-          <w:t>15</w:t>
-        </w:r>
-      </w:fldSimple>
+      <w:r>
+        <w:fldChar w:fldCharType="begin"/>
+      </w:r>
+      <w:r>
+        <w:instrText xml:space="preserve"> SEQ Figure \* ARABIC </w:instrText>
+      </w:r>
+      <w:r>
+        <w:fldChar w:fldCharType="separate"/>
+      </w:r>
+      <w:r>
+        <w:rPr>
+          <w:noProof/>
+        </w:rPr>
+        <w:t>15</w:t>
+      </w:r>
+      <w:r>
+        <w:rPr>
+          <w:noProof/>
+        </w:rPr>
+        <w:fldChar w:fldCharType="end"/>
+      </w:r>
       <w:r>
         <w:t xml:space="preserve"> Comparison of changes made to a file between commits</w:t>
       </w:r>
@@ -6734,11 +6872,11 @@
         <w:t>carried out</w:t>
       </w:r>
       <w:r>
-        <w:t xml:space="preserve">. The process of this can be described as a cycle with the developer making changes to the codebase, committing those changes to the </w:t>
+        <w:t xml:space="preserve">. The process of this can be described </w:t>
       </w:r>
       <w:r>
         <w:lastRenderedPageBreak/>
-        <w:t>version control system which</w:t>
+        <w:t>as a cycle with the developer making changes to the codebase, committing those changes to the version control system which</w:t>
       </w:r>
       <w:r>
         <w:t xml:space="preserve"> then</w:t>
@@ -6816,14 +6954,27 @@
       <w:r>
         <w:t xml:space="preserve">Figure </w:t>
       </w:r>
-      <w:fldSimple w:instr=" SEQ Figure \* ARABIC ">
-        <w:r>
-          <w:rPr>
-            <w:noProof/>
-          </w:rPr>
-          <w:t>16</w:t>
-        </w:r>
-      </w:fldSimple>
+      <w:r>
+        <w:fldChar w:fldCharType="begin"/>
+      </w:r>
+      <w:r>
+        <w:instrText xml:space="preserve"> SEQ Figure \* ARABIC </w:instrText>
+      </w:r>
+      <w:r>
+        <w:fldChar w:fldCharType="separate"/>
+      </w:r>
+      <w:r>
+        <w:rPr>
+          <w:noProof/>
+        </w:rPr>
+        <w:t>16</w:t>
+      </w:r>
+      <w:r>
+        <w:rPr>
+          <w:noProof/>
+        </w:rPr>
+        <w:fldChar w:fldCharType="end"/>
+      </w:r>
       <w:r>
         <w:t xml:space="preserve"> Cycle of software development using TDD</w:t>
       </w:r>
@@ -6913,12 +7064,122 @@
       </w:r>
     </w:p>
     <w:p>
-      <w:pPr>
-        <w:spacing w:line="360" w:lineRule="auto"/>
-      </w:pPr>
-      <w:r>
-        <w:t>- Can explain here why we are going to use Github Classroom – ingrained to course</w:t>
-      </w:r>
+      <w:r>
+        <w:t xml:space="preserve">In summary, the test-driven approach to development will be an important software development methodology for students to learn as it gives them the experience of developing using a form of agile development which is heavily utilised in industry. </w:t>
+      </w:r>
+      <w:r>
+        <w:t xml:space="preserve">The test-driven approach is more appropriate to use at this stage of a student’s career as it allows them to rapidly receive feedback from the work they produce which will be integral to reinforcing their understanding and knowledge of the abstract concepts of programming and how they can implement those concepts into practice. </w:t>
+      </w:r>
+    </w:p>
+    <w:p>
+      <w:r>
+        <w:t xml:space="preserve">The learning platform must </w:t>
+      </w:r>
+      <w:r>
+        <w:t>e</w:t>
+      </w:r>
+      <w:r>
+        <w:t>nsure that the feedback given to the students does not provide them</w:t>
+      </w:r>
+      <w:r>
+        <w:t xml:space="preserve"> with </w:t>
+      </w:r>
+      <w:r>
+        <w:t xml:space="preserve">the exact solution to the problem </w:t>
+      </w:r>
+      <w:r>
+        <w:t>as otherwise it may negatively affect the student’s problem-solving skills. I</w:t>
+      </w:r>
+      <w:r>
+        <w:t xml:space="preserve">t will be more beneficial to their learning if they can resolve any errors with the hints given. </w:t>
+      </w:r>
+      <w:r>
+        <w:t xml:space="preserve">The learning platform must consider </w:t>
+      </w:r>
+      <w:r>
+        <w:t>the</w:t>
+      </w:r>
+      <w:r>
+        <w:t xml:space="preserve"> main issues student’s face in terms of programming</w:t>
+      </w:r>
+      <w:r>
+        <w:t xml:space="preserve"> a</w:t>
+      </w:r>
+      <w:r>
+        <w:t xml:space="preserve">re accounted for and provide further assistance in terms of </w:t>
+      </w:r>
+      <w:r>
+        <w:t xml:space="preserve">the level of feedback required. </w:t>
+      </w:r>
+    </w:p>
+    <w:p>
+      <w:r>
+        <w:lastRenderedPageBreak/>
+        <w:t>The research has identified th</w:t>
+      </w:r>
+      <w:r>
+        <w:t>e importance of feedback to a student’s learning and that there are three key areas of feedback:</w:t>
+      </w:r>
+    </w:p>
+    <w:p>
+      <w:pPr>
+        <w:pStyle w:val="ListParagraph"/>
+        <w:numPr>
+          <w:ilvl w:val="0"/>
+          <w:numId w:val="5"/>
+        </w:numPr>
+      </w:pPr>
+      <w:r>
+        <w:t>Feedback from lecturer</w:t>
+      </w:r>
+    </w:p>
+    <w:p>
+      <w:pPr>
+        <w:pStyle w:val="ListParagraph"/>
+        <w:numPr>
+          <w:ilvl w:val="0"/>
+          <w:numId w:val="5"/>
+        </w:numPr>
+      </w:pPr>
+      <w:r>
+        <w:t>Feedback from the development environment</w:t>
+      </w:r>
+    </w:p>
+    <w:p>
+      <w:pPr>
+        <w:pStyle w:val="ListParagraph"/>
+        <w:numPr>
+          <w:ilvl w:val="0"/>
+          <w:numId w:val="5"/>
+        </w:numPr>
+      </w:pPr>
+      <w:r>
+        <w:t>Feedback from testing</w:t>
+      </w:r>
+    </w:p>
+    <w:p>
+      <w:r>
+        <w:t>The research has identified that although there were papers on the usage of version control systems as a learning platform there was a lack of coverage of the usage of version control systems with continuous integration software and whether combining these two technologies would be beneficial for the students.</w:t>
+      </w:r>
+    </w:p>
+    <w:p>
+      <w:r>
+        <w:t xml:space="preserve">For the project, Github Classroom has been selected as the version control system of choice as </w:t>
+      </w:r>
+      <w:r>
+        <w:t xml:space="preserve">it is </w:t>
+      </w:r>
+      <w:r>
+        <w:t xml:space="preserve">already utilised in several courses at the university. </w:t>
+      </w:r>
+      <w:r>
+        <w:t xml:space="preserve">The project has opted to utilise Travis CI as the continuous integration software as the research can acquire a free education licence to use the technology. </w:t>
+      </w:r>
+      <w:r>
+        <w:t xml:space="preserve">The project will integrate these two technologies and discover how useful such a system is for novice programmers. </w:t>
+      </w:r>
+      <w:bookmarkStart w:id="0" w:name="_GoBack"/>
+      <w:bookmarkEnd w:id="0"/>
     </w:p>
     <w:p>
       <w:pPr>
@@ -7090,16 +7351,7 @@
           <w:noProof/>
           <w:szCs w:val="24"/>
         </w:rPr>
-        <w:t>. Available at: https://www.agilealliance.org/glossary/pairing/#q=~(infinite~false~filters~(postType~(~’page~’post~’aa_book~’aa_event_session~’aa_experience_report~’aa_glossary~’aa_research_paper~’aa_video)~</w:t>
-      </w:r>
-      <w:r>
-        <w:rPr>
-          <w:rFonts w:ascii="Calibri" w:hAnsi="Calibri" w:cs="Calibri"/>
-          <w:noProof/>
-          <w:szCs w:val="24"/>
-        </w:rPr>
-        <w:lastRenderedPageBreak/>
-        <w:t>tags~(~’pair*20programming))~searchTerm~’~sort~false~sortDirecti (Accessed: 8 November 2019).</w:t>
+        <w:t>. Available at: https://www.agilealliance.org/glossary/pairing/#q=~(infinite~false~filters~(postType~(~’page~’post~’aa_book~’aa_event_session~’aa_experience_report~’aa_glossary~’aa_research_paper~’aa_video)~tags~(~’pair*20programming))~searchTerm~’~sort~false~sortDirecti (Accessed: 8 November 2019).</w:t>
       </w:r>
     </w:p>
     <w:p>
@@ -7367,7 +7619,18 @@
           <w:noProof/>
           <w:szCs w:val="24"/>
         </w:rPr>
-        <w:t>Journal of Computing Sciences in Colleges</w:t>
+        <w:t xml:space="preserve">Journal of Computing Sciences in </w:t>
+      </w:r>
+      <w:r>
+        <w:rPr>
+          <w:rFonts w:ascii="Calibri" w:hAnsi="Calibri" w:cs="Calibri"/>
+          <w:i/>
+          <w:iCs/>
+          <w:noProof/>
+          <w:szCs w:val="24"/>
+        </w:rPr>
+        <w:lastRenderedPageBreak/>
+        <w:t>Colleges</w:t>
       </w:r>
       <w:r>
         <w:rPr>
@@ -7775,7 +8038,6 @@
           <w:noProof/>
           <w:szCs w:val="24"/>
         </w:rPr>
-        <w:lastRenderedPageBreak/>
         <w:t xml:space="preserve">Dehaghani, S. M. H. and Hajrahimi, N. (2013) ‘Which factors affect software projects maintenance cost more?’, </w:t>
       </w:r>
       <w:r>
@@ -8052,6 +8314,7 @@
           <w:noProof/>
           <w:szCs w:val="24"/>
         </w:rPr>
+        <w:lastRenderedPageBreak/>
         <w:t xml:space="preserve">Github (no date) </w:t>
       </w:r>
       <w:r>
@@ -8452,7 +8715,6 @@
           <w:noProof/>
           <w:szCs w:val="24"/>
         </w:rPr>
-        <w:lastRenderedPageBreak/>
         <w:t xml:space="preserve">Lahtinen, E., Ala-Mutka, K. and Järvinen, H.-M. (2005) ‘A study of the difficulties of novice programmers: Proceedings of the 10th Annual SIGCSE Conference on Innovation and Technology in Computer Science Education, June 27-29, 2005, Monte de Caparica, Portugal’, in </w:t>
       </w:r>
       <w:r>
@@ -8649,7 +8911,16 @@
           <w:noProof/>
           <w:szCs w:val="24"/>
         </w:rPr>
-        <w:t>. Available at: https://www.telegraph.co.uk/travel/2117958/Heathrow-Terminal-5-causes-worst-delays-for-seven-years.html (Accessed: 5 November 2019).</w:t>
+        <w:t>. Available at: https://www.telegraph.co.uk/travel/2117958/Heathrow-Terminal-5-causes-</w:t>
+      </w:r>
+      <w:r>
+        <w:rPr>
+          <w:rFonts w:ascii="Calibri" w:hAnsi="Calibri" w:cs="Calibri"/>
+          <w:noProof/>
+          <w:szCs w:val="24"/>
+        </w:rPr>
+        <w:lastRenderedPageBreak/>
+        <w:t>worst-delays-for-seven-years.html (Accessed: 5 November 2019).</w:t>
       </w:r>
     </w:p>
     <w:p>
@@ -9139,16 +9410,7 @@
           <w:noProof/>
           <w:szCs w:val="24"/>
         </w:rPr>
-        <w:t>, 10(1), pp. 37–46. Available at: javascript:__doPostBack(‘ctl00$ctl00$Column1$Column1$formatButtonsTop$formatButtonRepeate</w:t>
-      </w:r>
-      <w:r>
-        <w:rPr>
-          <w:rFonts w:ascii="Calibri" w:hAnsi="Calibri" w:cs="Calibri"/>
-          <w:noProof/>
-          <w:szCs w:val="24"/>
-        </w:rPr>
-        <w:lastRenderedPageBreak/>
-        <w:t>r$ctl02$linkButton’,’’)%5Cnhttp://search.ebscohost.com.ezproxy.liv.ac.uk/login.aspx?direct=true&amp;db=bth&amp;AN=86725605&amp;site=eds-live&amp;scope=site (Accessed: 4 November 2019).</w:t>
+        <w:t>, 10(1), pp. 37–46. Available at: javascript:__doPostBack(‘ctl00$ctl00$Column1$Column1$formatButtonsTop$formatButtonRepeater$ctl02$linkButton’,’’)%5Cnhttp://search.ebscohost.com.ezproxy.liv.ac.uk/login.aspx?direct=true&amp;db=bth&amp;AN=86725605&amp;site=eds-live&amp;scope=site (Accessed: 4 November 2019).</w:t>
       </w:r>
     </w:p>
     <w:p>
@@ -9424,7 +9686,16 @@
           <w:noProof/>
           <w:szCs w:val="24"/>
         </w:rPr>
-        <w:t>. Available at: https://cestlaz.github.io/post/github-classroom-travis/ (Accessed: 10 October 2019).</w:t>
+        <w:t xml:space="preserve">. Available at: </w:t>
+      </w:r>
+      <w:r>
+        <w:rPr>
+          <w:rFonts w:ascii="Calibri" w:hAnsi="Calibri" w:cs="Calibri"/>
+          <w:noProof/>
+          <w:szCs w:val="24"/>
+        </w:rPr>
+        <w:lastRenderedPageBreak/>
+        <w:t>https://cestlaz.github.io/post/github-classroom-travis/ (Accessed: 10 October 2019).</w:t>
       </w:r>
     </w:p>
     <w:p>
@@ -10503,6 +10774,119 @@
     <w:nsid w:val="63F03F8D"/>
     <w:multiLevelType w:val="hybridMultilevel"/>
     <w:tmpl w:val="6D82890A"/>
+    <w:lvl w:ilvl="0" w:tplc="08090001">
+      <w:start w:val="1"/>
+      <w:numFmt w:val="bullet"/>
+      <w:lvlText w:val=""/>
+      <w:lvlJc w:val="left"/>
+      <w:pPr>
+        <w:ind w:left="720" w:hanging="360"/>
+      </w:pPr>
+      <w:rPr>
+        <w:rFonts w:ascii="Symbol" w:hAnsi="Symbol" w:hint="default"/>
+      </w:rPr>
+    </w:lvl>
+    <w:lvl w:ilvl="1" w:tplc="08090003" w:tentative="1">
+      <w:start w:val="1"/>
+      <w:numFmt w:val="bullet"/>
+      <w:lvlText w:val="o"/>
+      <w:lvlJc w:val="left"/>
+      <w:pPr>
+        <w:ind w:left="1440" w:hanging="360"/>
+      </w:pPr>
+      <w:rPr>
+        <w:rFonts w:ascii="Courier New" w:hAnsi="Courier New" w:cs="Courier New" w:hint="default"/>
+      </w:rPr>
+    </w:lvl>
+    <w:lvl w:ilvl="2" w:tplc="08090005" w:tentative="1">
+      <w:start w:val="1"/>
+      <w:numFmt w:val="bullet"/>
+      <w:lvlText w:val=""/>
+      <w:lvlJc w:val="left"/>
+      <w:pPr>
+        <w:ind w:left="2160" w:hanging="360"/>
+      </w:pPr>
+      <w:rPr>
+        <w:rFonts w:ascii="Wingdings" w:hAnsi="Wingdings" w:hint="default"/>
+      </w:rPr>
+    </w:lvl>
+    <w:lvl w:ilvl="3" w:tplc="08090001" w:tentative="1">
+      <w:start w:val="1"/>
+      <w:numFmt w:val="bullet"/>
+      <w:lvlText w:val=""/>
+      <w:lvlJc w:val="left"/>
+      <w:pPr>
+        <w:ind w:left="2880" w:hanging="360"/>
+      </w:pPr>
+      <w:rPr>
+        <w:rFonts w:ascii="Symbol" w:hAnsi="Symbol" w:hint="default"/>
+      </w:rPr>
+    </w:lvl>
+    <w:lvl w:ilvl="4" w:tplc="08090003" w:tentative="1">
+      <w:start w:val="1"/>
+      <w:numFmt w:val="bullet"/>
+      <w:lvlText w:val="o"/>
+      <w:lvlJc w:val="left"/>
+      <w:pPr>
+        <w:ind w:left="3600" w:hanging="360"/>
+      </w:pPr>
+      <w:rPr>
+        <w:rFonts w:ascii="Courier New" w:hAnsi="Courier New" w:cs="Courier New" w:hint="default"/>
+      </w:rPr>
+    </w:lvl>
+    <w:lvl w:ilvl="5" w:tplc="08090005" w:tentative="1">
+      <w:start w:val="1"/>
+      <w:numFmt w:val="bullet"/>
+      <w:lvlText w:val=""/>
+      <w:lvlJc w:val="left"/>
+      <w:pPr>
+        <w:ind w:left="4320" w:hanging="360"/>
+      </w:pPr>
+      <w:rPr>
+        <w:rFonts w:ascii="Wingdings" w:hAnsi="Wingdings" w:hint="default"/>
+      </w:rPr>
+    </w:lvl>
+    <w:lvl w:ilvl="6" w:tplc="08090001" w:tentative="1">
+      <w:start w:val="1"/>
+      <w:numFmt w:val="bullet"/>
+      <w:lvlText w:val=""/>
+      <w:lvlJc w:val="left"/>
+      <w:pPr>
+        <w:ind w:left="5040" w:hanging="360"/>
+      </w:pPr>
+      <w:rPr>
+        <w:rFonts w:ascii="Symbol" w:hAnsi="Symbol" w:hint="default"/>
+      </w:rPr>
+    </w:lvl>
+    <w:lvl w:ilvl="7" w:tplc="08090003" w:tentative="1">
+      <w:start w:val="1"/>
+      <w:numFmt w:val="bullet"/>
+      <w:lvlText w:val="o"/>
+      <w:lvlJc w:val="left"/>
+      <w:pPr>
+        <w:ind w:left="5760" w:hanging="360"/>
+      </w:pPr>
+      <w:rPr>
+        <w:rFonts w:ascii="Courier New" w:hAnsi="Courier New" w:cs="Courier New" w:hint="default"/>
+      </w:rPr>
+    </w:lvl>
+    <w:lvl w:ilvl="8" w:tplc="08090005" w:tentative="1">
+      <w:start w:val="1"/>
+      <w:numFmt w:val="bullet"/>
+      <w:lvlText w:val=""/>
+      <w:lvlJc w:val="left"/>
+      <w:pPr>
+        <w:ind w:left="6480" w:hanging="360"/>
+      </w:pPr>
+      <w:rPr>
+        <w:rFonts w:ascii="Wingdings" w:hAnsi="Wingdings" w:hint="default"/>
+      </w:rPr>
+    </w:lvl>
+  </w:abstractNum>
+  <w:abstractNum w:abstractNumId="10" w15:restartNumberingAfterBreak="0">
+    <w:nsid w:val="7F71543E"/>
+    <w:multiLevelType w:val="hybridMultilevel"/>
+    <w:tmpl w:val="42B0E6CA"/>
     <w:lvl w:ilvl="0" w:tplc="08090001">
       <w:start w:val="1"/>
       <w:numFmt w:val="bullet"/>
@@ -10641,6 +11025,9 @@
   </w:num>
   <w:num w:numId="10">
     <w:abstractNumId w:val="1"/>
+  </w:num>
+  <w:num w:numId="11">
+    <w:abstractNumId w:val="10"/>
   </w:num>
 </w:numbering>
 </file>
@@ -11672,7 +12059,7 @@
 </file>
 
 <file path=customXml/itemProps1.xml><?xml version="1.0" encoding="utf-8"?>
-<ds:datastoreItem xmlns:ds="http://schemas.openxmlformats.org/officeDocument/2006/customXml" ds:itemID="{784ED7AC-8DC5-4EFA-8F41-A1DBC0D40490}">
+<ds:datastoreItem xmlns:ds="http://schemas.openxmlformats.org/officeDocument/2006/customXml" ds:itemID="{23A9B88E-A844-48E7-A0F2-1DF252113D22}">
   <ds:schemaRefs>
     <ds:schemaRef ds:uri="http://schemas.openxmlformats.org/officeDocument/2006/bibliography"/>
   </ds:schemaRefs>

</xml_diff>

<commit_message>
Last version of literature review
</commit_message>
<xml_diff>
--- a/Literature Review.docx
+++ b/Literature Review.docx
@@ -159,7 +159,7 @@
         <w:t xml:space="preserve"> until it passes the tests written</w:t>
       </w:r>
       <w:r>
-        <w:t xml:space="preserve"> as shown in figure 1.1</w:t>
+        <w:t xml:space="preserve"> as shown in figure 1</w:t>
       </w:r>
       <w:r>
         <w:t>.</w:t>
@@ -235,31 +235,13 @@
         <w:jc w:val="center"/>
       </w:pPr>
       <w:r>
-        <w:t xml:space="preserve">Figure </w:t>
-      </w:r>
-      <w:r>
-        <w:fldChar w:fldCharType="begin"/>
-      </w:r>
-      <w:r>
-        <w:instrText xml:space="preserve"> SEQ Figure \* ARABIC </w:instrText>
-      </w:r>
-      <w:r>
-        <w:fldChar w:fldCharType="separate"/>
-      </w:r>
-      <w:r>
-        <w:rPr>
-          <w:noProof/>
-        </w:rPr>
-        <w:t>1</w:t>
-      </w:r>
-      <w:r>
-        <w:rPr>
-          <w:noProof/>
-        </w:rPr>
-        <w:fldChar w:fldCharType="end"/>
-      </w:r>
-      <w:r>
-        <w:t>.1 Test-driven development cycle</w:t>
+        <w:t>Figure</w:t>
+      </w:r>
+      <w:r>
+        <w:t xml:space="preserve"> </w:t>
+      </w:r>
+      <w:r>
+        <w:t>1 Test-driven development cycle</w:t>
       </w:r>
       <w:r>
         <w:t xml:space="preserve"> (Scott Ambler, 2007)</w:t>
@@ -488,7 +470,13 @@
         <w:t xml:space="preserve"> Terminal 5</w:t>
       </w:r>
       <w:r>
-        <w:t xml:space="preserve"> was meant to be seen as one of the biggest infrastructure projects at the time </w:t>
+        <w:t xml:space="preserve"> was meant to be seen as one of the </w:t>
+      </w:r>
+      <w:r>
+        <w:t>most significant</w:t>
+      </w:r>
+      <w:r>
+        <w:t xml:space="preserve"> infrastructure projects at the time </w:t>
       </w:r>
       <w:r>
         <w:t xml:space="preserve">and had </w:t>
@@ -527,7 +515,19 @@
         <w:fldChar w:fldCharType="end"/>
       </w:r>
       <w:r>
-        <w:t>. However when the software was utilised in a real world scenario, the system could not cope</w:t>
+        <w:t>. However</w:t>
+      </w:r>
+      <w:r>
+        <w:t>,</w:t>
+      </w:r>
+      <w:r>
+        <w:t xml:space="preserve"> when the software was utilised in a real</w:t>
+      </w:r>
+      <w:r>
+        <w:t>-</w:t>
+      </w:r>
+      <w:r>
+        <w:t>world scenario, the system could not cope</w:t>
       </w:r>
       <w:r>
         <w:t>,</w:t>
@@ -641,102 +641,192 @@
       <w:r>
         <w:t xml:space="preserve">Figure </w:t>
       </w:r>
-      <w:r>
-        <w:fldChar w:fldCharType="begin"/>
-      </w:r>
-      <w:r>
-        <w:instrText xml:space="preserve"> SEQ Figure \* ARABIC </w:instrText>
+      <w:fldSimple w:instr=" SEQ Figure \* ARABIC ">
+        <w:r>
+          <w:rPr>
+            <w:noProof/>
+          </w:rPr>
+          <w:t>2</w:t>
+        </w:r>
+      </w:fldSimple>
+      <w:r>
+        <w:t xml:space="preserve"> </w:t>
+      </w:r>
+      <w:r>
+        <w:t xml:space="preserve">Passengers queueing in Terminal 5 shortly after opening </w:t>
+      </w:r>
+      <w:r>
+        <w:fldChar w:fldCharType="begin" w:fldLock="1"/>
+      </w:r>
+      <w:r>
+        <w:instrText>ADDIN CSL_CITATION {"citationItems":[{"id":"ITEM-1","itemData":{"URL":"https://www.telegraph.co.uk/travel/2117958/Heathrow-Terminal-5-causes-worst-delays-for-seven-years.html","accessed":{"date-parts":[["2019","11","5"]]},"author":[{"dropping-particle":"","family":"Millward","given":"David","non-dropping-particle":"","parse-names":false,"suffix":""}],"container-title":"Telegraph","id":"ITEM-1","issued":{"date-parts":[["2008"]]},"title":"Heathrow: Terminal 5 causes worst delays for seven years - Telegraph","type":"webpage"},"uris":["http://www.mendeley.com/documents/?uuid=f1d0ad5f-444e-3829-ac47-95ca9344be10"]}],"mendeley":{"formattedCitation":"(Millward, 2008)","plainTextFormattedCitation":"(Millward, 2008)","previouslyFormattedCitation":"(Millward, 2008)"},"properties":{"noteIndex":0},"schema":"https://github.com/citation-style-language/schema/raw/master/csl-citation.json"}</w:instrText>
       </w:r>
       <w:r>
         <w:fldChar w:fldCharType="separate"/>
       </w:r>
       <w:r>
         <w:rPr>
-          <w:noProof/>
-        </w:rPr>
-        <w:t>2</w:t>
-      </w:r>
-      <w:r>
-        <w:rPr>
-          <w:noProof/>
-        </w:rPr>
+          <w:i w:val="0"/>
+          <w:noProof/>
+        </w:rPr>
+        <w:t>(Millward, 2008)</w:t>
+      </w:r>
+      <w:r>
         <w:fldChar w:fldCharType="end"/>
       </w:r>
-      <w:r>
-        <w:t xml:space="preserve"> </w:t>
-      </w:r>
-      <w:r>
-        <w:t xml:space="preserve">Passengers queueing in Terminal 5 shortly after opening </w:t>
+    </w:p>
+    <w:p>
+      <w:pPr>
+        <w:spacing w:line="360" w:lineRule="auto"/>
+      </w:pPr>
+      <w:r>
+        <w:t>As mentioned previously</w:t>
+      </w:r>
+      <w:r>
+        <w:t>,</w:t>
+      </w:r>
+      <w:r>
+        <w:t xml:space="preserve"> there has been </w:t>
+      </w:r>
+      <w:r>
+        <w:t>a</w:t>
+      </w:r>
+      <w:r>
+        <w:t xml:space="preserve"> case that a software error almost cost millions of people to lose their lives</w:t>
+      </w:r>
+      <w:r>
+        <w:t xml:space="preserve"> in an instant</w:t>
+      </w:r>
+      <w:r>
+        <w:t xml:space="preserve"> by nuclear war back in 1983. </w:t>
+      </w:r>
+      <w:r>
+        <w:t>The Soviet Union’s early warning system</w:t>
+      </w:r>
+      <w:r>
+        <w:t xml:space="preserve"> </w:t>
+      </w:r>
+      <w:r>
+        <w:lastRenderedPageBreak/>
+        <w:t xml:space="preserve">raised the alarm that America was going to attack Russia with </w:t>
+      </w:r>
+      <w:r>
+        <w:t>five</w:t>
+      </w:r>
+      <w:r>
+        <w:t xml:space="preserve"> nuclear warheads. If it was</w:t>
+      </w:r>
+      <w:r>
+        <w:t xml:space="preserve"> no</w:t>
+      </w:r>
+      <w:r>
+        <w:t>t for the on-duty officer’s bravery, Stanislaus Petrov, who decided that these alerts were false</w:t>
+      </w:r>
+      <w:r>
+        <w:t xml:space="preserve"> </w:t>
+      </w:r>
+      <w:r>
+        <w:t>then we may have seen nuclear fallout</w:t>
+      </w:r>
+      <w:r>
+        <w:t xml:space="preserve"> which would have been</w:t>
+      </w:r>
+      <w:r>
+        <w:t xml:space="preserve"> brought about by</w:t>
+      </w:r>
+      <w:r>
+        <w:t xml:space="preserve"> errors in the software </w:t>
       </w:r>
       <w:r>
         <w:fldChar w:fldCharType="begin" w:fldLock="1"/>
       </w:r>
       <w:r>
-        <w:instrText>ADDIN CSL_CITATION {"citationItems":[{"id":"ITEM-1","itemData":{"URL":"https://www.telegraph.co.uk/travel/2117958/Heathrow-Terminal-5-causes-worst-delays-for-seven-years.html","accessed":{"date-parts":[["2019","11","5"]]},"author":[{"dropping-particle":"","family":"Millward","given":"David","non-dropping-particle":"","parse-names":false,"suffix":""}],"container-title":"Telegraph","id":"ITEM-1","issued":{"date-parts":[["2008"]]},"title":"Heathrow: Terminal 5 causes worst delays for seven years - Telegraph","type":"webpage"},"uris":["http://www.mendeley.com/documents/?uuid=f1d0ad5f-444e-3829-ac47-95ca9344be10"]}],"mendeley":{"formattedCitation":"(Millward, 2008)","plainTextFormattedCitation":"(Millward, 2008)","previouslyFormattedCitation":"(Millward, 2008)"},"properties":{"noteIndex":0},"schema":"https://github.com/citation-style-language/schema/raw/master/csl-citation.json"}</w:instrText>
+        <w:instrText>ADDIN CSL_CITATION {"citationItems":[{"id":"ITEM-1","itemData":{"author":[{"dropping-particle":"","family":"Aksenov","given":"Pavel","non-dropping-particle":"","parse-names":false,"suffix":""}],"container-title":"BBC News Magazine","id":"ITEM-1","issued":{"date-parts":[["2013"]]},"page":"6-8","title":"Stanislav Petrov: The man who may have saved the world","type":"article-journal"},"uris":["http://www.mendeley.com/documents/?uuid=f8b76d11-65bd-3450-b85f-0660dacabff3"]}],"mendeley":{"formattedCitation":"(Aksenov, 2013)","plainTextFormattedCitation":"(Aksenov, 2013)","previouslyFormattedCitation":"(Aksenov, 2013)"},"properties":{"noteIndex":0},"schema":"https://github.com/citation-style-language/schema/raw/master/csl-citation.json"}</w:instrText>
       </w:r>
       <w:r>
         <w:fldChar w:fldCharType="separate"/>
       </w:r>
       <w:r>
         <w:rPr>
-          <w:i w:val="0"/>
-          <w:noProof/>
-        </w:rPr>
-        <w:t>(Millward, 2008)</w:t>
+          <w:noProof/>
+        </w:rPr>
+        <w:t>(Aksenov, 2013)</w:t>
       </w:r>
       <w:r>
         <w:fldChar w:fldCharType="end"/>
       </w:r>
+      <w:r>
+        <w:t>.</w:t>
+      </w:r>
+      <w:r>
+        <w:t xml:space="preserve"> </w:t>
+      </w:r>
     </w:p>
     <w:p>
       <w:pPr>
         <w:spacing w:line="360" w:lineRule="auto"/>
       </w:pPr>
       <w:r>
-        <w:t xml:space="preserve">As mentioned previously there has been </w:t>
-      </w:r>
-      <w:r>
-        <w:t>a</w:t>
-      </w:r>
-      <w:r>
-        <w:t xml:space="preserve"> case that a software error almost cost millions of people to lose their lives</w:t>
-      </w:r>
-      <w:r>
-        <w:t xml:space="preserve"> in an instant</w:t>
-      </w:r>
-      <w:r>
-        <w:t xml:space="preserve"> by nuclear war back in 1983. </w:t>
-      </w:r>
-      <w:r>
-        <w:t>The Soviet Union’s early warning system</w:t>
-      </w:r>
-      <w:r>
-        <w:t xml:space="preserve"> raised the alarm that America was going to attack Russia with 5 nuclear warheads. If it wasn’t for the </w:t>
-      </w:r>
-      <w:r>
-        <w:lastRenderedPageBreak/>
-        <w:t>on-duty officer’s bravery, Stanislaus Petrov, who decided that these alerts were false</w:t>
-      </w:r>
-      <w:r>
-        <w:t xml:space="preserve"> </w:t>
-      </w:r>
-      <w:r>
-        <w:t>then we may have seen nuclear fallout</w:t>
-      </w:r>
-      <w:r>
-        <w:t xml:space="preserve"> which would have been</w:t>
-      </w:r>
-      <w:r>
-        <w:t xml:space="preserve"> brought about by</w:t>
-      </w:r>
-      <w:r>
-        <w:t xml:space="preserve"> error’s in the software </w:t>
+        <w:t>By following the test-driven development approach, programmers learn to develop the most appropriate</w:t>
+      </w:r>
+      <w:r>
+        <w:t xml:space="preserve"> and efficient</w:t>
+      </w:r>
+      <w:r>
+        <w:t xml:space="preserve"> code to solve a given problem</w:t>
+      </w:r>
+      <w:r>
+        <w:t xml:space="preserve"> </w:t>
+      </w:r>
+      <w:r>
+        <w:t xml:space="preserve">(David </w:t>
+      </w:r>
+      <w:proofErr w:type="spellStart"/>
+      <w:r>
+        <w:t>Astels</w:t>
+      </w:r>
+      <w:proofErr w:type="spellEnd"/>
+      <w:r>
+        <w:t>, 2003)</w:t>
+      </w:r>
+      <w:r>
+        <w:t xml:space="preserve">. </w:t>
+      </w:r>
+      <w:r>
+        <w:t>The importance of maintainable code is exemplified in industry where</w:t>
+      </w:r>
+      <w:r>
+        <w:t xml:space="preserve"> maintaining </w:t>
+      </w:r>
+      <w:r>
+        <w:t>software is already a costly process</w:t>
+      </w:r>
+      <w:r>
+        <w:t xml:space="preserve"> with estimations showing that roughly 90% of costs</w:t>
+      </w:r>
+      <w:r>
+        <w:t xml:space="preserve"> on a project are</w:t>
+      </w:r>
+      <w:r>
+        <w:t xml:space="preserve"> </w:t>
+      </w:r>
+      <w:r>
+        <w:t>incurred</w:t>
+      </w:r>
+      <w:r>
+        <w:t xml:space="preserve"> </w:t>
+      </w:r>
+      <w:r>
+        <w:t>at the maintenance stage of a software’s lifecycle</w:t>
+      </w:r>
+      <w:r>
+        <w:t xml:space="preserve"> </w:t>
       </w:r>
       <w:r>
         <w:fldChar w:fldCharType="begin" w:fldLock="1"/>
       </w:r>
       <w:r>
-        <w:instrText>ADDIN CSL_CITATION {"citationItems":[{"id":"ITEM-1","itemData":{"author":[{"dropping-particle":"","family":"Aksenov","given":"Pavel","non-dropping-particle":"","parse-names":false,"suffix":""}],"container-title":"BBC News Magazine","id":"ITEM-1","issued":{"date-parts":[["2013"]]},"page":"6-8","title":"Stanislav Petrov: The man who may have saved the world","type":"article-journal"},"uris":["http://www.mendeley.com/documents/?uuid=f8b76d11-65bd-3450-b85f-0660dacabff3"]}],"mendeley":{"formattedCitation":"(Aksenov, 2013)","plainTextFormattedCitation":"(Aksenov, 2013)","previouslyFormattedCitation":"(Aksenov, 2013)"},"properties":{"noteIndex":0},"schema":"https://github.com/citation-style-language/schema/raw/master/csl-citation.json"}</w:instrText>
+        <w:instrText>ADDIN CSL_CITATION {"citationItems":[{"id":"ITEM-1","itemData":{"DOI":"10.5455/aim.2012.21.63-66","ISSN":"19865988","abstract":"Introduction: The software industry has had significant progress in recent years. T he entire life of software includes two phases: production and maintenance. Software maintenance cost is increasingly growing and estimates showed that about 90% of software life cost is related to its maintenance phase. Extraction and considering the factors affecting the software maintenance cost help to estimate the cost and reduce it by controlling the factors. Methods: In this study, the factors affecting software maintenance cost were determined then were ranked based on their priority and after that effective ways to reduce the maintenance costs were presented. This paper is a research study. 15 software related to health care centers information systems in Isfahan University of Medical Sciences and hospitals function were studied in the years 2010 to 2011. Results and discussion: Among Medical software maintenance team members, 40 were selected as sample. After interviews with experts in this field, factors affecting maintenance cost were determined. In order to prioritize the factors derived by AHP, at first, measurement criteria (factors found) were appointed by members of the maintenance team and eventually were prioritized with the help of EC software. Based on the results of this study, 32 factors were obtained which were classified in six groups. \"Project\" was ranked the most effective feature in maintenance cost with the highest priority. By taking into account some major elements like careful feasibility of IT projects, full documentation and accompany the designers in the maintenance phase good results can be achieved to reduce maintenance costs and increase longevity of the software. © AVICENA 2013.","author":[{"dropping-particle":"","family":"Dehaghani","given":"Sayed Mehdi Hejazi","non-dropping-particle":"","parse-names":false,"suffix":""},{"dropping-particle":"","family":"Hajrahimi","given":"Nafiseh","non-dropping-particle":"","parse-names":false,"suffix":""}],"container-title":"Acta Informatica Medica","id":"ITEM-1","issue":"1","issued":{"date-parts":[["2013"]]},"page":"63-66","publisher":"Avicena Publishing","title":"Which factors affect software projects maintenance cost more?","type":"article-journal","volume":"21"},"uris":["http://www.mendeley.com/documents/?uuid=5693c824-fcdf-3629-a330-78aed026d241"]}],"mendeley":{"formattedCitation":"(Dehaghani and Hajrahimi, 2013)","plainTextFormattedCitation":"(Dehaghani and Hajrahimi, 2013)","previouslyFormattedCitation":"(Dehaghani and Hajrahimi, 2013)"},"properties":{"noteIndex":0},"schema":"https://github.com/citation-style-language/schema/raw/master/csl-citation.json"}</w:instrText>
       </w:r>
       <w:r>
         <w:fldChar w:fldCharType="separate"/>
@@ -745,139 +835,54 @@
         <w:rPr>
           <w:noProof/>
         </w:rPr>
-        <w:t>(Aksenov, 2013)</w:t>
+        <w:t>(Dehaghani and Hajrahimi, 2013)</w:t>
       </w:r>
       <w:r>
         <w:fldChar w:fldCharType="end"/>
       </w:r>
       <w:r>
+        <w:t xml:space="preserve">. </w:t>
+      </w:r>
+      <w:r>
+        <w:t>B</w:t>
+      </w:r>
+      <w:r>
+        <w:t>y ensuring the code that is written is easy to read and understand and that</w:t>
+      </w:r>
+      <w:r>
+        <w:t xml:space="preserve"> the</w:t>
+      </w:r>
+      <w:r>
+        <w:t xml:space="preserve"> functions developed can be reused ensures that costs </w:t>
+      </w:r>
+      <w:r>
+        <w:t xml:space="preserve">can be </w:t>
+      </w:r>
+      <w:r>
+        <w:t xml:space="preserve">mitigated </w:t>
+      </w:r>
+      <w:r>
+        <w:fldChar w:fldCharType="begin" w:fldLock="1"/>
+      </w:r>
+      <w:r>
+        <w:instrText>ADDIN CSL_CITATION {"citationItems":[{"id":"ITEM-1","itemData":{"DOI":"10.1287/mnsc.1070.0748","ISSN":"00251909","abstract":"Code reuse is a form of knowledge reuse in software development that is fundamental to innovation in many fields. However, to date there has been no systematic investigation of code reuse in open source software projects. This study uses quantitative and qualitative data gathered from a sample of six open source software projects to explore two sets of research questions derived from the literature on software reuse in firms and open source software development. We find that code reuse is extensive across the sample and that open source software developers, much like developers in firms, apply tools that lower their search costs for knowledge and code, assess the quality of software components, and have incentives to reuse code. Open source software developers reuse code because they want to integrate functionality quickly, because they want to write preferred code, because they operate under limited resources in terms of time and skills, and because they can mitigate development costs through code reuse. © 2008 INFORMS.","author":[{"dropping-particle":"","family":"Haefliger","given":"Stefan","non-dropping-particle":"","parse-names":false,"suffix":""},{"dropping-particle":"","family":"Krogh","given":"Georg","non-dropping-particle":"Von","parse-names":false,"suffix":""},{"dropping-particle":"","family":"Spaeth","given":"Sebastian","non-dropping-particle":"","parse-names":false,"suffix":""}],"container-title":"Management Science","id":"ITEM-1","issue":"1","issued":{"date-parts":[["2008","1"]]},"page":"180-193","title":"Code reuse in open source software","type":"article-journal","volume":"54"},"uris":["http://www.mendeley.com/documents/?uuid=a0f71a3c-0700-3037-a2cf-a00954e4c9eb"]}],"mendeley":{"formattedCitation":"(Haefliger, Von Krogh and Spaeth, 2008)","plainTextFormattedCitation":"(Haefliger, Von Krogh and Spaeth, 2008)","previouslyFormattedCitation":"(Haefliger, Von Krogh and Spaeth, 2008)"},"properties":{"noteIndex":0},"schema":"https://github.com/citation-style-language/schema/raw/master/csl-citation.json"}</w:instrText>
+      </w:r>
+      <w:r>
+        <w:fldChar w:fldCharType="separate"/>
+      </w:r>
+      <w:r>
+        <w:rPr>
+          <w:noProof/>
+        </w:rPr>
+        <w:t>(Haefliger, Von Krogh and Spaeth, 2008)</w:t>
+      </w:r>
+      <w:r>
+        <w:fldChar w:fldCharType="end"/>
+      </w:r>
+      <w:r>
         <w:t>.</w:t>
       </w:r>
       <w:r>
-        <w:t xml:space="preserve"> </w:t>
-      </w:r>
-    </w:p>
-    <w:p>
-      <w:pPr>
-        <w:spacing w:line="360" w:lineRule="auto"/>
-      </w:pPr>
-      <w:r>
-        <w:t>By following the test-driven development approach, programmers learn to develop the most appropriate</w:t>
-      </w:r>
-      <w:r>
-        <w:t xml:space="preserve"> and efficient</w:t>
-      </w:r>
-      <w:r>
-        <w:t xml:space="preserve"> code to solve a given problem</w:t>
-      </w:r>
-      <w:r>
-        <w:t xml:space="preserve"> </w:t>
-      </w:r>
-      <w:r>
-        <w:t xml:space="preserve">(David </w:t>
-      </w:r>
-      <w:proofErr w:type="spellStart"/>
-      <w:r>
-        <w:t>Astels</w:t>
-      </w:r>
-      <w:proofErr w:type="spellEnd"/>
-      <w:r>
-        <w:t>, 2003)</w:t>
-      </w:r>
-      <w:r>
-        <w:t xml:space="preserve">. </w:t>
-      </w:r>
-      <w:r>
-        <w:t>The importance of maintainable code is exemplified in industry where</w:t>
-      </w:r>
-      <w:r>
-        <w:t xml:space="preserve"> maintaining </w:t>
-      </w:r>
-      <w:r>
-        <w:t>software is already a costly process</w:t>
-      </w:r>
-      <w:r>
-        <w:t xml:space="preserve"> with estimations showing that roughly 90% of costs</w:t>
-      </w:r>
-      <w:r>
-        <w:t xml:space="preserve"> on a project are</w:t>
-      </w:r>
-      <w:r>
-        <w:t xml:space="preserve"> </w:t>
-      </w:r>
-      <w:r>
-        <w:t>incurred</w:t>
-      </w:r>
-      <w:r>
-        <w:t xml:space="preserve"> </w:t>
-      </w:r>
-      <w:r>
-        <w:t>at the maintenance stage of a software’s lifecycle</w:t>
-      </w:r>
-      <w:r>
-        <w:t xml:space="preserve"> </w:t>
-      </w:r>
-      <w:r>
-        <w:fldChar w:fldCharType="begin" w:fldLock="1"/>
-      </w:r>
-      <w:r>
-        <w:instrText>ADDIN CSL_CITATION {"citationItems":[{"id":"ITEM-1","itemData":{"DOI":"10.5455/aim.2012.21.63-66","ISSN":"19865988","abstract":"Introduction: The software industry has had significant progress in recent years. T he entire life of software includes two phases: production and maintenance. Software maintenance cost is increasingly growing and estimates showed that about 90% of software life cost is related to its maintenance phase. Extraction and considering the factors affecting the software maintenance cost help to estimate the cost and reduce it by controlling the factors. Methods: In this study, the factors affecting software maintenance cost were determined then were ranked based on their priority and after that effective ways to reduce the maintenance costs were presented. This paper is a research study. 15 software related to health care centers information systems in Isfahan University of Medical Sciences and hospitals function were studied in the years 2010 to 2011. Results and discussion: Among Medical software maintenance team members, 40 were selected as sample. After interviews with experts in this field, factors affecting maintenance cost were determined. In order to prioritize the factors derived by AHP, at first, measurement criteria (factors found) were appointed by members of the maintenance team and eventually were prioritized with the help of EC software. Based on the results of this study, 32 factors were obtained which were classified in six groups. \"Project\" was ranked the most effective feature in maintenance cost with the highest priority. By taking into account some major elements like careful feasibility of IT projects, full documentation and accompany the designers in the maintenance phase good results can be achieved to reduce maintenance costs and increase longevity of the software. © AVICENA 2013.","author":[{"dropping-particle":"","family":"Dehaghani","given":"Sayed Mehdi Hejazi","non-dropping-particle":"","parse-names":false,"suffix":""},{"dropping-particle":"","family":"Hajrahimi","given":"Nafiseh","non-dropping-particle":"","parse-names":false,"suffix":""}],"container-title":"Acta Informatica Medica","id":"ITEM-1","issue":"1","issued":{"date-parts":[["2013"]]},"page":"63-66","publisher":"Avicena Publishing","title":"Which factors affect software projects maintenance cost more?","type":"article-journal","volume":"21"},"uris":["http://www.mendeley.com/documents/?uuid=5693c824-fcdf-3629-a330-78aed026d241"]}],"mendeley":{"formattedCitation":"(Dehaghani and Hajrahimi, 2013)","plainTextFormattedCitation":"(Dehaghani and Hajrahimi, 2013)","previouslyFormattedCitation":"(Dehaghani and Hajrahimi, 2013)"},"properties":{"noteIndex":0},"schema":"https://github.com/citation-style-language/schema/raw/master/csl-citation.json"}</w:instrText>
-      </w:r>
-      <w:r>
-        <w:fldChar w:fldCharType="separate"/>
-      </w:r>
-      <w:r>
-        <w:rPr>
-          <w:noProof/>
-        </w:rPr>
-        <w:t>(Dehaghani and Hajrahimi, 2013)</w:t>
-      </w:r>
-      <w:r>
-        <w:fldChar w:fldCharType="end"/>
-      </w:r>
-      <w:r>
-        <w:t xml:space="preserve">. </w:t>
-      </w:r>
-      <w:r>
-        <w:t>B</w:t>
-      </w:r>
-      <w:r>
-        <w:t>y ensuring the code that is written is easy to read and understand and that</w:t>
-      </w:r>
-      <w:r>
-        <w:t xml:space="preserve"> the</w:t>
-      </w:r>
-      <w:r>
-        <w:t xml:space="preserve"> functions developed can be reused ensures that costs </w:t>
-      </w:r>
-      <w:r>
-        <w:t xml:space="preserve">can be </w:t>
-      </w:r>
-      <w:r>
-        <w:t xml:space="preserve">mitigated </w:t>
-      </w:r>
-      <w:r>
-        <w:fldChar w:fldCharType="begin" w:fldLock="1"/>
-      </w:r>
-      <w:r>
-        <w:instrText>ADDIN CSL_CITATION {"citationItems":[{"id":"ITEM-1","itemData":{"DOI":"10.1287/mnsc.1070.0748","ISSN":"00251909","abstract":"Code reuse is a form of knowledge reuse in software development that is fundamental to innovation in many fields. However, to date there has been no systematic investigation of code reuse in open source software projects. This study uses quantitative and qualitative data gathered from a sample of six open source software projects to explore two sets of research questions derived from the literature on software reuse in firms and open source software development. We find that code reuse is extensive across the sample and that open source software developers, much like developers in firms, apply tools that lower their search costs for knowledge and code, assess the quality of software components, and have incentives to reuse code. Open source software developers reuse code because they want to integrate functionality quickly, because they want to write preferred code, because they operate under limited resources in terms of time and skills, and because they can mitigate development costs through code reuse. © 2008 INFORMS.","author":[{"dropping-particle":"","family":"Haefliger","given":"Stefan","non-dropping-particle":"","parse-names":false,"suffix":""},{"dropping-particle":"","family":"Krogh","given":"Georg","non-dropping-particle":"Von","parse-names":false,"suffix":""},{"dropping-particle":"","family":"Spaeth","given":"Sebastian","non-dropping-particle":"","parse-names":false,"suffix":""}],"container-title":"Management Science","id":"ITEM-1","issue":"1","issued":{"date-parts":[["2008","1"]]},"page":"180-193","title":"Code reuse in open source software","type":"article-journal","volume":"54"},"uris":["http://www.mendeley.com/documents/?uuid=a0f71a3c-0700-3037-a2cf-a00954e4c9eb"]}],"mendeley":{"formattedCitation":"(Haefliger, Von Krogh and Spaeth, 2008)","plainTextFormattedCitation":"(Haefliger, Von Krogh and Spaeth, 2008)","previouslyFormattedCitation":"(Haefliger, Von Krogh and Spaeth, 2008)"},"properties":{"noteIndex":0},"schema":"https://github.com/citation-style-language/schema/raw/master/csl-citation.json"}</w:instrText>
-      </w:r>
-      <w:r>
-        <w:fldChar w:fldCharType="separate"/>
-      </w:r>
-      <w:r>
-        <w:rPr>
-          <w:noProof/>
-        </w:rPr>
-        <w:t>(Haefliger, Von Krogh and Spaeth, 2008)</w:t>
-      </w:r>
-      <w:r>
-        <w:fldChar w:fldCharType="end"/>
-      </w:r>
-      <w:r>
-        <w:t>.</w:t>
-      </w:r>
-      <w:r>
         <w:t xml:space="preserve"> Ensuring students learn to develop using this methodology, </w:t>
       </w:r>
       <w:r>
@@ -899,10 +904,13 @@
         <w:t>be of higher quality</w:t>
       </w:r>
       <w:r>
-        <w:t>, it will also result in their code becoming more highly maintainable and free from errors.</w:t>
-      </w:r>
-      <w:r>
-        <w:t xml:space="preserve"> Reusing the code that the students write will also improve their understanding of their own code and as such their understanding of the abstract concepts of programming [NEED REF]. </w:t>
+        <w:t xml:space="preserve">, </w:t>
+      </w:r>
+      <w:r>
+        <w:t>but</w:t>
+      </w:r>
+      <w:r>
+        <w:t xml:space="preserve"> will also result in their code becoming more highly maintainable and free from errors.</w:t>
       </w:r>
       <w:r>
         <w:t xml:space="preserve"> </w:t>
@@ -937,7 +945,15 @@
         <w:spacing w:line="360" w:lineRule="auto"/>
       </w:pPr>
       <w:r>
-        <w:t>The Agile framework has various forms from the scrum methodology to the aforementioned test-driven development approach</w:t>
+        <w:t xml:space="preserve">The Agile framework has various forms from the scrum methodology to the </w:t>
+      </w:r>
+      <w:proofErr w:type="gramStart"/>
+      <w:r>
+        <w:t>aforementioned test-driven</w:t>
+      </w:r>
+      <w:proofErr w:type="gramEnd"/>
+      <w:r>
+        <w:t xml:space="preserve"> development approach</w:t>
       </w:r>
       <w:r>
         <w:t>.</w:t>
@@ -1014,27 +1030,14 @@
       <w:r>
         <w:t xml:space="preserve">Figure </w:t>
       </w:r>
-      <w:r>
-        <w:fldChar w:fldCharType="begin"/>
-      </w:r>
-      <w:r>
-        <w:instrText xml:space="preserve"> SEQ Figure \* ARABIC </w:instrText>
-      </w:r>
-      <w:r>
-        <w:fldChar w:fldCharType="separate"/>
-      </w:r>
-      <w:r>
-        <w:rPr>
-          <w:noProof/>
-        </w:rPr>
-        <w:t>3</w:t>
-      </w:r>
-      <w:r>
-        <w:rPr>
-          <w:noProof/>
-        </w:rPr>
-        <w:fldChar w:fldCharType="end"/>
-      </w:r>
+      <w:fldSimple w:instr=" SEQ Figure \* ARABIC ">
+        <w:r>
+          <w:rPr>
+            <w:noProof/>
+          </w:rPr>
+          <w:t>3</w:t>
+        </w:r>
+      </w:fldSimple>
       <w:r>
         <w:t xml:space="preserve"> Survey of software methodologies used by developers </w:t>
       </w:r>
@@ -1119,7 +1122,13 @@
     </w:p>
     <w:p>
       <w:r>
-        <w:t xml:space="preserve">The main belief behind Scrum is that </w:t>
+        <w:t>The</w:t>
+      </w:r>
+      <w:r>
+        <w:t xml:space="preserve"> central </w:t>
+      </w:r>
+      <w:r>
+        <w:t xml:space="preserve">belief behind Scrum is that </w:t>
       </w:r>
       <w:r>
         <w:t>in the</w:t>
@@ -1155,7 +1164,13 @@
         <w:t xml:space="preserve">volatile </w:t>
       </w:r>
       <w:r>
-        <w:t>variables such as requirements and time frames that are prone to change over the course of the development</w:t>
+        <w:t xml:space="preserve">variables such as requirements and time frames that are prone to change </w:t>
+      </w:r>
+      <w:r>
+        <w:t>throughout</w:t>
+      </w:r>
+      <w:r>
+        <w:t xml:space="preserve"> the development</w:t>
       </w:r>
       <w:r>
         <w:t xml:space="preserve"> which can</w:t>
@@ -1255,7 +1270,16 @@
         <w:t>”</w:t>
       </w:r>
       <w:r>
-        <w:t xml:space="preserve"> document in that it is constantly updated</w:t>
+        <w:t xml:space="preserve"> document in that it is</w:t>
+      </w:r>
+      <w:r>
+        <w:t xml:space="preserve"> </w:t>
+      </w:r>
+      <w:r>
+        <w:t>updated</w:t>
+      </w:r>
+      <w:r>
+        <w:t xml:space="preserve"> continuously</w:t>
       </w:r>
       <w:r>
         <w:t xml:space="preserve"> throughout development</w:t>
@@ -1264,7 +1288,10 @@
         <w:t xml:space="preserve"> with requirements </w:t>
       </w:r>
       <w:r>
-        <w:t xml:space="preserve">constantly being </w:t>
+        <w:t>consistently</w:t>
+      </w:r>
+      <w:r>
+        <w:t xml:space="preserve"> being </w:t>
       </w:r>
       <w:r>
         <w:t xml:space="preserve">ranked under priority and </w:t>
@@ -1362,59 +1389,73 @@
       <w:r>
         <w:t xml:space="preserve">Figure </w:t>
       </w:r>
-      <w:r>
-        <w:fldChar w:fldCharType="begin"/>
-      </w:r>
-      <w:r>
-        <w:instrText xml:space="preserve"> SEQ Figure \* ARABIC </w:instrText>
+      <w:fldSimple w:instr=" SEQ Figure \* ARABIC ">
+        <w:r>
+          <w:rPr>
+            <w:noProof/>
+          </w:rPr>
+          <w:t>4</w:t>
+        </w:r>
+      </w:fldSimple>
+      <w:r>
+        <w:t xml:space="preserve"> Example Project Backlog </w:t>
+      </w:r>
+      <w:r>
+        <w:fldChar w:fldCharType="begin" w:fldLock="1"/>
+      </w:r>
+      <w:r>
+        <w:instrText>ADDIN CSL_CITATION {"citationItems":[{"id":"ITEM-1","itemData":{"URL":"https://www.scrum-institute.org/The_Scrum_Product_Backlog.php","accessed":{"date-parts":[["2019","11","8"]]},"author":[{"dropping-particle":"","family":"Scrum Institute","given":"","non-dropping-particle":"","parse-names":false,"suffix":""}],"container-title":"International Scrum Institute","id":"ITEM-1","issued":{"date-parts":[["2007"]]},"title":"The Scrum Product Backlog - International Scrum Institute","type":"webpage"},"uris":["http://www.mendeley.com/documents/?uuid=8609df0c-a0a2-3403-bca3-23703c490b04"]}],"mendeley":{"formattedCitation":"(Scrum Institute, 2007)","plainTextFormattedCitation":"(Scrum Institute, 2007)","previouslyFormattedCitation":"(Scrum Institute, 2007)"},"properties":{"noteIndex":0},"schema":"https://github.com/citation-style-language/schema/raw/master/csl-citation.json"}</w:instrText>
       </w:r>
       <w:r>
         <w:fldChar w:fldCharType="separate"/>
       </w:r>
       <w:r>
         <w:rPr>
-          <w:noProof/>
-        </w:rPr>
-        <w:t>4</w:t>
-      </w:r>
-      <w:r>
-        <w:rPr>
-          <w:noProof/>
-        </w:rPr>
+          <w:i w:val="0"/>
+          <w:noProof/>
+        </w:rPr>
+        <w:t>(Scrum Institute, 2007)</w:t>
+      </w:r>
+      <w:r>
         <w:fldChar w:fldCharType="end"/>
       </w:r>
-      <w:r>
-        <w:t xml:space="preserve"> Example Project Backlog </w:t>
+    </w:p>
+    <w:p>
+      <w:r>
+        <w:t>Software developed using Scrum are iterated over what is referred to as “Sprints” which is typically between two to four weeks</w:t>
+      </w:r>
+      <w:r>
+        <w:t xml:space="preserve"> in length</w:t>
+      </w:r>
+      <w:r>
+        <w:t xml:space="preserve"> </w:t>
       </w:r>
       <w:r>
         <w:fldChar w:fldCharType="begin" w:fldLock="1"/>
       </w:r>
       <w:r>
-        <w:instrText>ADDIN CSL_CITATION {"citationItems":[{"id":"ITEM-1","itemData":{"URL":"https://www.scrum-institute.org/The_Scrum_Product_Backlog.php","accessed":{"date-parts":[["2019","11","8"]]},"author":[{"dropping-particle":"","family":"Scrum Institute","given":"","non-dropping-particle":"","parse-names":false,"suffix":""}],"container-title":"International Scrum Institute","id":"ITEM-1","issued":{"date-parts":[["2007"]]},"title":"The Scrum Product Backlog - International Scrum Institute","type":"webpage"},"uris":["http://www.mendeley.com/documents/?uuid=8609df0c-a0a2-3403-bca3-23703c490b04"]}],"mendeley":{"formattedCitation":"(Scrum Institute, 2007)","plainTextFormattedCitation":"(Scrum Institute, 2007)","previouslyFormattedCitation":"(Scrum Institute, 2007)"},"properties":{"noteIndex":0},"schema":"https://github.com/citation-style-language/schema/raw/master/csl-citation.json"}</w:instrText>
+        <w:instrText>ADDIN CSL_CITATION {"citationItems":[{"id":"ITEM-1","itemData":{"DOI":"10.1109/ICGSE.2009.25","ISBN":"9780769537108","abstract":"There is a growing interest in applying agile practices in Global Software Development (GSD) projects. The literature on using Scrum, one of the most popular agile approaches, in distributed development projects has steadily been growing. However, there has not been any effort to systematically select, review, and synthesize the literature on this topic. We have conducted a systematic literature review of the primary studies that report using Scrum practices in GSD projects. Our search strategy identified 366 papers, of which 20 were identified as primary papers relevant to our research. We extracted data from these papers to identify various challenges of using Scrum in GSD. Current strategies to deal with the identified challenges have also been extracted. This paper presents the review's findings that are expected to help researchers and practitioners to understand the challenges involved in using Scrum for GSD projects and the strategies available to deal with them. © 2009 IEEE.","author":[{"dropping-particle":"","family":"Hossain","given":"Emam","non-dropping-particle":"","parse-names":false,"suffix":""},{"dropping-particle":"","family":"Ali Babar","given":"Muhammad","non-dropping-particle":"","parse-names":false,"suffix":""},{"dropping-particle":"","family":"Paik","given":"Hye Young","non-dropping-particle":"","parse-names":false,"suffix":""}],"container-title":"Proceedings - 2009 4th IEEE International Conference on Global Software Engineering, ICGSE 2009","id":"ITEM-1","issued":{"date-parts":[["2009"]]},"page":"175-184","title":"Using scrum in global software development: A systematic literature review","type":"paper-conference"},"uris":["http://www.mendeley.com/documents/?uuid=201fe908-3f15-3e3a-90d2-93bbb9ed3bd8"]}],"mendeley":{"formattedCitation":"(Hossain, Ali Babar and Paik, 2009)","plainTextFormattedCitation":"(Hossain, Ali Babar and Paik, 2009)","previouslyFormattedCitation":"(Hossain, Ali Babar and Paik, 2009)"},"properties":{"noteIndex":0},"schema":"https://github.com/citation-style-language/schema/raw/master/csl-citation.json"}</w:instrText>
       </w:r>
       <w:r>
         <w:fldChar w:fldCharType="separate"/>
       </w:r>
       <w:r>
         <w:rPr>
-          <w:i w:val="0"/>
-          <w:noProof/>
-        </w:rPr>
-        <w:t>(Scrum Institute, 2007)</w:t>
+          <w:noProof/>
+        </w:rPr>
+        <w:t>(Hossain, Ali Babar and Paik, 2009)</w:t>
       </w:r>
       <w:r>
         <w:fldChar w:fldCharType="end"/>
       </w:r>
-    </w:p>
-    <w:p>
-      <w:r>
-        <w:t>Software developed using Scrum are iterated over what is referred to as “Sprints” which is typically between two to four weeks</w:t>
-      </w:r>
-      <w:r>
-        <w:t xml:space="preserve"> in length</w:t>
-      </w:r>
-      <w:r>
-        <w:t xml:space="preserve"> </w:t>
+      <w:r>
+        <w:t>.</w:t>
+      </w:r>
+      <w:r>
+        <w:t xml:space="preserve"> </w:t>
+      </w:r>
+      <w:r>
+        <w:t xml:space="preserve">Before a sprint may begin a sprint review meeting will occur with the client and the company where they discuss and agree upon the work to be carried out in the next cycle </w:t>
       </w:r>
       <w:r>
         <w:fldChar w:fldCharType="begin" w:fldLock="1"/>
@@ -1435,19 +1476,45 @@
         <w:fldChar w:fldCharType="end"/>
       </w:r>
       <w:r>
-        <w:t>.</w:t>
-      </w:r>
-      <w:r>
-        <w:t xml:space="preserve"> </w:t>
-      </w:r>
-      <w:r>
-        <w:t xml:space="preserve">Before a sprint may begin a sprint review meeting will occur with the client and the company where they discuss and agree upon the work to be carried out in the next cycle </w:t>
+        <w:t>. Consulting with the client regularly ensures that the team are developing a product that is in line with the customer</w:t>
+      </w:r>
+      <w:r>
+        <w:t>’</w:t>
+      </w:r>
+      <w:r>
+        <w:t>s needs</w:t>
+      </w:r>
+      <w:r>
+        <w:t xml:space="preserve"> and minimises the risk of the team misinterpreting the requirements. </w:t>
+      </w:r>
+    </w:p>
+    <w:p>
+      <w:r>
+        <w:t>Once the sprint review has been signed off, the next sprint will begin</w:t>
+      </w:r>
+      <w:r>
+        <w:t>,</w:t>
+      </w:r>
+      <w:r>
+        <w:t xml:space="preserve"> and in doing so</w:t>
+      </w:r>
+      <w:r>
+        <w:t>,</w:t>
+      </w:r>
+      <w:r>
+        <w:t xml:space="preserve"> the deliverables for the sprint </w:t>
+      </w:r>
+      <w:r>
+        <w:t xml:space="preserve">are locked in and </w:t>
+      </w:r>
+      <w:r>
+        <w:t xml:space="preserve">cannot be changed </w:t>
       </w:r>
       <w:r>
         <w:fldChar w:fldCharType="begin" w:fldLock="1"/>
       </w:r>
       <w:r>
-        <w:instrText>ADDIN CSL_CITATION {"citationItems":[{"id":"ITEM-1","itemData":{"DOI":"10.1109/ICGSE.2009.25","ISBN":"9780769537108","abstract":"There is a growing interest in applying agile practices in Global Software Development (GSD) projects. The literature on using Scrum, one of the most popular agile approaches, in distributed development projects has steadily been growing. However, there has not been any effort to systematically select, review, and synthesize the literature on this topic. We have conducted a systematic literature review of the primary studies that report using Scrum practices in GSD projects. Our search strategy identified 366 papers, of which 20 were identified as primary papers relevant to our research. We extracted data from these papers to identify various challenges of using Scrum in GSD. Current strategies to deal with the identified challenges have also been extracted. This paper presents the review's findings that are expected to help researchers and practitioners to understand the challenges involved in using Scrum for GSD projects and the strategies available to deal with them. © 2009 IEEE.","author":[{"dropping-particle":"","family":"Hossain","given":"Emam","non-dropping-particle":"","parse-names":false,"suffix":""},{"dropping-particle":"","family":"Ali Babar","given":"Muhammad","non-dropping-particle":"","parse-names":false,"suffix":""},{"dropping-particle":"","family":"Paik","given":"Hye Young","non-dropping-particle":"","parse-names":false,"suffix":""}],"container-title":"Proceedings - 2009 4th IEEE International Conference on Global Software Engineering, ICGSE 2009","id":"ITEM-1","issued":{"date-parts":[["2009"]]},"page":"175-184","title":"Using scrum in global software development: A systematic literature review","type":"paper-conference"},"uris":["http://www.mendeley.com/documents/?uuid=201fe908-3f15-3e3a-90d2-93bbb9ed3bd8"]}],"mendeley":{"formattedCitation":"(Hossain, Ali Babar and Paik, 2009)","plainTextFormattedCitation":"(Hossain, Ali Babar and Paik, 2009)","previouslyFormattedCitation":"(Hossain, Ali Babar and Paik, 2009)"},"properties":{"noteIndex":0},"schema":"https://github.com/citation-style-language/schema/raw/master/csl-citation.json"}</w:instrText>
+        <w:instrText>ADDIN CSL_CITATION {"citationItems":[{"id":"ITEM-1","itemData":{"URL":"https://www.blueprintsys.com/agile-development-101/agile-methodologies","accessed":{"date-parts":[["2019","11","8"]]},"author":[{"dropping-particle":"","family":"Blueprint","given":"","non-dropping-particle":"","parse-names":false,"suffix":""}],"container-title":"VerisonOne. Agile Made Easier","id":"ITEM-1","issued":{"date-parts":[["2011"]]},"title":"Agile Methodologies","type":"webpage"},"uris":["http://www.mendeley.com/documents/?uuid=1d347632-570f-3aa3-a32a-f8c32d271090"]}],"mendeley":{"formattedCitation":"(Blueprint, 2011)","plainTextFormattedCitation":"(Blueprint, 2011)","previouslyFormattedCitation":"(Blueprint, 2011)"},"properties":{"noteIndex":0},"schema":"https://github.com/citation-style-language/schema/raw/master/csl-citation.json"}</w:instrText>
       </w:r>
       <w:r>
         <w:fldChar w:fldCharType="separate"/>
@@ -1456,33 +1523,22 @@
         <w:rPr>
           <w:noProof/>
         </w:rPr>
-        <w:t>(Hossain, Ali Babar and Paik, 2009)</w:t>
+        <w:t>(Blueprint, 2011)</w:t>
       </w:r>
       <w:r>
         <w:fldChar w:fldCharType="end"/>
       </w:r>
       <w:r>
-        <w:t>. Consulting with the client regularly ensures that the team are developing a product that is in line with the customers needs</w:t>
-      </w:r>
-      <w:r>
-        <w:t xml:space="preserve"> and minimises the risk of the team misinterpreting the requirements. </w:t>
-      </w:r>
-    </w:p>
-    <w:p>
-      <w:r>
-        <w:t xml:space="preserve">Once the sprint review has been signed off, the next sprint will begin and in doing so the deliverables for the sprint </w:t>
-      </w:r>
-      <w:r>
-        <w:t xml:space="preserve">are locked in and </w:t>
-      </w:r>
-      <w:r>
-        <w:t xml:space="preserve">cannot be changed </w:t>
+        <w:t xml:space="preserve">. </w:t>
+      </w:r>
+      <w:r>
+        <w:t xml:space="preserve">According to findings by </w:t>
       </w:r>
       <w:r>
         <w:fldChar w:fldCharType="begin" w:fldLock="1"/>
       </w:r>
       <w:r>
-        <w:instrText>ADDIN CSL_CITATION {"citationItems":[{"id":"ITEM-1","itemData":{"URL":"https://www.blueprintsys.com/agile-development-101/agile-methodologies","accessed":{"date-parts":[["2019","11","8"]]},"author":[{"dropping-particle":"","family":"Blueprint","given":"","non-dropping-particle":"","parse-names":false,"suffix":""}],"container-title":"VerisonOne. Agile Made Easier","id":"ITEM-1","issued":{"date-parts":[["2011"]]},"title":"Agile Methodologies","type":"webpage"},"uris":["http://www.mendeley.com/documents/?uuid=1d347632-570f-3aa3-a32a-f8c32d271090"]}],"mendeley":{"formattedCitation":"(Blueprint, 2011)","plainTextFormattedCitation":"(Blueprint, 2011)","previouslyFormattedCitation":"(Blueprint, 2011)"},"properties":{"noteIndex":0},"schema":"https://github.com/citation-style-language/schema/raw/master/csl-citation.json"}</w:instrText>
+        <w:instrText>ADDIN CSL_CITATION {"citationItems":[{"id":"ITEM-1","itemData":{"DOI":"10.1109/52.854065","ISSN":"07407459","abstract":"AG Communication Systems experimented with the Scrum software development process. The company found out that small teams can be flexible and adaptable in defining and applying an appropriate variant of Scrum.","author":[{"dropping-particle":"","family":"Rising","given":"Linda","non-dropping-particle":"","parse-names":false,"suffix":""},{"dropping-particle":"","family":"Janoff","given":"Norman S","non-dropping-particle":"","parse-names":false,"suffix":""}],"container-title":"IEEE Software","id":"ITEM-1","issue":"4","issued":{"date-parts":[["2000"]]},"page":"26-32","title":"Scrum software development process for small teams","type":"article-journal","volume":"17"},"uris":["http://www.mendeley.com/documents/?uuid=2074302a-cb9d-3019-9ffa-f4c4934e544b"]}],"mendeley":{"formattedCitation":"(Rising and Janoff, 2000)","plainTextFormattedCitation":"(Rising and Janoff, 2000)","previouslyFormattedCitation":"(Rising and Janoff, 2000)"},"properties":{"noteIndex":0},"schema":"https://github.com/citation-style-language/schema/raw/master/csl-citation.json"}</w:instrText>
       </w:r>
       <w:r>
         <w:fldChar w:fldCharType="separate"/>
@@ -1491,40 +1547,22 @@
         <w:rPr>
           <w:noProof/>
         </w:rPr>
-        <w:t>(Blueprint, 2011)</w:t>
+        <w:t>(Rising and Janoff, 2000)</w:t>
       </w:r>
       <w:r>
         <w:fldChar w:fldCharType="end"/>
       </w:r>
       <w:r>
-        <w:t xml:space="preserve">. </w:t>
-      </w:r>
-      <w:r>
-        <w:t xml:space="preserve">According to findings by </w:t>
-      </w:r>
-      <w:r>
-        <w:fldChar w:fldCharType="begin" w:fldLock="1"/>
-      </w:r>
-      <w:r>
-        <w:instrText>ADDIN CSL_CITATION {"citationItems":[{"id":"ITEM-1","itemData":{"DOI":"10.1109/52.854065","ISSN":"07407459","abstract":"AG Communication Systems experimented with the Scrum software development process. The company found out that small teams can be flexible and adaptable in defining and applying an appropriate variant of Scrum.","author":[{"dropping-particle":"","family":"Rising","given":"Linda","non-dropping-particle":"","parse-names":false,"suffix":""},{"dropping-particle":"","family":"Janoff","given":"Norman S","non-dropping-particle":"","parse-names":false,"suffix":""}],"container-title":"IEEE Software","id":"ITEM-1","issue":"4","issued":{"date-parts":[["2000"]]},"page":"26-32","title":"Scrum software development process for small teams","type":"article-journal","volume":"17"},"uris":["http://www.mendeley.com/documents/?uuid=2074302a-cb9d-3019-9ffa-f4c4934e544b"]}],"mendeley":{"formattedCitation":"(Rising and Janoff, 2000)","plainTextFormattedCitation":"(Rising and Janoff, 2000)","previouslyFormattedCitation":"(Rising and Janoff, 2000)"},"properties":{"noteIndex":0},"schema":"https://github.com/citation-style-language/schema/raw/master/csl-citation.json"}</w:instrText>
-      </w:r>
-      <w:r>
-        <w:fldChar w:fldCharType="separate"/>
-      </w:r>
-      <w:r>
-        <w:rPr>
-          <w:noProof/>
-        </w:rPr>
-        <w:t>(Rising and Janoff, 2000)</w:t>
-      </w:r>
-      <w:r>
-        <w:fldChar w:fldCharType="end"/>
-      </w:r>
-      <w:r>
         <w:t xml:space="preserve"> that for Scrum to be successful, each member of the development team must know what they have been tasked with and what their role is for the current sprint. </w:t>
       </w:r>
       <w:r>
-        <w:t>At the beginning of each day the development team will convene</w:t>
+        <w:t>At the beginning of each day</w:t>
+      </w:r>
+      <w:r>
+        <w:t>,</w:t>
+      </w:r>
+      <w:r>
+        <w:t xml:space="preserve"> the development team will convene</w:t>
       </w:r>
       <w:r>
         <w:t xml:space="preserve"> for a short ten</w:t>
@@ -1557,7 +1595,13 @@
         <w:t xml:space="preserve"> sprint and </w:t>
       </w:r>
       <w:r>
-        <w:t>allows the team to discuss any issues that they’ve encountered</w:t>
+        <w:t>allows the team to discuss any issues that they</w:t>
+      </w:r>
+      <w:r>
+        <w:t xml:space="preserve"> ha</w:t>
+      </w:r>
+      <w:r>
+        <w:t>ve encountered</w:t>
       </w:r>
       <w:r>
         <w:t xml:space="preserve"> </w:t>
@@ -1647,7 +1691,13 @@
         <w:t xml:space="preserve">is </w:t>
       </w:r>
       <w:r>
-        <w:t>designated as the “driver” who is in control of the keyboard and mouse and is writing the code whilst the other, the “observer” is actively reviewing what the “driver</w:t>
+        <w:t>designated as the “driver” who is in control of the keyboard and mouse and is writing the code whil</w:t>
+      </w:r>
+      <w:r>
+        <w:t>e</w:t>
+      </w:r>
+      <w:r>
+        <w:t xml:space="preserve"> the other, the “observer” is actively reviewing what the “driver</w:t>
       </w:r>
       <w:r>
         <w:t>” is writing</w:t>
@@ -1690,7 +1740,19 @@
         <w:t>.</w:t>
       </w:r>
       <w:r>
-        <w:t xml:space="preserve"> Whilst this is ongoing the observer will be actively looking for other ways of implementation that may be more efficient </w:t>
+        <w:t xml:space="preserve"> Whil</w:t>
+      </w:r>
+      <w:r>
+        <w:t>e</w:t>
+      </w:r>
+      <w:r>
+        <w:t xml:space="preserve"> this is ongoing</w:t>
+      </w:r>
+      <w:r>
+        <w:t>,</w:t>
+      </w:r>
+      <w:r>
+        <w:t xml:space="preserve"> the observer will be actively looking for other ways of implementation that may be more efficient </w:t>
       </w:r>
       <w:r>
         <w:fldChar w:fldCharType="begin" w:fldLock="1"/>
@@ -1730,10 +1792,19 @@
         <w:t xml:space="preserve">The programmers will switch roles with one another </w:t>
       </w:r>
       <w:r>
-        <w:t>every few minutes or so, so</w:t>
-      </w:r>
-      <w:r>
-        <w:t xml:space="preserve"> that both developers have an equal</w:t>
+        <w:t>every few minutes or so</w:t>
+      </w:r>
+      <w:r>
+        <w:t>,</w:t>
+      </w:r>
+      <w:r>
+        <w:t xml:space="preserve"> </w:t>
+      </w:r>
+      <w:r>
+        <w:t>so</w:t>
+      </w:r>
+      <w:r>
+        <w:t xml:space="preserve"> that both developers have equal</w:t>
       </w:r>
       <w:r>
         <w:t xml:space="preserve"> input into the development of the product</w:t>
@@ -1763,7 +1834,13 @@
         <w:t xml:space="preserve">. </w:t>
       </w:r>
       <w:r>
-        <w:t xml:space="preserve">It is argued that pair programming is extremely useful for learning purposes where more experienced members of staff can teach the lesser experienced staff </w:t>
+        <w:t xml:space="preserve">It is argued that pair programming is </w:t>
+      </w:r>
+      <w:r>
+        <w:t>beneficial</w:t>
+      </w:r>
+      <w:r>
+        <w:t xml:space="preserve"> for learning purposes where more experienced members of staff can teach the lesser experienced staff </w:t>
       </w:r>
       <w:r>
         <w:t>to use th</w:t>
@@ -1801,7 +1878,13 @@
         <w:spacing w:line="360" w:lineRule="auto"/>
       </w:pPr>
       <w:r>
-        <w:t>The key differe</w:t>
+        <w:t xml:space="preserve">The </w:t>
+      </w:r>
+      <w:r>
+        <w:t>critical</w:t>
+      </w:r>
+      <w:r>
+        <w:t xml:space="preserve"> differe</w:t>
       </w:r>
       <w:r>
         <w:t xml:space="preserve">nce between test-driven, scrum and pair </w:t>
@@ -1816,6 +1899,9 @@
         <w:t>Scrum is more appropriate when developing within a team as the tasks of the sprint can be evenly spread amongst the team</w:t>
       </w:r>
       <w:r>
+        <w:t>,</w:t>
+      </w:r>
+      <w:r>
         <w:t xml:space="preserve"> and any issues can be resolved as soon as possible</w:t>
       </w:r>
       <w:r>
@@ -1831,7 +1917,13 @@
         <w:t xml:space="preserve"> to</w:t>
       </w:r>
       <w:r>
-        <w:t xml:space="preserve"> train other members of the team. Whilst test-driven development is more appropriate for individual learning.</w:t>
+        <w:t xml:space="preserve"> train other members of the team. Whil</w:t>
+      </w:r>
+      <w:r>
+        <w:t>e</w:t>
+      </w:r>
+      <w:r>
+        <w:t xml:space="preserve"> test-driven development is more appropriate for individual learning.</w:t>
       </w:r>
     </w:p>
     <w:p>
@@ -1881,7 +1973,19 @@
         <w:spacing w:line="360" w:lineRule="auto"/>
       </w:pPr>
       <w:r>
-        <w:t>Throughout industry, teams have over the years developed projects using differing approaches depending on the situation</w:t>
+        <w:t xml:space="preserve">Throughout </w:t>
+      </w:r>
+      <w:r>
+        <w:t xml:space="preserve">the </w:t>
+      </w:r>
+      <w:r>
+        <w:t>industry, teams have over the years developed projects using differ</w:t>
+      </w:r>
+      <w:r>
+        <w:t>ent</w:t>
+      </w:r>
+      <w:r>
+        <w:t xml:space="preserve"> approaches depending on the situation</w:t>
       </w:r>
       <w:r>
         <w:t xml:space="preserve"> varying from Waterfall to Agile.</w:t>
@@ -1997,7 +2101,13 @@
         <w:t xml:space="preserve"> </w:t>
       </w:r>
       <w:r>
-        <w:t>The Waterfall model as its name implies, is a sequential process to software development.</w:t>
+        <w:t>The Waterfall model</w:t>
+      </w:r>
+      <w:r>
+        <w:t>,</w:t>
+      </w:r>
+      <w:r>
+        <w:t xml:space="preserve"> as its name implies, is a sequential process to software development.</w:t>
       </w:r>
       <w:r>
         <w:t xml:space="preserve"> As outlined in the figure below, each stage must be </w:t>
@@ -2076,29 +2186,54 @@
       <w:r>
         <w:t xml:space="preserve">Figure </w:t>
       </w:r>
-      <w:r>
-        <w:fldChar w:fldCharType="begin"/>
-      </w:r>
-      <w:r>
-        <w:instrText xml:space="preserve"> SEQ Figure \* ARABIC </w:instrText>
+      <w:fldSimple w:instr=" SEQ Figure \* ARABIC ">
+        <w:r>
+          <w:rPr>
+            <w:noProof/>
+          </w:rPr>
+          <w:t>5</w:t>
+        </w:r>
+      </w:fldSimple>
+      <w:r>
+        <w:t xml:space="preserve"> Waterfall development life cycle</w:t>
+      </w:r>
+      <w:r>
+        <w:t xml:space="preserve"> </w:t>
+      </w:r>
+      <w:r>
+        <w:fldChar w:fldCharType="begin" w:fldLock="1"/>
+      </w:r>
+      <w:r>
+        <w:instrText>ADDIN CSL_CITATION {"citationItems":[{"id":"ITEM-1","itemData":{"DOI":"10.1017/CBO9781107415324.004","ISBN":"9788578110796","ISSN":"1098-6596","PMID":"25246403","abstract":"Product quality is directly related to how well that product meets the customer’s needs and intents. It is paramount, therefore, to capture customer requirements correctly and succinctly. Unfortunately, most development models tend to avoid, or only vaguely define the process by which requirements are generated. Other models rely on formalistic characterizations that require specialized training to understand. To address such drawbacks we introduce the Requirements Generation Model (RGM) that (a) decomposes the conventional “requirements analysis” phase into sub-phases which focus and refine requirements generation activities, (b) constrains and structures those activities, and (c) incorporates a monitoring methodology to assist in detecting and resolving deviations from process activities defined by the RGM. We present an empirical study of the RGM in an industrial setting, and results derived from this study that substantiate the effectiveness of the RGM in producing a better set of requirements.","author":[{"dropping-particle":"","family":"Gröner","given":"Markus","non-dropping-particle":"","parse-names":false,"suffix":""},{"dropping-particle":"","family":"Nance","given":"Richard","non-dropping-particle":"","parse-names":false,"suffix":""}],"id":"ITEM-1","issued":{"date-parts":[["2002"]]},"title":"Capturing Requirements Meeting Customer Intent: A Structured Methodological Approach","type":"article-journal"},"uris":["http://www.mendeley.com/documents/?uuid=93f0a7d0-30cb-3485-99ef-bd0e78a4989b"]}],"mendeley":{"formattedCitation":"(Gröner and Nance, 2002)","plainTextFormattedCitation":"(Gröner and Nance, 2002)","previouslyFormattedCitation":"(Gröner and Nance, 2002)"},"properties":{"noteIndex":0},"schema":"https://github.com/citation-style-language/schema/raw/master/csl-citation.json"}</w:instrText>
       </w:r>
       <w:r>
         <w:fldChar w:fldCharType="separate"/>
       </w:r>
       <w:r>
         <w:rPr>
-          <w:noProof/>
-        </w:rPr>
-        <w:t>5</w:t>
-      </w:r>
-      <w:r>
-        <w:rPr>
-          <w:noProof/>
-        </w:rPr>
+          <w:i w:val="0"/>
+          <w:noProof/>
+        </w:rPr>
+        <w:t>(Gröner and Nance, 2002)</w:t>
+      </w:r>
+      <w:r>
         <w:fldChar w:fldCharType="end"/>
       </w:r>
-      <w:r>
-        <w:t xml:space="preserve"> Waterfall development life cycle</w:t>
+    </w:p>
+    <w:p>
+      <w:pPr>
+        <w:pStyle w:val="Heading4"/>
+      </w:pPr>
+      <w:r>
+        <w:t>2.1.3.1 Ability to respond to changing requirements</w:t>
+      </w:r>
+    </w:p>
+    <w:p>
+      <w:pPr>
+        <w:spacing w:line="360" w:lineRule="auto"/>
+      </w:pPr>
+      <w:r>
+        <w:t>Project requirements in industry are rarely defined and set in stone</w:t>
       </w:r>
       <w:r>
         <w:t xml:space="preserve"> </w:t>
@@ -2107,28 +2242,148 @@
         <w:fldChar w:fldCharType="begin" w:fldLock="1"/>
       </w:r>
       <w:r>
-        <w:instrText>ADDIN CSL_CITATION {"citationItems":[{"id":"ITEM-1","itemData":{"DOI":"10.1017/CBO9781107415324.004","ISBN":"9788578110796","ISSN":"1098-6596","PMID":"25246403","abstract":"Product quality is directly related to how well that product meets the customer’s needs and intents. It is paramount, therefore, to capture customer requirements correctly and succinctly. Unfortunately, most development models tend to avoid, or only vaguely define the process by which requirements are generated. Other models rely on formalistic characterizations that require specialized training to understand. To address such drawbacks we introduce the Requirements Generation Model (RGM) that (a) decomposes the conventional “requirements analysis” phase into sub-phases which focus and refine requirements generation activities, (b) constrains and structures those activities, and (c) incorporates a monitoring methodology to assist in detecting and resolving deviations from process activities defined by the RGM. We present an empirical study of the RGM in an industrial setting, and results derived from this study that substantiate the effectiveness of the RGM in producing a better set of requirements.","author":[{"dropping-particle":"","family":"Gröner","given":"Markus","non-dropping-particle":"","parse-names":false,"suffix":""},{"dropping-particle":"","family":"Nance","given":"Richard","non-dropping-particle":"","parse-names":false,"suffix":""}],"id":"ITEM-1","issued":{"date-parts":[["2002"]]},"title":"Capturing Requirements Meeting Customer Intent: A Structured Methodological Approach","type":"article-journal"},"uris":["http://www.mendeley.com/documents/?uuid=93f0a7d0-30cb-3485-99ef-bd0e78a4989b"]}],"mendeley":{"formattedCitation":"(Gröner and Nance, 2002)","plainTextFormattedCitation":"(Gröner and Nance, 2002)","previouslyFormattedCitation":"(Gröner and Nance, 2002)"},"properties":{"noteIndex":0},"schema":"https://github.com/citation-style-language/schema/raw/master/csl-citation.json"}</w:instrText>
+        <w:instrText>ADDIN CSL_CITATION {"citationItems":[{"id":"ITEM-1","itemData":{"author":[{"dropping-particle":"","family":"Winters","given":"Frank","non-dropping-particle":"","parse-names":false,"suffix":""}],"id":"ITEM-1","issue":"Part 7","issued":{"date-parts":[["2003"]]},"title":"The Top Ten Reasons Projects Fail ( Part 7 ) by Frank Winters","type":"article-journal"},"uris":["http://www.mendeley.com/documents/?uuid=b575c9d4-0177-309c-b062-f6bb2edc9577"]},{"id":"ITEM-2","itemData":{"DOI":"10.1109/APSEC.2002.1182970","ISBN":"0769518508","ISSN":"15301362","abstract":"Software development is considered to be a dynamic process where demands for changes seem to be inevitable. Modifications to software are prompted by all kinds of changes including changes to the requirements. This type of changes gives rise to an intrinsic volatility, which has several impacts on the software development lifecycle. This paper describes our findings of an extensive survey based empirical study of requirement volatility (RV) and its impact on software project performance. In particular, findings reveal that requirement volatility has a significant impact on schedule overrun and cost overrun in software projects. Our investigation also examined factors that contribute to the extent of requirement volatility and found that variables such as frequent communications between users and developers and usage of a definable methodology in requirements analysis and modeling have impact on the stability of requirements.","author":[{"dropping-particle":"","family":"Zowghi","given":"D.","non-dropping-particle":"","parse-names":false,"suffix":""},{"dropping-particle":"","family":"Nurmuliani","given":"N.","non-dropping-particle":"","parse-names":false,"suffix":""}],"container-title":"Proceedings - Asia-Pacific Software Engineering Conference, APSEC","id":"ITEM-2","issued":{"date-parts":[["2002"]]},"page":"3-11","publisher":"IEEE Computer Society","title":"A study of the impact of requirements volatility on software project performance","type":"paper-conference","volume":"2002-January"},"uris":["http://www.mendeley.com/documents/?uuid=96b8e3d9-3e23-34cb-87de-f202a06ad6bc"]}],"mendeley":{"formattedCitation":"(Zowghi and Nurmuliani, 2002; Winters, 2003)","plainTextFormattedCitation":"(Zowghi and Nurmuliani, 2002; Winters, 2003)","previouslyFormattedCitation":"(Zowghi and Nurmuliani, 2002; Winters, 2003)"},"properties":{"noteIndex":0},"schema":"https://github.com/citation-style-language/schema/raw/master/csl-citation.json"}</w:instrText>
       </w:r>
       <w:r>
         <w:fldChar w:fldCharType="separate"/>
       </w:r>
       <w:r>
         <w:rPr>
-          <w:i w:val="0"/>
-          <w:noProof/>
-        </w:rPr>
-        <w:t>(Gröner and Nance, 2002)</w:t>
+          <w:noProof/>
+        </w:rPr>
+        <w:t>(Zowghi and Nurmuliani, 2002; Winters, 2003)</w:t>
       </w:r>
       <w:r>
         <w:fldChar w:fldCharType="end"/>
       </w:r>
-    </w:p>
-    <w:p>
-      <w:pPr>
-        <w:pStyle w:val="Heading4"/>
-      </w:pPr>
-      <w:r>
-        <w:t>2.1.3.1 Ability to respond to changing requirements</w:t>
+      <w:r>
+        <w:t>. Requirements of a project can change over the course of a project’s lifecycle which can be as a result of various</w:t>
+      </w:r>
+      <w:r>
+        <w:t xml:space="preserve"> </w:t>
+      </w:r>
+      <w:r>
+        <w:t>factors</w:t>
+      </w:r>
+      <w:r>
+        <w:t xml:space="preserve"> within a developers control</w:t>
+      </w:r>
+      <w:r>
+        <w:t xml:space="preserve"> such as</w:t>
+      </w:r>
+      <w:r>
+        <w:t xml:space="preserve"> the needs of the c</w:t>
+      </w:r>
+      <w:r>
+        <w:t>lient/</w:t>
+      </w:r>
+      <w:r>
+        <w:t xml:space="preserve">stakeholder changing as the project progresses and in cases where requirements </w:t>
+      </w:r>
+      <w:r>
+        <w:t>have been identified to be</w:t>
+      </w:r>
+      <w:r>
+        <w:t xml:space="preserve"> unclear or incomplete </w:t>
+      </w:r>
+      <w:r>
+        <w:fldChar w:fldCharType="begin" w:fldLock="1"/>
+      </w:r>
+      <w:r>
+        <w:instrText>ADDIN CSL_CITATION {"citationItems":[{"id":"ITEM-1","itemData":{"DOI":"10.1109/APSEC.2002.1182970","ISBN":"0769518508","ISSN":"15301362","abstract":"Software development is considered to be a dynamic process where demands for changes seem to be inevitable. Modifications to software are prompted by all kinds of changes including changes to the requirements. This type of changes gives rise to an intrinsic volatility, which has several impacts on the software development lifecycle. This paper describes our findings of an extensive survey based empirical study of requirement volatility (RV) and its impact on software project performance. In particular, findings reveal that requirement volatility has a significant impact on schedule overrun and cost overrun in software projects. Our investigation also examined factors that contribute to the extent of requirement volatility and found that variables such as frequent communications between users and developers and usage of a definable methodology in requirements analysis and modeling have impact on the stability of requirements.","author":[{"dropping-particle":"","family":"Zowghi","given":"D.","non-dropping-particle":"","parse-names":false,"suffix":""},{"dropping-particle":"","family":"Nurmuliani","given":"N.","non-dropping-particle":"","parse-names":false,"suffix":""}],"container-title":"Proceedings - Asia-Pacific Software Engineering Conference, APSEC","id":"ITEM-1","issued":{"date-parts":[["2002"]]},"page":"3-11","publisher":"IEEE Computer Society","title":"A study of the impact of requirements volatility on software project performance","type":"paper-conference","volume":"2002-January"},"uris":["http://www.mendeley.com/documents/?uuid=96b8e3d9-3e23-34cb-87de-f202a06ad6bc"]},{"id":"ITEM-2","itemData":{"DOI":"10.1109/2.947100","ISSN":"00189162","abstract":"The rise and fall of the dotcom-driven Internet economy shouldn't distract us from seeing that the business environment continues to change at a dramatically increasing pace. To thrive in this turbulent environment, we must confront the business need for relentless innovation and forge the future workforce culture. Agile software development approaches, such as extreme programming, Crystal methods, lean development, Scrum, adaptive software development (ASD) and others, view change from a perspective that mirrors today's turbulent business and technology environment","author":[{"dropping-particle":"","family":"Highsmith","given":"Jim","non-dropping-particle":"","parse-names":false,"suffix":""},{"dropping-particle":"","family":"Cockburn","given":"Alistair","non-dropping-particle":"","parse-names":false,"suffix":""}],"container-title":"Computer","id":"ITEM-2","issue":"9","issued":{"date-parts":[["2001","9"]]},"page":"120-122","title":"Agile software development: The business of innovation","type":"article","volume":"34"},"uris":["http://www.mendeley.com/documents/?uuid=0d8588dc-eca2-34bf-9d92-ae6e341cbae6"]}],"mendeley":{"formattedCitation":"(Highsmith and Cockburn, 2001; Zowghi and Nurmuliani, 2002)","plainTextFormattedCitation":"(Highsmith and Cockburn, 2001; Zowghi and Nurmuliani, 2002)","previouslyFormattedCitation":"(Highsmith and Cockburn, 2001; Zowghi and Nurmuliani, 2002)"},"properties":{"noteIndex":0},"schema":"https://github.com/citation-style-language/schema/raw/master/csl-citation.json"}</w:instrText>
+      </w:r>
+      <w:r>
+        <w:fldChar w:fldCharType="separate"/>
+      </w:r>
+      <w:r>
+        <w:rPr>
+          <w:noProof/>
+        </w:rPr>
+        <w:t>(Highsmith and Cockburn, 2001; Zowghi and Nurmuliani, 2002)</w:t>
+      </w:r>
+      <w:r>
+        <w:fldChar w:fldCharType="end"/>
+      </w:r>
+      <w:r>
+        <w:t>.</w:t>
+      </w:r>
+      <w:r>
+        <w:t xml:space="preserve"> U</w:t>
+      </w:r>
+      <w:r>
+        <w:t>nforeseen</w:t>
+      </w:r>
+      <w:r>
+        <w:t xml:space="preserve"> factors such as </w:t>
+      </w:r>
+      <w:r>
+        <w:t xml:space="preserve">new </w:t>
+      </w:r>
+      <w:r>
+        <w:t>government legislatio</w:t>
+      </w:r>
+      <w:r>
+        <w:t xml:space="preserve">n </w:t>
+      </w:r>
+      <w:r>
+        <w:t>that</w:t>
+      </w:r>
+      <w:r>
+        <w:t xml:space="preserve"> could result in the software needing a design overhaul to be more accessible than before to </w:t>
+      </w:r>
+      <w:r>
+        <w:t xml:space="preserve">circumstances where </w:t>
+      </w:r>
+      <w:r>
+        <w:t xml:space="preserve">the </w:t>
+      </w:r>
+      <w:r>
+        <w:t xml:space="preserve">current </w:t>
+      </w:r>
+      <w:r>
+        <w:t xml:space="preserve">company </w:t>
+      </w:r>
+      <w:r>
+        <w:t xml:space="preserve">has been </w:t>
+      </w:r>
+      <w:r>
+        <w:t>taken over</w:t>
+      </w:r>
+      <w:r>
+        <w:t>,</w:t>
+      </w:r>
+      <w:r>
+        <w:t xml:space="preserve"> and new practices are implemented </w:t>
+      </w:r>
+      <w:r>
+        <w:t>that employees must now follow</w:t>
+      </w:r>
+      <w:r>
+        <w:t xml:space="preserve"> </w:t>
+      </w:r>
+      <w:r>
+        <w:fldChar w:fldCharType="begin" w:fldLock="1"/>
+      </w:r>
+      <w:r>
+        <w:instrText>ADDIN CSL_CITATION {"citationItems":[{"id":"ITEM-1","itemData":{"DOI":"10.1109/APSEC.2002.1182970","ISBN":"0769518508","ISSN":"15301362","abstract":"Software development is considered to be a dynamic process where demands for changes seem to be inevitable. Modifications to software are prompted by all kinds of changes including changes to the requirements. This type of changes gives rise to an intrinsic volatility, which has several impacts on the software development lifecycle. This paper describes our findings of an extensive survey based empirical study of requirement volatility (RV) and its impact on software project performance. In particular, findings reveal that requirement volatility has a significant impact on schedule overrun and cost overrun in software projects. Our investigation also examined factors that contribute to the extent of requirement volatility and found that variables such as frequent communications between users and developers and usage of a definable methodology in requirements analysis and modeling have impact on the stability of requirements.","author":[{"dropping-particle":"","family":"Zowghi","given":"D.","non-dropping-particle":"","parse-names":false,"suffix":""},{"dropping-particle":"","family":"Nurmuliani","given":"N.","non-dropping-particle":"","parse-names":false,"suffix":""}],"container-title":"Proceedings - Asia-Pacific Software Engineering Conference, APSEC","id":"ITEM-1","issued":{"date-parts":[["2002"]]},"page":"3-11","publisher":"IEEE Computer Society","title":"A study of the impact of requirements volatility on software project performance","type":"paper-conference","volume":"2002-January"},"uris":["http://www.mendeley.com/documents/?uuid=96b8e3d9-3e23-34cb-87de-f202a06ad6bc"]}],"mendeley":{"formattedCitation":"(Zowghi and Nurmuliani, 2002)","plainTextFormattedCitation":"(Zowghi and Nurmuliani, 2002)","previouslyFormattedCitation":"(Zowghi and Nurmuliani, 2002)"},"properties":{"noteIndex":0},"schema":"https://github.com/citation-style-language/schema/raw/master/csl-citation.json"}</w:instrText>
+      </w:r>
+      <w:r>
+        <w:fldChar w:fldCharType="separate"/>
+      </w:r>
+      <w:r>
+        <w:rPr>
+          <w:noProof/>
+        </w:rPr>
+        <w:t>(Zowghi and Nurmuliani, 2002)</w:t>
+      </w:r>
+      <w:r>
+        <w:fldChar w:fldCharType="end"/>
+      </w:r>
+      <w:r>
+        <w:t>.</w:t>
+      </w:r>
+      <w:r>
+        <w:t xml:space="preserve"> </w:t>
       </w:r>
     </w:p>
     <w:p>
@@ -2136,16 +2391,13 @@
         <w:spacing w:line="360" w:lineRule="auto"/>
       </w:pPr>
       <w:r>
-        <w:t>Project requirements in industry are rarely defined and set in stone</w:t>
-      </w:r>
-      <w:r>
-        <w:t xml:space="preserve"> </w:t>
+        <w:t xml:space="preserve">Before agile was popularised, requirements gathering tended to be done using the waterfall method of software development. Developers would be given a problem by a client and given the task of identifying the requirements and translating those requirements into a vast word-processed document for the customer to sign off at the beginning of the project </w:t>
       </w:r>
       <w:r>
         <w:fldChar w:fldCharType="begin" w:fldLock="1"/>
       </w:r>
       <w:r>
-        <w:instrText>ADDIN CSL_CITATION {"citationItems":[{"id":"ITEM-1","itemData":{"author":[{"dropping-particle":"","family":"Winters","given":"Frank","non-dropping-particle":"","parse-names":false,"suffix":""}],"id":"ITEM-1","issue":"Part 7","issued":{"date-parts":[["2003"]]},"title":"The Top Ten Reasons Projects Fail ( Part 7 ) by Frank Winters","type":"article-journal"},"uris":["http://www.mendeley.com/documents/?uuid=b575c9d4-0177-309c-b062-f6bb2edc9577"]},{"id":"ITEM-2","itemData":{"DOI":"10.1109/APSEC.2002.1182970","ISBN":"0769518508","ISSN":"15301362","abstract":"Software development is considered to be a dynamic process where demands for changes seem to be inevitable. Modifications to software are prompted by all kinds of changes including changes to the requirements. This type of changes gives rise to an intrinsic volatility, which has several impacts on the software development lifecycle. This paper describes our findings of an extensive survey based empirical study of requirement volatility (RV) and its impact on software project performance. In particular, findings reveal that requirement volatility has a significant impact on schedule overrun and cost overrun in software projects. Our investigation also examined factors that contribute to the extent of requirement volatility and found that variables such as frequent communications between users and developers and usage of a definable methodology in requirements analysis and modeling have impact on the stability of requirements.","author":[{"dropping-particle":"","family":"Zowghi","given":"D.","non-dropping-particle":"","parse-names":false,"suffix":""},{"dropping-particle":"","family":"Nurmuliani","given":"N.","non-dropping-particle":"","parse-names":false,"suffix":""}],"container-title":"Proceedings - Asia-Pacific Software Engineering Conference, APSEC","id":"ITEM-2","issued":{"date-parts":[["2002"]]},"page":"3-11","publisher":"IEEE Computer Society","title":"A study of the impact of requirements volatility on software project performance","type":"paper-conference","volume":"2002-January"},"uris":["http://www.mendeley.com/documents/?uuid=96b8e3d9-3e23-34cb-87de-f202a06ad6bc"]}],"mendeley":{"formattedCitation":"(Zowghi and Nurmuliani, 2002; Winters, 2003)","plainTextFormattedCitation":"(Zowghi and Nurmuliani, 2002; Winters, 2003)","previouslyFormattedCitation":"(Zowghi and Nurmuliani, 2002; Winters, 2003)"},"properties":{"noteIndex":0},"schema":"https://github.com/citation-style-language/schema/raw/master/csl-citation.json"}</w:instrText>
+        <w:instrText>ADDIN CSL_CITATION {"citationItems":[{"id":"ITEM-1","itemData":{"ISBN":"0932633579","author":[{"dropping-particle":"","family":"Davis Alan","given":"","non-dropping-particle":"","parse-names":false,"suffix":""}],"id":"ITEM-1","issued":{"date-parts":[["2004"]]},"page":"1-20","title":"Just Enough Requirements Management Process","type":"article"},"uris":["http://www.mendeley.com/documents/?uuid=e01a0877-1059-3331-96c1-235ab0af04a2"]}],"mendeley":{"formattedCitation":"(Davis Alan, 2004)","plainTextFormattedCitation":"(Davis Alan, 2004)","previouslyFormattedCitation":"(Davis Alan, 2004)"},"properties":{"noteIndex":0},"schema":"https://github.com/citation-style-language/schema/raw/master/csl-citation.json"}</w:instrText>
       </w:r>
       <w:r>
         <w:fldChar w:fldCharType="separate"/>
@@ -2154,46 +2406,37 @@
         <w:rPr>
           <w:noProof/>
         </w:rPr>
-        <w:t>(Zowghi and Nurmuliani, 2002; Winters, 2003)</w:t>
+        <w:t>(Davis Alan, 2004)</w:t>
       </w:r>
       <w:r>
         <w:fldChar w:fldCharType="end"/>
       </w:r>
       <w:r>
-        <w:t>. Requirements of a project can change over the course of a project’s lifecycle which can be as a result of various</w:t>
-      </w:r>
-      <w:r>
-        <w:t xml:space="preserve"> </w:t>
-      </w:r>
-      <w:r>
-        <w:t>factors</w:t>
-      </w:r>
-      <w:r>
-        <w:t xml:space="preserve"> within a developers control</w:t>
-      </w:r>
-      <w:r>
-        <w:t xml:space="preserve"> such as</w:t>
-      </w:r>
-      <w:r>
-        <w:t xml:space="preserve"> the needs of the c</w:t>
-      </w:r>
-      <w:r>
-        <w:t>lient/</w:t>
-      </w:r>
-      <w:r>
-        <w:t xml:space="preserve">stakeholder changing as the project progresses and in cases where requirements </w:t>
-      </w:r>
-      <w:r>
-        <w:t>have been identified to be</w:t>
-      </w:r>
-      <w:r>
-        <w:t xml:space="preserve"> unclear or incomplete </w:t>
+        <w:t xml:space="preserve">. The issue of using such a methodology is that without thoroughly consulting with the client, the developer may have misunderstood what the client requires and as such be wasting time and money on developing an unusable product which may not be discovered until the completion of the project (Davis Alan, 2004). Utilising the </w:t>
+      </w:r>
+      <w:r>
+        <w:t xml:space="preserve">agile </w:t>
+      </w:r>
+      <w:r>
+        <w:t xml:space="preserve">approach prevents this issue from occurring as the client is involved </w:t>
+      </w:r>
+      <w:r>
+        <w:t>regularly during</w:t>
+      </w:r>
+      <w:r>
+        <w:t xml:space="preserve"> development meaning that if any requirement has been misinterpreted, the problem can be rectified </w:t>
+      </w:r>
+      <w:r>
+        <w:t>quickly</w:t>
+      </w:r>
+      <w:r>
+        <w:t xml:space="preserve"> </w:t>
       </w:r>
       <w:r>
         <w:fldChar w:fldCharType="begin" w:fldLock="1"/>
       </w:r>
       <w:r>
-        <w:instrText>ADDIN CSL_CITATION {"citationItems":[{"id":"ITEM-1","itemData":{"DOI":"10.1109/APSEC.2002.1182970","ISBN":"0769518508","ISSN":"15301362","abstract":"Software development is considered to be a dynamic process where demands for changes seem to be inevitable. Modifications to software are prompted by all kinds of changes including changes to the requirements. This type of changes gives rise to an intrinsic volatility, which has several impacts on the software development lifecycle. This paper describes our findings of an extensive survey based empirical study of requirement volatility (RV) and its impact on software project performance. In particular, findings reveal that requirement volatility has a significant impact on schedule overrun and cost overrun in software projects. Our investigation also examined factors that contribute to the extent of requirement volatility and found that variables such as frequent communications between users and developers and usage of a definable methodology in requirements analysis and modeling have impact on the stability of requirements.","author":[{"dropping-particle":"","family":"Zowghi","given":"D.","non-dropping-particle":"","parse-names":false,"suffix":""},{"dropping-particle":"","family":"Nurmuliani","given":"N.","non-dropping-particle":"","parse-names":false,"suffix":""}],"container-title":"Proceedings - Asia-Pacific Software Engineering Conference, APSEC","id":"ITEM-1","issued":{"date-parts":[["2002"]]},"page":"3-11","publisher":"IEEE Computer Society","title":"A study of the impact of requirements volatility on software project performance","type":"paper-conference","volume":"2002-January"},"uris":["http://www.mendeley.com/documents/?uuid=96b8e3d9-3e23-34cb-87de-f202a06ad6bc"]},{"id":"ITEM-2","itemData":{"DOI":"10.1109/2.947100","ISSN":"00189162","abstract":"The rise and fall of the dotcom-driven Internet economy shouldn't distract us from seeing that the business environment continues to change at a dramatically increasing pace. To thrive in this turbulent environment, we must confront the business need for relentless innovation and forge the future workforce culture. Agile software development approaches, such as extreme programming, Crystal methods, lean development, Scrum, adaptive software development (ASD) and others, view change from a perspective that mirrors today's turbulent business and technology environment","author":[{"dropping-particle":"","family":"Highsmith","given":"Jim","non-dropping-particle":"","parse-names":false,"suffix":""},{"dropping-particle":"","family":"Cockburn","given":"Alistair","non-dropping-particle":"","parse-names":false,"suffix":""}],"container-title":"Computer","id":"ITEM-2","issue":"9","issued":{"date-parts":[["2001","9"]]},"page":"120-122","title":"Agile software development: The business of innovation","type":"article","volume":"34"},"uris":["http://www.mendeley.com/documents/?uuid=0d8588dc-eca2-34bf-9d92-ae6e341cbae6"]}],"mendeley":{"formattedCitation":"(Highsmith and Cockburn, 2001; Zowghi and Nurmuliani, 2002)","plainTextFormattedCitation":"(Highsmith and Cockburn, 2001; Zowghi and Nurmuliani, 2002)","previouslyFormattedCitation":"(Highsmith and Cockburn, 2001; Zowghi and Nurmuliani, 2002)"},"properties":{"noteIndex":0},"schema":"https://github.com/citation-style-language/schema/raw/master/csl-citation.json"}</w:instrText>
+        <w:instrText>ADDIN CSL_CITATION {"citationItems":[{"id":"ITEM-1","itemData":{"URL":"http://www.agilenutshell.com/agile_vs_waterfall","accessed":{"date-parts":[["2019","11","8"]]},"author":[{"dropping-particle":"","family":"Rasmusson","given":"Jonathan","non-dropping-particle":"","parse-names":false,"suffix":""}],"container-title":"Agile In a Nutshell","id":"ITEM-1","issued":{"date-parts":[["0"]]},"title":"Agile vs. Waterfall","type":"webpage"},"uris":["http://www.mendeley.com/documents/?uuid=6574774e-40e1-3dfe-a4ac-78522f6e29ac"]}],"mendeley":{"formattedCitation":"(Rasmusson, no date)","plainTextFormattedCitation":"(Rasmusson, no date)","previouslyFormattedCitation":"(Rasmusson, no date)"},"properties":{"noteIndex":0},"schema":"https://github.com/citation-style-language/schema/raw/master/csl-citation.json"}</w:instrText>
       </w:r>
       <w:r>
         <w:fldChar w:fldCharType="separate"/>
@@ -2202,7 +2445,7 @@
         <w:rPr>
           <w:noProof/>
         </w:rPr>
-        <w:t>(Highsmith and Cockburn, 2001; Zowghi and Nurmuliani, 2002)</w:t>
+        <w:t>(Rasmusson, no date)</w:t>
       </w:r>
       <w:r>
         <w:fldChar w:fldCharType="end"/>
@@ -2210,118 +2453,23 @@
       <w:r>
         <w:t>.</w:t>
       </w:r>
-      <w:r>
-        <w:t xml:space="preserve"> U</w:t>
-      </w:r>
-      <w:r>
-        <w:t>nforeseen</w:t>
-      </w:r>
-      <w:r>
-        <w:t xml:space="preserve"> factors such as </w:t>
-      </w:r>
-      <w:r>
-        <w:t xml:space="preserve">new </w:t>
-      </w:r>
-      <w:r>
-        <w:t>government legislatio</w:t>
-      </w:r>
-      <w:r>
-        <w:t xml:space="preserve">n </w:t>
-      </w:r>
-      <w:r>
-        <w:t>that</w:t>
-      </w:r>
-      <w:r>
-        <w:t xml:space="preserve"> could result in the software needing a design overhaul to be more accessible than before to </w:t>
-      </w:r>
-      <w:r>
-        <w:t xml:space="preserve">circumstances where </w:t>
-      </w:r>
-      <w:r>
-        <w:t xml:space="preserve">the </w:t>
-      </w:r>
-      <w:r>
-        <w:t xml:space="preserve">current </w:t>
-      </w:r>
-      <w:r>
-        <w:t xml:space="preserve">company </w:t>
-      </w:r>
-      <w:r>
-        <w:t xml:space="preserve">has been </w:t>
-      </w:r>
-      <w:r>
-        <w:t xml:space="preserve">taken over and new practices are implemented </w:t>
-      </w:r>
-      <w:r>
-        <w:t>that employees must now follow</w:t>
-      </w:r>
-      <w:r>
-        <w:t xml:space="preserve"> </w:t>
-      </w:r>
-      <w:r>
-        <w:fldChar w:fldCharType="begin" w:fldLock="1"/>
-      </w:r>
-      <w:r>
-        <w:instrText>ADDIN CSL_CITATION {"citationItems":[{"id":"ITEM-1","itemData":{"DOI":"10.1109/APSEC.2002.1182970","ISBN":"0769518508","ISSN":"15301362","abstract":"Software development is considered to be a dynamic process where demands for changes seem to be inevitable. Modifications to software are prompted by all kinds of changes including changes to the requirements. This type of changes gives rise to an intrinsic volatility, which has several impacts on the software development lifecycle. This paper describes our findings of an extensive survey based empirical study of requirement volatility (RV) and its impact on software project performance. In particular, findings reveal that requirement volatility has a significant impact on schedule overrun and cost overrun in software projects. Our investigation also examined factors that contribute to the extent of requirement volatility and found that variables such as frequent communications between users and developers and usage of a definable methodology in requirements analysis and modeling have impact on the stability of requirements.","author":[{"dropping-particle":"","family":"Zowghi","given":"D.","non-dropping-particle":"","parse-names":false,"suffix":""},{"dropping-particle":"","family":"Nurmuliani","given":"N.","non-dropping-particle":"","parse-names":false,"suffix":""}],"container-title":"Proceedings - Asia-Pacific Software Engineering Conference, APSEC","id":"ITEM-1","issued":{"date-parts":[["2002"]]},"page":"3-11","publisher":"IEEE Computer Society","title":"A study of the impact of requirements volatility on software project performance","type":"paper-conference","volume":"2002-January"},"uris":["http://www.mendeley.com/documents/?uuid=96b8e3d9-3e23-34cb-87de-f202a06ad6bc"]}],"mendeley":{"formattedCitation":"(Zowghi and Nurmuliani, 2002)","plainTextFormattedCitation":"(Zowghi and Nurmuliani, 2002)","previouslyFormattedCitation":"(Zowghi and Nurmuliani, 2002)"},"properties":{"noteIndex":0},"schema":"https://github.com/citation-style-language/schema/raw/master/csl-citation.json"}</w:instrText>
-      </w:r>
-      <w:r>
-        <w:fldChar w:fldCharType="separate"/>
-      </w:r>
-      <w:r>
-        <w:rPr>
-          <w:noProof/>
-        </w:rPr>
-        <w:t>(Zowghi and Nurmuliani, 2002)</w:t>
-      </w:r>
-      <w:r>
-        <w:fldChar w:fldCharType="end"/>
-      </w:r>
-      <w:r>
-        <w:t>.</w:t>
-      </w:r>
-      <w:r>
-        <w:t xml:space="preserve"> </w:t>
-      </w:r>
     </w:p>
     <w:p>
       <w:pPr>
         <w:spacing w:line="360" w:lineRule="auto"/>
       </w:pPr>
       <w:r>
-        <w:t xml:space="preserve">Before agile was popularised, requirements gathering tended to be done using the waterfall method of software development. Developers would be given a problem by a client and given the task of identifying the requirements and translating those requirements into a vast word-processed document for the customer to sign off at the beginning of the project </w:t>
-      </w:r>
-      <w:r>
-        <w:fldChar w:fldCharType="begin" w:fldLock="1"/>
-      </w:r>
-      <w:r>
-        <w:instrText>ADDIN CSL_CITATION {"citationItems":[{"id":"ITEM-1","itemData":{"ISBN":"0932633579","author":[{"dropping-particle":"","family":"Davis Alan","given":"","non-dropping-particle":"","parse-names":false,"suffix":""}],"id":"ITEM-1","issued":{"date-parts":[["2004"]]},"page":"1-20","title":"Just Enough Requirements Management Process","type":"article"},"uris":["http://www.mendeley.com/documents/?uuid=e01a0877-1059-3331-96c1-235ab0af04a2"]}],"mendeley":{"formattedCitation":"(Davis Alan, 2004)","plainTextFormattedCitation":"(Davis Alan, 2004)","previouslyFormattedCitation":"(Davis Alan, 2004)"},"properties":{"noteIndex":0},"schema":"https://github.com/citation-style-language/schema/raw/master/csl-citation.json"}</w:instrText>
-      </w:r>
-      <w:r>
-        <w:fldChar w:fldCharType="separate"/>
-      </w:r>
-      <w:r>
-        <w:rPr>
-          <w:noProof/>
-        </w:rPr>
-        <w:t>(Davis Alan, 2004)</w:t>
-      </w:r>
-      <w:r>
-        <w:fldChar w:fldCharType="end"/>
-      </w:r>
-      <w:r>
-        <w:t>. The issue of using such a methodology is that without thoroughly consulting with the client, the developer may have misunderstood what the client requires and as such be wasting time and money on developing an unusable product which may not be discovered until the completion of the project (Davis Alan, 2004). Utilising the test-driven development approach prevents this issue from occurring as the client is involved at every stage of development meaning that if any requirement has been misinterpreted, the problem can be rectified in the following sprint [GET REFERENCE].</w:t>
-      </w:r>
-    </w:p>
-    <w:p>
-      <w:pPr>
-        <w:spacing w:line="360" w:lineRule="auto"/>
-      </w:pPr>
-      <w:r>
-        <w:t xml:space="preserve">Client involvement within a project is vital to ensuring a project’s success regardless of the industry in question. Lack of client involvement in the past as such was the case in Saudi Arabia in 2013, </w:t>
+        <w:t>Client involvement within a project is vital to ensuring a project’s success regardless of the industry in question. Lack of client involvement in the past as such was the case in Saudi Arabia in 2013, w</w:t>
+      </w:r>
+      <w:r>
+        <w:t>ere</w:t>
+      </w:r>
+      <w:r>
+        <w:t xml:space="preserve"> </w:t>
       </w:r>
       <w:r>
         <w:lastRenderedPageBreak/>
-        <w:t xml:space="preserve">where at the time they had over 3000 projects delayed in the construction sector, resulted in projects going over budget, over schedule and lead to increased maintenance costs </w:t>
+        <w:t xml:space="preserve">at the time they had over 3000 projects delayed in the construction sector, resulted in projects going over budget, over schedule and lead to increased maintenance costs </w:t>
       </w:r>
       <w:r>
         <w:fldChar w:fldCharType="begin" w:fldLock="1"/>
@@ -2428,29 +2576,16 @@
         <w:spacing w:line="360" w:lineRule="auto"/>
       </w:pPr>
       <w:r>
-        <w:t>Figure 1.</w:t>
-      </w:r>
-      <w:r>
-        <w:fldChar w:fldCharType="begin"/>
-      </w:r>
-      <w:r>
-        <w:instrText xml:space="preserve"> SEQ Figure \* ARABIC </w:instrText>
-      </w:r>
-      <w:r>
-        <w:fldChar w:fldCharType="separate"/>
-      </w:r>
-      <w:r>
-        <w:rPr>
-          <w:noProof/>
-        </w:rPr>
-        <w:t>6</w:t>
-      </w:r>
-      <w:r>
-        <w:rPr>
-          <w:noProof/>
-        </w:rPr>
-        <w:fldChar w:fldCharType="end"/>
-      </w:r>
+        <w:t xml:space="preserve">Figure </w:t>
+      </w:r>
+      <w:fldSimple w:instr=" SEQ Figure \* ARABIC ">
+        <w:r>
+          <w:rPr>
+            <w:noProof/>
+          </w:rPr>
+          <w:t>6</w:t>
+        </w:r>
+      </w:fldSimple>
       <w:r>
         <w:t xml:space="preserve"> List of factors attributed to project success (The Standish Group, 199</w:t>
       </w:r>
@@ -2513,13 +2648,103 @@
         <w:spacing w:line="360" w:lineRule="auto"/>
       </w:pPr>
       <w:r>
-        <w:t>Figure 1.</w:t>
-      </w:r>
-      <w:r>
-        <w:fldChar w:fldCharType="begin"/>
-      </w:r>
-      <w:r>
-        <w:instrText xml:space="preserve"> SEQ Figure \* ARABIC </w:instrText>
+        <w:t xml:space="preserve">Figure </w:t>
+      </w:r>
+      <w:fldSimple w:instr=" SEQ Figure \* ARABIC ">
+        <w:r>
+          <w:rPr>
+            <w:noProof/>
+          </w:rPr>
+          <w:t>7</w:t>
+        </w:r>
+      </w:fldSimple>
+      <w:r>
+        <w:t xml:space="preserve"> List of factors attributed to project failure</w:t>
+      </w:r>
+      <w:r>
+        <w:t xml:space="preserve"> (The Standish Group, 1995)</w:t>
+      </w:r>
+    </w:p>
+    <w:p>
+      <w:pPr>
+        <w:pStyle w:val="Heading4"/>
+      </w:pPr>
+      <w:r>
+        <w:t>2.1.</w:t>
+      </w:r>
+      <w:r>
+        <w:t>3.2</w:t>
+      </w:r>
+      <w:r>
+        <w:t xml:space="preserve"> The perils of scope creep</w:t>
+      </w:r>
+    </w:p>
+    <w:p>
+      <w:pPr>
+        <w:spacing w:line="360" w:lineRule="auto"/>
+      </w:pPr>
+      <w:r>
+        <w:t xml:space="preserve">Whilst client involvement has been shown to be </w:t>
+      </w:r>
+      <w:r>
+        <w:t>one of the main factors</w:t>
+      </w:r>
+      <w:r>
+        <w:t xml:space="preserve"> in </w:t>
+      </w:r>
+      <w:r>
+        <w:t>increasing the chances</w:t>
+      </w:r>
+      <w:r>
+        <w:t xml:space="preserve"> </w:t>
+      </w:r>
+      <w:r>
+        <w:t xml:space="preserve">of a </w:t>
+      </w:r>
+      <w:r>
+        <w:t>success</w:t>
+      </w:r>
+      <w:r>
+        <w:t>ful</w:t>
+      </w:r>
+      <w:r>
+        <w:t xml:space="preserve"> project</w:t>
+      </w:r>
+      <w:r>
+        <w:t xml:space="preserve"> </w:t>
+      </w:r>
+      <w:r>
+        <w:t>(The Standish Group, 1995)</w:t>
+      </w:r>
+      <w:r>
+        <w:t>. I</w:t>
+      </w:r>
+      <w:r>
+        <w:t xml:space="preserve">t is argued that there </w:t>
+      </w:r>
+      <w:r>
+        <w:t>must</w:t>
+      </w:r>
+      <w:r>
+        <w:t xml:space="preserve"> be a balance </w:t>
+      </w:r>
+      <w:r>
+        <w:t>if</w:t>
+      </w:r>
+      <w:r>
+        <w:t xml:space="preserve"> requirements are regularly</w:t>
+      </w:r>
+      <w:r>
+        <w:t xml:space="preserve"> changing</w:t>
+      </w:r>
+      <w:r>
+        <w:t xml:space="preserve"> </w:t>
+      </w:r>
+      <w:r>
+        <w:fldChar w:fldCharType="begin" w:fldLock="1"/>
+      </w:r>
+      <w:r>
+        <w:instrText>ADDIN CSL_CITATION {"citationItems":[{"id":"ITEM-1","itemData":{"URL":"https://www.leadingagile.com/2009/04/the-software-requirements-balancing-act/","accessed":{"date-parts":[["2019","11","5"]]},"author":[{"dropping-particle":"","family":"Cottmeyer","given":"Mike","non-dropping-particle":"","parse-names":false,"suffix":""}],"container-title":"LeadingAgile","id":"ITEM-1","issued":{"date-parts":[["2009"]]},"title":"The Software Requirements Balancing Act","type":"webpage"},"uris":["http://www.mendeley.com/documents/?uuid=01b0dc0b-e471-3e32-b115-b332cf6dd2d9"]}],"mendeley":{"formattedCitation":"(Cottmeyer, 2009)","plainTextFormattedCitation":"(Cottmeyer, 2009)","previouslyFormattedCitation":"(Cottmeyer, 2009)"},"properties":{"noteIndex":0},"schema":"https://github.com/citation-style-language/schema/raw/master/csl-citation.json"}</w:instrText>
       </w:r>
       <w:r>
         <w:fldChar w:fldCharType="separate"/>
@@ -2528,122 +2753,22 @@
         <w:rPr>
           <w:noProof/>
         </w:rPr>
-        <w:t>7</w:t>
-      </w:r>
-      <w:r>
-        <w:rPr>
-          <w:noProof/>
-        </w:rPr>
+        <w:t>(Cottmeyer, 2009)</w:t>
+      </w:r>
+      <w:r>
         <w:fldChar w:fldCharType="end"/>
       </w:r>
       <w:r>
-        <w:t xml:space="preserve"> List of factors attributed to project failure</w:t>
-      </w:r>
-      <w:r>
-        <w:t xml:space="preserve"> (The Standish Group, 1995)</w:t>
-      </w:r>
-    </w:p>
-    <w:p>
-      <w:pPr>
-        <w:pStyle w:val="Heading4"/>
-      </w:pPr>
-      <w:r>
-        <w:t>2.1.</w:t>
-      </w:r>
-      <w:r>
-        <w:t>3.2</w:t>
-      </w:r>
-      <w:r>
-        <w:t xml:space="preserve"> The perils of scope creep</w:t>
-      </w:r>
-    </w:p>
-    <w:p>
-      <w:pPr>
-        <w:spacing w:line="360" w:lineRule="auto"/>
-      </w:pPr>
-      <w:r>
-        <w:t xml:space="preserve">Whilst client involvement has been shown to be </w:t>
-      </w:r>
-      <w:r>
-        <w:t>one of the main factors</w:t>
-      </w:r>
-      <w:r>
-        <w:t xml:space="preserve"> in </w:t>
-      </w:r>
-      <w:r>
-        <w:t>increasing the chances</w:t>
-      </w:r>
-      <w:r>
-        <w:t xml:space="preserve"> </w:t>
-      </w:r>
-      <w:r>
-        <w:t xml:space="preserve">of a </w:t>
-      </w:r>
-      <w:r>
-        <w:t>success</w:t>
-      </w:r>
-      <w:r>
-        <w:t>ful</w:t>
-      </w:r>
-      <w:r>
-        <w:t xml:space="preserve"> project</w:t>
-      </w:r>
-      <w:r>
-        <w:t xml:space="preserve"> </w:t>
-      </w:r>
-      <w:r>
-        <w:t>(The Standish Group, 1995)</w:t>
-      </w:r>
-      <w:r>
-        <w:t>. I</w:t>
-      </w:r>
-      <w:r>
-        <w:t xml:space="preserve">t is argued that there </w:t>
-      </w:r>
-      <w:r>
-        <w:t>must</w:t>
-      </w:r>
-      <w:r>
-        <w:t xml:space="preserve"> be a balance</w:t>
-      </w:r>
-      <w:r>
-        <w:t>,</w:t>
-      </w:r>
-      <w:r>
-        <w:t xml:space="preserve"> </w:t>
-      </w:r>
-      <w:r>
-        <w:t>if</w:t>
-      </w:r>
-      <w:r>
-        <w:t xml:space="preserve"> requirements are changing regularly</w:t>
-      </w:r>
-      <w:r>
-        <w:t xml:space="preserve"> </w:t>
-      </w:r>
-      <w:r>
-        <w:fldChar w:fldCharType="begin" w:fldLock="1"/>
-      </w:r>
-      <w:r>
-        <w:instrText>ADDIN CSL_CITATION {"citationItems":[{"id":"ITEM-1","itemData":{"URL":"https://www.leadingagile.com/2009/04/the-software-requirements-balancing-act/","accessed":{"date-parts":[["2019","11","5"]]},"author":[{"dropping-particle":"","family":"Cottmeyer","given":"Mike","non-dropping-particle":"","parse-names":false,"suffix":""}],"container-title":"LeadingAgile","id":"ITEM-1","issued":{"date-parts":[["2009"]]},"title":"The Software Requirements Balancing Act","type":"webpage"},"uris":["http://www.mendeley.com/documents/?uuid=01b0dc0b-e471-3e32-b115-b332cf6dd2d9"]}],"mendeley":{"formattedCitation":"(Cottmeyer, 2009)","plainTextFormattedCitation":"(Cottmeyer, 2009)","previouslyFormattedCitation":"(Cottmeyer, 2009)"},"properties":{"noteIndex":0},"schema":"https://github.com/citation-style-language/schema/raw/master/csl-citation.json"}</w:instrText>
-      </w:r>
-      <w:r>
-        <w:fldChar w:fldCharType="separate"/>
-      </w:r>
-      <w:r>
-        <w:rPr>
-          <w:noProof/>
-        </w:rPr>
-        <w:t>(Cottmeyer, 2009)</w:t>
-      </w:r>
-      <w:r>
-        <w:fldChar w:fldCharType="end"/>
-      </w:r>
-      <w:r>
         <w:t>.</w:t>
       </w:r>
       <w:r>
-        <w:t xml:space="preserve"> Instances of where requirements are being added, removed and altered during the course of the project is </w:t>
+        <w:t xml:space="preserve"> Instances of where requirements are being added, removed and altered during the course of the project </w:t>
+      </w:r>
+      <w:r>
+        <w:t>are</w:t>
+      </w:r>
+      <w:r>
+        <w:t xml:space="preserve"> </w:t>
       </w:r>
       <w:r>
         <w:t xml:space="preserve">often </w:t>
@@ -2767,7 +2892,7 @@
         <w:t>degree</w:t>
       </w:r>
       <w:r>
-        <w:t xml:space="preserve"> so that they are sufficiently prepared if it occurs once they have a job in the industry [GET REFERENCE]</w:t>
+        <w:t xml:space="preserve"> so that they are sufficiently prepared if it occurs once they have a job in the industry</w:t>
       </w:r>
       <w:r>
         <w:t xml:space="preserve">. </w:t>
@@ -2789,7 +2914,13 @@
     </w:p>
     <w:p>
       <w:r>
-        <w:t xml:space="preserve">As the research has discussed beforehand, the Waterfall method to software development has been around for decades when </w:t>
+        <w:t>As the research has discussed beforehand, the Waterfall method to software development has been around for decades when</w:t>
+      </w:r>
+      <w:r>
+        <w:t>,</w:t>
+      </w:r>
+      <w:r>
+        <w:t xml:space="preserve"> </w:t>
       </w:r>
       <w:r>
         <w:t>in comparison</w:t>
@@ -2798,7 +2929,13 @@
         <w:t xml:space="preserve"> to the relatively new methodology of agile. </w:t>
       </w:r>
       <w:r>
-        <w:t>Viewing methodology usage within industry</w:t>
+        <w:t xml:space="preserve">Viewing methodology usage within </w:t>
+      </w:r>
+      <w:r>
+        <w:t xml:space="preserve">the </w:t>
+      </w:r>
+      <w:r>
+        <w:t>industry</w:t>
       </w:r>
       <w:r>
         <w:t xml:space="preserve"> will be beneficial for the research to </w:t>
@@ -2918,27 +3055,14 @@
       <w:r>
         <w:t xml:space="preserve">Figure </w:t>
       </w:r>
-      <w:r>
-        <w:fldChar w:fldCharType="begin"/>
-      </w:r>
-      <w:r>
-        <w:instrText xml:space="preserve"> SEQ Figure \* ARABIC </w:instrText>
-      </w:r>
-      <w:r>
-        <w:fldChar w:fldCharType="separate"/>
-      </w:r>
-      <w:r>
-        <w:rPr>
-          <w:noProof/>
-        </w:rPr>
-        <w:t>8</w:t>
-      </w:r>
-      <w:r>
-        <w:rPr>
-          <w:noProof/>
-        </w:rPr>
-        <w:fldChar w:fldCharType="end"/>
-      </w:r>
+      <w:fldSimple w:instr=" SEQ Figure \* ARABIC ">
+        <w:r>
+          <w:rPr>
+            <w:noProof/>
+          </w:rPr>
+          <w:t>8</w:t>
+        </w:r>
+      </w:fldSimple>
       <w:r>
         <w:t xml:space="preserve"> Agile adoption over time (Hewlett Packard, 2014)</w:t>
       </w:r>
@@ -3064,27 +3188,14 @@
       <w:r>
         <w:t xml:space="preserve">Figure </w:t>
       </w:r>
-      <w:r>
-        <w:fldChar w:fldCharType="begin"/>
-      </w:r>
-      <w:r>
-        <w:instrText xml:space="preserve"> SEQ Figure \* ARABIC </w:instrText>
-      </w:r>
-      <w:r>
-        <w:fldChar w:fldCharType="separate"/>
-      </w:r>
-      <w:r>
-        <w:rPr>
-          <w:noProof/>
-        </w:rPr>
-        <w:t>9</w:t>
-      </w:r>
-      <w:r>
-        <w:rPr>
-          <w:noProof/>
-        </w:rPr>
-        <w:fldChar w:fldCharType="end"/>
-      </w:r>
+      <w:fldSimple w:instr=" SEQ Figure \* ARABIC ">
+        <w:r>
+          <w:rPr>
+            <w:noProof/>
+          </w:rPr>
+          <w:t>9</w:t>
+        </w:r>
+      </w:fldSimple>
       <w:r>
         <w:t xml:space="preserve"> Agile vs Waterfall </w:t>
       </w:r>
@@ -3106,7 +3217,13 @@
         <w:t>.</w:t>
       </w:r>
       <w:r>
-        <w:t xml:space="preserve"> If the project is able to meet all three conditions it is valued to have been a success, if a project is challenged it means that one of the three constraints ha</w:t>
+        <w:t xml:space="preserve"> If the project is able to meet all three conditions</w:t>
+      </w:r>
+      <w:r>
+        <w:t>,</w:t>
+      </w:r>
+      <w:r>
+        <w:t xml:space="preserve"> it is valued to have been a success, if a project is challenged it means that one of the three constraints ha</w:t>
       </w:r>
       <w:r>
         <w:t>s</w:t>
@@ -3229,27 +3346,14 @@
       <w:r>
         <w:t xml:space="preserve">Figure </w:t>
       </w:r>
-      <w:r>
-        <w:fldChar w:fldCharType="begin"/>
-      </w:r>
-      <w:r>
-        <w:instrText xml:space="preserve"> SEQ Figure \* ARABIC </w:instrText>
-      </w:r>
-      <w:r>
-        <w:fldChar w:fldCharType="separate"/>
-      </w:r>
-      <w:r>
-        <w:rPr>
-          <w:noProof/>
-        </w:rPr>
-        <w:t>10</w:t>
-      </w:r>
-      <w:r>
-        <w:rPr>
-          <w:noProof/>
-        </w:rPr>
-        <w:fldChar w:fldCharType="end"/>
-      </w:r>
+      <w:fldSimple w:instr=" SEQ Figure \* ARABIC ">
+        <w:r>
+          <w:rPr>
+            <w:noProof/>
+          </w:rPr>
+          <w:t>10</w:t>
+        </w:r>
+      </w:fldSimple>
       <w:r>
         <w:t xml:space="preserve"> Usage of agile within the industry (Hewlett Packard</w:t>
       </w:r>
@@ -3291,7 +3395,13 @@
         <w:spacing w:line="360" w:lineRule="auto"/>
       </w:pPr>
       <w:r>
-        <w:t xml:space="preserve">Learning something completely new can be a daunting task whether that be a </w:t>
+        <w:t>Learning something completely new can be a daunting task</w:t>
+      </w:r>
+      <w:r>
+        <w:t>,</w:t>
+      </w:r>
+      <w:r>
+        <w:t xml:space="preserve"> whether that be a </w:t>
       </w:r>
       <w:r>
         <w:t>foreign</w:t>
@@ -3452,7 +3562,19 @@
         <w:t xml:space="preserve"> </w:t>
       </w:r>
       <w:r>
-        <w:t>Understanding how to overcome these issues are crucial for a students’ learning as if the students can for instance discover the error in their code and fix it, it proves that they have a better understanding of why the error occurred and as such improve</w:t>
+        <w:t>Understanding how to overcome these issues are crucial for a students’ learning as if the students can</w:t>
+      </w:r>
+      <w:r>
+        <w:t>,</w:t>
+      </w:r>
+      <w:r>
+        <w:t xml:space="preserve"> for instance</w:t>
+      </w:r>
+      <w:r>
+        <w:t>,</w:t>
+      </w:r>
+      <w:r>
+        <w:t xml:space="preserve"> discover the error in their code and fix it, it proves that they have a better understanding of why the error occurred and as such improve</w:t>
       </w:r>
       <w:r>
         <w:t xml:space="preserve"> upon</w:t>
@@ -3493,7 +3615,13 @@
         <w:t>In b</w:t>
       </w:r>
       <w:r>
-        <w:t xml:space="preserve">oth studies </w:t>
+        <w:t>oth studies</w:t>
+      </w:r>
+      <w:r>
+        <w:t>,</w:t>
+      </w:r>
+      <w:r>
+        <w:t xml:space="preserve"> </w:t>
       </w:r>
       <w:r>
         <w:t>other issues were also identified</w:t>
@@ -3763,7 +3891,19 @@
         <w:rPr>
           <w:noProof/>
         </w:rPr>
-        <w:t>So it could be argued that the first study gives us a better representation of the struggles students face overall whereas the second study may only identify</w:t>
+        <w:t>So it could be argued that the first study gives us a better representation of the struggles students face overall</w:t>
+      </w:r>
+      <w:r>
+        <w:rPr>
+          <w:noProof/>
+        </w:rPr>
+        <w:t>,</w:t>
+      </w:r>
+      <w:r>
+        <w:rPr>
+          <w:noProof/>
+        </w:rPr>
+        <w:t xml:space="preserve"> whereas the second study may only identify</w:t>
       </w:r>
       <w:r>
         <w:rPr>
@@ -3955,7 +4095,19 @@
         <w:spacing w:line="360" w:lineRule="auto"/>
       </w:pPr>
       <w:r>
-        <w:t xml:space="preserve">One factor to distinguish between the </w:t>
+        <w:t xml:space="preserve">One factor </w:t>
+      </w:r>
+      <w:r>
+        <w:t>in</w:t>
+      </w:r>
+      <w:r>
+        <w:t xml:space="preserve"> distinguish</w:t>
+      </w:r>
+      <w:r>
+        <w:t>ing</w:t>
+      </w:r>
+      <w:r>
+        <w:t xml:space="preserve"> between the </w:t>
       </w:r>
       <w:r>
         <w:t xml:space="preserve">two </w:t>
@@ -3967,10 +4119,19 @@
         <w:t xml:space="preserve">ifficulty of </w:t>
       </w:r>
       <w:r>
-        <w:t xml:space="preserve">computer access may be a more significant issue in </w:t>
+        <w:t>computer access m</w:t>
+      </w:r>
+      <w:r>
+        <w:t>ight</w:t>
+      </w:r>
+      <w:r>
+        <w:t xml:space="preserve"> be a more significant issue in </w:t>
       </w:r>
       <w:r>
         <w:t>one country than another</w:t>
+      </w:r>
+      <w:r>
+        <w:t>,</w:t>
       </w:r>
       <w:r>
         <w:t xml:space="preserve"> </w:t>
@@ -4040,7 +4201,13 @@
         <w:t>ose</w:t>
       </w:r>
       <w:r>
-        <w:t xml:space="preserve"> concepts programmatically, students must be provided feedback </w:t>
+        <w:t xml:space="preserve"> concepts programmatically, students must be provided </w:t>
+      </w:r>
+      <w:r>
+        <w:t xml:space="preserve">with </w:t>
+      </w:r>
+      <w:r>
+        <w:t xml:space="preserve">feedback </w:t>
       </w:r>
       <w:r>
         <w:t>through three main areas</w:t>
@@ -4114,7 +4281,13 @@
         <w:t xml:space="preserve">Feedback from the teachers is a necessity to ensure that students are able to understand the abstract concepts from the </w:t>
       </w:r>
       <w:r>
-        <w:t>very start of their computer science related course</w:t>
+        <w:t>very start of their computer</w:t>
+      </w:r>
+      <w:r>
+        <w:t>-</w:t>
+      </w:r>
+      <w:r>
+        <w:t>science related course</w:t>
       </w:r>
       <w:r>
         <w:t xml:space="preserve"> </w:t>
@@ -4379,10 +4552,22 @@
         <w:t>As the research has shown so far, f</w:t>
       </w:r>
       <w:r>
-        <w:t xml:space="preserve">or a learning platform to succeed it must ensure that the feedback given to the student is balanced. </w:t>
-      </w:r>
-      <w:r>
-        <w:t xml:space="preserve">Too much help and the students may grow reliant on the platform to resolve all their issues and </w:t>
+        <w:t>or a learning platform to succeed</w:t>
+      </w:r>
+      <w:r>
+        <w:t>,</w:t>
+      </w:r>
+      <w:r>
+        <w:t xml:space="preserve"> it must ensure that the feedback given to the student is balanced. </w:t>
+      </w:r>
+      <w:r>
+        <w:t>Too much help and the students may grow reliant on the platform to resolve all their issues</w:t>
+      </w:r>
+      <w:r>
+        <w:t>,</w:t>
+      </w:r>
+      <w:r>
+        <w:t xml:space="preserve"> and </w:t>
       </w:r>
       <w:r>
         <w:t>if</w:t>
@@ -4947,7 +5132,7 @@
         <w:t xml:space="preserve"> prior experience or lack thereof on using version control systems c</w:t>
       </w:r>
       <w:r>
-        <w:t>an cause an</w:t>
+        <w:t>an cause a</w:t>
       </w:r>
       <w:r>
         <w:t xml:space="preserve"> negative effect in the students understanding of using the</w:t>
@@ -5027,13 +5212,25 @@
         <w:fldChar w:fldCharType="end"/>
       </w:r>
       <w:r>
-        <w:t xml:space="preserve"> also outlined the students concerns of using public projects. </w:t>
+        <w:t xml:space="preserve"> also outlined the students concerns </w:t>
+      </w:r>
+      <w:r>
+        <w:t>about</w:t>
+      </w:r>
+      <w:r>
+        <w:t xml:space="preserve"> using public projects. </w:t>
       </w:r>
       <w:r>
         <w:t>The students were concerned that the work they carried out</w:t>
       </w:r>
       <w:r>
-        <w:t xml:space="preserve"> may not be something they want displayed to the public as there was the risk that their repositories</w:t>
+        <w:t xml:space="preserve"> may not be something they want </w:t>
+      </w:r>
+      <w:r>
+        <w:t xml:space="preserve">to be </w:t>
+      </w:r>
+      <w:r>
+        <w:t>displayed to the public as there was the risk that their repositories</w:t>
       </w:r>
       <w:r>
         <w:t xml:space="preserve"> could be found by future employers </w:t>
@@ -5367,34 +5564,114 @@
       <w:r>
         <w:t xml:space="preserve">Figure </w:t>
       </w:r>
-      <w:r>
-        <w:fldChar w:fldCharType="begin"/>
-      </w:r>
-      <w:r>
-        <w:instrText xml:space="preserve"> SEQ Figure \* ARABIC </w:instrText>
+      <w:fldSimple w:instr=" SEQ Figure \* ARABIC ">
+        <w:r>
+          <w:rPr>
+            <w:noProof/>
+          </w:rPr>
+          <w:t>11</w:t>
+        </w:r>
+      </w:fldSimple>
+      <w:r>
+        <w:t xml:space="preserve"> Workflow of a learning platform using a version control system and continuous integration software </w:t>
+      </w:r>
+      <w:r>
+        <w:fldChar w:fldCharType="begin" w:fldLock="1"/>
+      </w:r>
+      <w:r>
+        <w:instrText>ADDIN CSL_CITATION {"citationItems":[{"id":"ITEM-1","itemData":{"URL":"https://github.blog/2019-02-12-how-github-classroom-and-travis-ci-improved-students-grades/","accessed":{"date-parts":[["2019","10","10"]]},"author":[{"dropping-particle":"","family":"Gennarelli","given":"Vanessa","non-dropping-particle":"","parse-names":false,"suffix":""}],"container-title":"Github blog","id":"ITEM-1","issued":{"date-parts":[["2019"]]},"title":"How GitHub Classroom and Travis CI improved students' grades - The GitHub Blog","type":"webpage"},"uris":["http://www.mendeley.com/documents/?uuid=3ee5d901-65c1-329e-ab15-ad675e17fe52"]}],"mendeley":{"formattedCitation":"(Gennarelli, 2019)","plainTextFormattedCitation":"(Gennarelli, 2019)","previouslyFormattedCitation":"(Gennarelli, 2019)"},"properties":{"noteIndex":0},"schema":"https://github.com/citation-style-language/schema/raw/master/csl-citation.json"}</w:instrText>
       </w:r>
       <w:r>
         <w:fldChar w:fldCharType="separate"/>
       </w:r>
       <w:r>
         <w:rPr>
-          <w:noProof/>
-        </w:rPr>
-        <w:t>11</w:t>
-      </w:r>
-      <w:r>
-        <w:rPr>
-          <w:noProof/>
-        </w:rPr>
+          <w:i w:val="0"/>
+          <w:noProof/>
+        </w:rPr>
+        <w:t>(Gennarelli, 2019)</w:t>
+      </w:r>
+      <w:r>
         <w:fldChar w:fldCharType="end"/>
       </w:r>
-      <w:r>
-        <w:t xml:space="preserve"> Workflow of a learning platform using a version control system and continuous integration software </w:t>
+    </w:p>
+    <w:p>
+      <w:pPr>
+        <w:spacing w:line="360" w:lineRule="auto"/>
+      </w:pPr>
+      <w:r>
+        <w:t xml:space="preserve">On top of the benefits that continuous integration software has for students to better understand where they’ve </w:t>
+      </w:r>
+      <w:r>
+        <w:t>gone</w:t>
+      </w:r>
+      <w:r>
+        <w:t xml:space="preserve"> wrong in their code, it can also be extremely useful for students in coursework submissions</w:t>
+      </w:r>
+      <w:r>
+        <w:t xml:space="preserve"> as it will give the student’s piece of mind that what they’ve </w:t>
+      </w:r>
+      <w:r>
+        <w:t>made</w:t>
+      </w:r>
+      <w:r>
+        <w:t xml:space="preserve"> </w:t>
+      </w:r>
+      <w:r>
+        <w:t>actually works as intended</w:t>
+      </w:r>
+      <w:r>
+        <w:t xml:space="preserve"> </w:t>
       </w:r>
       <w:r>
         <w:fldChar w:fldCharType="begin" w:fldLock="1"/>
       </w:r>
       <w:r>
+        <w:instrText>ADDIN CSL_CITATION {"citationItems":[{"id":"ITEM-1","itemData":{"URL":"https://cestlaz.github.io/post/github-classroom-travis/","accessed":{"date-parts":[["2019","10","10"]]},"author":[{"dropping-particle":"","family":"Zamansky","given":"Mike","non-dropping-particle":"","parse-names":false,"suffix":""}],"container-title":"Cestlaz.github.io","id":"ITEM-1","issued":{"date-parts":[["2019"]]},"title":"Github Classroom and Travis CI","type":"webpage"},"uris":["http://www.mendeley.com/documents/?uuid=3a46f81d-3a6c-3043-9fde-5d64b03d5285"]}],"mendeley":{"formattedCitation":"(Zamansky, 2019)","plainTextFormattedCitation":"(Zamansky, 2019)","previouslyFormattedCitation":"(Zamansky, 2019)"},"properties":{"noteIndex":0},"schema":"https://github.com/citation-style-language/schema/raw/master/csl-citation.json"}</w:instrText>
+      </w:r>
+      <w:r>
+        <w:fldChar w:fldCharType="separate"/>
+      </w:r>
+      <w:r>
+        <w:rPr>
+          <w:noProof/>
+        </w:rPr>
+        <w:t>(Zamansky, 2019)</w:t>
+      </w:r>
+      <w:r>
+        <w:fldChar w:fldCharType="end"/>
+      </w:r>
+      <w:r>
+        <w:t xml:space="preserve">. </w:t>
+      </w:r>
+      <w:r>
+        <w:t xml:space="preserve">Utilising the learning platform on their course, </w:t>
+      </w:r>
+      <w:r>
+        <w:t xml:space="preserve">Dr Shane Wilson </w:t>
+      </w:r>
+      <w:r>
+        <w:t xml:space="preserve">saw </w:t>
+      </w:r>
+      <w:r>
+        <w:t>a remarkable improvement on the pass rate of his course</w:t>
+      </w:r>
+      <w:r>
+        <w:t>, from 51% to 87%,</w:t>
+      </w:r>
+      <w:r>
+        <w:t xml:space="preserve"> </w:t>
+      </w:r>
+      <w:r>
+        <w:t xml:space="preserve">and an increase in student satisfaction </w:t>
+      </w:r>
+      <w:r>
+        <w:t xml:space="preserve">when compared to previous years </w:t>
+      </w:r>
+      <w:r>
+        <w:fldChar w:fldCharType="begin" w:fldLock="1"/>
+      </w:r>
+      <w:r>
         <w:instrText>ADDIN CSL_CITATION {"citationItems":[{"id":"ITEM-1","itemData":{"URL":"https://github.blog/2019-02-12-how-github-classroom-and-travis-ci-improved-students-grades/","accessed":{"date-parts":[["2019","10","10"]]},"author":[{"dropping-particle":"","family":"Gennarelli","given":"Vanessa","non-dropping-particle":"","parse-names":false,"suffix":""}],"container-title":"Github blog","id":"ITEM-1","issued":{"date-parts":[["2019"]]},"title":"How GitHub Classroom and Travis CI improved students' grades - The GitHub Blog","type":"webpage"},"uris":["http://www.mendeley.com/documents/?uuid=3ee5d901-65c1-329e-ab15-ad675e17fe52"]}],"mendeley":{"formattedCitation":"(Gennarelli, 2019)","plainTextFormattedCitation":"(Gennarelli, 2019)","previouslyFormattedCitation":"(Gennarelli, 2019)"},"properties":{"noteIndex":0},"schema":"https://github.com/citation-style-language/schema/raw/master/csl-citation.json"}</w:instrText>
       </w:r>
       <w:r>
@@ -5402,7 +5679,6 @@
       </w:r>
       <w:r>
         <w:rPr>
-          <w:i w:val="0"/>
           <w:noProof/>
         </w:rPr>
         <w:t>(Gennarelli, 2019)</w:t>
@@ -5410,115 +5686,41 @@
       <w:r>
         <w:fldChar w:fldCharType="end"/>
       </w:r>
+      <w:r>
+        <w:t>.</w:t>
+      </w:r>
+      <w:r>
+        <w:t xml:space="preserve"> </w:t>
+      </w:r>
+      <w:r>
+        <w:t xml:space="preserve">Alongside this, it has been noted that </w:t>
+      </w:r>
+      <w:r>
+        <w:t xml:space="preserve">lecturers found that the learning platform gave them further insights into how the </w:t>
+      </w:r>
+      <w:r>
+        <w:lastRenderedPageBreak/>
+        <w:t>students were progressing with their work as they could see the volume of commits the students were making. Using this</w:t>
+      </w:r>
+      <w:r>
+        <w:t>,</w:t>
+      </w:r>
+      <w:r>
+        <w:t xml:space="preserve"> the lecturers were able to help those that were struggling. </w:t>
+      </w:r>
     </w:p>
     <w:p>
       <w:pPr>
         <w:spacing w:line="360" w:lineRule="auto"/>
       </w:pPr>
       <w:r>
-        <w:t>On top of the benefits that continuous integration software has for students to better understand where they’ve went wrong in their code, it can also be extremely useful for students in coursework submissions</w:t>
-      </w:r>
-      <w:r>
-        <w:t xml:space="preserve"> as it will give the student’s piece of mind that what they’ve </w:t>
-      </w:r>
-      <w:r>
-        <w:t>made</w:t>
-      </w:r>
-      <w:r>
-        <w:t xml:space="preserve"> </w:t>
-      </w:r>
-      <w:r>
-        <w:t>actually works as intended</w:t>
-      </w:r>
-      <w:r>
-        <w:t xml:space="preserve"> </w:t>
-      </w:r>
-      <w:r>
-        <w:fldChar w:fldCharType="begin" w:fldLock="1"/>
-      </w:r>
-      <w:r>
-        <w:instrText>ADDIN CSL_CITATION {"citationItems":[{"id":"ITEM-1","itemData":{"URL":"https://cestlaz.github.io/post/github-classroom-travis/","accessed":{"date-parts":[["2019","10","10"]]},"author":[{"dropping-particle":"","family":"Zamansky","given":"Mike","non-dropping-particle":"","parse-names":false,"suffix":""}],"container-title":"Cestlaz.github.io","id":"ITEM-1","issued":{"date-parts":[["2019"]]},"title":"Github Classroom and Travis CI","type":"webpage"},"uris":["http://www.mendeley.com/documents/?uuid=3a46f81d-3a6c-3043-9fde-5d64b03d5285"]}],"mendeley":{"formattedCitation":"(Zamansky, 2019)","plainTextFormattedCitation":"(Zamansky, 2019)","previouslyFormattedCitation":"(Zamansky, 2019)"},"properties":{"noteIndex":0},"schema":"https://github.com/citation-style-language/schema/raw/master/csl-citation.json"}</w:instrText>
-      </w:r>
-      <w:r>
-        <w:fldChar w:fldCharType="separate"/>
-      </w:r>
-      <w:r>
-        <w:rPr>
-          <w:noProof/>
-        </w:rPr>
-        <w:t>(Zamansky, 2019)</w:t>
-      </w:r>
-      <w:r>
-        <w:fldChar w:fldCharType="end"/>
-      </w:r>
-      <w:r>
-        <w:t xml:space="preserve">. </w:t>
-      </w:r>
-      <w:r>
-        <w:t xml:space="preserve">Utilising the learning platform on their course, </w:t>
-      </w:r>
-      <w:r>
-        <w:t xml:space="preserve">Dr Shane Wilson </w:t>
-      </w:r>
-      <w:r>
-        <w:t xml:space="preserve">saw </w:t>
-      </w:r>
-      <w:r>
-        <w:t>a remarkable improvement on the pass rate of his course</w:t>
-      </w:r>
-      <w:r>
-        <w:t>, from 51% to 87%,</w:t>
-      </w:r>
-      <w:r>
-        <w:t xml:space="preserve"> </w:t>
-      </w:r>
-      <w:r>
-        <w:t xml:space="preserve">and an increase in student satisfaction </w:t>
-      </w:r>
-      <w:r>
-        <w:t xml:space="preserve">when compared to previous years </w:t>
-      </w:r>
-      <w:r>
-        <w:fldChar w:fldCharType="begin" w:fldLock="1"/>
-      </w:r>
-      <w:r>
-        <w:instrText>ADDIN CSL_CITATION {"citationItems":[{"id":"ITEM-1","itemData":{"URL":"https://github.blog/2019-02-12-how-github-classroom-and-travis-ci-improved-students-grades/","accessed":{"date-parts":[["2019","10","10"]]},"author":[{"dropping-particle":"","family":"Gennarelli","given":"Vanessa","non-dropping-particle":"","parse-names":false,"suffix":""}],"container-title":"Github blog","id":"ITEM-1","issued":{"date-parts":[["2019"]]},"title":"How GitHub Classroom and Travis CI improved students' grades - The GitHub Blog","type":"webpage"},"uris":["http://www.mendeley.com/documents/?uuid=3ee5d901-65c1-329e-ab15-ad675e17fe52"]}],"mendeley":{"formattedCitation":"(Gennarelli, 2019)","plainTextFormattedCitation":"(Gennarelli, 2019)","previouslyFormattedCitation":"(Gennarelli, 2019)"},"properties":{"noteIndex":0},"schema":"https://github.com/citation-style-language/schema/raw/master/csl-citation.json"}</w:instrText>
-      </w:r>
-      <w:r>
-        <w:fldChar w:fldCharType="separate"/>
-      </w:r>
-      <w:r>
-        <w:rPr>
-          <w:noProof/>
-        </w:rPr>
-        <w:t>(Gennarelli, 2019)</w:t>
-      </w:r>
-      <w:r>
-        <w:fldChar w:fldCharType="end"/>
+        <w:t>One major drawback was noted in these implementations in that the continuous integration software couldn’t complete a build that had an infinite loop and as such the lecturer had to check for any stalled builds</w:t>
+      </w:r>
+      <w:r>
+        <w:t xml:space="preserve"> regularly</w:t>
       </w:r>
       <w:r>
         <w:t>.</w:t>
-      </w:r>
-      <w:r>
-        <w:t xml:space="preserve"> </w:t>
-      </w:r>
-      <w:r>
-        <w:t xml:space="preserve">Alongside this, it has been noted that </w:t>
-      </w:r>
-      <w:r>
-        <w:t xml:space="preserve">lecturers found that the learning platform gave them further insights into how the </w:t>
-      </w:r>
-      <w:r>
-        <w:lastRenderedPageBreak/>
-        <w:t xml:space="preserve">students were progressing with their work as they could see the volume of commits the students were making. Using this the lecturers were able to help those that were struggling. </w:t>
-      </w:r>
-    </w:p>
-    <w:p>
-      <w:pPr>
-        <w:spacing w:line="360" w:lineRule="auto"/>
-      </w:pPr>
-      <w:r>
-        <w:t>One major drawback was noted in these implementations in that the continuous integration software couldn’t complete a build that had an infinite loop and as such the lecturer had to regularly check for any stalled builds.</w:t>
       </w:r>
     </w:p>
     <w:p>
@@ -5596,7 +5798,13 @@
         <w:t>project</w:t>
       </w:r>
       <w:r>
-        <w:t xml:space="preserve"> having a backup strategy is imperative to ensuring that no progress is lost in the event of a catastrophic </w:t>
+        <w:t xml:space="preserve"> having a backup strategy is imperative to ensur</w:t>
+      </w:r>
+      <w:r>
+        <w:t>e</w:t>
+      </w:r>
+      <w:r>
+        <w:t xml:space="preserve"> that no progress is lost in the event of a catastrophic </w:t>
       </w:r>
       <w:r>
         <w:t>failure</w:t>
@@ -5644,7 +5852,19 @@
         <w:t>.</w:t>
       </w:r>
       <w:r>
-        <w:t xml:space="preserve"> This becomes especially important within the industry where for instance you are developing a new product. </w:t>
+        <w:t xml:space="preserve"> This becomes especially important within the industry where</w:t>
+      </w:r>
+      <w:r>
+        <w:t>,</w:t>
+      </w:r>
+      <w:r>
+        <w:t xml:space="preserve"> for instance</w:t>
+      </w:r>
+      <w:r>
+        <w:t>,</w:t>
+      </w:r>
+      <w:r>
+        <w:t xml:space="preserve"> you are developing a new product. </w:t>
       </w:r>
       <w:r>
         <w:t>The product will undergo changes with time</w:t>
@@ -5864,27 +6084,14 @@
       <w:r>
         <w:t xml:space="preserve">Figure </w:t>
       </w:r>
-      <w:r>
-        <w:fldChar w:fldCharType="begin"/>
-      </w:r>
-      <w:r>
-        <w:instrText xml:space="preserve"> SEQ Figure \* ARABIC </w:instrText>
-      </w:r>
-      <w:r>
-        <w:fldChar w:fldCharType="separate"/>
-      </w:r>
-      <w:r>
-        <w:rPr>
-          <w:noProof/>
-        </w:rPr>
-        <w:t>12</w:t>
-      </w:r>
-      <w:r>
-        <w:rPr>
-          <w:noProof/>
-        </w:rPr>
-        <w:fldChar w:fldCharType="end"/>
-      </w:r>
+      <w:fldSimple w:instr=" SEQ Figure \* ARABIC ">
+        <w:r>
+          <w:rPr>
+            <w:noProof/>
+          </w:rPr>
+          <w:t>12</w:t>
+        </w:r>
+      </w:fldSimple>
       <w:r>
         <w:t xml:space="preserve"> Example of a generic repository hosted on Github (Forsyth, 2019)</w:t>
       </w:r>
@@ -6132,27 +6339,14 @@
       <w:r>
         <w:t xml:space="preserve">Figure </w:t>
       </w:r>
-      <w:r>
-        <w:fldChar w:fldCharType="begin"/>
-      </w:r>
-      <w:r>
-        <w:instrText xml:space="preserve"> SEQ Figure \* ARABIC </w:instrText>
-      </w:r>
-      <w:r>
-        <w:fldChar w:fldCharType="separate"/>
-      </w:r>
-      <w:r>
-        <w:rPr>
-          <w:noProof/>
-        </w:rPr>
-        <w:t>13</w:t>
-      </w:r>
-      <w:r>
-        <w:rPr>
-          <w:noProof/>
-        </w:rPr>
-        <w:fldChar w:fldCharType="end"/>
-      </w:r>
+      <w:fldSimple w:instr=" SEQ Figure \* ARABIC ">
+        <w:r>
+          <w:rPr>
+            <w:noProof/>
+          </w:rPr>
+          <w:t>13</w:t>
+        </w:r>
+      </w:fldSimple>
       <w:r>
         <w:t xml:space="preserve"> </w:t>
       </w:r>
@@ -6441,27 +6635,14 @@
       <w:r>
         <w:t xml:space="preserve">Figure </w:t>
       </w:r>
-      <w:r>
-        <w:fldChar w:fldCharType="begin"/>
-      </w:r>
-      <w:r>
-        <w:instrText xml:space="preserve"> SEQ Figure \* ARABIC </w:instrText>
-      </w:r>
-      <w:r>
-        <w:fldChar w:fldCharType="separate"/>
-      </w:r>
-      <w:r>
-        <w:rPr>
-          <w:noProof/>
-        </w:rPr>
-        <w:t>14</w:t>
-      </w:r>
-      <w:r>
-        <w:rPr>
-          <w:noProof/>
-        </w:rPr>
-        <w:fldChar w:fldCharType="end"/>
-      </w:r>
+      <w:fldSimple w:instr=" SEQ Figure \* ARABIC ">
+        <w:r>
+          <w:rPr>
+            <w:noProof/>
+          </w:rPr>
+          <w:t>14</w:t>
+        </w:r>
+      </w:fldSimple>
       <w:r>
         <w:t xml:space="preserve"> </w:t>
       </w:r>
@@ -6660,27 +6841,14 @@
       <w:r>
         <w:t xml:space="preserve">Figure </w:t>
       </w:r>
-      <w:r>
-        <w:fldChar w:fldCharType="begin"/>
-      </w:r>
-      <w:r>
-        <w:instrText xml:space="preserve"> SEQ Figure \* ARABIC </w:instrText>
-      </w:r>
-      <w:r>
-        <w:fldChar w:fldCharType="separate"/>
-      </w:r>
-      <w:r>
-        <w:rPr>
-          <w:noProof/>
-        </w:rPr>
-        <w:t>15</w:t>
-      </w:r>
-      <w:r>
-        <w:rPr>
-          <w:noProof/>
-        </w:rPr>
-        <w:fldChar w:fldCharType="end"/>
-      </w:r>
+      <w:fldSimple w:instr=" SEQ Figure \* ARABIC ">
+        <w:r>
+          <w:rPr>
+            <w:noProof/>
+          </w:rPr>
+          <w:t>15</w:t>
+        </w:r>
+      </w:fldSimple>
       <w:r>
         <w:t xml:space="preserve"> Comparison of changes made to a file between commits</w:t>
       </w:r>
@@ -6866,10 +7034,19 @@
         <w:t>s</w:t>
       </w:r>
       <w:r>
-        <w:t xml:space="preserve"> developers to consistently receive feedback on the work they’ve </w:t>
+        <w:t xml:space="preserve"> developers to</w:t>
+      </w:r>
+      <w:r>
+        <w:t xml:space="preserve"> </w:t>
+      </w:r>
+      <w:r>
+        <w:t xml:space="preserve">receive feedback on the work they’ve </w:t>
       </w:r>
       <w:r>
         <w:t>carried out</w:t>
+      </w:r>
+      <w:r>
+        <w:t xml:space="preserve"> consistently</w:t>
       </w:r>
       <w:r>
         <w:t xml:space="preserve">. The process of this can be described </w:t>
@@ -6954,27 +7131,14 @@
       <w:r>
         <w:t xml:space="preserve">Figure </w:t>
       </w:r>
-      <w:r>
-        <w:fldChar w:fldCharType="begin"/>
-      </w:r>
-      <w:r>
-        <w:instrText xml:space="preserve"> SEQ Figure \* ARABIC </w:instrText>
-      </w:r>
-      <w:r>
-        <w:fldChar w:fldCharType="separate"/>
-      </w:r>
-      <w:r>
-        <w:rPr>
-          <w:noProof/>
-        </w:rPr>
-        <w:t>16</w:t>
-      </w:r>
-      <w:r>
-        <w:rPr>
-          <w:noProof/>
-        </w:rPr>
-        <w:fldChar w:fldCharType="end"/>
-      </w:r>
+      <w:fldSimple w:instr=" SEQ Figure \* ARABIC ">
+        <w:r>
+          <w:rPr>
+            <w:noProof/>
+          </w:rPr>
+          <w:t>16</w:t>
+        </w:r>
+      </w:fldSimple>
       <w:r>
         <w:t xml:space="preserve"> Cycle of software development using TDD</w:t>
       </w:r>
@@ -7178,8 +7342,6 @@
       <w:r>
         <w:t xml:space="preserve">The project will integrate these two technologies and discover how useful such a system is for novice programmers. </w:t>
       </w:r>
-      <w:bookmarkStart w:id="0" w:name="_GoBack"/>
-      <w:bookmarkEnd w:id="0"/>
     </w:p>
     <w:p>
       <w:pPr>
@@ -8675,7 +8837,7 @@
           <w:noProof/>
           <w:szCs w:val="24"/>
         </w:rPr>
-        <w:t xml:space="preserve">Kokkelenberg, E. C., Dillon, M. and Christy, S. M. (2008) ‘The effects of class size on student grades at a public university’, </w:t>
+        <w:t xml:space="preserve">Lahtinen, E., Ala-Mutka, K. and Järvinen, H.-M. (2005) ‘A study of the difficulties of novice programmers: Proceedings of the 10th Annual SIGCSE Conference on Innovation and Technology in Computer Science Education, June 27-29, 2005, Monte de Caparica, Portugal’, in </w:t>
       </w:r>
       <w:r>
         <w:rPr>
@@ -8685,15 +8847,15 @@
           <w:noProof/>
           <w:szCs w:val="24"/>
         </w:rPr>
-        <w:t>Economics of Education Review</w:t>
-      </w:r>
-      <w:r>
-        <w:rPr>
-          <w:rFonts w:ascii="Calibri" w:hAnsi="Calibri" w:cs="Calibri"/>
-          <w:noProof/>
-          <w:szCs w:val="24"/>
-        </w:rPr>
-        <w:t>, 27(2), pp. 221–233. doi: 10.1016/j.econedurev.2006.09.011.</w:t>
+        <w:t>ITiCSE`05</w:t>
+      </w:r>
+      <w:r>
+        <w:rPr>
+          <w:rFonts w:ascii="Calibri" w:hAnsi="Calibri" w:cs="Calibri"/>
+          <w:noProof/>
+          <w:szCs w:val="24"/>
+        </w:rPr>
+        <w:t>, pp. 14–18. doi: 10.1145/1151954.1067453.</w:t>
       </w:r>
     </w:p>
     <w:p>
@@ -8715,7 +8877,7 @@
           <w:noProof/>
           <w:szCs w:val="24"/>
         </w:rPr>
-        <w:t xml:space="preserve">Lahtinen, E., Ala-Mutka, K. and Järvinen, H.-M. (2005) ‘A study of the difficulties of novice programmers: Proceedings of the 10th Annual SIGCSE Conference on Innovation and Technology in Computer Science Education, June 27-29, 2005, Monte de Caparica, Portugal’, in </w:t>
+        <w:t xml:space="preserve">Lawrance, J., Jung, S. and Wiseman, C. (2013) ‘Git on the cloud in the classroom’, in </w:t>
       </w:r>
       <w:r>
         <w:rPr>
@@ -8725,15 +8887,15 @@
           <w:noProof/>
           <w:szCs w:val="24"/>
         </w:rPr>
-        <w:t>ITiCSE`05</w:t>
-      </w:r>
-      <w:r>
-        <w:rPr>
-          <w:rFonts w:ascii="Calibri" w:hAnsi="Calibri" w:cs="Calibri"/>
-          <w:noProof/>
-          <w:szCs w:val="24"/>
-        </w:rPr>
-        <w:t>, pp. 14–18. doi: 10.1145/1151954.1067453.</w:t>
+        <w:t>SIGCSE 2013 - Proceedings of the 44th ACM Technical Symposium on Computer Science Education</w:t>
+      </w:r>
+      <w:r>
+        <w:rPr>
+          <w:rFonts w:ascii="Calibri" w:hAnsi="Calibri" w:cs="Calibri"/>
+          <w:noProof/>
+          <w:szCs w:val="24"/>
+        </w:rPr>
+        <w:t>, pp. 639–644. doi: 10.1145/2445196.2445386.</w:t>
       </w:r>
     </w:p>
     <w:p>
@@ -8755,7 +8917,7 @@
           <w:noProof/>
           <w:szCs w:val="24"/>
         </w:rPr>
-        <w:t xml:space="preserve">Lawrance, J., Jung, S. and Wiseman, C. (2013) ‘Git on the cloud in the classroom’, in </w:t>
+        <w:t xml:space="preserve">Loeliger, J. and McCullough, M. (2012) </w:t>
       </w:r>
       <w:r>
         <w:rPr>
@@ -8765,15 +8927,15 @@
           <w:noProof/>
           <w:szCs w:val="24"/>
         </w:rPr>
-        <w:t>SIGCSE 2013 - Proceedings of the 44th ACM Technical Symposium on Computer Science Education</w:t>
-      </w:r>
-      <w:r>
-        <w:rPr>
-          <w:rFonts w:ascii="Calibri" w:hAnsi="Calibri" w:cs="Calibri"/>
-          <w:noProof/>
-          <w:szCs w:val="24"/>
-        </w:rPr>
-        <w:t>, pp. 639–644. doi: 10.1145/2445196.2445386.</w:t>
+        <w:t>Version Control with Git: Powerful Tools and Techniques for Collaborative Software Development</w:t>
+      </w:r>
+      <w:r>
+        <w:rPr>
+          <w:rFonts w:ascii="Calibri" w:hAnsi="Calibri" w:cs="Calibri"/>
+          <w:noProof/>
+          <w:szCs w:val="24"/>
+        </w:rPr>
+        <w:t>. Available at: https://books.google.co.uk/books?hl=en&amp;lr=&amp;id=aM7-Oxo3qdQC&amp;oi=fnd&amp;pg=PR3&amp;dq=what+is+version+control+software&amp;ots=39AfGFYgxf&amp;sig=AUww9897kuKcfN9s-G3uUViTZRk&amp;redir_esc=y#v=onepage&amp;q=what is version control software&amp;f=false (Accessed: 5 November 2019).</w:t>
       </w:r>
     </w:p>
     <w:p>
@@ -8795,7 +8957,7 @@
           <w:noProof/>
           <w:szCs w:val="24"/>
         </w:rPr>
-        <w:t xml:space="preserve">Loeliger, J. and McCullough, M. (2012) </w:t>
+        <w:t xml:space="preserve">Mhashi, M. M. and Alakeel, A. L. I. M. (2013) ‘Difficulties Facing Students in Learning Computer Programming Skills at Tabuk University’, </w:t>
       </w:r>
       <w:r>
         <w:rPr>
@@ -8805,15 +8967,15 @@
           <w:noProof/>
           <w:szCs w:val="24"/>
         </w:rPr>
-        <w:t>Version Control with Git: Powerful Tools and Techniques for Collaborative Software Development</w:t>
-      </w:r>
-      <w:r>
-        <w:rPr>
-          <w:rFonts w:ascii="Calibri" w:hAnsi="Calibri" w:cs="Calibri"/>
-          <w:noProof/>
-          <w:szCs w:val="24"/>
-        </w:rPr>
-        <w:t>. Available at: https://books.google.co.uk/books?hl=en&amp;lr=&amp;id=aM7-Oxo3qdQC&amp;oi=fnd&amp;pg=PR3&amp;dq=what+is+version+control+software&amp;ots=39AfGFYgxf&amp;sig=AUww9897kuKcfN9s-G3uUViTZRk&amp;redir_esc=y#v=onepage&amp;q=what is version control software&amp;f=false (Accessed: 5 November 2019).</w:t>
+        <w:t>Recent Advances in Modern Educational Technologies</w:t>
+      </w:r>
+      <w:r>
+        <w:rPr>
+          <w:rFonts w:ascii="Calibri" w:hAnsi="Calibri" w:cs="Calibri"/>
+          <w:noProof/>
+          <w:szCs w:val="24"/>
+        </w:rPr>
+        <w:t>, pp. 15–24.</w:t>
       </w:r>
     </w:p>
     <w:p>
@@ -8835,7 +8997,7 @@
           <w:noProof/>
           <w:szCs w:val="24"/>
         </w:rPr>
-        <w:t xml:space="preserve">Mhashi, M. M. and Alakeel, A. L. I. M. (2013) ‘Difficulties Facing Students in Learning Computer Programming Skills at Tabuk University’, </w:t>
+        <w:t xml:space="preserve">Millward, D. (2008) </w:t>
       </w:r>
       <w:r>
         <w:rPr>
@@ -8845,15 +9007,33 @@
           <w:noProof/>
           <w:szCs w:val="24"/>
         </w:rPr>
-        <w:t>Recent Advances in Modern Educational Technologies</w:t>
-      </w:r>
-      <w:r>
-        <w:rPr>
-          <w:rFonts w:ascii="Calibri" w:hAnsi="Calibri" w:cs="Calibri"/>
-          <w:noProof/>
-          <w:szCs w:val="24"/>
-        </w:rPr>
-        <w:t>, pp. 15–24.</w:t>
+        <w:t>Heathrow: Terminal 5 causes worst delays for seven years - Telegraph</w:t>
+      </w:r>
+      <w:r>
+        <w:rPr>
+          <w:rFonts w:ascii="Calibri" w:hAnsi="Calibri" w:cs="Calibri"/>
+          <w:noProof/>
+          <w:szCs w:val="24"/>
+        </w:rPr>
+        <w:t xml:space="preserve">, </w:t>
+      </w:r>
+      <w:r>
+        <w:rPr>
+          <w:rFonts w:ascii="Calibri" w:hAnsi="Calibri" w:cs="Calibri"/>
+          <w:i/>
+          <w:iCs/>
+          <w:noProof/>
+          <w:szCs w:val="24"/>
+        </w:rPr>
+        <w:t>Telegraph</w:t>
+      </w:r>
+      <w:r>
+        <w:rPr>
+          <w:rFonts w:ascii="Calibri" w:hAnsi="Calibri" w:cs="Calibri"/>
+          <w:noProof/>
+          <w:szCs w:val="24"/>
+        </w:rPr>
+        <w:t>. Available at: https://www.telegraph.co.uk/travel/2117958/Heathrow-Terminal-5-causes-worst-delays-for-seven-years.html (Accessed: 5 November 2019).</w:t>
       </w:r>
     </w:p>
     <w:p>
@@ -8875,7 +9055,7 @@
           <w:noProof/>
           <w:szCs w:val="24"/>
         </w:rPr>
-        <w:t xml:space="preserve">Millward, D. (2008) </w:t>
+        <w:t xml:space="preserve">Nagele, C. (2015) </w:t>
       </w:r>
       <w:r>
         <w:rPr>
@@ -8885,7 +9065,7 @@
           <w:noProof/>
           <w:szCs w:val="24"/>
         </w:rPr>
-        <w:t>Heathrow: Terminal 5 causes worst delays for seven years - Telegraph</w:t>
+        <w:t>An introduction to version control</w:t>
       </w:r>
       <w:r>
         <w:rPr>
@@ -8903,15 +9083,15 @@
           <w:noProof/>
           <w:szCs w:val="24"/>
         </w:rPr>
-        <w:t>Telegraph</w:t>
-      </w:r>
-      <w:r>
-        <w:rPr>
-          <w:rFonts w:ascii="Calibri" w:hAnsi="Calibri" w:cs="Calibri"/>
-          <w:noProof/>
-          <w:szCs w:val="24"/>
-        </w:rPr>
-        <w:t>. Available at: https://www.telegraph.co.uk/travel/2117958/Heathrow-Terminal-5-causes-</w:t>
+        <w:t>Beanstalk Guides</w:t>
+      </w:r>
+      <w:r>
+        <w:rPr>
+          <w:rFonts w:ascii="Calibri" w:hAnsi="Calibri" w:cs="Calibri"/>
+          <w:noProof/>
+          <w:szCs w:val="24"/>
+        </w:rPr>
+        <w:t xml:space="preserve">. Available at: http://guides.beanstalkapp.com/version-control/intro-to-version-control.html#basic-concepts </w:t>
       </w:r>
       <w:r>
         <w:rPr>
@@ -8920,7 +9100,7 @@
           <w:szCs w:val="24"/>
         </w:rPr>
         <w:lastRenderedPageBreak/>
-        <w:t>worst-delays-for-seven-years.html (Accessed: 5 November 2019).</w:t>
+        <w:t>(Accessed: 7 November 2019).</w:t>
       </w:r>
     </w:p>
     <w:p>
@@ -8942,7 +9122,7 @@
           <w:noProof/>
           <w:szCs w:val="24"/>
         </w:rPr>
-        <w:t xml:space="preserve">Nagele, C. (2015) </w:t>
+        <w:t xml:space="preserve">Plaice, J. and Wadge, W. W. (1993) ‘A New Approach to Version Control’, </w:t>
       </w:r>
       <w:r>
         <w:rPr>
@@ -8952,33 +9132,15 @@
           <w:noProof/>
           <w:szCs w:val="24"/>
         </w:rPr>
-        <w:t>An introduction to version control</w:t>
-      </w:r>
-      <w:r>
-        <w:rPr>
-          <w:rFonts w:ascii="Calibri" w:hAnsi="Calibri" w:cs="Calibri"/>
-          <w:noProof/>
-          <w:szCs w:val="24"/>
-        </w:rPr>
-        <w:t xml:space="preserve">, </w:t>
-      </w:r>
-      <w:r>
-        <w:rPr>
-          <w:rFonts w:ascii="Calibri" w:hAnsi="Calibri" w:cs="Calibri"/>
-          <w:i/>
-          <w:iCs/>
-          <w:noProof/>
-          <w:szCs w:val="24"/>
-        </w:rPr>
-        <w:t>Beanstalk Guides</w:t>
-      </w:r>
-      <w:r>
-        <w:rPr>
-          <w:rFonts w:ascii="Calibri" w:hAnsi="Calibri" w:cs="Calibri"/>
-          <w:noProof/>
-          <w:szCs w:val="24"/>
-        </w:rPr>
-        <w:t>. Available at: http://guides.beanstalkapp.com/version-control/intro-to-version-control.html#basic-concepts (Accessed: 7 November 2019).</w:t>
+        <w:t>IEEE Transactions on Software Engineering</w:t>
+      </w:r>
+      <w:r>
+        <w:rPr>
+          <w:rFonts w:ascii="Calibri" w:hAnsi="Calibri" w:cs="Calibri"/>
+          <w:noProof/>
+          <w:szCs w:val="24"/>
+        </w:rPr>
+        <w:t>, 19(3), pp. 268–276. doi: 10.1109/32.221137.</w:t>
       </w:r>
     </w:p>
     <w:p>
@@ -9000,7 +9162,7 @@
           <w:noProof/>
           <w:szCs w:val="24"/>
         </w:rPr>
-        <w:t xml:space="preserve">Plaice, J. and Wadge, W. W. (1993) ‘A New Approach to Version Control’, </w:t>
+        <w:t xml:space="preserve">Radigan, D. (2017) </w:t>
       </w:r>
       <w:r>
         <w:rPr>
@@ -9010,15 +9172,33 @@
           <w:noProof/>
           <w:szCs w:val="24"/>
         </w:rPr>
-        <w:t>IEEE Transactions on Software Engineering</w:t>
-      </w:r>
-      <w:r>
-        <w:rPr>
-          <w:rFonts w:ascii="Calibri" w:hAnsi="Calibri" w:cs="Calibri"/>
-          <w:noProof/>
-          <w:szCs w:val="24"/>
-        </w:rPr>
-        <w:t>, 19(3), pp. 268–276. doi: 10.1109/32.221137.</w:t>
+        <w:t>Feature branching your way to greatness</w:t>
+      </w:r>
+      <w:r>
+        <w:rPr>
+          <w:rFonts w:ascii="Calibri" w:hAnsi="Calibri" w:cs="Calibri"/>
+          <w:noProof/>
+          <w:szCs w:val="24"/>
+        </w:rPr>
+        <w:t xml:space="preserve">, </w:t>
+      </w:r>
+      <w:r>
+        <w:rPr>
+          <w:rFonts w:ascii="Calibri" w:hAnsi="Calibri" w:cs="Calibri"/>
+          <w:i/>
+          <w:iCs/>
+          <w:noProof/>
+          <w:szCs w:val="24"/>
+        </w:rPr>
+        <w:t>Atlassian</w:t>
+      </w:r>
+      <w:r>
+        <w:rPr>
+          <w:rFonts w:ascii="Calibri" w:hAnsi="Calibri" w:cs="Calibri"/>
+          <w:noProof/>
+          <w:szCs w:val="24"/>
+        </w:rPr>
+        <w:t>. Available at: https://www.atlassian.com/agile/software-development/branching (Accessed: 7 November 2019).</w:t>
       </w:r>
     </w:p>
     <w:p>
@@ -9040,7 +9220,7 @@
           <w:noProof/>
           <w:szCs w:val="24"/>
         </w:rPr>
-        <w:t xml:space="preserve">Radigan, D. (2017) </w:t>
+        <w:t xml:space="preserve">Rasmusson, J. (no date) </w:t>
       </w:r>
       <w:r>
         <w:rPr>
@@ -9050,7 +9230,7 @@
           <w:noProof/>
           <w:szCs w:val="24"/>
         </w:rPr>
-        <w:t>Feature branching your way to greatness</w:t>
+        <w:t>Agile vs. Waterfall</w:t>
       </w:r>
       <w:r>
         <w:rPr>
@@ -9068,15 +9248,15 @@
           <w:noProof/>
           <w:szCs w:val="24"/>
         </w:rPr>
-        <w:t>Atlassian</w:t>
-      </w:r>
-      <w:r>
-        <w:rPr>
-          <w:rFonts w:ascii="Calibri" w:hAnsi="Calibri" w:cs="Calibri"/>
-          <w:noProof/>
-          <w:szCs w:val="24"/>
-        </w:rPr>
-        <w:t>. Available at: https://www.atlassian.com/agile/software-development/branching (Accessed: 7 November 2019).</w:t>
+        <w:t>Agile In a Nutshell</w:t>
+      </w:r>
+      <w:r>
+        <w:rPr>
+          <w:rFonts w:ascii="Calibri" w:hAnsi="Calibri" w:cs="Calibri"/>
+          <w:noProof/>
+          <w:szCs w:val="24"/>
+        </w:rPr>
+        <w:t>. Available at: http://www.agilenutshell.com/agile_vs_waterfall (Accessed: 8 November 2019).</w:t>
       </w:r>
     </w:p>
     <w:p>
@@ -9410,7 +9590,7 @@
           <w:noProof/>
           <w:szCs w:val="24"/>
         </w:rPr>
-        <w:t>, 10(1), pp. 37–46. Available at: javascript:__doPostBack(‘ctl00$ctl00$Column1$Column1$formatButtonsTop$formatButtonRepeater$ctl02$linkButton’,’’)%5Cnhttp://search.ebscohost.com.ezproxy.liv.ac.uk/login.aspx?direct=true&amp;db=bth&amp;AN=86725605&amp;site=eds-live&amp;scope=site (Accessed: 4 November 2019).</w:t>
+        <w:t>, 10(1), pp. 37–46. Available at: https://xub.edu.in/pdf/Vilakshan-Sample-Article.pdf (Accessed: 4 November 2019).</w:t>
       </w:r>
     </w:p>
     <w:p>
@@ -9686,16 +9866,7 @@
           <w:noProof/>
           <w:szCs w:val="24"/>
         </w:rPr>
-        <w:t xml:space="preserve">. Available at: </w:t>
-      </w:r>
-      <w:r>
-        <w:rPr>
-          <w:rFonts w:ascii="Calibri" w:hAnsi="Calibri" w:cs="Calibri"/>
-          <w:noProof/>
-          <w:szCs w:val="24"/>
-        </w:rPr>
-        <w:lastRenderedPageBreak/>
-        <w:t>https://cestlaz.github.io/post/github-classroom-travis/ (Accessed: 10 October 2019).</w:t>
+        <w:t>. Available at: https://cestlaz.github.io/post/github-classroom-travis/ (Accessed: 10 October 2019).</w:t>
       </w:r>
     </w:p>
     <w:p>
@@ -9716,7 +9887,26 @@
           <w:noProof/>
           <w:szCs w:val="24"/>
         </w:rPr>
-        <w:t xml:space="preserve">Zowghi, D. and Nurmuliani, N. (2002) ‘A study of the impact of requirements volatility on software project performance’, in </w:t>
+        <w:t>Zowghi, D. and Nurmuliani, N. (2002) ‘A study of the impact of requiremen</w:t>
+      </w:r>
+      <w:bookmarkStart w:id="0" w:name="_GoBack"/>
+      <w:bookmarkEnd w:id="0"/>
+      <w:r>
+        <w:rPr>
+          <w:rFonts w:ascii="Calibri" w:hAnsi="Calibri" w:cs="Calibri"/>
+          <w:noProof/>
+          <w:szCs w:val="24"/>
+        </w:rPr>
+        <w:t xml:space="preserve">ts volatility on software </w:t>
+      </w:r>
+      <w:r>
+        <w:rPr>
+          <w:rFonts w:ascii="Calibri" w:hAnsi="Calibri" w:cs="Calibri"/>
+          <w:noProof/>
+          <w:szCs w:val="24"/>
+        </w:rPr>
+        <w:lastRenderedPageBreak/>
+        <w:t xml:space="preserve">project performance’, in </w:t>
       </w:r>
       <w:r>
         <w:rPr>
@@ -12059,7 +12249,7 @@
 </file>
 
 <file path=customXml/itemProps1.xml><?xml version="1.0" encoding="utf-8"?>
-<ds:datastoreItem xmlns:ds="http://schemas.openxmlformats.org/officeDocument/2006/customXml" ds:itemID="{23A9B88E-A844-48E7-A0F2-1DF252113D22}">
+<ds:datastoreItem xmlns:ds="http://schemas.openxmlformats.org/officeDocument/2006/customXml" ds:itemID="{AACF6177-8AE2-4068-93AF-F4BC758AB994}">
   <ds:schemaRefs>
     <ds:schemaRef ds:uri="http://schemas.openxmlformats.org/officeDocument/2006/bibliography"/>
   </ds:schemaRefs>

</xml_diff>